<commit_message>
PMP: Chapter 1 and 2 redone.
</commit_message>
<xml_diff>
--- a/00-Dokumentation/docs/PMP.docx
+++ b/00-Dokumentation/docs/PMP.docx
@@ -2302,6 +2302,106 @@
           </w:p>
         </w:tc>
       </w:tr>
+      <w:tr>
+        <w:trPr>
+          <w:trHeight w:val="96"/>
+        </w:trPr>
+        <w:tc>
+          <w:tcPr>
+            <w:tcW w:w="744" w:type="dxa"/>
+          </w:tcPr>
+          <w:p>
+            <w:pPr>
+              <w:pStyle w:val="Enclosures"/>
+              <w:rPr>
+                <w:szCs w:val="22"/>
+              </w:rPr>
+            </w:pPr>
+            <w:r>
+              <w:rPr>
+                <w:szCs w:val="22"/>
+              </w:rPr>
+              <w:t>1.0</w:t>
+            </w:r>
+          </w:p>
+        </w:tc>
+        <w:tc>
+          <w:tcPr>
+            <w:tcW w:w="1122" w:type="dxa"/>
+          </w:tcPr>
+          <w:p>
+            <w:pPr>
+              <w:pStyle w:val="Enclosures"/>
+              <w:rPr>
+                <w:szCs w:val="22"/>
+              </w:rPr>
+            </w:pPr>
+            <w:r>
+              <w:rPr>
+                <w:szCs w:val="22"/>
+              </w:rPr>
+              <w:t>12.11.2017</w:t>
+            </w:r>
+          </w:p>
+        </w:tc>
+        <w:tc>
+          <w:tcPr>
+            <w:tcW w:w="2010" w:type="dxa"/>
+          </w:tcPr>
+          <w:p>
+            <w:pPr>
+              <w:pStyle w:val="Enclosures"/>
+              <w:rPr>
+                <w:szCs w:val="22"/>
+              </w:rPr>
+            </w:pPr>
+            <w:r>
+              <w:rPr>
+                <w:szCs w:val="22"/>
+              </w:rPr>
+              <w:t>Valentin Bürgler</w:t>
+            </w:r>
+          </w:p>
+        </w:tc>
+        <w:tc>
+          <w:tcPr>
+            <w:tcW w:w="3389" w:type="dxa"/>
+          </w:tcPr>
+          <w:p>
+            <w:pPr>
+              <w:pStyle w:val="Enclosures"/>
+              <w:rPr>
+                <w:szCs w:val="22"/>
+              </w:rPr>
+            </w:pPr>
+            <w:r>
+              <w:rPr>
+                <w:szCs w:val="22"/>
+              </w:rPr>
+              <w:t>Nachbesserungen Zwischenabgabe</w:t>
+            </w:r>
+          </w:p>
+        </w:tc>
+        <w:tc>
+          <w:tcPr>
+            <w:tcW w:w="1654" w:type="dxa"/>
+          </w:tcPr>
+          <w:p>
+            <w:pPr>
+              <w:pStyle w:val="Enclosures"/>
+              <w:rPr>
+                <w:szCs w:val="22"/>
+              </w:rPr>
+            </w:pPr>
+            <w:r>
+              <w:rPr>
+                <w:szCs w:val="22"/>
+              </w:rPr>
+              <w:t>In Bearbeitung</w:t>
+            </w:r>
+          </w:p>
+        </w:tc>
+      </w:tr>
     </w:tbl>
     <w:p>
       <w:pPr>
@@ -2334,7 +2434,7 @@
         <w:rPr>
           <w:szCs w:val="22"/>
         </w:rPr>
-        <w:t>Organisationsplan, Rollen &amp; Zuständigkeiten</w:t>
+        <w:t>Rollen &amp; Zuständigkeiten</w:t>
       </w:r>
       <w:bookmarkEnd w:id="2"/>
     </w:p>
@@ -2453,7 +2553,7 @@
           </w:tcPr>
           <w:p>
             <w:r>
-              <w:t>Interfacer</w:t>
+              <w:t>Delegierter Interface-Komitee</w:t>
             </w:r>
             <w:r>
               <w:t>, Code-Master</w:t>
@@ -2573,10 +2673,10 @@
           <w:noProof/>
         </w:rPr>
         <w:drawing>
-          <wp:inline distT="0" distB="0" distL="0" distR="0" wp14:anchorId="506BD108" wp14:editId="1D9BF857">
-            <wp:extent cx="2389665" cy="3279775"/>
-            <wp:effectExtent l="0" t="0" r="86995" b="0"/>
-            <wp:docPr id="5" name="Diagramm 1"/>
+          <wp:inline distT="0" distB="0" distL="0" distR="0" wp14:anchorId="68811663" wp14:editId="60B18231">
+            <wp:extent cx="5591175" cy="3279775"/>
+            <wp:effectExtent l="0" t="0" r="0" b="15875"/>
+            <wp:docPr id="2" name="Diagramm 1"/>
             <wp:cNvGraphicFramePr/>
             <a:graphic xmlns:a="http://schemas.openxmlformats.org/drawingml/2006/main">
               <a:graphicData uri="http://schemas.openxmlformats.org/drawingml/2006/diagram">
@@ -2589,6 +2689,278 @@
     </w:p>
     <w:p>
       <w:pPr>
+        <w:widowControl w:val="0"/>
+        <w:autoSpaceDE w:val="0"/>
+        <w:autoSpaceDN w:val="0"/>
+        <w:snapToGrid/>
+        <w:spacing w:line="280" w:lineRule="atLeast"/>
+        <w:rPr>
+          <w:rFonts w:ascii="Times" w:hAnsi="Times" w:cs="Times"/>
+          <w:color w:val="000000"/>
+          <w:spacing w:val="0"/>
+          <w:sz w:val="24"/>
+          <w:lang w:val="en-GB"/>
+        </w:rPr>
+      </w:pPr>
+    </w:p>
+    <w:tbl>
+      <w:tblPr>
+        <w:tblStyle w:val="TableGrid"/>
+        <w:tblW w:w="0" w:type="auto"/>
+        <w:tblLook w:val="04A0" w:firstRow="1" w:lastRow="0" w:firstColumn="1" w:lastColumn="0" w:noHBand="0" w:noVBand="1"/>
+      </w:tblPr>
+      <w:tblGrid>
+        <w:gridCol w:w="4456"/>
+        <w:gridCol w:w="4463"/>
+      </w:tblGrid>
+      <w:tr>
+        <w:tc>
+          <w:tcPr>
+            <w:tcW w:w="4456" w:type="dxa"/>
+          </w:tcPr>
+          <w:p>
+            <w:pPr>
+              <w:rPr>
+                <w:b/>
+              </w:rPr>
+            </w:pPr>
+            <w:r>
+              <w:rPr>
+                <w:b/>
+              </w:rPr>
+              <w:t>Arbeitspakete</w:t>
+            </w:r>
+          </w:p>
+        </w:tc>
+        <w:tc>
+          <w:tcPr>
+            <w:tcW w:w="4463" w:type="dxa"/>
+          </w:tcPr>
+          <w:p>
+            <w:pPr>
+              <w:rPr>
+                <w:b/>
+              </w:rPr>
+            </w:pPr>
+            <w:r>
+              <w:rPr>
+                <w:b/>
+              </w:rPr>
+              <w:t>Hauptverantwortlich</w:t>
+            </w:r>
+          </w:p>
+        </w:tc>
+      </w:tr>
+      <w:tr>
+        <w:tc>
+          <w:tcPr>
+            <w:tcW w:w="4456" w:type="dxa"/>
+          </w:tcPr>
+          <w:p>
+            <w:r>
+              <w:t>LoggerServer</w:t>
+            </w:r>
+          </w:p>
+        </w:tc>
+        <w:tc>
+          <w:tcPr>
+            <w:tcW w:w="4463" w:type="dxa"/>
+          </w:tcPr>
+          <w:p>
+            <w:r>
+              <w:t>Melvin Werthmüller</w:t>
+            </w:r>
+          </w:p>
+        </w:tc>
+      </w:tr>
+      <w:tr>
+        <w:tc>
+          <w:tcPr>
+            <w:tcW w:w="4456" w:type="dxa"/>
+          </w:tcPr>
+          <w:p>
+            <w:r>
+              <w:t>LoggerComponent</w:t>
+            </w:r>
+          </w:p>
+        </w:tc>
+        <w:tc>
+          <w:tcPr>
+            <w:tcW w:w="4463" w:type="dxa"/>
+          </w:tcPr>
+          <w:p>
+            <w:r>
+              <w:t>Lukas Arnold &amp; Melvin Werthmüller</w:t>
+            </w:r>
+          </w:p>
+        </w:tc>
+      </w:tr>
+      <w:tr>
+        <w:tc>
+          <w:tcPr>
+            <w:tcW w:w="4456" w:type="dxa"/>
+          </w:tcPr>
+          <w:p>
+            <w:r>
+              <w:t>StringPersistor</w:t>
+            </w:r>
+          </w:p>
+        </w:tc>
+        <w:tc>
+          <w:tcPr>
+            <w:tcW w:w="4463" w:type="dxa"/>
+          </w:tcPr>
+          <w:p>
+            <w:r>
+              <w:t>Christopher Christensen</w:t>
+            </w:r>
+          </w:p>
+        </w:tc>
+      </w:tr>
+      <w:tr>
+        <w:tc>
+          <w:tcPr>
+            <w:tcW w:w="4456" w:type="dxa"/>
+          </w:tcPr>
+          <w:p>
+            <w:r>
+              <w:t>Logger</w:t>
+            </w:r>
+            <w:r>
+              <w:t xml:space="preserve"> Interface</w:t>
+            </w:r>
+          </w:p>
+        </w:tc>
+        <w:tc>
+          <w:tcPr>
+            <w:tcW w:w="4463" w:type="dxa"/>
+          </w:tcPr>
+          <w:p>
+            <w:r>
+              <w:t>Lukas Arnold</w:t>
+            </w:r>
+          </w:p>
+        </w:tc>
+      </w:tr>
+      <w:tr>
+        <w:tc>
+          <w:tcPr>
+            <w:tcW w:w="4456" w:type="dxa"/>
+          </w:tcPr>
+          <w:p>
+            <w:r>
+              <w:t>LoggerSetup</w:t>
+            </w:r>
+            <w:r>
+              <w:t xml:space="preserve"> Interface</w:t>
+            </w:r>
+          </w:p>
+        </w:tc>
+        <w:tc>
+          <w:tcPr>
+            <w:tcW w:w="4463" w:type="dxa"/>
+          </w:tcPr>
+          <w:p>
+            <w:r>
+              <w:t>Lukas Arnold</w:t>
+            </w:r>
+          </w:p>
+        </w:tc>
+      </w:tr>
+      <w:tr>
+        <w:tc>
+          <w:tcPr>
+            <w:tcW w:w="4456" w:type="dxa"/>
+          </w:tcPr>
+          <w:p>
+            <w:r>
+              <w:t>StringPersistor</w:t>
+            </w:r>
+            <w:r>
+              <w:t xml:space="preserve"> Interface</w:t>
+            </w:r>
+          </w:p>
+        </w:tc>
+        <w:tc>
+          <w:tcPr>
+            <w:tcW w:w="4463" w:type="dxa"/>
+          </w:tcPr>
+          <w:p>
+            <w:r>
+              <w:t>Lukas Arnold</w:t>
+            </w:r>
+          </w:p>
+        </w:tc>
+      </w:tr>
+      <w:tr>
+        <w:tc>
+          <w:tcPr>
+            <w:tcW w:w="4456" w:type="dxa"/>
+          </w:tcPr>
+          <w:p>
+            <w:r>
+              <w:t>GameOfLife</w:t>
+            </w:r>
+          </w:p>
+        </w:tc>
+        <w:tc>
+          <w:tcPr>
+            <w:tcW w:w="4463" w:type="dxa"/>
+          </w:tcPr>
+          <w:p>
+            <w:r>
+              <w:t>Valentin Bürgler</w:t>
+            </w:r>
+          </w:p>
+        </w:tc>
+      </w:tr>
+      <w:tr>
+        <w:tc>
+          <w:tcPr>
+            <w:tcW w:w="4456" w:type="dxa"/>
+          </w:tcPr>
+          <w:p>
+            <w:r>
+              <w:t>LogLevel</w:t>
+            </w:r>
+          </w:p>
+        </w:tc>
+        <w:tc>
+          <w:tcPr>
+            <w:tcW w:w="4463" w:type="dxa"/>
+          </w:tcPr>
+          <w:p>
+            <w:r>
+              <w:t>Valentin Bürgler</w:t>
+            </w:r>
+          </w:p>
+        </w:tc>
+      </w:tr>
+      <w:tr>
+        <w:tc>
+          <w:tcPr>
+            <w:tcW w:w="4456" w:type="dxa"/>
+          </w:tcPr>
+          <w:p>
+            <w:r>
+              <w:t>LogMessage</w:t>
+            </w:r>
+          </w:p>
+        </w:tc>
+        <w:tc>
+          <w:tcPr>
+            <w:tcW w:w="4463" w:type="dxa"/>
+          </w:tcPr>
+          <w:p>
+            <w:r>
+              <w:t>Valentin Bürgler</w:t>
+            </w:r>
+          </w:p>
+        </w:tc>
+      </w:tr>
+    </w:tbl>
+    <w:p>
+      <w:pPr>
         <w:adjustRightInd/>
         <w:snapToGrid/>
         <w:spacing w:line="240" w:lineRule="auto"/>
@@ -2612,12 +2984,10 @@
           <w:numId w:val="11"/>
         </w:numPr>
       </w:pPr>
-      <w:bookmarkStart w:id="4" w:name="_Toc497679967"/>
       <w:r>
         <w:lastRenderedPageBreak/>
-        <w:t>Projektführung</w:t>
+        <w:t>Planung</w:t>
       </w:r>
-      <w:bookmarkEnd w:id="4"/>
     </w:p>
     <w:p>
       <w:pPr>
@@ -2630,14 +3000,12 @@
           <w:szCs w:val="22"/>
         </w:rPr>
       </w:pPr>
-      <w:bookmarkStart w:id="5" w:name="_Toc497679968"/>
       <w:r>
         <w:rPr>
           <w:szCs w:val="22"/>
         </w:rPr>
-        <w:t>Rahmenplan</w:t>
+        <w:t>Grobplanung</w:t>
       </w:r>
-      <w:bookmarkEnd w:id="5"/>
     </w:p>
     <w:tbl>
       <w:tblPr>
@@ -2646,9 +3014,919 @@
         <w:tblLook w:val="04A0" w:firstRow="1" w:lastRow="0" w:firstColumn="1" w:lastColumn="0" w:noHBand="0" w:noVBand="1"/>
       </w:tblPr>
       <w:tblGrid>
+        <w:gridCol w:w="3601"/>
+        <w:gridCol w:w="5318"/>
+      </w:tblGrid>
+      <w:tr>
+        <w:tc>
+          <w:tcPr>
+            <w:tcW w:w="3601" w:type="dxa"/>
+          </w:tcPr>
+          <w:p>
+            <w:r>
+              <w:t>Projektstart</w:t>
+            </w:r>
+          </w:p>
+        </w:tc>
+        <w:tc>
+          <w:tcPr>
+            <w:tcW w:w="5318" w:type="dxa"/>
+          </w:tcPr>
+          <w:p>
+            <w:pPr>
+              <w:tabs>
+                <w:tab w:val="left" w:pos="643"/>
+                <w:tab w:val="left" w:pos="1077"/>
+                <w:tab w:val="left" w:pos="2920"/>
+              </w:tabs>
+            </w:pPr>
+            <w:r>
+              <w:t xml:space="preserve">SW </w:t>
+            </w:r>
+            <w:r>
+              <w:t>2</w:t>
+            </w:r>
+            <w:r>
+              <w:tab/>
+            </w:r>
+            <w:r>
+              <w:tab/>
+            </w:r>
+            <w:r>
+              <w:t>25.09.2017</w:t>
+            </w:r>
+            <w:r>
+              <w:tab/>
+              <w:t>15:40 Uhr</w:t>
+            </w:r>
+          </w:p>
+        </w:tc>
+      </w:tr>
+      <w:tr>
+        <w:tc>
+          <w:tcPr>
+            <w:tcW w:w="3601" w:type="dxa"/>
+          </w:tcPr>
+          <w:p>
+            <w:r>
+              <w:t>Projektabschluss</w:t>
+            </w:r>
+          </w:p>
+        </w:tc>
+        <w:tc>
+          <w:tcPr>
+            <w:tcW w:w="5318" w:type="dxa"/>
+          </w:tcPr>
+          <w:p>
+            <w:pPr>
+              <w:tabs>
+                <w:tab w:val="left" w:pos="643"/>
+                <w:tab w:val="left" w:pos="1077"/>
+                <w:tab w:val="left" w:pos="2920"/>
+              </w:tabs>
+            </w:pPr>
+            <w:r>
+              <w:t>SW 13</w:t>
+            </w:r>
+            <w:r>
+              <w:tab/>
+            </w:r>
+            <w:r>
+              <w:tab/>
+              <w:t>11.12.2017</w:t>
+            </w:r>
+            <w:r>
+              <w:tab/>
+            </w:r>
+            <w:r>
+              <w:t>18:00 Uhr</w:t>
+            </w:r>
+          </w:p>
+        </w:tc>
+      </w:tr>
+      <w:tr>
+        <w:tc>
+          <w:tcPr>
+            <w:tcW w:w="3601" w:type="dxa"/>
+          </w:tcPr>
+          <w:p>
+            <w:r>
+              <w:t>Iterationen</w:t>
+            </w:r>
+          </w:p>
+        </w:tc>
+        <w:tc>
+          <w:tcPr>
+            <w:tcW w:w="5318" w:type="dxa"/>
+          </w:tcPr>
+          <w:p>
+            <w:pPr>
+              <w:tabs>
+                <w:tab w:val="left" w:pos="643"/>
+                <w:tab w:val="left" w:pos="1077"/>
+                <w:tab w:val="left" w:pos="2920"/>
+              </w:tabs>
+              <w:rPr>
+                <w:lang w:val="en-US"/>
+              </w:rPr>
+            </w:pPr>
+            <w:r>
+              <w:rPr>
+                <w:lang w:val="en-US"/>
+              </w:rPr>
+              <w:t>4 Sprints:</w:t>
+            </w:r>
+            <w:r>
+              <w:rPr>
+                <w:lang w:val="en-US"/>
+              </w:rPr>
+              <w:tab/>
+              <w:t>S1, S2, S3, S4</w:t>
+            </w:r>
+          </w:p>
+        </w:tc>
+      </w:tr>
+      <w:tr>
+        <w:tc>
+          <w:tcPr>
+            <w:tcW w:w="3601" w:type="dxa"/>
+          </w:tcPr>
+          <w:p>
+            <w:r>
+              <w:t>Projektphasen</w:t>
+            </w:r>
+          </w:p>
+        </w:tc>
+        <w:tc>
+          <w:tcPr>
+            <w:tcW w:w="5318" w:type="dxa"/>
+          </w:tcPr>
+          <w:p>
+            <w:pPr>
+              <w:tabs>
+                <w:tab w:val="left" w:pos="1077"/>
+                <w:tab w:val="left" w:pos="1786"/>
+                <w:tab w:val="left" w:pos="2069"/>
+                <w:tab w:val="left" w:pos="2920"/>
+              </w:tabs>
+            </w:pPr>
+            <w:r>
+              <w:t>Vorp</w:t>
+            </w:r>
+            <w:r>
+              <w:t>rojekt</w:t>
+            </w:r>
+            <w:r>
+              <w:tab/>
+            </w:r>
+            <w:r>
+              <w:tab/>
+            </w:r>
+            <w:r>
+              <w:tab/>
+            </w:r>
+            <w:r>
+              <w:t>SW 1</w:t>
+            </w:r>
+            <w:r>
+              <w:tab/>
+            </w:r>
+            <w:r>
+              <w:t>18.09.2017 - 24.09.2017</w:t>
+            </w:r>
+          </w:p>
+          <w:p>
+            <w:pPr>
+              <w:tabs>
+                <w:tab w:val="left" w:pos="1077"/>
+                <w:tab w:val="left" w:pos="1786"/>
+                <w:tab w:val="left" w:pos="2069"/>
+                <w:tab w:val="left" w:pos="2920"/>
+              </w:tabs>
+            </w:pPr>
+            <w:r>
+              <w:t>Init</w:t>
+            </w:r>
+            <w:r>
+              <w:tab/>
+            </w:r>
+            <w:r>
+              <w:t>SW</w:t>
+            </w:r>
+            <w:r>
+              <w:t xml:space="preserve"> </w:t>
+            </w:r>
+            <w:r>
+              <w:t>2</w:t>
+            </w:r>
+            <w:r>
+              <w:tab/>
+              <w:t>-</w:t>
+            </w:r>
+            <w:r>
+              <w:tab/>
+            </w:r>
+            <w:r>
+              <w:t>SW</w:t>
+            </w:r>
+            <w:r>
+              <w:t xml:space="preserve"> </w:t>
+            </w:r>
+            <w:r>
+              <w:t>3</w:t>
+            </w:r>
+            <w:r>
+              <w:tab/>
+            </w:r>
+            <w:r>
+              <w:t>25</w:t>
+            </w:r>
+            <w:r>
+              <w:t>.09.2017</w:t>
+            </w:r>
+            <w:r>
+              <w:t xml:space="preserve"> </w:t>
+            </w:r>
+            <w:r>
+              <w:t>-</w:t>
+            </w:r>
+            <w:r>
+              <w:t xml:space="preserve"> 08</w:t>
+            </w:r>
+            <w:r>
+              <w:t>.10.2017</w:t>
+            </w:r>
+          </w:p>
+          <w:p>
+            <w:pPr>
+              <w:tabs>
+                <w:tab w:val="left" w:pos="1077"/>
+                <w:tab w:val="left" w:pos="1786"/>
+                <w:tab w:val="left" w:pos="2069"/>
+                <w:tab w:val="left" w:pos="2920"/>
+              </w:tabs>
+              <w:rPr>
+                <w:lang w:val="en-US"/>
+              </w:rPr>
+            </w:pPr>
+            <w:r>
+              <w:rPr>
+                <w:lang w:val="en-US"/>
+              </w:rPr>
+              <w:t>S1</w:t>
+            </w:r>
+            <w:r>
+              <w:rPr>
+                <w:lang w:val="en-US"/>
+              </w:rPr>
+              <w:tab/>
+            </w:r>
+            <w:r>
+              <w:rPr>
+                <w:lang w:val="en-US"/>
+              </w:rPr>
+              <w:t>SW</w:t>
+            </w:r>
+            <w:r>
+              <w:rPr>
+                <w:lang w:val="en-US"/>
+              </w:rPr>
+              <w:t xml:space="preserve"> </w:t>
+            </w:r>
+            <w:r>
+              <w:rPr>
+                <w:lang w:val="en-US"/>
+              </w:rPr>
+              <w:t>4</w:t>
+            </w:r>
+            <w:r>
+              <w:rPr>
+                <w:lang w:val="en-US"/>
+              </w:rPr>
+              <w:tab/>
+              <w:t>-</w:t>
+            </w:r>
+            <w:r>
+              <w:rPr>
+                <w:lang w:val="en-US"/>
+              </w:rPr>
+              <w:tab/>
+            </w:r>
+            <w:r>
+              <w:rPr>
+                <w:lang w:val="en-US"/>
+              </w:rPr>
+              <w:t>SW</w:t>
+            </w:r>
+            <w:r>
+              <w:rPr>
+                <w:lang w:val="en-US"/>
+              </w:rPr>
+              <w:t xml:space="preserve"> </w:t>
+            </w:r>
+            <w:r>
+              <w:rPr>
+                <w:lang w:val="en-US"/>
+              </w:rPr>
+              <w:t>5</w:t>
+            </w:r>
+            <w:r>
+              <w:rPr>
+                <w:lang w:val="en-US"/>
+              </w:rPr>
+              <w:tab/>
+            </w:r>
+            <w:r>
+              <w:rPr>
+                <w:lang w:val="en-US"/>
+              </w:rPr>
+              <w:t>09.10</w:t>
+            </w:r>
+            <w:r>
+              <w:rPr>
+                <w:lang w:val="en-US"/>
+              </w:rPr>
+              <w:t>.2017</w:t>
+            </w:r>
+            <w:r>
+              <w:rPr>
+                <w:lang w:val="en-US"/>
+              </w:rPr>
+              <w:t xml:space="preserve"> </w:t>
+            </w:r>
+            <w:r>
+              <w:rPr>
+                <w:lang w:val="en-US"/>
+              </w:rPr>
+              <w:t>-</w:t>
+            </w:r>
+            <w:r>
+              <w:rPr>
+                <w:lang w:val="en-US"/>
+              </w:rPr>
+              <w:t xml:space="preserve"> 22</w:t>
+            </w:r>
+            <w:r>
+              <w:rPr>
+                <w:lang w:val="en-US"/>
+              </w:rPr>
+              <w:t>.</w:t>
+            </w:r>
+            <w:r>
+              <w:rPr>
+                <w:lang w:val="en-US"/>
+              </w:rPr>
+              <w:t>10</w:t>
+            </w:r>
+            <w:r>
+              <w:rPr>
+                <w:lang w:val="en-US"/>
+              </w:rPr>
+              <w:t>.2017</w:t>
+            </w:r>
+          </w:p>
+          <w:p>
+            <w:pPr>
+              <w:tabs>
+                <w:tab w:val="left" w:pos="1077"/>
+                <w:tab w:val="left" w:pos="1786"/>
+                <w:tab w:val="left" w:pos="2069"/>
+                <w:tab w:val="left" w:pos="2920"/>
+              </w:tabs>
+              <w:rPr>
+                <w:lang w:val="en-US"/>
+              </w:rPr>
+            </w:pPr>
+            <w:r>
+              <w:rPr>
+                <w:lang w:val="en-US"/>
+              </w:rPr>
+              <w:t>S2</w:t>
+            </w:r>
+            <w:r>
+              <w:rPr>
+                <w:lang w:val="en-US"/>
+              </w:rPr>
+              <w:tab/>
+            </w:r>
+            <w:r>
+              <w:rPr>
+                <w:lang w:val="en-US"/>
+              </w:rPr>
+              <w:t>SW</w:t>
+            </w:r>
+            <w:r>
+              <w:rPr>
+                <w:lang w:val="en-US"/>
+              </w:rPr>
+              <w:t xml:space="preserve"> </w:t>
+            </w:r>
+            <w:r>
+              <w:rPr>
+                <w:lang w:val="en-US"/>
+              </w:rPr>
+              <w:t>6</w:t>
+            </w:r>
+            <w:r>
+              <w:rPr>
+                <w:lang w:val="en-US"/>
+              </w:rPr>
+              <w:tab/>
+              <w:t>-</w:t>
+            </w:r>
+            <w:r>
+              <w:rPr>
+                <w:lang w:val="en-US"/>
+              </w:rPr>
+              <w:tab/>
+            </w:r>
+            <w:r>
+              <w:rPr>
+                <w:lang w:val="en-US"/>
+              </w:rPr>
+              <w:t>SW</w:t>
+            </w:r>
+            <w:r>
+              <w:rPr>
+                <w:lang w:val="en-US"/>
+              </w:rPr>
+              <w:t xml:space="preserve"> </w:t>
+            </w:r>
+            <w:r>
+              <w:rPr>
+                <w:lang w:val="en-US"/>
+              </w:rPr>
+              <w:t>7</w:t>
+            </w:r>
+            <w:r>
+              <w:rPr>
+                <w:lang w:val="en-US"/>
+              </w:rPr>
+              <w:tab/>
+            </w:r>
+            <w:r>
+              <w:rPr>
+                <w:lang w:val="en-US"/>
+              </w:rPr>
+              <w:t>23</w:t>
+            </w:r>
+            <w:r>
+              <w:rPr>
+                <w:lang w:val="en-US"/>
+              </w:rPr>
+              <w:t>.</w:t>
+            </w:r>
+            <w:r>
+              <w:rPr>
+                <w:lang w:val="en-US"/>
+              </w:rPr>
+              <w:t>10</w:t>
+            </w:r>
+            <w:r>
+              <w:rPr>
+                <w:lang w:val="en-US"/>
+              </w:rPr>
+              <w:t>.2017</w:t>
+            </w:r>
+            <w:r>
+              <w:rPr>
+                <w:lang w:val="en-US"/>
+              </w:rPr>
+              <w:t xml:space="preserve"> </w:t>
+            </w:r>
+            <w:r>
+              <w:rPr>
+                <w:lang w:val="en-US"/>
+              </w:rPr>
+              <w:t>-</w:t>
+            </w:r>
+            <w:r>
+              <w:rPr>
+                <w:lang w:val="en-US"/>
+              </w:rPr>
+              <w:t xml:space="preserve"> 05</w:t>
+            </w:r>
+            <w:r>
+              <w:rPr>
+                <w:lang w:val="en-US"/>
+              </w:rPr>
+              <w:t>.</w:t>
+            </w:r>
+            <w:r>
+              <w:rPr>
+                <w:lang w:val="en-US"/>
+              </w:rPr>
+              <w:t>11</w:t>
+            </w:r>
+            <w:r>
+              <w:rPr>
+                <w:lang w:val="en-US"/>
+              </w:rPr>
+              <w:t>.2017</w:t>
+            </w:r>
+          </w:p>
+          <w:p>
+            <w:pPr>
+              <w:tabs>
+                <w:tab w:val="left" w:pos="1077"/>
+                <w:tab w:val="left" w:pos="1786"/>
+                <w:tab w:val="left" w:pos="2069"/>
+                <w:tab w:val="left" w:pos="2920"/>
+              </w:tabs>
+              <w:rPr>
+                <w:lang w:val="en-US"/>
+              </w:rPr>
+            </w:pPr>
+            <w:r>
+              <w:rPr>
+                <w:lang w:val="en-US"/>
+              </w:rPr>
+              <w:t>S3</w:t>
+            </w:r>
+            <w:r>
+              <w:rPr>
+                <w:lang w:val="en-US"/>
+              </w:rPr>
+              <w:tab/>
+            </w:r>
+            <w:r>
+              <w:rPr>
+                <w:lang w:val="en-US"/>
+              </w:rPr>
+              <w:t>SW</w:t>
+            </w:r>
+            <w:r>
+              <w:rPr>
+                <w:lang w:val="en-US"/>
+              </w:rPr>
+              <w:t xml:space="preserve"> 9</w:t>
+            </w:r>
+            <w:r>
+              <w:rPr>
+                <w:lang w:val="en-US"/>
+              </w:rPr>
+              <w:tab/>
+              <w:t>-</w:t>
+            </w:r>
+            <w:r>
+              <w:rPr>
+                <w:lang w:val="en-US"/>
+              </w:rPr>
+              <w:tab/>
+            </w:r>
+            <w:r>
+              <w:rPr>
+                <w:lang w:val="en-US"/>
+              </w:rPr>
+              <w:t>SW</w:t>
+            </w:r>
+            <w:r>
+              <w:rPr>
+                <w:lang w:val="en-US"/>
+              </w:rPr>
+              <w:t xml:space="preserve"> 10</w:t>
+            </w:r>
+            <w:r>
+              <w:rPr>
+                <w:lang w:val="en-US"/>
+              </w:rPr>
+              <w:tab/>
+            </w:r>
+            <w:r>
+              <w:rPr>
+                <w:lang w:val="en-US"/>
+              </w:rPr>
+              <w:t>13</w:t>
+            </w:r>
+            <w:r>
+              <w:rPr>
+                <w:lang w:val="en-US"/>
+              </w:rPr>
+              <w:t>.</w:t>
+            </w:r>
+            <w:r>
+              <w:rPr>
+                <w:lang w:val="en-US"/>
+              </w:rPr>
+              <w:t>11</w:t>
+            </w:r>
+            <w:r>
+              <w:rPr>
+                <w:lang w:val="en-US"/>
+              </w:rPr>
+              <w:t>.2017</w:t>
+            </w:r>
+            <w:r>
+              <w:rPr>
+                <w:lang w:val="en-US"/>
+              </w:rPr>
+              <w:t xml:space="preserve"> </w:t>
+            </w:r>
+            <w:r>
+              <w:rPr>
+                <w:lang w:val="en-US"/>
+              </w:rPr>
+              <w:t>-</w:t>
+            </w:r>
+            <w:r>
+              <w:rPr>
+                <w:lang w:val="en-US"/>
+              </w:rPr>
+              <w:t xml:space="preserve"> 26</w:t>
+            </w:r>
+            <w:r>
+              <w:rPr>
+                <w:lang w:val="en-US"/>
+              </w:rPr>
+              <w:t>.</w:t>
+            </w:r>
+            <w:r>
+              <w:rPr>
+                <w:lang w:val="en-US"/>
+              </w:rPr>
+              <w:t>11</w:t>
+            </w:r>
+            <w:r>
+              <w:rPr>
+                <w:lang w:val="en-US"/>
+              </w:rPr>
+              <w:t>.2017</w:t>
+            </w:r>
+          </w:p>
+          <w:p>
+            <w:pPr>
+              <w:tabs>
+                <w:tab w:val="left" w:pos="1077"/>
+                <w:tab w:val="left" w:pos="1786"/>
+                <w:tab w:val="left" w:pos="2069"/>
+                <w:tab w:val="left" w:pos="2920"/>
+              </w:tabs>
+              <w:rPr>
+                <w:lang w:val="en-US"/>
+              </w:rPr>
+            </w:pPr>
+            <w:r>
+              <w:rPr>
+                <w:lang w:val="en-US"/>
+              </w:rPr>
+              <w:t>S4</w:t>
+            </w:r>
+            <w:r>
+              <w:rPr>
+                <w:lang w:val="en-US"/>
+              </w:rPr>
+              <w:tab/>
+            </w:r>
+            <w:r>
+              <w:rPr>
+                <w:lang w:val="en-US"/>
+              </w:rPr>
+              <w:t>SW</w:t>
+            </w:r>
+            <w:r>
+              <w:rPr>
+                <w:lang w:val="en-US"/>
+              </w:rPr>
+              <w:t xml:space="preserve"> </w:t>
+            </w:r>
+            <w:r>
+              <w:rPr>
+                <w:lang w:val="en-US"/>
+              </w:rPr>
+              <w:t>11</w:t>
+            </w:r>
+            <w:r>
+              <w:rPr>
+                <w:lang w:val="en-US"/>
+              </w:rPr>
+              <w:tab/>
+            </w:r>
+            <w:r>
+              <w:rPr>
+                <w:lang w:val="en-US"/>
+              </w:rPr>
+              <w:t>-</w:t>
+            </w:r>
+            <w:r>
+              <w:rPr>
+                <w:lang w:val="en-US"/>
+              </w:rPr>
+              <w:tab/>
+            </w:r>
+            <w:r>
+              <w:rPr>
+                <w:lang w:val="en-US"/>
+              </w:rPr>
+              <w:t>SW</w:t>
+            </w:r>
+            <w:r>
+              <w:rPr>
+                <w:lang w:val="en-US"/>
+              </w:rPr>
+              <w:t xml:space="preserve"> 12</w:t>
+            </w:r>
+            <w:r>
+              <w:rPr>
+                <w:lang w:val="en-US"/>
+              </w:rPr>
+              <w:tab/>
+            </w:r>
+            <w:r>
+              <w:rPr>
+                <w:lang w:val="en-US"/>
+              </w:rPr>
+              <w:t>27</w:t>
+            </w:r>
+            <w:r>
+              <w:rPr>
+                <w:lang w:val="en-US"/>
+              </w:rPr>
+              <w:t>.</w:t>
+            </w:r>
+            <w:r>
+              <w:rPr>
+                <w:lang w:val="en-US"/>
+              </w:rPr>
+              <w:t>11</w:t>
+            </w:r>
+            <w:r>
+              <w:rPr>
+                <w:lang w:val="en-US"/>
+              </w:rPr>
+              <w:t>.2017</w:t>
+            </w:r>
+            <w:r>
+              <w:rPr>
+                <w:lang w:val="en-US"/>
+              </w:rPr>
+              <w:t xml:space="preserve"> </w:t>
+            </w:r>
+            <w:r>
+              <w:rPr>
+                <w:lang w:val="en-US"/>
+              </w:rPr>
+              <w:t>-</w:t>
+            </w:r>
+            <w:r>
+              <w:rPr>
+                <w:lang w:val="en-US"/>
+              </w:rPr>
+              <w:t xml:space="preserve"> 10</w:t>
+            </w:r>
+            <w:r>
+              <w:rPr>
+                <w:lang w:val="en-US"/>
+              </w:rPr>
+              <w:t>.</w:t>
+            </w:r>
+            <w:r>
+              <w:rPr>
+                <w:lang w:val="en-US"/>
+              </w:rPr>
+              <w:t>12</w:t>
+            </w:r>
+            <w:r>
+              <w:rPr>
+                <w:lang w:val="en-US"/>
+              </w:rPr>
+              <w:t>.2017</w:t>
+            </w:r>
+          </w:p>
+          <w:p>
+            <w:pPr>
+              <w:tabs>
+                <w:tab w:val="left" w:pos="1077"/>
+                <w:tab w:val="left" w:pos="1786"/>
+                <w:tab w:val="left" w:pos="2069"/>
+                <w:tab w:val="left" w:pos="2920"/>
+              </w:tabs>
+            </w:pPr>
+            <w:r>
+              <w:t>Ende</w:t>
+            </w:r>
+            <w:r>
+              <w:tab/>
+            </w:r>
+            <w:r>
+              <w:tab/>
+            </w:r>
+            <w:r>
+              <w:tab/>
+            </w:r>
+            <w:r>
+              <w:t>SW</w:t>
+            </w:r>
+            <w:r>
+              <w:t xml:space="preserve"> 13</w:t>
+            </w:r>
+            <w:r>
+              <w:tab/>
+            </w:r>
+            <w:r>
+              <w:t>11</w:t>
+            </w:r>
+            <w:r>
+              <w:t>.</w:t>
+            </w:r>
+            <w:r>
+              <w:t>12</w:t>
+            </w:r>
+            <w:r>
+              <w:t>.2017</w:t>
+            </w:r>
+          </w:p>
+        </w:tc>
+      </w:tr>
+    </w:tbl>
+    <w:p/>
+    <w:p>
+      <w:pPr>
+        <w:pStyle w:val="Heading2"/>
+        <w:tabs>
+          <w:tab w:val="clear" w:pos="1701"/>
+        </w:tabs>
+        <w:spacing w:after="120"/>
+        <w:rPr>
+          <w:szCs w:val="22"/>
+        </w:rPr>
+      </w:pPr>
+      <w:r>
+        <w:rPr>
+          <w:szCs w:val="22"/>
+        </w:rPr>
+        <w:t>Meilensteine</w:t>
+      </w:r>
+    </w:p>
+    <w:p>
+      <w:r>
+        <w:t>Es wurden vier Meilensteine definiert. Folgende Grafik zeigt, wann diese erreicht werden. Auf dem Zeitstrahl sind die Semesterwochen gekennzeichnet. Darüber sind Initialisierungsphase und die vier Sprintphasen a</w:t>
+      </w:r>
+      <w:bookmarkStart w:id="4" w:name="_GoBack"/>
+      <w:bookmarkEnd w:id="4"/>
+      <w:r>
+        <w:t>bgebildet. Darunter sind an den entsprechenden Zeitpunkten die Meilensteine gesetzt.</w:t>
+      </w:r>
+    </w:p>
+    <w:p/>
+    <w:p>
+      <w:r>
+        <w:rPr>
+          <w:noProof/>
+        </w:rPr>
+        <w:drawing>
+          <wp:inline distT="0" distB="0" distL="0" distR="0" wp14:anchorId="36C8BE6A" wp14:editId="07043FF8">
+            <wp:extent cx="5591175" cy="1433195"/>
+            <wp:effectExtent l="0" t="0" r="9525" b="0"/>
+            <wp:docPr id="5" name="Picture 5"/>
+            <wp:cNvGraphicFramePr>
+              <a:graphicFrameLocks xmlns:a="http://schemas.openxmlformats.org/drawingml/2006/main" noChangeAspect="1"/>
+            </wp:cNvGraphicFramePr>
+            <a:graphic xmlns:a="http://schemas.openxmlformats.org/drawingml/2006/main">
+              <a:graphicData uri="http://schemas.openxmlformats.org/drawingml/2006/picture">
+                <pic:pic xmlns:pic="http://schemas.openxmlformats.org/drawingml/2006/picture">
+                  <pic:nvPicPr>
+                    <pic:cNvPr id="5" name="Zeitstrahl.png"/>
+                    <pic:cNvPicPr/>
+                  </pic:nvPicPr>
+                  <pic:blipFill>
+                    <a:blip r:embed="rId16">
+                      <a:extLst>
+                        <a:ext uri="{28A0092B-C50C-407E-A947-70E740481C1C}">
+                          <a14:useLocalDpi xmlns:a14="http://schemas.microsoft.com/office/drawing/2010/main" val="0"/>
+                        </a:ext>
+                      </a:extLst>
+                    </a:blip>
+                    <a:stretch>
+                      <a:fillRect/>
+                    </a:stretch>
+                  </pic:blipFill>
+                  <pic:spPr>
+                    <a:xfrm>
+                      <a:off x="0" y="0"/>
+                      <a:ext cx="5591175" cy="1433195"/>
+                    </a:xfrm>
+                    <a:prstGeom prst="rect">
+                      <a:avLst/>
+                    </a:prstGeom>
+                  </pic:spPr>
+                </pic:pic>
+              </a:graphicData>
+            </a:graphic>
+          </wp:inline>
+        </w:drawing>
+      </w:r>
+    </w:p>
+    <w:p/>
+    <w:tbl>
+      <w:tblPr>
+        <w:tblStyle w:val="TableGrid"/>
+        <w:tblW w:w="0" w:type="auto"/>
+        <w:tblLook w:val="04A0" w:firstRow="1" w:lastRow="0" w:firstColumn="1" w:lastColumn="0" w:noHBand="0" w:noVBand="1"/>
+      </w:tblPr>
+      <w:tblGrid>
         <w:gridCol w:w="1234"/>
-        <w:gridCol w:w="5628"/>
-        <w:gridCol w:w="2057"/>
+        <w:gridCol w:w="6620"/>
+        <w:gridCol w:w="1065"/>
       </w:tblGrid>
       <w:tr>
         <w:tc>
@@ -2663,17 +3941,20 @@
         </w:tc>
         <w:tc>
           <w:tcPr>
-            <w:tcW w:w="5628" w:type="dxa"/>
+            <w:tcW w:w="6620" w:type="dxa"/>
           </w:tcPr>
           <w:p>
             <w:r>
-              <w:t>Beschreibung</w:t>
+              <w:t>Be</w:t>
+            </w:r>
+            <w:r>
+              <w:t>schreibung</w:t>
             </w:r>
           </w:p>
         </w:tc>
         <w:tc>
           <w:tcPr>
-            <w:tcW w:w="2057" w:type="dxa"/>
+            <w:tcW w:w="1065" w:type="dxa"/>
           </w:tcPr>
           <w:p>
             <w:r>
@@ -2695,11 +3976,17 @@
         </w:tc>
         <w:tc>
           <w:tcPr>
-            <w:tcW w:w="5628" w:type="dxa"/>
+            <w:tcW w:w="6620" w:type="dxa"/>
           </w:tcPr>
           <w:p>
             <w:r>
-              <w:t>Organisation der Gruppe ist definiert (SoDa-Rollen); erste Risikoliste Produktbacklog und Sprintplanung für Sprint 1 liegen vo</w:t>
+              <w:t>Organisation der Gruppe ist definiert (SoDa-Rollen); erste Risikoliste</w:t>
+            </w:r>
+            <w:r>
+              <w:t>,</w:t>
+            </w:r>
+            <w:r>
+              <w:t xml:space="preserve"> Produktbacklog und Sprintplanung für Sprint 1 liegen vo</w:t>
             </w:r>
             <w:r>
               <w:t>r und sind im PMP dokumentiert.</w:t>
@@ -2708,11 +3995,14 @@
         </w:tc>
         <w:tc>
           <w:tcPr>
-            <w:tcW w:w="2057" w:type="dxa"/>
+            <w:tcW w:w="1065" w:type="dxa"/>
           </w:tcPr>
           <w:p>
             <w:r>
-              <w:t>SW 03</w:t>
+              <w:t>SW</w:t>
+            </w:r>
+            <w:r>
+              <w:t>3</w:t>
             </w:r>
           </w:p>
         </w:tc>
@@ -2730,7 +4020,7 @@
         </w:tc>
         <w:tc>
           <w:tcPr>
-            <w:tcW w:w="5628" w:type="dxa"/>
+            <w:tcW w:w="6620" w:type="dxa"/>
           </w:tcPr>
           <w:p>
             <w:r>
@@ -2751,105 +4041,30 @@
             <w:r>
               <w:t xml:space="preserve">Entwicklung Sprint 1 abgeschlossen. Code wird in GitLab verwaltet und laufend integriert. </w:t>
             </w:r>
-            <w:proofErr w:type="spellStart"/>
             <w:r>
               <w:rPr>
                 <w:lang w:val="en-GB"/>
               </w:rPr>
-              <w:t>Erste</w:t>
-            </w:r>
-            <w:proofErr w:type="spellEnd"/>
+              <w:t>Erste (geforderte) Unit-Tests laufen erfolgreich. Sp</w:t>
+            </w:r>
             <w:r>
               <w:rPr>
                 <w:lang w:val="en-GB"/>
               </w:rPr>
-              <w:t xml:space="preserve"> (</w:t>
-            </w:r>
-            <w:proofErr w:type="spellStart"/>
-            <w:r>
-              <w:rPr>
-                <w:lang w:val="en-GB"/>
-              </w:rPr>
-              <w:t>geforderte</w:t>
-            </w:r>
-            <w:proofErr w:type="spellEnd"/>
-            <w:r>
-              <w:rPr>
-                <w:lang w:val="en-GB"/>
-              </w:rPr>
-              <w:t xml:space="preserve">) Unit-Tests </w:t>
-            </w:r>
-            <w:proofErr w:type="spellStart"/>
-            <w:r>
-              <w:rPr>
-                <w:lang w:val="en-GB"/>
-              </w:rPr>
-              <w:t>laufen</w:t>
-            </w:r>
-            <w:proofErr w:type="spellEnd"/>
-            <w:r>
-              <w:rPr>
-                <w:lang w:val="en-GB"/>
-              </w:rPr>
-              <w:t xml:space="preserve"> </w:t>
-            </w:r>
-            <w:proofErr w:type="spellStart"/>
-            <w:r>
-              <w:rPr>
-                <w:lang w:val="en-GB"/>
-              </w:rPr>
-              <w:t>erfolgreich</w:t>
-            </w:r>
-            <w:proofErr w:type="spellEnd"/>
-            <w:r>
-              <w:rPr>
-                <w:lang w:val="en-GB"/>
-              </w:rPr>
-              <w:t>. Sp</w:t>
-            </w:r>
-            <w:r>
-              <w:rPr>
-                <w:lang w:val="en-GB"/>
-              </w:rPr>
-              <w:t xml:space="preserve">rint 2 </w:t>
-            </w:r>
-            <w:proofErr w:type="spellStart"/>
-            <w:r>
-              <w:rPr>
-                <w:lang w:val="en-GB"/>
-              </w:rPr>
-              <w:t>geplant</w:t>
-            </w:r>
-            <w:proofErr w:type="spellEnd"/>
-            <w:r>
-              <w:rPr>
-                <w:lang w:val="en-GB"/>
-              </w:rPr>
-              <w:t xml:space="preserve"> (</w:t>
-            </w:r>
-            <w:proofErr w:type="spellStart"/>
-            <w:r>
-              <w:rPr>
-                <w:lang w:val="en-GB"/>
-              </w:rPr>
-              <w:t>SprintBacklog</w:t>
-            </w:r>
-            <w:proofErr w:type="spellEnd"/>
-            <w:r>
-              <w:rPr>
-                <w:lang w:val="en-GB"/>
-              </w:rPr>
-              <w:t>).</w:t>
+              <w:t>rint 2 geplant (SprintBacklog).</w:t>
             </w:r>
           </w:p>
         </w:tc>
         <w:tc>
           <w:tcPr>
-            <w:tcW w:w="2057" w:type="dxa"/>
+            <w:tcW w:w="1065" w:type="dxa"/>
           </w:tcPr>
           <w:p>
             <w:r>
-              <w:t>SW 05</w:t>
+              <w:t>SW</w:t>
+            </w:r>
+            <w:r>
+              <w:t>5</w:t>
             </w:r>
           </w:p>
         </w:tc>
@@ -2870,7 +4085,7 @@
         </w:tc>
         <w:tc>
           <w:tcPr>
-            <w:tcW w:w="5628" w:type="dxa"/>
+            <w:tcW w:w="6620" w:type="dxa"/>
           </w:tcPr>
           <w:p>
             <w:r>
@@ -2895,11 +4110,14 @@
         </w:tc>
         <w:tc>
           <w:tcPr>
-            <w:tcW w:w="2057" w:type="dxa"/>
+            <w:tcW w:w="1065" w:type="dxa"/>
           </w:tcPr>
           <w:p>
             <w:r>
-              <w:t>SW 08</w:t>
+              <w:t>SW</w:t>
+            </w:r>
+            <w:r>
+              <w:t>8</w:t>
             </w:r>
           </w:p>
         </w:tc>
@@ -2917,11 +4135,15 @@
         </w:tc>
         <w:tc>
           <w:tcPr>
-            <w:tcW w:w="5628" w:type="dxa"/>
+            <w:tcW w:w="6620" w:type="dxa"/>
           </w:tcPr>
           <w:p>
             <w:r>
-              <w:t>Sprint 4 abgeschlossen. Nachgeführte Softwarespezifikation liegt vor und ist reviewed. Alle Komponenten sind lauffähig und können demonstriert werden.</w:t>
+              <w:t xml:space="preserve">Sprint 4 abgeschlossen. Nachgeführte Softwarespezifikation liegt vor und </w:t>
+            </w:r>
+            <w:r>
+              <w:lastRenderedPageBreak/>
+              <w:t>ist reviewed. Alle Komponenten sind lauffähig und können demonstriert werden.</w:t>
             </w:r>
             <w:r>
               <w:rPr>
@@ -2959,51 +4181,24 @@
               <w:rPr>
                 <w:lang w:val="en-GB"/>
               </w:rPr>
-              <w:t xml:space="preserve">=&gt; Mo. 11. </w:t>
-            </w:r>
-            <w:proofErr w:type="spellStart"/>
+              <w:t>=&gt; Mo. 11. Dez.</w:t>
+            </w:r>
             <w:r>
               <w:rPr>
                 <w:lang w:val="en-GB"/>
               </w:rPr>
-              <w:t>Dez</w:t>
-            </w:r>
-            <w:proofErr w:type="spellEnd"/>
-            <w:r>
-              <w:rPr>
-                <w:lang w:val="en-GB"/>
-              </w:rPr>
-              <w:t>.</w:t>
-            </w:r>
-            <w:r>
-              <w:rPr>
-                <w:lang w:val="en-GB"/>
-              </w:rPr>
-              <w:t xml:space="preserve"> 2017, 18:00 ILIAS </w:t>
-            </w:r>
-            <w:proofErr w:type="spellStart"/>
-            <w:r>
-              <w:rPr>
-                <w:lang w:val="en-GB"/>
-              </w:rPr>
-              <w:t>Briefkasten</w:t>
-            </w:r>
-            <w:proofErr w:type="spellEnd"/>
-            <w:r>
-              <w:rPr>
-                <w:lang w:val="en-GB"/>
-              </w:rPr>
-              <w:t>.</w:t>
+              <w:t xml:space="preserve"> 2017, 18:00 ILIAS Briefkasten.</w:t>
             </w:r>
           </w:p>
         </w:tc>
         <w:tc>
           <w:tcPr>
-            <w:tcW w:w="2057" w:type="dxa"/>
+            <w:tcW w:w="1065" w:type="dxa"/>
           </w:tcPr>
           <w:p>
             <w:r>
-              <w:t>SW 13</w:t>
+              <w:lastRenderedPageBreak/>
+              <w:t>SW13</w:t>
             </w:r>
           </w:p>
         </w:tc>
@@ -3021,14 +4216,14 @@
           <w:szCs w:val="22"/>
         </w:rPr>
       </w:pPr>
-      <w:bookmarkStart w:id="6" w:name="_Toc497679969"/>
+      <w:bookmarkStart w:id="5" w:name="_Toc497679969"/>
       <w:r>
         <w:rPr>
           <w:szCs w:val="22"/>
         </w:rPr>
         <w:t>Projektkontrolle</w:t>
       </w:r>
-      <w:bookmarkEnd w:id="6"/>
+      <w:bookmarkEnd w:id="5"/>
     </w:p>
     <w:p>
       <w:r>
@@ -3082,23 +4277,17 @@
     </w:p>
     <w:p>
       <w:pPr>
-        <w:pStyle w:val="Heading2"/>
-        <w:tabs>
-          <w:tab w:val="clear" w:pos="1701"/>
-        </w:tabs>
-        <w:spacing w:after="120"/>
-        <w:rPr>
-          <w:szCs w:val="22"/>
-        </w:rPr>
-      </w:pPr>
-      <w:bookmarkStart w:id="7" w:name="_Toc497679970"/>
+        <w:pStyle w:val="Formatvorlageberschrift1Verdana11pt"/>
+        <w:numPr>
+          <w:ilvl w:val="0"/>
+          <w:numId w:val="11"/>
+        </w:numPr>
+      </w:pPr>
+      <w:bookmarkStart w:id="6" w:name="_Toc497679970"/>
       <w:r>
-        <w:rPr>
-          <w:szCs w:val="22"/>
-        </w:rPr>
         <w:t>Risikomanagement</w:t>
       </w:r>
-      <w:bookmarkEnd w:id="7"/>
+      <w:bookmarkEnd w:id="6"/>
     </w:p>
     <w:p>
       <w:r>
@@ -3255,13 +4444,6 @@
                 <w:b/>
               </w:rPr>
               <w:br/>
-            </w:r>
-            <w:bookmarkStart w:id="8" w:name="_GoBack"/>
-            <w:bookmarkEnd w:id="8"/>
-            <w:r>
-              <w:rPr>
-                <w:b/>
-              </w:rPr>
               <w:t>(E × S)</w:t>
             </w:r>
           </w:p>
@@ -4219,6 +5401,7 @@
               <w:jc w:val="center"/>
             </w:pPr>
             <w:r>
+              <w:lastRenderedPageBreak/>
               <w:t>3</w:t>
             </w:r>
           </w:p>
@@ -4353,7 +5536,10 @@
           </w:tcPr>
           <w:p>
             <w:r>
-              <w:t>Ausweichen auf eine alternative Versionsverwaltung wie Mercurial.</w:t>
+              <w:t xml:space="preserve">Im Falle eines Ausfalls von Git wird ausgewichen </w:t>
+            </w:r>
+            <w:r>
+              <w:t>auf eine alternative Versionsverwaltung wie Mercurial.</w:t>
             </w:r>
           </w:p>
         </w:tc>
@@ -4740,7 +5926,31 @@
         </w:tc>
       </w:tr>
     </w:tbl>
-    <w:p/>
+    <w:p>
+      <w:pPr>
+        <w:adjustRightInd/>
+        <w:snapToGrid/>
+        <w:spacing w:line="240" w:lineRule="auto"/>
+      </w:pPr>
+      <w:r>
+        <w:br w:type="page"/>
+      </w:r>
+    </w:p>
+    <w:p>
+      <w:pPr>
+        <w:pStyle w:val="Formatvorlageberschrift1Verdana11pt"/>
+        <w:numPr>
+          <w:ilvl w:val="0"/>
+          <w:numId w:val="11"/>
+        </w:numPr>
+      </w:pPr>
+      <w:bookmarkStart w:id="7" w:name="_Toc497679972"/>
+      <w:r>
+        <w:lastRenderedPageBreak/>
+        <w:t>Projektunterstützung</w:t>
+      </w:r>
+      <w:bookmarkEnd w:id="7"/>
+    </w:p>
     <w:p>
       <w:pPr>
         <w:pStyle w:val="Heading2"/>
@@ -4752,76 +5962,14 @@
           <w:szCs w:val="22"/>
         </w:rPr>
       </w:pPr>
-      <w:bookmarkStart w:id="9" w:name="_Toc497679971"/>
-      <w:r>
-        <w:rPr>
-          <w:szCs w:val="22"/>
-        </w:rPr>
-        <w:t>Projektabschluss</w:t>
-      </w:r>
-      <w:bookmarkEnd w:id="9"/>
-    </w:p>
-    <w:p>
-      <w:r>
-        <w:t xml:space="preserve">Der Projektabschluss ist am </w:t>
-      </w:r>
-      <w:r>
-        <w:t xml:space="preserve">11.12.2017 </w:t>
-      </w:r>
-      <w:r>
-        <w:t xml:space="preserve">um </w:t>
-      </w:r>
-      <w:r>
-        <w:t>18:00</w:t>
-      </w:r>
-      <w:r>
-        <w:t xml:space="preserve"> Uhr.</w:t>
-      </w:r>
-    </w:p>
-    <w:p>
-      <w:pPr>
-        <w:adjustRightInd/>
-        <w:snapToGrid/>
-        <w:spacing w:line="240" w:lineRule="auto"/>
-      </w:pPr>
-      <w:r>
-        <w:br w:type="page"/>
-      </w:r>
-    </w:p>
-    <w:p>
-      <w:pPr>
-        <w:pStyle w:val="Formatvorlageberschrift1Verdana11pt"/>
-        <w:numPr>
-          <w:ilvl w:val="0"/>
-          <w:numId w:val="11"/>
-        </w:numPr>
-      </w:pPr>
-      <w:bookmarkStart w:id="10" w:name="_Toc497679972"/>
-      <w:r>
-        <w:lastRenderedPageBreak/>
-        <w:t>Projektunterstützung</w:t>
-      </w:r>
-      <w:bookmarkEnd w:id="10"/>
-    </w:p>
-    <w:p>
-      <w:pPr>
-        <w:pStyle w:val="Heading2"/>
-        <w:tabs>
-          <w:tab w:val="clear" w:pos="1701"/>
-        </w:tabs>
-        <w:spacing w:after="120"/>
-        <w:rPr>
-          <w:szCs w:val="22"/>
-        </w:rPr>
-      </w:pPr>
-      <w:bookmarkStart w:id="11" w:name="_Toc497679973"/>
+      <w:bookmarkStart w:id="8" w:name="_Toc497679973"/>
       <w:r>
         <w:rPr>
           <w:szCs w:val="22"/>
         </w:rPr>
         <w:t>Tools für Entwicklung, Test &amp; Abnahme</w:t>
       </w:r>
-      <w:bookmarkEnd w:id="11"/>
+      <w:bookmarkEnd w:id="8"/>
     </w:p>
     <w:p>
       <w:r>
@@ -4878,7 +6026,7 @@
                     </pic:cNvPicPr>
                   </pic:nvPicPr>
                   <pic:blipFill>
-                    <a:blip r:embed="rId16">
+                    <a:blip r:embed="rId17">
                       <a:extLst>
                         <a:ext uri="{28A0092B-C50C-407E-A947-70E740481C1C}">
                           <a14:useLocalDpi xmlns:a14="http://schemas.microsoft.com/office/drawing/2010/main" val="0"/>
@@ -4930,12 +6078,12 @@
           <w:numId w:val="11"/>
         </w:numPr>
       </w:pPr>
-      <w:bookmarkStart w:id="12" w:name="_Toc497679974"/>
+      <w:bookmarkStart w:id="9" w:name="_Toc497679974"/>
       <w:r>
         <w:lastRenderedPageBreak/>
         <w:t>Testplan</w:t>
       </w:r>
-      <w:bookmarkEnd w:id="12"/>
+      <w:bookmarkEnd w:id="9"/>
     </w:p>
     <w:p>
       <w:pPr>
@@ -4948,14 +6096,14 @@
           <w:szCs w:val="22"/>
         </w:rPr>
       </w:pPr>
-      <w:bookmarkStart w:id="13" w:name="_Toc497679975"/>
+      <w:bookmarkStart w:id="10" w:name="_Toc497679975"/>
       <w:r>
         <w:rPr>
           <w:rFonts w:ascii="Tahoma" w:hAnsi="Tahoma" w:cs="Tahoma"/>
         </w:rPr>
         <w:t>Testdesign &amp; Abläufe</w:t>
       </w:r>
-      <w:bookmarkEnd w:id="13"/>
+      <w:bookmarkEnd w:id="10"/>
     </w:p>
     <w:p>
       <w:r>
@@ -4973,14 +6121,14 @@
           <w:szCs w:val="22"/>
         </w:rPr>
       </w:pPr>
-      <w:bookmarkStart w:id="14" w:name="_Toc497679976"/>
+      <w:bookmarkStart w:id="11" w:name="_Toc497679976"/>
       <w:r>
         <w:rPr>
           <w:szCs w:val="22"/>
         </w:rPr>
         <w:t>Testfälle</w:t>
       </w:r>
-      <w:bookmarkEnd w:id="14"/>
+      <w:bookmarkEnd w:id="11"/>
     </w:p>
     <w:p>
       <w:pPr>
@@ -5005,37 +6153,21 @@
         <w:rPr>
           <w:lang w:val="en-GB"/>
         </w:rPr>
-        <w:t xml:space="preserve">- Server </w:t>
+        <w:t>- Server starten</w:t>
       </w:r>
-      <w:proofErr w:type="spellStart"/>
+    </w:p>
+    <w:p>
+      <w:pPr>
+        <w:rPr>
+          <w:lang w:val="en-GB"/>
+        </w:rPr>
+      </w:pPr>
       <w:r>
         <w:rPr>
           <w:lang w:val="en-GB"/>
         </w:rPr>
-        <w:t>starten</w:t>
+        <w:t>- Game starten</w:t>
       </w:r>
-      <w:proofErr w:type="spellEnd"/>
-    </w:p>
-    <w:p>
-      <w:pPr>
-        <w:rPr>
-          <w:lang w:val="en-GB"/>
-        </w:rPr>
-      </w:pPr>
-      <w:r>
-        <w:rPr>
-          <w:lang w:val="en-GB"/>
-        </w:rPr>
-        <w:t xml:space="preserve">- Game </w:t>
-      </w:r>
-      <w:proofErr w:type="spellStart"/>
-      <w:r>
-        <w:rPr>
-          <w:lang w:val="en-GB"/>
-        </w:rPr>
-        <w:t>starten</w:t>
-      </w:r>
-      <w:proofErr w:type="spellEnd"/>
     </w:p>
     <w:p>
       <w:r>
@@ -5211,16 +6343,28 @@
           <w:numId w:val="11"/>
         </w:numPr>
       </w:pPr>
-      <w:bookmarkStart w:id="15" w:name="_Toc497679977"/>
+      <w:bookmarkStart w:id="12" w:name="_Toc497679977"/>
       <w:r>
         <w:lastRenderedPageBreak/>
         <w:t>Reporting</w:t>
       </w:r>
-      <w:bookmarkEnd w:id="15"/>
+      <w:bookmarkEnd w:id="12"/>
     </w:p>
     <w:p>
       <w:r>
-        <w:t xml:space="preserve">Leider ist das Schätzen der Aufwände und das Führen Sprintplan in den ersten zwei Sprints nicht reibungslos abgelaufen. Es wurden nicht alle Items geschätzt, die tatsächlichen Aufwände wurden nur selten auf ScrumDo nachgeführt, die Daily Scrum Meetings konnten nicht regelmässig stattfinden und der Product Owner war zeitweilen vakant. Diese Faktoren lassen das Reporting für Sprint 1 und 2 nun etwas mager wirken. Wir haben uns daher </w:t>
+        <w:t>Leider ist das Schätzen der Aufwände und das Führen</w:t>
+      </w:r>
+      <w:r>
+        <w:t xml:space="preserve"> des</w:t>
+      </w:r>
+      <w:r>
+        <w:t xml:space="preserve"> Sprintplan</w:t>
+      </w:r>
+      <w:r>
+        <w:t>s</w:t>
+      </w:r>
+      <w:r>
+        <w:t xml:space="preserve"> in den ersten zwei Sprints nicht reibungslos abgelaufen. Es wurden nicht alle Items geschätzt, die tatsächlichen Aufwände wurden nur selten auf ScrumDo nachgeführt, die Daily Scrum Meetings konnten nicht regelmässig stattfinden und der Product Owner war zeitweilen vakant. Diese Faktoren lassen das Reporting für Sprint 1 und 2 nun etwas mager wirken. Wir haben uns daher </w:t>
       </w:r>
       <w:r>
         <w:t xml:space="preserve">im zweiten  Sprint Review </w:t>
@@ -5251,7 +6395,7 @@
       <w:pPr>
         <w:pStyle w:val="Heading2"/>
       </w:pPr>
-      <w:bookmarkStart w:id="16" w:name="_Toc497679978"/>
+      <w:bookmarkStart w:id="13" w:name="_Toc497679978"/>
       <w:r>
         <w:t>Sprint</w:t>
       </w:r>
@@ -5261,7 +6405,7 @@
       <w:r>
         <w:t>1</w:t>
       </w:r>
-      <w:bookmarkEnd w:id="16"/>
+      <w:bookmarkEnd w:id="13"/>
     </w:p>
     <w:p>
       <w:r>
@@ -5286,7 +6430,7 @@
                     </pic:cNvPicPr>
                   </pic:nvPicPr>
                   <pic:blipFill>
-                    <a:blip r:embed="rId17">
+                    <a:blip r:embed="rId18">
                       <a:extLst>
                         <a:ext uri="{28A0092B-C50C-407E-A947-70E740481C1C}">
                           <a14:useLocalDpi xmlns:a14="http://schemas.microsoft.com/office/drawing/2010/main" val="0"/>
@@ -5370,7 +6514,7 @@
       <w:pPr>
         <w:pStyle w:val="Heading2"/>
       </w:pPr>
-      <w:bookmarkStart w:id="17" w:name="_Toc497679979"/>
+      <w:bookmarkStart w:id="14" w:name="_Toc497679979"/>
       <w:r>
         <w:t>Sprint</w:t>
       </w:r>
@@ -5380,7 +6524,7 @@
       <w:r>
         <w:t>2</w:t>
       </w:r>
-      <w:bookmarkEnd w:id="17"/>
+      <w:bookmarkEnd w:id="14"/>
     </w:p>
     <w:p>
       <w:r>
@@ -5405,7 +6549,7 @@
                     </pic:cNvPicPr>
                   </pic:nvPicPr>
                   <pic:blipFill>
-                    <a:blip r:embed="rId18">
+                    <a:blip r:embed="rId19">
                       <a:extLst>
                         <a:ext uri="{28A0092B-C50C-407E-A947-70E740481C1C}">
                           <a14:useLocalDpi xmlns:a14="http://schemas.microsoft.com/office/drawing/2010/main" val="0"/>
@@ -5472,8 +6616,8 @@
       </w:r>
     </w:p>
     <w:sectPr>
-      <w:headerReference w:type="default" r:id="rId19"/>
-      <w:footerReference w:type="default" r:id="rId20"/>
+      <w:headerReference w:type="default" r:id="rId20"/>
+      <w:footerReference w:type="default" r:id="rId21"/>
       <w:type w:val="continuous"/>
       <w:pgSz w:w="11906" w:h="16838" w:code="9"/>
       <w:pgMar w:top="2296" w:right="1202" w:bottom="1633" w:left="1899" w:header="567" w:footer="567" w:gutter="0"/>
@@ -5520,34 +6664,16 @@
         <w:lang w:val="en-US"/>
       </w:rPr>
     </w:pPr>
-    <w:bookmarkStart w:id="19" w:name="MacroStartPosition"/>
+    <w:bookmarkStart w:id="16" w:name="MacroStartPosition"/>
     <w:r>
       <w:rPr>
         <w:sz w:val="18"/>
         <w:szCs w:val="22"/>
         <w:lang w:val="en-US"/>
       </w:rPr>
-      <w:t xml:space="preserve">PMP – </w:t>
+      <w:t>PMP – Inspiriert von Standards des Institute of Electrical and Electronics Engineers</w:t>
     </w:r>
-    <w:proofErr w:type="spellStart"/>
-    <w:r>
-      <w:rPr>
-        <w:sz w:val="18"/>
-        <w:szCs w:val="22"/>
-        <w:lang w:val="en-US"/>
-      </w:rPr>
-      <w:t>Inspiriert</w:t>
-    </w:r>
-    <w:proofErr w:type="spellEnd"/>
-    <w:r>
-      <w:rPr>
-        <w:sz w:val="18"/>
-        <w:szCs w:val="22"/>
-        <w:lang w:val="en-US"/>
-      </w:rPr>
-      <w:t xml:space="preserve"> von Standards des Institute of Electrical and Electronics Engineers</w:t>
-    </w:r>
-    <w:bookmarkEnd w:id="19"/>
+    <w:bookmarkEnd w:id="16"/>
     <w:r>
       <w:rPr>
         <w:sz w:val="22"/>
@@ -5555,24 +6681,7 @@
         <w:lang w:val="en-US"/>
       </w:rPr>
       <w:tab/>
-    </w:r>
-    <w:proofErr w:type="spellStart"/>
-    <w:r>
-      <w:rPr>
-        <w:sz w:val="22"/>
-        <w:szCs w:val="22"/>
-        <w:lang w:val="en-US"/>
-      </w:rPr>
-      <w:t>Seite</w:t>
-    </w:r>
-    <w:proofErr w:type="spellEnd"/>
-    <w:r>
-      <w:rPr>
-        <w:sz w:val="22"/>
-        <w:szCs w:val="22"/>
-        <w:lang w:val="en-US"/>
-      </w:rPr>
-      <w:t xml:space="preserve"> </w:t>
+      <w:t xml:space="preserve">Seite </w:t>
     </w:r>
     <w:r>
       <w:rPr>
@@ -5607,7 +6716,7 @@
         <w:szCs w:val="22"/>
         <w:lang w:val="en-US"/>
       </w:rPr>
-      <w:t>8</w:t>
+      <w:t>4</w:t>
     </w:r>
     <w:r>
       <w:rPr>
@@ -5659,7 +6768,7 @@
         <w:szCs w:val="22"/>
         <w:lang w:val="en-US"/>
       </w:rPr>
-      <w:t>8</w:t>
+      <w:t>9</w:t>
     </w:r>
     <w:r>
       <w:rPr>
@@ -6618,7 +7727,7 @@
         <w:szCs w:val="22"/>
       </w:rPr>
     </w:pPr>
-    <w:bookmarkStart w:id="18" w:name="LogoPn"/>
+    <w:bookmarkStart w:id="15" w:name="LogoPn"/>
   </w:p>
   <w:p>
     <w:pPr>
@@ -6793,7 +7902,7 @@
         </wp:anchor>
       </w:drawing>
     </w:r>
-    <w:bookmarkEnd w:id="18"/>
+    <w:bookmarkEnd w:id="15"/>
   </w:p>
 </w:hdr>
 </file>
@@ -15361,7 +16470,6 @@
         <a:bodyPr/>
         <a:lstStyle/>
         <a:p>
-          <a:pPr algn="ctr"/>
           <a:r>
             <a:rPr lang="de-DE"/>
             <a:t>Message Logger</a:t>
@@ -15376,7 +16484,6 @@
         <a:bodyPr/>
         <a:lstStyle/>
         <a:p>
-          <a:pPr algn="ctr"/>
           <a:endParaRPr lang="de-DE"/>
         </a:p>
       </dgm:t>
@@ -15388,7 +16495,6 @@
         <a:bodyPr/>
         <a:lstStyle/>
         <a:p>
-          <a:pPr algn="ctr"/>
           <a:endParaRPr lang="de-DE"/>
         </a:p>
       </dgm:t>
@@ -15400,9 +16506,8 @@
         <a:bodyPr/>
         <a:lstStyle/>
         <a:p>
-          <a:pPr algn="ctr"/>
           <a:r>
-            <a:rPr lang="de-DE" b="0"/>
+            <a:rPr lang="de-DE"/>
             <a:t>StringPersistor</a:t>
           </a:r>
         </a:p>
@@ -15415,7 +16520,6 @@
         <a:bodyPr/>
         <a:lstStyle/>
         <a:p>
-          <a:pPr algn="ctr"/>
           <a:endParaRPr lang="de-DE"/>
         </a:p>
       </dgm:t>
@@ -15427,7 +16531,6 @@
         <a:bodyPr/>
         <a:lstStyle/>
         <a:p>
-          <a:pPr algn="ctr"/>
           <a:endParaRPr lang="de-DE"/>
         </a:p>
       </dgm:t>
@@ -15439,10 +16542,9 @@
         <a:bodyPr/>
         <a:lstStyle/>
         <a:p>
-          <a:pPr algn="ctr"/>
           <a:r>
             <a:rPr lang="de-DE"/>
-            <a:t>StringPersistorFile</a:t>
+            <a:t>StringPersistor</a:t>
           </a:r>
         </a:p>
       </dgm:t>
@@ -15454,7 +16556,6 @@
         <a:bodyPr/>
         <a:lstStyle/>
         <a:p>
-          <a:pPr algn="ctr"/>
           <a:endParaRPr lang="de-DE"/>
         </a:p>
       </dgm:t>
@@ -15466,7 +16567,6 @@
         <a:bodyPr/>
         <a:lstStyle/>
         <a:p>
-          <a:pPr algn="ctr"/>
           <a:endParaRPr lang="de-DE"/>
         </a:p>
       </dgm:t>
@@ -15478,12 +16578,10 @@
         <a:bodyPr/>
         <a:lstStyle/>
         <a:p>
-          <a:pPr algn="ctr"/>
           <a:r>
             <a:rPr lang="de-DE"/>
             <a:t>Interfaces</a:t>
           </a:r>
-          <a:endParaRPr lang="de-DE" b="0"/>
         </a:p>
       </dgm:t>
     </dgm:pt>
@@ -15494,7 +16592,6 @@
         <a:bodyPr/>
         <a:lstStyle/>
         <a:p>
-          <a:pPr algn="ctr"/>
           <a:endParaRPr lang="de-DE"/>
         </a:p>
       </dgm:t>
@@ -15506,7 +16603,6 @@
         <a:bodyPr/>
         <a:lstStyle/>
         <a:p>
-          <a:pPr algn="ctr"/>
           <a:endParaRPr lang="de-DE"/>
         </a:p>
       </dgm:t>
@@ -15518,9 +16614,8 @@
         <a:bodyPr/>
         <a:lstStyle/>
         <a:p>
-          <a:pPr algn="ctr"/>
           <a:r>
-            <a:rPr lang="de-DE" b="0"/>
+            <a:rPr lang="de-DE"/>
             <a:t>Logger</a:t>
           </a:r>
         </a:p>
@@ -15533,7 +16628,6 @@
         <a:bodyPr/>
         <a:lstStyle/>
         <a:p>
-          <a:pPr algn="ctr"/>
           <a:endParaRPr lang="de-DE"/>
         </a:p>
       </dgm:t>
@@ -15545,7 +16639,6 @@
         <a:bodyPr/>
         <a:lstStyle/>
         <a:p>
-          <a:pPr algn="ctr"/>
           <a:endParaRPr lang="de-DE"/>
         </a:p>
       </dgm:t>
@@ -15557,9 +16650,8 @@
         <a:bodyPr/>
         <a:lstStyle/>
         <a:p>
-          <a:pPr algn="ctr"/>
           <a:r>
-            <a:rPr lang="de-DE" b="0"/>
+            <a:rPr lang="de-DE"/>
             <a:t>LoggerSetup</a:t>
           </a:r>
         </a:p>
@@ -15572,7 +16664,6 @@
         <a:bodyPr/>
         <a:lstStyle/>
         <a:p>
-          <a:pPr algn="ctr"/>
           <a:endParaRPr lang="de-DE"/>
         </a:p>
       </dgm:t>
@@ -15584,7 +16675,6 @@
         <a:bodyPr/>
         <a:lstStyle/>
         <a:p>
-          <a:pPr algn="ctr"/>
           <a:endParaRPr lang="de-DE"/>
         </a:p>
       </dgm:t>
@@ -15596,7 +16686,6 @@
         <a:bodyPr/>
         <a:lstStyle/>
         <a:p>
-          <a:pPr algn="ctr"/>
           <a:r>
             <a:rPr lang="de-DE"/>
             <a:t>Komponenten</a:t>
@@ -15611,7 +16700,6 @@
         <a:bodyPr/>
         <a:lstStyle/>
         <a:p>
-          <a:pPr algn="ctr"/>
           <a:endParaRPr lang="de-DE"/>
         </a:p>
       </dgm:t>
@@ -15623,7 +16711,6 @@
         <a:bodyPr/>
         <a:lstStyle/>
         <a:p>
-          <a:pPr algn="ctr"/>
           <a:endParaRPr lang="de-DE"/>
         </a:p>
       </dgm:t>
@@ -15635,7 +16722,6 @@
         <a:bodyPr/>
         <a:lstStyle/>
         <a:p>
-          <a:pPr algn="ctr"/>
           <a:r>
             <a:rPr lang="de-DE"/>
             <a:t>LoggerComponent</a:t>
@@ -15650,7 +16736,6 @@
         <a:bodyPr/>
         <a:lstStyle/>
         <a:p>
-          <a:pPr algn="ctr"/>
           <a:endParaRPr lang="de-DE"/>
         </a:p>
       </dgm:t>
@@ -15662,7 +16747,6 @@
         <a:bodyPr/>
         <a:lstStyle/>
         <a:p>
-          <a:pPr algn="ctr"/>
           <a:endParaRPr lang="de-DE"/>
         </a:p>
       </dgm:t>
@@ -15674,7 +16758,6 @@
         <a:bodyPr/>
         <a:lstStyle/>
         <a:p>
-          <a:pPr algn="ctr"/>
           <a:r>
             <a:rPr lang="de-DE"/>
             <a:t>LoggerServer</a:t>
@@ -15689,7 +16772,6 @@
         <a:bodyPr/>
         <a:lstStyle/>
         <a:p>
-          <a:pPr algn="ctr"/>
           <a:endParaRPr lang="de-DE"/>
         </a:p>
       </dgm:t>
@@ -15701,8 +16783,151 @@
         <a:bodyPr/>
         <a:lstStyle/>
         <a:p>
-          <a:pPr algn="ctr"/>
           <a:endParaRPr lang="de-DE"/>
+        </a:p>
+      </dgm:t>
+    </dgm:pt>
+    <dgm:pt modelId="{D43DFDD8-DD03-4858-9242-B3C9184938D7}">
+      <dgm:prSet phldrT="[Text]"/>
+      <dgm:spPr/>
+      <dgm:t>
+        <a:bodyPr/>
+        <a:lstStyle/>
+        <a:p>
+          <a:r>
+            <a:rPr lang="de-DE"/>
+            <a:t>GameOfLife</a:t>
+          </a:r>
+        </a:p>
+      </dgm:t>
+    </dgm:pt>
+    <dgm:pt modelId="{FE05B1B0-C0A9-44FD-BDB1-2F7F7A6F8DC9}" type="parTrans" cxnId="{6FCFB561-79AB-4CEC-8EF8-BA1B18660E45}">
+      <dgm:prSet/>
+      <dgm:spPr/>
+      <dgm:t>
+        <a:bodyPr/>
+        <a:lstStyle/>
+        <a:p>
+          <a:endParaRPr lang="de-CH"/>
+        </a:p>
+      </dgm:t>
+    </dgm:pt>
+    <dgm:pt modelId="{AFE5B661-565D-4A31-B38B-619479749C20}" type="sibTrans" cxnId="{6FCFB561-79AB-4CEC-8EF8-BA1B18660E45}">
+      <dgm:prSet/>
+      <dgm:spPr/>
+      <dgm:t>
+        <a:bodyPr/>
+        <a:lstStyle/>
+        <a:p>
+          <a:endParaRPr lang="de-CH"/>
+        </a:p>
+      </dgm:t>
+    </dgm:pt>
+    <dgm:pt modelId="{2129D358-5C42-4B5C-A83E-09A46BBC16A9}">
+      <dgm:prSet phldrT="[Text]"/>
+      <dgm:spPr/>
+      <dgm:t>
+        <a:bodyPr/>
+        <a:lstStyle/>
+        <a:p>
+          <a:r>
+            <a:rPr lang="de-DE"/>
+            <a:t>Gemeinsam verwendete Klassen</a:t>
+          </a:r>
+        </a:p>
+      </dgm:t>
+    </dgm:pt>
+    <dgm:pt modelId="{C76531A2-1C54-491A-B6AB-460EAD618828}" type="parTrans" cxnId="{E6E833A6-2F5A-4760-8BB6-71616FFDBA19}">
+      <dgm:prSet/>
+      <dgm:spPr/>
+      <dgm:t>
+        <a:bodyPr/>
+        <a:lstStyle/>
+        <a:p>
+          <a:endParaRPr lang="de-CH"/>
+        </a:p>
+      </dgm:t>
+    </dgm:pt>
+    <dgm:pt modelId="{AC652212-79DE-40C9-856E-915C0CC008ED}" type="sibTrans" cxnId="{E6E833A6-2F5A-4760-8BB6-71616FFDBA19}">
+      <dgm:prSet/>
+      <dgm:spPr/>
+      <dgm:t>
+        <a:bodyPr/>
+        <a:lstStyle/>
+        <a:p>
+          <a:endParaRPr lang="de-CH"/>
+        </a:p>
+      </dgm:t>
+    </dgm:pt>
+    <dgm:pt modelId="{D62C5EAA-FBE3-41DA-A847-EAF9CF0727A7}">
+      <dgm:prSet phldrT="[Text]"/>
+      <dgm:spPr/>
+      <dgm:t>
+        <a:bodyPr/>
+        <a:lstStyle/>
+        <a:p>
+          <a:r>
+            <a:rPr lang="de-DE"/>
+            <a:t>LogMessage</a:t>
+          </a:r>
+        </a:p>
+      </dgm:t>
+    </dgm:pt>
+    <dgm:pt modelId="{0FAA0B6A-CB7D-4EBD-A92D-C4F0399B05BD}" type="sibTrans" cxnId="{AC303C1E-B9BA-4D30-9D60-421A47BA35E9}">
+      <dgm:prSet/>
+      <dgm:spPr/>
+      <dgm:t>
+        <a:bodyPr/>
+        <a:lstStyle/>
+        <a:p>
+          <a:endParaRPr lang="de-CH"/>
+        </a:p>
+      </dgm:t>
+    </dgm:pt>
+    <dgm:pt modelId="{BB43BD6D-23F4-4C6F-810F-7CE15D147EA0}" type="parTrans" cxnId="{AC303C1E-B9BA-4D30-9D60-421A47BA35E9}">
+      <dgm:prSet/>
+      <dgm:spPr/>
+      <dgm:t>
+        <a:bodyPr/>
+        <a:lstStyle/>
+        <a:p>
+          <a:endParaRPr lang="de-CH"/>
+        </a:p>
+      </dgm:t>
+    </dgm:pt>
+    <dgm:pt modelId="{4EB21E81-337D-41A7-B5DA-2618D84B00B7}">
+      <dgm:prSet phldrT="[Text]"/>
+      <dgm:spPr/>
+      <dgm:t>
+        <a:bodyPr/>
+        <a:lstStyle/>
+        <a:p>
+          <a:r>
+            <a:rPr lang="de-DE"/>
+            <a:t>LogLevel</a:t>
+          </a:r>
+        </a:p>
+      </dgm:t>
+    </dgm:pt>
+    <dgm:pt modelId="{29200D49-15E4-4836-AEE7-58F4586A3827}" type="parTrans" cxnId="{4D5A9C6B-BC1D-4523-AA0B-9696AB137C71}">
+      <dgm:prSet/>
+      <dgm:spPr/>
+      <dgm:t>
+        <a:bodyPr/>
+        <a:lstStyle/>
+        <a:p>
+          <a:endParaRPr lang="de-CH"/>
+        </a:p>
+      </dgm:t>
+    </dgm:pt>
+    <dgm:pt modelId="{4B12DDA8-6B52-4766-9521-FFFEC2C9F318}" type="sibTrans" cxnId="{4D5A9C6B-BC1D-4523-AA0B-9696AB137C71}">
+      <dgm:prSet/>
+      <dgm:spPr/>
+      <dgm:t>
+        <a:bodyPr/>
+        <a:lstStyle/>
+        <a:p>
+          <a:endParaRPr lang="de-CH"/>
         </a:p>
       </dgm:t>
     </dgm:pt>
@@ -15733,13 +16958,27 @@
         </dgm:presLayoutVars>
       </dgm:prSet>
       <dgm:spPr/>
+      <dgm:t>
+        <a:bodyPr/>
+        <a:lstStyle/>
+        <a:p>
+          <a:endParaRPr lang="de-CH"/>
+        </a:p>
+      </dgm:t>
     </dgm:pt>
     <dgm:pt modelId="{613D2152-C0D7-4D6B-8D9D-614B9226C071}" type="pres">
       <dgm:prSet presAssocID="{0934AF1F-BE93-4B11-886F-90323E61482A}" presName="rootComposite1" presStyleCnt="0"/>
       <dgm:spPr/>
+      <dgm:t>
+        <a:bodyPr/>
+        <a:lstStyle/>
+        <a:p>
+          <a:endParaRPr lang="de-CH"/>
+        </a:p>
+      </dgm:t>
     </dgm:pt>
     <dgm:pt modelId="{9A3E7B27-18AF-44BB-8A95-63A5390A51A0}" type="pres">
-      <dgm:prSet presAssocID="{0934AF1F-BE93-4B11-886F-90323E61482A}" presName="rootText1" presStyleLbl="node0" presStyleIdx="0" presStyleCnt="1">
+      <dgm:prSet presAssocID="{0934AF1F-BE93-4B11-886F-90323E61482A}" presName="rootText1" presStyleLbl="node0" presStyleIdx="0" presStyleCnt="2">
         <dgm:presLayoutVars>
           <dgm:chPref val="3"/>
         </dgm:presLayoutVars>
@@ -15767,9 +17006,271 @@
     <dgm:pt modelId="{0ED4066E-AE1C-4380-9FAC-D19EAAFC5261}" type="pres">
       <dgm:prSet presAssocID="{0934AF1F-BE93-4B11-886F-90323E61482A}" presName="hierChild2" presStyleCnt="0"/>
       <dgm:spPr/>
+      <dgm:t>
+        <a:bodyPr/>
+        <a:lstStyle/>
+        <a:p>
+          <a:endParaRPr lang="de-CH"/>
+        </a:p>
+      </dgm:t>
+    </dgm:pt>
+    <dgm:pt modelId="{4EBF7CFC-66CD-4F1B-A330-A315DD13E16E}" type="pres">
+      <dgm:prSet presAssocID="{C76531A2-1C54-491A-B6AB-460EAD618828}" presName="Name37" presStyleLbl="parChTrans1D2" presStyleIdx="0" presStyleCnt="3"/>
+      <dgm:spPr/>
+      <dgm:t>
+        <a:bodyPr/>
+        <a:lstStyle/>
+        <a:p>
+          <a:endParaRPr lang="de-CH"/>
+        </a:p>
+      </dgm:t>
+    </dgm:pt>
+    <dgm:pt modelId="{0C6D4E87-1210-423C-B882-5AFCB2895B7D}" type="pres">
+      <dgm:prSet presAssocID="{2129D358-5C42-4B5C-A83E-09A46BBC16A9}" presName="hierRoot2" presStyleCnt="0">
+        <dgm:presLayoutVars>
+          <dgm:hierBranch val="init"/>
+        </dgm:presLayoutVars>
+      </dgm:prSet>
+      <dgm:spPr/>
+      <dgm:t>
+        <a:bodyPr/>
+        <a:lstStyle/>
+        <a:p>
+          <a:endParaRPr lang="de-CH"/>
+        </a:p>
+      </dgm:t>
+    </dgm:pt>
+    <dgm:pt modelId="{2D583E34-2E6C-4E40-9E5A-6D152A234B08}" type="pres">
+      <dgm:prSet presAssocID="{2129D358-5C42-4B5C-A83E-09A46BBC16A9}" presName="rootComposite" presStyleCnt="0"/>
+      <dgm:spPr/>
+      <dgm:t>
+        <a:bodyPr/>
+        <a:lstStyle/>
+        <a:p>
+          <a:endParaRPr lang="de-CH"/>
+        </a:p>
+      </dgm:t>
+    </dgm:pt>
+    <dgm:pt modelId="{7ABADB6E-13D2-4E82-A65C-D643874C9BB4}" type="pres">
+      <dgm:prSet presAssocID="{2129D358-5C42-4B5C-A83E-09A46BBC16A9}" presName="rootText" presStyleLbl="node2" presStyleIdx="0" presStyleCnt="3">
+        <dgm:presLayoutVars>
+          <dgm:chPref val="3"/>
+        </dgm:presLayoutVars>
+      </dgm:prSet>
+      <dgm:spPr/>
+      <dgm:t>
+        <a:bodyPr/>
+        <a:lstStyle/>
+        <a:p>
+          <a:endParaRPr lang="de-CH"/>
+        </a:p>
+      </dgm:t>
+    </dgm:pt>
+    <dgm:pt modelId="{1BD5DCCF-DDBD-4EE7-B4A5-2C44AA6118FF}" type="pres">
+      <dgm:prSet presAssocID="{2129D358-5C42-4B5C-A83E-09A46BBC16A9}" presName="rootConnector" presStyleLbl="node2" presStyleIdx="0" presStyleCnt="3"/>
+      <dgm:spPr/>
+      <dgm:t>
+        <a:bodyPr/>
+        <a:lstStyle/>
+        <a:p>
+          <a:endParaRPr lang="de-CH"/>
+        </a:p>
+      </dgm:t>
+    </dgm:pt>
+    <dgm:pt modelId="{A53FB5AA-70D7-468A-B61E-6CF38D49931A}" type="pres">
+      <dgm:prSet presAssocID="{2129D358-5C42-4B5C-A83E-09A46BBC16A9}" presName="hierChild4" presStyleCnt="0"/>
+      <dgm:spPr/>
+      <dgm:t>
+        <a:bodyPr/>
+        <a:lstStyle/>
+        <a:p>
+          <a:endParaRPr lang="de-CH"/>
+        </a:p>
+      </dgm:t>
+    </dgm:pt>
+    <dgm:pt modelId="{4511CCF2-433E-46BE-9D4A-FA12F1CD7A6F}" type="pres">
+      <dgm:prSet presAssocID="{BB43BD6D-23F4-4C6F-810F-7CE15D147EA0}" presName="Name37" presStyleLbl="parChTrans1D3" presStyleIdx="0" presStyleCnt="8"/>
+      <dgm:spPr/>
+      <dgm:t>
+        <a:bodyPr/>
+        <a:lstStyle/>
+        <a:p>
+          <a:endParaRPr lang="de-CH"/>
+        </a:p>
+      </dgm:t>
+    </dgm:pt>
+    <dgm:pt modelId="{2D048EE9-8CD1-4729-BB87-98923E8F96CF}" type="pres">
+      <dgm:prSet presAssocID="{D62C5EAA-FBE3-41DA-A847-EAF9CF0727A7}" presName="hierRoot2" presStyleCnt="0">
+        <dgm:presLayoutVars>
+          <dgm:hierBranch val="init"/>
+        </dgm:presLayoutVars>
+      </dgm:prSet>
+      <dgm:spPr/>
+      <dgm:t>
+        <a:bodyPr/>
+        <a:lstStyle/>
+        <a:p>
+          <a:endParaRPr lang="de-CH"/>
+        </a:p>
+      </dgm:t>
+    </dgm:pt>
+    <dgm:pt modelId="{CBA11B08-2C7F-40EB-BFB5-971078C22FE2}" type="pres">
+      <dgm:prSet presAssocID="{D62C5EAA-FBE3-41DA-A847-EAF9CF0727A7}" presName="rootComposite" presStyleCnt="0"/>
+      <dgm:spPr/>
+      <dgm:t>
+        <a:bodyPr/>
+        <a:lstStyle/>
+        <a:p>
+          <a:endParaRPr lang="de-CH"/>
+        </a:p>
+      </dgm:t>
+    </dgm:pt>
+    <dgm:pt modelId="{0A1B5899-E7B9-4A24-B3E5-856044899130}" type="pres">
+      <dgm:prSet presAssocID="{D62C5EAA-FBE3-41DA-A847-EAF9CF0727A7}" presName="rootText" presStyleLbl="node3" presStyleIdx="0" presStyleCnt="8">
+        <dgm:presLayoutVars>
+          <dgm:chPref val="3"/>
+        </dgm:presLayoutVars>
+      </dgm:prSet>
+      <dgm:spPr/>
+      <dgm:t>
+        <a:bodyPr/>
+        <a:lstStyle/>
+        <a:p>
+          <a:endParaRPr lang="de-CH"/>
+        </a:p>
+      </dgm:t>
+    </dgm:pt>
+    <dgm:pt modelId="{C453585C-1114-4903-9C4C-6B870A2C1682}" type="pres">
+      <dgm:prSet presAssocID="{D62C5EAA-FBE3-41DA-A847-EAF9CF0727A7}" presName="rootConnector" presStyleLbl="node3" presStyleIdx="0" presStyleCnt="8"/>
+      <dgm:spPr/>
+      <dgm:t>
+        <a:bodyPr/>
+        <a:lstStyle/>
+        <a:p>
+          <a:endParaRPr lang="de-CH"/>
+        </a:p>
+      </dgm:t>
+    </dgm:pt>
+    <dgm:pt modelId="{1B62CA0E-D469-4DE2-AEF8-2B13C626E942}" type="pres">
+      <dgm:prSet presAssocID="{D62C5EAA-FBE3-41DA-A847-EAF9CF0727A7}" presName="hierChild4" presStyleCnt="0"/>
+      <dgm:spPr/>
+      <dgm:t>
+        <a:bodyPr/>
+        <a:lstStyle/>
+        <a:p>
+          <a:endParaRPr lang="de-CH"/>
+        </a:p>
+      </dgm:t>
+    </dgm:pt>
+    <dgm:pt modelId="{EB98CE01-3436-481B-B92F-151F155FC77A}" type="pres">
+      <dgm:prSet presAssocID="{D62C5EAA-FBE3-41DA-A847-EAF9CF0727A7}" presName="hierChild5" presStyleCnt="0"/>
+      <dgm:spPr/>
+      <dgm:t>
+        <a:bodyPr/>
+        <a:lstStyle/>
+        <a:p>
+          <a:endParaRPr lang="de-CH"/>
+        </a:p>
+      </dgm:t>
+    </dgm:pt>
+    <dgm:pt modelId="{820BFDE4-85F0-4758-AFFB-3908FDD6BE15}" type="pres">
+      <dgm:prSet presAssocID="{29200D49-15E4-4836-AEE7-58F4586A3827}" presName="Name37" presStyleLbl="parChTrans1D3" presStyleIdx="1" presStyleCnt="8"/>
+      <dgm:spPr/>
+      <dgm:t>
+        <a:bodyPr/>
+        <a:lstStyle/>
+        <a:p>
+          <a:endParaRPr lang="de-CH"/>
+        </a:p>
+      </dgm:t>
+    </dgm:pt>
+    <dgm:pt modelId="{A1E4D86D-AD77-4545-BA8F-B9947748F67C}" type="pres">
+      <dgm:prSet presAssocID="{4EB21E81-337D-41A7-B5DA-2618D84B00B7}" presName="hierRoot2" presStyleCnt="0">
+        <dgm:presLayoutVars>
+          <dgm:hierBranch val="init"/>
+        </dgm:presLayoutVars>
+      </dgm:prSet>
+      <dgm:spPr/>
+      <dgm:t>
+        <a:bodyPr/>
+        <a:lstStyle/>
+        <a:p>
+          <a:endParaRPr lang="de-CH"/>
+        </a:p>
+      </dgm:t>
+    </dgm:pt>
+    <dgm:pt modelId="{D8C91CB6-CC44-4E78-8BE6-5EFA0D906217}" type="pres">
+      <dgm:prSet presAssocID="{4EB21E81-337D-41A7-B5DA-2618D84B00B7}" presName="rootComposite" presStyleCnt="0"/>
+      <dgm:spPr/>
+      <dgm:t>
+        <a:bodyPr/>
+        <a:lstStyle/>
+        <a:p>
+          <a:endParaRPr lang="de-CH"/>
+        </a:p>
+      </dgm:t>
+    </dgm:pt>
+    <dgm:pt modelId="{16CBF349-4C97-4625-B9E9-626943BCA634}" type="pres">
+      <dgm:prSet presAssocID="{4EB21E81-337D-41A7-B5DA-2618D84B00B7}" presName="rootText" presStyleLbl="node3" presStyleIdx="1" presStyleCnt="8">
+        <dgm:presLayoutVars>
+          <dgm:chPref val="3"/>
+        </dgm:presLayoutVars>
+      </dgm:prSet>
+      <dgm:spPr/>
+      <dgm:t>
+        <a:bodyPr/>
+        <a:lstStyle/>
+        <a:p>
+          <a:endParaRPr lang="de-CH"/>
+        </a:p>
+      </dgm:t>
+    </dgm:pt>
+    <dgm:pt modelId="{41E3048F-D2E2-4EB2-8A5C-116C2D3006F6}" type="pres">
+      <dgm:prSet presAssocID="{4EB21E81-337D-41A7-B5DA-2618D84B00B7}" presName="rootConnector" presStyleLbl="node3" presStyleIdx="1" presStyleCnt="8"/>
+      <dgm:spPr/>
+      <dgm:t>
+        <a:bodyPr/>
+        <a:lstStyle/>
+        <a:p>
+          <a:endParaRPr lang="de-CH"/>
+        </a:p>
+      </dgm:t>
+    </dgm:pt>
+    <dgm:pt modelId="{28AEBF0A-C350-44E6-98B4-B6F509A009D6}" type="pres">
+      <dgm:prSet presAssocID="{4EB21E81-337D-41A7-B5DA-2618D84B00B7}" presName="hierChild4" presStyleCnt="0"/>
+      <dgm:spPr/>
+      <dgm:t>
+        <a:bodyPr/>
+        <a:lstStyle/>
+        <a:p>
+          <a:endParaRPr lang="de-CH"/>
+        </a:p>
+      </dgm:t>
+    </dgm:pt>
+    <dgm:pt modelId="{F6C851EE-AC91-4627-AD97-EF1187976EE6}" type="pres">
+      <dgm:prSet presAssocID="{4EB21E81-337D-41A7-B5DA-2618D84B00B7}" presName="hierChild5" presStyleCnt="0"/>
+      <dgm:spPr/>
+      <dgm:t>
+        <a:bodyPr/>
+        <a:lstStyle/>
+        <a:p>
+          <a:endParaRPr lang="de-CH"/>
+        </a:p>
+      </dgm:t>
+    </dgm:pt>
+    <dgm:pt modelId="{2F097CFA-D631-417C-A8D7-4CE395F2C481}" type="pres">
+      <dgm:prSet presAssocID="{2129D358-5C42-4B5C-A83E-09A46BBC16A9}" presName="hierChild5" presStyleCnt="0"/>
+      <dgm:spPr/>
+      <dgm:t>
+        <a:bodyPr/>
+        <a:lstStyle/>
+        <a:p>
+          <a:endParaRPr lang="de-CH"/>
+        </a:p>
+      </dgm:t>
     </dgm:pt>
     <dgm:pt modelId="{6B87950A-0E95-4189-9037-7FF158B76362}" type="pres">
-      <dgm:prSet presAssocID="{73622E04-0C51-4F4B-9D31-ED781E6B73E7}" presName="Name37" presStyleLbl="parChTrans1D2" presStyleIdx="0" presStyleCnt="2"/>
+      <dgm:prSet presAssocID="{73622E04-0C51-4F4B-9D31-ED781E6B73E7}" presName="Name37" presStyleLbl="parChTrans1D2" presStyleIdx="1" presStyleCnt="3"/>
       <dgm:spPr/>
       <dgm:t>
         <a:bodyPr/>
@@ -15786,13 +17287,27 @@
         </dgm:presLayoutVars>
       </dgm:prSet>
       <dgm:spPr/>
+      <dgm:t>
+        <a:bodyPr/>
+        <a:lstStyle/>
+        <a:p>
+          <a:endParaRPr lang="de-CH"/>
+        </a:p>
+      </dgm:t>
     </dgm:pt>
     <dgm:pt modelId="{293D35F2-03B4-4BDF-9A45-43685DC42856}" type="pres">
       <dgm:prSet presAssocID="{34272042-0873-432F-A2B8-1F0F21F14FB9}" presName="rootComposite" presStyleCnt="0"/>
       <dgm:spPr/>
+      <dgm:t>
+        <a:bodyPr/>
+        <a:lstStyle/>
+        <a:p>
+          <a:endParaRPr lang="de-CH"/>
+        </a:p>
+      </dgm:t>
     </dgm:pt>
     <dgm:pt modelId="{68D2B525-AF7C-4FB2-A176-9282D3B8886A}" type="pres">
-      <dgm:prSet presAssocID="{34272042-0873-432F-A2B8-1F0F21F14FB9}" presName="rootText" presStyleLbl="node2" presStyleIdx="0" presStyleCnt="2">
+      <dgm:prSet presAssocID="{34272042-0873-432F-A2B8-1F0F21F14FB9}" presName="rootText" presStyleLbl="node2" presStyleIdx="1" presStyleCnt="3">
         <dgm:presLayoutVars>
           <dgm:chPref val="3"/>
         </dgm:presLayoutVars>
@@ -15807,7 +17322,7 @@
       </dgm:t>
     </dgm:pt>
     <dgm:pt modelId="{D6D594CD-E4EC-4AC7-AECC-EF610DEF322C}" type="pres">
-      <dgm:prSet presAssocID="{34272042-0873-432F-A2B8-1F0F21F14FB9}" presName="rootConnector" presStyleLbl="node2" presStyleIdx="0" presStyleCnt="2"/>
+      <dgm:prSet presAssocID="{34272042-0873-432F-A2B8-1F0F21F14FB9}" presName="rootConnector" presStyleLbl="node2" presStyleIdx="1" presStyleCnt="3"/>
       <dgm:spPr/>
       <dgm:t>
         <a:bodyPr/>
@@ -15820,9 +17335,16 @@
     <dgm:pt modelId="{53DC528D-18F8-4201-A928-89287085E321}" type="pres">
       <dgm:prSet presAssocID="{34272042-0873-432F-A2B8-1F0F21F14FB9}" presName="hierChild4" presStyleCnt="0"/>
       <dgm:spPr/>
+      <dgm:t>
+        <a:bodyPr/>
+        <a:lstStyle/>
+        <a:p>
+          <a:endParaRPr lang="de-CH"/>
+        </a:p>
+      </dgm:t>
     </dgm:pt>
     <dgm:pt modelId="{0647F18D-FE01-47B2-9A59-B759E8A71C4C}" type="pres">
-      <dgm:prSet presAssocID="{53151B7A-93CA-41E9-9609-258643114350}" presName="Name37" presStyleLbl="parChTrans1D3" presStyleIdx="0" presStyleCnt="6"/>
+      <dgm:prSet presAssocID="{53151B7A-93CA-41E9-9609-258643114350}" presName="Name37" presStyleLbl="parChTrans1D3" presStyleIdx="2" presStyleCnt="8"/>
       <dgm:spPr/>
       <dgm:t>
         <a:bodyPr/>
@@ -15839,13 +17361,27 @@
         </dgm:presLayoutVars>
       </dgm:prSet>
       <dgm:spPr/>
+      <dgm:t>
+        <a:bodyPr/>
+        <a:lstStyle/>
+        <a:p>
+          <a:endParaRPr lang="de-CH"/>
+        </a:p>
+      </dgm:t>
     </dgm:pt>
     <dgm:pt modelId="{88BE5491-2095-487A-8A5A-494F4C547318}" type="pres">
       <dgm:prSet presAssocID="{ABF89DEA-58D3-4C64-A0DA-68CD17F97399}" presName="rootComposite" presStyleCnt="0"/>
       <dgm:spPr/>
+      <dgm:t>
+        <a:bodyPr/>
+        <a:lstStyle/>
+        <a:p>
+          <a:endParaRPr lang="de-CH"/>
+        </a:p>
+      </dgm:t>
     </dgm:pt>
     <dgm:pt modelId="{AF16C961-8C02-4C11-86BD-6517BE2B3E16}" type="pres">
-      <dgm:prSet presAssocID="{ABF89DEA-58D3-4C64-A0DA-68CD17F97399}" presName="rootText" presStyleLbl="node3" presStyleIdx="0" presStyleCnt="6">
+      <dgm:prSet presAssocID="{ABF89DEA-58D3-4C64-A0DA-68CD17F97399}" presName="rootText" presStyleLbl="node3" presStyleIdx="2" presStyleCnt="8">
         <dgm:presLayoutVars>
           <dgm:chPref val="3"/>
         </dgm:presLayoutVars>
@@ -15860,7 +17396,7 @@
       </dgm:t>
     </dgm:pt>
     <dgm:pt modelId="{F303AAF7-96FE-46F8-AE30-7EA2820FA437}" type="pres">
-      <dgm:prSet presAssocID="{ABF89DEA-58D3-4C64-A0DA-68CD17F97399}" presName="rootConnector" presStyleLbl="node3" presStyleIdx="0" presStyleCnt="6"/>
+      <dgm:prSet presAssocID="{ABF89DEA-58D3-4C64-A0DA-68CD17F97399}" presName="rootConnector" presStyleLbl="node3" presStyleIdx="2" presStyleCnt="8"/>
       <dgm:spPr/>
       <dgm:t>
         <a:bodyPr/>
@@ -15873,13 +17409,27 @@
     <dgm:pt modelId="{BCD881D0-2705-4319-B956-C1F3EFE015C4}" type="pres">
       <dgm:prSet presAssocID="{ABF89DEA-58D3-4C64-A0DA-68CD17F97399}" presName="hierChild4" presStyleCnt="0"/>
       <dgm:spPr/>
+      <dgm:t>
+        <a:bodyPr/>
+        <a:lstStyle/>
+        <a:p>
+          <a:endParaRPr lang="de-CH"/>
+        </a:p>
+      </dgm:t>
     </dgm:pt>
     <dgm:pt modelId="{44AB7B96-1AE2-4C50-9686-1559390D8198}" type="pres">
       <dgm:prSet presAssocID="{ABF89DEA-58D3-4C64-A0DA-68CD17F97399}" presName="hierChild5" presStyleCnt="0"/>
       <dgm:spPr/>
+      <dgm:t>
+        <a:bodyPr/>
+        <a:lstStyle/>
+        <a:p>
+          <a:endParaRPr lang="de-CH"/>
+        </a:p>
+      </dgm:t>
     </dgm:pt>
     <dgm:pt modelId="{B49CE564-343F-4D7E-80E4-96F326A2980B}" type="pres">
-      <dgm:prSet presAssocID="{22A3DB68-2174-404D-BA46-7C589143062B}" presName="Name37" presStyleLbl="parChTrans1D3" presStyleIdx="1" presStyleCnt="6"/>
+      <dgm:prSet presAssocID="{22A3DB68-2174-404D-BA46-7C589143062B}" presName="Name37" presStyleLbl="parChTrans1D3" presStyleIdx="3" presStyleCnt="8"/>
       <dgm:spPr/>
       <dgm:t>
         <a:bodyPr/>
@@ -15896,13 +17446,27 @@
         </dgm:presLayoutVars>
       </dgm:prSet>
       <dgm:spPr/>
+      <dgm:t>
+        <a:bodyPr/>
+        <a:lstStyle/>
+        <a:p>
+          <a:endParaRPr lang="de-CH"/>
+        </a:p>
+      </dgm:t>
     </dgm:pt>
     <dgm:pt modelId="{13DDAA37-EA17-42F2-B993-72721460E1D5}" type="pres">
       <dgm:prSet presAssocID="{EE6959AA-DC1A-48C3-8F9E-C868C49FEEF0}" presName="rootComposite" presStyleCnt="0"/>
       <dgm:spPr/>
+      <dgm:t>
+        <a:bodyPr/>
+        <a:lstStyle/>
+        <a:p>
+          <a:endParaRPr lang="de-CH"/>
+        </a:p>
+      </dgm:t>
     </dgm:pt>
     <dgm:pt modelId="{8AA2E1D3-C7A1-44D3-849F-DD46DC1C7C8B}" type="pres">
-      <dgm:prSet presAssocID="{EE6959AA-DC1A-48C3-8F9E-C868C49FEEF0}" presName="rootText" presStyleLbl="node3" presStyleIdx="1" presStyleCnt="6">
+      <dgm:prSet presAssocID="{EE6959AA-DC1A-48C3-8F9E-C868C49FEEF0}" presName="rootText" presStyleLbl="node3" presStyleIdx="3" presStyleCnt="8">
         <dgm:presLayoutVars>
           <dgm:chPref val="3"/>
         </dgm:presLayoutVars>
@@ -15917,7 +17481,7 @@
       </dgm:t>
     </dgm:pt>
     <dgm:pt modelId="{FFBAD0D4-C5EA-4EB5-A103-66D8D2962166}" type="pres">
-      <dgm:prSet presAssocID="{EE6959AA-DC1A-48C3-8F9E-C868C49FEEF0}" presName="rootConnector" presStyleLbl="node3" presStyleIdx="1" presStyleCnt="6"/>
+      <dgm:prSet presAssocID="{EE6959AA-DC1A-48C3-8F9E-C868C49FEEF0}" presName="rootConnector" presStyleLbl="node3" presStyleIdx="3" presStyleCnt="8"/>
       <dgm:spPr/>
       <dgm:t>
         <a:bodyPr/>
@@ -15930,13 +17494,27 @@
     <dgm:pt modelId="{6B85916D-105F-4E61-A1FF-DE66773F6A3E}" type="pres">
       <dgm:prSet presAssocID="{EE6959AA-DC1A-48C3-8F9E-C868C49FEEF0}" presName="hierChild4" presStyleCnt="0"/>
       <dgm:spPr/>
+      <dgm:t>
+        <a:bodyPr/>
+        <a:lstStyle/>
+        <a:p>
+          <a:endParaRPr lang="de-CH"/>
+        </a:p>
+      </dgm:t>
     </dgm:pt>
     <dgm:pt modelId="{CBB67776-FE4B-458E-A5E5-BA3D3DE63511}" type="pres">
       <dgm:prSet presAssocID="{EE6959AA-DC1A-48C3-8F9E-C868C49FEEF0}" presName="hierChild5" presStyleCnt="0"/>
       <dgm:spPr/>
+      <dgm:t>
+        <a:bodyPr/>
+        <a:lstStyle/>
+        <a:p>
+          <a:endParaRPr lang="de-CH"/>
+        </a:p>
+      </dgm:t>
     </dgm:pt>
     <dgm:pt modelId="{F83FDABB-EC93-4DF7-9321-481C3BB01AC7}" type="pres">
-      <dgm:prSet presAssocID="{ADBBCD21-6969-4975-9389-50E7AA87F7FE}" presName="Name37" presStyleLbl="parChTrans1D3" presStyleIdx="2" presStyleCnt="6"/>
+      <dgm:prSet presAssocID="{ADBBCD21-6969-4975-9389-50E7AA87F7FE}" presName="Name37" presStyleLbl="parChTrans1D3" presStyleIdx="4" presStyleCnt="8"/>
       <dgm:spPr/>
       <dgm:t>
         <a:bodyPr/>
@@ -15953,13 +17531,27 @@
         </dgm:presLayoutVars>
       </dgm:prSet>
       <dgm:spPr/>
+      <dgm:t>
+        <a:bodyPr/>
+        <a:lstStyle/>
+        <a:p>
+          <a:endParaRPr lang="de-CH"/>
+        </a:p>
+      </dgm:t>
     </dgm:pt>
     <dgm:pt modelId="{F17E8F42-A670-4382-8CAC-E7D4DB14A36F}" type="pres">
       <dgm:prSet presAssocID="{0EB51EAB-7423-4DF5-89EF-BA6B255783C0}" presName="rootComposite" presStyleCnt="0"/>
       <dgm:spPr/>
+      <dgm:t>
+        <a:bodyPr/>
+        <a:lstStyle/>
+        <a:p>
+          <a:endParaRPr lang="de-CH"/>
+        </a:p>
+      </dgm:t>
     </dgm:pt>
     <dgm:pt modelId="{14AEECE6-A6C6-4213-B06C-9264EF203F5C}" type="pres">
-      <dgm:prSet presAssocID="{0EB51EAB-7423-4DF5-89EF-BA6B255783C0}" presName="rootText" presStyleLbl="node3" presStyleIdx="2" presStyleCnt="6">
+      <dgm:prSet presAssocID="{0EB51EAB-7423-4DF5-89EF-BA6B255783C0}" presName="rootText" presStyleLbl="node3" presStyleIdx="4" presStyleCnt="8">
         <dgm:presLayoutVars>
           <dgm:chPref val="3"/>
         </dgm:presLayoutVars>
@@ -15974,7 +17566,7 @@
       </dgm:t>
     </dgm:pt>
     <dgm:pt modelId="{249DFB9C-AC48-4C78-BA90-9E39E0EA2964}" type="pres">
-      <dgm:prSet presAssocID="{0EB51EAB-7423-4DF5-89EF-BA6B255783C0}" presName="rootConnector" presStyleLbl="node3" presStyleIdx="2" presStyleCnt="6"/>
+      <dgm:prSet presAssocID="{0EB51EAB-7423-4DF5-89EF-BA6B255783C0}" presName="rootConnector" presStyleLbl="node3" presStyleIdx="4" presStyleCnt="8"/>
       <dgm:spPr/>
       <dgm:t>
         <a:bodyPr/>
@@ -15987,17 +17579,38 @@
     <dgm:pt modelId="{DEA84747-FFD3-4E82-84FA-7FF2C1A44054}" type="pres">
       <dgm:prSet presAssocID="{0EB51EAB-7423-4DF5-89EF-BA6B255783C0}" presName="hierChild4" presStyleCnt="0"/>
       <dgm:spPr/>
+      <dgm:t>
+        <a:bodyPr/>
+        <a:lstStyle/>
+        <a:p>
+          <a:endParaRPr lang="de-CH"/>
+        </a:p>
+      </dgm:t>
     </dgm:pt>
     <dgm:pt modelId="{D58BE2A6-5F57-421B-B462-993C4B670AF6}" type="pres">
       <dgm:prSet presAssocID="{0EB51EAB-7423-4DF5-89EF-BA6B255783C0}" presName="hierChild5" presStyleCnt="0"/>
       <dgm:spPr/>
+      <dgm:t>
+        <a:bodyPr/>
+        <a:lstStyle/>
+        <a:p>
+          <a:endParaRPr lang="de-CH"/>
+        </a:p>
+      </dgm:t>
     </dgm:pt>
     <dgm:pt modelId="{587654DC-655E-4F9B-90AA-0ED6326C4CB2}" type="pres">
       <dgm:prSet presAssocID="{34272042-0873-432F-A2B8-1F0F21F14FB9}" presName="hierChild5" presStyleCnt="0"/>
       <dgm:spPr/>
+      <dgm:t>
+        <a:bodyPr/>
+        <a:lstStyle/>
+        <a:p>
+          <a:endParaRPr lang="de-CH"/>
+        </a:p>
+      </dgm:t>
     </dgm:pt>
     <dgm:pt modelId="{8F518717-7BC7-4F66-AA85-DA216D684B31}" type="pres">
-      <dgm:prSet presAssocID="{8B434466-6EC7-435A-9120-2445011B3CF6}" presName="Name37" presStyleLbl="parChTrans1D2" presStyleIdx="1" presStyleCnt="2"/>
+      <dgm:prSet presAssocID="{8B434466-6EC7-435A-9120-2445011B3CF6}" presName="Name37" presStyleLbl="parChTrans1D2" presStyleIdx="2" presStyleCnt="3"/>
       <dgm:spPr/>
       <dgm:t>
         <a:bodyPr/>
@@ -16014,13 +17627,27 @@
         </dgm:presLayoutVars>
       </dgm:prSet>
       <dgm:spPr/>
+      <dgm:t>
+        <a:bodyPr/>
+        <a:lstStyle/>
+        <a:p>
+          <a:endParaRPr lang="de-CH"/>
+        </a:p>
+      </dgm:t>
     </dgm:pt>
     <dgm:pt modelId="{D06343DE-6AED-42EF-B20F-F0ED35EA80DA}" type="pres">
       <dgm:prSet presAssocID="{FF4DEB76-75E1-41E0-B55E-3A51044397D0}" presName="rootComposite" presStyleCnt="0"/>
       <dgm:spPr/>
+      <dgm:t>
+        <a:bodyPr/>
+        <a:lstStyle/>
+        <a:p>
+          <a:endParaRPr lang="de-CH"/>
+        </a:p>
+      </dgm:t>
     </dgm:pt>
     <dgm:pt modelId="{9FD9C661-288B-496B-A0AC-3431280FF34D}" type="pres">
-      <dgm:prSet presAssocID="{FF4DEB76-75E1-41E0-B55E-3A51044397D0}" presName="rootText" presStyleLbl="node2" presStyleIdx="1" presStyleCnt="2">
+      <dgm:prSet presAssocID="{FF4DEB76-75E1-41E0-B55E-3A51044397D0}" presName="rootText" presStyleLbl="node2" presStyleIdx="2" presStyleCnt="3">
         <dgm:presLayoutVars>
           <dgm:chPref val="3"/>
         </dgm:presLayoutVars>
@@ -16035,7 +17662,7 @@
       </dgm:t>
     </dgm:pt>
     <dgm:pt modelId="{40E03DB1-0B72-4DCF-9A06-2253149EF29F}" type="pres">
-      <dgm:prSet presAssocID="{FF4DEB76-75E1-41E0-B55E-3A51044397D0}" presName="rootConnector" presStyleLbl="node2" presStyleIdx="1" presStyleCnt="2"/>
+      <dgm:prSet presAssocID="{FF4DEB76-75E1-41E0-B55E-3A51044397D0}" presName="rootConnector" presStyleLbl="node2" presStyleIdx="2" presStyleCnt="3"/>
       <dgm:spPr/>
       <dgm:t>
         <a:bodyPr/>
@@ -16048,9 +17675,16 @@
     <dgm:pt modelId="{68919722-4BC7-46B0-BA14-9B42C52841D2}" type="pres">
       <dgm:prSet presAssocID="{FF4DEB76-75E1-41E0-B55E-3A51044397D0}" presName="hierChild4" presStyleCnt="0"/>
       <dgm:spPr/>
+      <dgm:t>
+        <a:bodyPr/>
+        <a:lstStyle/>
+        <a:p>
+          <a:endParaRPr lang="de-CH"/>
+        </a:p>
+      </dgm:t>
     </dgm:pt>
     <dgm:pt modelId="{CB6729E2-12AE-4BC4-89E0-B8D06B6E6299}" type="pres">
-      <dgm:prSet presAssocID="{9791FBAA-0FEC-4B08-B41E-7A4C8ECA9D0C}" presName="Name37" presStyleLbl="parChTrans1D3" presStyleIdx="3" presStyleCnt="6"/>
+      <dgm:prSet presAssocID="{9791FBAA-0FEC-4B08-B41E-7A4C8ECA9D0C}" presName="Name37" presStyleLbl="parChTrans1D3" presStyleIdx="5" presStyleCnt="8"/>
       <dgm:spPr/>
       <dgm:t>
         <a:bodyPr/>
@@ -16067,13 +17701,27 @@
         </dgm:presLayoutVars>
       </dgm:prSet>
       <dgm:spPr/>
+      <dgm:t>
+        <a:bodyPr/>
+        <a:lstStyle/>
+        <a:p>
+          <a:endParaRPr lang="de-CH"/>
+        </a:p>
+      </dgm:t>
     </dgm:pt>
     <dgm:pt modelId="{E7D91F21-F994-47A8-BFCA-7A35CE9F8730}" type="pres">
       <dgm:prSet presAssocID="{E8F550BE-B535-418A-B36B-44921F2F1B2B}" presName="rootComposite" presStyleCnt="0"/>
       <dgm:spPr/>
+      <dgm:t>
+        <a:bodyPr/>
+        <a:lstStyle/>
+        <a:p>
+          <a:endParaRPr lang="de-CH"/>
+        </a:p>
+      </dgm:t>
     </dgm:pt>
     <dgm:pt modelId="{9EB58533-95E7-4998-B2C8-995FBEF0A516}" type="pres">
-      <dgm:prSet presAssocID="{E8F550BE-B535-418A-B36B-44921F2F1B2B}" presName="rootText" presStyleLbl="node3" presStyleIdx="3" presStyleCnt="6">
+      <dgm:prSet presAssocID="{E8F550BE-B535-418A-B36B-44921F2F1B2B}" presName="rootText" presStyleLbl="node3" presStyleIdx="5" presStyleCnt="8" custScaleX="114537">
         <dgm:presLayoutVars>
           <dgm:chPref val="3"/>
         </dgm:presLayoutVars>
@@ -16088,7 +17736,7 @@
       </dgm:t>
     </dgm:pt>
     <dgm:pt modelId="{73FACE6B-D5B9-4E7E-B4B7-4929A5987511}" type="pres">
-      <dgm:prSet presAssocID="{E8F550BE-B535-418A-B36B-44921F2F1B2B}" presName="rootConnector" presStyleLbl="node3" presStyleIdx="3" presStyleCnt="6"/>
+      <dgm:prSet presAssocID="{E8F550BE-B535-418A-B36B-44921F2F1B2B}" presName="rootConnector" presStyleLbl="node3" presStyleIdx="5" presStyleCnt="8"/>
       <dgm:spPr/>
       <dgm:t>
         <a:bodyPr/>
@@ -16101,13 +17749,27 @@
     <dgm:pt modelId="{10BFE9B4-DD0A-4D4E-805B-56950F55EEA2}" type="pres">
       <dgm:prSet presAssocID="{E8F550BE-B535-418A-B36B-44921F2F1B2B}" presName="hierChild4" presStyleCnt="0"/>
       <dgm:spPr/>
+      <dgm:t>
+        <a:bodyPr/>
+        <a:lstStyle/>
+        <a:p>
+          <a:endParaRPr lang="de-CH"/>
+        </a:p>
+      </dgm:t>
     </dgm:pt>
     <dgm:pt modelId="{FBB7B56C-DBB5-4B36-8AEB-F9493B9A2B78}" type="pres">
       <dgm:prSet presAssocID="{E8F550BE-B535-418A-B36B-44921F2F1B2B}" presName="hierChild5" presStyleCnt="0"/>
       <dgm:spPr/>
+      <dgm:t>
+        <a:bodyPr/>
+        <a:lstStyle/>
+        <a:p>
+          <a:endParaRPr lang="de-CH"/>
+        </a:p>
+      </dgm:t>
     </dgm:pt>
     <dgm:pt modelId="{398098D1-1B05-41FC-80DC-C2AF74632878}" type="pres">
-      <dgm:prSet presAssocID="{0282BB86-EB18-4B26-B80A-50A409D76D36}" presName="Name37" presStyleLbl="parChTrans1D3" presStyleIdx="4" presStyleCnt="6"/>
+      <dgm:prSet presAssocID="{0282BB86-EB18-4B26-B80A-50A409D76D36}" presName="Name37" presStyleLbl="parChTrans1D3" presStyleIdx="6" presStyleCnt="8"/>
       <dgm:spPr/>
       <dgm:t>
         <a:bodyPr/>
@@ -16124,13 +17786,27 @@
         </dgm:presLayoutVars>
       </dgm:prSet>
       <dgm:spPr/>
+      <dgm:t>
+        <a:bodyPr/>
+        <a:lstStyle/>
+        <a:p>
+          <a:endParaRPr lang="de-CH"/>
+        </a:p>
+      </dgm:t>
     </dgm:pt>
     <dgm:pt modelId="{53345CDD-74D8-469C-9665-D1FD6A7E3C7C}" type="pres">
       <dgm:prSet presAssocID="{0847D759-422F-435E-949F-7FFFCCF7DF9B}" presName="rootComposite" presStyleCnt="0"/>
       <dgm:spPr/>
+      <dgm:t>
+        <a:bodyPr/>
+        <a:lstStyle/>
+        <a:p>
+          <a:endParaRPr lang="de-CH"/>
+        </a:p>
+      </dgm:t>
     </dgm:pt>
     <dgm:pt modelId="{71E200DB-8309-4224-9A65-F68724F6DAE5}" type="pres">
-      <dgm:prSet presAssocID="{0847D759-422F-435E-949F-7FFFCCF7DF9B}" presName="rootText" presStyleLbl="node3" presStyleIdx="4" presStyleCnt="6">
+      <dgm:prSet presAssocID="{0847D759-422F-435E-949F-7FFFCCF7DF9B}" presName="rootText" presStyleLbl="node3" presStyleIdx="6" presStyleCnt="8">
         <dgm:presLayoutVars>
           <dgm:chPref val="3"/>
         </dgm:presLayoutVars>
@@ -16145,7 +17821,7 @@
       </dgm:t>
     </dgm:pt>
     <dgm:pt modelId="{1C787416-9CFE-4878-8811-E69520FAE1C0}" type="pres">
-      <dgm:prSet presAssocID="{0847D759-422F-435E-949F-7FFFCCF7DF9B}" presName="rootConnector" presStyleLbl="node3" presStyleIdx="4" presStyleCnt="6"/>
+      <dgm:prSet presAssocID="{0847D759-422F-435E-949F-7FFFCCF7DF9B}" presName="rootConnector" presStyleLbl="node3" presStyleIdx="6" presStyleCnt="8"/>
       <dgm:spPr/>
       <dgm:t>
         <a:bodyPr/>
@@ -16158,13 +17834,27 @@
     <dgm:pt modelId="{9002AF4A-81ED-457C-BB7D-72EE226937F9}" type="pres">
       <dgm:prSet presAssocID="{0847D759-422F-435E-949F-7FFFCCF7DF9B}" presName="hierChild4" presStyleCnt="0"/>
       <dgm:spPr/>
+      <dgm:t>
+        <a:bodyPr/>
+        <a:lstStyle/>
+        <a:p>
+          <a:endParaRPr lang="de-CH"/>
+        </a:p>
+      </dgm:t>
     </dgm:pt>
     <dgm:pt modelId="{AC00A3B1-BF0B-47D2-A66D-6BC5DDD266B8}" type="pres">
       <dgm:prSet presAssocID="{0847D759-422F-435E-949F-7FFFCCF7DF9B}" presName="hierChild5" presStyleCnt="0"/>
       <dgm:spPr/>
+      <dgm:t>
+        <a:bodyPr/>
+        <a:lstStyle/>
+        <a:p>
+          <a:endParaRPr lang="de-CH"/>
+        </a:p>
+      </dgm:t>
     </dgm:pt>
     <dgm:pt modelId="{86E05583-0F39-477E-BAC7-D4FFB2373E95}" type="pres">
-      <dgm:prSet presAssocID="{5A9B6601-D900-479E-87B5-F2C421682CCC}" presName="Name37" presStyleLbl="parChTrans1D3" presStyleIdx="5" presStyleCnt="6"/>
+      <dgm:prSet presAssocID="{5A9B6601-D900-479E-87B5-F2C421682CCC}" presName="Name37" presStyleLbl="parChTrans1D3" presStyleIdx="7" presStyleCnt="8"/>
       <dgm:spPr/>
       <dgm:t>
         <a:bodyPr/>
@@ -16181,13 +17871,27 @@
         </dgm:presLayoutVars>
       </dgm:prSet>
       <dgm:spPr/>
+      <dgm:t>
+        <a:bodyPr/>
+        <a:lstStyle/>
+        <a:p>
+          <a:endParaRPr lang="de-CH"/>
+        </a:p>
+      </dgm:t>
     </dgm:pt>
     <dgm:pt modelId="{4AAC1A45-2F83-45DF-A01D-DF15737C3215}" type="pres">
       <dgm:prSet presAssocID="{A1032CD6-046B-4D19-A77F-51DBDAD8A06E}" presName="rootComposite" presStyleCnt="0"/>
       <dgm:spPr/>
+      <dgm:t>
+        <a:bodyPr/>
+        <a:lstStyle/>
+        <a:p>
+          <a:endParaRPr lang="de-CH"/>
+        </a:p>
+      </dgm:t>
     </dgm:pt>
     <dgm:pt modelId="{1789DB6E-B93F-4039-8E2C-9B9F4A341149}" type="pres">
-      <dgm:prSet presAssocID="{A1032CD6-046B-4D19-A77F-51DBDAD8A06E}" presName="rootText" presStyleLbl="node3" presStyleIdx="5" presStyleCnt="6">
+      <dgm:prSet presAssocID="{A1032CD6-046B-4D19-A77F-51DBDAD8A06E}" presName="rootText" presStyleLbl="node3" presStyleIdx="7" presStyleCnt="8">
         <dgm:presLayoutVars>
           <dgm:chPref val="3"/>
         </dgm:presLayoutVars>
@@ -16202,7 +17906,7 @@
       </dgm:t>
     </dgm:pt>
     <dgm:pt modelId="{30DD9962-4D91-4AC7-95A2-41499EEB2C66}" type="pres">
-      <dgm:prSet presAssocID="{A1032CD6-046B-4D19-A77F-51DBDAD8A06E}" presName="rootConnector" presStyleLbl="node3" presStyleIdx="5" presStyleCnt="6"/>
+      <dgm:prSet presAssocID="{A1032CD6-046B-4D19-A77F-51DBDAD8A06E}" presName="rootConnector" presStyleLbl="node3" presStyleIdx="7" presStyleCnt="8"/>
       <dgm:spPr/>
       <dgm:t>
         <a:bodyPr/>
@@ -16215,119 +17919,263 @@
     <dgm:pt modelId="{0C7272EF-E359-47A5-B80F-1093B6DAC822}" type="pres">
       <dgm:prSet presAssocID="{A1032CD6-046B-4D19-A77F-51DBDAD8A06E}" presName="hierChild4" presStyleCnt="0"/>
       <dgm:spPr/>
+      <dgm:t>
+        <a:bodyPr/>
+        <a:lstStyle/>
+        <a:p>
+          <a:endParaRPr lang="de-CH"/>
+        </a:p>
+      </dgm:t>
     </dgm:pt>
     <dgm:pt modelId="{DBC5B69A-BA21-4593-8C17-88A84B428DCE}" type="pres">
       <dgm:prSet presAssocID="{A1032CD6-046B-4D19-A77F-51DBDAD8A06E}" presName="hierChild5" presStyleCnt="0"/>
       <dgm:spPr/>
+      <dgm:t>
+        <a:bodyPr/>
+        <a:lstStyle/>
+        <a:p>
+          <a:endParaRPr lang="de-CH"/>
+        </a:p>
+      </dgm:t>
     </dgm:pt>
     <dgm:pt modelId="{DD2D1877-9211-4320-8924-A3F69F6BA1D6}" type="pres">
       <dgm:prSet presAssocID="{FF4DEB76-75E1-41E0-B55E-3A51044397D0}" presName="hierChild5" presStyleCnt="0"/>
       <dgm:spPr/>
+      <dgm:t>
+        <a:bodyPr/>
+        <a:lstStyle/>
+        <a:p>
+          <a:endParaRPr lang="de-CH"/>
+        </a:p>
+      </dgm:t>
     </dgm:pt>
     <dgm:pt modelId="{12DC4C5B-1AF2-4734-B815-402057B3D002}" type="pres">
       <dgm:prSet presAssocID="{0934AF1F-BE93-4B11-886F-90323E61482A}" presName="hierChild3" presStyleCnt="0"/>
       <dgm:spPr/>
+      <dgm:t>
+        <a:bodyPr/>
+        <a:lstStyle/>
+        <a:p>
+          <a:endParaRPr lang="de-CH"/>
+        </a:p>
+      </dgm:t>
+    </dgm:pt>
+    <dgm:pt modelId="{57EFE5DC-C525-4656-8698-AE5DE6BEC15F}" type="pres">
+      <dgm:prSet presAssocID="{D43DFDD8-DD03-4858-9242-B3C9184938D7}" presName="hierRoot1" presStyleCnt="0">
+        <dgm:presLayoutVars>
+          <dgm:hierBranch val="init"/>
+        </dgm:presLayoutVars>
+      </dgm:prSet>
+      <dgm:spPr/>
+      <dgm:t>
+        <a:bodyPr/>
+        <a:lstStyle/>
+        <a:p>
+          <a:endParaRPr lang="de-CH"/>
+        </a:p>
+      </dgm:t>
+    </dgm:pt>
+    <dgm:pt modelId="{DE296DAE-1D1E-4725-9820-395832D34B95}" type="pres">
+      <dgm:prSet presAssocID="{D43DFDD8-DD03-4858-9242-B3C9184938D7}" presName="rootComposite1" presStyleCnt="0"/>
+      <dgm:spPr/>
+      <dgm:t>
+        <a:bodyPr/>
+        <a:lstStyle/>
+        <a:p>
+          <a:endParaRPr lang="de-CH"/>
+        </a:p>
+      </dgm:t>
+    </dgm:pt>
+    <dgm:pt modelId="{275B945E-C388-41E1-B55E-5E2ACD538D42}" type="pres">
+      <dgm:prSet presAssocID="{D43DFDD8-DD03-4858-9242-B3C9184938D7}" presName="rootText1" presStyleLbl="node0" presStyleIdx="1" presStyleCnt="2">
+        <dgm:presLayoutVars>
+          <dgm:chPref val="3"/>
+        </dgm:presLayoutVars>
+      </dgm:prSet>
+      <dgm:spPr/>
+      <dgm:t>
+        <a:bodyPr/>
+        <a:lstStyle/>
+        <a:p>
+          <a:endParaRPr lang="de-CH"/>
+        </a:p>
+      </dgm:t>
+    </dgm:pt>
+    <dgm:pt modelId="{F1CC698B-5371-40B7-87FC-D21B285A8924}" type="pres">
+      <dgm:prSet presAssocID="{D43DFDD8-DD03-4858-9242-B3C9184938D7}" presName="rootConnector1" presStyleLbl="node1" presStyleIdx="0" presStyleCnt="0"/>
+      <dgm:spPr/>
+      <dgm:t>
+        <a:bodyPr/>
+        <a:lstStyle/>
+        <a:p>
+          <a:endParaRPr lang="de-CH"/>
+        </a:p>
+      </dgm:t>
+    </dgm:pt>
+    <dgm:pt modelId="{40955F6C-F247-4B6D-83A2-5623381D2116}" type="pres">
+      <dgm:prSet presAssocID="{D43DFDD8-DD03-4858-9242-B3C9184938D7}" presName="hierChild2" presStyleCnt="0"/>
+      <dgm:spPr/>
+      <dgm:t>
+        <a:bodyPr/>
+        <a:lstStyle/>
+        <a:p>
+          <a:endParaRPr lang="de-CH"/>
+        </a:p>
+      </dgm:t>
+    </dgm:pt>
+    <dgm:pt modelId="{48EFEBE4-7AE9-4361-921A-26CBFCFCFF44}" type="pres">
+      <dgm:prSet presAssocID="{D43DFDD8-DD03-4858-9242-B3C9184938D7}" presName="hierChild3" presStyleCnt="0"/>
+      <dgm:spPr/>
+      <dgm:t>
+        <a:bodyPr/>
+        <a:lstStyle/>
+        <a:p>
+          <a:endParaRPr lang="de-CH"/>
+        </a:p>
+      </dgm:t>
     </dgm:pt>
   </dgm:ptLst>
   <dgm:cxnLst>
-    <dgm:cxn modelId="{04666C05-4D51-4E0B-BDE7-341A3D23C6CE}" type="presOf" srcId="{A1032CD6-046B-4D19-A77F-51DBDAD8A06E}" destId="{1789DB6E-B93F-4039-8E2C-9B9F4A341149}" srcOrd="0" destOrd="0" presId="urn:microsoft.com/office/officeart/2005/8/layout/orgChart1"/>
-    <dgm:cxn modelId="{EEF3E84F-A737-429E-9852-E149C93D895C}" type="presOf" srcId="{EE6959AA-DC1A-48C3-8F9E-C868C49FEEF0}" destId="{8AA2E1D3-C7A1-44D3-849F-DD46DC1C7C8B}" srcOrd="0" destOrd="0" presId="urn:microsoft.com/office/officeart/2005/8/layout/orgChart1"/>
+    <dgm:cxn modelId="{D8B2AE28-48EE-4F8D-95B5-54DCAE95761D}" type="presOf" srcId="{34272042-0873-432F-A2B8-1F0F21F14FB9}" destId="{D6D594CD-E4EC-4AC7-AECC-EF610DEF322C}" srcOrd="1" destOrd="0" presId="urn:microsoft.com/office/officeart/2005/8/layout/orgChart1"/>
+    <dgm:cxn modelId="{A07F0245-6044-4CF3-81C2-7B3DB127250A}" type="presOf" srcId="{D62C5EAA-FBE3-41DA-A847-EAF9CF0727A7}" destId="{0A1B5899-E7B9-4A24-B3E5-856044899130}" srcOrd="0" destOrd="0" presId="urn:microsoft.com/office/officeart/2005/8/layout/orgChart1"/>
+    <dgm:cxn modelId="{A4CD24B8-D13C-4ED6-891C-83092AC8B625}" type="presOf" srcId="{0847D759-422F-435E-949F-7FFFCCF7DF9B}" destId="{1C787416-9CFE-4878-8811-E69520FAE1C0}" srcOrd="1" destOrd="0" presId="urn:microsoft.com/office/officeart/2005/8/layout/orgChart1"/>
     <dgm:cxn modelId="{E5337FF4-0C46-4985-A4FA-646672BCA879}" srcId="{3CCEFAAA-75B5-4A5E-8509-F2A0CBA85780}" destId="{0934AF1F-BE93-4B11-886F-90323E61482A}" srcOrd="0" destOrd="0" parTransId="{A319C6B2-FE75-4837-9502-207BDBDFF261}" sibTransId="{229B0626-DF9F-4CD0-B4EC-D23071652347}"/>
-    <dgm:cxn modelId="{9B826B40-3EF1-4292-B1FC-99350070A7D7}" type="presOf" srcId="{0847D759-422F-435E-949F-7FFFCCF7DF9B}" destId="{1C787416-9CFE-4878-8811-E69520FAE1C0}" srcOrd="1" destOrd="0" presId="urn:microsoft.com/office/officeart/2005/8/layout/orgChart1"/>
-    <dgm:cxn modelId="{4A8794EB-619E-4894-83BE-9B2033699117}" type="presOf" srcId="{ABF89DEA-58D3-4C64-A0DA-68CD17F97399}" destId="{AF16C961-8C02-4C11-86BD-6517BE2B3E16}" srcOrd="0" destOrd="0" presId="urn:microsoft.com/office/officeart/2005/8/layout/orgChart1"/>
-    <dgm:cxn modelId="{76F9B6B8-922E-4CF3-9271-4A449FF3B959}" type="presOf" srcId="{ABF89DEA-58D3-4C64-A0DA-68CD17F97399}" destId="{F303AAF7-96FE-46F8-AE30-7EA2820FA437}" srcOrd="1" destOrd="0" presId="urn:microsoft.com/office/officeart/2005/8/layout/orgChart1"/>
-    <dgm:cxn modelId="{34294D79-8FA9-4461-86FB-B3492E1271DD}" type="presOf" srcId="{34272042-0873-432F-A2B8-1F0F21F14FB9}" destId="{68D2B525-AF7C-4FB2-A176-9282D3B8886A}" srcOrd="0" destOrd="0" presId="urn:microsoft.com/office/officeart/2005/8/layout/orgChart1"/>
-    <dgm:cxn modelId="{43B1EA02-71CB-4A46-95BC-8CDE38DF43CA}" type="presOf" srcId="{22A3DB68-2174-404D-BA46-7C589143062B}" destId="{B49CE564-343F-4D7E-80E4-96F326A2980B}" srcOrd="0" destOrd="0" presId="urn:microsoft.com/office/officeart/2005/8/layout/orgChart1"/>
+    <dgm:cxn modelId="{69A04049-459C-49BA-B7AD-511FDBB94677}" type="presOf" srcId="{ABF89DEA-58D3-4C64-A0DA-68CD17F97399}" destId="{F303AAF7-96FE-46F8-AE30-7EA2820FA437}" srcOrd="1" destOrd="0" presId="urn:microsoft.com/office/officeart/2005/8/layout/orgChart1"/>
+    <dgm:cxn modelId="{314C6152-D51D-402C-A5C1-A308AEBE82C8}" type="presOf" srcId="{9791FBAA-0FEC-4B08-B41E-7A4C8ECA9D0C}" destId="{CB6729E2-12AE-4BC4-89E0-B8D06B6E6299}" srcOrd="0" destOrd="0" presId="urn:microsoft.com/office/officeart/2005/8/layout/orgChart1"/>
+    <dgm:cxn modelId="{E3C0F975-24A2-416E-A48E-29AF5C399783}" type="presOf" srcId="{D62C5EAA-FBE3-41DA-A847-EAF9CF0727A7}" destId="{C453585C-1114-4903-9C4C-6B870A2C1682}" srcOrd="1" destOrd="0" presId="urn:microsoft.com/office/officeart/2005/8/layout/orgChart1"/>
+    <dgm:cxn modelId="{4DAD4EE9-50B1-4BF3-BCE3-C4703D54BB12}" type="presOf" srcId="{5A9B6601-D900-479E-87B5-F2C421682CCC}" destId="{86E05583-0F39-477E-BAC7-D4FFB2373E95}" srcOrd="0" destOrd="0" presId="urn:microsoft.com/office/officeart/2005/8/layout/orgChart1"/>
+    <dgm:cxn modelId="{03D41FF7-3931-4768-B9C7-8A8CBD171DDD}" type="presOf" srcId="{ABF89DEA-58D3-4C64-A0DA-68CD17F97399}" destId="{AF16C961-8C02-4C11-86BD-6517BE2B3E16}" srcOrd="0" destOrd="0" presId="urn:microsoft.com/office/officeart/2005/8/layout/orgChart1"/>
+    <dgm:cxn modelId="{367C1EEE-A615-49AE-A974-5E85BAAC80DE}" type="presOf" srcId="{C76531A2-1C54-491A-B6AB-460EAD618828}" destId="{4EBF7CFC-66CD-4F1B-A330-A315DD13E16E}" srcOrd="0" destOrd="0" presId="urn:microsoft.com/office/officeart/2005/8/layout/orgChart1"/>
+    <dgm:cxn modelId="{2FEAD26A-C983-4825-9748-915FE377BFEF}" type="presOf" srcId="{0EB51EAB-7423-4DF5-89EF-BA6B255783C0}" destId="{14AEECE6-A6C6-4213-B06C-9264EF203F5C}" srcOrd="0" destOrd="0" presId="urn:microsoft.com/office/officeart/2005/8/layout/orgChart1"/>
+    <dgm:cxn modelId="{6CCBA5F0-FDBE-4AF8-A9FF-9817E41657CC}" type="presOf" srcId="{FF4DEB76-75E1-41E0-B55E-3A51044397D0}" destId="{40E03DB1-0B72-4DCF-9A06-2253149EF29F}" srcOrd="1" destOrd="0" presId="urn:microsoft.com/office/officeart/2005/8/layout/orgChart1"/>
+    <dgm:cxn modelId="{5F411B46-D489-40D4-BC39-ADEAE26D2EE3}" type="presOf" srcId="{0934AF1F-BE93-4B11-886F-90323E61482A}" destId="{E020C0CF-C9EE-4FBF-99F5-D1C55F39C0E7}" srcOrd="1" destOrd="0" presId="urn:microsoft.com/office/officeart/2005/8/layout/orgChart1"/>
+    <dgm:cxn modelId="{3AF64371-90CB-46EE-B123-0FBBF40BC182}" type="presOf" srcId="{D43DFDD8-DD03-4858-9242-B3C9184938D7}" destId="{F1CC698B-5371-40B7-87FC-D21B285A8924}" srcOrd="1" destOrd="0" presId="urn:microsoft.com/office/officeart/2005/8/layout/orgChart1"/>
     <dgm:cxn modelId="{4EA4F527-49CC-407E-B195-132ABFF1034C}" srcId="{34272042-0873-432F-A2B8-1F0F21F14FB9}" destId="{ABF89DEA-58D3-4C64-A0DA-68CD17F97399}" srcOrd="0" destOrd="0" parTransId="{53151B7A-93CA-41E9-9609-258643114350}" sibTransId="{7C149B83-E3CE-465E-A15A-902DAA04B422}"/>
+    <dgm:cxn modelId="{ED317694-2CEC-4936-AEDD-D9B8B4908B58}" type="presOf" srcId="{E8F550BE-B535-418A-B36B-44921F2F1B2B}" destId="{9EB58533-95E7-4998-B2C8-995FBEF0A516}" srcOrd="0" destOrd="0" presId="urn:microsoft.com/office/officeart/2005/8/layout/orgChart1"/>
     <dgm:cxn modelId="{58C66AEE-828C-4DF1-8FD0-F6E9B37E0A21}" srcId="{FF4DEB76-75E1-41E0-B55E-3A51044397D0}" destId="{0847D759-422F-435E-949F-7FFFCCF7DF9B}" srcOrd="1" destOrd="0" parTransId="{0282BB86-EB18-4B26-B80A-50A409D76D36}" sibTransId="{9192923E-B955-4005-A54A-C12B7031D935}"/>
+    <dgm:cxn modelId="{C2495963-9349-43A0-8911-8B90F758F5D3}" type="presOf" srcId="{E8F550BE-B535-418A-B36B-44921F2F1B2B}" destId="{73FACE6B-D5B9-4E7E-B4B7-4929A5987511}" srcOrd="1" destOrd="0" presId="urn:microsoft.com/office/officeart/2005/8/layout/orgChart1"/>
     <dgm:cxn modelId="{A228AEE2-7307-442F-A694-886F5E98D83D}" srcId="{34272042-0873-432F-A2B8-1F0F21F14FB9}" destId="{EE6959AA-DC1A-48C3-8F9E-C868C49FEEF0}" srcOrd="1" destOrd="0" parTransId="{22A3DB68-2174-404D-BA46-7C589143062B}" sibTransId="{55BABB05-C2B3-4023-BA17-C691D2FAB874}"/>
-    <dgm:cxn modelId="{6F4B2F2E-C4A9-4CBA-85C8-D33B4E95BE3C}" type="presOf" srcId="{0847D759-422F-435E-949F-7FFFCCF7DF9B}" destId="{71E200DB-8309-4224-9A65-F68724F6DAE5}" srcOrd="0" destOrd="0" presId="urn:microsoft.com/office/officeart/2005/8/layout/orgChart1"/>
-    <dgm:cxn modelId="{E72AD9F9-3C36-4263-907B-D6F8C9C12CBA}" type="presOf" srcId="{73622E04-0C51-4F4B-9D31-ED781E6B73E7}" destId="{6B87950A-0E95-4189-9037-7FF158B76362}" srcOrd="0" destOrd="0" presId="urn:microsoft.com/office/officeart/2005/8/layout/orgChart1"/>
-    <dgm:cxn modelId="{89C95187-E8CD-42FD-8C1F-628FEDD8EB95}" type="presOf" srcId="{9791FBAA-0FEC-4B08-B41E-7A4C8ECA9D0C}" destId="{CB6729E2-12AE-4BC4-89E0-B8D06B6E6299}" srcOrd="0" destOrd="0" presId="urn:microsoft.com/office/officeart/2005/8/layout/orgChart1"/>
-    <dgm:cxn modelId="{CA97BC72-D3B4-449E-AA10-99C0038F63BB}" type="presOf" srcId="{0282BB86-EB18-4B26-B80A-50A409D76D36}" destId="{398098D1-1B05-41FC-80DC-C2AF74632878}" srcOrd="0" destOrd="0" presId="urn:microsoft.com/office/officeart/2005/8/layout/orgChart1"/>
+    <dgm:cxn modelId="{5EBFFAB9-B6A3-4EBE-BF07-4085D1466E36}" type="presOf" srcId="{EE6959AA-DC1A-48C3-8F9E-C868C49FEEF0}" destId="{8AA2E1D3-C7A1-44D3-849F-DD46DC1C7C8B}" srcOrd="0" destOrd="0" presId="urn:microsoft.com/office/officeart/2005/8/layout/orgChart1"/>
+    <dgm:cxn modelId="{50D1C5C6-A441-43B5-AE85-B5CFBE7F36AA}" type="presOf" srcId="{2129D358-5C42-4B5C-A83E-09A46BBC16A9}" destId="{7ABADB6E-13D2-4E82-A65C-D643874C9BB4}" srcOrd="0" destOrd="0" presId="urn:microsoft.com/office/officeart/2005/8/layout/orgChart1"/>
+    <dgm:cxn modelId="{D15F6360-07E7-45C8-920A-8BF1B29932A9}" type="presOf" srcId="{2129D358-5C42-4B5C-A83E-09A46BBC16A9}" destId="{1BD5DCCF-DDBD-4EE7-B4A5-2C44AA6118FF}" srcOrd="1" destOrd="0" presId="urn:microsoft.com/office/officeart/2005/8/layout/orgChart1"/>
+    <dgm:cxn modelId="{02661BE4-B32C-423A-AA7E-72D4A0814105}" type="presOf" srcId="{4EB21E81-337D-41A7-B5DA-2618D84B00B7}" destId="{41E3048F-D2E2-4EB2-8A5C-116C2D3006F6}" srcOrd="1" destOrd="0" presId="urn:microsoft.com/office/officeart/2005/8/layout/orgChart1"/>
     <dgm:cxn modelId="{05E3D1B0-2272-449F-9162-34E3B9D98033}" srcId="{FF4DEB76-75E1-41E0-B55E-3A51044397D0}" destId="{E8F550BE-B535-418A-B36B-44921F2F1B2B}" srcOrd="0" destOrd="0" parTransId="{9791FBAA-0FEC-4B08-B41E-7A4C8ECA9D0C}" sibTransId="{81E9F335-4060-493B-A06B-7EA7A9F2B209}"/>
-    <dgm:cxn modelId="{4F1E0B55-176A-4C22-9626-ADDC65BBA202}" type="presOf" srcId="{5A9B6601-D900-479E-87B5-F2C421682CCC}" destId="{86E05583-0F39-477E-BAC7-D4FFB2373E95}" srcOrd="0" destOrd="0" presId="urn:microsoft.com/office/officeart/2005/8/layout/orgChart1"/>
-    <dgm:cxn modelId="{C72198F8-9D49-4DCB-8F36-8A6D5E983BF8}" type="presOf" srcId="{3CCEFAAA-75B5-4A5E-8509-F2A0CBA85780}" destId="{E6777229-31BD-4723-94B0-1D90BEC3737B}" srcOrd="0" destOrd="0" presId="urn:microsoft.com/office/officeart/2005/8/layout/orgChart1"/>
-    <dgm:cxn modelId="{56499C4B-3723-4B7E-921F-FC5264AB1D49}" type="presOf" srcId="{34272042-0873-432F-A2B8-1F0F21F14FB9}" destId="{D6D594CD-E4EC-4AC7-AECC-EF610DEF322C}" srcOrd="1" destOrd="0" presId="urn:microsoft.com/office/officeart/2005/8/layout/orgChart1"/>
-    <dgm:cxn modelId="{D849E625-F66C-4E81-A800-0B6714922FA9}" type="presOf" srcId="{0EB51EAB-7423-4DF5-89EF-BA6B255783C0}" destId="{14AEECE6-A6C6-4213-B06C-9264EF203F5C}" srcOrd="0" destOrd="0" presId="urn:microsoft.com/office/officeart/2005/8/layout/orgChart1"/>
-    <dgm:cxn modelId="{2825BAAD-7F8E-4DBD-BC47-69413B71C7AF}" type="presOf" srcId="{FF4DEB76-75E1-41E0-B55E-3A51044397D0}" destId="{9FD9C661-288B-496B-A0AC-3431280FF34D}" srcOrd="0" destOrd="0" presId="urn:microsoft.com/office/officeart/2005/8/layout/orgChart1"/>
-    <dgm:cxn modelId="{1DC222A1-DDA0-4FC0-AB14-41E9ECA25496}" type="presOf" srcId="{0934AF1F-BE93-4B11-886F-90323E61482A}" destId="{E020C0CF-C9EE-4FBF-99F5-D1C55F39C0E7}" srcOrd="1" destOrd="0" presId="urn:microsoft.com/office/officeart/2005/8/layout/orgChart1"/>
+    <dgm:cxn modelId="{4D5A9C6B-BC1D-4523-AA0B-9696AB137C71}" srcId="{2129D358-5C42-4B5C-A83E-09A46BBC16A9}" destId="{4EB21E81-337D-41A7-B5DA-2618D84B00B7}" srcOrd="1" destOrd="0" parTransId="{29200D49-15E4-4836-AEE7-58F4586A3827}" sibTransId="{4B12DDA8-6B52-4766-9521-FFFEC2C9F318}"/>
+    <dgm:cxn modelId="{FF3FB05D-C937-4B5F-A03E-400D4986F4BF}" type="presOf" srcId="{0282BB86-EB18-4B26-B80A-50A409D76D36}" destId="{398098D1-1B05-41FC-80DC-C2AF74632878}" srcOrd="0" destOrd="0" presId="urn:microsoft.com/office/officeart/2005/8/layout/orgChart1"/>
+    <dgm:cxn modelId="{AFED5F88-A36E-4FAD-892A-D9194F6F6618}" type="presOf" srcId="{0934AF1F-BE93-4B11-886F-90323E61482A}" destId="{9A3E7B27-18AF-44BB-8A95-63A5390A51A0}" srcOrd="0" destOrd="0" presId="urn:microsoft.com/office/officeart/2005/8/layout/orgChart1"/>
+    <dgm:cxn modelId="{0745BAE5-11E5-4E2C-9301-97129F572BA1}" type="presOf" srcId="{29200D49-15E4-4836-AEE7-58F4586A3827}" destId="{820BFDE4-85F0-4758-AFFB-3908FDD6BE15}" srcOrd="0" destOrd="0" presId="urn:microsoft.com/office/officeart/2005/8/layout/orgChart1"/>
+    <dgm:cxn modelId="{E6E833A6-2F5A-4760-8BB6-71616FFDBA19}" srcId="{0934AF1F-BE93-4B11-886F-90323E61482A}" destId="{2129D358-5C42-4B5C-A83E-09A46BBC16A9}" srcOrd="0" destOrd="0" parTransId="{C76531A2-1C54-491A-B6AB-460EAD618828}" sibTransId="{AC652212-79DE-40C9-856E-915C0CC008ED}"/>
+    <dgm:cxn modelId="{70456013-0259-4C62-808F-EBB04CFAE5FF}" type="presOf" srcId="{EE6959AA-DC1A-48C3-8F9E-C868C49FEEF0}" destId="{FFBAD0D4-C5EA-4EB5-A103-66D8D2962166}" srcOrd="1" destOrd="0" presId="urn:microsoft.com/office/officeart/2005/8/layout/orgChart1"/>
+    <dgm:cxn modelId="{3AD921A2-4290-4E9D-9475-981FC2F37196}" type="presOf" srcId="{ADBBCD21-6969-4975-9389-50E7AA87F7FE}" destId="{F83FDABB-EC93-4DF7-9321-481C3BB01AC7}" srcOrd="0" destOrd="0" presId="urn:microsoft.com/office/officeart/2005/8/layout/orgChart1"/>
+    <dgm:cxn modelId="{6FCFB561-79AB-4CEC-8EF8-BA1B18660E45}" srcId="{3CCEFAAA-75B5-4A5E-8509-F2A0CBA85780}" destId="{D43DFDD8-DD03-4858-9242-B3C9184938D7}" srcOrd="1" destOrd="0" parTransId="{FE05B1B0-C0A9-44FD-BDB1-2F7F7A6F8DC9}" sibTransId="{AFE5B661-565D-4A31-B38B-619479749C20}"/>
+    <dgm:cxn modelId="{2CEE3FE1-B754-4427-B89F-F79BC3FD62F3}" type="presOf" srcId="{73622E04-0C51-4F4B-9D31-ED781E6B73E7}" destId="{6B87950A-0E95-4189-9037-7FF158B76362}" srcOrd="0" destOrd="0" presId="urn:microsoft.com/office/officeart/2005/8/layout/orgChart1"/>
     <dgm:cxn modelId="{BF911678-B7FB-49E6-879F-695E67C96F1F}" srcId="{FF4DEB76-75E1-41E0-B55E-3A51044397D0}" destId="{A1032CD6-046B-4D19-A77F-51DBDAD8A06E}" srcOrd="2" destOrd="0" parTransId="{5A9B6601-D900-479E-87B5-F2C421682CCC}" sibTransId="{8C1B690E-74B9-4330-9B2F-E1A1FC7ECBAA}"/>
-    <dgm:cxn modelId="{71ACCDFC-0A35-4A59-91B9-02379D50211A}" type="presOf" srcId="{53151B7A-93CA-41E9-9609-258643114350}" destId="{0647F18D-FE01-47B2-9A59-B759E8A71C4C}" srcOrd="0" destOrd="0" presId="urn:microsoft.com/office/officeart/2005/8/layout/orgChart1"/>
-    <dgm:cxn modelId="{C9C64CF9-3E42-44FB-99B5-0F24DB6141AA}" type="presOf" srcId="{8B434466-6EC7-435A-9120-2445011B3CF6}" destId="{8F518717-7BC7-4F66-AA85-DA216D684B31}" srcOrd="0" destOrd="0" presId="urn:microsoft.com/office/officeart/2005/8/layout/orgChart1"/>
-    <dgm:cxn modelId="{5632FAF7-E346-44BD-9443-5A8DB2ACD92B}" type="presOf" srcId="{0EB51EAB-7423-4DF5-89EF-BA6B255783C0}" destId="{249DFB9C-AC48-4C78-BA90-9E39E0EA2964}" srcOrd="1" destOrd="0" presId="urn:microsoft.com/office/officeart/2005/8/layout/orgChart1"/>
-    <dgm:cxn modelId="{D7BB60EE-C519-41ED-AEA8-493FB42DEB03}" srcId="{0934AF1F-BE93-4B11-886F-90323E61482A}" destId="{34272042-0873-432F-A2B8-1F0F21F14FB9}" srcOrd="0" destOrd="0" parTransId="{73622E04-0C51-4F4B-9D31-ED781E6B73E7}" sibTransId="{69287048-0052-4F63-BF50-DCEC8BBEA6AC}"/>
-    <dgm:cxn modelId="{D982308F-8E90-455E-A626-A40C3FE4A6DC}" type="presOf" srcId="{0934AF1F-BE93-4B11-886F-90323E61482A}" destId="{9A3E7B27-18AF-44BB-8A95-63A5390A51A0}" srcOrd="0" destOrd="0" presId="urn:microsoft.com/office/officeart/2005/8/layout/orgChart1"/>
-    <dgm:cxn modelId="{D1827D50-1094-44BD-839E-12A92FF85B3E}" type="presOf" srcId="{ADBBCD21-6969-4975-9389-50E7AA87F7FE}" destId="{F83FDABB-EC93-4DF7-9321-481C3BB01AC7}" srcOrd="0" destOrd="0" presId="urn:microsoft.com/office/officeart/2005/8/layout/orgChart1"/>
-    <dgm:cxn modelId="{FEB54814-9C33-408D-9FE3-5315B072E936}" type="presOf" srcId="{E8F550BE-B535-418A-B36B-44921F2F1B2B}" destId="{9EB58533-95E7-4998-B2C8-995FBEF0A516}" srcOrd="0" destOrd="0" presId="urn:microsoft.com/office/officeart/2005/8/layout/orgChart1"/>
-    <dgm:cxn modelId="{60F01007-233C-4449-A030-EAD976B98786}" srcId="{0934AF1F-BE93-4B11-886F-90323E61482A}" destId="{FF4DEB76-75E1-41E0-B55E-3A51044397D0}" srcOrd="1" destOrd="0" parTransId="{8B434466-6EC7-435A-9120-2445011B3CF6}" sibTransId="{A52F0ABB-3210-4D4A-A117-DA631E41C4D9}"/>
-    <dgm:cxn modelId="{D97FCD82-76C8-43C3-9C27-3B22C34186E9}" type="presOf" srcId="{E8F550BE-B535-418A-B36B-44921F2F1B2B}" destId="{73FACE6B-D5B9-4E7E-B4B7-4929A5987511}" srcOrd="1" destOrd="0" presId="urn:microsoft.com/office/officeart/2005/8/layout/orgChart1"/>
-    <dgm:cxn modelId="{8E1AF1E3-4546-4FE4-8F51-1B23D74B1612}" type="presOf" srcId="{EE6959AA-DC1A-48C3-8F9E-C868C49FEEF0}" destId="{FFBAD0D4-C5EA-4EB5-A103-66D8D2962166}" srcOrd="1" destOrd="0" presId="urn:microsoft.com/office/officeart/2005/8/layout/orgChart1"/>
-    <dgm:cxn modelId="{C1EA2274-62DE-4917-85D7-CA747CA79F08}" type="presOf" srcId="{A1032CD6-046B-4D19-A77F-51DBDAD8A06E}" destId="{30DD9962-4D91-4AC7-95A2-41499EEB2C66}" srcOrd="1" destOrd="0" presId="urn:microsoft.com/office/officeart/2005/8/layout/orgChart1"/>
+    <dgm:cxn modelId="{F85D90D1-B400-42C6-9354-E90E35C44120}" type="presOf" srcId="{22A3DB68-2174-404D-BA46-7C589143062B}" destId="{B49CE564-343F-4D7E-80E4-96F326A2980B}" srcOrd="0" destOrd="0" presId="urn:microsoft.com/office/officeart/2005/8/layout/orgChart1"/>
+    <dgm:cxn modelId="{220E84D3-FA5E-4EE1-A120-5190140F6A43}" type="presOf" srcId="{0EB51EAB-7423-4DF5-89EF-BA6B255783C0}" destId="{249DFB9C-AC48-4C78-BA90-9E39E0EA2964}" srcOrd="1" destOrd="0" presId="urn:microsoft.com/office/officeart/2005/8/layout/orgChart1"/>
+    <dgm:cxn modelId="{092EDFDD-D5EB-42D4-861F-8388FBC9DFCB}" type="presOf" srcId="{0847D759-422F-435E-949F-7FFFCCF7DF9B}" destId="{71E200DB-8309-4224-9A65-F68724F6DAE5}" srcOrd="0" destOrd="0" presId="urn:microsoft.com/office/officeart/2005/8/layout/orgChart1"/>
+    <dgm:cxn modelId="{726D2044-ECCE-42D4-8E8B-95F0F94D7814}" type="presOf" srcId="{D43DFDD8-DD03-4858-9242-B3C9184938D7}" destId="{275B945E-C388-41E1-B55E-5E2ACD538D42}" srcOrd="0" destOrd="0" presId="urn:microsoft.com/office/officeart/2005/8/layout/orgChart1"/>
+    <dgm:cxn modelId="{F5D3C77E-12EE-4916-A157-4FAA1CDBBF5C}" type="presOf" srcId="{53151B7A-93CA-41E9-9609-258643114350}" destId="{0647F18D-FE01-47B2-9A59-B759E8A71C4C}" srcOrd="0" destOrd="0" presId="urn:microsoft.com/office/officeart/2005/8/layout/orgChart1"/>
+    <dgm:cxn modelId="{9D87CBDA-6512-44A2-ABFB-618B40A418FF}" type="presOf" srcId="{34272042-0873-432F-A2B8-1F0F21F14FB9}" destId="{68D2B525-AF7C-4FB2-A176-9282D3B8886A}" srcOrd="0" destOrd="0" presId="urn:microsoft.com/office/officeart/2005/8/layout/orgChart1"/>
+    <dgm:cxn modelId="{AC303C1E-B9BA-4D30-9D60-421A47BA35E9}" srcId="{2129D358-5C42-4B5C-A83E-09A46BBC16A9}" destId="{D62C5EAA-FBE3-41DA-A847-EAF9CF0727A7}" srcOrd="0" destOrd="0" parTransId="{BB43BD6D-23F4-4C6F-810F-7CE15D147EA0}" sibTransId="{0FAA0B6A-CB7D-4EBD-A92D-C4F0399B05BD}"/>
+    <dgm:cxn modelId="{D7BB60EE-C519-41ED-AEA8-493FB42DEB03}" srcId="{0934AF1F-BE93-4B11-886F-90323E61482A}" destId="{34272042-0873-432F-A2B8-1F0F21F14FB9}" srcOrd="1" destOrd="0" parTransId="{73622E04-0C51-4F4B-9D31-ED781E6B73E7}" sibTransId="{69287048-0052-4F63-BF50-DCEC8BBEA6AC}"/>
+    <dgm:cxn modelId="{8AB5BB46-A99E-4BD4-BA01-A73C6F3CEEE5}" type="presOf" srcId="{4EB21E81-337D-41A7-B5DA-2618D84B00B7}" destId="{16CBF349-4C97-4625-B9E9-626943BCA634}" srcOrd="0" destOrd="0" presId="urn:microsoft.com/office/officeart/2005/8/layout/orgChart1"/>
+    <dgm:cxn modelId="{CD4ADD0B-7422-4074-A4A6-B39BFCAC7B9A}" type="presOf" srcId="{A1032CD6-046B-4D19-A77F-51DBDAD8A06E}" destId="{1789DB6E-B93F-4039-8E2C-9B9F4A341149}" srcOrd="0" destOrd="0" presId="urn:microsoft.com/office/officeart/2005/8/layout/orgChart1"/>
+    <dgm:cxn modelId="{60F01007-233C-4449-A030-EAD976B98786}" srcId="{0934AF1F-BE93-4B11-886F-90323E61482A}" destId="{FF4DEB76-75E1-41E0-B55E-3A51044397D0}" srcOrd="2" destOrd="0" parTransId="{8B434466-6EC7-435A-9120-2445011B3CF6}" sibTransId="{A52F0ABB-3210-4D4A-A117-DA631E41C4D9}"/>
+    <dgm:cxn modelId="{1B120ECD-C23E-4AA8-831A-4836E69F7F27}" type="presOf" srcId="{3CCEFAAA-75B5-4A5E-8509-F2A0CBA85780}" destId="{E6777229-31BD-4723-94B0-1D90BEC3737B}" srcOrd="0" destOrd="0" presId="urn:microsoft.com/office/officeart/2005/8/layout/orgChart1"/>
+    <dgm:cxn modelId="{315AE791-DD14-4E89-A117-EF29EFB28701}" type="presOf" srcId="{FF4DEB76-75E1-41E0-B55E-3A51044397D0}" destId="{9FD9C661-288B-496B-A0AC-3431280FF34D}" srcOrd="0" destOrd="0" presId="urn:microsoft.com/office/officeart/2005/8/layout/orgChart1"/>
     <dgm:cxn modelId="{2C01667A-7330-45E4-89F6-87CFFDF07C5F}" srcId="{34272042-0873-432F-A2B8-1F0F21F14FB9}" destId="{0EB51EAB-7423-4DF5-89EF-BA6B255783C0}" srcOrd="2" destOrd="0" parTransId="{ADBBCD21-6969-4975-9389-50E7AA87F7FE}" sibTransId="{0A653E13-B6A7-448C-8C4A-8E637D183F95}"/>
-    <dgm:cxn modelId="{1D3CCD30-3CE1-4A41-9788-1FF802C2EAD7}" type="presOf" srcId="{FF4DEB76-75E1-41E0-B55E-3A51044397D0}" destId="{40E03DB1-0B72-4DCF-9A06-2253149EF29F}" srcOrd="1" destOrd="0" presId="urn:microsoft.com/office/officeart/2005/8/layout/orgChart1"/>
-    <dgm:cxn modelId="{3E9B4A0E-3750-41D9-A6A0-E59B32FC3095}" type="presParOf" srcId="{E6777229-31BD-4723-94B0-1D90BEC3737B}" destId="{2A137B0A-8926-4B63-B173-B7F9362164E9}" srcOrd="0" destOrd="0" presId="urn:microsoft.com/office/officeart/2005/8/layout/orgChart1"/>
-    <dgm:cxn modelId="{D365195C-8A42-476D-91AC-C2912B6A9699}" type="presParOf" srcId="{2A137B0A-8926-4B63-B173-B7F9362164E9}" destId="{613D2152-C0D7-4D6B-8D9D-614B9226C071}" srcOrd="0" destOrd="0" presId="urn:microsoft.com/office/officeart/2005/8/layout/orgChart1"/>
-    <dgm:cxn modelId="{7B6A0BD4-0BBE-46C2-B3FD-1D33210D93F1}" type="presParOf" srcId="{613D2152-C0D7-4D6B-8D9D-614B9226C071}" destId="{9A3E7B27-18AF-44BB-8A95-63A5390A51A0}" srcOrd="0" destOrd="0" presId="urn:microsoft.com/office/officeart/2005/8/layout/orgChart1"/>
-    <dgm:cxn modelId="{1372E69E-1931-4FF1-BF09-EA84138003BB}" type="presParOf" srcId="{613D2152-C0D7-4D6B-8D9D-614B9226C071}" destId="{E020C0CF-C9EE-4FBF-99F5-D1C55F39C0E7}" srcOrd="1" destOrd="0" presId="urn:microsoft.com/office/officeart/2005/8/layout/orgChart1"/>
-    <dgm:cxn modelId="{F68C804F-C16F-4F66-9634-B4896F62E8C9}" type="presParOf" srcId="{2A137B0A-8926-4B63-B173-B7F9362164E9}" destId="{0ED4066E-AE1C-4380-9FAC-D19EAAFC5261}" srcOrd="1" destOrd="0" presId="urn:microsoft.com/office/officeart/2005/8/layout/orgChart1"/>
-    <dgm:cxn modelId="{D29378CE-6E1A-48C8-BAE7-84DCFF597000}" type="presParOf" srcId="{0ED4066E-AE1C-4380-9FAC-D19EAAFC5261}" destId="{6B87950A-0E95-4189-9037-7FF158B76362}" srcOrd="0" destOrd="0" presId="urn:microsoft.com/office/officeart/2005/8/layout/orgChart1"/>
-    <dgm:cxn modelId="{C08734C6-170D-47B0-976D-3EA2F88CCB1B}" type="presParOf" srcId="{0ED4066E-AE1C-4380-9FAC-D19EAAFC5261}" destId="{DBC0A142-355E-4F38-AA89-AD23A68A343E}" srcOrd="1" destOrd="0" presId="urn:microsoft.com/office/officeart/2005/8/layout/orgChart1"/>
-    <dgm:cxn modelId="{74E56C9F-D481-4F45-B866-A49B39D066DC}" type="presParOf" srcId="{DBC0A142-355E-4F38-AA89-AD23A68A343E}" destId="{293D35F2-03B4-4BDF-9A45-43685DC42856}" srcOrd="0" destOrd="0" presId="urn:microsoft.com/office/officeart/2005/8/layout/orgChart1"/>
-    <dgm:cxn modelId="{F316CDEE-E53B-4DD4-8544-97889C12494A}" type="presParOf" srcId="{293D35F2-03B4-4BDF-9A45-43685DC42856}" destId="{68D2B525-AF7C-4FB2-A176-9282D3B8886A}" srcOrd="0" destOrd="0" presId="urn:microsoft.com/office/officeart/2005/8/layout/orgChart1"/>
-    <dgm:cxn modelId="{6790B67E-6E19-48A5-A7F7-2A55B588F6E3}" type="presParOf" srcId="{293D35F2-03B4-4BDF-9A45-43685DC42856}" destId="{D6D594CD-E4EC-4AC7-AECC-EF610DEF322C}" srcOrd="1" destOrd="0" presId="urn:microsoft.com/office/officeart/2005/8/layout/orgChart1"/>
-    <dgm:cxn modelId="{0EC813E2-A2F7-48F3-A3F1-AED752DB7C2C}" type="presParOf" srcId="{DBC0A142-355E-4F38-AA89-AD23A68A343E}" destId="{53DC528D-18F8-4201-A928-89287085E321}" srcOrd="1" destOrd="0" presId="urn:microsoft.com/office/officeart/2005/8/layout/orgChart1"/>
-    <dgm:cxn modelId="{E625D65C-C1DE-41EC-8864-AE0B56A6907F}" type="presParOf" srcId="{53DC528D-18F8-4201-A928-89287085E321}" destId="{0647F18D-FE01-47B2-9A59-B759E8A71C4C}" srcOrd="0" destOrd="0" presId="urn:microsoft.com/office/officeart/2005/8/layout/orgChart1"/>
-    <dgm:cxn modelId="{703C8BAB-4001-4B92-9163-243F794BB441}" type="presParOf" srcId="{53DC528D-18F8-4201-A928-89287085E321}" destId="{1E608F28-8088-40DA-B973-613960974D1E}" srcOrd="1" destOrd="0" presId="urn:microsoft.com/office/officeart/2005/8/layout/orgChart1"/>
-    <dgm:cxn modelId="{D94ED8E0-C57D-4377-BA6A-B0C229FFFD1E}" type="presParOf" srcId="{1E608F28-8088-40DA-B973-613960974D1E}" destId="{88BE5491-2095-487A-8A5A-494F4C547318}" srcOrd="0" destOrd="0" presId="urn:microsoft.com/office/officeart/2005/8/layout/orgChart1"/>
-    <dgm:cxn modelId="{F53FC493-66D3-4153-B4C1-A7C76B8D8E4B}" type="presParOf" srcId="{88BE5491-2095-487A-8A5A-494F4C547318}" destId="{AF16C961-8C02-4C11-86BD-6517BE2B3E16}" srcOrd="0" destOrd="0" presId="urn:microsoft.com/office/officeart/2005/8/layout/orgChart1"/>
-    <dgm:cxn modelId="{2E17D747-6DC2-4FDD-BB0F-A812D83B5960}" type="presParOf" srcId="{88BE5491-2095-487A-8A5A-494F4C547318}" destId="{F303AAF7-96FE-46F8-AE30-7EA2820FA437}" srcOrd="1" destOrd="0" presId="urn:microsoft.com/office/officeart/2005/8/layout/orgChart1"/>
-    <dgm:cxn modelId="{D6FAB6CC-D891-48BC-A5A9-C8E6E6F7B4E5}" type="presParOf" srcId="{1E608F28-8088-40DA-B973-613960974D1E}" destId="{BCD881D0-2705-4319-B956-C1F3EFE015C4}" srcOrd="1" destOrd="0" presId="urn:microsoft.com/office/officeart/2005/8/layout/orgChart1"/>
-    <dgm:cxn modelId="{8427BFDB-F322-46C7-AC95-89F13CCF0F39}" type="presParOf" srcId="{1E608F28-8088-40DA-B973-613960974D1E}" destId="{44AB7B96-1AE2-4C50-9686-1559390D8198}" srcOrd="2" destOrd="0" presId="urn:microsoft.com/office/officeart/2005/8/layout/orgChart1"/>
-    <dgm:cxn modelId="{A3948068-9B6D-4221-A821-26550CCF4BAA}" type="presParOf" srcId="{53DC528D-18F8-4201-A928-89287085E321}" destId="{B49CE564-343F-4D7E-80E4-96F326A2980B}" srcOrd="2" destOrd="0" presId="urn:microsoft.com/office/officeart/2005/8/layout/orgChart1"/>
-    <dgm:cxn modelId="{529796FF-EA82-467C-BDF3-7C48DD0C0605}" type="presParOf" srcId="{53DC528D-18F8-4201-A928-89287085E321}" destId="{59292561-092B-44FA-A33C-B2E08E061B3B}" srcOrd="3" destOrd="0" presId="urn:microsoft.com/office/officeart/2005/8/layout/orgChart1"/>
-    <dgm:cxn modelId="{DCCCCEA1-5C3E-4482-8047-BEA6A1E51C5E}" type="presParOf" srcId="{59292561-092B-44FA-A33C-B2E08E061B3B}" destId="{13DDAA37-EA17-42F2-B993-72721460E1D5}" srcOrd="0" destOrd="0" presId="urn:microsoft.com/office/officeart/2005/8/layout/orgChart1"/>
-    <dgm:cxn modelId="{75D2E9CA-E25B-4BD2-BB20-969FDED62683}" type="presParOf" srcId="{13DDAA37-EA17-42F2-B993-72721460E1D5}" destId="{8AA2E1D3-C7A1-44D3-849F-DD46DC1C7C8B}" srcOrd="0" destOrd="0" presId="urn:microsoft.com/office/officeart/2005/8/layout/orgChart1"/>
-    <dgm:cxn modelId="{ABAE6577-8F68-44D6-82F9-ABA471DAAA02}" type="presParOf" srcId="{13DDAA37-EA17-42F2-B993-72721460E1D5}" destId="{FFBAD0D4-C5EA-4EB5-A103-66D8D2962166}" srcOrd="1" destOrd="0" presId="urn:microsoft.com/office/officeart/2005/8/layout/orgChart1"/>
-    <dgm:cxn modelId="{2EC4B239-8C4A-4959-92A2-9998B4659C05}" type="presParOf" srcId="{59292561-092B-44FA-A33C-B2E08E061B3B}" destId="{6B85916D-105F-4E61-A1FF-DE66773F6A3E}" srcOrd="1" destOrd="0" presId="urn:microsoft.com/office/officeart/2005/8/layout/orgChart1"/>
-    <dgm:cxn modelId="{01EE5F0A-C35F-4E63-A02E-EC7E986F3081}" type="presParOf" srcId="{59292561-092B-44FA-A33C-B2E08E061B3B}" destId="{CBB67776-FE4B-458E-A5E5-BA3D3DE63511}" srcOrd="2" destOrd="0" presId="urn:microsoft.com/office/officeart/2005/8/layout/orgChart1"/>
-    <dgm:cxn modelId="{43FC5775-F223-4D92-8378-C7ABA3253D81}" type="presParOf" srcId="{53DC528D-18F8-4201-A928-89287085E321}" destId="{F83FDABB-EC93-4DF7-9321-481C3BB01AC7}" srcOrd="4" destOrd="0" presId="urn:microsoft.com/office/officeart/2005/8/layout/orgChart1"/>
-    <dgm:cxn modelId="{5A1D6363-1422-4857-8569-BAFD91A8BE92}" type="presParOf" srcId="{53DC528D-18F8-4201-A928-89287085E321}" destId="{E8C1C356-8C5C-46D3-AAE6-A81680AEBAC6}" srcOrd="5" destOrd="0" presId="urn:microsoft.com/office/officeart/2005/8/layout/orgChart1"/>
-    <dgm:cxn modelId="{E1947898-8B2D-4E21-84E4-C3A6FC375ACD}" type="presParOf" srcId="{E8C1C356-8C5C-46D3-AAE6-A81680AEBAC6}" destId="{F17E8F42-A670-4382-8CAC-E7D4DB14A36F}" srcOrd="0" destOrd="0" presId="urn:microsoft.com/office/officeart/2005/8/layout/orgChart1"/>
-    <dgm:cxn modelId="{516CDE17-0A75-4348-B2D9-7DA550AB3156}" type="presParOf" srcId="{F17E8F42-A670-4382-8CAC-E7D4DB14A36F}" destId="{14AEECE6-A6C6-4213-B06C-9264EF203F5C}" srcOrd="0" destOrd="0" presId="urn:microsoft.com/office/officeart/2005/8/layout/orgChart1"/>
-    <dgm:cxn modelId="{34D7FB0F-F17A-48D6-A232-C2FE3208389D}" type="presParOf" srcId="{F17E8F42-A670-4382-8CAC-E7D4DB14A36F}" destId="{249DFB9C-AC48-4C78-BA90-9E39E0EA2964}" srcOrd="1" destOrd="0" presId="urn:microsoft.com/office/officeart/2005/8/layout/orgChart1"/>
-    <dgm:cxn modelId="{6081925E-0F9A-418C-9795-991AFB26869E}" type="presParOf" srcId="{E8C1C356-8C5C-46D3-AAE6-A81680AEBAC6}" destId="{DEA84747-FFD3-4E82-84FA-7FF2C1A44054}" srcOrd="1" destOrd="0" presId="urn:microsoft.com/office/officeart/2005/8/layout/orgChart1"/>
-    <dgm:cxn modelId="{60764BF7-5E5A-47BC-8CED-CCED75D375AA}" type="presParOf" srcId="{E8C1C356-8C5C-46D3-AAE6-A81680AEBAC6}" destId="{D58BE2A6-5F57-421B-B462-993C4B670AF6}" srcOrd="2" destOrd="0" presId="urn:microsoft.com/office/officeart/2005/8/layout/orgChart1"/>
-    <dgm:cxn modelId="{50FC66B0-9838-4B12-82B5-3CFD2D3B7C0A}" type="presParOf" srcId="{DBC0A142-355E-4F38-AA89-AD23A68A343E}" destId="{587654DC-655E-4F9B-90AA-0ED6326C4CB2}" srcOrd="2" destOrd="0" presId="urn:microsoft.com/office/officeart/2005/8/layout/orgChart1"/>
-    <dgm:cxn modelId="{1BBD43D8-C8F5-475C-83BA-837EEF59AD37}" type="presParOf" srcId="{0ED4066E-AE1C-4380-9FAC-D19EAAFC5261}" destId="{8F518717-7BC7-4F66-AA85-DA216D684B31}" srcOrd="2" destOrd="0" presId="urn:microsoft.com/office/officeart/2005/8/layout/orgChart1"/>
-    <dgm:cxn modelId="{5BB0C59D-4B8C-43C2-BDFD-F50F76F552F5}" type="presParOf" srcId="{0ED4066E-AE1C-4380-9FAC-D19EAAFC5261}" destId="{377001D1-A999-4658-8028-9FFCBC44248B}" srcOrd="3" destOrd="0" presId="urn:microsoft.com/office/officeart/2005/8/layout/orgChart1"/>
-    <dgm:cxn modelId="{882540AA-0055-4E08-97E8-27A324A11EB6}" type="presParOf" srcId="{377001D1-A999-4658-8028-9FFCBC44248B}" destId="{D06343DE-6AED-42EF-B20F-F0ED35EA80DA}" srcOrd="0" destOrd="0" presId="urn:microsoft.com/office/officeart/2005/8/layout/orgChart1"/>
-    <dgm:cxn modelId="{4392B9D3-5464-4262-BFAD-7EF91D53774E}" type="presParOf" srcId="{D06343DE-6AED-42EF-B20F-F0ED35EA80DA}" destId="{9FD9C661-288B-496B-A0AC-3431280FF34D}" srcOrd="0" destOrd="0" presId="urn:microsoft.com/office/officeart/2005/8/layout/orgChart1"/>
-    <dgm:cxn modelId="{B0FA3F4C-647A-40BE-B7CD-5D24BA70DDED}" type="presParOf" srcId="{D06343DE-6AED-42EF-B20F-F0ED35EA80DA}" destId="{40E03DB1-0B72-4DCF-9A06-2253149EF29F}" srcOrd="1" destOrd="0" presId="urn:microsoft.com/office/officeart/2005/8/layout/orgChart1"/>
-    <dgm:cxn modelId="{F5F6761F-BFD5-4520-98F4-9B6B24C78380}" type="presParOf" srcId="{377001D1-A999-4658-8028-9FFCBC44248B}" destId="{68919722-4BC7-46B0-BA14-9B42C52841D2}" srcOrd="1" destOrd="0" presId="urn:microsoft.com/office/officeart/2005/8/layout/orgChart1"/>
-    <dgm:cxn modelId="{44F17D72-6BDC-4B4A-BCA2-13625C25ECDB}" type="presParOf" srcId="{68919722-4BC7-46B0-BA14-9B42C52841D2}" destId="{CB6729E2-12AE-4BC4-89E0-B8D06B6E6299}" srcOrd="0" destOrd="0" presId="urn:microsoft.com/office/officeart/2005/8/layout/orgChart1"/>
-    <dgm:cxn modelId="{4FF509E6-D8E7-4BF4-9C08-714A609061FD}" type="presParOf" srcId="{68919722-4BC7-46B0-BA14-9B42C52841D2}" destId="{8C6CCD4C-2628-4B86-A115-B07886537207}" srcOrd="1" destOrd="0" presId="urn:microsoft.com/office/officeart/2005/8/layout/orgChart1"/>
-    <dgm:cxn modelId="{B3F33C3D-4396-451B-AB36-55192112819B}" type="presParOf" srcId="{8C6CCD4C-2628-4B86-A115-B07886537207}" destId="{E7D91F21-F994-47A8-BFCA-7A35CE9F8730}" srcOrd="0" destOrd="0" presId="urn:microsoft.com/office/officeart/2005/8/layout/orgChart1"/>
-    <dgm:cxn modelId="{CFBC4B20-C6E3-49C6-B046-92DA6DD7CE6F}" type="presParOf" srcId="{E7D91F21-F994-47A8-BFCA-7A35CE9F8730}" destId="{9EB58533-95E7-4998-B2C8-995FBEF0A516}" srcOrd="0" destOrd="0" presId="urn:microsoft.com/office/officeart/2005/8/layout/orgChart1"/>
-    <dgm:cxn modelId="{B625E9BE-2714-455D-8B9F-F6F6FC965634}" type="presParOf" srcId="{E7D91F21-F994-47A8-BFCA-7A35CE9F8730}" destId="{73FACE6B-D5B9-4E7E-B4B7-4929A5987511}" srcOrd="1" destOrd="0" presId="urn:microsoft.com/office/officeart/2005/8/layout/orgChart1"/>
-    <dgm:cxn modelId="{9AD5EF68-85F3-49E2-A13F-E7E3D2ECB769}" type="presParOf" srcId="{8C6CCD4C-2628-4B86-A115-B07886537207}" destId="{10BFE9B4-DD0A-4D4E-805B-56950F55EEA2}" srcOrd="1" destOrd="0" presId="urn:microsoft.com/office/officeart/2005/8/layout/orgChart1"/>
-    <dgm:cxn modelId="{5E5670E9-B862-468D-BDBF-34027AA80588}" type="presParOf" srcId="{8C6CCD4C-2628-4B86-A115-B07886537207}" destId="{FBB7B56C-DBB5-4B36-8AEB-F9493B9A2B78}" srcOrd="2" destOrd="0" presId="urn:microsoft.com/office/officeart/2005/8/layout/orgChart1"/>
-    <dgm:cxn modelId="{DEB07355-E958-4005-9EC1-8A6113930F35}" type="presParOf" srcId="{68919722-4BC7-46B0-BA14-9B42C52841D2}" destId="{398098D1-1B05-41FC-80DC-C2AF74632878}" srcOrd="2" destOrd="0" presId="urn:microsoft.com/office/officeart/2005/8/layout/orgChart1"/>
-    <dgm:cxn modelId="{4B55D4A0-99C9-4724-ACDD-0DAC9C90346A}" type="presParOf" srcId="{68919722-4BC7-46B0-BA14-9B42C52841D2}" destId="{8CCE7FC7-90EC-4C04-91E4-0A43F5C4CCD7}" srcOrd="3" destOrd="0" presId="urn:microsoft.com/office/officeart/2005/8/layout/orgChart1"/>
-    <dgm:cxn modelId="{281B89C4-7059-4269-973A-7566C2495380}" type="presParOf" srcId="{8CCE7FC7-90EC-4C04-91E4-0A43F5C4CCD7}" destId="{53345CDD-74D8-469C-9665-D1FD6A7E3C7C}" srcOrd="0" destOrd="0" presId="urn:microsoft.com/office/officeart/2005/8/layout/orgChart1"/>
-    <dgm:cxn modelId="{A5EC37AA-7658-4DA0-B7E0-8F007EF30833}" type="presParOf" srcId="{53345CDD-74D8-469C-9665-D1FD6A7E3C7C}" destId="{71E200DB-8309-4224-9A65-F68724F6DAE5}" srcOrd="0" destOrd="0" presId="urn:microsoft.com/office/officeart/2005/8/layout/orgChart1"/>
-    <dgm:cxn modelId="{037AD1AA-14D9-440A-803A-516061125675}" type="presParOf" srcId="{53345CDD-74D8-469C-9665-D1FD6A7E3C7C}" destId="{1C787416-9CFE-4878-8811-E69520FAE1C0}" srcOrd="1" destOrd="0" presId="urn:microsoft.com/office/officeart/2005/8/layout/orgChart1"/>
-    <dgm:cxn modelId="{3F595CCE-EDF7-496B-9B28-0A3E67EE5B30}" type="presParOf" srcId="{8CCE7FC7-90EC-4C04-91E4-0A43F5C4CCD7}" destId="{9002AF4A-81ED-457C-BB7D-72EE226937F9}" srcOrd="1" destOrd="0" presId="urn:microsoft.com/office/officeart/2005/8/layout/orgChart1"/>
-    <dgm:cxn modelId="{05237F1E-FFBC-437D-9EA8-446E8227C760}" type="presParOf" srcId="{8CCE7FC7-90EC-4C04-91E4-0A43F5C4CCD7}" destId="{AC00A3B1-BF0B-47D2-A66D-6BC5DDD266B8}" srcOrd="2" destOrd="0" presId="urn:microsoft.com/office/officeart/2005/8/layout/orgChart1"/>
-    <dgm:cxn modelId="{07C39350-3EBB-42DD-AC33-B06451B0E695}" type="presParOf" srcId="{68919722-4BC7-46B0-BA14-9B42C52841D2}" destId="{86E05583-0F39-477E-BAC7-D4FFB2373E95}" srcOrd="4" destOrd="0" presId="urn:microsoft.com/office/officeart/2005/8/layout/orgChart1"/>
-    <dgm:cxn modelId="{2E04E472-0C3D-459D-8F7C-795409CC80AE}" type="presParOf" srcId="{68919722-4BC7-46B0-BA14-9B42C52841D2}" destId="{F6ED0194-258C-4DEA-B835-FEF2083E9D31}" srcOrd="5" destOrd="0" presId="urn:microsoft.com/office/officeart/2005/8/layout/orgChart1"/>
-    <dgm:cxn modelId="{33807C9D-E31F-447B-ACCE-1D3C1196BD23}" type="presParOf" srcId="{F6ED0194-258C-4DEA-B835-FEF2083E9D31}" destId="{4AAC1A45-2F83-45DF-A01D-DF15737C3215}" srcOrd="0" destOrd="0" presId="urn:microsoft.com/office/officeart/2005/8/layout/orgChart1"/>
-    <dgm:cxn modelId="{1F0AE497-EA76-463A-9378-0C7C6E98390A}" type="presParOf" srcId="{4AAC1A45-2F83-45DF-A01D-DF15737C3215}" destId="{1789DB6E-B93F-4039-8E2C-9B9F4A341149}" srcOrd="0" destOrd="0" presId="urn:microsoft.com/office/officeart/2005/8/layout/orgChart1"/>
-    <dgm:cxn modelId="{ABB02663-0FB3-4094-A700-BEC24A500EFF}" type="presParOf" srcId="{4AAC1A45-2F83-45DF-A01D-DF15737C3215}" destId="{30DD9962-4D91-4AC7-95A2-41499EEB2C66}" srcOrd="1" destOrd="0" presId="urn:microsoft.com/office/officeart/2005/8/layout/orgChart1"/>
-    <dgm:cxn modelId="{9BD4ED6D-C943-4421-8100-B1321F76298D}" type="presParOf" srcId="{F6ED0194-258C-4DEA-B835-FEF2083E9D31}" destId="{0C7272EF-E359-47A5-B80F-1093B6DAC822}" srcOrd="1" destOrd="0" presId="urn:microsoft.com/office/officeart/2005/8/layout/orgChart1"/>
-    <dgm:cxn modelId="{FF00F6C1-C7E9-46C2-B5B8-881515BD2052}" type="presParOf" srcId="{F6ED0194-258C-4DEA-B835-FEF2083E9D31}" destId="{DBC5B69A-BA21-4593-8C17-88A84B428DCE}" srcOrd="2" destOrd="0" presId="urn:microsoft.com/office/officeart/2005/8/layout/orgChart1"/>
-    <dgm:cxn modelId="{AFB225DE-BF94-43C9-A533-EB1E59326697}" type="presParOf" srcId="{377001D1-A999-4658-8028-9FFCBC44248B}" destId="{DD2D1877-9211-4320-8924-A3F69F6BA1D6}" srcOrd="2" destOrd="0" presId="urn:microsoft.com/office/officeart/2005/8/layout/orgChart1"/>
-    <dgm:cxn modelId="{981AF16D-F7CD-4841-90BB-56D96C612ADF}" type="presParOf" srcId="{2A137B0A-8926-4B63-B173-B7F9362164E9}" destId="{12DC4C5B-1AF2-4734-B815-402057B3D002}" srcOrd="2" destOrd="0" presId="urn:microsoft.com/office/officeart/2005/8/layout/orgChart1"/>
+    <dgm:cxn modelId="{D0BEC64A-0A5C-4E0F-9B58-54A5677961A8}" type="presOf" srcId="{A1032CD6-046B-4D19-A77F-51DBDAD8A06E}" destId="{30DD9962-4D91-4AC7-95A2-41499EEB2C66}" srcOrd="1" destOrd="0" presId="urn:microsoft.com/office/officeart/2005/8/layout/orgChart1"/>
+    <dgm:cxn modelId="{45DE1676-577A-4D37-9A81-F753C9E13EC8}" type="presOf" srcId="{BB43BD6D-23F4-4C6F-810F-7CE15D147EA0}" destId="{4511CCF2-433E-46BE-9D4A-FA12F1CD7A6F}" srcOrd="0" destOrd="0" presId="urn:microsoft.com/office/officeart/2005/8/layout/orgChart1"/>
+    <dgm:cxn modelId="{4CC6051D-FFEB-4067-B305-7E5F711DB4AF}" type="presOf" srcId="{8B434466-6EC7-435A-9120-2445011B3CF6}" destId="{8F518717-7BC7-4F66-AA85-DA216D684B31}" srcOrd="0" destOrd="0" presId="urn:microsoft.com/office/officeart/2005/8/layout/orgChart1"/>
+    <dgm:cxn modelId="{27D37AE6-E44A-40D3-B9FC-B41DD79E9DA8}" type="presParOf" srcId="{E6777229-31BD-4723-94B0-1D90BEC3737B}" destId="{2A137B0A-8926-4B63-B173-B7F9362164E9}" srcOrd="0" destOrd="0" presId="urn:microsoft.com/office/officeart/2005/8/layout/orgChart1"/>
+    <dgm:cxn modelId="{82D20AAE-936C-48CD-B6F5-FA89E8AEFE6C}" type="presParOf" srcId="{2A137B0A-8926-4B63-B173-B7F9362164E9}" destId="{613D2152-C0D7-4D6B-8D9D-614B9226C071}" srcOrd="0" destOrd="0" presId="urn:microsoft.com/office/officeart/2005/8/layout/orgChart1"/>
+    <dgm:cxn modelId="{3F465FCE-B75B-4710-9400-A61910740591}" type="presParOf" srcId="{613D2152-C0D7-4D6B-8D9D-614B9226C071}" destId="{9A3E7B27-18AF-44BB-8A95-63A5390A51A0}" srcOrd="0" destOrd="0" presId="urn:microsoft.com/office/officeart/2005/8/layout/orgChart1"/>
+    <dgm:cxn modelId="{253684A3-8F55-47B3-B4D5-381C9EE8DB7A}" type="presParOf" srcId="{613D2152-C0D7-4D6B-8D9D-614B9226C071}" destId="{E020C0CF-C9EE-4FBF-99F5-D1C55F39C0E7}" srcOrd="1" destOrd="0" presId="urn:microsoft.com/office/officeart/2005/8/layout/orgChart1"/>
+    <dgm:cxn modelId="{E4AD02CA-46A9-423E-9EA9-642333D1E3BE}" type="presParOf" srcId="{2A137B0A-8926-4B63-B173-B7F9362164E9}" destId="{0ED4066E-AE1C-4380-9FAC-D19EAAFC5261}" srcOrd="1" destOrd="0" presId="urn:microsoft.com/office/officeart/2005/8/layout/orgChart1"/>
+    <dgm:cxn modelId="{6196FFA0-3BB6-4EC0-A0D6-BE74F0832A85}" type="presParOf" srcId="{0ED4066E-AE1C-4380-9FAC-D19EAAFC5261}" destId="{4EBF7CFC-66CD-4F1B-A330-A315DD13E16E}" srcOrd="0" destOrd="0" presId="urn:microsoft.com/office/officeart/2005/8/layout/orgChart1"/>
+    <dgm:cxn modelId="{16122D7B-E7BF-4FC2-997F-AEA7F72FF728}" type="presParOf" srcId="{0ED4066E-AE1C-4380-9FAC-D19EAAFC5261}" destId="{0C6D4E87-1210-423C-B882-5AFCB2895B7D}" srcOrd="1" destOrd="0" presId="urn:microsoft.com/office/officeart/2005/8/layout/orgChart1"/>
+    <dgm:cxn modelId="{648F89CE-DA3E-4BA2-B175-4E3EE14890C9}" type="presParOf" srcId="{0C6D4E87-1210-423C-B882-5AFCB2895B7D}" destId="{2D583E34-2E6C-4E40-9E5A-6D152A234B08}" srcOrd="0" destOrd="0" presId="urn:microsoft.com/office/officeart/2005/8/layout/orgChart1"/>
+    <dgm:cxn modelId="{9B7040F4-478D-4FC1-8A47-41419DE7FFD4}" type="presParOf" srcId="{2D583E34-2E6C-4E40-9E5A-6D152A234B08}" destId="{7ABADB6E-13D2-4E82-A65C-D643874C9BB4}" srcOrd="0" destOrd="0" presId="urn:microsoft.com/office/officeart/2005/8/layout/orgChart1"/>
+    <dgm:cxn modelId="{BC207BE6-2757-4135-9DD4-3B0379A40DBE}" type="presParOf" srcId="{2D583E34-2E6C-4E40-9E5A-6D152A234B08}" destId="{1BD5DCCF-DDBD-4EE7-B4A5-2C44AA6118FF}" srcOrd="1" destOrd="0" presId="urn:microsoft.com/office/officeart/2005/8/layout/orgChart1"/>
+    <dgm:cxn modelId="{B6525DE3-9DA9-4AF5-BCCA-6DFF576B4013}" type="presParOf" srcId="{0C6D4E87-1210-423C-B882-5AFCB2895B7D}" destId="{A53FB5AA-70D7-468A-B61E-6CF38D49931A}" srcOrd="1" destOrd="0" presId="urn:microsoft.com/office/officeart/2005/8/layout/orgChart1"/>
+    <dgm:cxn modelId="{31AE9ECE-04F6-482A-9992-15D661A3DBBA}" type="presParOf" srcId="{A53FB5AA-70D7-468A-B61E-6CF38D49931A}" destId="{4511CCF2-433E-46BE-9D4A-FA12F1CD7A6F}" srcOrd="0" destOrd="0" presId="urn:microsoft.com/office/officeart/2005/8/layout/orgChart1"/>
+    <dgm:cxn modelId="{7AFD8F3E-D3DE-4389-B871-38DACEE1B719}" type="presParOf" srcId="{A53FB5AA-70D7-468A-B61E-6CF38D49931A}" destId="{2D048EE9-8CD1-4729-BB87-98923E8F96CF}" srcOrd="1" destOrd="0" presId="urn:microsoft.com/office/officeart/2005/8/layout/orgChart1"/>
+    <dgm:cxn modelId="{0599DA11-A562-4055-8F24-1FE23CB95645}" type="presParOf" srcId="{2D048EE9-8CD1-4729-BB87-98923E8F96CF}" destId="{CBA11B08-2C7F-40EB-BFB5-971078C22FE2}" srcOrd="0" destOrd="0" presId="urn:microsoft.com/office/officeart/2005/8/layout/orgChart1"/>
+    <dgm:cxn modelId="{ADA693BA-558F-4D6E-B578-79AB4EF1842F}" type="presParOf" srcId="{CBA11B08-2C7F-40EB-BFB5-971078C22FE2}" destId="{0A1B5899-E7B9-4A24-B3E5-856044899130}" srcOrd="0" destOrd="0" presId="urn:microsoft.com/office/officeart/2005/8/layout/orgChart1"/>
+    <dgm:cxn modelId="{7C41A40B-8B15-42F0-8E8D-9822F591B623}" type="presParOf" srcId="{CBA11B08-2C7F-40EB-BFB5-971078C22FE2}" destId="{C453585C-1114-4903-9C4C-6B870A2C1682}" srcOrd="1" destOrd="0" presId="urn:microsoft.com/office/officeart/2005/8/layout/orgChart1"/>
+    <dgm:cxn modelId="{ED7984B9-B6CC-44FE-ABC2-53FA3A63D6CD}" type="presParOf" srcId="{2D048EE9-8CD1-4729-BB87-98923E8F96CF}" destId="{1B62CA0E-D469-4DE2-AEF8-2B13C626E942}" srcOrd="1" destOrd="0" presId="urn:microsoft.com/office/officeart/2005/8/layout/orgChart1"/>
+    <dgm:cxn modelId="{96662924-ED39-46A9-9BDB-DD2B07846F0E}" type="presParOf" srcId="{2D048EE9-8CD1-4729-BB87-98923E8F96CF}" destId="{EB98CE01-3436-481B-B92F-151F155FC77A}" srcOrd="2" destOrd="0" presId="urn:microsoft.com/office/officeart/2005/8/layout/orgChart1"/>
+    <dgm:cxn modelId="{E2080F44-1927-4161-8A2F-A8077BC75C11}" type="presParOf" srcId="{A53FB5AA-70D7-468A-B61E-6CF38D49931A}" destId="{820BFDE4-85F0-4758-AFFB-3908FDD6BE15}" srcOrd="2" destOrd="0" presId="urn:microsoft.com/office/officeart/2005/8/layout/orgChart1"/>
+    <dgm:cxn modelId="{C32931C1-7017-4498-A62F-E77D98AD0144}" type="presParOf" srcId="{A53FB5AA-70D7-468A-B61E-6CF38D49931A}" destId="{A1E4D86D-AD77-4545-BA8F-B9947748F67C}" srcOrd="3" destOrd="0" presId="urn:microsoft.com/office/officeart/2005/8/layout/orgChart1"/>
+    <dgm:cxn modelId="{7206A739-4A30-43FB-AB54-4A6D5FB1934C}" type="presParOf" srcId="{A1E4D86D-AD77-4545-BA8F-B9947748F67C}" destId="{D8C91CB6-CC44-4E78-8BE6-5EFA0D906217}" srcOrd="0" destOrd="0" presId="urn:microsoft.com/office/officeart/2005/8/layout/orgChart1"/>
+    <dgm:cxn modelId="{C138D15E-25E1-4567-A84A-A6C559BC20CD}" type="presParOf" srcId="{D8C91CB6-CC44-4E78-8BE6-5EFA0D906217}" destId="{16CBF349-4C97-4625-B9E9-626943BCA634}" srcOrd="0" destOrd="0" presId="urn:microsoft.com/office/officeart/2005/8/layout/orgChart1"/>
+    <dgm:cxn modelId="{26F8058E-4969-451B-AB1E-3D52D0223489}" type="presParOf" srcId="{D8C91CB6-CC44-4E78-8BE6-5EFA0D906217}" destId="{41E3048F-D2E2-4EB2-8A5C-116C2D3006F6}" srcOrd="1" destOrd="0" presId="urn:microsoft.com/office/officeart/2005/8/layout/orgChart1"/>
+    <dgm:cxn modelId="{62DDF449-E3A0-4286-8E51-F29A2576251C}" type="presParOf" srcId="{A1E4D86D-AD77-4545-BA8F-B9947748F67C}" destId="{28AEBF0A-C350-44E6-98B4-B6F509A009D6}" srcOrd="1" destOrd="0" presId="urn:microsoft.com/office/officeart/2005/8/layout/orgChart1"/>
+    <dgm:cxn modelId="{C0767703-49EC-40AB-82A0-C9CAC95E768D}" type="presParOf" srcId="{A1E4D86D-AD77-4545-BA8F-B9947748F67C}" destId="{F6C851EE-AC91-4627-AD97-EF1187976EE6}" srcOrd="2" destOrd="0" presId="urn:microsoft.com/office/officeart/2005/8/layout/orgChart1"/>
+    <dgm:cxn modelId="{531C796F-41E1-428E-9EA4-DABB8CF09655}" type="presParOf" srcId="{0C6D4E87-1210-423C-B882-5AFCB2895B7D}" destId="{2F097CFA-D631-417C-A8D7-4CE395F2C481}" srcOrd="2" destOrd="0" presId="urn:microsoft.com/office/officeart/2005/8/layout/orgChart1"/>
+    <dgm:cxn modelId="{94DDDAE5-5112-4DC9-8CC4-645E566E9B02}" type="presParOf" srcId="{0ED4066E-AE1C-4380-9FAC-D19EAAFC5261}" destId="{6B87950A-0E95-4189-9037-7FF158B76362}" srcOrd="2" destOrd="0" presId="urn:microsoft.com/office/officeart/2005/8/layout/orgChart1"/>
+    <dgm:cxn modelId="{A5341EE6-5931-409E-B66E-D3EA844C8E50}" type="presParOf" srcId="{0ED4066E-AE1C-4380-9FAC-D19EAAFC5261}" destId="{DBC0A142-355E-4F38-AA89-AD23A68A343E}" srcOrd="3" destOrd="0" presId="urn:microsoft.com/office/officeart/2005/8/layout/orgChart1"/>
+    <dgm:cxn modelId="{66D000E0-D53E-4D70-9D46-C23EC6F54E00}" type="presParOf" srcId="{DBC0A142-355E-4F38-AA89-AD23A68A343E}" destId="{293D35F2-03B4-4BDF-9A45-43685DC42856}" srcOrd="0" destOrd="0" presId="urn:microsoft.com/office/officeart/2005/8/layout/orgChart1"/>
+    <dgm:cxn modelId="{BD35EFC9-ECE7-4CE8-9E5F-3796465BB3C8}" type="presParOf" srcId="{293D35F2-03B4-4BDF-9A45-43685DC42856}" destId="{68D2B525-AF7C-4FB2-A176-9282D3B8886A}" srcOrd="0" destOrd="0" presId="urn:microsoft.com/office/officeart/2005/8/layout/orgChart1"/>
+    <dgm:cxn modelId="{E0BD1FC3-1D37-4D3D-A128-D6A8F8A060DA}" type="presParOf" srcId="{293D35F2-03B4-4BDF-9A45-43685DC42856}" destId="{D6D594CD-E4EC-4AC7-AECC-EF610DEF322C}" srcOrd="1" destOrd="0" presId="urn:microsoft.com/office/officeart/2005/8/layout/orgChart1"/>
+    <dgm:cxn modelId="{8154A6C6-BC82-44CC-912A-23A7666364A7}" type="presParOf" srcId="{DBC0A142-355E-4F38-AA89-AD23A68A343E}" destId="{53DC528D-18F8-4201-A928-89287085E321}" srcOrd="1" destOrd="0" presId="urn:microsoft.com/office/officeart/2005/8/layout/orgChart1"/>
+    <dgm:cxn modelId="{EC3876FE-BC5F-4E55-8F88-F825B7A6E4BC}" type="presParOf" srcId="{53DC528D-18F8-4201-A928-89287085E321}" destId="{0647F18D-FE01-47B2-9A59-B759E8A71C4C}" srcOrd="0" destOrd="0" presId="urn:microsoft.com/office/officeart/2005/8/layout/orgChart1"/>
+    <dgm:cxn modelId="{0D4C331D-D5E8-4457-AE6A-533D130DB5D6}" type="presParOf" srcId="{53DC528D-18F8-4201-A928-89287085E321}" destId="{1E608F28-8088-40DA-B973-613960974D1E}" srcOrd="1" destOrd="0" presId="urn:microsoft.com/office/officeart/2005/8/layout/orgChart1"/>
+    <dgm:cxn modelId="{EA29516A-466D-4E4A-8A35-AB98BC78E0CB}" type="presParOf" srcId="{1E608F28-8088-40DA-B973-613960974D1E}" destId="{88BE5491-2095-487A-8A5A-494F4C547318}" srcOrd="0" destOrd="0" presId="urn:microsoft.com/office/officeart/2005/8/layout/orgChart1"/>
+    <dgm:cxn modelId="{72273662-ACBD-4527-9E14-6F0F1D90555E}" type="presParOf" srcId="{88BE5491-2095-487A-8A5A-494F4C547318}" destId="{AF16C961-8C02-4C11-86BD-6517BE2B3E16}" srcOrd="0" destOrd="0" presId="urn:microsoft.com/office/officeart/2005/8/layout/orgChart1"/>
+    <dgm:cxn modelId="{9930A5E9-51F1-4C6C-8CB3-D924FF013E3B}" type="presParOf" srcId="{88BE5491-2095-487A-8A5A-494F4C547318}" destId="{F303AAF7-96FE-46F8-AE30-7EA2820FA437}" srcOrd="1" destOrd="0" presId="urn:microsoft.com/office/officeart/2005/8/layout/orgChart1"/>
+    <dgm:cxn modelId="{4B06B536-92D6-4D24-9039-860ABB17BA82}" type="presParOf" srcId="{1E608F28-8088-40DA-B973-613960974D1E}" destId="{BCD881D0-2705-4319-B956-C1F3EFE015C4}" srcOrd="1" destOrd="0" presId="urn:microsoft.com/office/officeart/2005/8/layout/orgChart1"/>
+    <dgm:cxn modelId="{3B1C6994-8338-4E6B-B21C-BC92AD5C1D87}" type="presParOf" srcId="{1E608F28-8088-40DA-B973-613960974D1E}" destId="{44AB7B96-1AE2-4C50-9686-1559390D8198}" srcOrd="2" destOrd="0" presId="urn:microsoft.com/office/officeart/2005/8/layout/orgChart1"/>
+    <dgm:cxn modelId="{E669CA4A-1F03-49DF-B603-09BC603CE814}" type="presParOf" srcId="{53DC528D-18F8-4201-A928-89287085E321}" destId="{B49CE564-343F-4D7E-80E4-96F326A2980B}" srcOrd="2" destOrd="0" presId="urn:microsoft.com/office/officeart/2005/8/layout/orgChart1"/>
+    <dgm:cxn modelId="{77937885-FAD3-48BE-A323-5298534D94C8}" type="presParOf" srcId="{53DC528D-18F8-4201-A928-89287085E321}" destId="{59292561-092B-44FA-A33C-B2E08E061B3B}" srcOrd="3" destOrd="0" presId="urn:microsoft.com/office/officeart/2005/8/layout/orgChart1"/>
+    <dgm:cxn modelId="{9C72408E-F3C5-4C9D-983B-660F1F853C99}" type="presParOf" srcId="{59292561-092B-44FA-A33C-B2E08E061B3B}" destId="{13DDAA37-EA17-42F2-B993-72721460E1D5}" srcOrd="0" destOrd="0" presId="urn:microsoft.com/office/officeart/2005/8/layout/orgChart1"/>
+    <dgm:cxn modelId="{496D0A04-C53F-4131-BDA2-D0C7C5D5E650}" type="presParOf" srcId="{13DDAA37-EA17-42F2-B993-72721460E1D5}" destId="{8AA2E1D3-C7A1-44D3-849F-DD46DC1C7C8B}" srcOrd="0" destOrd="0" presId="urn:microsoft.com/office/officeart/2005/8/layout/orgChart1"/>
+    <dgm:cxn modelId="{3DEFC65B-CBC5-4F53-80A0-3EB622A9651D}" type="presParOf" srcId="{13DDAA37-EA17-42F2-B993-72721460E1D5}" destId="{FFBAD0D4-C5EA-4EB5-A103-66D8D2962166}" srcOrd="1" destOrd="0" presId="urn:microsoft.com/office/officeart/2005/8/layout/orgChart1"/>
+    <dgm:cxn modelId="{3026DA64-2E1F-4D9F-A201-E1C1BEADF5D2}" type="presParOf" srcId="{59292561-092B-44FA-A33C-B2E08E061B3B}" destId="{6B85916D-105F-4E61-A1FF-DE66773F6A3E}" srcOrd="1" destOrd="0" presId="urn:microsoft.com/office/officeart/2005/8/layout/orgChart1"/>
+    <dgm:cxn modelId="{68705878-D6FD-4A0A-B7A3-29827984D9E2}" type="presParOf" srcId="{59292561-092B-44FA-A33C-B2E08E061B3B}" destId="{CBB67776-FE4B-458E-A5E5-BA3D3DE63511}" srcOrd="2" destOrd="0" presId="urn:microsoft.com/office/officeart/2005/8/layout/orgChart1"/>
+    <dgm:cxn modelId="{E617750E-2967-4640-8307-4D7057684547}" type="presParOf" srcId="{53DC528D-18F8-4201-A928-89287085E321}" destId="{F83FDABB-EC93-4DF7-9321-481C3BB01AC7}" srcOrd="4" destOrd="0" presId="urn:microsoft.com/office/officeart/2005/8/layout/orgChart1"/>
+    <dgm:cxn modelId="{A16F967A-41BB-454B-BC09-6D8E454B5182}" type="presParOf" srcId="{53DC528D-18F8-4201-A928-89287085E321}" destId="{E8C1C356-8C5C-46D3-AAE6-A81680AEBAC6}" srcOrd="5" destOrd="0" presId="urn:microsoft.com/office/officeart/2005/8/layout/orgChart1"/>
+    <dgm:cxn modelId="{195952AA-EEA5-487F-917B-617329DF811E}" type="presParOf" srcId="{E8C1C356-8C5C-46D3-AAE6-A81680AEBAC6}" destId="{F17E8F42-A670-4382-8CAC-E7D4DB14A36F}" srcOrd="0" destOrd="0" presId="urn:microsoft.com/office/officeart/2005/8/layout/orgChart1"/>
+    <dgm:cxn modelId="{5E6DD9C2-D9BD-4175-B254-4F93EE4B2C2C}" type="presParOf" srcId="{F17E8F42-A670-4382-8CAC-E7D4DB14A36F}" destId="{14AEECE6-A6C6-4213-B06C-9264EF203F5C}" srcOrd="0" destOrd="0" presId="urn:microsoft.com/office/officeart/2005/8/layout/orgChart1"/>
+    <dgm:cxn modelId="{A2495285-3FB6-4AD4-AB66-BECBC1924754}" type="presParOf" srcId="{F17E8F42-A670-4382-8CAC-E7D4DB14A36F}" destId="{249DFB9C-AC48-4C78-BA90-9E39E0EA2964}" srcOrd="1" destOrd="0" presId="urn:microsoft.com/office/officeart/2005/8/layout/orgChart1"/>
+    <dgm:cxn modelId="{8CE99B93-07BE-4D69-9F22-6C25262C0FE4}" type="presParOf" srcId="{E8C1C356-8C5C-46D3-AAE6-A81680AEBAC6}" destId="{DEA84747-FFD3-4E82-84FA-7FF2C1A44054}" srcOrd="1" destOrd="0" presId="urn:microsoft.com/office/officeart/2005/8/layout/orgChart1"/>
+    <dgm:cxn modelId="{5A748CEB-E5C3-4D6B-B8B0-B6A350088B73}" type="presParOf" srcId="{E8C1C356-8C5C-46D3-AAE6-A81680AEBAC6}" destId="{D58BE2A6-5F57-421B-B462-993C4B670AF6}" srcOrd="2" destOrd="0" presId="urn:microsoft.com/office/officeart/2005/8/layout/orgChart1"/>
+    <dgm:cxn modelId="{3933F1FF-2C84-4696-B2A3-A0E0D9C80B48}" type="presParOf" srcId="{DBC0A142-355E-4F38-AA89-AD23A68A343E}" destId="{587654DC-655E-4F9B-90AA-0ED6326C4CB2}" srcOrd="2" destOrd="0" presId="urn:microsoft.com/office/officeart/2005/8/layout/orgChart1"/>
+    <dgm:cxn modelId="{033E277B-F5CE-49A4-89C0-AB28031B6D49}" type="presParOf" srcId="{0ED4066E-AE1C-4380-9FAC-D19EAAFC5261}" destId="{8F518717-7BC7-4F66-AA85-DA216D684B31}" srcOrd="4" destOrd="0" presId="urn:microsoft.com/office/officeart/2005/8/layout/orgChart1"/>
+    <dgm:cxn modelId="{8D1DECEF-7AE2-4855-8E8F-4CC9637AE629}" type="presParOf" srcId="{0ED4066E-AE1C-4380-9FAC-D19EAAFC5261}" destId="{377001D1-A999-4658-8028-9FFCBC44248B}" srcOrd="5" destOrd="0" presId="urn:microsoft.com/office/officeart/2005/8/layout/orgChart1"/>
+    <dgm:cxn modelId="{A26E6A0A-7670-4211-AE1F-6E78AE763E3A}" type="presParOf" srcId="{377001D1-A999-4658-8028-9FFCBC44248B}" destId="{D06343DE-6AED-42EF-B20F-F0ED35EA80DA}" srcOrd="0" destOrd="0" presId="urn:microsoft.com/office/officeart/2005/8/layout/orgChart1"/>
+    <dgm:cxn modelId="{5A0661E5-F383-48BC-A434-CD31E503CFE0}" type="presParOf" srcId="{D06343DE-6AED-42EF-B20F-F0ED35EA80DA}" destId="{9FD9C661-288B-496B-A0AC-3431280FF34D}" srcOrd="0" destOrd="0" presId="urn:microsoft.com/office/officeart/2005/8/layout/orgChart1"/>
+    <dgm:cxn modelId="{9747608A-1B40-458C-AD32-D48B3282DDD4}" type="presParOf" srcId="{D06343DE-6AED-42EF-B20F-F0ED35EA80DA}" destId="{40E03DB1-0B72-4DCF-9A06-2253149EF29F}" srcOrd="1" destOrd="0" presId="urn:microsoft.com/office/officeart/2005/8/layout/orgChart1"/>
+    <dgm:cxn modelId="{15AB2D5D-C320-4026-8E2B-7AD14A62D463}" type="presParOf" srcId="{377001D1-A999-4658-8028-9FFCBC44248B}" destId="{68919722-4BC7-46B0-BA14-9B42C52841D2}" srcOrd="1" destOrd="0" presId="urn:microsoft.com/office/officeart/2005/8/layout/orgChart1"/>
+    <dgm:cxn modelId="{822892D6-C46B-4966-9712-B971F608C814}" type="presParOf" srcId="{68919722-4BC7-46B0-BA14-9B42C52841D2}" destId="{CB6729E2-12AE-4BC4-89E0-B8D06B6E6299}" srcOrd="0" destOrd="0" presId="urn:microsoft.com/office/officeart/2005/8/layout/orgChart1"/>
+    <dgm:cxn modelId="{3EFA32AC-93B0-491D-B270-D2344E403C7C}" type="presParOf" srcId="{68919722-4BC7-46B0-BA14-9B42C52841D2}" destId="{8C6CCD4C-2628-4B86-A115-B07886537207}" srcOrd="1" destOrd="0" presId="urn:microsoft.com/office/officeart/2005/8/layout/orgChart1"/>
+    <dgm:cxn modelId="{C191DE69-1BCD-4D36-AECE-FD97B55FA953}" type="presParOf" srcId="{8C6CCD4C-2628-4B86-A115-B07886537207}" destId="{E7D91F21-F994-47A8-BFCA-7A35CE9F8730}" srcOrd="0" destOrd="0" presId="urn:microsoft.com/office/officeart/2005/8/layout/orgChart1"/>
+    <dgm:cxn modelId="{4A5AD97D-F96D-4EF3-B10E-C53469BBFCFE}" type="presParOf" srcId="{E7D91F21-F994-47A8-BFCA-7A35CE9F8730}" destId="{9EB58533-95E7-4998-B2C8-995FBEF0A516}" srcOrd="0" destOrd="0" presId="urn:microsoft.com/office/officeart/2005/8/layout/orgChart1"/>
+    <dgm:cxn modelId="{F6BBA5C8-48F2-4A33-8C54-27762780A16B}" type="presParOf" srcId="{E7D91F21-F994-47A8-BFCA-7A35CE9F8730}" destId="{73FACE6B-D5B9-4E7E-B4B7-4929A5987511}" srcOrd="1" destOrd="0" presId="urn:microsoft.com/office/officeart/2005/8/layout/orgChart1"/>
+    <dgm:cxn modelId="{6472C41F-D098-4DA0-B9B7-3C36B0B336FB}" type="presParOf" srcId="{8C6CCD4C-2628-4B86-A115-B07886537207}" destId="{10BFE9B4-DD0A-4D4E-805B-56950F55EEA2}" srcOrd="1" destOrd="0" presId="urn:microsoft.com/office/officeart/2005/8/layout/orgChart1"/>
+    <dgm:cxn modelId="{3A589453-EAD2-440A-84E8-B944A5C827A6}" type="presParOf" srcId="{8C6CCD4C-2628-4B86-A115-B07886537207}" destId="{FBB7B56C-DBB5-4B36-8AEB-F9493B9A2B78}" srcOrd="2" destOrd="0" presId="urn:microsoft.com/office/officeart/2005/8/layout/orgChart1"/>
+    <dgm:cxn modelId="{4DFDA564-2213-4288-A99A-3C00B7EB6260}" type="presParOf" srcId="{68919722-4BC7-46B0-BA14-9B42C52841D2}" destId="{398098D1-1B05-41FC-80DC-C2AF74632878}" srcOrd="2" destOrd="0" presId="urn:microsoft.com/office/officeart/2005/8/layout/orgChart1"/>
+    <dgm:cxn modelId="{3B5741F6-2C2C-453E-A704-79C836F09401}" type="presParOf" srcId="{68919722-4BC7-46B0-BA14-9B42C52841D2}" destId="{8CCE7FC7-90EC-4C04-91E4-0A43F5C4CCD7}" srcOrd="3" destOrd="0" presId="urn:microsoft.com/office/officeart/2005/8/layout/orgChart1"/>
+    <dgm:cxn modelId="{3113509C-C88B-4934-908A-2AAFE15539CB}" type="presParOf" srcId="{8CCE7FC7-90EC-4C04-91E4-0A43F5C4CCD7}" destId="{53345CDD-74D8-469C-9665-D1FD6A7E3C7C}" srcOrd="0" destOrd="0" presId="urn:microsoft.com/office/officeart/2005/8/layout/orgChart1"/>
+    <dgm:cxn modelId="{73E3E311-B5F2-4938-8B5C-CACC0799B5FC}" type="presParOf" srcId="{53345CDD-74D8-469C-9665-D1FD6A7E3C7C}" destId="{71E200DB-8309-4224-9A65-F68724F6DAE5}" srcOrd="0" destOrd="0" presId="urn:microsoft.com/office/officeart/2005/8/layout/orgChart1"/>
+    <dgm:cxn modelId="{D1B5E196-7D44-4308-9E9E-4CE2FB1FC1AD}" type="presParOf" srcId="{53345CDD-74D8-469C-9665-D1FD6A7E3C7C}" destId="{1C787416-9CFE-4878-8811-E69520FAE1C0}" srcOrd="1" destOrd="0" presId="urn:microsoft.com/office/officeart/2005/8/layout/orgChart1"/>
+    <dgm:cxn modelId="{672239DA-5FAB-47A8-B7EE-3BEDF52D5F3B}" type="presParOf" srcId="{8CCE7FC7-90EC-4C04-91E4-0A43F5C4CCD7}" destId="{9002AF4A-81ED-457C-BB7D-72EE226937F9}" srcOrd="1" destOrd="0" presId="urn:microsoft.com/office/officeart/2005/8/layout/orgChart1"/>
+    <dgm:cxn modelId="{DC8FB3B1-67CE-414F-AC86-FF285957BBB0}" type="presParOf" srcId="{8CCE7FC7-90EC-4C04-91E4-0A43F5C4CCD7}" destId="{AC00A3B1-BF0B-47D2-A66D-6BC5DDD266B8}" srcOrd="2" destOrd="0" presId="urn:microsoft.com/office/officeart/2005/8/layout/orgChart1"/>
+    <dgm:cxn modelId="{E55E633A-BA6C-437A-96C1-40101E384EC2}" type="presParOf" srcId="{68919722-4BC7-46B0-BA14-9B42C52841D2}" destId="{86E05583-0F39-477E-BAC7-D4FFB2373E95}" srcOrd="4" destOrd="0" presId="urn:microsoft.com/office/officeart/2005/8/layout/orgChart1"/>
+    <dgm:cxn modelId="{041EDFC8-DD88-4EE2-8F6B-1CAD07EF71B1}" type="presParOf" srcId="{68919722-4BC7-46B0-BA14-9B42C52841D2}" destId="{F6ED0194-258C-4DEA-B835-FEF2083E9D31}" srcOrd="5" destOrd="0" presId="urn:microsoft.com/office/officeart/2005/8/layout/orgChart1"/>
+    <dgm:cxn modelId="{41C964B7-69BC-491F-9B5C-4E04ECEE9207}" type="presParOf" srcId="{F6ED0194-258C-4DEA-B835-FEF2083E9D31}" destId="{4AAC1A45-2F83-45DF-A01D-DF15737C3215}" srcOrd="0" destOrd="0" presId="urn:microsoft.com/office/officeart/2005/8/layout/orgChart1"/>
+    <dgm:cxn modelId="{5F4EEE96-6DD8-45D7-8271-30DBEF8FAAF1}" type="presParOf" srcId="{4AAC1A45-2F83-45DF-A01D-DF15737C3215}" destId="{1789DB6E-B93F-4039-8E2C-9B9F4A341149}" srcOrd="0" destOrd="0" presId="urn:microsoft.com/office/officeart/2005/8/layout/orgChart1"/>
+    <dgm:cxn modelId="{5596C73C-B95C-4B85-98B6-330EFD7A6B5E}" type="presParOf" srcId="{4AAC1A45-2F83-45DF-A01D-DF15737C3215}" destId="{30DD9962-4D91-4AC7-95A2-41499EEB2C66}" srcOrd="1" destOrd="0" presId="urn:microsoft.com/office/officeart/2005/8/layout/orgChart1"/>
+    <dgm:cxn modelId="{28141291-C0CE-47DB-8AC0-B50F818CE168}" type="presParOf" srcId="{F6ED0194-258C-4DEA-B835-FEF2083E9D31}" destId="{0C7272EF-E359-47A5-B80F-1093B6DAC822}" srcOrd="1" destOrd="0" presId="urn:microsoft.com/office/officeart/2005/8/layout/orgChart1"/>
+    <dgm:cxn modelId="{5655E003-447C-413B-9EA9-C5EBF752DAF9}" type="presParOf" srcId="{F6ED0194-258C-4DEA-B835-FEF2083E9D31}" destId="{DBC5B69A-BA21-4593-8C17-88A84B428DCE}" srcOrd="2" destOrd="0" presId="urn:microsoft.com/office/officeart/2005/8/layout/orgChart1"/>
+    <dgm:cxn modelId="{B1C7D561-9D00-4147-8E9D-92A7736D4DAD}" type="presParOf" srcId="{377001D1-A999-4658-8028-9FFCBC44248B}" destId="{DD2D1877-9211-4320-8924-A3F69F6BA1D6}" srcOrd="2" destOrd="0" presId="urn:microsoft.com/office/officeart/2005/8/layout/orgChart1"/>
+    <dgm:cxn modelId="{364066E5-76FA-419D-932F-0A6F34420DFF}" type="presParOf" srcId="{2A137B0A-8926-4B63-B173-B7F9362164E9}" destId="{12DC4C5B-1AF2-4734-B815-402057B3D002}" srcOrd="2" destOrd="0" presId="urn:microsoft.com/office/officeart/2005/8/layout/orgChart1"/>
+    <dgm:cxn modelId="{C7D34F2D-7B2F-4803-9391-4D6088ED1BA7}" type="presParOf" srcId="{E6777229-31BD-4723-94B0-1D90BEC3737B}" destId="{57EFE5DC-C525-4656-8698-AE5DE6BEC15F}" srcOrd="1" destOrd="0" presId="urn:microsoft.com/office/officeart/2005/8/layout/orgChart1"/>
+    <dgm:cxn modelId="{782A7668-6DB6-4D66-9FD0-FB8EA65C50CD}" type="presParOf" srcId="{57EFE5DC-C525-4656-8698-AE5DE6BEC15F}" destId="{DE296DAE-1D1E-4725-9820-395832D34B95}" srcOrd="0" destOrd="0" presId="urn:microsoft.com/office/officeart/2005/8/layout/orgChart1"/>
+    <dgm:cxn modelId="{AFFB93D5-DD77-4903-833E-AA6F19DB149E}" type="presParOf" srcId="{DE296DAE-1D1E-4725-9820-395832D34B95}" destId="{275B945E-C388-41E1-B55E-5E2ACD538D42}" srcOrd="0" destOrd="0" presId="urn:microsoft.com/office/officeart/2005/8/layout/orgChart1"/>
+    <dgm:cxn modelId="{02926FCA-1538-4C30-AB23-EDFB75B68A9B}" type="presParOf" srcId="{DE296DAE-1D1E-4725-9820-395832D34B95}" destId="{F1CC698B-5371-40B7-87FC-D21B285A8924}" srcOrd="1" destOrd="0" presId="urn:microsoft.com/office/officeart/2005/8/layout/orgChart1"/>
+    <dgm:cxn modelId="{B0653800-DD66-43C2-8B54-77B9E9FC5526}" type="presParOf" srcId="{57EFE5DC-C525-4656-8698-AE5DE6BEC15F}" destId="{40955F6C-F247-4B6D-83A2-5623381D2116}" srcOrd="1" destOrd="0" presId="urn:microsoft.com/office/officeart/2005/8/layout/orgChart1"/>
+    <dgm:cxn modelId="{F1750B4B-ADB9-4C23-87C0-A96C7400CDD7}" type="presParOf" srcId="{57EFE5DC-C525-4656-8698-AE5DE6BEC15F}" destId="{48EFEBE4-7AE9-4361-921A-26CBFCFCFF44}" srcOrd="2" destOrd="0" presId="urn:microsoft.com/office/officeart/2005/8/layout/orgChart1"/>
   </dgm:cxnLst>
   <dgm:bg/>
   <dgm:whole/>
@@ -16354,8 +18202,8 @@
       </dsp:nvSpPr>
       <dsp:spPr>
         <a:xfrm>
-          <a:off x="1272543" y="1193050"/>
-          <a:ext cx="145707" cy="1826203"/>
+          <a:off x="3396340" y="1188573"/>
+          <a:ext cx="147167" cy="1844500"/>
         </a:xfrm>
         <a:custGeom>
           <a:avLst/>
@@ -16369,10 +18217,10 @@
                 <a:pt x="0" y="0"/>
               </a:moveTo>
               <a:lnTo>
-                <a:pt x="0" y="1826203"/>
+                <a:pt x="0" y="1844500"/>
               </a:lnTo>
               <a:lnTo>
-                <a:pt x="145707" y="1826203"/>
+                <a:pt x="147167" y="1844500"/>
               </a:lnTo>
             </a:path>
           </a:pathLst>
@@ -16412,8 +18260,8 @@
       </dsp:nvSpPr>
       <dsp:spPr>
         <a:xfrm>
-          <a:off x="1272543" y="1193050"/>
-          <a:ext cx="145707" cy="1136520"/>
+          <a:off x="3396340" y="1188573"/>
+          <a:ext cx="147167" cy="1147907"/>
         </a:xfrm>
         <a:custGeom>
           <a:avLst/>
@@ -16427,10 +18275,10 @@
                 <a:pt x="0" y="0"/>
               </a:moveTo>
               <a:lnTo>
-                <a:pt x="0" y="1136520"/>
+                <a:pt x="0" y="1147907"/>
               </a:lnTo>
               <a:lnTo>
-                <a:pt x="145707" y="1136520"/>
+                <a:pt x="147167" y="1147907"/>
               </a:lnTo>
             </a:path>
           </a:pathLst>
@@ -16470,8 +18318,8 @@
       </dsp:nvSpPr>
       <dsp:spPr>
         <a:xfrm>
-          <a:off x="1272543" y="1193050"/>
-          <a:ext cx="145707" cy="446837"/>
+          <a:off x="3396340" y="1188573"/>
+          <a:ext cx="147167" cy="451314"/>
         </a:xfrm>
         <a:custGeom>
           <a:avLst/>
@@ -16485,10 +18333,10 @@
                 <a:pt x="0" y="0"/>
               </a:moveTo>
               <a:lnTo>
-                <a:pt x="0" y="446837"/>
+                <a:pt x="0" y="451314"/>
               </a:lnTo>
               <a:lnTo>
-                <a:pt x="145707" y="446837"/>
+                <a:pt x="147167" y="451314"/>
               </a:lnTo>
             </a:path>
           </a:pathLst>
@@ -16528,8 +18376,8 @@
       </dsp:nvSpPr>
       <dsp:spPr>
         <a:xfrm>
-          <a:off x="1073409" y="503367"/>
-          <a:ext cx="587687" cy="203990"/>
+          <a:off x="2601635" y="491980"/>
+          <a:ext cx="1187152" cy="206034"/>
         </a:xfrm>
         <a:custGeom>
           <a:avLst/>
@@ -16543,13 +18391,13 @@
                 <a:pt x="0" y="0"/>
               </a:moveTo>
               <a:lnTo>
-                <a:pt x="0" y="101995"/>
+                <a:pt x="0" y="103017"/>
               </a:lnTo>
               <a:lnTo>
-                <a:pt x="587687" y="101995"/>
+                <a:pt x="1187152" y="103017"/>
               </a:lnTo>
               <a:lnTo>
-                <a:pt x="587687" y="203990"/>
+                <a:pt x="1187152" y="206034"/>
               </a:lnTo>
             </a:path>
           </a:pathLst>
@@ -16589,8 +18437,8 @@
       </dsp:nvSpPr>
       <dsp:spPr>
         <a:xfrm>
-          <a:off x="97167" y="1193050"/>
-          <a:ext cx="145707" cy="1826203"/>
+          <a:off x="2209188" y="1188573"/>
+          <a:ext cx="147167" cy="1844500"/>
         </a:xfrm>
         <a:custGeom>
           <a:avLst/>
@@ -16604,10 +18452,10 @@
                 <a:pt x="0" y="0"/>
               </a:moveTo>
               <a:lnTo>
-                <a:pt x="0" y="1826203"/>
+                <a:pt x="0" y="1844500"/>
               </a:lnTo>
               <a:lnTo>
-                <a:pt x="145707" y="1826203"/>
+                <a:pt x="147167" y="1844500"/>
               </a:lnTo>
             </a:path>
           </a:pathLst>
@@ -16647,8 +18495,8 @@
       </dsp:nvSpPr>
       <dsp:spPr>
         <a:xfrm>
-          <a:off x="97167" y="1193050"/>
-          <a:ext cx="145707" cy="1136520"/>
+          <a:off x="2209188" y="1188573"/>
+          <a:ext cx="147167" cy="1147907"/>
         </a:xfrm>
         <a:custGeom>
           <a:avLst/>
@@ -16662,10 +18510,10 @@
                 <a:pt x="0" y="0"/>
               </a:moveTo>
               <a:lnTo>
-                <a:pt x="0" y="1136520"/>
+                <a:pt x="0" y="1147907"/>
               </a:lnTo>
               <a:lnTo>
-                <a:pt x="145707" y="1136520"/>
+                <a:pt x="147167" y="1147907"/>
               </a:lnTo>
             </a:path>
           </a:pathLst>
@@ -16705,8 +18553,8 @@
       </dsp:nvSpPr>
       <dsp:spPr>
         <a:xfrm>
-          <a:off x="97167" y="1193050"/>
-          <a:ext cx="145707" cy="446837"/>
+          <a:off x="2209188" y="1188573"/>
+          <a:ext cx="147167" cy="451314"/>
         </a:xfrm>
         <a:custGeom>
           <a:avLst/>
@@ -16720,10 +18568,10 @@
                 <a:pt x="0" y="0"/>
               </a:moveTo>
               <a:lnTo>
-                <a:pt x="0" y="446837"/>
+                <a:pt x="0" y="451314"/>
               </a:lnTo>
               <a:lnTo>
-                <a:pt x="145707" y="446837"/>
+                <a:pt x="147167" y="451314"/>
               </a:lnTo>
             </a:path>
           </a:pathLst>
@@ -16763,8 +18611,8 @@
       </dsp:nvSpPr>
       <dsp:spPr>
         <a:xfrm>
-          <a:off x="485721" y="503367"/>
-          <a:ext cx="587687" cy="203990"/>
+          <a:off x="2555915" y="491980"/>
+          <a:ext cx="91440" cy="206034"/>
         </a:xfrm>
         <a:custGeom>
           <a:avLst/>
@@ -16775,16 +18623,187 @@
           <a:pathLst>
             <a:path>
               <a:moveTo>
-                <a:pt x="587687" y="0"/>
+                <a:pt x="45720" y="0"/>
               </a:moveTo>
               <a:lnTo>
-                <a:pt x="587687" y="101995"/>
+                <a:pt x="45720" y="206034"/>
+              </a:lnTo>
+            </a:path>
+          </a:pathLst>
+        </a:custGeom>
+        <a:noFill/>
+        <a:ln w="25400" cap="flat" cmpd="sng" algn="ctr">
+          <a:solidFill>
+            <a:schemeClr val="dk1">
+              <a:shade val="60000"/>
+              <a:hueOff val="0"/>
+              <a:satOff val="0"/>
+              <a:lumOff val="0"/>
+              <a:alphaOff val="0"/>
+            </a:schemeClr>
+          </a:solidFill>
+          <a:prstDash val="solid"/>
+        </a:ln>
+        <a:effectLst/>
+      </dsp:spPr>
+      <dsp:style>
+        <a:lnRef idx="2">
+          <a:scrgbClr r="0" g="0" b="0"/>
+        </a:lnRef>
+        <a:fillRef idx="0">
+          <a:scrgbClr r="0" g="0" b="0"/>
+        </a:fillRef>
+        <a:effectRef idx="0">
+          <a:scrgbClr r="0" g="0" b="0"/>
+        </a:effectRef>
+        <a:fontRef idx="minor"/>
+      </dsp:style>
+    </dsp:sp>
+    <dsp:sp modelId="{820BFDE4-85F0-4758-AFFB-3908FDD6BE15}">
+      <dsp:nvSpPr>
+        <dsp:cNvPr id="0" name=""/>
+        <dsp:cNvSpPr/>
+      </dsp:nvSpPr>
+      <dsp:spPr>
+        <a:xfrm>
+          <a:off x="1022036" y="1188573"/>
+          <a:ext cx="147167" cy="1147907"/>
+        </a:xfrm>
+        <a:custGeom>
+          <a:avLst/>
+          <a:gdLst/>
+          <a:ahLst/>
+          <a:cxnLst/>
+          <a:rect l="0" t="0" r="0" b="0"/>
+          <a:pathLst>
+            <a:path>
+              <a:moveTo>
+                <a:pt x="0" y="0"/>
+              </a:moveTo>
+              <a:lnTo>
+                <a:pt x="0" y="1147907"/>
               </a:lnTo>
               <a:lnTo>
-                <a:pt x="0" y="101995"/>
+                <a:pt x="147167" y="1147907"/>
+              </a:lnTo>
+            </a:path>
+          </a:pathLst>
+        </a:custGeom>
+        <a:noFill/>
+        <a:ln w="25400" cap="flat" cmpd="sng" algn="ctr">
+          <a:solidFill>
+            <a:schemeClr val="dk1">
+              <a:shade val="80000"/>
+              <a:hueOff val="0"/>
+              <a:satOff val="0"/>
+              <a:lumOff val="0"/>
+              <a:alphaOff val="0"/>
+            </a:schemeClr>
+          </a:solidFill>
+          <a:prstDash val="solid"/>
+        </a:ln>
+        <a:effectLst/>
+      </dsp:spPr>
+      <dsp:style>
+        <a:lnRef idx="2">
+          <a:scrgbClr r="0" g="0" b="0"/>
+        </a:lnRef>
+        <a:fillRef idx="0">
+          <a:scrgbClr r="0" g="0" b="0"/>
+        </a:fillRef>
+        <a:effectRef idx="0">
+          <a:scrgbClr r="0" g="0" b="0"/>
+        </a:effectRef>
+        <a:fontRef idx="minor"/>
+      </dsp:style>
+    </dsp:sp>
+    <dsp:sp modelId="{4511CCF2-433E-46BE-9D4A-FA12F1CD7A6F}">
+      <dsp:nvSpPr>
+        <dsp:cNvPr id="0" name=""/>
+        <dsp:cNvSpPr/>
+      </dsp:nvSpPr>
+      <dsp:spPr>
+        <a:xfrm>
+          <a:off x="1022036" y="1188573"/>
+          <a:ext cx="147167" cy="451314"/>
+        </a:xfrm>
+        <a:custGeom>
+          <a:avLst/>
+          <a:gdLst/>
+          <a:ahLst/>
+          <a:cxnLst/>
+          <a:rect l="0" t="0" r="0" b="0"/>
+          <a:pathLst>
+            <a:path>
+              <a:moveTo>
+                <a:pt x="0" y="0"/>
+              </a:moveTo>
+              <a:lnTo>
+                <a:pt x="0" y="451314"/>
               </a:lnTo>
               <a:lnTo>
-                <a:pt x="0" y="203990"/>
+                <a:pt x="147167" y="451314"/>
+              </a:lnTo>
+            </a:path>
+          </a:pathLst>
+        </a:custGeom>
+        <a:noFill/>
+        <a:ln w="25400" cap="flat" cmpd="sng" algn="ctr">
+          <a:solidFill>
+            <a:schemeClr val="dk1">
+              <a:shade val="80000"/>
+              <a:hueOff val="0"/>
+              <a:satOff val="0"/>
+              <a:lumOff val="0"/>
+              <a:alphaOff val="0"/>
+            </a:schemeClr>
+          </a:solidFill>
+          <a:prstDash val="solid"/>
+        </a:ln>
+        <a:effectLst/>
+      </dsp:spPr>
+      <dsp:style>
+        <a:lnRef idx="2">
+          <a:scrgbClr r="0" g="0" b="0"/>
+        </a:lnRef>
+        <a:fillRef idx="0">
+          <a:scrgbClr r="0" g="0" b="0"/>
+        </a:fillRef>
+        <a:effectRef idx="0">
+          <a:scrgbClr r="0" g="0" b="0"/>
+        </a:effectRef>
+        <a:fontRef idx="minor"/>
+      </dsp:style>
+    </dsp:sp>
+    <dsp:sp modelId="{4EBF7CFC-66CD-4F1B-A330-A315DD13E16E}">
+      <dsp:nvSpPr>
+        <dsp:cNvPr id="0" name=""/>
+        <dsp:cNvSpPr/>
+      </dsp:nvSpPr>
+      <dsp:spPr>
+        <a:xfrm>
+          <a:off x="1414483" y="491980"/>
+          <a:ext cx="1187152" cy="206034"/>
+        </a:xfrm>
+        <a:custGeom>
+          <a:avLst/>
+          <a:gdLst/>
+          <a:ahLst/>
+          <a:cxnLst/>
+          <a:rect l="0" t="0" r="0" b="0"/>
+          <a:pathLst>
+            <a:path>
+              <a:moveTo>
+                <a:pt x="1187152" y="0"/>
+              </a:moveTo>
+              <a:lnTo>
+                <a:pt x="1187152" y="103017"/>
+              </a:lnTo>
+              <a:lnTo>
+                <a:pt x="0" y="103017"/>
+              </a:lnTo>
+              <a:lnTo>
+                <a:pt x="0" y="206034"/>
               </a:lnTo>
             </a:path>
           </a:pathLst>
@@ -16824,8 +18843,8 @@
       </dsp:nvSpPr>
       <dsp:spPr>
         <a:xfrm>
-          <a:off x="587716" y="17674"/>
-          <a:ext cx="971384" cy="485692"/>
+          <a:off x="2111076" y="1421"/>
+          <a:ext cx="981117" cy="490558"/>
         </a:xfrm>
         <a:prstGeom prst="rect">
           <a:avLst/>
@@ -16867,12 +18886,12 @@
         </a:fontRef>
       </dsp:style>
       <dsp:txBody>
-        <a:bodyPr spcFirstLastPara="0" vert="horz" wrap="square" lIns="6350" tIns="6350" rIns="6350" bIns="6350" numCol="1" spcCol="1270" anchor="ctr" anchorCtr="0">
+        <a:bodyPr spcFirstLastPara="0" vert="horz" wrap="square" lIns="6985" tIns="6985" rIns="6985" bIns="6985" numCol="1" spcCol="1270" anchor="ctr" anchorCtr="0">
           <a:noAutofit/>
         </a:bodyPr>
         <a:lstStyle/>
         <a:p>
-          <a:pPr lvl="0" algn="ctr" defTabSz="444500">
+          <a:pPr lvl="0" algn="ctr" defTabSz="488950">
             <a:lnSpc>
               <a:spcPct val="90000"/>
             </a:lnSpc>
@@ -16884,25 +18903,25 @@
             </a:spcAft>
           </a:pPr>
           <a:r>
-            <a:rPr lang="de-DE" sz="1000" kern="1200"/>
+            <a:rPr lang="de-DE" sz="1100" kern="1200"/>
             <a:t>Message Logger</a:t>
           </a:r>
         </a:p>
       </dsp:txBody>
       <dsp:txXfrm>
-        <a:off x="587716" y="17674"/>
-        <a:ext cx="971384" cy="485692"/>
+        <a:off x="2111076" y="1421"/>
+        <a:ext cx="981117" cy="490558"/>
       </dsp:txXfrm>
     </dsp:sp>
-    <dsp:sp modelId="{68D2B525-AF7C-4FB2-A176-9282D3B8886A}">
+    <dsp:sp modelId="{7ABADB6E-13D2-4E82-A65C-D643874C9BB4}">
       <dsp:nvSpPr>
         <dsp:cNvPr id="0" name=""/>
         <dsp:cNvSpPr/>
       </dsp:nvSpPr>
       <dsp:spPr>
         <a:xfrm>
-          <a:off x="29" y="707358"/>
-          <a:ext cx="971384" cy="485692"/>
+          <a:off x="923924" y="698014"/>
+          <a:ext cx="981117" cy="490558"/>
         </a:xfrm>
         <a:prstGeom prst="rect">
           <a:avLst/>
@@ -16944,12 +18963,12 @@
         </a:fontRef>
       </dsp:style>
       <dsp:txBody>
-        <a:bodyPr spcFirstLastPara="0" vert="horz" wrap="square" lIns="6350" tIns="6350" rIns="6350" bIns="6350" numCol="1" spcCol="1270" anchor="ctr" anchorCtr="0">
+        <a:bodyPr spcFirstLastPara="0" vert="horz" wrap="square" lIns="6985" tIns="6985" rIns="6985" bIns="6985" numCol="1" spcCol="1270" anchor="ctr" anchorCtr="0">
           <a:noAutofit/>
         </a:bodyPr>
         <a:lstStyle/>
         <a:p>
-          <a:pPr lvl="0" algn="ctr" defTabSz="444500">
+          <a:pPr lvl="0" algn="ctr" defTabSz="488950">
             <a:lnSpc>
               <a:spcPct val="90000"/>
             </a:lnSpc>
@@ -16961,26 +18980,25 @@
             </a:spcAft>
           </a:pPr>
           <a:r>
-            <a:rPr lang="de-DE" sz="1000" kern="1200"/>
-            <a:t>Interfaces</a:t>
+            <a:rPr lang="de-DE" sz="1100" kern="1200"/>
+            <a:t>Gemeinsam verwendete Klassen</a:t>
           </a:r>
-          <a:endParaRPr lang="de-DE" sz="1000" b="0" kern="1200"/>
         </a:p>
       </dsp:txBody>
       <dsp:txXfrm>
-        <a:off x="29" y="707358"/>
-        <a:ext cx="971384" cy="485692"/>
+        <a:off x="923924" y="698014"/>
+        <a:ext cx="981117" cy="490558"/>
       </dsp:txXfrm>
     </dsp:sp>
-    <dsp:sp modelId="{AF16C961-8C02-4C11-86BD-6517BE2B3E16}">
+    <dsp:sp modelId="{0A1B5899-E7B9-4A24-B3E5-856044899130}">
       <dsp:nvSpPr>
         <dsp:cNvPr id="0" name=""/>
         <dsp:cNvSpPr/>
       </dsp:nvSpPr>
       <dsp:spPr>
         <a:xfrm>
-          <a:off x="242875" y="1397041"/>
-          <a:ext cx="971384" cy="485692"/>
+          <a:off x="1169203" y="1394608"/>
+          <a:ext cx="981117" cy="490558"/>
         </a:xfrm>
         <a:prstGeom prst="rect">
           <a:avLst/>
@@ -17022,12 +19040,12 @@
         </a:fontRef>
       </dsp:style>
       <dsp:txBody>
-        <a:bodyPr spcFirstLastPara="0" vert="horz" wrap="square" lIns="6350" tIns="6350" rIns="6350" bIns="6350" numCol="1" spcCol="1270" anchor="ctr" anchorCtr="0">
+        <a:bodyPr spcFirstLastPara="0" vert="horz" wrap="square" lIns="6985" tIns="6985" rIns="6985" bIns="6985" numCol="1" spcCol="1270" anchor="ctr" anchorCtr="0">
           <a:noAutofit/>
         </a:bodyPr>
         <a:lstStyle/>
         <a:p>
-          <a:pPr lvl="0" algn="ctr" defTabSz="444500">
+          <a:pPr lvl="0" algn="ctr" defTabSz="488950">
             <a:lnSpc>
               <a:spcPct val="90000"/>
             </a:lnSpc>
@@ -17039,25 +19057,25 @@
             </a:spcAft>
           </a:pPr>
           <a:r>
-            <a:rPr lang="de-DE" sz="1000" b="0" kern="1200"/>
-            <a:t>Logger</a:t>
+            <a:rPr lang="de-DE" sz="1100" kern="1200"/>
+            <a:t>LogMessage</a:t>
           </a:r>
         </a:p>
       </dsp:txBody>
       <dsp:txXfrm>
-        <a:off x="242875" y="1397041"/>
-        <a:ext cx="971384" cy="485692"/>
+        <a:off x="1169203" y="1394608"/>
+        <a:ext cx="981117" cy="490558"/>
       </dsp:txXfrm>
     </dsp:sp>
-    <dsp:sp modelId="{8AA2E1D3-C7A1-44D3-849F-DD46DC1C7C8B}">
+    <dsp:sp modelId="{16CBF349-4C97-4625-B9E9-626943BCA634}">
       <dsp:nvSpPr>
         <dsp:cNvPr id="0" name=""/>
         <dsp:cNvSpPr/>
       </dsp:nvSpPr>
       <dsp:spPr>
         <a:xfrm>
-          <a:off x="242875" y="2086724"/>
-          <a:ext cx="971384" cy="485692"/>
+          <a:off x="1169203" y="2091201"/>
+          <a:ext cx="981117" cy="490558"/>
         </a:xfrm>
         <a:prstGeom prst="rect">
           <a:avLst/>
@@ -17099,12 +19117,12 @@
         </a:fontRef>
       </dsp:style>
       <dsp:txBody>
-        <a:bodyPr spcFirstLastPara="0" vert="horz" wrap="square" lIns="6350" tIns="6350" rIns="6350" bIns="6350" numCol="1" spcCol="1270" anchor="ctr" anchorCtr="0">
+        <a:bodyPr spcFirstLastPara="0" vert="horz" wrap="square" lIns="6985" tIns="6985" rIns="6985" bIns="6985" numCol="1" spcCol="1270" anchor="ctr" anchorCtr="0">
           <a:noAutofit/>
         </a:bodyPr>
         <a:lstStyle/>
         <a:p>
-          <a:pPr lvl="0" algn="ctr" defTabSz="444500">
+          <a:pPr lvl="0" algn="ctr" defTabSz="488950">
             <a:lnSpc>
               <a:spcPct val="90000"/>
             </a:lnSpc>
@@ -17116,25 +19134,25 @@
             </a:spcAft>
           </a:pPr>
           <a:r>
-            <a:rPr lang="de-DE" sz="1000" b="0" kern="1200"/>
-            <a:t>LoggerSetup</a:t>
+            <a:rPr lang="de-DE" sz="1100" kern="1200"/>
+            <a:t>LogLevel</a:t>
           </a:r>
         </a:p>
       </dsp:txBody>
       <dsp:txXfrm>
-        <a:off x="242875" y="2086724"/>
-        <a:ext cx="971384" cy="485692"/>
+        <a:off x="1169203" y="2091201"/>
+        <a:ext cx="981117" cy="490558"/>
       </dsp:txXfrm>
     </dsp:sp>
-    <dsp:sp modelId="{14AEECE6-A6C6-4213-B06C-9264EF203F5C}">
+    <dsp:sp modelId="{68D2B525-AF7C-4FB2-A176-9282D3B8886A}">
       <dsp:nvSpPr>
         <dsp:cNvPr id="0" name=""/>
         <dsp:cNvSpPr/>
       </dsp:nvSpPr>
       <dsp:spPr>
         <a:xfrm>
-          <a:off x="242875" y="2776407"/>
-          <a:ext cx="971384" cy="485692"/>
+          <a:off x="2111076" y="698014"/>
+          <a:ext cx="981117" cy="490558"/>
         </a:xfrm>
         <a:prstGeom prst="rect">
           <a:avLst/>
@@ -17176,12 +19194,12 @@
         </a:fontRef>
       </dsp:style>
       <dsp:txBody>
-        <a:bodyPr spcFirstLastPara="0" vert="horz" wrap="square" lIns="6350" tIns="6350" rIns="6350" bIns="6350" numCol="1" spcCol="1270" anchor="ctr" anchorCtr="0">
+        <a:bodyPr spcFirstLastPara="0" vert="horz" wrap="square" lIns="6985" tIns="6985" rIns="6985" bIns="6985" numCol="1" spcCol="1270" anchor="ctr" anchorCtr="0">
           <a:noAutofit/>
         </a:bodyPr>
         <a:lstStyle/>
         <a:p>
-          <a:pPr lvl="0" algn="ctr" defTabSz="444500">
+          <a:pPr lvl="0" algn="ctr" defTabSz="488950">
             <a:lnSpc>
               <a:spcPct val="90000"/>
             </a:lnSpc>
@@ -17193,25 +19211,25 @@
             </a:spcAft>
           </a:pPr>
           <a:r>
-            <a:rPr lang="de-DE" sz="1000" b="0" kern="1200"/>
-            <a:t>StringPersistor</a:t>
+            <a:rPr lang="de-DE" sz="1100" kern="1200"/>
+            <a:t>Interfaces</a:t>
           </a:r>
         </a:p>
       </dsp:txBody>
       <dsp:txXfrm>
-        <a:off x="242875" y="2776407"/>
-        <a:ext cx="971384" cy="485692"/>
+        <a:off x="2111076" y="698014"/>
+        <a:ext cx="981117" cy="490558"/>
       </dsp:txXfrm>
     </dsp:sp>
-    <dsp:sp modelId="{9FD9C661-288B-496B-A0AC-3431280FF34D}">
+    <dsp:sp modelId="{AF16C961-8C02-4C11-86BD-6517BE2B3E16}">
       <dsp:nvSpPr>
         <dsp:cNvPr id="0" name=""/>
         <dsp:cNvSpPr/>
       </dsp:nvSpPr>
       <dsp:spPr>
         <a:xfrm>
-          <a:off x="1175404" y="707358"/>
-          <a:ext cx="971384" cy="485692"/>
+          <a:off x="2356355" y="1394608"/>
+          <a:ext cx="981117" cy="490558"/>
         </a:xfrm>
         <a:prstGeom prst="rect">
           <a:avLst/>
@@ -17253,12 +19271,12 @@
         </a:fontRef>
       </dsp:style>
       <dsp:txBody>
-        <a:bodyPr spcFirstLastPara="0" vert="horz" wrap="square" lIns="6350" tIns="6350" rIns="6350" bIns="6350" numCol="1" spcCol="1270" anchor="ctr" anchorCtr="0">
+        <a:bodyPr spcFirstLastPara="0" vert="horz" wrap="square" lIns="6985" tIns="6985" rIns="6985" bIns="6985" numCol="1" spcCol="1270" anchor="ctr" anchorCtr="0">
           <a:noAutofit/>
         </a:bodyPr>
         <a:lstStyle/>
         <a:p>
-          <a:pPr lvl="0" algn="ctr" defTabSz="444500">
+          <a:pPr lvl="0" algn="ctr" defTabSz="488950">
             <a:lnSpc>
               <a:spcPct val="90000"/>
             </a:lnSpc>
@@ -17270,25 +19288,25 @@
             </a:spcAft>
           </a:pPr>
           <a:r>
-            <a:rPr lang="de-DE" sz="1000" kern="1200"/>
-            <a:t>Komponenten</a:t>
+            <a:rPr lang="de-DE" sz="1100" kern="1200"/>
+            <a:t>Logger</a:t>
           </a:r>
         </a:p>
       </dsp:txBody>
       <dsp:txXfrm>
-        <a:off x="1175404" y="707358"/>
-        <a:ext cx="971384" cy="485692"/>
+        <a:off x="2356355" y="1394608"/>
+        <a:ext cx="981117" cy="490558"/>
       </dsp:txXfrm>
     </dsp:sp>
-    <dsp:sp modelId="{9EB58533-95E7-4998-B2C8-995FBEF0A516}">
+    <dsp:sp modelId="{8AA2E1D3-C7A1-44D3-849F-DD46DC1C7C8B}">
       <dsp:nvSpPr>
         <dsp:cNvPr id="0" name=""/>
         <dsp:cNvSpPr/>
       </dsp:nvSpPr>
       <dsp:spPr>
         <a:xfrm>
-          <a:off x="1418251" y="1397041"/>
-          <a:ext cx="971384" cy="485692"/>
+          <a:off x="2356355" y="2091201"/>
+          <a:ext cx="981117" cy="490558"/>
         </a:xfrm>
         <a:prstGeom prst="rect">
           <a:avLst/>
@@ -17330,12 +19348,12 @@
         </a:fontRef>
       </dsp:style>
       <dsp:txBody>
-        <a:bodyPr spcFirstLastPara="0" vert="horz" wrap="square" lIns="6350" tIns="6350" rIns="6350" bIns="6350" numCol="1" spcCol="1270" anchor="ctr" anchorCtr="0">
+        <a:bodyPr spcFirstLastPara="0" vert="horz" wrap="square" lIns="6985" tIns="6985" rIns="6985" bIns="6985" numCol="1" spcCol="1270" anchor="ctr" anchorCtr="0">
           <a:noAutofit/>
         </a:bodyPr>
         <a:lstStyle/>
         <a:p>
-          <a:pPr lvl="0" algn="ctr" defTabSz="444500">
+          <a:pPr lvl="0" algn="ctr" defTabSz="488950">
             <a:lnSpc>
               <a:spcPct val="90000"/>
             </a:lnSpc>
@@ -17347,25 +19365,25 @@
             </a:spcAft>
           </a:pPr>
           <a:r>
-            <a:rPr lang="de-DE" sz="1000" kern="1200"/>
-            <a:t>LoggerComponent</a:t>
+            <a:rPr lang="de-DE" sz="1100" kern="1200"/>
+            <a:t>LoggerSetup</a:t>
           </a:r>
         </a:p>
       </dsp:txBody>
       <dsp:txXfrm>
-        <a:off x="1418251" y="1397041"/>
-        <a:ext cx="971384" cy="485692"/>
+        <a:off x="2356355" y="2091201"/>
+        <a:ext cx="981117" cy="490558"/>
       </dsp:txXfrm>
     </dsp:sp>
-    <dsp:sp modelId="{71E200DB-8309-4224-9A65-F68724F6DAE5}">
+    <dsp:sp modelId="{14AEECE6-A6C6-4213-B06C-9264EF203F5C}">
       <dsp:nvSpPr>
         <dsp:cNvPr id="0" name=""/>
         <dsp:cNvSpPr/>
       </dsp:nvSpPr>
       <dsp:spPr>
         <a:xfrm>
-          <a:off x="1418251" y="2086724"/>
-          <a:ext cx="971384" cy="485692"/>
+          <a:off x="2356355" y="2787794"/>
+          <a:ext cx="981117" cy="490558"/>
         </a:xfrm>
         <a:prstGeom prst="rect">
           <a:avLst/>
@@ -17407,12 +19425,12 @@
         </a:fontRef>
       </dsp:style>
       <dsp:txBody>
-        <a:bodyPr spcFirstLastPara="0" vert="horz" wrap="square" lIns="6350" tIns="6350" rIns="6350" bIns="6350" numCol="1" spcCol="1270" anchor="ctr" anchorCtr="0">
+        <a:bodyPr spcFirstLastPara="0" vert="horz" wrap="square" lIns="6985" tIns="6985" rIns="6985" bIns="6985" numCol="1" spcCol="1270" anchor="ctr" anchorCtr="0">
           <a:noAutofit/>
         </a:bodyPr>
         <a:lstStyle/>
         <a:p>
-          <a:pPr lvl="0" algn="ctr" defTabSz="444500">
+          <a:pPr lvl="0" algn="ctr" defTabSz="488950">
             <a:lnSpc>
               <a:spcPct val="90000"/>
             </a:lnSpc>
@@ -17424,25 +19442,25 @@
             </a:spcAft>
           </a:pPr>
           <a:r>
-            <a:rPr lang="de-DE" sz="1000" kern="1200"/>
-            <a:t>LoggerServer</a:t>
+            <a:rPr lang="de-DE" sz="1100" kern="1200"/>
+            <a:t>StringPersistor</a:t>
           </a:r>
         </a:p>
       </dsp:txBody>
       <dsp:txXfrm>
-        <a:off x="1418251" y="2086724"/>
-        <a:ext cx="971384" cy="485692"/>
+        <a:off x="2356355" y="2787794"/>
+        <a:ext cx="981117" cy="490558"/>
       </dsp:txXfrm>
     </dsp:sp>
-    <dsp:sp modelId="{1789DB6E-B93F-4039-8E2C-9B9F4A341149}">
+    <dsp:sp modelId="{9FD9C661-288B-496B-A0AC-3431280FF34D}">
       <dsp:nvSpPr>
         <dsp:cNvPr id="0" name=""/>
         <dsp:cNvSpPr/>
       </dsp:nvSpPr>
       <dsp:spPr>
         <a:xfrm>
-          <a:off x="1418251" y="2776407"/>
-          <a:ext cx="971384" cy="485692"/>
+          <a:off x="3298228" y="698014"/>
+          <a:ext cx="981117" cy="490558"/>
         </a:xfrm>
         <a:prstGeom prst="rect">
           <a:avLst/>
@@ -17484,12 +19502,12 @@
         </a:fontRef>
       </dsp:style>
       <dsp:txBody>
-        <a:bodyPr spcFirstLastPara="0" vert="horz" wrap="square" lIns="6350" tIns="6350" rIns="6350" bIns="6350" numCol="1" spcCol="1270" anchor="ctr" anchorCtr="0">
+        <a:bodyPr spcFirstLastPara="0" vert="horz" wrap="square" lIns="6985" tIns="6985" rIns="6985" bIns="6985" numCol="1" spcCol="1270" anchor="ctr" anchorCtr="0">
           <a:noAutofit/>
         </a:bodyPr>
         <a:lstStyle/>
         <a:p>
-          <a:pPr lvl="0" algn="ctr" defTabSz="444500">
+          <a:pPr lvl="0" algn="ctr" defTabSz="488950">
             <a:lnSpc>
               <a:spcPct val="90000"/>
             </a:lnSpc>
@@ -17501,14 +19519,322 @@
             </a:spcAft>
           </a:pPr>
           <a:r>
-            <a:rPr lang="de-DE" sz="1000" kern="1200"/>
-            <a:t>StringPersistorFile</a:t>
+            <a:rPr lang="de-DE" sz="1100" kern="1200"/>
+            <a:t>Komponenten</a:t>
           </a:r>
         </a:p>
       </dsp:txBody>
       <dsp:txXfrm>
-        <a:off x="1418251" y="2776407"/>
-        <a:ext cx="971384" cy="485692"/>
+        <a:off x="3298228" y="698014"/>
+        <a:ext cx="981117" cy="490558"/>
+      </dsp:txXfrm>
+    </dsp:sp>
+    <dsp:sp modelId="{9EB58533-95E7-4998-B2C8-995FBEF0A516}">
+      <dsp:nvSpPr>
+        <dsp:cNvPr id="0" name=""/>
+        <dsp:cNvSpPr/>
+      </dsp:nvSpPr>
+      <dsp:spPr>
+        <a:xfrm>
+          <a:off x="3543508" y="1394608"/>
+          <a:ext cx="1123742" cy="490558"/>
+        </a:xfrm>
+        <a:prstGeom prst="rect">
+          <a:avLst/>
+        </a:prstGeom>
+        <a:solidFill>
+          <a:schemeClr val="lt1">
+            <a:hueOff val="0"/>
+            <a:satOff val="0"/>
+            <a:lumOff val="0"/>
+            <a:alphaOff val="0"/>
+          </a:schemeClr>
+        </a:solidFill>
+        <a:ln w="25400" cap="flat" cmpd="sng" algn="ctr">
+          <a:solidFill>
+            <a:schemeClr val="dk1">
+              <a:shade val="80000"/>
+              <a:hueOff val="0"/>
+              <a:satOff val="0"/>
+              <a:lumOff val="0"/>
+              <a:alphaOff val="0"/>
+            </a:schemeClr>
+          </a:solidFill>
+          <a:prstDash val="solid"/>
+        </a:ln>
+        <a:effectLst/>
+      </dsp:spPr>
+      <dsp:style>
+        <a:lnRef idx="2">
+          <a:scrgbClr r="0" g="0" b="0"/>
+        </a:lnRef>
+        <a:fillRef idx="1">
+          <a:scrgbClr r="0" g="0" b="0"/>
+        </a:fillRef>
+        <a:effectRef idx="0">
+          <a:scrgbClr r="0" g="0" b="0"/>
+        </a:effectRef>
+        <a:fontRef idx="minor">
+          <a:schemeClr val="lt1"/>
+        </a:fontRef>
+      </dsp:style>
+      <dsp:txBody>
+        <a:bodyPr spcFirstLastPara="0" vert="horz" wrap="square" lIns="6985" tIns="6985" rIns="6985" bIns="6985" numCol="1" spcCol="1270" anchor="ctr" anchorCtr="0">
+          <a:noAutofit/>
+        </a:bodyPr>
+        <a:lstStyle/>
+        <a:p>
+          <a:pPr lvl="0" algn="ctr" defTabSz="488950">
+            <a:lnSpc>
+              <a:spcPct val="90000"/>
+            </a:lnSpc>
+            <a:spcBef>
+              <a:spcPct val="0"/>
+            </a:spcBef>
+            <a:spcAft>
+              <a:spcPct val="35000"/>
+            </a:spcAft>
+          </a:pPr>
+          <a:r>
+            <a:rPr lang="de-DE" sz="1100" kern="1200"/>
+            <a:t>LoggerComponent</a:t>
+          </a:r>
+        </a:p>
+      </dsp:txBody>
+      <dsp:txXfrm>
+        <a:off x="3543508" y="1394608"/>
+        <a:ext cx="1123742" cy="490558"/>
+      </dsp:txXfrm>
+    </dsp:sp>
+    <dsp:sp modelId="{71E200DB-8309-4224-9A65-F68724F6DAE5}">
+      <dsp:nvSpPr>
+        <dsp:cNvPr id="0" name=""/>
+        <dsp:cNvSpPr/>
+      </dsp:nvSpPr>
+      <dsp:spPr>
+        <a:xfrm>
+          <a:off x="3543508" y="2091201"/>
+          <a:ext cx="981117" cy="490558"/>
+        </a:xfrm>
+        <a:prstGeom prst="rect">
+          <a:avLst/>
+        </a:prstGeom>
+        <a:solidFill>
+          <a:schemeClr val="lt1">
+            <a:hueOff val="0"/>
+            <a:satOff val="0"/>
+            <a:lumOff val="0"/>
+            <a:alphaOff val="0"/>
+          </a:schemeClr>
+        </a:solidFill>
+        <a:ln w="25400" cap="flat" cmpd="sng" algn="ctr">
+          <a:solidFill>
+            <a:schemeClr val="dk1">
+              <a:shade val="80000"/>
+              <a:hueOff val="0"/>
+              <a:satOff val="0"/>
+              <a:lumOff val="0"/>
+              <a:alphaOff val="0"/>
+            </a:schemeClr>
+          </a:solidFill>
+          <a:prstDash val="solid"/>
+        </a:ln>
+        <a:effectLst/>
+      </dsp:spPr>
+      <dsp:style>
+        <a:lnRef idx="2">
+          <a:scrgbClr r="0" g="0" b="0"/>
+        </a:lnRef>
+        <a:fillRef idx="1">
+          <a:scrgbClr r="0" g="0" b="0"/>
+        </a:fillRef>
+        <a:effectRef idx="0">
+          <a:scrgbClr r="0" g="0" b="0"/>
+        </a:effectRef>
+        <a:fontRef idx="minor">
+          <a:schemeClr val="lt1"/>
+        </a:fontRef>
+      </dsp:style>
+      <dsp:txBody>
+        <a:bodyPr spcFirstLastPara="0" vert="horz" wrap="square" lIns="6985" tIns="6985" rIns="6985" bIns="6985" numCol="1" spcCol="1270" anchor="ctr" anchorCtr="0">
+          <a:noAutofit/>
+        </a:bodyPr>
+        <a:lstStyle/>
+        <a:p>
+          <a:pPr lvl="0" algn="ctr" defTabSz="488950">
+            <a:lnSpc>
+              <a:spcPct val="90000"/>
+            </a:lnSpc>
+            <a:spcBef>
+              <a:spcPct val="0"/>
+            </a:spcBef>
+            <a:spcAft>
+              <a:spcPct val="35000"/>
+            </a:spcAft>
+          </a:pPr>
+          <a:r>
+            <a:rPr lang="de-DE" sz="1100" kern="1200"/>
+            <a:t>LoggerServer</a:t>
+          </a:r>
+        </a:p>
+      </dsp:txBody>
+      <dsp:txXfrm>
+        <a:off x="3543508" y="2091201"/>
+        <a:ext cx="981117" cy="490558"/>
+      </dsp:txXfrm>
+    </dsp:sp>
+    <dsp:sp modelId="{1789DB6E-B93F-4039-8E2C-9B9F4A341149}">
+      <dsp:nvSpPr>
+        <dsp:cNvPr id="0" name=""/>
+        <dsp:cNvSpPr/>
+      </dsp:nvSpPr>
+      <dsp:spPr>
+        <a:xfrm>
+          <a:off x="3543508" y="2787794"/>
+          <a:ext cx="981117" cy="490558"/>
+        </a:xfrm>
+        <a:prstGeom prst="rect">
+          <a:avLst/>
+        </a:prstGeom>
+        <a:solidFill>
+          <a:schemeClr val="lt1">
+            <a:hueOff val="0"/>
+            <a:satOff val="0"/>
+            <a:lumOff val="0"/>
+            <a:alphaOff val="0"/>
+          </a:schemeClr>
+        </a:solidFill>
+        <a:ln w="25400" cap="flat" cmpd="sng" algn="ctr">
+          <a:solidFill>
+            <a:schemeClr val="dk1">
+              <a:shade val="80000"/>
+              <a:hueOff val="0"/>
+              <a:satOff val="0"/>
+              <a:lumOff val="0"/>
+              <a:alphaOff val="0"/>
+            </a:schemeClr>
+          </a:solidFill>
+          <a:prstDash val="solid"/>
+        </a:ln>
+        <a:effectLst/>
+      </dsp:spPr>
+      <dsp:style>
+        <a:lnRef idx="2">
+          <a:scrgbClr r="0" g="0" b="0"/>
+        </a:lnRef>
+        <a:fillRef idx="1">
+          <a:scrgbClr r="0" g="0" b="0"/>
+        </a:fillRef>
+        <a:effectRef idx="0">
+          <a:scrgbClr r="0" g="0" b="0"/>
+        </a:effectRef>
+        <a:fontRef idx="minor">
+          <a:schemeClr val="lt1"/>
+        </a:fontRef>
+      </dsp:style>
+      <dsp:txBody>
+        <a:bodyPr spcFirstLastPara="0" vert="horz" wrap="square" lIns="6985" tIns="6985" rIns="6985" bIns="6985" numCol="1" spcCol="1270" anchor="ctr" anchorCtr="0">
+          <a:noAutofit/>
+        </a:bodyPr>
+        <a:lstStyle/>
+        <a:p>
+          <a:pPr lvl="0" algn="ctr" defTabSz="488950">
+            <a:lnSpc>
+              <a:spcPct val="90000"/>
+            </a:lnSpc>
+            <a:spcBef>
+              <a:spcPct val="0"/>
+            </a:spcBef>
+            <a:spcAft>
+              <a:spcPct val="35000"/>
+            </a:spcAft>
+          </a:pPr>
+          <a:r>
+            <a:rPr lang="de-DE" sz="1100" kern="1200"/>
+            <a:t>StringPersistor</a:t>
+          </a:r>
+        </a:p>
+      </dsp:txBody>
+      <dsp:txXfrm>
+        <a:off x="3543508" y="2787794"/>
+        <a:ext cx="981117" cy="490558"/>
+      </dsp:txXfrm>
+    </dsp:sp>
+    <dsp:sp modelId="{275B945E-C388-41E1-B55E-5E2ACD538D42}">
+      <dsp:nvSpPr>
+        <dsp:cNvPr id="0" name=""/>
+        <dsp:cNvSpPr/>
+      </dsp:nvSpPr>
+      <dsp:spPr>
+        <a:xfrm>
+          <a:off x="3298228" y="1421"/>
+          <a:ext cx="981117" cy="490558"/>
+        </a:xfrm>
+        <a:prstGeom prst="rect">
+          <a:avLst/>
+        </a:prstGeom>
+        <a:solidFill>
+          <a:schemeClr val="lt1">
+            <a:hueOff val="0"/>
+            <a:satOff val="0"/>
+            <a:lumOff val="0"/>
+            <a:alphaOff val="0"/>
+          </a:schemeClr>
+        </a:solidFill>
+        <a:ln w="25400" cap="flat" cmpd="sng" algn="ctr">
+          <a:solidFill>
+            <a:schemeClr val="dk1">
+              <a:shade val="80000"/>
+              <a:hueOff val="0"/>
+              <a:satOff val="0"/>
+              <a:lumOff val="0"/>
+              <a:alphaOff val="0"/>
+            </a:schemeClr>
+          </a:solidFill>
+          <a:prstDash val="solid"/>
+        </a:ln>
+        <a:effectLst/>
+      </dsp:spPr>
+      <dsp:style>
+        <a:lnRef idx="2">
+          <a:scrgbClr r="0" g="0" b="0"/>
+        </a:lnRef>
+        <a:fillRef idx="1">
+          <a:scrgbClr r="0" g="0" b="0"/>
+        </a:fillRef>
+        <a:effectRef idx="0">
+          <a:scrgbClr r="0" g="0" b="0"/>
+        </a:effectRef>
+        <a:fontRef idx="minor">
+          <a:schemeClr val="lt1"/>
+        </a:fontRef>
+      </dsp:style>
+      <dsp:txBody>
+        <a:bodyPr spcFirstLastPara="0" vert="horz" wrap="square" lIns="6985" tIns="6985" rIns="6985" bIns="6985" numCol="1" spcCol="1270" anchor="ctr" anchorCtr="0">
+          <a:noAutofit/>
+        </a:bodyPr>
+        <a:lstStyle/>
+        <a:p>
+          <a:pPr lvl="0" algn="ctr" defTabSz="488950">
+            <a:lnSpc>
+              <a:spcPct val="90000"/>
+            </a:lnSpc>
+            <a:spcBef>
+              <a:spcPct val="0"/>
+            </a:spcBef>
+            <a:spcAft>
+              <a:spcPct val="35000"/>
+            </a:spcAft>
+          </a:pPr>
+          <a:r>
+            <a:rPr lang="de-DE" sz="1100" kern="1200"/>
+            <a:t>GameOfLife</a:t>
+          </a:r>
+        </a:p>
+      </dsp:txBody>
+      <dsp:txXfrm>
+        <a:off x="3298228" y="1421"/>
+        <a:ext cx="981117" cy="490558"/>
       </dsp:txXfrm>
     </dsp:sp>
   </dsp:spTree>
@@ -20009,7 +22335,7 @@
 </file>
 
 <file path=customXml/itemProps3.xml><?xml version="1.0" encoding="utf-8"?>
-<ds:datastoreItem xmlns:ds="http://schemas.openxmlformats.org/officeDocument/2006/customXml" ds:itemID="{84D5EF78-1C59-4FDB-A44A-83316B348B5C}">
+<ds:datastoreItem xmlns:ds="http://schemas.openxmlformats.org/officeDocument/2006/customXml" ds:itemID="{31DB1A26-97D2-467C-B4B0-ED2C0621527A}">
   <ds:schemaRefs>
     <ds:schemaRef ds:uri="http://schemas.openxmlformats.org/officeDocument/2006/bibliography"/>
   </ds:schemaRefs>

</xml_diff>

<commit_message>
PMP: Reworked Chapter 4
</commit_message>
<xml_diff>
--- a/00-Dokumentation/docs/PMP.docx
+++ b/00-Dokumentation/docs/PMP.docx
@@ -133,7 +133,7 @@
         </w:rPr>
         <w:fldChar w:fldCharType="separate"/>
       </w:r>
-      <w:hyperlink w:anchor="_Toc497679964" w:history="1">
+      <w:hyperlink w:anchor="_Toc498273593" w:history="1">
         <w:r>
           <w:rPr>
             <w:rStyle w:val="Hyperlink"/>
@@ -171,7 +171,7 @@
           <w:rPr>
             <w:webHidden/>
           </w:rPr>
-          <w:instrText xml:space="preserve"> PAGEREF _Toc497679964 \h </w:instrText>
+          <w:instrText xml:space="preserve"> PAGEREF _Toc498273593 \h </w:instrText>
         </w:r>
         <w:r>
           <w:rPr>
@@ -208,7 +208,7 @@
           <w:szCs w:val="22"/>
         </w:rPr>
       </w:pPr>
-      <w:hyperlink w:anchor="_Toc497679965" w:history="1">
+      <w:hyperlink w:anchor="_Toc498273594" w:history="1">
         <w:r>
           <w:rPr>
             <w:rStyle w:val="Hyperlink"/>
@@ -228,7 +228,7 @@
           <w:rPr>
             <w:rStyle w:val="Hyperlink"/>
           </w:rPr>
-          <w:t>Organisationsplan, Rollen &amp; Zuständigkeiten</w:t>
+          <w:t>Rollen &amp; Zuständigkeiten</w:t>
         </w:r>
         <w:r>
           <w:rPr>
@@ -246,7 +246,7 @@
           <w:rPr>
             <w:webHidden/>
           </w:rPr>
-          <w:instrText xml:space="preserve"> PAGEREF _Toc497679965 \h </w:instrText>
+          <w:instrText xml:space="preserve"> PAGEREF _Toc498273594 \h </w:instrText>
         </w:r>
         <w:r>
           <w:rPr>
@@ -283,7 +283,7 @@
           <w:szCs w:val="22"/>
         </w:rPr>
       </w:pPr>
-      <w:hyperlink w:anchor="_Toc497679966" w:history="1">
+      <w:hyperlink w:anchor="_Toc498273595" w:history="1">
         <w:r>
           <w:rPr>
             <w:rStyle w:val="Hyperlink"/>
@@ -321,7 +321,7 @@
           <w:rPr>
             <w:webHidden/>
           </w:rPr>
-          <w:instrText xml:space="preserve"> PAGEREF _Toc497679966 \h </w:instrText>
+          <w:instrText xml:space="preserve"> PAGEREF _Toc498273595 \h </w:instrText>
         </w:r>
         <w:r>
           <w:rPr>
@@ -358,7 +358,7 @@
           <w:szCs w:val="22"/>
         </w:rPr>
       </w:pPr>
-      <w:hyperlink w:anchor="_Toc497679967" w:history="1">
+      <w:hyperlink w:anchor="_Toc498273596" w:history="1">
         <w:r>
           <w:rPr>
             <w:rStyle w:val="Hyperlink"/>
@@ -378,7 +378,7 @@
           <w:rPr>
             <w:rStyle w:val="Hyperlink"/>
           </w:rPr>
-          <w:t>Projektführung</w:t>
+          <w:t>Planung</w:t>
         </w:r>
         <w:r>
           <w:rPr>
@@ -396,7 +396,7 @@
           <w:rPr>
             <w:webHidden/>
           </w:rPr>
-          <w:instrText xml:space="preserve"> PAGEREF _Toc497679967 \h </w:instrText>
+          <w:instrText xml:space="preserve"> PAGEREF _Toc498273596 \h </w:instrText>
         </w:r>
         <w:r>
           <w:rPr>
@@ -433,7 +433,7 @@
           <w:szCs w:val="22"/>
         </w:rPr>
       </w:pPr>
-      <w:hyperlink w:anchor="_Toc497679968" w:history="1">
+      <w:hyperlink w:anchor="_Toc498273597" w:history="1">
         <w:r>
           <w:rPr>
             <w:rStyle w:val="Hyperlink"/>
@@ -453,7 +453,7 @@
           <w:rPr>
             <w:rStyle w:val="Hyperlink"/>
           </w:rPr>
-          <w:t>Rahmenplan</w:t>
+          <w:t>Grobplanung</w:t>
         </w:r>
         <w:r>
           <w:rPr>
@@ -471,7 +471,7 @@
           <w:rPr>
             <w:webHidden/>
           </w:rPr>
-          <w:instrText xml:space="preserve"> PAGEREF _Toc497679968 \h </w:instrText>
+          <w:instrText xml:space="preserve"> PAGEREF _Toc498273597 \h </w:instrText>
         </w:r>
         <w:r>
           <w:rPr>
@@ -508,12 +508,87 @@
           <w:szCs w:val="22"/>
         </w:rPr>
       </w:pPr>
-      <w:hyperlink w:anchor="_Toc497679969" w:history="1">
+      <w:hyperlink w:anchor="_Toc498273598" w:history="1">
         <w:r>
           <w:rPr>
             <w:rStyle w:val="Hyperlink"/>
           </w:rPr>
           <w:t>2.2.</w:t>
+        </w:r>
+        <w:r>
+          <w:rPr>
+            <w:rFonts w:asciiTheme="minorHAnsi" w:eastAsiaTheme="minorEastAsia" w:hAnsiTheme="minorHAnsi" w:cstheme="minorBidi"/>
+            <w:spacing w:val="0"/>
+            <w:sz w:val="22"/>
+            <w:szCs w:val="22"/>
+          </w:rPr>
+          <w:tab/>
+        </w:r>
+        <w:r>
+          <w:rPr>
+            <w:rStyle w:val="Hyperlink"/>
+          </w:rPr>
+          <w:t>Meilensteine</w:t>
+        </w:r>
+        <w:r>
+          <w:rPr>
+            <w:webHidden/>
+          </w:rPr>
+          <w:tab/>
+        </w:r>
+        <w:r>
+          <w:rPr>
+            <w:webHidden/>
+          </w:rPr>
+          <w:fldChar w:fldCharType="begin"/>
+        </w:r>
+        <w:r>
+          <w:rPr>
+            <w:webHidden/>
+          </w:rPr>
+          <w:instrText xml:space="preserve"> PAGEREF _Toc498273598 \h </w:instrText>
+        </w:r>
+        <w:r>
+          <w:rPr>
+            <w:webHidden/>
+          </w:rPr>
+        </w:r>
+        <w:r>
+          <w:rPr>
+            <w:webHidden/>
+          </w:rPr>
+          <w:fldChar w:fldCharType="separate"/>
+        </w:r>
+        <w:r>
+          <w:rPr>
+            <w:webHidden/>
+          </w:rPr>
+          <w:t>3</w:t>
+        </w:r>
+        <w:r>
+          <w:rPr>
+            <w:webHidden/>
+          </w:rPr>
+          <w:fldChar w:fldCharType="end"/>
+        </w:r>
+      </w:hyperlink>
+    </w:p>
+    <w:p>
+      <w:pPr>
+        <w:pStyle w:val="TOC2"/>
+        <w:rPr>
+          <w:rFonts w:asciiTheme="minorHAnsi" w:eastAsiaTheme="minorEastAsia" w:hAnsiTheme="minorHAnsi" w:cstheme="minorBidi"/>
+          <w:spacing w:val="0"/>
+          <w:sz w:val="22"/>
+          <w:szCs w:val="22"/>
+        </w:rPr>
+      </w:pPr>
+      <w:hyperlink w:anchor="_Toc498273599" w:history="1">
+        <w:r>
+          <w:rPr>
+            <w:rStyle w:val="Hyperlink"/>
+          </w:rPr>
+          <w:t>2.3.</w:t>
         </w:r>
         <w:r>
           <w:rPr>
@@ -546,7 +621,7 @@
           <w:rPr>
             <w:webHidden/>
           </w:rPr>
-          <w:instrText xml:space="preserve"> PAGEREF _Toc497679969 \h </w:instrText>
+          <w:instrText xml:space="preserve"> PAGEREF _Toc498273599 \h </w:instrText>
         </w:r>
         <w:r>
           <w:rPr>
@@ -563,7 +638,7 @@
           <w:rPr>
             <w:webHidden/>
           </w:rPr>
-          <w:t>3</w:t>
+          <w:t>4</w:t>
         </w:r>
         <w:r>
           <w:rPr>
@@ -575,7 +650,7 @@
     </w:p>
     <w:p>
       <w:pPr>
-        <w:pStyle w:val="TOC2"/>
+        <w:pStyle w:val="TOC1"/>
         <w:rPr>
           <w:rFonts w:asciiTheme="minorHAnsi" w:eastAsiaTheme="minorEastAsia" w:hAnsiTheme="minorHAnsi" w:cstheme="minorBidi"/>
           <w:spacing w:val="0"/>
@@ -583,12 +658,12 @@
           <w:szCs w:val="22"/>
         </w:rPr>
       </w:pPr>
-      <w:hyperlink w:anchor="_Toc497679970" w:history="1">
+      <w:hyperlink w:anchor="_Toc498273600" w:history="1">
         <w:r>
           <w:rPr>
             <w:rStyle w:val="Hyperlink"/>
           </w:rPr>
-          <w:t>2.3.</w:t>
+          <w:t>3.</w:t>
         </w:r>
         <w:r>
           <w:rPr>
@@ -621,82 +696,7 @@
           <w:rPr>
             <w:webHidden/>
           </w:rPr>
-          <w:instrText xml:space="preserve"> PAGEREF _Toc497679970 \h </w:instrText>
-        </w:r>
-        <w:r>
-          <w:rPr>
-            <w:webHidden/>
-          </w:rPr>
-        </w:r>
-        <w:r>
-          <w:rPr>
-            <w:webHidden/>
-          </w:rPr>
-          <w:fldChar w:fldCharType="separate"/>
-        </w:r>
-        <w:r>
-          <w:rPr>
-            <w:webHidden/>
-          </w:rPr>
-          <w:t>3</w:t>
-        </w:r>
-        <w:r>
-          <w:rPr>
-            <w:webHidden/>
-          </w:rPr>
-          <w:fldChar w:fldCharType="end"/>
-        </w:r>
-      </w:hyperlink>
-    </w:p>
-    <w:p>
-      <w:pPr>
-        <w:pStyle w:val="TOC2"/>
-        <w:rPr>
-          <w:rFonts w:asciiTheme="minorHAnsi" w:eastAsiaTheme="minorEastAsia" w:hAnsiTheme="minorHAnsi" w:cstheme="minorBidi"/>
-          <w:spacing w:val="0"/>
-          <w:sz w:val="22"/>
-          <w:szCs w:val="22"/>
-        </w:rPr>
-      </w:pPr>
-      <w:hyperlink w:anchor="_Toc497679971" w:history="1">
-        <w:r>
-          <w:rPr>
-            <w:rStyle w:val="Hyperlink"/>
-          </w:rPr>
-          <w:t>2.4.</w:t>
-        </w:r>
-        <w:r>
-          <w:rPr>
-            <w:rFonts w:asciiTheme="minorHAnsi" w:eastAsiaTheme="minorEastAsia" w:hAnsiTheme="minorHAnsi" w:cstheme="minorBidi"/>
-            <w:spacing w:val="0"/>
-            <w:sz w:val="22"/>
-            <w:szCs w:val="22"/>
-          </w:rPr>
-          <w:tab/>
-        </w:r>
-        <w:r>
-          <w:rPr>
-            <w:rStyle w:val="Hyperlink"/>
-          </w:rPr>
-          <w:t>Projektabschluss</w:t>
-        </w:r>
-        <w:r>
-          <w:rPr>
-            <w:webHidden/>
-          </w:rPr>
-          <w:tab/>
-        </w:r>
-        <w:r>
-          <w:rPr>
-            <w:webHidden/>
-          </w:rPr>
-          <w:fldChar w:fldCharType="begin"/>
-        </w:r>
-        <w:r>
-          <w:rPr>
-            <w:webHidden/>
-          </w:rPr>
-          <w:instrText xml:space="preserve"> PAGEREF _Toc497679971 \h </w:instrText>
+          <w:instrText xml:space="preserve"> PAGEREF _Toc498273600 \h </w:instrText>
         </w:r>
         <w:r>
           <w:rPr>
@@ -733,12 +733,12 @@
           <w:szCs w:val="22"/>
         </w:rPr>
       </w:pPr>
-      <w:hyperlink w:anchor="_Toc497679972" w:history="1">
+      <w:hyperlink w:anchor="_Toc498273601" w:history="1">
         <w:r>
           <w:rPr>
             <w:rStyle w:val="Hyperlink"/>
           </w:rPr>
-          <w:t>3.</w:t>
+          <w:t>4.</w:t>
         </w:r>
         <w:r>
           <w:rPr>
@@ -771,7 +771,7 @@
           <w:rPr>
             <w:webHidden/>
           </w:rPr>
-          <w:instrText xml:space="preserve"> PAGEREF _Toc497679972 \h </w:instrText>
+          <w:instrText xml:space="preserve"> PAGEREF _Toc498273601 \h </w:instrText>
         </w:r>
         <w:r>
           <w:rPr>
@@ -808,12 +808,12 @@
           <w:szCs w:val="22"/>
         </w:rPr>
       </w:pPr>
-      <w:hyperlink w:anchor="_Toc497679973" w:history="1">
+      <w:hyperlink w:anchor="_Toc498273602" w:history="1">
         <w:r>
           <w:rPr>
             <w:rStyle w:val="Hyperlink"/>
           </w:rPr>
-          <w:t>3.1.</w:t>
+          <w:t>4.1.</w:t>
         </w:r>
         <w:r>
           <w:rPr>
@@ -828,7 +828,15 @@
           <w:rPr>
             <w:rStyle w:val="Hyperlink"/>
           </w:rPr>
-          <w:t>Tools für Entwicklung, Test &amp; Abnahme</w:t>
+          <w:t>Konfi</w:t>
+        </w:r>
+        <w:bookmarkStart w:id="1" w:name="_GoBack"/>
+        <w:bookmarkEnd w:id="1"/>
+        <w:r>
+          <w:rPr>
+            <w:rStyle w:val="Hyperlink"/>
+          </w:rPr>
+          <w:t>gurations Items</w:t>
         </w:r>
         <w:r>
           <w:rPr>
@@ -846,7 +854,7 @@
           <w:rPr>
             <w:webHidden/>
           </w:rPr>
-          <w:instrText xml:space="preserve"> PAGEREF _Toc497679973 \h </w:instrText>
+          <w:instrText xml:space="preserve"> PAGEREF _Toc498273602 \h </w:instrText>
         </w:r>
         <w:r>
           <w:rPr>
@@ -875,6 +883,156 @@
     </w:p>
     <w:p>
       <w:pPr>
+        <w:pStyle w:val="TOC2"/>
+        <w:rPr>
+          <w:rFonts w:asciiTheme="minorHAnsi" w:eastAsiaTheme="minorEastAsia" w:hAnsiTheme="minorHAnsi" w:cstheme="minorBidi"/>
+          <w:spacing w:val="0"/>
+          <w:sz w:val="22"/>
+          <w:szCs w:val="22"/>
+        </w:rPr>
+      </w:pPr>
+      <w:hyperlink w:anchor="_Toc498273603" w:history="1">
+        <w:r>
+          <w:rPr>
+            <w:rStyle w:val="Hyperlink"/>
+          </w:rPr>
+          <w:t>4.2.</w:t>
+        </w:r>
+        <w:r>
+          <w:rPr>
+            <w:rFonts w:asciiTheme="minorHAnsi" w:eastAsiaTheme="minorEastAsia" w:hAnsiTheme="minorHAnsi" w:cstheme="minorBidi"/>
+            <w:spacing w:val="0"/>
+            <w:sz w:val="22"/>
+            <w:szCs w:val="22"/>
+          </w:rPr>
+          <w:tab/>
+        </w:r>
+        <w:r>
+          <w:rPr>
+            <w:rStyle w:val="Hyperlink"/>
+          </w:rPr>
+          <w:t>Entwicklungsumgebung</w:t>
+        </w:r>
+        <w:r>
+          <w:rPr>
+            <w:webHidden/>
+          </w:rPr>
+          <w:tab/>
+        </w:r>
+        <w:r>
+          <w:rPr>
+            <w:webHidden/>
+          </w:rPr>
+          <w:fldChar w:fldCharType="begin"/>
+        </w:r>
+        <w:r>
+          <w:rPr>
+            <w:webHidden/>
+          </w:rPr>
+          <w:instrText xml:space="preserve"> PAGEREF _Toc498273603 \h </w:instrText>
+        </w:r>
+        <w:r>
+          <w:rPr>
+            <w:webHidden/>
+          </w:rPr>
+        </w:r>
+        <w:r>
+          <w:rPr>
+            <w:webHidden/>
+          </w:rPr>
+          <w:fldChar w:fldCharType="separate"/>
+        </w:r>
+        <w:r>
+          <w:rPr>
+            <w:webHidden/>
+          </w:rPr>
+          <w:t>5</w:t>
+        </w:r>
+        <w:r>
+          <w:rPr>
+            <w:webHidden/>
+          </w:rPr>
+          <w:fldChar w:fldCharType="end"/>
+        </w:r>
+      </w:hyperlink>
+    </w:p>
+    <w:p>
+      <w:pPr>
+        <w:pStyle w:val="TOC2"/>
+        <w:rPr>
+          <w:rFonts w:asciiTheme="minorHAnsi" w:eastAsiaTheme="minorEastAsia" w:hAnsiTheme="minorHAnsi" w:cstheme="minorBidi"/>
+          <w:spacing w:val="0"/>
+          <w:sz w:val="22"/>
+          <w:szCs w:val="22"/>
+        </w:rPr>
+      </w:pPr>
+      <w:hyperlink w:anchor="_Toc498273604" w:history="1">
+        <w:r>
+          <w:rPr>
+            <w:rStyle w:val="Hyperlink"/>
+          </w:rPr>
+          <w:t>4.3.</w:t>
+        </w:r>
+        <w:r>
+          <w:rPr>
+            <w:rFonts w:asciiTheme="minorHAnsi" w:eastAsiaTheme="minorEastAsia" w:hAnsiTheme="minorHAnsi" w:cstheme="minorBidi"/>
+            <w:spacing w:val="0"/>
+            <w:sz w:val="22"/>
+            <w:szCs w:val="22"/>
+          </w:rPr>
+          <w:tab/>
+        </w:r>
+        <w:r>
+          <w:rPr>
+            <w:rStyle w:val="Hyperlink"/>
+          </w:rPr>
+          <w:t>Versionskontrolle</w:t>
+        </w:r>
+        <w:r>
+          <w:rPr>
+            <w:webHidden/>
+          </w:rPr>
+          <w:tab/>
+        </w:r>
+        <w:r>
+          <w:rPr>
+            <w:webHidden/>
+          </w:rPr>
+          <w:fldChar w:fldCharType="begin"/>
+        </w:r>
+        <w:r>
+          <w:rPr>
+            <w:webHidden/>
+          </w:rPr>
+          <w:instrText xml:space="preserve"> PAGEREF _Toc498273604 \h </w:instrText>
+        </w:r>
+        <w:r>
+          <w:rPr>
+            <w:webHidden/>
+          </w:rPr>
+        </w:r>
+        <w:r>
+          <w:rPr>
+            <w:webHidden/>
+          </w:rPr>
+          <w:fldChar w:fldCharType="separate"/>
+        </w:r>
+        <w:r>
+          <w:rPr>
+            <w:webHidden/>
+          </w:rPr>
+          <w:t>6</w:t>
+        </w:r>
+        <w:r>
+          <w:rPr>
+            <w:webHidden/>
+          </w:rPr>
+          <w:fldChar w:fldCharType="end"/>
+        </w:r>
+      </w:hyperlink>
+    </w:p>
+    <w:p>
+      <w:pPr>
         <w:pStyle w:val="TOC1"/>
         <w:rPr>
           <w:rFonts w:asciiTheme="minorHAnsi" w:eastAsiaTheme="minorEastAsia" w:hAnsiTheme="minorHAnsi" w:cstheme="minorBidi"/>
@@ -883,12 +1041,12 @@
           <w:szCs w:val="22"/>
         </w:rPr>
       </w:pPr>
-      <w:hyperlink w:anchor="_Toc497679974" w:history="1">
+      <w:hyperlink w:anchor="_Toc498273605" w:history="1">
         <w:r>
           <w:rPr>
             <w:rStyle w:val="Hyperlink"/>
           </w:rPr>
-          <w:t>4.</w:t>
+          <w:t>5.</w:t>
         </w:r>
         <w:r>
           <w:rPr>
@@ -921,7 +1079,7 @@
           <w:rPr>
             <w:webHidden/>
           </w:rPr>
-          <w:instrText xml:space="preserve"> PAGEREF _Toc497679974 \h </w:instrText>
+          <w:instrText xml:space="preserve"> PAGEREF _Toc498273605 \h </w:instrText>
         </w:r>
         <w:r>
           <w:rPr>
@@ -938,7 +1096,7 @@
           <w:rPr>
             <w:webHidden/>
           </w:rPr>
-          <w:t>6</w:t>
+          <w:t>7</w:t>
         </w:r>
         <w:r>
           <w:rPr>
@@ -958,12 +1116,12 @@
           <w:szCs w:val="22"/>
         </w:rPr>
       </w:pPr>
-      <w:hyperlink w:anchor="_Toc497679975" w:history="1">
+      <w:hyperlink w:anchor="_Toc498273606" w:history="1">
         <w:r>
           <w:rPr>
             <w:rStyle w:val="Hyperlink"/>
           </w:rPr>
-          <w:t>4.1.</w:t>
+          <w:t>5.1.</w:t>
         </w:r>
         <w:r>
           <w:rPr>
@@ -997,7 +1155,7 @@
           <w:rPr>
             <w:webHidden/>
           </w:rPr>
-          <w:instrText xml:space="preserve"> PAGEREF _Toc497679975 \h </w:instrText>
+          <w:instrText xml:space="preserve"> PAGEREF _Toc498273606 \h </w:instrText>
         </w:r>
         <w:r>
           <w:rPr>
@@ -1014,7 +1172,7 @@
           <w:rPr>
             <w:webHidden/>
           </w:rPr>
-          <w:t>6</w:t>
+          <w:t>7</w:t>
         </w:r>
         <w:r>
           <w:rPr>
@@ -1034,12 +1192,12 @@
           <w:szCs w:val="22"/>
         </w:rPr>
       </w:pPr>
-      <w:hyperlink w:anchor="_Toc497679976" w:history="1">
+      <w:hyperlink w:anchor="_Toc498273607" w:history="1">
         <w:r>
           <w:rPr>
             <w:rStyle w:val="Hyperlink"/>
           </w:rPr>
-          <w:t>4.2.</w:t>
+          <w:t>5.2.</w:t>
         </w:r>
         <w:r>
           <w:rPr>
@@ -1072,7 +1230,7 @@
           <w:rPr>
             <w:webHidden/>
           </w:rPr>
-          <w:instrText xml:space="preserve"> PAGEREF _Toc497679976 \h </w:instrText>
+          <w:instrText xml:space="preserve"> PAGEREF _Toc498273607 \h </w:instrText>
         </w:r>
         <w:r>
           <w:rPr>
@@ -1089,7 +1247,7 @@
           <w:rPr>
             <w:webHidden/>
           </w:rPr>
-          <w:t>6</w:t>
+          <w:t>7</w:t>
         </w:r>
         <w:r>
           <w:rPr>
@@ -1109,12 +1267,12 @@
           <w:szCs w:val="22"/>
         </w:rPr>
       </w:pPr>
-      <w:hyperlink w:anchor="_Toc497679977" w:history="1">
+      <w:hyperlink w:anchor="_Toc498273608" w:history="1">
         <w:r>
           <w:rPr>
             <w:rStyle w:val="Hyperlink"/>
           </w:rPr>
-          <w:t>5.</w:t>
+          <w:t>6.</w:t>
         </w:r>
         <w:r>
           <w:rPr>
@@ -1147,7 +1305,7 @@
           <w:rPr>
             <w:webHidden/>
           </w:rPr>
-          <w:instrText xml:space="preserve"> PAGEREF _Toc497679977 \h </w:instrText>
+          <w:instrText xml:space="preserve"> PAGEREF _Toc498273608 \h </w:instrText>
         </w:r>
         <w:r>
           <w:rPr>
@@ -1164,7 +1322,7 @@
           <w:rPr>
             <w:webHidden/>
           </w:rPr>
-          <w:t>7</w:t>
+          <w:t>8</w:t>
         </w:r>
         <w:r>
           <w:rPr>
@@ -1184,12 +1342,12 @@
           <w:szCs w:val="22"/>
         </w:rPr>
       </w:pPr>
-      <w:hyperlink w:anchor="_Toc497679978" w:history="1">
+      <w:hyperlink w:anchor="_Toc498273609" w:history="1">
         <w:r>
           <w:rPr>
             <w:rStyle w:val="Hyperlink"/>
           </w:rPr>
-          <w:t>5.1.</w:t>
+          <w:t>6.1.</w:t>
         </w:r>
         <w:r>
           <w:rPr>
@@ -1222,7 +1380,7 @@
           <w:rPr>
             <w:webHidden/>
           </w:rPr>
-          <w:instrText xml:space="preserve"> PAGEREF _Toc497679978 \h </w:instrText>
+          <w:instrText xml:space="preserve"> PAGEREF _Toc498273609 \h </w:instrText>
         </w:r>
         <w:r>
           <w:rPr>
@@ -1239,7 +1397,7 @@
           <w:rPr>
             <w:webHidden/>
           </w:rPr>
-          <w:t>7</w:t>
+          <w:t>8</w:t>
         </w:r>
         <w:r>
           <w:rPr>
@@ -1259,12 +1417,12 @@
           <w:szCs w:val="22"/>
         </w:rPr>
       </w:pPr>
-      <w:hyperlink w:anchor="_Toc497679979" w:history="1">
+      <w:hyperlink w:anchor="_Toc498273610" w:history="1">
         <w:r>
           <w:rPr>
             <w:rStyle w:val="Hyperlink"/>
           </w:rPr>
-          <w:t>5.2.</w:t>
+          <w:t>6.2.</w:t>
         </w:r>
         <w:r>
           <w:rPr>
@@ -1297,7 +1455,7 @@
           <w:rPr>
             <w:webHidden/>
           </w:rPr>
-          <w:instrText xml:space="preserve"> PAGEREF _Toc497679979 \h </w:instrText>
+          <w:instrText xml:space="preserve"> PAGEREF _Toc498273610 \h </w:instrText>
         </w:r>
         <w:r>
           <w:rPr>
@@ -1314,7 +1472,7 @@
           <w:rPr>
             <w:webHidden/>
           </w:rPr>
-          <w:t>7</w:t>
+          <w:t>8</w:t>
         </w:r>
         <w:r>
           <w:rPr>
@@ -2411,12 +2569,12 @@
           <w:numId w:val="11"/>
         </w:numPr>
       </w:pPr>
-      <w:bookmarkStart w:id="1" w:name="_Toc497679964"/>
+      <w:bookmarkStart w:id="2" w:name="_Toc498273593"/>
       <w:r>
         <w:lastRenderedPageBreak/>
         <w:t>Projektorganisation</w:t>
       </w:r>
-      <w:bookmarkEnd w:id="1"/>
+      <w:bookmarkEnd w:id="2"/>
     </w:p>
     <w:p>
       <w:pPr>
@@ -2429,14 +2587,14 @@
           <w:szCs w:val="22"/>
         </w:rPr>
       </w:pPr>
-      <w:bookmarkStart w:id="2" w:name="_Toc497679965"/>
+      <w:bookmarkStart w:id="3" w:name="_Toc498273594"/>
       <w:r>
         <w:rPr>
           <w:szCs w:val="22"/>
         </w:rPr>
         <w:t>Rollen &amp; Zuständigkeiten</w:t>
       </w:r>
-      <w:bookmarkEnd w:id="2"/>
+      <w:bookmarkEnd w:id="3"/>
     </w:p>
     <w:tbl>
       <w:tblPr>
@@ -2599,14 +2757,14 @@
           <w:szCs w:val="22"/>
         </w:rPr>
       </w:pPr>
-      <w:bookmarkStart w:id="3" w:name="_Toc497679966"/>
+      <w:bookmarkStart w:id="4" w:name="_Toc498273595"/>
       <w:r>
         <w:rPr>
           <w:szCs w:val="22"/>
         </w:rPr>
         <w:t>Projektstrukturplan</w:t>
       </w:r>
-      <w:bookmarkEnd w:id="3"/>
+      <w:bookmarkEnd w:id="4"/>
       <w:r>
         <w:rPr>
           <w:rFonts w:ascii="Times" w:hAnsi="Times" w:cs="Times"/>
@@ -2984,10 +3142,12 @@
           <w:numId w:val="11"/>
         </w:numPr>
       </w:pPr>
+      <w:bookmarkStart w:id="5" w:name="_Toc498273596"/>
       <w:r>
         <w:lastRenderedPageBreak/>
         <w:t>Planung</w:t>
       </w:r>
+      <w:bookmarkEnd w:id="5"/>
     </w:p>
     <w:p>
       <w:pPr>
@@ -3000,12 +3160,14 @@
           <w:szCs w:val="22"/>
         </w:rPr>
       </w:pPr>
+      <w:bookmarkStart w:id="6" w:name="_Toc498273597"/>
       <w:r>
         <w:rPr>
           <w:szCs w:val="22"/>
         </w:rPr>
         <w:t>Grobplanung</w:t>
       </w:r>
+      <w:bookmarkEnd w:id="6"/>
     </w:p>
     <w:tbl>
       <w:tblPr>
@@ -3838,7 +4000,6 @@
         </w:tc>
       </w:tr>
     </w:tbl>
-    <w:p/>
     <w:p>
       <w:pPr>
         <w:pStyle w:val="Heading2"/>
@@ -3850,21 +4011,18 @@
           <w:szCs w:val="22"/>
         </w:rPr>
       </w:pPr>
+      <w:bookmarkStart w:id="7" w:name="_Toc498273598"/>
       <w:r>
         <w:rPr>
           <w:szCs w:val="22"/>
         </w:rPr>
         <w:t>Meilensteine</w:t>
       </w:r>
+      <w:bookmarkEnd w:id="7"/>
     </w:p>
     <w:p>
       <w:r>
-        <w:t>Es wurden vier Meilensteine definiert. Folgende Grafik zeigt, wann diese erreicht werden. Auf dem Zeitstrahl sind die Semesterwochen gekennzeichnet. Darüber sind Initialisierungsphase und die vier Sprintphasen a</w:t>
-      </w:r>
-      <w:bookmarkStart w:id="4" w:name="_GoBack"/>
-      <w:bookmarkEnd w:id="4"/>
-      <w:r>
-        <w:t>bgebildet. Darunter sind an den entsprechenden Zeitpunkten die Meilensteine gesetzt.</w:t>
+        <w:t>Es wurden vier Meilensteine definiert. Folgende Grafik zeigt, wann diese erreicht werden. Auf dem Zeitstrahl sind die Semesterwochen gekennzeichnet. Darüber sind Initialisierungsphase und die vier Sprintphasen abgebildet. Darunter sind an den entsprechenden Zeitpunkten die Meilensteine gesetzt.</w:t>
       </w:r>
     </w:p>
     <w:p/>
@@ -4041,17 +4199,95 @@
             <w:r>
               <w:t xml:space="preserve">Entwicklung Sprint 1 abgeschlossen. Code wird in GitLab verwaltet und laufend integriert. </w:t>
             </w:r>
+            <w:proofErr w:type="spellStart"/>
             <w:r>
               <w:rPr>
                 <w:lang w:val="en-GB"/>
               </w:rPr>
-              <w:t>Erste (geforderte) Unit-Tests laufen erfolgreich. Sp</w:t>
-            </w:r>
+              <w:t>Erste</w:t>
+            </w:r>
+            <w:proofErr w:type="spellEnd"/>
             <w:r>
               <w:rPr>
                 <w:lang w:val="en-GB"/>
               </w:rPr>
-              <w:t>rint 2 geplant (SprintBacklog).</w:t>
+              <w:t xml:space="preserve"> (</w:t>
+            </w:r>
+            <w:proofErr w:type="spellStart"/>
+            <w:r>
+              <w:rPr>
+                <w:lang w:val="en-GB"/>
+              </w:rPr>
+              <w:t>geforderte</w:t>
+            </w:r>
+            <w:proofErr w:type="spellEnd"/>
+            <w:r>
+              <w:rPr>
+                <w:lang w:val="en-GB"/>
+              </w:rPr>
+              <w:t xml:space="preserve">) Unit-Tests </w:t>
+            </w:r>
+            <w:proofErr w:type="spellStart"/>
+            <w:r>
+              <w:rPr>
+                <w:lang w:val="en-GB"/>
+              </w:rPr>
+              <w:t>laufen</w:t>
+            </w:r>
+            <w:proofErr w:type="spellEnd"/>
+            <w:r>
+              <w:rPr>
+                <w:lang w:val="en-GB"/>
+              </w:rPr>
+              <w:t xml:space="preserve"> </w:t>
+            </w:r>
+            <w:proofErr w:type="spellStart"/>
+            <w:r>
+              <w:rPr>
+                <w:lang w:val="en-GB"/>
+              </w:rPr>
+              <w:t>erfolgreich</w:t>
+            </w:r>
+            <w:proofErr w:type="spellEnd"/>
+            <w:r>
+              <w:rPr>
+                <w:lang w:val="en-GB"/>
+              </w:rPr>
+              <w:t>. Sp</w:t>
+            </w:r>
+            <w:r>
+              <w:rPr>
+                <w:lang w:val="en-GB"/>
+              </w:rPr>
+              <w:t xml:space="preserve">rint 2 </w:t>
+            </w:r>
+            <w:proofErr w:type="spellStart"/>
+            <w:r>
+              <w:rPr>
+                <w:lang w:val="en-GB"/>
+              </w:rPr>
+              <w:t>geplant</w:t>
+            </w:r>
+            <w:proofErr w:type="spellEnd"/>
+            <w:r>
+              <w:rPr>
+                <w:lang w:val="en-GB"/>
+              </w:rPr>
+              <w:t xml:space="preserve"> (</w:t>
+            </w:r>
+            <w:proofErr w:type="spellStart"/>
+            <w:r>
+              <w:rPr>
+                <w:lang w:val="en-GB"/>
+              </w:rPr>
+              <w:t>SprintBacklog</w:t>
+            </w:r>
+            <w:proofErr w:type="spellEnd"/>
+            <w:r>
+              <w:rPr>
+                <w:lang w:val="en-GB"/>
+              </w:rPr>
+              <w:t>).</w:t>
             </w:r>
           </w:p>
         </w:tc>
@@ -4139,11 +4375,11 @@
           </w:tcPr>
           <w:p>
             <w:r>
-              <w:t xml:space="preserve">Sprint 4 abgeschlossen. Nachgeführte Softwarespezifikation liegt vor und </w:t>
+              <w:t xml:space="preserve">Sprint 4 abgeschlossen. Nachgeführte Softwarespezifikation liegt vor und ist reviewed. Alle Komponenten sind lauffähig und können demonstriert </w:t>
             </w:r>
             <w:r>
               <w:lastRenderedPageBreak/>
-              <w:t>ist reviewed. Alle Komponenten sind lauffähig und können demonstriert werden.</w:t>
+              <w:t>werden.</w:t>
             </w:r>
             <w:r>
               <w:rPr>
@@ -4181,13 +4417,41 @@
               <w:rPr>
                 <w:lang w:val="en-GB"/>
               </w:rPr>
-              <w:t>=&gt; Mo. 11. Dez.</w:t>
-            </w:r>
+              <w:t xml:space="preserve">=&gt; Mo. 11. </w:t>
+            </w:r>
+            <w:proofErr w:type="spellStart"/>
             <w:r>
               <w:rPr>
                 <w:lang w:val="en-GB"/>
               </w:rPr>
-              <w:t xml:space="preserve"> 2017, 18:00 ILIAS Briefkasten.</w:t>
+              <w:t>Dez</w:t>
+            </w:r>
+            <w:proofErr w:type="spellEnd"/>
+            <w:r>
+              <w:rPr>
+                <w:lang w:val="en-GB"/>
+              </w:rPr>
+              <w:t>.</w:t>
+            </w:r>
+            <w:r>
+              <w:rPr>
+                <w:lang w:val="en-GB"/>
+              </w:rPr>
+              <w:t xml:space="preserve"> 2017, 18:00 ILIAS </w:t>
+            </w:r>
+            <w:proofErr w:type="spellStart"/>
+            <w:r>
+              <w:rPr>
+                <w:lang w:val="en-GB"/>
+              </w:rPr>
+              <w:t>Briefkasten</w:t>
+            </w:r>
+            <w:proofErr w:type="spellEnd"/>
+            <w:r>
+              <w:rPr>
+                <w:lang w:val="en-GB"/>
+              </w:rPr>
+              <w:t>.</w:t>
             </w:r>
           </w:p>
         </w:tc>
@@ -4204,7 +4468,6 @@
         </w:tc>
       </w:tr>
     </w:tbl>
-    <w:p/>
     <w:p>
       <w:pPr>
         <w:pStyle w:val="Heading2"/>
@@ -4216,14 +4479,14 @@
           <w:szCs w:val="22"/>
         </w:rPr>
       </w:pPr>
-      <w:bookmarkStart w:id="5" w:name="_Toc497679969"/>
+      <w:bookmarkStart w:id="8" w:name="_Toc498273599"/>
       <w:r>
         <w:rPr>
           <w:szCs w:val="22"/>
         </w:rPr>
         <w:t>Projektkontrolle</w:t>
       </w:r>
-      <w:bookmarkEnd w:id="5"/>
+      <w:bookmarkEnd w:id="8"/>
     </w:p>
     <w:p>
       <w:r>
@@ -4283,11 +4546,11 @@
           <w:numId w:val="11"/>
         </w:numPr>
       </w:pPr>
-      <w:bookmarkStart w:id="6" w:name="_Toc497679970"/>
+      <w:bookmarkStart w:id="9" w:name="_Toc498273600"/>
       <w:r>
         <w:t>Risikomanagement</w:t>
       </w:r>
-      <w:bookmarkEnd w:id="6"/>
+      <w:bookmarkEnd w:id="9"/>
     </w:p>
     <w:p>
       <w:r>
@@ -5401,7 +5664,6 @@
               <w:jc w:val="center"/>
             </w:pPr>
             <w:r>
-              <w:lastRenderedPageBreak/>
               <w:t>3</w:t>
             </w:r>
           </w:p>
@@ -5526,6 +5788,7 @@
               <w:jc w:val="center"/>
             </w:pPr>
             <w:r>
+              <w:lastRenderedPageBreak/>
               <w:t>4</w:t>
             </w:r>
           </w:p>
@@ -5928,28 +6191,17 @@
     </w:tbl>
     <w:p>
       <w:pPr>
-        <w:adjustRightInd/>
-        <w:snapToGrid/>
-        <w:spacing w:line="240" w:lineRule="auto"/>
-      </w:pPr>
-      <w:r>
-        <w:br w:type="page"/>
-      </w:r>
-    </w:p>
-    <w:p>
-      <w:pPr>
         <w:pStyle w:val="Formatvorlageberschrift1Verdana11pt"/>
         <w:numPr>
           <w:ilvl w:val="0"/>
           <w:numId w:val="11"/>
         </w:numPr>
       </w:pPr>
-      <w:bookmarkStart w:id="7" w:name="_Toc497679972"/>
+      <w:bookmarkStart w:id="10" w:name="_Toc498273601"/>
       <w:r>
-        <w:lastRenderedPageBreak/>
         <w:t>Projektunterstützung</w:t>
       </w:r>
-      <w:bookmarkEnd w:id="7"/>
+      <w:bookmarkEnd w:id="10"/>
     </w:p>
     <w:p>
       <w:pPr>
@@ -5962,44 +6214,260 @@
           <w:szCs w:val="22"/>
         </w:rPr>
       </w:pPr>
-      <w:bookmarkStart w:id="8" w:name="_Toc497679973"/>
+      <w:bookmarkStart w:id="11" w:name="_Toc498273602"/>
       <w:r>
         <w:rPr>
           <w:szCs w:val="22"/>
         </w:rPr>
-        <w:t>Tools für Entwicklung, Test &amp; Abnahme</w:t>
+        <w:t>Konfigurations Items</w:t>
       </w:r>
-      <w:bookmarkEnd w:id="8"/>
+      <w:bookmarkEnd w:id="11"/>
+    </w:p>
+    <w:p>
+      <w:pPr>
+        <w:pStyle w:val="ListParagraph"/>
+        <w:numPr>
+          <w:ilvl w:val="0"/>
+          <w:numId w:val="31"/>
+        </w:numPr>
+      </w:pPr>
+      <w:r>
+        <w:t>Dokumentation</w:t>
+      </w:r>
+    </w:p>
+    <w:p>
+      <w:pPr>
+        <w:pStyle w:val="ListParagraph"/>
+        <w:numPr>
+          <w:ilvl w:val="0"/>
+          <w:numId w:val="31"/>
+        </w:numPr>
+      </w:pPr>
+      <w:r>
+        <w:t>Implementation des Loggers</w:t>
+      </w:r>
+      <w:r>
+        <w:t>, bestehend aus:</w:t>
+      </w:r>
+    </w:p>
+    <w:p>
+      <w:pPr>
+        <w:pStyle w:val="ListParagraph"/>
+        <w:numPr>
+          <w:ilvl w:val="1"/>
+          <w:numId w:val="31"/>
+        </w:numPr>
+      </w:pPr>
+      <w:r>
+        <w:t>LoggerComponent</w:t>
+      </w:r>
+    </w:p>
+    <w:p>
+      <w:pPr>
+        <w:pStyle w:val="ListParagraph"/>
+        <w:numPr>
+          <w:ilvl w:val="1"/>
+          <w:numId w:val="31"/>
+        </w:numPr>
+      </w:pPr>
+      <w:r>
+        <w:t>LoggerServer</w:t>
+      </w:r>
+    </w:p>
+    <w:p>
+      <w:pPr>
+        <w:pStyle w:val="ListParagraph"/>
+        <w:numPr>
+          <w:ilvl w:val="1"/>
+          <w:numId w:val="31"/>
+        </w:numPr>
+      </w:pPr>
+      <w:r>
+        <w:t>LoggerCommon</w:t>
+      </w:r>
+    </w:p>
+    <w:p>
+      <w:pPr>
+        <w:pStyle w:val="ListParagraph"/>
+        <w:numPr>
+          <w:ilvl w:val="0"/>
+          <w:numId w:val="31"/>
+        </w:numPr>
+      </w:pPr>
+      <w:r>
+        <w:t xml:space="preserve">Implementation der </w:t>
+      </w:r>
+      <w:r>
+        <w:t>S</w:t>
+      </w:r>
+      <w:r>
+        <w:t>tringpersistor-</w:t>
+      </w:r>
+      <w:r>
+        <w:t>API</w:t>
+      </w:r>
+    </w:p>
+    <w:p>
+      <w:pPr>
+        <w:pStyle w:val="ListParagraph"/>
+        <w:numPr>
+          <w:ilvl w:val="0"/>
+          <w:numId w:val="31"/>
+        </w:numPr>
+      </w:pPr>
+      <w:r>
+        <w:t>Applikation für Integration des Loggers</w:t>
+      </w:r>
+    </w:p>
+    <w:p>
+      <w:pPr>
+        <w:pStyle w:val="Heading2"/>
+        <w:tabs>
+          <w:tab w:val="clear" w:pos="1701"/>
+        </w:tabs>
+        <w:spacing w:after="120"/>
+        <w:rPr>
+          <w:szCs w:val="22"/>
+        </w:rPr>
+      </w:pPr>
+      <w:bookmarkStart w:id="12" w:name="_Toc498273603"/>
+      <w:r>
+        <w:rPr>
+          <w:szCs w:val="22"/>
+        </w:rPr>
+        <w:t>Entwicklungsumgebung</w:t>
+      </w:r>
+      <w:bookmarkEnd w:id="12"/>
     </w:p>
     <w:p>
       <w:r>
-        <w:t xml:space="preserve">Für die Entwicklung, inkl. dem Testing, wird </w:t>
+        <w:t>Für die Entwicklung, inkl. dem Testing, wird folgende IntelliJ in folgender Konfiguration verwendet:</w:t>
+      </w:r>
+    </w:p>
+    <w:p/>
+    <w:p>
+      <w:pPr>
+        <w:rPr>
+          <w:lang w:val="en-US"/>
+        </w:rPr>
+      </w:pPr>
+      <w:r>
+        <w:rPr>
+          <w:lang w:val="en-US"/>
+        </w:rPr>
+        <w:t>IntelliJ IDEA 2017.2.5</w:t>
+      </w:r>
+    </w:p>
+    <w:p>
+      <w:pPr>
+        <w:rPr>
+          <w:lang w:val="en-US"/>
+        </w:rPr>
+      </w:pPr>
+      <w:r>
+        <w:rPr>
+          <w:lang w:val="en-US"/>
+        </w:rPr>
+        <w:t>Build #IC-172.4343.14, built on September 26, 2017</w:t>
+      </w:r>
+    </w:p>
+    <w:p>
+      <w:pPr>
+        <w:rPr>
+          <w:lang w:val="en-US"/>
+        </w:rPr>
+      </w:pPr>
+      <w:r>
+        <w:rPr>
+          <w:lang w:val="en-US"/>
+        </w:rPr>
+        <w:t>JRE: 1.8.0_152-release-915-b12 amd64</w:t>
+      </w:r>
+    </w:p>
+    <w:p>
+      <w:r>
+        <w:rPr>
+          <w:lang w:val="en-US"/>
+        </w:rPr>
+        <w:t xml:space="preserve">JVM: </w:t>
+      </w:r>
+      <w:proofErr w:type="spellStart"/>
+      <w:r>
+        <w:rPr>
+          <w:lang w:val="en-US"/>
+        </w:rPr>
+        <w:t>OpenJDK</w:t>
+      </w:r>
+      <w:proofErr w:type="spellEnd"/>
+      <w:r>
+        <w:rPr>
+          <w:lang w:val="en-US"/>
+        </w:rPr>
+        <w:t xml:space="preserve"> 64-Bit Server VM by </w:t>
+      </w:r>
+      <w:proofErr w:type="spellStart"/>
+      <w:r>
+        <w:rPr>
+          <w:lang w:val="en-US"/>
+        </w:rPr>
+        <w:t>JetBrains</w:t>
+      </w:r>
+      <w:proofErr w:type="spellEnd"/>
+      <w:r>
+        <w:rPr>
+          <w:lang w:val="en-US"/>
+        </w:rPr>
+        <w:t xml:space="preserve"> </w:t>
+      </w:r>
+      <w:proofErr w:type="spellStart"/>
+      <w:r>
+        <w:rPr>
+          <w:lang w:val="en-US"/>
+        </w:rPr>
+        <w:t>s.r.o</w:t>
+      </w:r>
+      <w:proofErr w:type="spellEnd"/>
+    </w:p>
+    <w:p/>
+    <w:p>
+      <w:r>
+        <w:t xml:space="preserve">Wo es sinnvoll ist </w:t>
       </w:r>
       <w:r>
-        <w:t>Intelij</w:t>
+        <w:t>Unittests</w:t>
+      </w:r>
+      <w:r>
+        <w:t xml:space="preserve"> einzusetzen,</w:t>
+      </w:r>
+      <w:r>
+        <w:t xml:space="preserve"> werden</w:t>
+      </w:r>
+      <w:r>
+        <w:t xml:space="preserve"> diese </w:t>
+      </w:r>
+      <w:r>
+        <w:t>nach dem Prinzip „</w:t>
+      </w:r>
+      <w:r>
+        <w:t>Arrange, Act, Assert</w:t>
+      </w:r>
+      <w:r>
+        <w:t xml:space="preserve"> (Revert)“</w:t>
       </w:r>
       <w:r>
         <w:t xml:space="preserve"> </w:t>
       </w:r>
       <w:r>
-        <w:t xml:space="preserve">in Kombination mit GitLab </w:t>
+        <w:t>folgendermassen</w:t>
       </w:r>
       <w:r>
-        <w:t>verwendet.</w:t>
-      </w:r>
-    </w:p>
-    <w:p>
-      <w:r>
-        <w:t xml:space="preserve">Um eine flexible </w:t>
+        <w:t xml:space="preserve"> mit JUnit</w:t>
       </w:r>
       <w:r>
-        <w:t>Kommunikation zu ermöglich, existiert ein WhatsApp Gruppen-Chat.</w:t>
+        <w:t xml:space="preserve"> implementiert</w:t>
       </w:r>
       <w:r>
-        <w:t xml:space="preserve"> Die meisten Klassen werden mit JUnit-</w:t>
-      </w:r>
-      <w:r>
-        <w:t>Tests überprüft, wo sinnvoll (siehe Abbildung).</w:t>
+        <w:t>:</w:t>
       </w:r>
     </w:p>
     <w:p/>
@@ -6008,6 +6476,7 @@
         <w:rPr>
           <w:noProof/>
         </w:rPr>
+        <w:lastRenderedPageBreak/>
         <w:drawing>
           <wp:inline distT="0" distB="0" distL="0" distR="0" wp14:anchorId="2470FA36" wp14:editId="64D4AD8E">
             <wp:extent cx="5590540" cy="3241040"/>
@@ -6062,31 +6531,6 @@
     </w:p>
     <w:p>
       <w:pPr>
-        <w:adjustRightInd/>
-        <w:snapToGrid/>
-        <w:spacing w:line="240" w:lineRule="auto"/>
-      </w:pPr>
-      <w:r>
-        <w:br w:type="page"/>
-      </w:r>
-    </w:p>
-    <w:p>
-      <w:pPr>
-        <w:pStyle w:val="Formatvorlageberschrift1Verdana11pt"/>
-        <w:numPr>
-          <w:ilvl w:val="0"/>
-          <w:numId w:val="11"/>
-        </w:numPr>
-      </w:pPr>
-      <w:bookmarkStart w:id="9" w:name="_Toc497679974"/>
-      <w:r>
-        <w:lastRenderedPageBreak/>
-        <w:t>Testplan</w:t>
-      </w:r>
-      <w:bookmarkEnd w:id="9"/>
-    </w:p>
-    <w:p>
-      <w:pPr>
         <w:pStyle w:val="Heading2"/>
         <w:tabs>
           <w:tab w:val="clear" w:pos="1701"/>
@@ -6096,19 +6540,275 @@
           <w:szCs w:val="22"/>
         </w:rPr>
       </w:pPr>
-      <w:bookmarkStart w:id="10" w:name="_Toc497679975"/>
+      <w:bookmarkStart w:id="13" w:name="_Toc498273604"/>
       <w:r>
         <w:rPr>
-          <w:rFonts w:ascii="Tahoma" w:hAnsi="Tahoma" w:cs="Tahoma"/>
+          <w:szCs w:val="22"/>
         </w:rPr>
-        <w:t>Testdesign &amp; Abläufe</w:t>
+        <w:t>Versionskontrolle</w:t>
       </w:r>
-      <w:bookmarkEnd w:id="10"/>
+      <w:bookmarkEnd w:id="13"/>
     </w:p>
     <w:p>
       <w:r>
-        <w:t>Um die Funktionalität des Systems zu überprüfen werden die 4 folgenden Tests manuell durchgeführt. Zur Überprüfung der einzelnen Komponenten werden JUnit-Tests verwendet.</w:t>
+        <w:t>IntelliJ</w:t>
       </w:r>
+      <w:r>
+        <w:t xml:space="preserve"> unterstützt nativ die Verwendung von</w:t>
+      </w:r>
+      <w:r>
+        <w:t xml:space="preserve"> Versionskontrollwerkzeugen wie</w:t>
+      </w:r>
+      <w:r>
+        <w:t xml:space="preserve"> Git. </w:t>
+      </w:r>
+      <w:r>
+        <w:t xml:space="preserve">Das Projekt wird in den folgenden </w:t>
+      </w:r>
+      <w:r>
+        <w:t>Git-</w:t>
+      </w:r>
+      <w:r>
+        <w:t>Repositories verwaltet:</w:t>
+      </w:r>
+    </w:p>
+    <w:p/>
+    <w:tbl>
+      <w:tblPr>
+        <w:tblStyle w:val="TableGrid"/>
+        <w:tblW w:w="0" w:type="auto"/>
+        <w:tblLook w:val="04A0" w:firstRow="1" w:lastRow="0" w:firstColumn="1" w:lastColumn="0" w:noHBand="0" w:noVBand="1"/>
+      </w:tblPr>
+      <w:tblGrid>
+        <w:gridCol w:w="3034"/>
+        <w:gridCol w:w="5885"/>
+      </w:tblGrid>
+      <w:tr>
+        <w:tc>
+          <w:tcPr>
+            <w:tcW w:w="3034" w:type="dxa"/>
+          </w:tcPr>
+          <w:p>
+            <w:pPr>
+              <w:rPr>
+                <w:b/>
+              </w:rPr>
+            </w:pPr>
+            <w:r>
+              <w:rPr>
+                <w:b/>
+              </w:rPr>
+              <w:t>Verwaltetes Projekt</w:t>
+            </w:r>
+          </w:p>
+        </w:tc>
+        <w:tc>
+          <w:tcPr>
+            <w:tcW w:w="5885" w:type="dxa"/>
+          </w:tcPr>
+          <w:p>
+            <w:pPr>
+              <w:rPr>
+                <w:b/>
+              </w:rPr>
+            </w:pPr>
+            <w:r>
+              <w:rPr>
+                <w:b/>
+              </w:rPr>
+              <w:t>Git-Repository</w:t>
+            </w:r>
+          </w:p>
+        </w:tc>
+      </w:tr>
+      <w:tr>
+        <w:trPr>
+          <w:cantSplit/>
+          <w:trHeight w:val="454"/>
+        </w:trPr>
+        <w:tc>
+          <w:tcPr>
+            <w:tcW w:w="3034" w:type="dxa"/>
+            <w:vAlign w:val="center"/>
+          </w:tcPr>
+          <w:p>
+            <w:r>
+              <w:t>Logger-Interface für das Logger-Projekt</w:t>
+            </w:r>
+          </w:p>
+        </w:tc>
+        <w:tc>
+          <w:tcPr>
+            <w:tcW w:w="5885" w:type="dxa"/>
+            <w:vAlign w:val="center"/>
+          </w:tcPr>
+          <w:p>
+            <w:r>
+              <w:t>https://gitlab.enterpriselab.ch/vsk-17hs01/g00-loggerinterface.git</w:t>
+            </w:r>
+          </w:p>
+        </w:tc>
+      </w:tr>
+      <w:tr>
+        <w:trPr>
+          <w:cantSplit/>
+          <w:trHeight w:val="454"/>
+        </w:trPr>
+        <w:tc>
+          <w:tcPr>
+            <w:tcW w:w="3034" w:type="dxa"/>
+            <w:vAlign w:val="center"/>
+          </w:tcPr>
+          <w:p>
+            <w:r>
+              <w:t>Applikation für Integration des Loggers</w:t>
+            </w:r>
+          </w:p>
+        </w:tc>
+        <w:tc>
+          <w:tcPr>
+            <w:tcW w:w="5885" w:type="dxa"/>
+            <w:vAlign w:val="center"/>
+          </w:tcPr>
+          <w:p>
+            <w:r>
+              <w:t>https://gitlab.enterpriselab.ch/vsk-17hs01/g01-game.git</w:t>
+            </w:r>
+          </w:p>
+        </w:tc>
+      </w:tr>
+      <w:tr>
+        <w:trPr>
+          <w:cantSplit/>
+          <w:trHeight w:val="454"/>
+        </w:trPr>
+        <w:tc>
+          <w:tcPr>
+            <w:tcW w:w="3034" w:type="dxa"/>
+            <w:vAlign w:val="center"/>
+          </w:tcPr>
+          <w:p>
+            <w:r>
+              <w:t>Implementation des Loggers</w:t>
+            </w:r>
+          </w:p>
+        </w:tc>
+        <w:tc>
+          <w:tcPr>
+            <w:tcW w:w="5885" w:type="dxa"/>
+            <w:vAlign w:val="center"/>
+          </w:tcPr>
+          <w:p>
+            <w:r>
+              <w:t>https://gitlab.enterpriselab.ch/vsk-17hs01/g01-</w:t>
+            </w:r>
+            <w:r>
+              <w:t>logger</w:t>
+            </w:r>
+            <w:r>
+              <w:t>.git</w:t>
+            </w:r>
+          </w:p>
+        </w:tc>
+      </w:tr>
+      <w:tr>
+        <w:trPr>
+          <w:cantSplit/>
+          <w:trHeight w:val="454"/>
+        </w:trPr>
+        <w:tc>
+          <w:tcPr>
+            <w:tcW w:w="3034" w:type="dxa"/>
+            <w:vAlign w:val="center"/>
+          </w:tcPr>
+          <w:p>
+            <w:r>
+              <w:t xml:space="preserve">Implementation der </w:t>
+            </w:r>
+            <w:r>
+              <w:t>S</w:t>
+            </w:r>
+            <w:r>
+              <w:t>tringpersistor-</w:t>
+            </w:r>
+            <w:r>
+              <w:t>API</w:t>
+            </w:r>
+          </w:p>
+        </w:tc>
+        <w:tc>
+          <w:tcPr>
+            <w:tcW w:w="5885" w:type="dxa"/>
+            <w:vAlign w:val="center"/>
+          </w:tcPr>
+          <w:p>
+            <w:r>
+              <w:t>https://gitlab.enterpriselab.ch/vsk-17hs01/g01-stringpersistor.git</w:t>
+            </w:r>
+          </w:p>
+        </w:tc>
+      </w:tr>
+      <w:tr>
+        <w:trPr>
+          <w:cantSplit/>
+          <w:trHeight w:val="454"/>
+        </w:trPr>
+        <w:tc>
+          <w:tcPr>
+            <w:tcW w:w="3034" w:type="dxa"/>
+            <w:vAlign w:val="center"/>
+          </w:tcPr>
+          <w:p>
+            <w:r>
+              <w:t>Dokument</w:t>
+            </w:r>
+            <w:r>
+              <w:t>e</w:t>
+            </w:r>
+            <w:r>
+              <w:t>verwaltung</w:t>
+            </w:r>
+          </w:p>
+        </w:tc>
+        <w:tc>
+          <w:tcPr>
+            <w:tcW w:w="5885" w:type="dxa"/>
+            <w:vAlign w:val="center"/>
+          </w:tcPr>
+          <w:p>
+            <w:r>
+              <w:t>https://github.com/christopherchristensen/vsk17</w:t>
+            </w:r>
+          </w:p>
+        </w:tc>
+      </w:tr>
+    </w:tbl>
+    <w:p/>
+    <w:p/>
+    <w:p>
+      <w:pPr>
+        <w:adjustRightInd/>
+        <w:snapToGrid/>
+        <w:spacing w:line="240" w:lineRule="auto"/>
+      </w:pPr>
+      <w:r>
+        <w:br w:type="page"/>
+      </w:r>
+    </w:p>
+    <w:p>
+      <w:pPr>
+        <w:pStyle w:val="Formatvorlageberschrift1Verdana11pt"/>
+        <w:numPr>
+          <w:ilvl w:val="0"/>
+          <w:numId w:val="11"/>
+        </w:numPr>
+      </w:pPr>
+      <w:bookmarkStart w:id="14" w:name="_Toc498273605"/>
+      <w:r>
+        <w:lastRenderedPageBreak/>
+        <w:t>Testplan</w:t>
+      </w:r>
+      <w:bookmarkEnd w:id="14"/>
     </w:p>
     <w:p>
       <w:pPr>
@@ -6121,14 +6821,39 @@
           <w:szCs w:val="22"/>
         </w:rPr>
       </w:pPr>
-      <w:bookmarkStart w:id="11" w:name="_Toc497679976"/>
+      <w:bookmarkStart w:id="15" w:name="_Toc498273606"/>
+      <w:r>
+        <w:rPr>
+          <w:rFonts w:ascii="Tahoma" w:hAnsi="Tahoma" w:cs="Tahoma"/>
+        </w:rPr>
+        <w:t>Testdesign &amp; Abläufe</w:t>
+      </w:r>
+      <w:bookmarkEnd w:id="15"/>
+    </w:p>
+    <w:p>
+      <w:r>
+        <w:t>Um die Funktionalität des Systems zu überprüfen werden die 4 folgenden Tests manuell durchgeführt. Zur Überprüfung der einzelnen Komponenten werden JUnit-Tests verwendet.</w:t>
+      </w:r>
+    </w:p>
+    <w:p>
+      <w:pPr>
+        <w:pStyle w:val="Heading2"/>
+        <w:tabs>
+          <w:tab w:val="clear" w:pos="1701"/>
+        </w:tabs>
+        <w:spacing w:after="120"/>
+        <w:rPr>
+          <w:szCs w:val="22"/>
+        </w:rPr>
+      </w:pPr>
+      <w:bookmarkStart w:id="16" w:name="_Toc498273607"/>
       <w:r>
         <w:rPr>
           <w:szCs w:val="22"/>
         </w:rPr>
         <w:t>Testfälle</w:t>
       </w:r>
-      <w:bookmarkEnd w:id="11"/>
+      <w:bookmarkEnd w:id="16"/>
     </w:p>
     <w:p>
       <w:pPr>
@@ -6153,21 +6878,37 @@
         <w:rPr>
           <w:lang w:val="en-GB"/>
         </w:rPr>
-        <w:t>- Server starten</w:t>
+        <w:t xml:space="preserve">- Server </w:t>
       </w:r>
-    </w:p>
-    <w:p>
-      <w:pPr>
-        <w:rPr>
-          <w:lang w:val="en-GB"/>
-        </w:rPr>
-      </w:pPr>
+      <w:proofErr w:type="spellStart"/>
       <w:r>
         <w:rPr>
           <w:lang w:val="en-GB"/>
         </w:rPr>
-        <w:t>- Game starten</w:t>
+        <w:t>starten</w:t>
       </w:r>
+      <w:proofErr w:type="spellEnd"/>
+    </w:p>
+    <w:p>
+      <w:pPr>
+        <w:rPr>
+          <w:lang w:val="en-GB"/>
+        </w:rPr>
+      </w:pPr>
+      <w:r>
+        <w:rPr>
+          <w:lang w:val="en-GB"/>
+        </w:rPr>
+        <w:t xml:space="preserve">- Game </w:t>
+      </w:r>
+      <w:proofErr w:type="spellStart"/>
+      <w:r>
+        <w:rPr>
+          <w:lang w:val="en-GB"/>
+        </w:rPr>
+        <w:t>starten</w:t>
+      </w:r>
+      <w:proofErr w:type="spellEnd"/>
     </w:p>
     <w:p>
       <w:r>
@@ -6343,12 +7084,12 @@
           <w:numId w:val="11"/>
         </w:numPr>
       </w:pPr>
-      <w:bookmarkStart w:id="12" w:name="_Toc497679977"/>
+      <w:bookmarkStart w:id="17" w:name="_Toc498273608"/>
       <w:r>
         <w:lastRenderedPageBreak/>
         <w:t>Reporting</w:t>
       </w:r>
-      <w:bookmarkEnd w:id="12"/>
+      <w:bookmarkEnd w:id="17"/>
     </w:p>
     <w:p>
       <w:r>
@@ -6395,7 +7136,7 @@
       <w:pPr>
         <w:pStyle w:val="Heading2"/>
       </w:pPr>
-      <w:bookmarkStart w:id="13" w:name="_Toc497679978"/>
+      <w:bookmarkStart w:id="18" w:name="_Toc498273609"/>
       <w:r>
         <w:t>Sprint</w:t>
       </w:r>
@@ -6405,7 +7146,7 @@
       <w:r>
         <w:t>1</w:t>
       </w:r>
-      <w:bookmarkEnd w:id="13"/>
+      <w:bookmarkEnd w:id="18"/>
     </w:p>
     <w:p>
       <w:r>
@@ -6514,7 +7255,7 @@
       <w:pPr>
         <w:pStyle w:val="Heading2"/>
       </w:pPr>
-      <w:bookmarkStart w:id="14" w:name="_Toc497679979"/>
+      <w:bookmarkStart w:id="19" w:name="_Toc498273610"/>
       <w:r>
         <w:t>Sprint</w:t>
       </w:r>
@@ -6524,7 +7265,7 @@
       <w:r>
         <w:t>2</w:t>
       </w:r>
-      <w:bookmarkEnd w:id="14"/>
+      <w:bookmarkEnd w:id="19"/>
     </w:p>
     <w:p>
       <w:r>
@@ -6664,16 +7405,34 @@
         <w:lang w:val="en-US"/>
       </w:rPr>
     </w:pPr>
-    <w:bookmarkStart w:id="16" w:name="MacroStartPosition"/>
+    <w:bookmarkStart w:id="21" w:name="MacroStartPosition"/>
     <w:r>
       <w:rPr>
         <w:sz w:val="18"/>
         <w:szCs w:val="22"/>
         <w:lang w:val="en-US"/>
       </w:rPr>
-      <w:t>PMP – Inspiriert von Standards des Institute of Electrical and Electronics Engineers</w:t>
+      <w:t xml:space="preserve">PMP – </w:t>
     </w:r>
-    <w:bookmarkEnd w:id="16"/>
+    <w:proofErr w:type="spellStart"/>
+    <w:r>
+      <w:rPr>
+        <w:sz w:val="18"/>
+        <w:szCs w:val="22"/>
+        <w:lang w:val="en-US"/>
+      </w:rPr>
+      <w:t>Inspiriert</w:t>
+    </w:r>
+    <w:proofErr w:type="spellEnd"/>
+    <w:r>
+      <w:rPr>
+        <w:sz w:val="18"/>
+        <w:szCs w:val="22"/>
+        <w:lang w:val="en-US"/>
+      </w:rPr>
+      <w:t xml:space="preserve"> von Standards des Institute of Electrical and Electronics Engineers</w:t>
+    </w:r>
+    <w:bookmarkEnd w:id="21"/>
     <w:r>
       <w:rPr>
         <w:sz w:val="22"/>
@@ -6681,7 +7440,24 @@
         <w:lang w:val="en-US"/>
       </w:rPr>
       <w:tab/>
-      <w:t xml:space="preserve">Seite </w:t>
+    </w:r>
+    <w:proofErr w:type="spellStart"/>
+    <w:r>
+      <w:rPr>
+        <w:sz w:val="22"/>
+        <w:szCs w:val="22"/>
+        <w:lang w:val="en-US"/>
+      </w:rPr>
+      <w:t>Seite</w:t>
+    </w:r>
+    <w:proofErr w:type="spellEnd"/>
+    <w:r>
+      <w:rPr>
+        <w:sz w:val="22"/>
+        <w:szCs w:val="22"/>
+        <w:lang w:val="en-US"/>
+      </w:rPr>
+      <w:t xml:space="preserve"> </w:t>
     </w:r>
     <w:r>
       <w:rPr>
@@ -6716,7 +7492,7 @@
         <w:szCs w:val="22"/>
         <w:lang w:val="en-US"/>
       </w:rPr>
-      <w:t>4</w:t>
+      <w:t>9</w:t>
     </w:r>
     <w:r>
       <w:rPr>
@@ -7727,7 +8503,7 @@
         <w:szCs w:val="22"/>
       </w:rPr>
     </w:pPr>
-    <w:bookmarkStart w:id="15" w:name="LogoPn"/>
+    <w:bookmarkStart w:id="20" w:name="LogoPn"/>
   </w:p>
   <w:p>
     <w:pPr>
@@ -7806,7 +8582,15 @@
         <w:sz w:val="22"/>
         <w:szCs w:val="22"/>
       </w:rPr>
-      <w:t>Message Logger</w:t>
+      <w:t xml:space="preserve">Message </w:t>
+    </w:r>
+    <w:r>
+      <w:rPr>
+        <w:color w:val="7F7F7F" w:themeColor="text1" w:themeTint="80"/>
+        <w:sz w:val="22"/>
+        <w:szCs w:val="22"/>
+      </w:rPr>
+      <w:t>Logger</w:t>
     </w:r>
     <w:r>
       <w:rPr>
@@ -7902,7 +8686,7 @@
         </wp:anchor>
       </w:drawing>
     </w:r>
-    <w:bookmarkEnd w:id="15"/>
+    <w:bookmarkEnd w:id="20"/>
   </w:p>
 </w:hdr>
 </file>
@@ -9567,6 +10351,119 @@
     </w:lvl>
   </w:abstractNum>
   <w:abstractNum w:abstractNumId="21" w15:restartNumberingAfterBreak="0">
+    <w:nsid w:val="4749718D"/>
+    <w:multiLevelType w:val="hybridMultilevel"/>
+    <w:tmpl w:val="0F3A75AC"/>
+    <w:lvl w:ilvl="0" w:tplc="08070001">
+      <w:start w:val="1"/>
+      <w:numFmt w:val="bullet"/>
+      <w:lvlText w:val=""/>
+      <w:lvlJc w:val="left"/>
+      <w:pPr>
+        <w:ind w:left="720" w:hanging="360"/>
+      </w:pPr>
+      <w:rPr>
+        <w:rFonts w:ascii="Symbol" w:hAnsi="Symbol" w:hint="default"/>
+      </w:rPr>
+    </w:lvl>
+    <w:lvl w:ilvl="1" w:tplc="08070003">
+      <w:start w:val="1"/>
+      <w:numFmt w:val="bullet"/>
+      <w:lvlText w:val="o"/>
+      <w:lvlJc w:val="left"/>
+      <w:pPr>
+        <w:ind w:left="1440" w:hanging="360"/>
+      </w:pPr>
+      <w:rPr>
+        <w:rFonts w:ascii="Courier New" w:hAnsi="Courier New" w:cs="Courier New" w:hint="default"/>
+      </w:rPr>
+    </w:lvl>
+    <w:lvl w:ilvl="2" w:tplc="08070005" w:tentative="1">
+      <w:start w:val="1"/>
+      <w:numFmt w:val="bullet"/>
+      <w:lvlText w:val=""/>
+      <w:lvlJc w:val="left"/>
+      <w:pPr>
+        <w:ind w:left="2160" w:hanging="360"/>
+      </w:pPr>
+      <w:rPr>
+        <w:rFonts w:ascii="Wingdings" w:hAnsi="Wingdings" w:hint="default"/>
+      </w:rPr>
+    </w:lvl>
+    <w:lvl w:ilvl="3" w:tplc="08070001" w:tentative="1">
+      <w:start w:val="1"/>
+      <w:numFmt w:val="bullet"/>
+      <w:lvlText w:val=""/>
+      <w:lvlJc w:val="left"/>
+      <w:pPr>
+        <w:ind w:left="2880" w:hanging="360"/>
+      </w:pPr>
+      <w:rPr>
+        <w:rFonts w:ascii="Symbol" w:hAnsi="Symbol" w:hint="default"/>
+      </w:rPr>
+    </w:lvl>
+    <w:lvl w:ilvl="4" w:tplc="08070003" w:tentative="1">
+      <w:start w:val="1"/>
+      <w:numFmt w:val="bullet"/>
+      <w:lvlText w:val="o"/>
+      <w:lvlJc w:val="left"/>
+      <w:pPr>
+        <w:ind w:left="3600" w:hanging="360"/>
+      </w:pPr>
+      <w:rPr>
+        <w:rFonts w:ascii="Courier New" w:hAnsi="Courier New" w:cs="Courier New" w:hint="default"/>
+      </w:rPr>
+    </w:lvl>
+    <w:lvl w:ilvl="5" w:tplc="08070005" w:tentative="1">
+      <w:start w:val="1"/>
+      <w:numFmt w:val="bullet"/>
+      <w:lvlText w:val=""/>
+      <w:lvlJc w:val="left"/>
+      <w:pPr>
+        <w:ind w:left="4320" w:hanging="360"/>
+      </w:pPr>
+      <w:rPr>
+        <w:rFonts w:ascii="Wingdings" w:hAnsi="Wingdings" w:hint="default"/>
+      </w:rPr>
+    </w:lvl>
+    <w:lvl w:ilvl="6" w:tplc="08070001" w:tentative="1">
+      <w:start w:val="1"/>
+      <w:numFmt w:val="bullet"/>
+      <w:lvlText w:val=""/>
+      <w:lvlJc w:val="left"/>
+      <w:pPr>
+        <w:ind w:left="5040" w:hanging="360"/>
+      </w:pPr>
+      <w:rPr>
+        <w:rFonts w:ascii="Symbol" w:hAnsi="Symbol" w:hint="default"/>
+      </w:rPr>
+    </w:lvl>
+    <w:lvl w:ilvl="7" w:tplc="08070003" w:tentative="1">
+      <w:start w:val="1"/>
+      <w:numFmt w:val="bullet"/>
+      <w:lvlText w:val="o"/>
+      <w:lvlJc w:val="left"/>
+      <w:pPr>
+        <w:ind w:left="5760" w:hanging="360"/>
+      </w:pPr>
+      <w:rPr>
+        <w:rFonts w:ascii="Courier New" w:hAnsi="Courier New" w:cs="Courier New" w:hint="default"/>
+      </w:rPr>
+    </w:lvl>
+    <w:lvl w:ilvl="8" w:tplc="08070005" w:tentative="1">
+      <w:start w:val="1"/>
+      <w:numFmt w:val="bullet"/>
+      <w:lvlText w:val=""/>
+      <w:lvlJc w:val="left"/>
+      <w:pPr>
+        <w:ind w:left="6480" w:hanging="360"/>
+      </w:pPr>
+      <w:rPr>
+        <w:rFonts w:ascii="Wingdings" w:hAnsi="Wingdings" w:hint="default"/>
+      </w:rPr>
+    </w:lvl>
+  </w:abstractNum>
+  <w:abstractNum w:abstractNumId="22" w15:restartNumberingAfterBreak="0">
     <w:nsid w:val="4BB65C5F"/>
     <w:multiLevelType w:val="multilevel"/>
     <w:tmpl w:val="0807001D"/>
@@ -9679,7 +10576,7 @@
       </w:pPr>
     </w:lvl>
   </w:abstractNum>
-  <w:abstractNum w:abstractNumId="22" w15:restartNumberingAfterBreak="0">
+  <w:abstractNum w:abstractNumId="23" w15:restartNumberingAfterBreak="0">
     <w:nsid w:val="50EC44F3"/>
     <w:multiLevelType w:val="multilevel"/>
     <w:tmpl w:val="0807001D"/>
@@ -9792,7 +10689,7 @@
       </w:pPr>
     </w:lvl>
   </w:abstractNum>
-  <w:abstractNum w:abstractNumId="23" w15:restartNumberingAfterBreak="0">
+  <w:abstractNum w:abstractNumId="24" w15:restartNumberingAfterBreak="0">
     <w:nsid w:val="5111316C"/>
     <w:multiLevelType w:val="multilevel"/>
     <w:tmpl w:val="0807001F"/>
@@ -9909,7 +10806,7 @@
       </w:pPr>
     </w:lvl>
   </w:abstractNum>
-  <w:abstractNum w:abstractNumId="24" w15:restartNumberingAfterBreak="0">
+  <w:abstractNum w:abstractNumId="25" w15:restartNumberingAfterBreak="0">
     <w:nsid w:val="517C4CC0"/>
     <w:multiLevelType w:val="multilevel"/>
     <w:tmpl w:val="0807001D"/>
@@ -10022,7 +10919,7 @@
       </w:pPr>
     </w:lvl>
   </w:abstractNum>
-  <w:abstractNum w:abstractNumId="25" w15:restartNumberingAfterBreak="0">
+  <w:abstractNum w:abstractNumId="26" w15:restartNumberingAfterBreak="0">
     <w:nsid w:val="589F126B"/>
     <w:multiLevelType w:val="multilevel"/>
     <w:tmpl w:val="0807001D"/>
@@ -10135,7 +11032,7 @@
       </w:pPr>
     </w:lvl>
   </w:abstractNum>
-  <w:abstractNum w:abstractNumId="26" w15:restartNumberingAfterBreak="0">
+  <w:abstractNum w:abstractNumId="27" w15:restartNumberingAfterBreak="0">
     <w:nsid w:val="64CC2D09"/>
     <w:multiLevelType w:val="multilevel"/>
     <w:tmpl w:val="0807001D"/>
@@ -10248,7 +11145,7 @@
       </w:pPr>
     </w:lvl>
   </w:abstractNum>
-  <w:abstractNum w:abstractNumId="27" w15:restartNumberingAfterBreak="0">
+  <w:abstractNum w:abstractNumId="28" w15:restartNumberingAfterBreak="0">
     <w:nsid w:val="6CE14EFA"/>
     <w:multiLevelType w:val="multilevel"/>
     <w:tmpl w:val="CC80008A"/>
@@ -10455,7 +11352,7 @@
       </w:rPr>
     </w:lvl>
   </w:abstractNum>
-  <w:abstractNum w:abstractNumId="28" w15:restartNumberingAfterBreak="0">
+  <w:abstractNum w:abstractNumId="29" w15:restartNumberingAfterBreak="0">
     <w:nsid w:val="7ADC1B1C"/>
     <w:multiLevelType w:val="multilevel"/>
     <w:tmpl w:val="682E2A62"/>
@@ -10597,7 +11494,7 @@
       </w:rPr>
     </w:lvl>
   </w:abstractNum>
-  <w:abstractNum w:abstractNumId="29" w15:restartNumberingAfterBreak="0">
+  <w:abstractNum w:abstractNumId="30" w15:restartNumberingAfterBreak="0">
     <w:nsid w:val="7F326723"/>
     <w:multiLevelType w:val="multilevel"/>
     <w:tmpl w:val="BB7AD2AA"/>
@@ -10777,22 +11674,22 @@
     <w:abstractNumId w:val="10"/>
   </w:num>
   <w:num w:numId="12">
-    <w:abstractNumId w:val="27"/>
+    <w:abstractNumId w:val="28"/>
   </w:num>
   <w:num w:numId="13">
     <w:abstractNumId w:val="16"/>
   </w:num>
   <w:num w:numId="14">
-    <w:abstractNumId w:val="29"/>
+    <w:abstractNumId w:val="30"/>
   </w:num>
   <w:num w:numId="15">
-    <w:abstractNumId w:val="28"/>
+    <w:abstractNumId w:val="29"/>
   </w:num>
   <w:num w:numId="16">
     <w:abstractNumId w:val="20"/>
   </w:num>
   <w:num w:numId="17">
-    <w:abstractNumId w:val="23"/>
+    <w:abstractNumId w:val="24"/>
   </w:num>
   <w:num w:numId="18">
     <w:abstractNumId w:val="15"/>
@@ -10807,10 +11704,10 @@
     <w:abstractNumId w:val="13"/>
   </w:num>
   <w:num w:numId="22">
-    <w:abstractNumId w:val="24"/>
+    <w:abstractNumId w:val="25"/>
   </w:num>
   <w:num w:numId="23">
-    <w:abstractNumId w:val="22"/>
+    <w:abstractNumId w:val="23"/>
   </w:num>
   <w:num w:numId="24">
     <w:abstractNumId w:val="14"/>
@@ -10819,19 +11716,22 @@
     <w:abstractNumId w:val="19"/>
   </w:num>
   <w:num w:numId="26">
-    <w:abstractNumId w:val="21"/>
+    <w:abstractNumId w:val="22"/>
   </w:num>
   <w:num w:numId="27">
     <w:abstractNumId w:val="12"/>
   </w:num>
   <w:num w:numId="28">
-    <w:abstractNumId w:val="25"/>
+    <w:abstractNumId w:val="26"/>
   </w:num>
   <w:num w:numId="29">
-    <w:abstractNumId w:val="26"/>
+    <w:abstractNumId w:val="27"/>
   </w:num>
   <w:num w:numId="30">
     <w:abstractNumId w:val="17"/>
+  </w:num>
+  <w:num w:numId="31">
+    <w:abstractNumId w:val="21"/>
   </w:num>
 </w:numbering>
 </file>
@@ -15638,6 +16538,17 @@
       <w:sz w:val="28"/>
       <w:szCs w:val="22"/>
     </w:rPr>
+  </w:style>
+  <w:style w:type="paragraph" w:styleId="ListParagraph">
+    <w:name w:val="List Paragraph"/>
+    <w:basedOn w:val="Normal"/>
+    <w:uiPriority w:val="34"/>
+    <w:qFormat/>
+    <w:rsid w:val="00F66B63"/>
+    <w:pPr>
+      <w:ind w:left="720"/>
+      <w:contextualSpacing/>
+    </w:pPr>
   </w:style>
 </w:styles>
 </file>
@@ -18036,146 +18947,146 @@
     </dgm:pt>
   </dgm:ptLst>
   <dgm:cxnLst>
-    <dgm:cxn modelId="{D8B2AE28-48EE-4F8D-95B5-54DCAE95761D}" type="presOf" srcId="{34272042-0873-432F-A2B8-1F0F21F14FB9}" destId="{D6D594CD-E4EC-4AC7-AECC-EF610DEF322C}" srcOrd="1" destOrd="0" presId="urn:microsoft.com/office/officeart/2005/8/layout/orgChart1"/>
-    <dgm:cxn modelId="{A07F0245-6044-4CF3-81C2-7B3DB127250A}" type="presOf" srcId="{D62C5EAA-FBE3-41DA-A847-EAF9CF0727A7}" destId="{0A1B5899-E7B9-4A24-B3E5-856044899130}" srcOrd="0" destOrd="0" presId="urn:microsoft.com/office/officeart/2005/8/layout/orgChart1"/>
-    <dgm:cxn modelId="{A4CD24B8-D13C-4ED6-891C-83092AC8B625}" type="presOf" srcId="{0847D759-422F-435E-949F-7FFFCCF7DF9B}" destId="{1C787416-9CFE-4878-8811-E69520FAE1C0}" srcOrd="1" destOrd="0" presId="urn:microsoft.com/office/officeart/2005/8/layout/orgChart1"/>
+    <dgm:cxn modelId="{9BF42548-33C5-42BA-89C0-5BE8DEBB0CEE}" type="presOf" srcId="{8B434466-6EC7-435A-9120-2445011B3CF6}" destId="{8F518717-7BC7-4F66-AA85-DA216D684B31}" srcOrd="0" destOrd="0" presId="urn:microsoft.com/office/officeart/2005/8/layout/orgChart1"/>
+    <dgm:cxn modelId="{59B08D86-DF34-47DD-8DF2-32471856D7E3}" type="presOf" srcId="{D43DFDD8-DD03-4858-9242-B3C9184938D7}" destId="{275B945E-C388-41E1-B55E-5E2ACD538D42}" srcOrd="0" destOrd="0" presId="urn:microsoft.com/office/officeart/2005/8/layout/orgChart1"/>
+    <dgm:cxn modelId="{6F2A0D0B-A581-4E00-8817-54C3BE70529D}" type="presOf" srcId="{A1032CD6-046B-4D19-A77F-51DBDAD8A06E}" destId="{30DD9962-4D91-4AC7-95A2-41499EEB2C66}" srcOrd="1" destOrd="0" presId="urn:microsoft.com/office/officeart/2005/8/layout/orgChart1"/>
+    <dgm:cxn modelId="{55913E79-58F5-4126-B159-40A15F970810}" type="presOf" srcId="{BB43BD6D-23F4-4C6F-810F-7CE15D147EA0}" destId="{4511CCF2-433E-46BE-9D4A-FA12F1CD7A6F}" srcOrd="0" destOrd="0" presId="urn:microsoft.com/office/officeart/2005/8/layout/orgChart1"/>
     <dgm:cxn modelId="{E5337FF4-0C46-4985-A4FA-646672BCA879}" srcId="{3CCEFAAA-75B5-4A5E-8509-F2A0CBA85780}" destId="{0934AF1F-BE93-4B11-886F-90323E61482A}" srcOrd="0" destOrd="0" parTransId="{A319C6B2-FE75-4837-9502-207BDBDFF261}" sibTransId="{229B0626-DF9F-4CD0-B4EC-D23071652347}"/>
-    <dgm:cxn modelId="{69A04049-459C-49BA-B7AD-511FDBB94677}" type="presOf" srcId="{ABF89DEA-58D3-4C64-A0DA-68CD17F97399}" destId="{F303AAF7-96FE-46F8-AE30-7EA2820FA437}" srcOrd="1" destOrd="0" presId="urn:microsoft.com/office/officeart/2005/8/layout/orgChart1"/>
-    <dgm:cxn modelId="{314C6152-D51D-402C-A5C1-A308AEBE82C8}" type="presOf" srcId="{9791FBAA-0FEC-4B08-B41E-7A4C8ECA9D0C}" destId="{CB6729E2-12AE-4BC4-89E0-B8D06B6E6299}" srcOrd="0" destOrd="0" presId="urn:microsoft.com/office/officeart/2005/8/layout/orgChart1"/>
-    <dgm:cxn modelId="{E3C0F975-24A2-416E-A48E-29AF5C399783}" type="presOf" srcId="{D62C5EAA-FBE3-41DA-A847-EAF9CF0727A7}" destId="{C453585C-1114-4903-9C4C-6B870A2C1682}" srcOrd="1" destOrd="0" presId="urn:microsoft.com/office/officeart/2005/8/layout/orgChart1"/>
-    <dgm:cxn modelId="{4DAD4EE9-50B1-4BF3-BCE3-C4703D54BB12}" type="presOf" srcId="{5A9B6601-D900-479E-87B5-F2C421682CCC}" destId="{86E05583-0F39-477E-BAC7-D4FFB2373E95}" srcOrd="0" destOrd="0" presId="urn:microsoft.com/office/officeart/2005/8/layout/orgChart1"/>
-    <dgm:cxn modelId="{03D41FF7-3931-4768-B9C7-8A8CBD171DDD}" type="presOf" srcId="{ABF89DEA-58D3-4C64-A0DA-68CD17F97399}" destId="{AF16C961-8C02-4C11-86BD-6517BE2B3E16}" srcOrd="0" destOrd="0" presId="urn:microsoft.com/office/officeart/2005/8/layout/orgChart1"/>
-    <dgm:cxn modelId="{367C1EEE-A615-49AE-A974-5E85BAAC80DE}" type="presOf" srcId="{C76531A2-1C54-491A-B6AB-460EAD618828}" destId="{4EBF7CFC-66CD-4F1B-A330-A315DD13E16E}" srcOrd="0" destOrd="0" presId="urn:microsoft.com/office/officeart/2005/8/layout/orgChart1"/>
-    <dgm:cxn modelId="{2FEAD26A-C983-4825-9748-915FE377BFEF}" type="presOf" srcId="{0EB51EAB-7423-4DF5-89EF-BA6B255783C0}" destId="{14AEECE6-A6C6-4213-B06C-9264EF203F5C}" srcOrd="0" destOrd="0" presId="urn:microsoft.com/office/officeart/2005/8/layout/orgChart1"/>
-    <dgm:cxn modelId="{6CCBA5F0-FDBE-4AF8-A9FF-9817E41657CC}" type="presOf" srcId="{FF4DEB76-75E1-41E0-B55E-3A51044397D0}" destId="{40E03DB1-0B72-4DCF-9A06-2253149EF29F}" srcOrd="1" destOrd="0" presId="urn:microsoft.com/office/officeart/2005/8/layout/orgChart1"/>
-    <dgm:cxn modelId="{5F411B46-D489-40D4-BC39-ADEAE26D2EE3}" type="presOf" srcId="{0934AF1F-BE93-4B11-886F-90323E61482A}" destId="{E020C0CF-C9EE-4FBF-99F5-D1C55F39C0E7}" srcOrd="1" destOrd="0" presId="urn:microsoft.com/office/officeart/2005/8/layout/orgChart1"/>
-    <dgm:cxn modelId="{3AF64371-90CB-46EE-B123-0FBBF40BC182}" type="presOf" srcId="{D43DFDD8-DD03-4858-9242-B3C9184938D7}" destId="{F1CC698B-5371-40B7-87FC-D21B285A8924}" srcOrd="1" destOrd="0" presId="urn:microsoft.com/office/officeart/2005/8/layout/orgChart1"/>
+    <dgm:cxn modelId="{A59308AA-4E9A-418D-B8CE-6AF2C8255044}" type="presOf" srcId="{C76531A2-1C54-491A-B6AB-460EAD618828}" destId="{4EBF7CFC-66CD-4F1B-A330-A315DD13E16E}" srcOrd="0" destOrd="0" presId="urn:microsoft.com/office/officeart/2005/8/layout/orgChart1"/>
+    <dgm:cxn modelId="{A61F4455-2BC1-4879-868B-8CA6EE3BCC33}" type="presOf" srcId="{EE6959AA-DC1A-48C3-8F9E-C868C49FEEF0}" destId="{FFBAD0D4-C5EA-4EB5-A103-66D8D2962166}" srcOrd="1" destOrd="0" presId="urn:microsoft.com/office/officeart/2005/8/layout/orgChart1"/>
+    <dgm:cxn modelId="{AEF8C329-D814-4992-B768-B2F454434118}" type="presOf" srcId="{34272042-0873-432F-A2B8-1F0F21F14FB9}" destId="{68D2B525-AF7C-4FB2-A176-9282D3B8886A}" srcOrd="0" destOrd="0" presId="urn:microsoft.com/office/officeart/2005/8/layout/orgChart1"/>
+    <dgm:cxn modelId="{5DEDD009-FE1B-4BD8-8683-E56BADA3E9B6}" type="presOf" srcId="{FF4DEB76-75E1-41E0-B55E-3A51044397D0}" destId="{9FD9C661-288B-496B-A0AC-3431280FF34D}" srcOrd="0" destOrd="0" presId="urn:microsoft.com/office/officeart/2005/8/layout/orgChart1"/>
+    <dgm:cxn modelId="{311AA91F-758F-432A-9F91-C619B68D3EE6}" type="presOf" srcId="{E8F550BE-B535-418A-B36B-44921F2F1B2B}" destId="{9EB58533-95E7-4998-B2C8-995FBEF0A516}" srcOrd="0" destOrd="0" presId="urn:microsoft.com/office/officeart/2005/8/layout/orgChart1"/>
+    <dgm:cxn modelId="{43861565-4A3C-434E-8D7E-D4A8DD9D4A10}" type="presOf" srcId="{4EB21E81-337D-41A7-B5DA-2618D84B00B7}" destId="{41E3048F-D2E2-4EB2-8A5C-116C2D3006F6}" srcOrd="1" destOrd="0" presId="urn:microsoft.com/office/officeart/2005/8/layout/orgChart1"/>
     <dgm:cxn modelId="{4EA4F527-49CC-407E-B195-132ABFF1034C}" srcId="{34272042-0873-432F-A2B8-1F0F21F14FB9}" destId="{ABF89DEA-58D3-4C64-A0DA-68CD17F97399}" srcOrd="0" destOrd="0" parTransId="{53151B7A-93CA-41E9-9609-258643114350}" sibTransId="{7C149B83-E3CE-465E-A15A-902DAA04B422}"/>
-    <dgm:cxn modelId="{ED317694-2CEC-4936-AEDD-D9B8B4908B58}" type="presOf" srcId="{E8F550BE-B535-418A-B36B-44921F2F1B2B}" destId="{9EB58533-95E7-4998-B2C8-995FBEF0A516}" srcOrd="0" destOrd="0" presId="urn:microsoft.com/office/officeart/2005/8/layout/orgChart1"/>
+    <dgm:cxn modelId="{6C72E1A7-5FC8-4735-B9E1-C286C00AB867}" type="presOf" srcId="{E8F550BE-B535-418A-B36B-44921F2F1B2B}" destId="{73FACE6B-D5B9-4E7E-B4B7-4929A5987511}" srcOrd="1" destOrd="0" presId="urn:microsoft.com/office/officeart/2005/8/layout/orgChart1"/>
     <dgm:cxn modelId="{58C66AEE-828C-4DF1-8FD0-F6E9B37E0A21}" srcId="{FF4DEB76-75E1-41E0-B55E-3A51044397D0}" destId="{0847D759-422F-435E-949F-7FFFCCF7DF9B}" srcOrd="1" destOrd="0" parTransId="{0282BB86-EB18-4B26-B80A-50A409D76D36}" sibTransId="{9192923E-B955-4005-A54A-C12B7031D935}"/>
-    <dgm:cxn modelId="{C2495963-9349-43A0-8911-8B90F758F5D3}" type="presOf" srcId="{E8F550BE-B535-418A-B36B-44921F2F1B2B}" destId="{73FACE6B-D5B9-4E7E-B4B7-4929A5987511}" srcOrd="1" destOrd="0" presId="urn:microsoft.com/office/officeart/2005/8/layout/orgChart1"/>
     <dgm:cxn modelId="{A228AEE2-7307-442F-A694-886F5E98D83D}" srcId="{34272042-0873-432F-A2B8-1F0F21F14FB9}" destId="{EE6959AA-DC1A-48C3-8F9E-C868C49FEEF0}" srcOrd="1" destOrd="0" parTransId="{22A3DB68-2174-404D-BA46-7C589143062B}" sibTransId="{55BABB05-C2B3-4023-BA17-C691D2FAB874}"/>
-    <dgm:cxn modelId="{5EBFFAB9-B6A3-4EBE-BF07-4085D1466E36}" type="presOf" srcId="{EE6959AA-DC1A-48C3-8F9E-C868C49FEEF0}" destId="{8AA2E1D3-C7A1-44D3-849F-DD46DC1C7C8B}" srcOrd="0" destOrd="0" presId="urn:microsoft.com/office/officeart/2005/8/layout/orgChart1"/>
-    <dgm:cxn modelId="{50D1C5C6-A441-43B5-AE85-B5CFBE7F36AA}" type="presOf" srcId="{2129D358-5C42-4B5C-A83E-09A46BBC16A9}" destId="{7ABADB6E-13D2-4E82-A65C-D643874C9BB4}" srcOrd="0" destOrd="0" presId="urn:microsoft.com/office/officeart/2005/8/layout/orgChart1"/>
-    <dgm:cxn modelId="{D15F6360-07E7-45C8-920A-8BF1B29932A9}" type="presOf" srcId="{2129D358-5C42-4B5C-A83E-09A46BBC16A9}" destId="{1BD5DCCF-DDBD-4EE7-B4A5-2C44AA6118FF}" srcOrd="1" destOrd="0" presId="urn:microsoft.com/office/officeart/2005/8/layout/orgChart1"/>
-    <dgm:cxn modelId="{02661BE4-B32C-423A-AA7E-72D4A0814105}" type="presOf" srcId="{4EB21E81-337D-41A7-B5DA-2618D84B00B7}" destId="{41E3048F-D2E2-4EB2-8A5C-116C2D3006F6}" srcOrd="1" destOrd="0" presId="urn:microsoft.com/office/officeart/2005/8/layout/orgChart1"/>
+    <dgm:cxn modelId="{9D0B0243-16C0-41A6-9DD8-7D1102DC6AFD}" type="presOf" srcId="{FF4DEB76-75E1-41E0-B55E-3A51044397D0}" destId="{40E03DB1-0B72-4DCF-9A06-2253149EF29F}" srcOrd="1" destOrd="0" presId="urn:microsoft.com/office/officeart/2005/8/layout/orgChart1"/>
+    <dgm:cxn modelId="{51BCF326-37BC-4AC4-AC2D-0231156DCA8F}" type="presOf" srcId="{0934AF1F-BE93-4B11-886F-90323E61482A}" destId="{9A3E7B27-18AF-44BB-8A95-63A5390A51A0}" srcOrd="0" destOrd="0" presId="urn:microsoft.com/office/officeart/2005/8/layout/orgChart1"/>
+    <dgm:cxn modelId="{FB190F51-B631-481A-8C6F-E507D843D967}" type="presOf" srcId="{29200D49-15E4-4836-AEE7-58F4586A3827}" destId="{820BFDE4-85F0-4758-AFFB-3908FDD6BE15}" srcOrd="0" destOrd="0" presId="urn:microsoft.com/office/officeart/2005/8/layout/orgChart1"/>
+    <dgm:cxn modelId="{78C360AF-7A53-49B7-9F3B-7AE53E7D3F33}" type="presOf" srcId="{D62C5EAA-FBE3-41DA-A847-EAF9CF0727A7}" destId="{0A1B5899-E7B9-4A24-B3E5-856044899130}" srcOrd="0" destOrd="0" presId="urn:microsoft.com/office/officeart/2005/8/layout/orgChart1"/>
+    <dgm:cxn modelId="{BDEEE8A4-E2AC-41A0-88C0-C73609B4BAE1}" type="presOf" srcId="{0934AF1F-BE93-4B11-886F-90323E61482A}" destId="{E020C0CF-C9EE-4FBF-99F5-D1C55F39C0E7}" srcOrd="1" destOrd="0" presId="urn:microsoft.com/office/officeart/2005/8/layout/orgChart1"/>
+    <dgm:cxn modelId="{E95FB072-255F-4701-A3DD-95BBA05CFB4D}" type="presOf" srcId="{0847D759-422F-435E-949F-7FFFCCF7DF9B}" destId="{1C787416-9CFE-4878-8811-E69520FAE1C0}" srcOrd="1" destOrd="0" presId="urn:microsoft.com/office/officeart/2005/8/layout/orgChart1"/>
     <dgm:cxn modelId="{05E3D1B0-2272-449F-9162-34E3B9D98033}" srcId="{FF4DEB76-75E1-41E0-B55E-3A51044397D0}" destId="{E8F550BE-B535-418A-B36B-44921F2F1B2B}" srcOrd="0" destOrd="0" parTransId="{9791FBAA-0FEC-4B08-B41E-7A4C8ECA9D0C}" sibTransId="{81E9F335-4060-493B-A06B-7EA7A9F2B209}"/>
     <dgm:cxn modelId="{4D5A9C6B-BC1D-4523-AA0B-9696AB137C71}" srcId="{2129D358-5C42-4B5C-A83E-09A46BBC16A9}" destId="{4EB21E81-337D-41A7-B5DA-2618D84B00B7}" srcOrd="1" destOrd="0" parTransId="{29200D49-15E4-4836-AEE7-58F4586A3827}" sibTransId="{4B12DDA8-6B52-4766-9521-FFFEC2C9F318}"/>
-    <dgm:cxn modelId="{FF3FB05D-C937-4B5F-A03E-400D4986F4BF}" type="presOf" srcId="{0282BB86-EB18-4B26-B80A-50A409D76D36}" destId="{398098D1-1B05-41FC-80DC-C2AF74632878}" srcOrd="0" destOrd="0" presId="urn:microsoft.com/office/officeart/2005/8/layout/orgChart1"/>
-    <dgm:cxn modelId="{AFED5F88-A36E-4FAD-892A-D9194F6F6618}" type="presOf" srcId="{0934AF1F-BE93-4B11-886F-90323E61482A}" destId="{9A3E7B27-18AF-44BB-8A95-63A5390A51A0}" srcOrd="0" destOrd="0" presId="urn:microsoft.com/office/officeart/2005/8/layout/orgChart1"/>
-    <dgm:cxn modelId="{0745BAE5-11E5-4E2C-9301-97129F572BA1}" type="presOf" srcId="{29200D49-15E4-4836-AEE7-58F4586A3827}" destId="{820BFDE4-85F0-4758-AFFB-3908FDD6BE15}" srcOrd="0" destOrd="0" presId="urn:microsoft.com/office/officeart/2005/8/layout/orgChart1"/>
     <dgm:cxn modelId="{E6E833A6-2F5A-4760-8BB6-71616FFDBA19}" srcId="{0934AF1F-BE93-4B11-886F-90323E61482A}" destId="{2129D358-5C42-4B5C-A83E-09A46BBC16A9}" srcOrd="0" destOrd="0" parTransId="{C76531A2-1C54-491A-B6AB-460EAD618828}" sibTransId="{AC652212-79DE-40C9-856E-915C0CC008ED}"/>
-    <dgm:cxn modelId="{70456013-0259-4C62-808F-EBB04CFAE5FF}" type="presOf" srcId="{EE6959AA-DC1A-48C3-8F9E-C868C49FEEF0}" destId="{FFBAD0D4-C5EA-4EB5-A103-66D8D2962166}" srcOrd="1" destOrd="0" presId="urn:microsoft.com/office/officeart/2005/8/layout/orgChart1"/>
-    <dgm:cxn modelId="{3AD921A2-4290-4E9D-9475-981FC2F37196}" type="presOf" srcId="{ADBBCD21-6969-4975-9389-50E7AA87F7FE}" destId="{F83FDABB-EC93-4DF7-9321-481C3BB01AC7}" srcOrd="0" destOrd="0" presId="urn:microsoft.com/office/officeart/2005/8/layout/orgChart1"/>
+    <dgm:cxn modelId="{0D28D611-200F-40DE-9AFB-071D46DD6F28}" type="presOf" srcId="{3CCEFAAA-75B5-4A5E-8509-F2A0CBA85780}" destId="{E6777229-31BD-4723-94B0-1D90BEC3737B}" srcOrd="0" destOrd="0" presId="urn:microsoft.com/office/officeart/2005/8/layout/orgChart1"/>
+    <dgm:cxn modelId="{9A48B263-74BD-4CFD-BF8A-FFE4C4FD2F18}" type="presOf" srcId="{0EB51EAB-7423-4DF5-89EF-BA6B255783C0}" destId="{249DFB9C-AC48-4C78-BA90-9E39E0EA2964}" srcOrd="1" destOrd="0" presId="urn:microsoft.com/office/officeart/2005/8/layout/orgChart1"/>
+    <dgm:cxn modelId="{D63AE6BF-48D1-4467-8B5D-AB52B8854250}" type="presOf" srcId="{4EB21E81-337D-41A7-B5DA-2618D84B00B7}" destId="{16CBF349-4C97-4625-B9E9-626943BCA634}" srcOrd="0" destOrd="0" presId="urn:microsoft.com/office/officeart/2005/8/layout/orgChart1"/>
+    <dgm:cxn modelId="{2E4A89D0-5503-4A5C-BF25-C9D5BA4381A9}" type="presOf" srcId="{53151B7A-93CA-41E9-9609-258643114350}" destId="{0647F18D-FE01-47B2-9A59-B759E8A71C4C}" srcOrd="0" destOrd="0" presId="urn:microsoft.com/office/officeart/2005/8/layout/orgChart1"/>
+    <dgm:cxn modelId="{FE96367B-5DDA-4D46-93F2-54C6AE98CFC9}" type="presOf" srcId="{2129D358-5C42-4B5C-A83E-09A46BBC16A9}" destId="{7ABADB6E-13D2-4E82-A65C-D643874C9BB4}" srcOrd="0" destOrd="0" presId="urn:microsoft.com/office/officeart/2005/8/layout/orgChart1"/>
     <dgm:cxn modelId="{6FCFB561-79AB-4CEC-8EF8-BA1B18660E45}" srcId="{3CCEFAAA-75B5-4A5E-8509-F2A0CBA85780}" destId="{D43DFDD8-DD03-4858-9242-B3C9184938D7}" srcOrd="1" destOrd="0" parTransId="{FE05B1B0-C0A9-44FD-BDB1-2F7F7A6F8DC9}" sibTransId="{AFE5B661-565D-4A31-B38B-619479749C20}"/>
-    <dgm:cxn modelId="{2CEE3FE1-B754-4427-B89F-F79BC3FD62F3}" type="presOf" srcId="{73622E04-0C51-4F4B-9D31-ED781E6B73E7}" destId="{6B87950A-0E95-4189-9037-7FF158B76362}" srcOrd="0" destOrd="0" presId="urn:microsoft.com/office/officeart/2005/8/layout/orgChart1"/>
+    <dgm:cxn modelId="{EC39E5D5-D6CA-492F-BE3F-E91F1CFC0646}" type="presOf" srcId="{0EB51EAB-7423-4DF5-89EF-BA6B255783C0}" destId="{14AEECE6-A6C6-4213-B06C-9264EF203F5C}" srcOrd="0" destOrd="0" presId="urn:microsoft.com/office/officeart/2005/8/layout/orgChart1"/>
+    <dgm:cxn modelId="{CB1B30EF-66B4-43AA-8788-3797A30D06E4}" type="presOf" srcId="{ABF89DEA-58D3-4C64-A0DA-68CD17F97399}" destId="{F303AAF7-96FE-46F8-AE30-7EA2820FA437}" srcOrd="1" destOrd="0" presId="urn:microsoft.com/office/officeart/2005/8/layout/orgChart1"/>
     <dgm:cxn modelId="{BF911678-B7FB-49E6-879F-695E67C96F1F}" srcId="{FF4DEB76-75E1-41E0-B55E-3A51044397D0}" destId="{A1032CD6-046B-4D19-A77F-51DBDAD8A06E}" srcOrd="2" destOrd="0" parTransId="{5A9B6601-D900-479E-87B5-F2C421682CCC}" sibTransId="{8C1B690E-74B9-4330-9B2F-E1A1FC7ECBAA}"/>
-    <dgm:cxn modelId="{F85D90D1-B400-42C6-9354-E90E35C44120}" type="presOf" srcId="{22A3DB68-2174-404D-BA46-7C589143062B}" destId="{B49CE564-343F-4D7E-80E4-96F326A2980B}" srcOrd="0" destOrd="0" presId="urn:microsoft.com/office/officeart/2005/8/layout/orgChart1"/>
-    <dgm:cxn modelId="{220E84D3-FA5E-4EE1-A120-5190140F6A43}" type="presOf" srcId="{0EB51EAB-7423-4DF5-89EF-BA6B255783C0}" destId="{249DFB9C-AC48-4C78-BA90-9E39E0EA2964}" srcOrd="1" destOrd="0" presId="urn:microsoft.com/office/officeart/2005/8/layout/orgChart1"/>
-    <dgm:cxn modelId="{092EDFDD-D5EB-42D4-861F-8388FBC9DFCB}" type="presOf" srcId="{0847D759-422F-435E-949F-7FFFCCF7DF9B}" destId="{71E200DB-8309-4224-9A65-F68724F6DAE5}" srcOrd="0" destOrd="0" presId="urn:microsoft.com/office/officeart/2005/8/layout/orgChart1"/>
-    <dgm:cxn modelId="{726D2044-ECCE-42D4-8E8B-95F0F94D7814}" type="presOf" srcId="{D43DFDD8-DD03-4858-9242-B3C9184938D7}" destId="{275B945E-C388-41E1-B55E-5E2ACD538D42}" srcOrd="0" destOrd="0" presId="urn:microsoft.com/office/officeart/2005/8/layout/orgChart1"/>
-    <dgm:cxn modelId="{F5D3C77E-12EE-4916-A157-4FAA1CDBBF5C}" type="presOf" srcId="{53151B7A-93CA-41E9-9609-258643114350}" destId="{0647F18D-FE01-47B2-9A59-B759E8A71C4C}" srcOrd="0" destOrd="0" presId="urn:microsoft.com/office/officeart/2005/8/layout/orgChart1"/>
-    <dgm:cxn modelId="{9D87CBDA-6512-44A2-ABFB-618B40A418FF}" type="presOf" srcId="{34272042-0873-432F-A2B8-1F0F21F14FB9}" destId="{68D2B525-AF7C-4FB2-A176-9282D3B8886A}" srcOrd="0" destOrd="0" presId="urn:microsoft.com/office/officeart/2005/8/layout/orgChart1"/>
+    <dgm:cxn modelId="{7061794E-F961-42D8-84EE-1A1E1C0AAB6B}" type="presOf" srcId="{73622E04-0C51-4F4B-9D31-ED781E6B73E7}" destId="{6B87950A-0E95-4189-9037-7FF158B76362}" srcOrd="0" destOrd="0" presId="urn:microsoft.com/office/officeart/2005/8/layout/orgChart1"/>
+    <dgm:cxn modelId="{30B5DA91-D0A1-4F46-9A18-3B857DF136CD}" type="presOf" srcId="{5A9B6601-D900-479E-87B5-F2C421682CCC}" destId="{86E05583-0F39-477E-BAC7-D4FFB2373E95}" srcOrd="0" destOrd="0" presId="urn:microsoft.com/office/officeart/2005/8/layout/orgChart1"/>
+    <dgm:cxn modelId="{0E559C60-9338-46DC-8B2E-2A62FDFF3960}" type="presOf" srcId="{EE6959AA-DC1A-48C3-8F9E-C868C49FEEF0}" destId="{8AA2E1D3-C7A1-44D3-849F-DD46DC1C7C8B}" srcOrd="0" destOrd="0" presId="urn:microsoft.com/office/officeart/2005/8/layout/orgChart1"/>
+    <dgm:cxn modelId="{F2E39555-25D1-437F-9541-6F78E8470B4E}" type="presOf" srcId="{D43DFDD8-DD03-4858-9242-B3C9184938D7}" destId="{F1CC698B-5371-40B7-87FC-D21B285A8924}" srcOrd="1" destOrd="0" presId="urn:microsoft.com/office/officeart/2005/8/layout/orgChart1"/>
+    <dgm:cxn modelId="{312C75F9-2A97-4BDE-8AE4-73BC30A1663A}" type="presOf" srcId="{ADBBCD21-6969-4975-9389-50E7AA87F7FE}" destId="{F83FDABB-EC93-4DF7-9321-481C3BB01AC7}" srcOrd="0" destOrd="0" presId="urn:microsoft.com/office/officeart/2005/8/layout/orgChart1"/>
+    <dgm:cxn modelId="{E8D4AA0B-41FE-4A02-8777-BA8549F5C162}" type="presOf" srcId="{2129D358-5C42-4B5C-A83E-09A46BBC16A9}" destId="{1BD5DCCF-DDBD-4EE7-B4A5-2C44AA6118FF}" srcOrd="1" destOrd="0" presId="urn:microsoft.com/office/officeart/2005/8/layout/orgChart1"/>
     <dgm:cxn modelId="{AC303C1E-B9BA-4D30-9D60-421A47BA35E9}" srcId="{2129D358-5C42-4B5C-A83E-09A46BBC16A9}" destId="{D62C5EAA-FBE3-41DA-A847-EAF9CF0727A7}" srcOrd="0" destOrd="0" parTransId="{BB43BD6D-23F4-4C6F-810F-7CE15D147EA0}" sibTransId="{0FAA0B6A-CB7D-4EBD-A92D-C4F0399B05BD}"/>
     <dgm:cxn modelId="{D7BB60EE-C519-41ED-AEA8-493FB42DEB03}" srcId="{0934AF1F-BE93-4B11-886F-90323E61482A}" destId="{34272042-0873-432F-A2B8-1F0F21F14FB9}" srcOrd="1" destOrd="0" parTransId="{73622E04-0C51-4F4B-9D31-ED781E6B73E7}" sibTransId="{69287048-0052-4F63-BF50-DCEC8BBEA6AC}"/>
-    <dgm:cxn modelId="{8AB5BB46-A99E-4BD4-BA01-A73C6F3CEEE5}" type="presOf" srcId="{4EB21E81-337D-41A7-B5DA-2618D84B00B7}" destId="{16CBF349-4C97-4625-B9E9-626943BCA634}" srcOrd="0" destOrd="0" presId="urn:microsoft.com/office/officeart/2005/8/layout/orgChart1"/>
-    <dgm:cxn modelId="{CD4ADD0B-7422-4074-A4A6-B39BFCAC7B9A}" type="presOf" srcId="{A1032CD6-046B-4D19-A77F-51DBDAD8A06E}" destId="{1789DB6E-B93F-4039-8E2C-9B9F4A341149}" srcOrd="0" destOrd="0" presId="urn:microsoft.com/office/officeart/2005/8/layout/orgChart1"/>
+    <dgm:cxn modelId="{C2D79B3B-0090-4B94-9DC0-75A3C5D040B1}" type="presOf" srcId="{ABF89DEA-58D3-4C64-A0DA-68CD17F97399}" destId="{AF16C961-8C02-4C11-86BD-6517BE2B3E16}" srcOrd="0" destOrd="0" presId="urn:microsoft.com/office/officeart/2005/8/layout/orgChart1"/>
+    <dgm:cxn modelId="{D743070B-F8B1-485F-837B-48E5D7471B36}" type="presOf" srcId="{34272042-0873-432F-A2B8-1F0F21F14FB9}" destId="{D6D594CD-E4EC-4AC7-AECC-EF610DEF322C}" srcOrd="1" destOrd="0" presId="urn:microsoft.com/office/officeart/2005/8/layout/orgChart1"/>
+    <dgm:cxn modelId="{73DFF0A1-F618-4C08-86CC-AA65650EB9D2}" type="presOf" srcId="{D62C5EAA-FBE3-41DA-A847-EAF9CF0727A7}" destId="{C453585C-1114-4903-9C4C-6B870A2C1682}" srcOrd="1" destOrd="0" presId="urn:microsoft.com/office/officeart/2005/8/layout/orgChart1"/>
+    <dgm:cxn modelId="{2E25C2E1-84FB-42FE-8C64-8CE864225184}" type="presOf" srcId="{A1032CD6-046B-4D19-A77F-51DBDAD8A06E}" destId="{1789DB6E-B93F-4039-8E2C-9B9F4A341149}" srcOrd="0" destOrd="0" presId="urn:microsoft.com/office/officeart/2005/8/layout/orgChart1"/>
     <dgm:cxn modelId="{60F01007-233C-4449-A030-EAD976B98786}" srcId="{0934AF1F-BE93-4B11-886F-90323E61482A}" destId="{FF4DEB76-75E1-41E0-B55E-3A51044397D0}" srcOrd="2" destOrd="0" parTransId="{8B434466-6EC7-435A-9120-2445011B3CF6}" sibTransId="{A52F0ABB-3210-4D4A-A117-DA631E41C4D9}"/>
-    <dgm:cxn modelId="{1B120ECD-C23E-4AA8-831A-4836E69F7F27}" type="presOf" srcId="{3CCEFAAA-75B5-4A5E-8509-F2A0CBA85780}" destId="{E6777229-31BD-4723-94B0-1D90BEC3737B}" srcOrd="0" destOrd="0" presId="urn:microsoft.com/office/officeart/2005/8/layout/orgChart1"/>
-    <dgm:cxn modelId="{315AE791-DD14-4E89-A117-EF29EFB28701}" type="presOf" srcId="{FF4DEB76-75E1-41E0-B55E-3A51044397D0}" destId="{9FD9C661-288B-496B-A0AC-3431280FF34D}" srcOrd="0" destOrd="0" presId="urn:microsoft.com/office/officeart/2005/8/layout/orgChart1"/>
+    <dgm:cxn modelId="{EE120B9B-D864-47D6-9CC4-EEEB8C28473D}" type="presOf" srcId="{0282BB86-EB18-4B26-B80A-50A409D76D36}" destId="{398098D1-1B05-41FC-80DC-C2AF74632878}" srcOrd="0" destOrd="0" presId="urn:microsoft.com/office/officeart/2005/8/layout/orgChart1"/>
+    <dgm:cxn modelId="{FEBD9BD3-ABC0-46BE-A1E3-763A9DB6811D}" type="presOf" srcId="{0847D759-422F-435E-949F-7FFFCCF7DF9B}" destId="{71E200DB-8309-4224-9A65-F68724F6DAE5}" srcOrd="0" destOrd="0" presId="urn:microsoft.com/office/officeart/2005/8/layout/orgChart1"/>
     <dgm:cxn modelId="{2C01667A-7330-45E4-89F6-87CFFDF07C5F}" srcId="{34272042-0873-432F-A2B8-1F0F21F14FB9}" destId="{0EB51EAB-7423-4DF5-89EF-BA6B255783C0}" srcOrd="2" destOrd="0" parTransId="{ADBBCD21-6969-4975-9389-50E7AA87F7FE}" sibTransId="{0A653E13-B6A7-448C-8C4A-8E637D183F95}"/>
-    <dgm:cxn modelId="{D0BEC64A-0A5C-4E0F-9B58-54A5677961A8}" type="presOf" srcId="{A1032CD6-046B-4D19-A77F-51DBDAD8A06E}" destId="{30DD9962-4D91-4AC7-95A2-41499EEB2C66}" srcOrd="1" destOrd="0" presId="urn:microsoft.com/office/officeart/2005/8/layout/orgChart1"/>
-    <dgm:cxn modelId="{45DE1676-577A-4D37-9A81-F753C9E13EC8}" type="presOf" srcId="{BB43BD6D-23F4-4C6F-810F-7CE15D147EA0}" destId="{4511CCF2-433E-46BE-9D4A-FA12F1CD7A6F}" srcOrd="0" destOrd="0" presId="urn:microsoft.com/office/officeart/2005/8/layout/orgChart1"/>
-    <dgm:cxn modelId="{4CC6051D-FFEB-4067-B305-7E5F711DB4AF}" type="presOf" srcId="{8B434466-6EC7-435A-9120-2445011B3CF6}" destId="{8F518717-7BC7-4F66-AA85-DA216D684B31}" srcOrd="0" destOrd="0" presId="urn:microsoft.com/office/officeart/2005/8/layout/orgChart1"/>
-    <dgm:cxn modelId="{27D37AE6-E44A-40D3-B9FC-B41DD79E9DA8}" type="presParOf" srcId="{E6777229-31BD-4723-94B0-1D90BEC3737B}" destId="{2A137B0A-8926-4B63-B173-B7F9362164E9}" srcOrd="0" destOrd="0" presId="urn:microsoft.com/office/officeart/2005/8/layout/orgChart1"/>
-    <dgm:cxn modelId="{82D20AAE-936C-48CD-B6F5-FA89E8AEFE6C}" type="presParOf" srcId="{2A137B0A-8926-4B63-B173-B7F9362164E9}" destId="{613D2152-C0D7-4D6B-8D9D-614B9226C071}" srcOrd="0" destOrd="0" presId="urn:microsoft.com/office/officeart/2005/8/layout/orgChart1"/>
-    <dgm:cxn modelId="{3F465FCE-B75B-4710-9400-A61910740591}" type="presParOf" srcId="{613D2152-C0D7-4D6B-8D9D-614B9226C071}" destId="{9A3E7B27-18AF-44BB-8A95-63A5390A51A0}" srcOrd="0" destOrd="0" presId="urn:microsoft.com/office/officeart/2005/8/layout/orgChart1"/>
-    <dgm:cxn modelId="{253684A3-8F55-47B3-B4D5-381C9EE8DB7A}" type="presParOf" srcId="{613D2152-C0D7-4D6B-8D9D-614B9226C071}" destId="{E020C0CF-C9EE-4FBF-99F5-D1C55F39C0E7}" srcOrd="1" destOrd="0" presId="urn:microsoft.com/office/officeart/2005/8/layout/orgChart1"/>
-    <dgm:cxn modelId="{E4AD02CA-46A9-423E-9EA9-642333D1E3BE}" type="presParOf" srcId="{2A137B0A-8926-4B63-B173-B7F9362164E9}" destId="{0ED4066E-AE1C-4380-9FAC-D19EAAFC5261}" srcOrd="1" destOrd="0" presId="urn:microsoft.com/office/officeart/2005/8/layout/orgChart1"/>
-    <dgm:cxn modelId="{6196FFA0-3BB6-4EC0-A0D6-BE74F0832A85}" type="presParOf" srcId="{0ED4066E-AE1C-4380-9FAC-D19EAAFC5261}" destId="{4EBF7CFC-66CD-4F1B-A330-A315DD13E16E}" srcOrd="0" destOrd="0" presId="urn:microsoft.com/office/officeart/2005/8/layout/orgChart1"/>
-    <dgm:cxn modelId="{16122D7B-E7BF-4FC2-997F-AEA7F72FF728}" type="presParOf" srcId="{0ED4066E-AE1C-4380-9FAC-D19EAAFC5261}" destId="{0C6D4E87-1210-423C-B882-5AFCB2895B7D}" srcOrd="1" destOrd="0" presId="urn:microsoft.com/office/officeart/2005/8/layout/orgChart1"/>
-    <dgm:cxn modelId="{648F89CE-DA3E-4BA2-B175-4E3EE14890C9}" type="presParOf" srcId="{0C6D4E87-1210-423C-B882-5AFCB2895B7D}" destId="{2D583E34-2E6C-4E40-9E5A-6D152A234B08}" srcOrd="0" destOrd="0" presId="urn:microsoft.com/office/officeart/2005/8/layout/orgChart1"/>
-    <dgm:cxn modelId="{9B7040F4-478D-4FC1-8A47-41419DE7FFD4}" type="presParOf" srcId="{2D583E34-2E6C-4E40-9E5A-6D152A234B08}" destId="{7ABADB6E-13D2-4E82-A65C-D643874C9BB4}" srcOrd="0" destOrd="0" presId="urn:microsoft.com/office/officeart/2005/8/layout/orgChart1"/>
-    <dgm:cxn modelId="{BC207BE6-2757-4135-9DD4-3B0379A40DBE}" type="presParOf" srcId="{2D583E34-2E6C-4E40-9E5A-6D152A234B08}" destId="{1BD5DCCF-DDBD-4EE7-B4A5-2C44AA6118FF}" srcOrd="1" destOrd="0" presId="urn:microsoft.com/office/officeart/2005/8/layout/orgChart1"/>
-    <dgm:cxn modelId="{B6525DE3-9DA9-4AF5-BCCA-6DFF576B4013}" type="presParOf" srcId="{0C6D4E87-1210-423C-B882-5AFCB2895B7D}" destId="{A53FB5AA-70D7-468A-B61E-6CF38D49931A}" srcOrd="1" destOrd="0" presId="urn:microsoft.com/office/officeart/2005/8/layout/orgChart1"/>
-    <dgm:cxn modelId="{31AE9ECE-04F6-482A-9992-15D661A3DBBA}" type="presParOf" srcId="{A53FB5AA-70D7-468A-B61E-6CF38D49931A}" destId="{4511CCF2-433E-46BE-9D4A-FA12F1CD7A6F}" srcOrd="0" destOrd="0" presId="urn:microsoft.com/office/officeart/2005/8/layout/orgChart1"/>
-    <dgm:cxn modelId="{7AFD8F3E-D3DE-4389-B871-38DACEE1B719}" type="presParOf" srcId="{A53FB5AA-70D7-468A-B61E-6CF38D49931A}" destId="{2D048EE9-8CD1-4729-BB87-98923E8F96CF}" srcOrd="1" destOrd="0" presId="urn:microsoft.com/office/officeart/2005/8/layout/orgChart1"/>
-    <dgm:cxn modelId="{0599DA11-A562-4055-8F24-1FE23CB95645}" type="presParOf" srcId="{2D048EE9-8CD1-4729-BB87-98923E8F96CF}" destId="{CBA11B08-2C7F-40EB-BFB5-971078C22FE2}" srcOrd="0" destOrd="0" presId="urn:microsoft.com/office/officeart/2005/8/layout/orgChart1"/>
-    <dgm:cxn modelId="{ADA693BA-558F-4D6E-B578-79AB4EF1842F}" type="presParOf" srcId="{CBA11B08-2C7F-40EB-BFB5-971078C22FE2}" destId="{0A1B5899-E7B9-4A24-B3E5-856044899130}" srcOrd="0" destOrd="0" presId="urn:microsoft.com/office/officeart/2005/8/layout/orgChart1"/>
-    <dgm:cxn modelId="{7C41A40B-8B15-42F0-8E8D-9822F591B623}" type="presParOf" srcId="{CBA11B08-2C7F-40EB-BFB5-971078C22FE2}" destId="{C453585C-1114-4903-9C4C-6B870A2C1682}" srcOrd="1" destOrd="0" presId="urn:microsoft.com/office/officeart/2005/8/layout/orgChart1"/>
-    <dgm:cxn modelId="{ED7984B9-B6CC-44FE-ABC2-53FA3A63D6CD}" type="presParOf" srcId="{2D048EE9-8CD1-4729-BB87-98923E8F96CF}" destId="{1B62CA0E-D469-4DE2-AEF8-2B13C626E942}" srcOrd="1" destOrd="0" presId="urn:microsoft.com/office/officeart/2005/8/layout/orgChart1"/>
-    <dgm:cxn modelId="{96662924-ED39-46A9-9BDB-DD2B07846F0E}" type="presParOf" srcId="{2D048EE9-8CD1-4729-BB87-98923E8F96CF}" destId="{EB98CE01-3436-481B-B92F-151F155FC77A}" srcOrd="2" destOrd="0" presId="urn:microsoft.com/office/officeart/2005/8/layout/orgChart1"/>
-    <dgm:cxn modelId="{E2080F44-1927-4161-8A2F-A8077BC75C11}" type="presParOf" srcId="{A53FB5AA-70D7-468A-B61E-6CF38D49931A}" destId="{820BFDE4-85F0-4758-AFFB-3908FDD6BE15}" srcOrd="2" destOrd="0" presId="urn:microsoft.com/office/officeart/2005/8/layout/orgChart1"/>
-    <dgm:cxn modelId="{C32931C1-7017-4498-A62F-E77D98AD0144}" type="presParOf" srcId="{A53FB5AA-70D7-468A-B61E-6CF38D49931A}" destId="{A1E4D86D-AD77-4545-BA8F-B9947748F67C}" srcOrd="3" destOrd="0" presId="urn:microsoft.com/office/officeart/2005/8/layout/orgChart1"/>
-    <dgm:cxn modelId="{7206A739-4A30-43FB-AB54-4A6D5FB1934C}" type="presParOf" srcId="{A1E4D86D-AD77-4545-BA8F-B9947748F67C}" destId="{D8C91CB6-CC44-4E78-8BE6-5EFA0D906217}" srcOrd="0" destOrd="0" presId="urn:microsoft.com/office/officeart/2005/8/layout/orgChart1"/>
-    <dgm:cxn modelId="{C138D15E-25E1-4567-A84A-A6C559BC20CD}" type="presParOf" srcId="{D8C91CB6-CC44-4E78-8BE6-5EFA0D906217}" destId="{16CBF349-4C97-4625-B9E9-626943BCA634}" srcOrd="0" destOrd="0" presId="urn:microsoft.com/office/officeart/2005/8/layout/orgChart1"/>
-    <dgm:cxn modelId="{26F8058E-4969-451B-AB1E-3D52D0223489}" type="presParOf" srcId="{D8C91CB6-CC44-4E78-8BE6-5EFA0D906217}" destId="{41E3048F-D2E2-4EB2-8A5C-116C2D3006F6}" srcOrd="1" destOrd="0" presId="urn:microsoft.com/office/officeart/2005/8/layout/orgChart1"/>
-    <dgm:cxn modelId="{62DDF449-E3A0-4286-8E51-F29A2576251C}" type="presParOf" srcId="{A1E4D86D-AD77-4545-BA8F-B9947748F67C}" destId="{28AEBF0A-C350-44E6-98B4-B6F509A009D6}" srcOrd="1" destOrd="0" presId="urn:microsoft.com/office/officeart/2005/8/layout/orgChart1"/>
-    <dgm:cxn modelId="{C0767703-49EC-40AB-82A0-C9CAC95E768D}" type="presParOf" srcId="{A1E4D86D-AD77-4545-BA8F-B9947748F67C}" destId="{F6C851EE-AC91-4627-AD97-EF1187976EE6}" srcOrd="2" destOrd="0" presId="urn:microsoft.com/office/officeart/2005/8/layout/orgChart1"/>
-    <dgm:cxn modelId="{531C796F-41E1-428E-9EA4-DABB8CF09655}" type="presParOf" srcId="{0C6D4E87-1210-423C-B882-5AFCB2895B7D}" destId="{2F097CFA-D631-417C-A8D7-4CE395F2C481}" srcOrd="2" destOrd="0" presId="urn:microsoft.com/office/officeart/2005/8/layout/orgChart1"/>
-    <dgm:cxn modelId="{94DDDAE5-5112-4DC9-8CC4-645E566E9B02}" type="presParOf" srcId="{0ED4066E-AE1C-4380-9FAC-D19EAAFC5261}" destId="{6B87950A-0E95-4189-9037-7FF158B76362}" srcOrd="2" destOrd="0" presId="urn:microsoft.com/office/officeart/2005/8/layout/orgChart1"/>
-    <dgm:cxn modelId="{A5341EE6-5931-409E-B66E-D3EA844C8E50}" type="presParOf" srcId="{0ED4066E-AE1C-4380-9FAC-D19EAAFC5261}" destId="{DBC0A142-355E-4F38-AA89-AD23A68A343E}" srcOrd="3" destOrd="0" presId="urn:microsoft.com/office/officeart/2005/8/layout/orgChart1"/>
-    <dgm:cxn modelId="{66D000E0-D53E-4D70-9D46-C23EC6F54E00}" type="presParOf" srcId="{DBC0A142-355E-4F38-AA89-AD23A68A343E}" destId="{293D35F2-03B4-4BDF-9A45-43685DC42856}" srcOrd="0" destOrd="0" presId="urn:microsoft.com/office/officeart/2005/8/layout/orgChart1"/>
-    <dgm:cxn modelId="{BD35EFC9-ECE7-4CE8-9E5F-3796465BB3C8}" type="presParOf" srcId="{293D35F2-03B4-4BDF-9A45-43685DC42856}" destId="{68D2B525-AF7C-4FB2-A176-9282D3B8886A}" srcOrd="0" destOrd="0" presId="urn:microsoft.com/office/officeart/2005/8/layout/orgChart1"/>
-    <dgm:cxn modelId="{E0BD1FC3-1D37-4D3D-A128-D6A8F8A060DA}" type="presParOf" srcId="{293D35F2-03B4-4BDF-9A45-43685DC42856}" destId="{D6D594CD-E4EC-4AC7-AECC-EF610DEF322C}" srcOrd="1" destOrd="0" presId="urn:microsoft.com/office/officeart/2005/8/layout/orgChart1"/>
-    <dgm:cxn modelId="{8154A6C6-BC82-44CC-912A-23A7666364A7}" type="presParOf" srcId="{DBC0A142-355E-4F38-AA89-AD23A68A343E}" destId="{53DC528D-18F8-4201-A928-89287085E321}" srcOrd="1" destOrd="0" presId="urn:microsoft.com/office/officeart/2005/8/layout/orgChart1"/>
-    <dgm:cxn modelId="{EC3876FE-BC5F-4E55-8F88-F825B7A6E4BC}" type="presParOf" srcId="{53DC528D-18F8-4201-A928-89287085E321}" destId="{0647F18D-FE01-47B2-9A59-B759E8A71C4C}" srcOrd="0" destOrd="0" presId="urn:microsoft.com/office/officeart/2005/8/layout/orgChart1"/>
-    <dgm:cxn modelId="{0D4C331D-D5E8-4457-AE6A-533D130DB5D6}" type="presParOf" srcId="{53DC528D-18F8-4201-A928-89287085E321}" destId="{1E608F28-8088-40DA-B973-613960974D1E}" srcOrd="1" destOrd="0" presId="urn:microsoft.com/office/officeart/2005/8/layout/orgChart1"/>
-    <dgm:cxn modelId="{EA29516A-466D-4E4A-8A35-AB98BC78E0CB}" type="presParOf" srcId="{1E608F28-8088-40DA-B973-613960974D1E}" destId="{88BE5491-2095-487A-8A5A-494F4C547318}" srcOrd="0" destOrd="0" presId="urn:microsoft.com/office/officeart/2005/8/layout/orgChart1"/>
-    <dgm:cxn modelId="{72273662-ACBD-4527-9E14-6F0F1D90555E}" type="presParOf" srcId="{88BE5491-2095-487A-8A5A-494F4C547318}" destId="{AF16C961-8C02-4C11-86BD-6517BE2B3E16}" srcOrd="0" destOrd="0" presId="urn:microsoft.com/office/officeart/2005/8/layout/orgChart1"/>
-    <dgm:cxn modelId="{9930A5E9-51F1-4C6C-8CB3-D924FF013E3B}" type="presParOf" srcId="{88BE5491-2095-487A-8A5A-494F4C547318}" destId="{F303AAF7-96FE-46F8-AE30-7EA2820FA437}" srcOrd="1" destOrd="0" presId="urn:microsoft.com/office/officeart/2005/8/layout/orgChart1"/>
-    <dgm:cxn modelId="{4B06B536-92D6-4D24-9039-860ABB17BA82}" type="presParOf" srcId="{1E608F28-8088-40DA-B973-613960974D1E}" destId="{BCD881D0-2705-4319-B956-C1F3EFE015C4}" srcOrd="1" destOrd="0" presId="urn:microsoft.com/office/officeart/2005/8/layout/orgChart1"/>
-    <dgm:cxn modelId="{3B1C6994-8338-4E6B-B21C-BC92AD5C1D87}" type="presParOf" srcId="{1E608F28-8088-40DA-B973-613960974D1E}" destId="{44AB7B96-1AE2-4C50-9686-1559390D8198}" srcOrd="2" destOrd="0" presId="urn:microsoft.com/office/officeart/2005/8/layout/orgChart1"/>
-    <dgm:cxn modelId="{E669CA4A-1F03-49DF-B603-09BC603CE814}" type="presParOf" srcId="{53DC528D-18F8-4201-A928-89287085E321}" destId="{B49CE564-343F-4D7E-80E4-96F326A2980B}" srcOrd="2" destOrd="0" presId="urn:microsoft.com/office/officeart/2005/8/layout/orgChart1"/>
-    <dgm:cxn modelId="{77937885-FAD3-48BE-A323-5298534D94C8}" type="presParOf" srcId="{53DC528D-18F8-4201-A928-89287085E321}" destId="{59292561-092B-44FA-A33C-B2E08E061B3B}" srcOrd="3" destOrd="0" presId="urn:microsoft.com/office/officeart/2005/8/layout/orgChart1"/>
-    <dgm:cxn modelId="{9C72408E-F3C5-4C9D-983B-660F1F853C99}" type="presParOf" srcId="{59292561-092B-44FA-A33C-B2E08E061B3B}" destId="{13DDAA37-EA17-42F2-B993-72721460E1D5}" srcOrd="0" destOrd="0" presId="urn:microsoft.com/office/officeart/2005/8/layout/orgChart1"/>
-    <dgm:cxn modelId="{496D0A04-C53F-4131-BDA2-D0C7C5D5E650}" type="presParOf" srcId="{13DDAA37-EA17-42F2-B993-72721460E1D5}" destId="{8AA2E1D3-C7A1-44D3-849F-DD46DC1C7C8B}" srcOrd="0" destOrd="0" presId="urn:microsoft.com/office/officeart/2005/8/layout/orgChart1"/>
-    <dgm:cxn modelId="{3DEFC65B-CBC5-4F53-80A0-3EB622A9651D}" type="presParOf" srcId="{13DDAA37-EA17-42F2-B993-72721460E1D5}" destId="{FFBAD0D4-C5EA-4EB5-A103-66D8D2962166}" srcOrd="1" destOrd="0" presId="urn:microsoft.com/office/officeart/2005/8/layout/orgChart1"/>
-    <dgm:cxn modelId="{3026DA64-2E1F-4D9F-A201-E1C1BEADF5D2}" type="presParOf" srcId="{59292561-092B-44FA-A33C-B2E08E061B3B}" destId="{6B85916D-105F-4E61-A1FF-DE66773F6A3E}" srcOrd="1" destOrd="0" presId="urn:microsoft.com/office/officeart/2005/8/layout/orgChart1"/>
-    <dgm:cxn modelId="{68705878-D6FD-4A0A-B7A3-29827984D9E2}" type="presParOf" srcId="{59292561-092B-44FA-A33C-B2E08E061B3B}" destId="{CBB67776-FE4B-458E-A5E5-BA3D3DE63511}" srcOrd="2" destOrd="0" presId="urn:microsoft.com/office/officeart/2005/8/layout/orgChart1"/>
-    <dgm:cxn modelId="{E617750E-2967-4640-8307-4D7057684547}" type="presParOf" srcId="{53DC528D-18F8-4201-A928-89287085E321}" destId="{F83FDABB-EC93-4DF7-9321-481C3BB01AC7}" srcOrd="4" destOrd="0" presId="urn:microsoft.com/office/officeart/2005/8/layout/orgChart1"/>
-    <dgm:cxn modelId="{A16F967A-41BB-454B-BC09-6D8E454B5182}" type="presParOf" srcId="{53DC528D-18F8-4201-A928-89287085E321}" destId="{E8C1C356-8C5C-46D3-AAE6-A81680AEBAC6}" srcOrd="5" destOrd="0" presId="urn:microsoft.com/office/officeart/2005/8/layout/orgChart1"/>
-    <dgm:cxn modelId="{195952AA-EEA5-487F-917B-617329DF811E}" type="presParOf" srcId="{E8C1C356-8C5C-46D3-AAE6-A81680AEBAC6}" destId="{F17E8F42-A670-4382-8CAC-E7D4DB14A36F}" srcOrd="0" destOrd="0" presId="urn:microsoft.com/office/officeart/2005/8/layout/orgChart1"/>
-    <dgm:cxn modelId="{5E6DD9C2-D9BD-4175-B254-4F93EE4B2C2C}" type="presParOf" srcId="{F17E8F42-A670-4382-8CAC-E7D4DB14A36F}" destId="{14AEECE6-A6C6-4213-B06C-9264EF203F5C}" srcOrd="0" destOrd="0" presId="urn:microsoft.com/office/officeart/2005/8/layout/orgChart1"/>
-    <dgm:cxn modelId="{A2495285-3FB6-4AD4-AB66-BECBC1924754}" type="presParOf" srcId="{F17E8F42-A670-4382-8CAC-E7D4DB14A36F}" destId="{249DFB9C-AC48-4C78-BA90-9E39E0EA2964}" srcOrd="1" destOrd="0" presId="urn:microsoft.com/office/officeart/2005/8/layout/orgChart1"/>
-    <dgm:cxn modelId="{8CE99B93-07BE-4D69-9F22-6C25262C0FE4}" type="presParOf" srcId="{E8C1C356-8C5C-46D3-AAE6-A81680AEBAC6}" destId="{DEA84747-FFD3-4E82-84FA-7FF2C1A44054}" srcOrd="1" destOrd="0" presId="urn:microsoft.com/office/officeart/2005/8/layout/orgChart1"/>
-    <dgm:cxn modelId="{5A748CEB-E5C3-4D6B-B8B0-B6A350088B73}" type="presParOf" srcId="{E8C1C356-8C5C-46D3-AAE6-A81680AEBAC6}" destId="{D58BE2A6-5F57-421B-B462-993C4B670AF6}" srcOrd="2" destOrd="0" presId="urn:microsoft.com/office/officeart/2005/8/layout/orgChart1"/>
-    <dgm:cxn modelId="{3933F1FF-2C84-4696-B2A3-A0E0D9C80B48}" type="presParOf" srcId="{DBC0A142-355E-4F38-AA89-AD23A68A343E}" destId="{587654DC-655E-4F9B-90AA-0ED6326C4CB2}" srcOrd="2" destOrd="0" presId="urn:microsoft.com/office/officeart/2005/8/layout/orgChart1"/>
-    <dgm:cxn modelId="{033E277B-F5CE-49A4-89C0-AB28031B6D49}" type="presParOf" srcId="{0ED4066E-AE1C-4380-9FAC-D19EAAFC5261}" destId="{8F518717-7BC7-4F66-AA85-DA216D684B31}" srcOrd="4" destOrd="0" presId="urn:microsoft.com/office/officeart/2005/8/layout/orgChart1"/>
-    <dgm:cxn modelId="{8D1DECEF-7AE2-4855-8E8F-4CC9637AE629}" type="presParOf" srcId="{0ED4066E-AE1C-4380-9FAC-D19EAAFC5261}" destId="{377001D1-A999-4658-8028-9FFCBC44248B}" srcOrd="5" destOrd="0" presId="urn:microsoft.com/office/officeart/2005/8/layout/orgChart1"/>
-    <dgm:cxn modelId="{A26E6A0A-7670-4211-AE1F-6E78AE763E3A}" type="presParOf" srcId="{377001D1-A999-4658-8028-9FFCBC44248B}" destId="{D06343DE-6AED-42EF-B20F-F0ED35EA80DA}" srcOrd="0" destOrd="0" presId="urn:microsoft.com/office/officeart/2005/8/layout/orgChart1"/>
-    <dgm:cxn modelId="{5A0661E5-F383-48BC-A434-CD31E503CFE0}" type="presParOf" srcId="{D06343DE-6AED-42EF-B20F-F0ED35EA80DA}" destId="{9FD9C661-288B-496B-A0AC-3431280FF34D}" srcOrd="0" destOrd="0" presId="urn:microsoft.com/office/officeart/2005/8/layout/orgChart1"/>
-    <dgm:cxn modelId="{9747608A-1B40-458C-AD32-D48B3282DDD4}" type="presParOf" srcId="{D06343DE-6AED-42EF-B20F-F0ED35EA80DA}" destId="{40E03DB1-0B72-4DCF-9A06-2253149EF29F}" srcOrd="1" destOrd="0" presId="urn:microsoft.com/office/officeart/2005/8/layout/orgChart1"/>
-    <dgm:cxn modelId="{15AB2D5D-C320-4026-8E2B-7AD14A62D463}" type="presParOf" srcId="{377001D1-A999-4658-8028-9FFCBC44248B}" destId="{68919722-4BC7-46B0-BA14-9B42C52841D2}" srcOrd="1" destOrd="0" presId="urn:microsoft.com/office/officeart/2005/8/layout/orgChart1"/>
-    <dgm:cxn modelId="{822892D6-C46B-4966-9712-B971F608C814}" type="presParOf" srcId="{68919722-4BC7-46B0-BA14-9B42C52841D2}" destId="{CB6729E2-12AE-4BC4-89E0-B8D06B6E6299}" srcOrd="0" destOrd="0" presId="urn:microsoft.com/office/officeart/2005/8/layout/orgChart1"/>
-    <dgm:cxn modelId="{3EFA32AC-93B0-491D-B270-D2344E403C7C}" type="presParOf" srcId="{68919722-4BC7-46B0-BA14-9B42C52841D2}" destId="{8C6CCD4C-2628-4B86-A115-B07886537207}" srcOrd="1" destOrd="0" presId="urn:microsoft.com/office/officeart/2005/8/layout/orgChart1"/>
-    <dgm:cxn modelId="{C191DE69-1BCD-4D36-AECE-FD97B55FA953}" type="presParOf" srcId="{8C6CCD4C-2628-4B86-A115-B07886537207}" destId="{E7D91F21-F994-47A8-BFCA-7A35CE9F8730}" srcOrd="0" destOrd="0" presId="urn:microsoft.com/office/officeart/2005/8/layout/orgChart1"/>
-    <dgm:cxn modelId="{4A5AD97D-F96D-4EF3-B10E-C53469BBFCFE}" type="presParOf" srcId="{E7D91F21-F994-47A8-BFCA-7A35CE9F8730}" destId="{9EB58533-95E7-4998-B2C8-995FBEF0A516}" srcOrd="0" destOrd="0" presId="urn:microsoft.com/office/officeart/2005/8/layout/orgChart1"/>
-    <dgm:cxn modelId="{F6BBA5C8-48F2-4A33-8C54-27762780A16B}" type="presParOf" srcId="{E7D91F21-F994-47A8-BFCA-7A35CE9F8730}" destId="{73FACE6B-D5B9-4E7E-B4B7-4929A5987511}" srcOrd="1" destOrd="0" presId="urn:microsoft.com/office/officeart/2005/8/layout/orgChart1"/>
-    <dgm:cxn modelId="{6472C41F-D098-4DA0-B9B7-3C36B0B336FB}" type="presParOf" srcId="{8C6CCD4C-2628-4B86-A115-B07886537207}" destId="{10BFE9B4-DD0A-4D4E-805B-56950F55EEA2}" srcOrd="1" destOrd="0" presId="urn:microsoft.com/office/officeart/2005/8/layout/orgChart1"/>
-    <dgm:cxn modelId="{3A589453-EAD2-440A-84E8-B944A5C827A6}" type="presParOf" srcId="{8C6CCD4C-2628-4B86-A115-B07886537207}" destId="{FBB7B56C-DBB5-4B36-8AEB-F9493B9A2B78}" srcOrd="2" destOrd="0" presId="urn:microsoft.com/office/officeart/2005/8/layout/orgChart1"/>
-    <dgm:cxn modelId="{4DFDA564-2213-4288-A99A-3C00B7EB6260}" type="presParOf" srcId="{68919722-4BC7-46B0-BA14-9B42C52841D2}" destId="{398098D1-1B05-41FC-80DC-C2AF74632878}" srcOrd="2" destOrd="0" presId="urn:microsoft.com/office/officeart/2005/8/layout/orgChart1"/>
-    <dgm:cxn modelId="{3B5741F6-2C2C-453E-A704-79C836F09401}" type="presParOf" srcId="{68919722-4BC7-46B0-BA14-9B42C52841D2}" destId="{8CCE7FC7-90EC-4C04-91E4-0A43F5C4CCD7}" srcOrd="3" destOrd="0" presId="urn:microsoft.com/office/officeart/2005/8/layout/orgChart1"/>
-    <dgm:cxn modelId="{3113509C-C88B-4934-908A-2AAFE15539CB}" type="presParOf" srcId="{8CCE7FC7-90EC-4C04-91E4-0A43F5C4CCD7}" destId="{53345CDD-74D8-469C-9665-D1FD6A7E3C7C}" srcOrd="0" destOrd="0" presId="urn:microsoft.com/office/officeart/2005/8/layout/orgChart1"/>
-    <dgm:cxn modelId="{73E3E311-B5F2-4938-8B5C-CACC0799B5FC}" type="presParOf" srcId="{53345CDD-74D8-469C-9665-D1FD6A7E3C7C}" destId="{71E200DB-8309-4224-9A65-F68724F6DAE5}" srcOrd="0" destOrd="0" presId="urn:microsoft.com/office/officeart/2005/8/layout/orgChart1"/>
-    <dgm:cxn modelId="{D1B5E196-7D44-4308-9E9E-4CE2FB1FC1AD}" type="presParOf" srcId="{53345CDD-74D8-469C-9665-D1FD6A7E3C7C}" destId="{1C787416-9CFE-4878-8811-E69520FAE1C0}" srcOrd="1" destOrd="0" presId="urn:microsoft.com/office/officeart/2005/8/layout/orgChart1"/>
-    <dgm:cxn modelId="{672239DA-5FAB-47A8-B7EE-3BEDF52D5F3B}" type="presParOf" srcId="{8CCE7FC7-90EC-4C04-91E4-0A43F5C4CCD7}" destId="{9002AF4A-81ED-457C-BB7D-72EE226937F9}" srcOrd="1" destOrd="0" presId="urn:microsoft.com/office/officeart/2005/8/layout/orgChart1"/>
-    <dgm:cxn modelId="{DC8FB3B1-67CE-414F-AC86-FF285957BBB0}" type="presParOf" srcId="{8CCE7FC7-90EC-4C04-91E4-0A43F5C4CCD7}" destId="{AC00A3B1-BF0B-47D2-A66D-6BC5DDD266B8}" srcOrd="2" destOrd="0" presId="urn:microsoft.com/office/officeart/2005/8/layout/orgChart1"/>
-    <dgm:cxn modelId="{E55E633A-BA6C-437A-96C1-40101E384EC2}" type="presParOf" srcId="{68919722-4BC7-46B0-BA14-9B42C52841D2}" destId="{86E05583-0F39-477E-BAC7-D4FFB2373E95}" srcOrd="4" destOrd="0" presId="urn:microsoft.com/office/officeart/2005/8/layout/orgChart1"/>
-    <dgm:cxn modelId="{041EDFC8-DD88-4EE2-8F6B-1CAD07EF71B1}" type="presParOf" srcId="{68919722-4BC7-46B0-BA14-9B42C52841D2}" destId="{F6ED0194-258C-4DEA-B835-FEF2083E9D31}" srcOrd="5" destOrd="0" presId="urn:microsoft.com/office/officeart/2005/8/layout/orgChart1"/>
-    <dgm:cxn modelId="{41C964B7-69BC-491F-9B5C-4E04ECEE9207}" type="presParOf" srcId="{F6ED0194-258C-4DEA-B835-FEF2083E9D31}" destId="{4AAC1A45-2F83-45DF-A01D-DF15737C3215}" srcOrd="0" destOrd="0" presId="urn:microsoft.com/office/officeart/2005/8/layout/orgChart1"/>
-    <dgm:cxn modelId="{5F4EEE96-6DD8-45D7-8271-30DBEF8FAAF1}" type="presParOf" srcId="{4AAC1A45-2F83-45DF-A01D-DF15737C3215}" destId="{1789DB6E-B93F-4039-8E2C-9B9F4A341149}" srcOrd="0" destOrd="0" presId="urn:microsoft.com/office/officeart/2005/8/layout/orgChart1"/>
-    <dgm:cxn modelId="{5596C73C-B95C-4B85-98B6-330EFD7A6B5E}" type="presParOf" srcId="{4AAC1A45-2F83-45DF-A01D-DF15737C3215}" destId="{30DD9962-4D91-4AC7-95A2-41499EEB2C66}" srcOrd="1" destOrd="0" presId="urn:microsoft.com/office/officeart/2005/8/layout/orgChart1"/>
-    <dgm:cxn modelId="{28141291-C0CE-47DB-8AC0-B50F818CE168}" type="presParOf" srcId="{F6ED0194-258C-4DEA-B835-FEF2083E9D31}" destId="{0C7272EF-E359-47A5-B80F-1093B6DAC822}" srcOrd="1" destOrd="0" presId="urn:microsoft.com/office/officeart/2005/8/layout/orgChart1"/>
-    <dgm:cxn modelId="{5655E003-447C-413B-9EA9-C5EBF752DAF9}" type="presParOf" srcId="{F6ED0194-258C-4DEA-B835-FEF2083E9D31}" destId="{DBC5B69A-BA21-4593-8C17-88A84B428DCE}" srcOrd="2" destOrd="0" presId="urn:microsoft.com/office/officeart/2005/8/layout/orgChart1"/>
-    <dgm:cxn modelId="{B1C7D561-9D00-4147-8E9D-92A7736D4DAD}" type="presParOf" srcId="{377001D1-A999-4658-8028-9FFCBC44248B}" destId="{DD2D1877-9211-4320-8924-A3F69F6BA1D6}" srcOrd="2" destOrd="0" presId="urn:microsoft.com/office/officeart/2005/8/layout/orgChart1"/>
-    <dgm:cxn modelId="{364066E5-76FA-419D-932F-0A6F34420DFF}" type="presParOf" srcId="{2A137B0A-8926-4B63-B173-B7F9362164E9}" destId="{12DC4C5B-1AF2-4734-B815-402057B3D002}" srcOrd="2" destOrd="0" presId="urn:microsoft.com/office/officeart/2005/8/layout/orgChart1"/>
-    <dgm:cxn modelId="{C7D34F2D-7B2F-4803-9391-4D6088ED1BA7}" type="presParOf" srcId="{E6777229-31BD-4723-94B0-1D90BEC3737B}" destId="{57EFE5DC-C525-4656-8698-AE5DE6BEC15F}" srcOrd="1" destOrd="0" presId="urn:microsoft.com/office/officeart/2005/8/layout/orgChart1"/>
-    <dgm:cxn modelId="{782A7668-6DB6-4D66-9FD0-FB8EA65C50CD}" type="presParOf" srcId="{57EFE5DC-C525-4656-8698-AE5DE6BEC15F}" destId="{DE296DAE-1D1E-4725-9820-395832D34B95}" srcOrd="0" destOrd="0" presId="urn:microsoft.com/office/officeart/2005/8/layout/orgChart1"/>
-    <dgm:cxn modelId="{AFFB93D5-DD77-4903-833E-AA6F19DB149E}" type="presParOf" srcId="{DE296DAE-1D1E-4725-9820-395832D34B95}" destId="{275B945E-C388-41E1-B55E-5E2ACD538D42}" srcOrd="0" destOrd="0" presId="urn:microsoft.com/office/officeart/2005/8/layout/orgChart1"/>
-    <dgm:cxn modelId="{02926FCA-1538-4C30-AB23-EDFB75B68A9B}" type="presParOf" srcId="{DE296DAE-1D1E-4725-9820-395832D34B95}" destId="{F1CC698B-5371-40B7-87FC-D21B285A8924}" srcOrd="1" destOrd="0" presId="urn:microsoft.com/office/officeart/2005/8/layout/orgChart1"/>
-    <dgm:cxn modelId="{B0653800-DD66-43C2-8B54-77B9E9FC5526}" type="presParOf" srcId="{57EFE5DC-C525-4656-8698-AE5DE6BEC15F}" destId="{40955F6C-F247-4B6D-83A2-5623381D2116}" srcOrd="1" destOrd="0" presId="urn:microsoft.com/office/officeart/2005/8/layout/orgChart1"/>
-    <dgm:cxn modelId="{F1750B4B-ADB9-4C23-87C0-A96C7400CDD7}" type="presParOf" srcId="{57EFE5DC-C525-4656-8698-AE5DE6BEC15F}" destId="{48EFEBE4-7AE9-4361-921A-26CBFCFCFF44}" srcOrd="2" destOrd="0" presId="urn:microsoft.com/office/officeart/2005/8/layout/orgChart1"/>
+    <dgm:cxn modelId="{735BAFA8-3A6C-4B9C-BAE9-AFF99A8E68D9}" type="presOf" srcId="{9791FBAA-0FEC-4B08-B41E-7A4C8ECA9D0C}" destId="{CB6729E2-12AE-4BC4-89E0-B8D06B6E6299}" srcOrd="0" destOrd="0" presId="urn:microsoft.com/office/officeart/2005/8/layout/orgChart1"/>
+    <dgm:cxn modelId="{CE8067AC-0291-457B-B23B-3AEA01DC17D1}" type="presOf" srcId="{22A3DB68-2174-404D-BA46-7C589143062B}" destId="{B49CE564-343F-4D7E-80E4-96F326A2980B}" srcOrd="0" destOrd="0" presId="urn:microsoft.com/office/officeart/2005/8/layout/orgChart1"/>
+    <dgm:cxn modelId="{9CEFF11C-04C4-46A3-8CF8-8987B7BF61C2}" type="presParOf" srcId="{E6777229-31BD-4723-94B0-1D90BEC3737B}" destId="{2A137B0A-8926-4B63-B173-B7F9362164E9}" srcOrd="0" destOrd="0" presId="urn:microsoft.com/office/officeart/2005/8/layout/orgChart1"/>
+    <dgm:cxn modelId="{ECB1E96D-EBBA-4708-A13E-018A369B5637}" type="presParOf" srcId="{2A137B0A-8926-4B63-B173-B7F9362164E9}" destId="{613D2152-C0D7-4D6B-8D9D-614B9226C071}" srcOrd="0" destOrd="0" presId="urn:microsoft.com/office/officeart/2005/8/layout/orgChart1"/>
+    <dgm:cxn modelId="{8E42EE53-336C-496E-9B26-37A6F0E14C7A}" type="presParOf" srcId="{613D2152-C0D7-4D6B-8D9D-614B9226C071}" destId="{9A3E7B27-18AF-44BB-8A95-63A5390A51A0}" srcOrd="0" destOrd="0" presId="urn:microsoft.com/office/officeart/2005/8/layout/orgChart1"/>
+    <dgm:cxn modelId="{61EAF2F1-4E12-4C67-9140-02D317844A8E}" type="presParOf" srcId="{613D2152-C0D7-4D6B-8D9D-614B9226C071}" destId="{E020C0CF-C9EE-4FBF-99F5-D1C55F39C0E7}" srcOrd="1" destOrd="0" presId="urn:microsoft.com/office/officeart/2005/8/layout/orgChart1"/>
+    <dgm:cxn modelId="{6414D419-F2DF-498D-A001-25238FDDD6A3}" type="presParOf" srcId="{2A137B0A-8926-4B63-B173-B7F9362164E9}" destId="{0ED4066E-AE1C-4380-9FAC-D19EAAFC5261}" srcOrd="1" destOrd="0" presId="urn:microsoft.com/office/officeart/2005/8/layout/orgChart1"/>
+    <dgm:cxn modelId="{133BB332-0474-4729-AB51-82BDC14A9E44}" type="presParOf" srcId="{0ED4066E-AE1C-4380-9FAC-D19EAAFC5261}" destId="{4EBF7CFC-66CD-4F1B-A330-A315DD13E16E}" srcOrd="0" destOrd="0" presId="urn:microsoft.com/office/officeart/2005/8/layout/orgChart1"/>
+    <dgm:cxn modelId="{21D5C51D-38DF-45D9-903E-9BCA07FC2B68}" type="presParOf" srcId="{0ED4066E-AE1C-4380-9FAC-D19EAAFC5261}" destId="{0C6D4E87-1210-423C-B882-5AFCB2895B7D}" srcOrd="1" destOrd="0" presId="urn:microsoft.com/office/officeart/2005/8/layout/orgChart1"/>
+    <dgm:cxn modelId="{CC98B629-E74B-46D7-8BBB-D62DB18DC943}" type="presParOf" srcId="{0C6D4E87-1210-423C-B882-5AFCB2895B7D}" destId="{2D583E34-2E6C-4E40-9E5A-6D152A234B08}" srcOrd="0" destOrd="0" presId="urn:microsoft.com/office/officeart/2005/8/layout/orgChart1"/>
+    <dgm:cxn modelId="{018EB8CE-9D92-442C-9D95-CE91F2808C2E}" type="presParOf" srcId="{2D583E34-2E6C-4E40-9E5A-6D152A234B08}" destId="{7ABADB6E-13D2-4E82-A65C-D643874C9BB4}" srcOrd="0" destOrd="0" presId="urn:microsoft.com/office/officeart/2005/8/layout/orgChart1"/>
+    <dgm:cxn modelId="{039097E4-3875-4A3C-81F1-2AB47CBDFF96}" type="presParOf" srcId="{2D583E34-2E6C-4E40-9E5A-6D152A234B08}" destId="{1BD5DCCF-DDBD-4EE7-B4A5-2C44AA6118FF}" srcOrd="1" destOrd="0" presId="urn:microsoft.com/office/officeart/2005/8/layout/orgChart1"/>
+    <dgm:cxn modelId="{ABD4DEC4-DEB0-4585-AEAA-C35DBA022DAB}" type="presParOf" srcId="{0C6D4E87-1210-423C-B882-5AFCB2895B7D}" destId="{A53FB5AA-70D7-468A-B61E-6CF38D49931A}" srcOrd="1" destOrd="0" presId="urn:microsoft.com/office/officeart/2005/8/layout/orgChart1"/>
+    <dgm:cxn modelId="{0820BC5D-C581-4C72-B70A-2D143FCBF68E}" type="presParOf" srcId="{A53FB5AA-70D7-468A-B61E-6CF38D49931A}" destId="{4511CCF2-433E-46BE-9D4A-FA12F1CD7A6F}" srcOrd="0" destOrd="0" presId="urn:microsoft.com/office/officeart/2005/8/layout/orgChart1"/>
+    <dgm:cxn modelId="{9EB645CF-29AE-416E-9B1D-1AE644020F04}" type="presParOf" srcId="{A53FB5AA-70D7-468A-B61E-6CF38D49931A}" destId="{2D048EE9-8CD1-4729-BB87-98923E8F96CF}" srcOrd="1" destOrd="0" presId="urn:microsoft.com/office/officeart/2005/8/layout/orgChart1"/>
+    <dgm:cxn modelId="{C8ECA832-0805-4B2B-8893-8190F906324D}" type="presParOf" srcId="{2D048EE9-8CD1-4729-BB87-98923E8F96CF}" destId="{CBA11B08-2C7F-40EB-BFB5-971078C22FE2}" srcOrd="0" destOrd="0" presId="urn:microsoft.com/office/officeart/2005/8/layout/orgChart1"/>
+    <dgm:cxn modelId="{B7C3BDE2-E5ED-4137-843D-90F669B6DA51}" type="presParOf" srcId="{CBA11B08-2C7F-40EB-BFB5-971078C22FE2}" destId="{0A1B5899-E7B9-4A24-B3E5-856044899130}" srcOrd="0" destOrd="0" presId="urn:microsoft.com/office/officeart/2005/8/layout/orgChart1"/>
+    <dgm:cxn modelId="{EA704D57-876D-445D-A6F4-C82FB8BBCF8F}" type="presParOf" srcId="{CBA11B08-2C7F-40EB-BFB5-971078C22FE2}" destId="{C453585C-1114-4903-9C4C-6B870A2C1682}" srcOrd="1" destOrd="0" presId="urn:microsoft.com/office/officeart/2005/8/layout/orgChart1"/>
+    <dgm:cxn modelId="{1B83BE67-8B2E-4CFF-8636-DA292F09AAB9}" type="presParOf" srcId="{2D048EE9-8CD1-4729-BB87-98923E8F96CF}" destId="{1B62CA0E-D469-4DE2-AEF8-2B13C626E942}" srcOrd="1" destOrd="0" presId="urn:microsoft.com/office/officeart/2005/8/layout/orgChart1"/>
+    <dgm:cxn modelId="{3B1E853F-CE7D-4658-9192-295C6AFFC4E9}" type="presParOf" srcId="{2D048EE9-8CD1-4729-BB87-98923E8F96CF}" destId="{EB98CE01-3436-481B-B92F-151F155FC77A}" srcOrd="2" destOrd="0" presId="urn:microsoft.com/office/officeart/2005/8/layout/orgChart1"/>
+    <dgm:cxn modelId="{1D3A7BE9-C15B-4DD0-9EEF-0777C56B6D32}" type="presParOf" srcId="{A53FB5AA-70D7-468A-B61E-6CF38D49931A}" destId="{820BFDE4-85F0-4758-AFFB-3908FDD6BE15}" srcOrd="2" destOrd="0" presId="urn:microsoft.com/office/officeart/2005/8/layout/orgChart1"/>
+    <dgm:cxn modelId="{603D099F-E5FD-44D8-87E5-A965F240748C}" type="presParOf" srcId="{A53FB5AA-70D7-468A-B61E-6CF38D49931A}" destId="{A1E4D86D-AD77-4545-BA8F-B9947748F67C}" srcOrd="3" destOrd="0" presId="urn:microsoft.com/office/officeart/2005/8/layout/orgChart1"/>
+    <dgm:cxn modelId="{D91A15BC-282C-4771-ADDC-3E964C1B542E}" type="presParOf" srcId="{A1E4D86D-AD77-4545-BA8F-B9947748F67C}" destId="{D8C91CB6-CC44-4E78-8BE6-5EFA0D906217}" srcOrd="0" destOrd="0" presId="urn:microsoft.com/office/officeart/2005/8/layout/orgChart1"/>
+    <dgm:cxn modelId="{22C855DE-172D-4848-878B-2D049D18DC7A}" type="presParOf" srcId="{D8C91CB6-CC44-4E78-8BE6-5EFA0D906217}" destId="{16CBF349-4C97-4625-B9E9-626943BCA634}" srcOrd="0" destOrd="0" presId="urn:microsoft.com/office/officeart/2005/8/layout/orgChart1"/>
+    <dgm:cxn modelId="{9858F9E9-C740-4B53-940A-3682D4174467}" type="presParOf" srcId="{D8C91CB6-CC44-4E78-8BE6-5EFA0D906217}" destId="{41E3048F-D2E2-4EB2-8A5C-116C2D3006F6}" srcOrd="1" destOrd="0" presId="urn:microsoft.com/office/officeart/2005/8/layout/orgChart1"/>
+    <dgm:cxn modelId="{0D55F7ED-7D0F-46B4-8B96-89C1B7399596}" type="presParOf" srcId="{A1E4D86D-AD77-4545-BA8F-B9947748F67C}" destId="{28AEBF0A-C350-44E6-98B4-B6F509A009D6}" srcOrd="1" destOrd="0" presId="urn:microsoft.com/office/officeart/2005/8/layout/orgChart1"/>
+    <dgm:cxn modelId="{6A4E7478-C2F1-4CF0-8708-5B8BF3948A8A}" type="presParOf" srcId="{A1E4D86D-AD77-4545-BA8F-B9947748F67C}" destId="{F6C851EE-AC91-4627-AD97-EF1187976EE6}" srcOrd="2" destOrd="0" presId="urn:microsoft.com/office/officeart/2005/8/layout/orgChart1"/>
+    <dgm:cxn modelId="{75007D36-10DD-44D2-8180-3ED697085174}" type="presParOf" srcId="{0C6D4E87-1210-423C-B882-5AFCB2895B7D}" destId="{2F097CFA-D631-417C-A8D7-4CE395F2C481}" srcOrd="2" destOrd="0" presId="urn:microsoft.com/office/officeart/2005/8/layout/orgChart1"/>
+    <dgm:cxn modelId="{3A8D19F6-0D6B-474F-AFA7-99AD0013F0B4}" type="presParOf" srcId="{0ED4066E-AE1C-4380-9FAC-D19EAAFC5261}" destId="{6B87950A-0E95-4189-9037-7FF158B76362}" srcOrd="2" destOrd="0" presId="urn:microsoft.com/office/officeart/2005/8/layout/orgChart1"/>
+    <dgm:cxn modelId="{CFD8458C-C41F-4CDF-810F-0730C32C908A}" type="presParOf" srcId="{0ED4066E-AE1C-4380-9FAC-D19EAAFC5261}" destId="{DBC0A142-355E-4F38-AA89-AD23A68A343E}" srcOrd="3" destOrd="0" presId="urn:microsoft.com/office/officeart/2005/8/layout/orgChart1"/>
+    <dgm:cxn modelId="{41FF72B1-BAFA-4EAE-B9CA-9426DBA6B5A1}" type="presParOf" srcId="{DBC0A142-355E-4F38-AA89-AD23A68A343E}" destId="{293D35F2-03B4-4BDF-9A45-43685DC42856}" srcOrd="0" destOrd="0" presId="urn:microsoft.com/office/officeart/2005/8/layout/orgChart1"/>
+    <dgm:cxn modelId="{F6AD4BF4-0498-486C-8ED7-9EC998B3F49D}" type="presParOf" srcId="{293D35F2-03B4-4BDF-9A45-43685DC42856}" destId="{68D2B525-AF7C-4FB2-A176-9282D3B8886A}" srcOrd="0" destOrd="0" presId="urn:microsoft.com/office/officeart/2005/8/layout/orgChart1"/>
+    <dgm:cxn modelId="{EA023BC8-CD0A-4A0D-8DA7-69660578982F}" type="presParOf" srcId="{293D35F2-03B4-4BDF-9A45-43685DC42856}" destId="{D6D594CD-E4EC-4AC7-AECC-EF610DEF322C}" srcOrd="1" destOrd="0" presId="urn:microsoft.com/office/officeart/2005/8/layout/orgChart1"/>
+    <dgm:cxn modelId="{5594D79E-5160-418D-AB02-7346EB16B630}" type="presParOf" srcId="{DBC0A142-355E-4F38-AA89-AD23A68A343E}" destId="{53DC528D-18F8-4201-A928-89287085E321}" srcOrd="1" destOrd="0" presId="urn:microsoft.com/office/officeart/2005/8/layout/orgChart1"/>
+    <dgm:cxn modelId="{CB174357-8CA9-4B91-9602-51B5D0C73935}" type="presParOf" srcId="{53DC528D-18F8-4201-A928-89287085E321}" destId="{0647F18D-FE01-47B2-9A59-B759E8A71C4C}" srcOrd="0" destOrd="0" presId="urn:microsoft.com/office/officeart/2005/8/layout/orgChart1"/>
+    <dgm:cxn modelId="{C5CEC3F4-C82A-489E-82F9-646443C567DF}" type="presParOf" srcId="{53DC528D-18F8-4201-A928-89287085E321}" destId="{1E608F28-8088-40DA-B973-613960974D1E}" srcOrd="1" destOrd="0" presId="urn:microsoft.com/office/officeart/2005/8/layout/orgChart1"/>
+    <dgm:cxn modelId="{CE4E5FD4-3ED0-4050-B27F-B2C75495E3E1}" type="presParOf" srcId="{1E608F28-8088-40DA-B973-613960974D1E}" destId="{88BE5491-2095-487A-8A5A-494F4C547318}" srcOrd="0" destOrd="0" presId="urn:microsoft.com/office/officeart/2005/8/layout/orgChart1"/>
+    <dgm:cxn modelId="{FF7BFC4B-60D7-484E-8866-41861CD53A0A}" type="presParOf" srcId="{88BE5491-2095-487A-8A5A-494F4C547318}" destId="{AF16C961-8C02-4C11-86BD-6517BE2B3E16}" srcOrd="0" destOrd="0" presId="urn:microsoft.com/office/officeart/2005/8/layout/orgChart1"/>
+    <dgm:cxn modelId="{40965B33-4828-4972-B440-FF800AC38CA0}" type="presParOf" srcId="{88BE5491-2095-487A-8A5A-494F4C547318}" destId="{F303AAF7-96FE-46F8-AE30-7EA2820FA437}" srcOrd="1" destOrd="0" presId="urn:microsoft.com/office/officeart/2005/8/layout/orgChart1"/>
+    <dgm:cxn modelId="{EABB58F3-313F-42FD-97AB-13D02393AE18}" type="presParOf" srcId="{1E608F28-8088-40DA-B973-613960974D1E}" destId="{BCD881D0-2705-4319-B956-C1F3EFE015C4}" srcOrd="1" destOrd="0" presId="urn:microsoft.com/office/officeart/2005/8/layout/orgChart1"/>
+    <dgm:cxn modelId="{0B26FA0C-A237-4DA9-8B3F-9411DE507234}" type="presParOf" srcId="{1E608F28-8088-40DA-B973-613960974D1E}" destId="{44AB7B96-1AE2-4C50-9686-1559390D8198}" srcOrd="2" destOrd="0" presId="urn:microsoft.com/office/officeart/2005/8/layout/orgChart1"/>
+    <dgm:cxn modelId="{1BE210CF-BB91-43F2-96C9-EF970D91C7A3}" type="presParOf" srcId="{53DC528D-18F8-4201-A928-89287085E321}" destId="{B49CE564-343F-4D7E-80E4-96F326A2980B}" srcOrd="2" destOrd="0" presId="urn:microsoft.com/office/officeart/2005/8/layout/orgChart1"/>
+    <dgm:cxn modelId="{13164493-27BF-4E10-B8F9-5F863EFEEA48}" type="presParOf" srcId="{53DC528D-18F8-4201-A928-89287085E321}" destId="{59292561-092B-44FA-A33C-B2E08E061B3B}" srcOrd="3" destOrd="0" presId="urn:microsoft.com/office/officeart/2005/8/layout/orgChart1"/>
+    <dgm:cxn modelId="{77F9F707-924F-4A65-9C87-CFDA91F452A9}" type="presParOf" srcId="{59292561-092B-44FA-A33C-B2E08E061B3B}" destId="{13DDAA37-EA17-42F2-B993-72721460E1D5}" srcOrd="0" destOrd="0" presId="urn:microsoft.com/office/officeart/2005/8/layout/orgChart1"/>
+    <dgm:cxn modelId="{1FB58517-90A1-496F-8301-8874C5D87409}" type="presParOf" srcId="{13DDAA37-EA17-42F2-B993-72721460E1D5}" destId="{8AA2E1D3-C7A1-44D3-849F-DD46DC1C7C8B}" srcOrd="0" destOrd="0" presId="urn:microsoft.com/office/officeart/2005/8/layout/orgChart1"/>
+    <dgm:cxn modelId="{97976F19-DB93-4939-BA90-222CFE9F0FC5}" type="presParOf" srcId="{13DDAA37-EA17-42F2-B993-72721460E1D5}" destId="{FFBAD0D4-C5EA-4EB5-A103-66D8D2962166}" srcOrd="1" destOrd="0" presId="urn:microsoft.com/office/officeart/2005/8/layout/orgChart1"/>
+    <dgm:cxn modelId="{769A359F-2FE0-4523-BF18-CAC5CE60EA2A}" type="presParOf" srcId="{59292561-092B-44FA-A33C-B2E08E061B3B}" destId="{6B85916D-105F-4E61-A1FF-DE66773F6A3E}" srcOrd="1" destOrd="0" presId="urn:microsoft.com/office/officeart/2005/8/layout/orgChart1"/>
+    <dgm:cxn modelId="{1538784E-C8B3-4F3F-AA18-A4D16C280B1C}" type="presParOf" srcId="{59292561-092B-44FA-A33C-B2E08E061B3B}" destId="{CBB67776-FE4B-458E-A5E5-BA3D3DE63511}" srcOrd="2" destOrd="0" presId="urn:microsoft.com/office/officeart/2005/8/layout/orgChart1"/>
+    <dgm:cxn modelId="{377544EB-8709-4E3D-87B4-E79ACCD0B368}" type="presParOf" srcId="{53DC528D-18F8-4201-A928-89287085E321}" destId="{F83FDABB-EC93-4DF7-9321-481C3BB01AC7}" srcOrd="4" destOrd="0" presId="urn:microsoft.com/office/officeart/2005/8/layout/orgChart1"/>
+    <dgm:cxn modelId="{40B6282B-4069-4DC6-8B0E-EE879BF45F65}" type="presParOf" srcId="{53DC528D-18F8-4201-A928-89287085E321}" destId="{E8C1C356-8C5C-46D3-AAE6-A81680AEBAC6}" srcOrd="5" destOrd="0" presId="urn:microsoft.com/office/officeart/2005/8/layout/orgChart1"/>
+    <dgm:cxn modelId="{9C6A28A2-24B1-4595-B1EA-7BFE68294D0E}" type="presParOf" srcId="{E8C1C356-8C5C-46D3-AAE6-A81680AEBAC6}" destId="{F17E8F42-A670-4382-8CAC-E7D4DB14A36F}" srcOrd="0" destOrd="0" presId="urn:microsoft.com/office/officeart/2005/8/layout/orgChart1"/>
+    <dgm:cxn modelId="{847369B5-D66E-43C5-A77E-BFBFD9AD1900}" type="presParOf" srcId="{F17E8F42-A670-4382-8CAC-E7D4DB14A36F}" destId="{14AEECE6-A6C6-4213-B06C-9264EF203F5C}" srcOrd="0" destOrd="0" presId="urn:microsoft.com/office/officeart/2005/8/layout/orgChart1"/>
+    <dgm:cxn modelId="{4F7CDE13-BEB2-40D5-9590-0B3F431483C1}" type="presParOf" srcId="{F17E8F42-A670-4382-8CAC-E7D4DB14A36F}" destId="{249DFB9C-AC48-4C78-BA90-9E39E0EA2964}" srcOrd="1" destOrd="0" presId="urn:microsoft.com/office/officeart/2005/8/layout/orgChart1"/>
+    <dgm:cxn modelId="{8AAF2AB2-B777-425A-8502-2217E6F214DE}" type="presParOf" srcId="{E8C1C356-8C5C-46D3-AAE6-A81680AEBAC6}" destId="{DEA84747-FFD3-4E82-84FA-7FF2C1A44054}" srcOrd="1" destOrd="0" presId="urn:microsoft.com/office/officeart/2005/8/layout/orgChart1"/>
+    <dgm:cxn modelId="{E1ED07A8-107D-430E-92AF-FA96579C2A82}" type="presParOf" srcId="{E8C1C356-8C5C-46D3-AAE6-A81680AEBAC6}" destId="{D58BE2A6-5F57-421B-B462-993C4B670AF6}" srcOrd="2" destOrd="0" presId="urn:microsoft.com/office/officeart/2005/8/layout/orgChart1"/>
+    <dgm:cxn modelId="{E8A8934F-4848-41B1-AC0A-AFA8BAF37B34}" type="presParOf" srcId="{DBC0A142-355E-4F38-AA89-AD23A68A343E}" destId="{587654DC-655E-4F9B-90AA-0ED6326C4CB2}" srcOrd="2" destOrd="0" presId="urn:microsoft.com/office/officeart/2005/8/layout/orgChart1"/>
+    <dgm:cxn modelId="{AD929724-A466-4A64-9C82-E3475C9A134C}" type="presParOf" srcId="{0ED4066E-AE1C-4380-9FAC-D19EAAFC5261}" destId="{8F518717-7BC7-4F66-AA85-DA216D684B31}" srcOrd="4" destOrd="0" presId="urn:microsoft.com/office/officeart/2005/8/layout/orgChart1"/>
+    <dgm:cxn modelId="{C5677315-B7B6-434C-87CC-AD7EC2FC9CA2}" type="presParOf" srcId="{0ED4066E-AE1C-4380-9FAC-D19EAAFC5261}" destId="{377001D1-A999-4658-8028-9FFCBC44248B}" srcOrd="5" destOrd="0" presId="urn:microsoft.com/office/officeart/2005/8/layout/orgChart1"/>
+    <dgm:cxn modelId="{D5FD4B12-BE0A-4BC7-BE11-B5BD0DD96E32}" type="presParOf" srcId="{377001D1-A999-4658-8028-9FFCBC44248B}" destId="{D06343DE-6AED-42EF-B20F-F0ED35EA80DA}" srcOrd="0" destOrd="0" presId="urn:microsoft.com/office/officeart/2005/8/layout/orgChart1"/>
+    <dgm:cxn modelId="{EE8F3C1D-50C0-4EF7-82DE-0BAC7C6A797A}" type="presParOf" srcId="{D06343DE-6AED-42EF-B20F-F0ED35EA80DA}" destId="{9FD9C661-288B-496B-A0AC-3431280FF34D}" srcOrd="0" destOrd="0" presId="urn:microsoft.com/office/officeart/2005/8/layout/orgChart1"/>
+    <dgm:cxn modelId="{7C7DE9CF-53A4-48E9-A830-D4C10BD426E3}" type="presParOf" srcId="{D06343DE-6AED-42EF-B20F-F0ED35EA80DA}" destId="{40E03DB1-0B72-4DCF-9A06-2253149EF29F}" srcOrd="1" destOrd="0" presId="urn:microsoft.com/office/officeart/2005/8/layout/orgChart1"/>
+    <dgm:cxn modelId="{110ABB1A-75A0-40EE-A2FD-9B341F0CC36A}" type="presParOf" srcId="{377001D1-A999-4658-8028-9FFCBC44248B}" destId="{68919722-4BC7-46B0-BA14-9B42C52841D2}" srcOrd="1" destOrd="0" presId="urn:microsoft.com/office/officeart/2005/8/layout/orgChart1"/>
+    <dgm:cxn modelId="{1B70840C-4E32-4EF7-AFE6-8356CD018AB7}" type="presParOf" srcId="{68919722-4BC7-46B0-BA14-9B42C52841D2}" destId="{CB6729E2-12AE-4BC4-89E0-B8D06B6E6299}" srcOrd="0" destOrd="0" presId="urn:microsoft.com/office/officeart/2005/8/layout/orgChart1"/>
+    <dgm:cxn modelId="{80AFE3FB-1392-40FF-8823-7E018B9104ED}" type="presParOf" srcId="{68919722-4BC7-46B0-BA14-9B42C52841D2}" destId="{8C6CCD4C-2628-4B86-A115-B07886537207}" srcOrd="1" destOrd="0" presId="urn:microsoft.com/office/officeart/2005/8/layout/orgChart1"/>
+    <dgm:cxn modelId="{291EF253-ABF4-406C-A379-F92069F023B1}" type="presParOf" srcId="{8C6CCD4C-2628-4B86-A115-B07886537207}" destId="{E7D91F21-F994-47A8-BFCA-7A35CE9F8730}" srcOrd="0" destOrd="0" presId="urn:microsoft.com/office/officeart/2005/8/layout/orgChart1"/>
+    <dgm:cxn modelId="{71C8F8E0-2DAC-4463-99E6-22FA404C1788}" type="presParOf" srcId="{E7D91F21-F994-47A8-BFCA-7A35CE9F8730}" destId="{9EB58533-95E7-4998-B2C8-995FBEF0A516}" srcOrd="0" destOrd="0" presId="urn:microsoft.com/office/officeart/2005/8/layout/orgChart1"/>
+    <dgm:cxn modelId="{CFDB8EC7-591D-4C33-9369-BD0FA079AE5C}" type="presParOf" srcId="{E7D91F21-F994-47A8-BFCA-7A35CE9F8730}" destId="{73FACE6B-D5B9-4E7E-B4B7-4929A5987511}" srcOrd="1" destOrd="0" presId="urn:microsoft.com/office/officeart/2005/8/layout/orgChart1"/>
+    <dgm:cxn modelId="{5C24CC2B-B429-4ABB-AE08-BFAFE17A6C2E}" type="presParOf" srcId="{8C6CCD4C-2628-4B86-A115-B07886537207}" destId="{10BFE9B4-DD0A-4D4E-805B-56950F55EEA2}" srcOrd="1" destOrd="0" presId="urn:microsoft.com/office/officeart/2005/8/layout/orgChart1"/>
+    <dgm:cxn modelId="{EA6F3192-472A-4915-BEE3-9AD001A73DF6}" type="presParOf" srcId="{8C6CCD4C-2628-4B86-A115-B07886537207}" destId="{FBB7B56C-DBB5-4B36-8AEB-F9493B9A2B78}" srcOrd="2" destOrd="0" presId="urn:microsoft.com/office/officeart/2005/8/layout/orgChart1"/>
+    <dgm:cxn modelId="{5ED76FF2-C01B-4CF1-910A-33365EF470C2}" type="presParOf" srcId="{68919722-4BC7-46B0-BA14-9B42C52841D2}" destId="{398098D1-1B05-41FC-80DC-C2AF74632878}" srcOrd="2" destOrd="0" presId="urn:microsoft.com/office/officeart/2005/8/layout/orgChart1"/>
+    <dgm:cxn modelId="{56F9473D-6074-4EAA-BCDF-6350008C2D04}" type="presParOf" srcId="{68919722-4BC7-46B0-BA14-9B42C52841D2}" destId="{8CCE7FC7-90EC-4C04-91E4-0A43F5C4CCD7}" srcOrd="3" destOrd="0" presId="urn:microsoft.com/office/officeart/2005/8/layout/orgChart1"/>
+    <dgm:cxn modelId="{A6B66353-968F-4EF8-9873-AD35506A764D}" type="presParOf" srcId="{8CCE7FC7-90EC-4C04-91E4-0A43F5C4CCD7}" destId="{53345CDD-74D8-469C-9665-D1FD6A7E3C7C}" srcOrd="0" destOrd="0" presId="urn:microsoft.com/office/officeart/2005/8/layout/orgChart1"/>
+    <dgm:cxn modelId="{0FFB3DA5-E950-4159-9865-FD3105559405}" type="presParOf" srcId="{53345CDD-74D8-469C-9665-D1FD6A7E3C7C}" destId="{71E200DB-8309-4224-9A65-F68724F6DAE5}" srcOrd="0" destOrd="0" presId="urn:microsoft.com/office/officeart/2005/8/layout/orgChart1"/>
+    <dgm:cxn modelId="{41EB5463-8244-4295-8ECE-CCCA33303E85}" type="presParOf" srcId="{53345CDD-74D8-469C-9665-D1FD6A7E3C7C}" destId="{1C787416-9CFE-4878-8811-E69520FAE1C0}" srcOrd="1" destOrd="0" presId="urn:microsoft.com/office/officeart/2005/8/layout/orgChart1"/>
+    <dgm:cxn modelId="{2B05F50A-2D57-41F2-9D75-CA459145FC68}" type="presParOf" srcId="{8CCE7FC7-90EC-4C04-91E4-0A43F5C4CCD7}" destId="{9002AF4A-81ED-457C-BB7D-72EE226937F9}" srcOrd="1" destOrd="0" presId="urn:microsoft.com/office/officeart/2005/8/layout/orgChart1"/>
+    <dgm:cxn modelId="{8B7ED1B8-8FFB-492F-B789-ED91F42A2A4F}" type="presParOf" srcId="{8CCE7FC7-90EC-4C04-91E4-0A43F5C4CCD7}" destId="{AC00A3B1-BF0B-47D2-A66D-6BC5DDD266B8}" srcOrd="2" destOrd="0" presId="urn:microsoft.com/office/officeart/2005/8/layout/orgChart1"/>
+    <dgm:cxn modelId="{EC93D9B8-C817-4F04-9652-A07824964333}" type="presParOf" srcId="{68919722-4BC7-46B0-BA14-9B42C52841D2}" destId="{86E05583-0F39-477E-BAC7-D4FFB2373E95}" srcOrd="4" destOrd="0" presId="urn:microsoft.com/office/officeart/2005/8/layout/orgChart1"/>
+    <dgm:cxn modelId="{0563D12B-AB45-4849-AB47-61BEEAD31760}" type="presParOf" srcId="{68919722-4BC7-46B0-BA14-9B42C52841D2}" destId="{F6ED0194-258C-4DEA-B835-FEF2083E9D31}" srcOrd="5" destOrd="0" presId="urn:microsoft.com/office/officeart/2005/8/layout/orgChart1"/>
+    <dgm:cxn modelId="{3E3CF8A1-8792-43E0-B2EE-A505DEE31C91}" type="presParOf" srcId="{F6ED0194-258C-4DEA-B835-FEF2083E9D31}" destId="{4AAC1A45-2F83-45DF-A01D-DF15737C3215}" srcOrd="0" destOrd="0" presId="urn:microsoft.com/office/officeart/2005/8/layout/orgChart1"/>
+    <dgm:cxn modelId="{2EB6D392-7C31-4B7E-9E34-FA2623798E44}" type="presParOf" srcId="{4AAC1A45-2F83-45DF-A01D-DF15737C3215}" destId="{1789DB6E-B93F-4039-8E2C-9B9F4A341149}" srcOrd="0" destOrd="0" presId="urn:microsoft.com/office/officeart/2005/8/layout/orgChart1"/>
+    <dgm:cxn modelId="{3BD943AA-3E9D-4406-83A7-1CF4F8705DF6}" type="presParOf" srcId="{4AAC1A45-2F83-45DF-A01D-DF15737C3215}" destId="{30DD9962-4D91-4AC7-95A2-41499EEB2C66}" srcOrd="1" destOrd="0" presId="urn:microsoft.com/office/officeart/2005/8/layout/orgChart1"/>
+    <dgm:cxn modelId="{DD18E226-8FA8-42F9-99E0-D76F5512550A}" type="presParOf" srcId="{F6ED0194-258C-4DEA-B835-FEF2083E9D31}" destId="{0C7272EF-E359-47A5-B80F-1093B6DAC822}" srcOrd="1" destOrd="0" presId="urn:microsoft.com/office/officeart/2005/8/layout/orgChart1"/>
+    <dgm:cxn modelId="{3C28D07C-6F1E-44A0-A0EE-696C0E2E9A8A}" type="presParOf" srcId="{F6ED0194-258C-4DEA-B835-FEF2083E9D31}" destId="{DBC5B69A-BA21-4593-8C17-88A84B428DCE}" srcOrd="2" destOrd="0" presId="urn:microsoft.com/office/officeart/2005/8/layout/orgChart1"/>
+    <dgm:cxn modelId="{29E91CF3-60C3-404B-A66D-AE7DE34675BA}" type="presParOf" srcId="{377001D1-A999-4658-8028-9FFCBC44248B}" destId="{DD2D1877-9211-4320-8924-A3F69F6BA1D6}" srcOrd="2" destOrd="0" presId="urn:microsoft.com/office/officeart/2005/8/layout/orgChart1"/>
+    <dgm:cxn modelId="{F590003A-02DE-4F1B-A0E1-EAD85289D831}" type="presParOf" srcId="{2A137B0A-8926-4B63-B173-B7F9362164E9}" destId="{12DC4C5B-1AF2-4734-B815-402057B3D002}" srcOrd="2" destOrd="0" presId="urn:microsoft.com/office/officeart/2005/8/layout/orgChart1"/>
+    <dgm:cxn modelId="{9B38503E-9BF1-42D9-8FEB-8A0B55DE0FD3}" type="presParOf" srcId="{E6777229-31BD-4723-94B0-1D90BEC3737B}" destId="{57EFE5DC-C525-4656-8698-AE5DE6BEC15F}" srcOrd="1" destOrd="0" presId="urn:microsoft.com/office/officeart/2005/8/layout/orgChart1"/>
+    <dgm:cxn modelId="{D0CAD73D-6FEE-49BA-9BB4-59420FB68015}" type="presParOf" srcId="{57EFE5DC-C525-4656-8698-AE5DE6BEC15F}" destId="{DE296DAE-1D1E-4725-9820-395832D34B95}" srcOrd="0" destOrd="0" presId="urn:microsoft.com/office/officeart/2005/8/layout/orgChart1"/>
+    <dgm:cxn modelId="{76797BAE-E104-4582-ACBB-BFBE1817A9AB}" type="presParOf" srcId="{DE296DAE-1D1E-4725-9820-395832D34B95}" destId="{275B945E-C388-41E1-B55E-5E2ACD538D42}" srcOrd="0" destOrd="0" presId="urn:microsoft.com/office/officeart/2005/8/layout/orgChart1"/>
+    <dgm:cxn modelId="{B2696C73-954F-447E-84B7-F36D2B4B9561}" type="presParOf" srcId="{DE296DAE-1D1E-4725-9820-395832D34B95}" destId="{F1CC698B-5371-40B7-87FC-D21B285A8924}" srcOrd="1" destOrd="0" presId="urn:microsoft.com/office/officeart/2005/8/layout/orgChart1"/>
+    <dgm:cxn modelId="{3D24B615-8E96-44E9-A849-527D266173B8}" type="presParOf" srcId="{57EFE5DC-C525-4656-8698-AE5DE6BEC15F}" destId="{40955F6C-F247-4B6D-83A2-5623381D2116}" srcOrd="1" destOrd="0" presId="urn:microsoft.com/office/officeart/2005/8/layout/orgChart1"/>
+    <dgm:cxn modelId="{64A994C0-928F-4AFC-A4F5-B57055FA4D78}" type="presParOf" srcId="{57EFE5DC-C525-4656-8698-AE5DE6BEC15F}" destId="{48EFEBE4-7AE9-4361-921A-26CBFCFCFF44}" srcOrd="2" destOrd="0" presId="urn:microsoft.com/office/officeart/2005/8/layout/orgChart1"/>
   </dgm:cxnLst>
   <dgm:bg/>
   <dgm:whole/>
@@ -22307,11 +23218,11 @@
 </file>
 
 <file path=customXml/item1.xml><?xml version="1.0" encoding="utf-8"?>
-<officeatwork xmlns="http://schemas.officeatwork.com/Document">eNp7v3u/jUt+cmlual6JnY1PYl56aWJ6qp2RgampjT6ca6MPVwMA6D4SQg==</officeatwork>
+<officeatwork xmlns="http://schemas.officeatwork.com/MasterProperties">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</officeatwork>
 </file>
 
 <file path=customXml/item2.xml><?xml version="1.0" encoding="utf-8"?>
-<officeatwork xmlns="http://schemas.officeatwork.com/MasterProperties">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</officeatwork>
+<officeatwork xmlns="http://schemas.officeatwork.com/Document">eNp7v3u/jUt+cmlual6JnY1PYl56aWJ6qp2RgampjT6ca6MPVwMA6D4SQg==</officeatwork>
 </file>
 
 <file path=customXml/item3.xml><?xml version="1.0" encoding="utf-8"?>
@@ -22319,6 +23230,14 @@
 </file>
 
 <file path=customXml/itemProps1.xml><?xml version="1.0" encoding="utf-8"?>
+<ds:datastoreItem xmlns:ds="http://schemas.openxmlformats.org/officeDocument/2006/customXml" ds:itemID="{6F3542FF-9389-4C11-84FD-FF5951BB8EE6}">
+  <ds:schemaRefs>
+    <ds:schemaRef ds:uri="http://schemas.officeatwork.com/MasterProperties"/>
+  </ds:schemaRefs>
+</ds:datastoreItem>
+</file>
+
+<file path=customXml/itemProps2.xml><?xml version="1.0" encoding="utf-8"?>
 <ds:datastoreItem xmlns:ds="http://schemas.openxmlformats.org/officeDocument/2006/customXml" ds:itemID="{22DB5E17-BD85-49C5-A820-1F7E488E6EFB}">
   <ds:schemaRefs>
     <ds:schemaRef ds:uri="http://schemas.officeatwork.com/Document"/>
@@ -22326,16 +23245,8 @@
 </ds:datastoreItem>
 </file>
 
-<file path=customXml/itemProps2.xml><?xml version="1.0" encoding="utf-8"?>
-<ds:datastoreItem xmlns:ds="http://schemas.openxmlformats.org/officeDocument/2006/customXml" ds:itemID="{6F3542FF-9389-4C11-84FD-FF5951BB8EE6}">
-  <ds:schemaRefs>
-    <ds:schemaRef ds:uri="http://schemas.officeatwork.com/MasterProperties"/>
-  </ds:schemaRefs>
-</ds:datastoreItem>
-</file>
-
 <file path=customXml/itemProps3.xml><?xml version="1.0" encoding="utf-8"?>
-<ds:datastoreItem xmlns:ds="http://schemas.openxmlformats.org/officeDocument/2006/customXml" ds:itemID="{31DB1A26-97D2-467C-B4B0-ED2C0621527A}">
+<ds:datastoreItem xmlns:ds="http://schemas.openxmlformats.org/officeDocument/2006/customXml" ds:itemID="{02461EC8-8470-4837-9754-4D40AF8B54B5}">
   <ds:schemaRefs>
     <ds:schemaRef ds:uri="http://schemas.openxmlformats.org/officeDocument/2006/bibliography"/>
   </ds:schemaRefs>

</xml_diff>

<commit_message>
PMP: Updated Chapter Testing
</commit_message>
<xml_diff>
--- a/00-Dokumentation/docs/PMP.docx
+++ b/00-Dokumentation/docs/PMP.docx
@@ -133,7 +133,7 @@
         </w:rPr>
         <w:fldChar w:fldCharType="separate"/>
       </w:r>
-      <w:hyperlink w:anchor="_Toc498273593" w:history="1">
+      <w:hyperlink w:anchor="_Toc498356889" w:history="1">
         <w:r>
           <w:rPr>
             <w:rStyle w:val="Hyperlink"/>
@@ -171,7 +171,7 @@
           <w:rPr>
             <w:webHidden/>
           </w:rPr>
-          <w:instrText xml:space="preserve"> PAGEREF _Toc498273593 \h </w:instrText>
+          <w:instrText xml:space="preserve"> PAGEREF _Toc498356889 \h </w:instrText>
         </w:r>
         <w:r>
           <w:rPr>
@@ -208,7 +208,7 @@
           <w:szCs w:val="22"/>
         </w:rPr>
       </w:pPr>
-      <w:hyperlink w:anchor="_Toc498273594" w:history="1">
+      <w:hyperlink w:anchor="_Toc498356890" w:history="1">
         <w:r>
           <w:rPr>
             <w:rStyle w:val="Hyperlink"/>
@@ -246,7 +246,7 @@
           <w:rPr>
             <w:webHidden/>
           </w:rPr>
-          <w:instrText xml:space="preserve"> PAGEREF _Toc498273594 \h </w:instrText>
+          <w:instrText xml:space="preserve"> PAGEREF _Toc498356890 \h </w:instrText>
         </w:r>
         <w:r>
           <w:rPr>
@@ -283,7 +283,7 @@
           <w:szCs w:val="22"/>
         </w:rPr>
       </w:pPr>
-      <w:hyperlink w:anchor="_Toc498273595" w:history="1">
+      <w:hyperlink w:anchor="_Toc498356891" w:history="1">
         <w:r>
           <w:rPr>
             <w:rStyle w:val="Hyperlink"/>
@@ -321,7 +321,7 @@
           <w:rPr>
             <w:webHidden/>
           </w:rPr>
-          <w:instrText xml:space="preserve"> PAGEREF _Toc498273595 \h </w:instrText>
+          <w:instrText xml:space="preserve"> PAGEREF _Toc498356891 \h </w:instrText>
         </w:r>
         <w:r>
           <w:rPr>
@@ -358,7 +358,7 @@
           <w:szCs w:val="22"/>
         </w:rPr>
       </w:pPr>
-      <w:hyperlink w:anchor="_Toc498273596" w:history="1">
+      <w:hyperlink w:anchor="_Toc498356892" w:history="1">
         <w:r>
           <w:rPr>
             <w:rStyle w:val="Hyperlink"/>
@@ -396,7 +396,7 @@
           <w:rPr>
             <w:webHidden/>
           </w:rPr>
-          <w:instrText xml:space="preserve"> PAGEREF _Toc498273596 \h </w:instrText>
+          <w:instrText xml:space="preserve"> PAGEREF _Toc498356892 \h </w:instrText>
         </w:r>
         <w:r>
           <w:rPr>
@@ -433,7 +433,7 @@
           <w:szCs w:val="22"/>
         </w:rPr>
       </w:pPr>
-      <w:hyperlink w:anchor="_Toc498273597" w:history="1">
+      <w:hyperlink w:anchor="_Toc498356893" w:history="1">
         <w:r>
           <w:rPr>
             <w:rStyle w:val="Hyperlink"/>
@@ -471,7 +471,7 @@
           <w:rPr>
             <w:webHidden/>
           </w:rPr>
-          <w:instrText xml:space="preserve"> PAGEREF _Toc498273597 \h </w:instrText>
+          <w:instrText xml:space="preserve"> PAGEREF _Toc498356893 \h </w:instrText>
         </w:r>
         <w:r>
           <w:rPr>
@@ -508,7 +508,7 @@
           <w:szCs w:val="22"/>
         </w:rPr>
       </w:pPr>
-      <w:hyperlink w:anchor="_Toc498273598" w:history="1">
+      <w:hyperlink w:anchor="_Toc498356894" w:history="1">
         <w:r>
           <w:rPr>
             <w:rStyle w:val="Hyperlink"/>
@@ -546,7 +546,7 @@
           <w:rPr>
             <w:webHidden/>
           </w:rPr>
-          <w:instrText xml:space="preserve"> PAGEREF _Toc498273598 \h </w:instrText>
+          <w:instrText xml:space="preserve"> PAGEREF _Toc498356894 \h </w:instrText>
         </w:r>
         <w:r>
           <w:rPr>
@@ -583,7 +583,7 @@
           <w:szCs w:val="22"/>
         </w:rPr>
       </w:pPr>
-      <w:hyperlink w:anchor="_Toc498273599" w:history="1">
+      <w:hyperlink w:anchor="_Toc498356895" w:history="1">
         <w:r>
           <w:rPr>
             <w:rStyle w:val="Hyperlink"/>
@@ -621,7 +621,7 @@
           <w:rPr>
             <w:webHidden/>
           </w:rPr>
-          <w:instrText xml:space="preserve"> PAGEREF _Toc498273599 \h </w:instrText>
+          <w:instrText xml:space="preserve"> PAGEREF _Toc498356895 \h </w:instrText>
         </w:r>
         <w:r>
           <w:rPr>
@@ -658,7 +658,7 @@
           <w:szCs w:val="22"/>
         </w:rPr>
       </w:pPr>
-      <w:hyperlink w:anchor="_Toc498273600" w:history="1">
+      <w:hyperlink w:anchor="_Toc498356896" w:history="1">
         <w:r>
           <w:rPr>
             <w:rStyle w:val="Hyperlink"/>
@@ -696,7 +696,7 @@
           <w:rPr>
             <w:webHidden/>
           </w:rPr>
-          <w:instrText xml:space="preserve"> PAGEREF _Toc498273600 \h </w:instrText>
+          <w:instrText xml:space="preserve"> PAGEREF _Toc498356896 \h </w:instrText>
         </w:r>
         <w:r>
           <w:rPr>
@@ -713,7 +713,7 @@
           <w:rPr>
             <w:webHidden/>
           </w:rPr>
-          <w:t>4</w:t>
+          <w:t>5</w:t>
         </w:r>
         <w:r>
           <w:rPr>
@@ -733,7 +733,7 @@
           <w:szCs w:val="22"/>
         </w:rPr>
       </w:pPr>
-      <w:hyperlink w:anchor="_Toc498273601" w:history="1">
+      <w:hyperlink w:anchor="_Toc498356897" w:history="1">
         <w:r>
           <w:rPr>
             <w:rStyle w:val="Hyperlink"/>
@@ -771,7 +771,7 @@
           <w:rPr>
             <w:webHidden/>
           </w:rPr>
-          <w:instrText xml:space="preserve"> PAGEREF _Toc498273601 \h </w:instrText>
+          <w:instrText xml:space="preserve"> PAGEREF _Toc498356897 \h </w:instrText>
         </w:r>
         <w:r>
           <w:rPr>
@@ -788,7 +788,7 @@
           <w:rPr>
             <w:webHidden/>
           </w:rPr>
-          <w:t>5</w:t>
+          <w:t>6</w:t>
         </w:r>
         <w:r>
           <w:rPr>
@@ -808,7 +808,7 @@
           <w:szCs w:val="22"/>
         </w:rPr>
       </w:pPr>
-      <w:hyperlink w:anchor="_Toc498273602" w:history="1">
+      <w:hyperlink w:anchor="_Toc498356898" w:history="1">
         <w:r>
           <w:rPr>
             <w:rStyle w:val="Hyperlink"/>
@@ -846,7 +846,7 @@
           <w:rPr>
             <w:webHidden/>
           </w:rPr>
-          <w:instrText xml:space="preserve"> PAGEREF _Toc498273602 \h </w:instrText>
+          <w:instrText xml:space="preserve"> PAGEREF _Toc498356898 \h </w:instrText>
         </w:r>
         <w:r>
           <w:rPr>
@@ -863,7 +863,7 @@
           <w:rPr>
             <w:webHidden/>
           </w:rPr>
-          <w:t>5</w:t>
+          <w:t>6</w:t>
         </w:r>
         <w:r>
           <w:rPr>
@@ -883,7 +883,7 @@
           <w:szCs w:val="22"/>
         </w:rPr>
       </w:pPr>
-      <w:hyperlink w:anchor="_Toc498273603" w:history="1">
+      <w:hyperlink w:anchor="_Toc498356899" w:history="1">
         <w:r>
           <w:rPr>
             <w:rStyle w:val="Hyperlink"/>
@@ -921,7 +921,7 @@
           <w:rPr>
             <w:webHidden/>
           </w:rPr>
-          <w:instrText xml:space="preserve"> PAGEREF _Toc498273603 \h </w:instrText>
+          <w:instrText xml:space="preserve"> PAGEREF _Toc498356899 \h </w:instrText>
         </w:r>
         <w:r>
           <w:rPr>
@@ -938,7 +938,7 @@
           <w:rPr>
             <w:webHidden/>
           </w:rPr>
-          <w:t>5</w:t>
+          <w:t>6</w:t>
         </w:r>
         <w:r>
           <w:rPr>
@@ -958,7 +958,7 @@
           <w:szCs w:val="22"/>
         </w:rPr>
       </w:pPr>
-      <w:hyperlink w:anchor="_Toc498273604" w:history="1">
+      <w:hyperlink w:anchor="_Toc498356900" w:history="1">
         <w:r>
           <w:rPr>
             <w:rStyle w:val="Hyperlink"/>
@@ -996,7 +996,7 @@
           <w:rPr>
             <w:webHidden/>
           </w:rPr>
-          <w:instrText xml:space="preserve"> PAGEREF _Toc498273604 \h </w:instrText>
+          <w:instrText xml:space="preserve"> PAGEREF _Toc498356900 \h </w:instrText>
         </w:r>
         <w:r>
           <w:rPr>
@@ -1033,12 +1033,87 @@
           <w:szCs w:val="22"/>
         </w:rPr>
       </w:pPr>
-      <w:hyperlink w:anchor="_Toc498273605" w:history="1">
+      <w:hyperlink w:anchor="_Toc498356901" w:history="1">
         <w:r>
           <w:rPr>
             <w:rStyle w:val="Hyperlink"/>
           </w:rPr>
           <w:t>5.</w:t>
+        </w:r>
+        <w:r>
+          <w:rPr>
+            <w:rFonts w:asciiTheme="minorHAnsi" w:eastAsiaTheme="minorEastAsia" w:hAnsiTheme="minorHAnsi" w:cstheme="minorBidi"/>
+            <w:spacing w:val="0"/>
+            <w:sz w:val="22"/>
+            <w:szCs w:val="22"/>
+          </w:rPr>
+          <w:tab/>
+        </w:r>
+        <w:r>
+          <w:rPr>
+            <w:rStyle w:val="Hyperlink"/>
+          </w:rPr>
+          <w:t>Testing</w:t>
+        </w:r>
+        <w:r>
+          <w:rPr>
+            <w:webHidden/>
+          </w:rPr>
+          <w:tab/>
+        </w:r>
+        <w:r>
+          <w:rPr>
+            <w:webHidden/>
+          </w:rPr>
+          <w:fldChar w:fldCharType="begin"/>
+        </w:r>
+        <w:r>
+          <w:rPr>
+            <w:webHidden/>
+          </w:rPr>
+          <w:instrText xml:space="preserve"> PAGEREF _Toc498356901 \h </w:instrText>
+        </w:r>
+        <w:r>
+          <w:rPr>
+            <w:webHidden/>
+          </w:rPr>
+        </w:r>
+        <w:r>
+          <w:rPr>
+            <w:webHidden/>
+          </w:rPr>
+          <w:fldChar w:fldCharType="separate"/>
+        </w:r>
+        <w:r>
+          <w:rPr>
+            <w:webHidden/>
+          </w:rPr>
+          <w:t>7</w:t>
+        </w:r>
+        <w:r>
+          <w:rPr>
+            <w:webHidden/>
+          </w:rPr>
+          <w:fldChar w:fldCharType="end"/>
+        </w:r>
+      </w:hyperlink>
+    </w:p>
+    <w:p>
+      <w:pPr>
+        <w:pStyle w:val="Verzeichnis2"/>
+        <w:rPr>
+          <w:rFonts w:asciiTheme="minorHAnsi" w:eastAsiaTheme="minorEastAsia" w:hAnsiTheme="minorHAnsi" w:cstheme="minorBidi"/>
+          <w:spacing w:val="0"/>
+          <w:sz w:val="22"/>
+          <w:szCs w:val="22"/>
+        </w:rPr>
+      </w:pPr>
+      <w:hyperlink w:anchor="_Toc498356902" w:history="1">
+        <w:r>
+          <w:rPr>
+            <w:rStyle w:val="Hyperlink"/>
+          </w:rPr>
+          <w:t>5.1.</w:t>
         </w:r>
         <w:r>
           <w:rPr>
@@ -1071,7 +1146,7 @@
           <w:rPr>
             <w:webHidden/>
           </w:rPr>
-          <w:instrText xml:space="preserve"> PAGEREF _Toc498273605 \h </w:instrText>
+          <w:instrText xml:space="preserve"> PAGEREF _Toc498356902 \h </w:instrText>
         </w:r>
         <w:r>
           <w:rPr>
@@ -1108,12 +1183,12 @@
           <w:szCs w:val="22"/>
         </w:rPr>
       </w:pPr>
-      <w:hyperlink w:anchor="_Toc498273606" w:history="1">
+      <w:hyperlink w:anchor="_Toc498356903" w:history="1">
         <w:r>
           <w:rPr>
             <w:rStyle w:val="Hyperlink"/>
           </w:rPr>
-          <w:t>5.1.</w:t>
+          <w:t>5.2.</w:t>
         </w:r>
         <w:r>
           <w:rPr>
@@ -1127,9 +1202,8 @@
         <w:r>
           <w:rPr>
             <w:rStyle w:val="Hyperlink"/>
-            <w:rFonts w:ascii="Tahoma" w:hAnsi="Tahoma" w:cs="Tahoma"/>
           </w:rPr>
-          <w:t>Testdesign &amp; Abläufe</w:t>
+          <w:t>Testdesign</w:t>
         </w:r>
         <w:r>
           <w:rPr>
@@ -1147,7 +1221,7 @@
           <w:rPr>
             <w:webHidden/>
           </w:rPr>
-          <w:instrText xml:space="preserve"> PAGEREF _Toc498273606 \h </w:instrText>
+          <w:instrText xml:space="preserve"> PAGEREF _Toc498356903 \h </w:instrText>
         </w:r>
         <w:r>
           <w:rPr>
@@ -1184,12 +1258,12 @@
           <w:szCs w:val="22"/>
         </w:rPr>
       </w:pPr>
-      <w:hyperlink w:anchor="_Toc498273607" w:history="1">
+      <w:hyperlink w:anchor="_Toc498356904" w:history="1">
         <w:r>
           <w:rPr>
             <w:rStyle w:val="Hyperlink"/>
           </w:rPr>
-          <w:t>5.2.</w:t>
+          <w:t>5.3.</w:t>
         </w:r>
         <w:r>
           <w:rPr>
@@ -1222,7 +1296,7 @@
           <w:rPr>
             <w:webHidden/>
           </w:rPr>
-          <w:instrText xml:space="preserve"> PAGEREF _Toc498273607 \h </w:instrText>
+          <w:instrText xml:space="preserve"> PAGEREF _Toc498356904 \h </w:instrText>
         </w:r>
         <w:r>
           <w:rPr>
@@ -1259,7 +1333,7 @@
           <w:szCs w:val="22"/>
         </w:rPr>
       </w:pPr>
-      <w:hyperlink w:anchor="_Toc498273608" w:history="1">
+      <w:hyperlink w:anchor="_Toc498356905" w:history="1">
         <w:r>
           <w:rPr>
             <w:rStyle w:val="Hyperlink"/>
@@ -1297,7 +1371,7 @@
           <w:rPr>
             <w:webHidden/>
           </w:rPr>
-          <w:instrText xml:space="preserve"> PAGEREF _Toc498273608 \h </w:instrText>
+          <w:instrText xml:space="preserve"> PAGEREF _Toc498356905 \h </w:instrText>
         </w:r>
         <w:r>
           <w:rPr>
@@ -1314,7 +1388,7 @@
           <w:rPr>
             <w:webHidden/>
           </w:rPr>
-          <w:t>8</w:t>
+          <w:t>11</w:t>
         </w:r>
         <w:r>
           <w:rPr>
@@ -1334,7 +1408,7 @@
           <w:szCs w:val="22"/>
         </w:rPr>
       </w:pPr>
-      <w:hyperlink w:anchor="_Toc498273609" w:history="1">
+      <w:hyperlink w:anchor="_Toc498356906" w:history="1">
         <w:r>
           <w:rPr>
             <w:rStyle w:val="Hyperlink"/>
@@ -1372,7 +1446,7 @@
           <w:rPr>
             <w:webHidden/>
           </w:rPr>
-          <w:instrText xml:space="preserve"> PAGEREF _Toc498273609 \h </w:instrText>
+          <w:instrText xml:space="preserve"> PAGEREF _Toc498356906 \h </w:instrText>
         </w:r>
         <w:r>
           <w:rPr>
@@ -1389,7 +1463,7 @@
           <w:rPr>
             <w:webHidden/>
           </w:rPr>
-          <w:t>8</w:t>
+          <w:t>11</w:t>
         </w:r>
         <w:r>
           <w:rPr>
@@ -1409,7 +1483,7 @@
           <w:szCs w:val="22"/>
         </w:rPr>
       </w:pPr>
-      <w:hyperlink w:anchor="_Toc498273610" w:history="1">
+      <w:hyperlink w:anchor="_Toc498356907" w:history="1">
         <w:r>
           <w:rPr>
             <w:rStyle w:val="Hyperlink"/>
@@ -1447,7 +1521,7 @@
           <w:rPr>
             <w:webHidden/>
           </w:rPr>
-          <w:instrText xml:space="preserve"> PAGEREF _Toc498273610 \h </w:instrText>
+          <w:instrText xml:space="preserve"> PAGEREF _Toc498356907 \h </w:instrText>
         </w:r>
         <w:r>
           <w:rPr>
@@ -1464,7 +1538,7 @@
           <w:rPr>
             <w:webHidden/>
           </w:rPr>
-          <w:t>8</w:t>
+          <w:t>11</w:t>
         </w:r>
         <w:r>
           <w:rPr>
@@ -2561,7 +2635,7 @@
           <w:numId w:val="11"/>
         </w:numPr>
       </w:pPr>
-      <w:bookmarkStart w:id="1" w:name="_Toc498273593"/>
+      <w:bookmarkStart w:id="1" w:name="_Toc498356889"/>
       <w:r>
         <w:lastRenderedPageBreak/>
         <w:t>Projektorganisation</w:t>
@@ -2579,7 +2653,7 @@
           <w:szCs w:val="22"/>
         </w:rPr>
       </w:pPr>
-      <w:bookmarkStart w:id="2" w:name="_Toc498273594"/>
+      <w:bookmarkStart w:id="2" w:name="_Toc498356890"/>
       <w:r>
         <w:rPr>
           <w:szCs w:val="22"/>
@@ -2652,9 +2726,11 @@
             <w:tcW w:w="4511" w:type="dxa"/>
           </w:tcPr>
           <w:p>
+            <w:proofErr w:type="spellStart"/>
             <w:r>
               <w:t>ProductOwner</w:t>
             </w:r>
+            <w:proofErr w:type="spellEnd"/>
             <w:r>
               <w:t>, Terminplanung</w:t>
             </w:r>
@@ -2677,8 +2753,13 @@
             <w:tcW w:w="4511" w:type="dxa"/>
           </w:tcPr>
           <w:p>
-            <w:r>
-              <w:t>Scrum-Master</w:t>
+            <w:proofErr w:type="spellStart"/>
+            <w:r>
+              <w:t>Scrum</w:t>
+            </w:r>
+            <w:proofErr w:type="spellEnd"/>
+            <w:r>
+              <w:t>-Master</w:t>
             </w:r>
             <w:r>
               <w:t>, Dokumentation</w:t>
@@ -2749,7 +2830,7 @@
           <w:szCs w:val="22"/>
         </w:rPr>
       </w:pPr>
-      <w:bookmarkStart w:id="3" w:name="_Toc498273595"/>
+      <w:bookmarkStart w:id="3" w:name="_Toc498356891"/>
       <w:r>
         <w:rPr>
           <w:szCs w:val="22"/>
@@ -2907,9 +2988,11 @@
             <w:tcW w:w="4456" w:type="dxa"/>
           </w:tcPr>
           <w:p>
+            <w:proofErr w:type="spellStart"/>
             <w:r>
               <w:t>LoggerServer</w:t>
             </w:r>
+            <w:proofErr w:type="spellEnd"/>
           </w:p>
         </w:tc>
         <w:tc>
@@ -2929,9 +3012,11 @@
             <w:tcW w:w="4456" w:type="dxa"/>
           </w:tcPr>
           <w:p>
+            <w:proofErr w:type="spellStart"/>
             <w:r>
               <w:t>LoggerComponent</w:t>
             </w:r>
+            <w:proofErr w:type="spellEnd"/>
           </w:p>
         </w:tc>
         <w:tc>
@@ -2951,12 +3036,14 @@
             <w:tcW w:w="4456" w:type="dxa"/>
           </w:tcPr>
           <w:p>
+            <w:proofErr w:type="spellStart"/>
             <w:r>
               <w:rPr>
                 <w:lang w:val="de-DE"/>
               </w:rPr>
               <w:t>StringPersistorFile</w:t>
             </w:r>
+            <w:proofErr w:type="spellEnd"/>
           </w:p>
         </w:tc>
         <w:tc>
@@ -3001,9 +3088,11 @@
             <w:tcW w:w="4456" w:type="dxa"/>
           </w:tcPr>
           <w:p>
+            <w:proofErr w:type="spellStart"/>
             <w:r>
               <w:t>LoggerSetup</w:t>
             </w:r>
+            <w:proofErr w:type="spellEnd"/>
             <w:r>
               <w:t xml:space="preserve"> Interface</w:t>
             </w:r>
@@ -3026,9 +3115,11 @@
             <w:tcW w:w="4456" w:type="dxa"/>
           </w:tcPr>
           <w:p>
+            <w:proofErr w:type="spellStart"/>
             <w:r>
               <w:t>StringPersistor</w:t>
             </w:r>
+            <w:proofErr w:type="spellEnd"/>
             <w:r>
               <w:t xml:space="preserve"> Interface</w:t>
             </w:r>
@@ -3051,9 +3142,11 @@
             <w:tcW w:w="4456" w:type="dxa"/>
           </w:tcPr>
           <w:p>
+            <w:proofErr w:type="spellStart"/>
             <w:r>
               <w:t>GameOfLife</w:t>
             </w:r>
+            <w:proofErr w:type="spellEnd"/>
           </w:p>
         </w:tc>
         <w:tc>
@@ -3073,9 +3166,11 @@
             <w:tcW w:w="4456" w:type="dxa"/>
           </w:tcPr>
           <w:p>
+            <w:proofErr w:type="spellStart"/>
             <w:r>
               <w:t>LogLevel</w:t>
             </w:r>
+            <w:proofErr w:type="spellEnd"/>
           </w:p>
         </w:tc>
         <w:tc>
@@ -3095,9 +3190,11 @@
             <w:tcW w:w="4456" w:type="dxa"/>
           </w:tcPr>
           <w:p>
+            <w:proofErr w:type="spellStart"/>
             <w:r>
               <w:t>LogMessage</w:t>
             </w:r>
+            <w:proofErr w:type="spellEnd"/>
           </w:p>
         </w:tc>
         <w:tc>
@@ -3137,7 +3234,7 @@
           <w:numId w:val="11"/>
         </w:numPr>
       </w:pPr>
-      <w:bookmarkStart w:id="4" w:name="_Toc498273596"/>
+      <w:bookmarkStart w:id="4" w:name="_Toc498356892"/>
       <w:r>
         <w:lastRenderedPageBreak/>
         <w:t>Planung</w:t>
@@ -3155,7 +3252,7 @@
           <w:szCs w:val="22"/>
         </w:rPr>
       </w:pPr>
-      <w:bookmarkStart w:id="5" w:name="_Toc498273597"/>
+      <w:bookmarkStart w:id="5" w:name="_Toc498356893"/>
       <w:r>
         <w:rPr>
           <w:szCs w:val="22"/>
@@ -3361,9 +3458,11 @@
                 <w:tab w:val="left" w:pos="2920"/>
               </w:tabs>
             </w:pPr>
+            <w:proofErr w:type="spellStart"/>
             <w:r>
               <w:t>Init</w:t>
             </w:r>
+            <w:proofErr w:type="spellEnd"/>
             <w:r>
               <w:tab/>
             </w:r>
@@ -4006,7 +4105,7 @@
           <w:szCs w:val="22"/>
         </w:rPr>
       </w:pPr>
-      <w:bookmarkStart w:id="6" w:name="_Toc498273598"/>
+      <w:bookmarkStart w:id="6" w:name="_Toc498356894"/>
       <w:r>
         <w:rPr>
           <w:szCs w:val="22"/>
@@ -4133,7 +4232,15 @@
           </w:tcPr>
           <w:p>
             <w:r>
-              <w:t>Organisation der Gruppe ist definiert (SoDa-Rollen); erste Risikoliste</w:t>
+              <w:t>Organisation der Gruppe ist definiert (</w:t>
+            </w:r>
+            <w:proofErr w:type="spellStart"/>
+            <w:r>
+              <w:t>SoDa</w:t>
+            </w:r>
+            <w:proofErr w:type="spellEnd"/>
+            <w:r>
+              <w:t>-Rollen); erste Risikoliste</w:t>
             </w:r>
             <w:r>
               <w:t>,</w:t>
@@ -4181,8 +4288,13 @@
             </w:r>
           </w:p>
           <w:p>
-            <w:r>
-              <w:t xml:space="preserve">Systemtesting einschliesslich der Definition des Vorgehens liegt vor. </w:t>
+            <w:proofErr w:type="spellStart"/>
+            <w:r>
+              <w:t>Systemtesting</w:t>
+            </w:r>
+            <w:proofErr w:type="spellEnd"/>
+            <w:r>
+              <w:t xml:space="preserve"> einschliesslich der Definition des Vorgehens liegt vor. </w:t>
             </w:r>
           </w:p>
           <w:p>
@@ -4192,19 +4304,105 @@
               </w:rPr>
             </w:pPr>
             <w:r>
-              <w:t xml:space="preserve">Entwicklung Sprint 1 abgeschlossen. Code wird in GitLab verwaltet und laufend integriert. </w:t>
-            </w:r>
+              <w:t xml:space="preserve">Entwicklung Sprint 1 abgeschlossen. Code wird in </w:t>
+            </w:r>
+            <w:proofErr w:type="spellStart"/>
+            <w:r>
+              <w:t>GitLab</w:t>
+            </w:r>
+            <w:proofErr w:type="spellEnd"/>
+            <w:r>
+              <w:t xml:space="preserve"> verwaltet und laufend integriert. </w:t>
+            </w:r>
+            <w:proofErr w:type="spellStart"/>
             <w:r>
               <w:rPr>
                 <w:lang w:val="en-GB"/>
               </w:rPr>
-              <w:t>Erste (geforderte) Unit-Tests laufen erfolgreich. Sp</w:t>
-            </w:r>
+              <w:t>Erste</w:t>
+            </w:r>
+            <w:proofErr w:type="spellEnd"/>
             <w:r>
               <w:rPr>
                 <w:lang w:val="en-GB"/>
               </w:rPr>
-              <w:t>rint 2 geplant (SprintBacklog).</w:t>
+              <w:t xml:space="preserve"> (</w:t>
+            </w:r>
+            <w:proofErr w:type="spellStart"/>
+            <w:r>
+              <w:rPr>
+                <w:lang w:val="en-GB"/>
+              </w:rPr>
+              <w:t>geforderte</w:t>
+            </w:r>
+            <w:proofErr w:type="spellEnd"/>
+            <w:r>
+              <w:rPr>
+                <w:lang w:val="en-GB"/>
+              </w:rPr>
+              <w:t xml:space="preserve">) Unit-Tests </w:t>
+            </w:r>
+            <w:proofErr w:type="spellStart"/>
+            <w:r>
+              <w:rPr>
+                <w:lang w:val="en-GB"/>
+              </w:rPr>
+              <w:t>laufen</w:t>
+            </w:r>
+            <w:proofErr w:type="spellEnd"/>
+            <w:r>
+              <w:rPr>
+                <w:lang w:val="en-GB"/>
+              </w:rPr>
+              <w:t xml:space="preserve"> </w:t>
+            </w:r>
+            <w:proofErr w:type="spellStart"/>
+            <w:r>
+              <w:rPr>
+                <w:lang w:val="en-GB"/>
+              </w:rPr>
+              <w:t>erfolgreich</w:t>
+            </w:r>
+            <w:proofErr w:type="spellEnd"/>
+            <w:r>
+              <w:rPr>
+                <w:lang w:val="en-GB"/>
+              </w:rPr>
+              <w:t>. Sp</w:t>
+            </w:r>
+            <w:r>
+              <w:rPr>
+                <w:lang w:val="en-GB"/>
+              </w:rPr>
+              <w:t xml:space="preserve">rint 2 </w:t>
+            </w:r>
+            <w:proofErr w:type="spellStart"/>
+            <w:r>
+              <w:rPr>
+                <w:lang w:val="en-GB"/>
+              </w:rPr>
+              <w:t>geplant</w:t>
+            </w:r>
+            <w:proofErr w:type="spellEnd"/>
+            <w:r>
+              <w:rPr>
+                <w:lang w:val="en-GB"/>
+              </w:rPr>
+              <w:t xml:space="preserve"> (</w:t>
+            </w:r>
+            <w:proofErr w:type="spellStart"/>
+            <w:r>
+              <w:rPr>
+                <w:lang w:val="en-GB"/>
+              </w:rPr>
+              <w:t>SprintBacklog</w:t>
+            </w:r>
+            <w:proofErr w:type="spellEnd"/>
+            <w:r>
+              <w:rPr>
+                <w:lang w:val="en-GB"/>
+              </w:rPr>
+              <w:t>).</w:t>
             </w:r>
           </w:p>
         </w:tc>
@@ -4247,7 +4445,15 @@
           </w:p>
           <w:p>
             <w:r>
-              <w:t xml:space="preserve">Sprint 2 abgeschlossen. Architektur ist festgelegt und exemplarisch dokumentiert. Release 1 ist lauffähig und kann demonstriert werden. Sprint 3 ist geplant (SprintBacklog). </w:t>
+              <w:t>Sprint 2 abgeschlossen. Architektur ist festgelegt und exemplarisch dokumentiert. Release 1 ist lauffähig und kann demonstriert werden. Sprint 3 ist geplant (</w:t>
+            </w:r>
+            <w:proofErr w:type="spellStart"/>
+            <w:r>
+              <w:t>SprintBacklog</w:t>
+            </w:r>
+            <w:proofErr w:type="spellEnd"/>
+            <w:r>
+              <w:t xml:space="preserve">). </w:t>
             </w:r>
           </w:p>
           <w:p>
@@ -4292,7 +4498,15 @@
           </w:tcPr>
           <w:p>
             <w:r>
-              <w:t xml:space="preserve">Sprint 4 abgeschlossen. Nachgeführte Softwarespezifikation liegt vor und ist reviewed. Alle Komponenten sind lauffähig und können demonstriert </w:t>
+              <w:t xml:space="preserve">Sprint 4 abgeschlossen. Nachgeführte Softwarespezifikation liegt vor und ist </w:t>
+            </w:r>
+            <w:proofErr w:type="spellStart"/>
+            <w:r>
+              <w:t>reviewed</w:t>
+            </w:r>
+            <w:proofErr w:type="spellEnd"/>
+            <w:r>
+              <w:t xml:space="preserve">. Alle Komponenten sind lauffähig und können demonstriert </w:t>
             </w:r>
             <w:r>
               <w:lastRenderedPageBreak/>
@@ -4334,13 +4548,41 @@
               <w:rPr>
                 <w:lang w:val="en-GB"/>
               </w:rPr>
-              <w:t>=&gt; Mo. 11. Dez.</w:t>
-            </w:r>
+              <w:t xml:space="preserve">=&gt; Mo. 11. </w:t>
+            </w:r>
+            <w:proofErr w:type="spellStart"/>
             <w:r>
               <w:rPr>
                 <w:lang w:val="en-GB"/>
               </w:rPr>
-              <w:t xml:space="preserve"> 2017, 18:00 ILIAS Briefkasten.</w:t>
+              <w:t>Dez</w:t>
+            </w:r>
+            <w:proofErr w:type="spellEnd"/>
+            <w:r>
+              <w:rPr>
+                <w:lang w:val="en-GB"/>
+              </w:rPr>
+              <w:t>.</w:t>
+            </w:r>
+            <w:r>
+              <w:rPr>
+                <w:lang w:val="en-GB"/>
+              </w:rPr>
+              <w:t xml:space="preserve"> 2017, 18:00 ILIAS </w:t>
+            </w:r>
+            <w:proofErr w:type="spellStart"/>
+            <w:r>
+              <w:rPr>
+                <w:lang w:val="en-GB"/>
+              </w:rPr>
+              <w:t>Briefkasten</w:t>
+            </w:r>
+            <w:proofErr w:type="spellEnd"/>
+            <w:r>
+              <w:rPr>
+                <w:lang w:val="en-GB"/>
+              </w:rPr>
+              <w:t>.</w:t>
             </w:r>
           </w:p>
         </w:tc>
@@ -4368,7 +4610,7 @@
           <w:szCs w:val="22"/>
         </w:rPr>
       </w:pPr>
-      <w:bookmarkStart w:id="7" w:name="_Toc498273599"/>
+      <w:bookmarkStart w:id="7" w:name="_Toc498356895"/>
       <w:r>
         <w:rPr>
           <w:szCs w:val="22"/>
@@ -4424,8 +4666,13 @@
     </w:p>
     <w:p>
       <w:r>
-        <w:t>- Sprint Retrospective</w:t>
+        <w:t xml:space="preserve">- Sprint </w:t>
       </w:r>
+      <w:proofErr w:type="spellStart"/>
+      <w:r>
+        <w:t>Retrospective</w:t>
+      </w:r>
+      <w:proofErr w:type="spellEnd"/>
     </w:p>
     <w:p>
       <w:pPr>
@@ -4445,7 +4692,7 @@
           <w:numId w:val="11"/>
         </w:numPr>
       </w:pPr>
-      <w:bookmarkStart w:id="8" w:name="_Toc498273600"/>
+      <w:bookmarkStart w:id="8" w:name="_Toc498356896"/>
       <w:r>
         <w:lastRenderedPageBreak/>
         <w:t>Risikomanagement</w:t>
@@ -4546,12 +4793,14 @@
               </w:rPr>
               <w:t>-</w:t>
             </w:r>
+            <w:proofErr w:type="spellStart"/>
             <w:r>
               <w:rPr>
                 <w:b/>
               </w:rPr>
               <w:t>scheinlichkeit</w:t>
             </w:r>
+            <w:proofErr w:type="spellEnd"/>
           </w:p>
         </w:tc>
         <w:tc>
@@ -4790,8 +5039,13 @@
           </w:tcPr>
           <w:p>
             <w:r>
-              <w:t>Änderungen der Requirements</w:t>
-            </w:r>
+              <w:t xml:space="preserve">Änderungen der </w:t>
+            </w:r>
+            <w:proofErr w:type="spellStart"/>
+            <w:r>
+              <w:t>Requirements</w:t>
+            </w:r>
+            <w:proofErr w:type="spellEnd"/>
           </w:p>
         </w:tc>
         <w:tc>
@@ -4869,7 +5123,15 @@
           </w:tcPr>
           <w:p>
             <w:r>
-              <w:t>Ausfall des Git-Servers</w:t>
+              <w:t xml:space="preserve">Ausfall des </w:t>
+            </w:r>
+            <w:proofErr w:type="spellStart"/>
+            <w:r>
+              <w:t>Git</w:t>
+            </w:r>
+            <w:proofErr w:type="spellEnd"/>
+            <w:r>
+              <w:t>-Servers</w:t>
             </w:r>
           </w:p>
         </w:tc>
@@ -5014,7 +5276,23 @@
     <w:p/>
     <w:p>
       <w:r>
-        <w:t>In der folgenden Tabelle sind die ergriffenen Massnahmen zu den oben beschriebenen Risiken aufgeführt. Weiter werden Eintrittswahrscheinlichkeit und Schadensausmass nach Ergreifen der entsprechenden Massnahme neu geschätzt. Danach werden Inital- und Restrisiko in den letzten beiden Spalten gegenüber gestellt:</w:t>
+        <w:t xml:space="preserve">In der folgenden Tabelle sind die ergriffenen Massnahmen zu den oben beschriebenen Risiken aufgeführt. Weiter werden Eintrittswahrscheinlichkeit und Schadensausmass nach Ergreifen der entsprechenden Massnahme neu geschätzt. Danach werden </w:t>
+      </w:r>
+      <w:proofErr w:type="spellStart"/>
+      <w:r>
+        <w:t>Inital</w:t>
+      </w:r>
+      <w:proofErr w:type="spellEnd"/>
+      <w:r>
+        <w:t xml:space="preserve">- und Restrisiko in den letzten beiden Spalten </w:t>
+      </w:r>
+      <w:proofErr w:type="gramStart"/>
+      <w:r>
+        <w:t>gegenüber gestellt</w:t>
+      </w:r>
+      <w:proofErr w:type="gramEnd"/>
+      <w:r>
+        <w:t>:</w:t>
       </w:r>
     </w:p>
     <w:p/>
@@ -5116,12 +5394,14 @@
               </w:rPr>
               <w:t>-</w:t>
             </w:r>
+            <w:proofErr w:type="spellStart"/>
             <w:r>
               <w:rPr>
                 <w:b/>
               </w:rPr>
               <w:t>scheinlichkeit</w:t>
             </w:r>
+            <w:proofErr w:type="spellEnd"/>
           </w:p>
         </w:tc>
         <w:tc>
@@ -5329,7 +5609,15 @@
           </w:tcPr>
           <w:p>
             <w:r>
-              <w:t>Änderungen klein halten und regelmässig auf das Git Repository pushen.</w:t>
+              <w:t xml:space="preserve">Änderungen klein halten und regelmässig auf das </w:t>
+            </w:r>
+            <w:proofErr w:type="spellStart"/>
+            <w:r>
+              <w:t>Git</w:t>
+            </w:r>
+            <w:proofErr w:type="spellEnd"/>
+            <w:r>
+              <w:t xml:space="preserve"> Repository pushen.</w:t>
             </w:r>
           </w:p>
         </w:tc>
@@ -5574,8 +5862,13 @@
           </w:tcPr>
           <w:p>
             <w:r>
-              <w:t>Änderungen der Requirements</w:t>
-            </w:r>
+              <w:t xml:space="preserve">Änderungen der </w:t>
+            </w:r>
+            <w:proofErr w:type="spellStart"/>
+            <w:r>
+              <w:t>Requirements</w:t>
+            </w:r>
+            <w:proofErr w:type="spellEnd"/>
             <w:r>
               <w:t xml:space="preserve"> müssen erwartet werden. Die Code-Basis wird möglichst erweiterbar gehalten. </w:t>
             </w:r>
@@ -5698,10 +5991,26 @@
           </w:tcPr>
           <w:p>
             <w:r>
-              <w:t xml:space="preserve">Im Falle eines Ausfalls von Git wird ausgewichen </w:t>
-            </w:r>
-            <w:r>
-              <w:t>auf eine alternative Versionsverwaltung wie Mercurial.</w:t>
+              <w:t xml:space="preserve">Im Falle eines Ausfalls von </w:t>
+            </w:r>
+            <w:proofErr w:type="spellStart"/>
+            <w:r>
+              <w:t>Git</w:t>
+            </w:r>
+            <w:proofErr w:type="spellEnd"/>
+            <w:r>
+              <w:t xml:space="preserve"> wird ausgewichen </w:t>
+            </w:r>
+            <w:r>
+              <w:t xml:space="preserve">auf eine alternative Versionsverwaltung wie </w:t>
+            </w:r>
+            <w:proofErr w:type="spellStart"/>
+            <w:r>
+              <w:t>Mercurial</w:t>
+            </w:r>
+            <w:proofErr w:type="spellEnd"/>
+            <w:r>
+              <w:t>.</w:t>
             </w:r>
           </w:p>
         </w:tc>
@@ -5822,7 +6131,15 @@
           </w:tcPr>
           <w:p>
             <w:r>
-              <w:t>Dokumente frühzeitig herunterladen und in eigenes Git Repository einbinden.</w:t>
+              <w:t xml:space="preserve">Dokumente frühzeitig herunterladen und in eigenes </w:t>
+            </w:r>
+            <w:proofErr w:type="spellStart"/>
+            <w:r>
+              <w:t>Git</w:t>
+            </w:r>
+            <w:proofErr w:type="spellEnd"/>
+            <w:r>
+              <w:t xml:space="preserve"> Repository einbinden.</w:t>
             </w:r>
           </w:p>
         </w:tc>
@@ -6076,7 +6393,15 @@
               <w:t>eine bevorstehende</w:t>
             </w:r>
             <w:r>
-              <w:t xml:space="preserve"> Änderung der Requirments wurde </w:t>
+              <w:t xml:space="preserve"> Änderung der </w:t>
+            </w:r>
+            <w:proofErr w:type="spellStart"/>
+            <w:r>
+              <w:t>Requirments</w:t>
+            </w:r>
+            <w:proofErr w:type="spellEnd"/>
+            <w:r>
+              <w:t xml:space="preserve"> wurde </w:t>
             </w:r>
             <w:r>
               <w:t xml:space="preserve">im Vorfeld </w:t>
@@ -6096,9 +6421,7 @@
           <w:numId w:val="11"/>
         </w:numPr>
       </w:pPr>
-      <w:bookmarkStart w:id="9" w:name="_Toc498273601"/>
-      <w:bookmarkStart w:id="10" w:name="_GoBack"/>
-      <w:bookmarkEnd w:id="10"/>
+      <w:bookmarkStart w:id="9" w:name="_Toc498356897"/>
       <w:r>
         <w:lastRenderedPageBreak/>
         <w:t>Projektunterstützung</w:t>
@@ -6116,14 +6439,22 @@
           <w:szCs w:val="22"/>
         </w:rPr>
       </w:pPr>
-      <w:bookmarkStart w:id="11" w:name="_Toc498273602"/>
+      <w:bookmarkStart w:id="10" w:name="_Toc498356898"/>
+      <w:proofErr w:type="spellStart"/>
       <w:r>
         <w:rPr>
           <w:szCs w:val="22"/>
         </w:rPr>
-        <w:t>Konfigurations Items</w:t>
+        <w:t>Konfigurations</w:t>
       </w:r>
-      <w:bookmarkEnd w:id="11"/>
+      <w:proofErr w:type="spellEnd"/>
+      <w:r>
+        <w:rPr>
+          <w:szCs w:val="22"/>
+        </w:rPr>
+        <w:t xml:space="preserve"> Items</w:t>
+      </w:r>
+      <w:bookmarkEnd w:id="10"/>
     </w:p>
     <w:p>
       <w:pPr>
@@ -6145,9 +6476,11 @@
           <w:numId w:val="19"/>
         </w:numPr>
       </w:pPr>
+      <w:proofErr w:type="spellStart"/>
       <w:r>
         <w:t>LoggerComponent</w:t>
       </w:r>
+      <w:proofErr w:type="spellEnd"/>
     </w:p>
     <w:p>
       <w:pPr>
@@ -6157,9 +6490,11 @@
           <w:numId w:val="19"/>
         </w:numPr>
       </w:pPr>
+      <w:proofErr w:type="spellStart"/>
       <w:r>
         <w:t>LoggerServer</w:t>
       </w:r>
+      <w:proofErr w:type="spellEnd"/>
     </w:p>
     <w:p>
       <w:pPr>
@@ -6169,9 +6504,11 @@
           <w:numId w:val="19"/>
         </w:numPr>
       </w:pPr>
+      <w:proofErr w:type="spellStart"/>
       <w:r>
         <w:t>LoggerCommon</w:t>
       </w:r>
+      <w:proofErr w:type="spellEnd"/>
     </w:p>
     <w:p>
       <w:pPr>
@@ -6181,12 +6518,14 @@
           <w:numId w:val="19"/>
         </w:numPr>
       </w:pPr>
+      <w:proofErr w:type="spellStart"/>
       <w:r>
         <w:rPr>
           <w:lang w:val="de-DE"/>
         </w:rPr>
         <w:t>StringPersistorFile</w:t>
       </w:r>
+      <w:proofErr w:type="spellEnd"/>
     </w:p>
     <w:p>
       <w:pPr>
@@ -6196,8 +6535,13 @@
           <w:numId w:val="19"/>
         </w:numPr>
       </w:pPr>
+      <w:proofErr w:type="spellStart"/>
       <w:r>
-        <w:t xml:space="preserve">GameOfLife, die </w:t>
+        <w:t>GameOfLife</w:t>
+      </w:r>
+      <w:proofErr w:type="spellEnd"/>
+      <w:r>
+        <w:t xml:space="preserve">, die </w:t>
       </w:r>
       <w:r>
         <w:t xml:space="preserve">Applikation für </w:t>
@@ -6217,12 +6561,14 @@
           <w:numId w:val="19"/>
         </w:numPr>
       </w:pPr>
+      <w:proofErr w:type="spellStart"/>
       <w:r>
         <w:t>Logger</w:t>
       </w:r>
       <w:r>
         <w:t>Viewer</w:t>
       </w:r>
+      <w:proofErr w:type="spellEnd"/>
     </w:p>
     <w:p>
       <w:pPr>
@@ -6235,18 +6581,34 @@
           <w:szCs w:val="22"/>
         </w:rPr>
       </w:pPr>
-      <w:bookmarkStart w:id="12" w:name="_Toc498273603"/>
+      <w:bookmarkStart w:id="11" w:name="_Toc498356899"/>
       <w:r>
         <w:rPr>
           <w:szCs w:val="22"/>
         </w:rPr>
         <w:t>Entwicklungsumgebung</w:t>
       </w:r>
-      <w:bookmarkEnd w:id="12"/>
+      <w:bookmarkEnd w:id="11"/>
     </w:p>
     <w:p>
       <w:r>
-        <w:t>Für die Entwicklung, inkl. dem Testing, wird folgende IntelliJ in folgender Konfiguration verwendet:</w:t>
+        <w:t xml:space="preserve">Für die Entwicklung, inkl. dem </w:t>
+      </w:r>
+      <w:proofErr w:type="spellStart"/>
+      <w:r>
+        <w:t>Testing</w:t>
+      </w:r>
+      <w:proofErr w:type="spellEnd"/>
+      <w:r>
+        <w:t xml:space="preserve">, wird folgende </w:t>
+      </w:r>
+      <w:proofErr w:type="spellStart"/>
+      <w:r>
+        <w:t>IntelliJ</w:t>
+      </w:r>
+      <w:proofErr w:type="spellEnd"/>
+      <w:r>
+        <w:t xml:space="preserve"> in folgender Konfiguration verwendet:</w:t>
       </w:r>
     </w:p>
     <w:p/>
@@ -6299,8 +6661,30 @@
         <w:rPr>
           <w:lang w:val="en-US"/>
         </w:rPr>
-        <w:t>JVM: OpenJDK 64-Bit Server VM by JetBrains s.r.o</w:t>
+        <w:t xml:space="preserve">JVM: OpenJDK 64-Bit Server VM by </w:t>
       </w:r>
+      <w:proofErr w:type="spellStart"/>
+      <w:r>
+        <w:rPr>
+          <w:lang w:val="en-US"/>
+        </w:rPr>
+        <w:t>JetBrains</w:t>
+      </w:r>
+      <w:proofErr w:type="spellEnd"/>
+      <w:r>
+        <w:rPr>
+          <w:lang w:val="en-US"/>
+        </w:rPr>
+        <w:t xml:space="preserve"> </w:t>
+      </w:r>
+      <w:proofErr w:type="spellStart"/>
+      <w:r>
+        <w:rPr>
+          <w:lang w:val="en-US"/>
+        </w:rPr>
+        <w:t>s.r.o</w:t>
+      </w:r>
+      <w:proofErr w:type="spellEnd"/>
     </w:p>
     <w:p>
       <w:pPr>
@@ -6313,33 +6697,51 @@
           <w:szCs w:val="22"/>
         </w:rPr>
       </w:pPr>
-      <w:bookmarkStart w:id="13" w:name="_Toc498273604"/>
+      <w:bookmarkStart w:id="12" w:name="_Toc498356900"/>
       <w:r>
         <w:rPr>
           <w:szCs w:val="22"/>
         </w:rPr>
         <w:t>Versionskontrolle</w:t>
       </w:r>
-      <w:bookmarkEnd w:id="13"/>
+      <w:bookmarkEnd w:id="12"/>
     </w:p>
     <w:p>
+      <w:proofErr w:type="spellStart"/>
       <w:r>
-        <w:t>IntelliJ unterstützt nativ die Verwendung von</w:t>
+        <w:t>IntelliJ</w:t>
+      </w:r>
+      <w:proofErr w:type="spellEnd"/>
+      <w:r>
+        <w:t xml:space="preserve"> unterstützt nativ die Verwendung von</w:t>
       </w:r>
       <w:r>
         <w:t xml:space="preserve"> Versionskontrollwerkzeugen wie</w:t>
       </w:r>
       <w:r>
-        <w:t xml:space="preserve"> Git. </w:t>
+        <w:t xml:space="preserve"> </w:t>
+      </w:r>
+      <w:proofErr w:type="spellStart"/>
+      <w:r>
+        <w:t>Git</w:t>
+      </w:r>
+      <w:proofErr w:type="spellEnd"/>
+      <w:r>
+        <w:t xml:space="preserve">. </w:t>
       </w:r>
       <w:r>
         <w:t xml:space="preserve">Das Projekt wird in den folgenden </w:t>
       </w:r>
+      <w:proofErr w:type="spellStart"/>
       <w:r>
         <w:t>Git-</w:t>
       </w:r>
       <w:r>
-        <w:t>Repositories verwaltet:</w:t>
+        <w:t>Repositories</w:t>
+      </w:r>
+      <w:proofErr w:type="spellEnd"/>
+      <w:r>
+        <w:t xml:space="preserve"> verwaltet:</w:t>
       </w:r>
     </w:p>
     <w:p/>
@@ -6382,11 +6784,19 @@
                 <w:b/>
               </w:rPr>
             </w:pPr>
+            <w:proofErr w:type="spellStart"/>
             <w:r>
               <w:rPr>
                 <w:b/>
               </w:rPr>
-              <w:t>Git-Repository</w:t>
+              <w:t>Git</w:t>
+            </w:r>
+            <w:proofErr w:type="spellEnd"/>
+            <w:r>
+              <w:rPr>
+                <w:b/>
+              </w:rPr>
+              <w:t>-Repository</w:t>
             </w:r>
           </w:p>
         </w:tc>
@@ -6495,11 +6905,16 @@
             <w:r>
               <w:t xml:space="preserve">Implementation der </w:t>
             </w:r>
+            <w:proofErr w:type="spellStart"/>
             <w:r>
               <w:t>S</w:t>
             </w:r>
             <w:r>
-              <w:t>tringpersistor-</w:t>
+              <w:t>tringpersistor</w:t>
+            </w:r>
+            <w:proofErr w:type="spellEnd"/>
+            <w:r>
+              <w:t>-</w:t>
             </w:r>
             <w:r>
               <w:t>API</w:t>
@@ -6529,6 +6944,7 @@
             <w:vAlign w:val="center"/>
           </w:tcPr>
           <w:p>
+            <w:proofErr w:type="spellStart"/>
             <w:r>
               <w:t>Dokument</w:t>
             </w:r>
@@ -6538,6 +6954,7 @@
             <w:r>
               <w:t>verwaltung</w:t>
             </w:r>
+            <w:proofErr w:type="spellEnd"/>
           </w:p>
         </w:tc>
         <w:tc>
@@ -6573,18 +6990,24 @@
           <w:numId w:val="11"/>
         </w:numPr>
       </w:pPr>
+      <w:bookmarkStart w:id="13" w:name="_Toc498356901"/>
+      <w:proofErr w:type="spellStart"/>
       <w:r>
         <w:lastRenderedPageBreak/>
         <w:t>Testing</w:t>
       </w:r>
+      <w:bookmarkEnd w:id="13"/>
+      <w:proofErr w:type="spellEnd"/>
     </w:p>
     <w:p>
       <w:pPr>
         <w:pStyle w:val="berschrift2"/>
       </w:pPr>
+      <w:bookmarkStart w:id="14" w:name="_Toc498356902"/>
       <w:r>
         <w:t>Testplan</w:t>
       </w:r>
+      <w:bookmarkEnd w:id="14"/>
     </w:p>
     <w:p>
       <w:r>
@@ -6601,7 +7024,6 @@
       </w:r>
     </w:p>
     <w:p>
-      <w:bookmarkStart w:id="14" w:name="_Toc498273606"/>
       <w:r>
         <w:t>Um die</w:t>
       </w:r>
@@ -6629,9 +7051,11 @@
           <w:numId w:val="19"/>
         </w:numPr>
       </w:pPr>
+      <w:proofErr w:type="spellStart"/>
       <w:r>
         <w:t>LoggerComponent</w:t>
       </w:r>
+      <w:proofErr w:type="spellEnd"/>
     </w:p>
     <w:p>
       <w:pPr>
@@ -6641,9 +7065,11 @@
           <w:numId w:val="19"/>
         </w:numPr>
       </w:pPr>
+      <w:proofErr w:type="spellStart"/>
       <w:r>
         <w:t>LoggerServer</w:t>
       </w:r>
+      <w:proofErr w:type="spellEnd"/>
     </w:p>
     <w:p>
       <w:pPr>
@@ -6653,12 +7079,14 @@
           <w:numId w:val="19"/>
         </w:numPr>
       </w:pPr>
+      <w:proofErr w:type="spellStart"/>
       <w:r>
         <w:rPr>
           <w:lang w:val="de-DE"/>
         </w:rPr>
         <w:t>StringPersistorFile</w:t>
       </w:r>
+      <w:proofErr w:type="spellEnd"/>
     </w:p>
     <w:p>
       <w:pPr>
@@ -6668,9 +7096,11 @@
           <w:numId w:val="19"/>
         </w:numPr>
       </w:pPr>
+      <w:proofErr w:type="spellStart"/>
       <w:r>
         <w:t>LoggerViewer</w:t>
       </w:r>
+      <w:proofErr w:type="spellEnd"/>
     </w:p>
     <w:p/>
     <w:p>
@@ -6698,9 +7128,11 @@
           <w:numId w:val="19"/>
         </w:numPr>
       </w:pPr>
+      <w:proofErr w:type="spellStart"/>
       <w:r>
         <w:t>GameOfLife</w:t>
       </w:r>
+      <w:proofErr w:type="spellEnd"/>
     </w:p>
     <w:p>
       <w:pPr>
@@ -6713,13 +7145,14 @@
           <w:szCs w:val="22"/>
         </w:rPr>
       </w:pPr>
+      <w:bookmarkStart w:id="15" w:name="_Toc498356903"/>
       <w:r>
         <w:rPr>
           <w:szCs w:val="22"/>
         </w:rPr>
         <w:t>Testdesign</w:t>
       </w:r>
-      <w:bookmarkEnd w:id="14"/>
+      <w:bookmarkEnd w:id="15"/>
     </w:p>
     <w:p>
       <w:r>
@@ -6729,7 +7162,15 @@
         <w:t xml:space="preserve">automatisierten </w:t>
       </w:r>
       <w:r>
-        <w:t>Überprüfung der einzelnen Komponenten werden JUnit-Tests verwendet.</w:t>
+        <w:t xml:space="preserve">Überprüfung der einzelnen Komponenten werden </w:t>
+      </w:r>
+      <w:proofErr w:type="spellStart"/>
+      <w:r>
+        <w:t>JUnit</w:t>
+      </w:r>
+      <w:proofErr w:type="spellEnd"/>
+      <w:r>
+        <w:t>-Tests verwendet.</w:t>
       </w:r>
       <w:r>
         <w:t xml:space="preserve"> </w:t>
@@ -6737,11 +7178,29 @@
       <w:r>
         <w:t>Diese werden nach dem Prinzip „</w:t>
       </w:r>
+      <w:proofErr w:type="spellStart"/>
       <w:r>
-        <w:t>Arrange, Act, Assert</w:t>
+        <w:t>Arrange</w:t>
       </w:r>
+      <w:proofErr w:type="spellEnd"/>
       <w:r>
-        <w:t xml:space="preserve"> (Revert)“</w:t>
+        <w:t xml:space="preserve">, Act, </w:t>
+      </w:r>
+      <w:proofErr w:type="spellStart"/>
+      <w:r>
+        <w:t>Assert</w:t>
+      </w:r>
+      <w:proofErr w:type="spellEnd"/>
+      <w:r>
+        <w:t xml:space="preserve"> (</w:t>
+      </w:r>
+      <w:proofErr w:type="spellStart"/>
+      <w:r>
+        <w:t>Revert</w:t>
+      </w:r>
+      <w:proofErr w:type="spellEnd"/>
+      <w:r>
+        <w:t>)“</w:t>
       </w:r>
       <w:r>
         <w:t xml:space="preserve"> </w:t>
@@ -6825,14 +7284,14 @@
           <w:szCs w:val="22"/>
         </w:rPr>
       </w:pPr>
-      <w:bookmarkStart w:id="15" w:name="_Toc498273607"/>
+      <w:bookmarkStart w:id="16" w:name="_Toc498356904"/>
       <w:r>
         <w:rPr>
           <w:szCs w:val="22"/>
         </w:rPr>
         <w:t>Testfälle</w:t>
       </w:r>
-      <w:bookmarkEnd w:id="15"/>
+      <w:bookmarkEnd w:id="16"/>
     </w:p>
     <w:p>
       <w:r>
@@ -6919,14 +7378,34 @@
               <w:t>kann</w:t>
             </w:r>
             <w:r>
-              <w:t xml:space="preserve"> anhand des Fully Qualified Class Name in der Datei </w:t>
-            </w:r>
+              <w:t xml:space="preserve"> anhand des Fully </w:t>
+            </w:r>
+            <w:proofErr w:type="spellStart"/>
+            <w:r>
+              <w:t>Qualified</w:t>
+            </w:r>
+            <w:proofErr w:type="spellEnd"/>
+            <w:r>
+              <w:t xml:space="preserve"> Class Name in der Datei </w:t>
+            </w:r>
+            <w:proofErr w:type="spellStart"/>
+            <w:proofErr w:type="gramStart"/>
             <w:r>
               <w:t>client</w:t>
             </w:r>
             <w:r>
-              <w:t>.properties instantiiert</w:t>
-            </w:r>
+              <w:t>.properties</w:t>
+            </w:r>
+            <w:proofErr w:type="spellEnd"/>
+            <w:proofErr w:type="gramEnd"/>
+            <w:r>
+              <w:t xml:space="preserve"> </w:t>
+            </w:r>
+            <w:proofErr w:type="spellStart"/>
+            <w:r>
+              <w:t>instantiiert</w:t>
+            </w:r>
+            <w:proofErr w:type="spellEnd"/>
             <w:r>
               <w:t xml:space="preserve"> werden</w:t>
             </w:r>
@@ -6960,12 +7439,16 @@
               </w:numPr>
               <w:ind w:left="368"/>
             </w:pPr>
+            <w:proofErr w:type="spellStart"/>
+            <w:proofErr w:type="gramStart"/>
             <w:r>
               <w:t>client</w:t>
             </w:r>
             <w:r>
               <w:t>.properties</w:t>
             </w:r>
+            <w:proofErr w:type="spellEnd"/>
+            <w:proofErr w:type="gramEnd"/>
             <w:r>
               <w:t xml:space="preserve"> liegt vor</w:t>
             </w:r>
@@ -6979,11 +7462,36 @@
               </w:numPr>
               <w:ind w:left="368"/>
             </w:pPr>
+            <w:bookmarkStart w:id="17" w:name="_GoBack"/>
+            <w:bookmarkEnd w:id="17"/>
+            <w:proofErr w:type="spellStart"/>
+            <w:proofErr w:type="gramStart"/>
             <w:r>
               <w:t>client</w:t>
             </w:r>
             <w:r>
-              <w:t>.properties enthält den Fully Qualified Class Name einer Klasse, die das Interface LoggerSetup implementiert</w:t>
+              <w:t>.properties</w:t>
+            </w:r>
+            <w:proofErr w:type="spellEnd"/>
+            <w:proofErr w:type="gramEnd"/>
+            <w:r>
+              <w:t xml:space="preserve"> enthält den Fully </w:t>
+            </w:r>
+            <w:proofErr w:type="spellStart"/>
+            <w:r>
+              <w:t>Qualified</w:t>
+            </w:r>
+            <w:proofErr w:type="spellEnd"/>
+            <w:r>
+              <w:t xml:space="preserve"> Class Name einer Klasse, die das Interface </w:t>
+            </w:r>
+            <w:proofErr w:type="spellStart"/>
+            <w:r>
+              <w:t>LoggerSetup</w:t>
+            </w:r>
+            <w:proofErr w:type="spellEnd"/>
+            <w:r>
+              <w:t xml:space="preserve"> implementiert</w:t>
             </w:r>
           </w:p>
         </w:tc>
@@ -7080,8 +7588,21 @@
               </w:numPr>
               <w:ind w:left="361"/>
             </w:pPr>
-            <w:r>
-              <w:t>StandaloneGameOfLive oder GameOfLife starten</w:t>
+            <w:proofErr w:type="spellStart"/>
+            <w:r>
+              <w:t>StandaloneGameOfLive</w:t>
+            </w:r>
+            <w:proofErr w:type="spellEnd"/>
+            <w:r>
+              <w:t xml:space="preserve"> oder </w:t>
+            </w:r>
+            <w:proofErr w:type="spellStart"/>
+            <w:r>
+              <w:t>GameOfLife</w:t>
+            </w:r>
+            <w:proofErr w:type="spellEnd"/>
+            <w:r>
+              <w:t xml:space="preserve"> starten</w:t>
             </w:r>
           </w:p>
         </w:tc>
@@ -7318,8 +7839,21 @@
               </w:numPr>
               <w:ind w:left="368"/>
             </w:pPr>
-            <w:r>
-              <w:t>StandaloneGameOfLive oder GameOfLife starten</w:t>
+            <w:proofErr w:type="spellStart"/>
+            <w:r>
+              <w:t>StandaloneGameOfLive</w:t>
+            </w:r>
+            <w:proofErr w:type="spellEnd"/>
+            <w:r>
+              <w:t xml:space="preserve"> oder </w:t>
+            </w:r>
+            <w:proofErr w:type="spellStart"/>
+            <w:r>
+              <w:t>GameOfLife</w:t>
+            </w:r>
+            <w:proofErr w:type="spellEnd"/>
+            <w:r>
+              <w:t xml:space="preserve"> starten</w:t>
             </w:r>
           </w:p>
           <w:p>
@@ -7430,14 +7964,6 @@
             <w:tcW w:w="7019" w:type="dxa"/>
           </w:tcPr>
           <w:p>
-            <w:pPr>
-              <w:pStyle w:val="Listenabsatz"/>
-              <w:numPr>
-                <w:ilvl w:val="0"/>
-                <w:numId w:val="24"/>
-              </w:numPr>
-              <w:ind w:left="368"/>
-            </w:pPr>
             <w:r>
               <w:t>Case 1</w:t>
             </w:r>
@@ -7534,8 +8060,21 @@
               </w:numPr>
               <w:ind w:left="368"/>
             </w:pPr>
-            <w:r>
-              <w:t>StandaloneGameOfLive oder GameOfLife starten</w:t>
+            <w:proofErr w:type="spellStart"/>
+            <w:r>
+              <w:t>StandaloneGameOfLive</w:t>
+            </w:r>
+            <w:proofErr w:type="spellEnd"/>
+            <w:r>
+              <w:t xml:space="preserve"> oder </w:t>
+            </w:r>
+            <w:proofErr w:type="spellStart"/>
+            <w:r>
+              <w:t>GameOfLife</w:t>
+            </w:r>
+            <w:proofErr w:type="spellEnd"/>
+            <w:r>
+              <w:t xml:space="preserve"> starten</w:t>
             </w:r>
           </w:p>
           <w:p>
@@ -7565,7 +8104,15 @@
               <w:t>»</w:t>
             </w:r>
             <w:r>
-              <w:t xml:space="preserve"> mit der Nachricht "Initializing UI..."</w:t>
+              <w:t xml:space="preserve"> mit der Nachricht "</w:t>
+            </w:r>
+            <w:proofErr w:type="spellStart"/>
+            <w:r>
+              <w:t>Initializing</w:t>
+            </w:r>
+            <w:proofErr w:type="spellEnd"/>
+            <w:r>
+              <w:t xml:space="preserve"> UI..."</w:t>
             </w:r>
             <w:r>
               <w:t xml:space="preserve"> enthält</w:t>
@@ -7653,27 +8200,6 @@
             <w:tcW w:w="7019" w:type="dxa"/>
           </w:tcPr>
           <w:p>
-            <w:pPr>
-              <w:pStyle w:val="Listenabsatz"/>
-              <w:numPr>
-                <w:ilvl w:val="0"/>
-                <w:numId w:val="26"/>
-              </w:numPr>
-              <w:ind w:left="368"/>
-            </w:pPr>
-            <w:r>
-              <w:t>Case 1</w:t>
-            </w:r>
-          </w:p>
-          <w:p>
-            <w:pPr>
-              <w:pStyle w:val="Listenabsatz"/>
-              <w:numPr>
-                <w:ilvl w:val="0"/>
-                <w:numId w:val="26"/>
-              </w:numPr>
-              <w:ind w:left="368"/>
-            </w:pPr>
             <w:r>
               <w:t>Case 3</w:t>
             </w:r>
@@ -7800,7 +8326,6 @@
           </w:tcPr>
           <w:p>
             <w:r>
-              <w:lastRenderedPageBreak/>
               <w:t>Testablauf</w:t>
             </w:r>
           </w:p>
@@ -7831,8 +8356,21 @@
               </w:numPr>
               <w:ind w:left="368"/>
             </w:pPr>
-            <w:r>
-              <w:t xml:space="preserve">StandaloneGameOfLive oder GameOfLife </w:t>
+            <w:proofErr w:type="spellStart"/>
+            <w:r>
+              <w:t>StandaloneGameOfLive</w:t>
+            </w:r>
+            <w:proofErr w:type="spellEnd"/>
+            <w:r>
+              <w:t xml:space="preserve"> oder </w:t>
+            </w:r>
+            <w:proofErr w:type="spellStart"/>
+            <w:r>
+              <w:t>GameOfLife</w:t>
+            </w:r>
+            <w:proofErr w:type="spellEnd"/>
+            <w:r>
+              <w:t xml:space="preserve"> </w:t>
             </w:r>
             <w:r>
               <w:t xml:space="preserve">auf ersten Client </w:t>
@@ -7850,8 +8388,21 @@
               </w:numPr>
               <w:ind w:left="368"/>
             </w:pPr>
-            <w:r>
-              <w:t>StandaloneGameOfLive oder GameOfLife auf zweitem Client starten</w:t>
+            <w:proofErr w:type="spellStart"/>
+            <w:r>
+              <w:t>StandaloneGameOfLive</w:t>
+            </w:r>
+            <w:proofErr w:type="spellEnd"/>
+            <w:r>
+              <w:t xml:space="preserve"> oder </w:t>
+            </w:r>
+            <w:proofErr w:type="spellStart"/>
+            <w:r>
+              <w:t>GameOfLife</w:t>
+            </w:r>
+            <w:proofErr w:type="spellEnd"/>
+            <w:r>
+              <w:t xml:space="preserve"> auf zweitem Client starten</w:t>
             </w:r>
           </w:p>
           <w:p>
@@ -7864,13 +8415,7 @@
               <w:ind w:left="368"/>
             </w:pPr>
             <w:r>
-              <w:t xml:space="preserve">Logfile.txt auf Server öffnen und prüfen, ob es </w:t>
-            </w:r>
-            <w:r>
-              <w:t xml:space="preserve">von beiden Clients jeweils </w:t>
-            </w:r>
-            <w:r>
-              <w:t>einen neuen Eintrag auf Log-Level «</w:t>
+              <w:t>Logfile.txt auf Server öffnen und prüfen, ob es von beiden Clients jeweils einen neuen Eintrag auf Log-Level «</w:t>
             </w:r>
             <w:r>
               <w:t>LogLevel.INFO</w:t>
@@ -7879,7 +8424,15 @@
               <w:t>»</w:t>
             </w:r>
             <w:r>
-              <w:t xml:space="preserve"> mit der Nachricht "Initializing UI..."</w:t>
+              <w:t xml:space="preserve"> mit der Nachricht "</w:t>
+            </w:r>
+            <w:proofErr w:type="spellStart"/>
+            <w:r>
+              <w:t>Initializing</w:t>
+            </w:r>
+            <w:proofErr w:type="spellEnd"/>
+            <w:r>
+              <w:t xml:space="preserve"> UI..."</w:t>
             </w:r>
             <w:r>
               <w:t xml:space="preserve"> enthält</w:t>
@@ -7973,14 +8526,6 @@
             <w:tcW w:w="7019" w:type="dxa"/>
           </w:tcPr>
           <w:p>
-            <w:pPr>
-              <w:pStyle w:val="Listenabsatz"/>
-              <w:numPr>
-                <w:ilvl w:val="0"/>
-                <w:numId w:val="28"/>
-              </w:numPr>
-              <w:ind w:left="368"/>
-            </w:pPr>
             <w:r>
               <w:t>Case 3</w:t>
             </w:r>
@@ -8090,8 +8635,21 @@
               </w:numPr>
               <w:ind w:left="368"/>
             </w:pPr>
-            <w:r>
-              <w:t>StandaloneGameOfLive oder GameOfLife starten</w:t>
+            <w:proofErr w:type="spellStart"/>
+            <w:r>
+              <w:t>StandaloneGameOfLive</w:t>
+            </w:r>
+            <w:proofErr w:type="spellEnd"/>
+            <w:r>
+              <w:t xml:space="preserve"> oder </w:t>
+            </w:r>
+            <w:proofErr w:type="spellStart"/>
+            <w:r>
+              <w:t>GameOfLife</w:t>
+            </w:r>
+            <w:proofErr w:type="spellEnd"/>
+            <w:r>
+              <w:t xml:space="preserve"> starten</w:t>
             </w:r>
           </w:p>
           <w:p>
@@ -8183,7 +8741,15 @@
           </w:tcPr>
           <w:p>
             <w:r>
-              <w:t>Verbindungsunterbruch nach erfolgtem Verbindungsaufbau wird über lokales Logfile.txt überbrückt. Nach Wiederherstellen der Verbindung werden die lokalen LogMessages an den Server nachgereicht und der Logger loggt wieder auf den Server.</w:t>
+              <w:t xml:space="preserve">Verbindungsunterbruch nach erfolgtem Verbindungsaufbau wird über lokales Logfile.txt überbrückt. Nach Wiederherstellen der Verbindung werden die lokalen </w:t>
+            </w:r>
+            <w:proofErr w:type="spellStart"/>
+            <w:r>
+              <w:t>LogMessages</w:t>
+            </w:r>
+            <w:proofErr w:type="spellEnd"/>
+            <w:r>
+              <w:t xml:space="preserve"> an den Server nachgereicht und der Logger loggt wieder auf den Server.</w:t>
             </w:r>
           </w:p>
         </w:tc>
@@ -8324,8 +8890,21 @@
               </w:numPr>
               <w:ind w:left="368"/>
             </w:pPr>
-            <w:r>
-              <w:t>StandaloneGameOfLive oder GameOfLife starten</w:t>
+            <w:proofErr w:type="spellStart"/>
+            <w:r>
+              <w:t>StandaloneGameOfLive</w:t>
+            </w:r>
+            <w:proofErr w:type="spellEnd"/>
+            <w:r>
+              <w:t xml:space="preserve"> oder </w:t>
+            </w:r>
+            <w:proofErr w:type="spellStart"/>
+            <w:r>
+              <w:t>GameOfLife</w:t>
+            </w:r>
+            <w:proofErr w:type="spellEnd"/>
+            <w:r>
+              <w:t xml:space="preserve"> starten</w:t>
             </w:r>
           </w:p>
           <w:p>
@@ -8359,9 +8938,11 @@
             <w:r>
               <w:t xml:space="preserve"> «</w:t>
             </w:r>
+            <w:proofErr w:type="spellStart"/>
             <w:r>
               <w:t>Exploder</w:t>
             </w:r>
+            <w:proofErr w:type="spellEnd"/>
             <w:r>
               <w:t>»</w:t>
             </w:r>
@@ -8401,10 +8982,7 @@
               <w:t xml:space="preserve"> Eintrag </w:t>
             </w:r>
             <w:r>
-              <w:t xml:space="preserve">auf </w:t>
-            </w:r>
-            <w:r>
-              <w:t>Log-Level «</w:t>
+              <w:t>auf Log-Level «</w:t>
             </w:r>
             <w:r>
               <w:t>LogLevel.INFO</w:t>
@@ -8424,11 +9002,21 @@
             <w:r>
               <w:t xml:space="preserve">"Shape </w:t>
             </w:r>
+            <w:proofErr w:type="spellStart"/>
             <w:r>
               <w:t>Exploder</w:t>
             </w:r>
-            <w:r>
-              <w:t xml:space="preserve"> was selected."</w:t>
+            <w:proofErr w:type="spellEnd"/>
+            <w:r>
+              <w:t xml:space="preserve"> was </w:t>
+            </w:r>
+            <w:proofErr w:type="spellStart"/>
+            <w:r>
+              <w:t>selected</w:t>
+            </w:r>
+            <w:proofErr w:type="spellEnd"/>
+            <w:r>
+              <w:t>."</w:t>
             </w:r>
             <w:r>
               <w:t xml:space="preserve"> </w:t>
@@ -8486,18 +9074,7 @@
             </w:r>
             <w:r>
               <w:tab/>
-            </w:r>
-            <w:r>
-              <w:t xml:space="preserve">Mehrere </w:t>
-            </w:r>
-            <w:r>
-              <w:t xml:space="preserve">Viewer </w:t>
-            </w:r>
-            <w:r>
-              <w:t>können</w:t>
-            </w:r>
-            <w:r>
-              <w:t xml:space="preserve"> Messages von Server anzeigen</w:t>
+              <w:t>Mehrere Viewer können Messages von Server anzeigen</w:t>
             </w:r>
           </w:p>
         </w:tc>
@@ -8546,14 +9123,6 @@
             <w:tcW w:w="7019" w:type="dxa"/>
           </w:tcPr>
           <w:p>
-            <w:pPr>
-              <w:pStyle w:val="Listenabsatz"/>
-              <w:numPr>
-                <w:ilvl w:val="0"/>
-                <w:numId w:val="32"/>
-              </w:numPr>
-              <w:ind w:left="364"/>
-            </w:pPr>
             <w:r>
               <w:t xml:space="preserve">Case </w:t>
             </w:r>
@@ -8650,7 +9219,6 @@
           </w:tcPr>
           <w:p>
             <w:r>
-              <w:lastRenderedPageBreak/>
               <w:t>Testablauf</w:t>
             </w:r>
           </w:p>
@@ -8710,8 +9278,21 @@
               </w:numPr>
               <w:ind w:left="364"/>
             </w:pPr>
-            <w:r>
-              <w:t>StandaloneGameOfLive oder GameOfLife starten</w:t>
+            <w:proofErr w:type="spellStart"/>
+            <w:r>
+              <w:t>StandaloneGameOfLive</w:t>
+            </w:r>
+            <w:proofErr w:type="spellEnd"/>
+            <w:r>
+              <w:t xml:space="preserve"> oder </w:t>
+            </w:r>
+            <w:proofErr w:type="spellStart"/>
+            <w:r>
+              <w:t>GameOfLife</w:t>
+            </w:r>
+            <w:proofErr w:type="spellEnd"/>
+            <w:r>
+              <w:t xml:space="preserve"> starten</w:t>
             </w:r>
           </w:p>
           <w:p>
@@ -8757,12 +9338,12 @@
           <w:numId w:val="11"/>
         </w:numPr>
       </w:pPr>
-      <w:bookmarkStart w:id="16" w:name="_Toc498273608"/>
+      <w:bookmarkStart w:id="18" w:name="_Toc498356905"/>
       <w:r>
         <w:lastRenderedPageBreak/>
         <w:t>Reporting</w:t>
       </w:r>
-      <w:bookmarkEnd w:id="16"/>
+      <w:bookmarkEnd w:id="18"/>
     </w:p>
     <w:p>
       <w:r>
@@ -8778,10 +9359,50 @@
         <w:t>s</w:t>
       </w:r>
       <w:r>
-        <w:t xml:space="preserve"> in den ersten zwei Sprints nicht reibungslos abgelaufen. Es wurden nicht alle Items geschätzt, die tatsächlichen Aufwände wurden nur selten auf ScrumDo nachgeführt, die Daily Scrum Meetings konnten nicht regelmässig stattfinden und der Product Owner war zeitweilen vakant. Diese Faktoren lassen das Reporting für Sprint 1 und 2 nun etwas mager wirken. Wir haben uns daher </w:t>
+        <w:t xml:space="preserve"> in den ersten zwei Sprints nicht reibungslos abgelaufen. Es wurden nicht alle Items geschätzt, die tatsächlichen Aufwände wurden nur selten auf </w:t>
+      </w:r>
+      <w:proofErr w:type="spellStart"/>
+      <w:r>
+        <w:t>ScrumDo</w:t>
+      </w:r>
+      <w:proofErr w:type="spellEnd"/>
+      <w:r>
+        <w:t xml:space="preserve"> nachgeführt, die Daily </w:t>
+      </w:r>
+      <w:proofErr w:type="spellStart"/>
+      <w:r>
+        <w:t>Scrum</w:t>
+      </w:r>
+      <w:proofErr w:type="spellEnd"/>
+      <w:r>
+        <w:t xml:space="preserve"> Meetings konnten nicht regelmässig stattfinden und der </w:t>
+      </w:r>
+      <w:proofErr w:type="spellStart"/>
+      <w:r>
+        <w:t>Product</w:t>
+      </w:r>
+      <w:proofErr w:type="spellEnd"/>
+      <w:r>
+        <w:t xml:space="preserve"> </w:t>
+      </w:r>
+      <w:proofErr w:type="spellStart"/>
+      <w:r>
+        <w:t>Owner</w:t>
+      </w:r>
+      <w:proofErr w:type="spellEnd"/>
+      <w:r>
+        <w:t xml:space="preserve"> war zeitweilen vakant. Diese Faktoren lassen das Reporting für Sprint 1 und 2 nun etwas mager wirken. Wir haben uns daher </w:t>
       </w:r>
       <w:r>
-        <w:t xml:space="preserve">im zweiten  Sprint Review </w:t>
+        <w:t xml:space="preserve">im </w:t>
+      </w:r>
+      <w:proofErr w:type="gramStart"/>
+      <w:r>
+        <w:t>zweiten  Sprint</w:t>
+      </w:r>
+      <w:proofErr w:type="gramEnd"/>
+      <w:r>
+        <w:t xml:space="preserve"> Review </w:t>
       </w:r>
       <w:r>
         <w:t xml:space="preserve">entschieden, </w:t>
@@ -8790,11 +9411,21 @@
         <w:t>das</w:t>
       </w:r>
       <w:r>
-        <w:t xml:space="preserve"> Cumulative Flow </w:t>
+        <w:t xml:space="preserve"> </w:t>
       </w:r>
+      <w:proofErr w:type="spellStart"/>
+      <w:r>
+        <w:t>Cumulative</w:t>
+      </w:r>
+      <w:proofErr w:type="spellEnd"/>
+      <w:r>
+        <w:t xml:space="preserve"> Flow </w:t>
+      </w:r>
+      <w:proofErr w:type="spellStart"/>
       <w:r>
         <w:t>Diagram</w:t>
       </w:r>
+      <w:proofErr w:type="spellEnd"/>
       <w:r>
         <w:t xml:space="preserve"> für diese Sprints zu verwenden, um den Projektfortschritt zu visualisieren.</w:t>
       </w:r>
@@ -8809,7 +9440,7 @@
       <w:pPr>
         <w:pStyle w:val="berschrift2"/>
       </w:pPr>
-      <w:bookmarkStart w:id="17" w:name="_Toc498273609"/>
+      <w:bookmarkStart w:id="19" w:name="_Toc498356906"/>
       <w:r>
         <w:t>Sprint</w:t>
       </w:r>
@@ -8819,7 +9450,7 @@
       <w:r>
         <w:t>1</w:t>
       </w:r>
-      <w:bookmarkEnd w:id="17"/>
+      <w:bookmarkEnd w:id="19"/>
     </w:p>
     <w:p>
       <w:r>
@@ -8921,14 +9552,22 @@
         <w:t>Ausserdem sieht man, dass bei der Sprintplanung zu viele Items auf den ersten Sprint geplant wurden, welche eigentlich in den</w:t>
       </w:r>
       <w:r>
-        <w:t xml:space="preserve"> Product Backlog gehört hätten.</w:t>
+        <w:t xml:space="preserve"> </w:t>
+      </w:r>
+      <w:proofErr w:type="spellStart"/>
+      <w:r>
+        <w:t>Product</w:t>
+      </w:r>
+      <w:proofErr w:type="spellEnd"/>
+      <w:r>
+        <w:t xml:space="preserve"> Backlog gehört hätten.</w:t>
       </w:r>
     </w:p>
     <w:p>
       <w:pPr>
         <w:pStyle w:val="berschrift2"/>
       </w:pPr>
-      <w:bookmarkStart w:id="18" w:name="_Toc498273610"/>
+      <w:bookmarkStart w:id="20" w:name="_Toc498356907"/>
       <w:r>
         <w:t>Sprint</w:t>
       </w:r>
@@ -8938,7 +9577,7 @@
       <w:r>
         <w:t>2</w:t>
       </w:r>
-      <w:bookmarkEnd w:id="18"/>
+      <w:bookmarkEnd w:id="20"/>
     </w:p>
     <w:p>
       <w:r>
@@ -9078,16 +9717,34 @@
         <w:lang w:val="en-US"/>
       </w:rPr>
     </w:pPr>
-    <w:bookmarkStart w:id="20" w:name="MacroStartPosition"/>
+    <w:bookmarkStart w:id="22" w:name="MacroStartPosition"/>
     <w:r>
       <w:rPr>
         <w:sz w:val="18"/>
         <w:szCs w:val="22"/>
         <w:lang w:val="en-US"/>
       </w:rPr>
-      <w:t>PMP – Inspiriert von Standards des Institute of Electrical and Electronics Engineers</w:t>
+      <w:t xml:space="preserve">PMP – </w:t>
     </w:r>
-    <w:bookmarkEnd w:id="20"/>
+    <w:proofErr w:type="spellStart"/>
+    <w:r>
+      <w:rPr>
+        <w:sz w:val="18"/>
+        <w:szCs w:val="22"/>
+        <w:lang w:val="en-US"/>
+      </w:rPr>
+      <w:t>Inspiriert</w:t>
+    </w:r>
+    <w:proofErr w:type="spellEnd"/>
+    <w:r>
+      <w:rPr>
+        <w:sz w:val="18"/>
+        <w:szCs w:val="22"/>
+        <w:lang w:val="en-US"/>
+      </w:rPr>
+      <w:t xml:space="preserve"> von Standards des Institute of Electrical and Electronics Engineers</w:t>
+    </w:r>
+    <w:bookmarkEnd w:id="22"/>
     <w:r>
       <w:rPr>
         <w:sz w:val="22"/>
@@ -9095,7 +9752,24 @@
         <w:lang w:val="en-US"/>
       </w:rPr>
       <w:tab/>
-      <w:t xml:space="preserve">Seite </w:t>
+    </w:r>
+    <w:proofErr w:type="spellStart"/>
+    <w:r>
+      <w:rPr>
+        <w:sz w:val="22"/>
+        <w:szCs w:val="22"/>
+        <w:lang w:val="en-US"/>
+      </w:rPr>
+      <w:t>Seite</w:t>
+    </w:r>
+    <w:proofErr w:type="spellEnd"/>
+    <w:r>
+      <w:rPr>
+        <w:sz w:val="22"/>
+        <w:szCs w:val="22"/>
+        <w:lang w:val="en-US"/>
+      </w:rPr>
+      <w:t xml:space="preserve"> </w:t>
     </w:r>
     <w:r>
       <w:rPr>
@@ -9130,7 +9804,7 @@
         <w:szCs w:val="22"/>
         <w:lang w:val="en-US"/>
       </w:rPr>
-      <w:t>7</w:t>
+      <w:t>8</w:t>
     </w:r>
     <w:r>
       <w:rPr>
@@ -9182,7 +9856,7 @@
         <w:szCs w:val="22"/>
         <w:lang w:val="en-US"/>
       </w:rPr>
-      <w:t>12</w:t>
+      <w:t>11</w:t>
     </w:r>
     <w:r>
       <w:rPr>
@@ -9922,16 +10596,27 @@
         <w:sz w:val="22"/>
         <w:szCs w:val="22"/>
       </w:rPr>
-      <w:t>Christopher Christensen</w:t>
+      <w:t xml:space="preserve">Christopher </w:t>
     </w:r>
+    <w:proofErr w:type="gramStart"/>
     <w:r>
       <w:rPr>
+        <w:i/>
         <w:color w:val="7F7F7F" w:themeColor="text1" w:themeTint="80"/>
         <w:sz w:val="22"/>
         <w:szCs w:val="22"/>
       </w:rPr>
+      <w:t>Christensen</w:t>
+    </w:r>
+    <w:r>
+      <w:rPr>
+        <w:color w:val="7F7F7F" w:themeColor="text1" w:themeTint="80"/>
+        <w:sz w:val="22"/>
+        <w:szCs w:val="22"/>
+      </w:rPr>
       <w:t>]  [</w:t>
     </w:r>
+    <w:proofErr w:type="gramEnd"/>
     <w:r>
       <w:rPr>
         <w:i/>
@@ -10141,7 +10826,7 @@
         <w:szCs w:val="22"/>
       </w:rPr>
     </w:pPr>
-    <w:bookmarkStart w:id="19" w:name="LogoPn"/>
+    <w:bookmarkStart w:id="21" w:name="LogoPn"/>
   </w:p>
   <w:p>
     <w:pPr>
@@ -10316,7 +11001,7 @@
         </wp:anchor>
       </w:drawing>
     </w:r>
-    <w:bookmarkEnd w:id="19"/>
+    <w:bookmarkEnd w:id="21"/>
   </w:p>
 </w:hdr>
 </file>
@@ -13341,6 +14026,7 @@
     <w:lsdException w:name="HTML Sample" w:semiHidden="1" w:unhideWhenUsed="1"/>
     <w:lsdException w:name="HTML Typewriter" w:semiHidden="1" w:unhideWhenUsed="1"/>
     <w:lsdException w:name="HTML Variable" w:semiHidden="1" w:unhideWhenUsed="1"/>
+    <w:lsdException w:name="Normal Table" w:semiHidden="1" w:unhideWhenUsed="1"/>
     <w:lsdException w:name="annotation subject" w:semiHidden="1" w:unhideWhenUsed="1"/>
     <w:lsdException w:name="No List" w:semiHidden="1" w:unhideWhenUsed="1"/>
     <w:lsdException w:name="Outline List 1" w:semiHidden="1" w:unhideWhenUsed="1"/>
@@ -13384,8 +14070,10 @@
     <w:lsdException w:name="Table Elegant" w:semiHidden="1" w:unhideWhenUsed="1"/>
     <w:lsdException w:name="Table Professional" w:semiHidden="1" w:unhideWhenUsed="1"/>
     <w:lsdException w:name="Table Subtle 1" w:semiHidden="1" w:unhideWhenUsed="1"/>
+    <w:lsdException w:name="Table Subtle 2" w:semiHidden="1" w:unhideWhenUsed="1"/>
     <w:lsdException w:name="Table Web 1" w:semiHidden="1" w:unhideWhenUsed="1"/>
     <w:lsdException w:name="Table Web 2" w:semiHidden="1" w:unhideWhenUsed="1"/>
+    <w:lsdException w:name="Table Web 3" w:semiHidden="1" w:unhideWhenUsed="1"/>
     <w:lsdException w:name="Balloon Text" w:semiHidden="1" w:unhideWhenUsed="1"/>
     <w:lsdException w:name="Table Theme" w:semiHidden="1" w:unhideWhenUsed="1"/>
     <w:lsdException w:name="Placeholder Text" w:semiHidden="1" w:uiPriority="99"/>
@@ -13834,6 +14522,7 @@
   <w:style w:type="character" w:default="1" w:styleId="Absatz-Standardschriftart">
     <w:name w:val="Default Paragraph Font"/>
     <w:uiPriority w:val="1"/>
+    <w:semiHidden/>
     <w:unhideWhenUsed/>
   </w:style>
   <w:style w:type="table" w:default="1" w:styleId="NormaleTabelle">
@@ -24105,11 +24794,11 @@
 </file>
 
 <file path=customXml/item1.xml><?xml version="1.0" encoding="utf-8"?>
-<officeatwork xmlns="http://schemas.officeatwork.com/MasterProperties">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</officeatwork>
+<officeatwork xmlns="http://schemas.officeatwork.com/Document">eNp7v3u/jUt+cmlual6JnY1PYl56aWJ6qp2RgampjT6ca6MPVwMA6D4SQg==</officeatwork>
 </file>
 
 <file path=customXml/item2.xml><?xml version="1.0" encoding="utf-8"?>
-<officeatwork xmlns="http://schemas.officeatwork.com/Document">eNp7v3u/jUt+cmlual6JnY1PYl56aWJ6qp2RgampjT6ca6MPVwMA6D4SQg==</officeatwork>
+<officeatwork xmlns="http://schemas.officeatwork.com/MasterProperties">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</officeatwork>
 </file>
 
 <file path=customXml/item3.xml><?xml version="1.0" encoding="utf-8"?>
@@ -24117,6 +24806,14 @@
 </file>
 
 <file path=customXml/itemProps1.xml><?xml version="1.0" encoding="utf-8"?>
+<ds:datastoreItem xmlns:ds="http://schemas.openxmlformats.org/officeDocument/2006/customXml" ds:itemID="{22DB5E17-BD85-49C5-A820-1F7E488E6EFB}">
+  <ds:schemaRefs>
+    <ds:schemaRef ds:uri="http://schemas.officeatwork.com/Document"/>
+  </ds:schemaRefs>
+</ds:datastoreItem>
+</file>
+
+<file path=customXml/itemProps2.xml><?xml version="1.0" encoding="utf-8"?>
 <ds:datastoreItem xmlns:ds="http://schemas.openxmlformats.org/officeDocument/2006/customXml" ds:itemID="{6F3542FF-9389-4C11-84FD-FF5951BB8EE6}">
   <ds:schemaRefs>
     <ds:schemaRef ds:uri="http://schemas.officeatwork.com/MasterProperties"/>
@@ -24124,16 +24821,8 @@
 </ds:datastoreItem>
 </file>
 
-<file path=customXml/itemProps2.xml><?xml version="1.0" encoding="utf-8"?>
-<ds:datastoreItem xmlns:ds="http://schemas.openxmlformats.org/officeDocument/2006/customXml" ds:itemID="{22DB5E17-BD85-49C5-A820-1F7E488E6EFB}">
-  <ds:schemaRefs>
-    <ds:schemaRef ds:uri="http://schemas.officeatwork.com/Document"/>
-  </ds:schemaRefs>
-</ds:datastoreItem>
-</file>
-
 <file path=customXml/itemProps3.xml><?xml version="1.0" encoding="utf-8"?>
-<ds:datastoreItem xmlns:ds="http://schemas.openxmlformats.org/officeDocument/2006/customXml" ds:itemID="{3B4D7EFB-6434-4C7B-B9B9-A693A63FE813}">
+<ds:datastoreItem xmlns:ds="http://schemas.openxmlformats.org/officeDocument/2006/customXml" ds:itemID="{2B995A31-546A-4EE7-A3FA-6FC803ED4CAA}">
   <ds:schemaRefs>
     <ds:schemaRef ds:uri="http://schemas.openxmlformats.org/officeDocument/2006/bibliography"/>
   </ds:schemaRefs>

</xml_diff>

<commit_message>
PMP: Added git link for deployment into chapter 4.3.
</commit_message>
<xml_diff>
--- a/00-Dokumentation/docs/PMP.docx
+++ b/00-Dokumentation/docs/PMP.docx
@@ -2726,11 +2726,9 @@
             <w:tcW w:w="4511" w:type="dxa"/>
           </w:tcPr>
           <w:p>
-            <w:proofErr w:type="spellStart"/>
             <w:r>
               <w:t>ProductOwner</w:t>
             </w:r>
-            <w:proofErr w:type="spellEnd"/>
             <w:r>
               <w:t>, Terminplanung</w:t>
             </w:r>
@@ -2753,13 +2751,8 @@
             <w:tcW w:w="4511" w:type="dxa"/>
           </w:tcPr>
           <w:p>
-            <w:proofErr w:type="spellStart"/>
-            <w:r>
-              <w:t>Scrum</w:t>
-            </w:r>
-            <w:proofErr w:type="spellEnd"/>
-            <w:r>
-              <w:t>-Master</w:t>
+            <w:r>
+              <w:t>Scrum-Master</w:t>
             </w:r>
             <w:r>
               <w:t>, Dokumentation</w:t>
@@ -2988,11 +2981,9 @@
             <w:tcW w:w="4456" w:type="dxa"/>
           </w:tcPr>
           <w:p>
-            <w:proofErr w:type="spellStart"/>
             <w:r>
               <w:t>LoggerServer</w:t>
             </w:r>
-            <w:proofErr w:type="spellEnd"/>
           </w:p>
         </w:tc>
         <w:tc>
@@ -3012,11 +3003,9 @@
             <w:tcW w:w="4456" w:type="dxa"/>
           </w:tcPr>
           <w:p>
-            <w:proofErr w:type="spellStart"/>
             <w:r>
               <w:t>LoggerComponent</w:t>
             </w:r>
-            <w:proofErr w:type="spellEnd"/>
           </w:p>
         </w:tc>
         <w:tc>
@@ -3036,14 +3025,12 @@
             <w:tcW w:w="4456" w:type="dxa"/>
           </w:tcPr>
           <w:p>
-            <w:proofErr w:type="spellStart"/>
             <w:r>
               <w:rPr>
                 <w:lang w:val="de-DE"/>
               </w:rPr>
               <w:t>StringPersistorFile</w:t>
             </w:r>
-            <w:proofErr w:type="spellEnd"/>
           </w:p>
         </w:tc>
         <w:tc>
@@ -3088,11 +3075,9 @@
             <w:tcW w:w="4456" w:type="dxa"/>
           </w:tcPr>
           <w:p>
-            <w:proofErr w:type="spellStart"/>
             <w:r>
               <w:t>LoggerSetup</w:t>
             </w:r>
-            <w:proofErr w:type="spellEnd"/>
             <w:r>
               <w:t xml:space="preserve"> Interface</w:t>
             </w:r>
@@ -3115,11 +3100,9 @@
             <w:tcW w:w="4456" w:type="dxa"/>
           </w:tcPr>
           <w:p>
-            <w:proofErr w:type="spellStart"/>
             <w:r>
               <w:t>StringPersistor</w:t>
             </w:r>
-            <w:proofErr w:type="spellEnd"/>
             <w:r>
               <w:t xml:space="preserve"> Interface</w:t>
             </w:r>
@@ -3142,11 +3125,9 @@
             <w:tcW w:w="4456" w:type="dxa"/>
           </w:tcPr>
           <w:p>
-            <w:proofErr w:type="spellStart"/>
             <w:r>
               <w:t>GameOfLife</w:t>
             </w:r>
-            <w:proofErr w:type="spellEnd"/>
           </w:p>
         </w:tc>
         <w:tc>
@@ -3166,11 +3147,9 @@
             <w:tcW w:w="4456" w:type="dxa"/>
           </w:tcPr>
           <w:p>
-            <w:proofErr w:type="spellStart"/>
             <w:r>
               <w:t>LogLevel</w:t>
             </w:r>
-            <w:proofErr w:type="spellEnd"/>
           </w:p>
         </w:tc>
         <w:tc>
@@ -3190,11 +3169,9 @@
             <w:tcW w:w="4456" w:type="dxa"/>
           </w:tcPr>
           <w:p>
-            <w:proofErr w:type="spellStart"/>
             <w:r>
               <w:t>LogMessage</w:t>
             </w:r>
-            <w:proofErr w:type="spellEnd"/>
           </w:p>
         </w:tc>
         <w:tc>
@@ -3458,11 +3435,9 @@
                 <w:tab w:val="left" w:pos="2920"/>
               </w:tabs>
             </w:pPr>
-            <w:proofErr w:type="spellStart"/>
             <w:r>
               <w:t>Init</w:t>
             </w:r>
-            <w:proofErr w:type="spellEnd"/>
             <w:r>
               <w:tab/>
             </w:r>
@@ -4232,15 +4207,7 @@
           </w:tcPr>
           <w:p>
             <w:r>
-              <w:t>Organisation der Gruppe ist definiert (</w:t>
-            </w:r>
-            <w:proofErr w:type="spellStart"/>
-            <w:r>
-              <w:t>SoDa</w:t>
-            </w:r>
-            <w:proofErr w:type="spellEnd"/>
-            <w:r>
-              <w:t>-Rollen); erste Risikoliste</w:t>
+              <w:t>Organisation der Gruppe ist definiert (SoDa-Rollen); erste Risikoliste</w:t>
             </w:r>
             <w:r>
               <w:t>,</w:t>
@@ -4288,13 +4255,8 @@
             </w:r>
           </w:p>
           <w:p>
-            <w:proofErr w:type="spellStart"/>
-            <w:r>
-              <w:t>Systemtesting</w:t>
-            </w:r>
-            <w:proofErr w:type="spellEnd"/>
-            <w:r>
-              <w:t xml:space="preserve"> einschliesslich der Definition des Vorgehens liegt vor. </w:t>
+            <w:r>
+              <w:t xml:space="preserve">Systemtesting einschliesslich der Definition des Vorgehens liegt vor. </w:t>
             </w:r>
           </w:p>
           <w:p>
@@ -4304,105 +4266,19 @@
               </w:rPr>
             </w:pPr>
             <w:r>
-              <w:t xml:space="preserve">Entwicklung Sprint 1 abgeschlossen. Code wird in </w:t>
-            </w:r>
-            <w:proofErr w:type="spellStart"/>
-            <w:r>
-              <w:t>GitLab</w:t>
-            </w:r>
-            <w:proofErr w:type="spellEnd"/>
-            <w:r>
-              <w:t xml:space="preserve"> verwaltet und laufend integriert. </w:t>
-            </w:r>
-            <w:proofErr w:type="spellStart"/>
+              <w:t xml:space="preserve">Entwicklung Sprint 1 abgeschlossen. Code wird in GitLab verwaltet und laufend integriert. </w:t>
+            </w:r>
             <w:r>
               <w:rPr>
                 <w:lang w:val="en-GB"/>
               </w:rPr>
-              <w:t>Erste</w:t>
-            </w:r>
-            <w:proofErr w:type="spellEnd"/>
+              <w:t>Erste (geforderte) Unit-Tests laufen erfolgreich. Sp</w:t>
+            </w:r>
             <w:r>
               <w:rPr>
                 <w:lang w:val="en-GB"/>
               </w:rPr>
-              <w:t xml:space="preserve"> (</w:t>
-            </w:r>
-            <w:proofErr w:type="spellStart"/>
-            <w:r>
-              <w:rPr>
-                <w:lang w:val="en-GB"/>
-              </w:rPr>
-              <w:t>geforderte</w:t>
-            </w:r>
-            <w:proofErr w:type="spellEnd"/>
-            <w:r>
-              <w:rPr>
-                <w:lang w:val="en-GB"/>
-              </w:rPr>
-              <w:t xml:space="preserve">) Unit-Tests </w:t>
-            </w:r>
-            <w:proofErr w:type="spellStart"/>
-            <w:r>
-              <w:rPr>
-                <w:lang w:val="en-GB"/>
-              </w:rPr>
-              <w:t>laufen</w:t>
-            </w:r>
-            <w:proofErr w:type="spellEnd"/>
-            <w:r>
-              <w:rPr>
-                <w:lang w:val="en-GB"/>
-              </w:rPr>
-              <w:t xml:space="preserve"> </w:t>
-            </w:r>
-            <w:proofErr w:type="spellStart"/>
-            <w:r>
-              <w:rPr>
-                <w:lang w:val="en-GB"/>
-              </w:rPr>
-              <w:t>erfolgreich</w:t>
-            </w:r>
-            <w:proofErr w:type="spellEnd"/>
-            <w:r>
-              <w:rPr>
-                <w:lang w:val="en-GB"/>
-              </w:rPr>
-              <w:t>. Sp</w:t>
-            </w:r>
-            <w:r>
-              <w:rPr>
-                <w:lang w:val="en-GB"/>
-              </w:rPr>
-              <w:t xml:space="preserve">rint 2 </w:t>
-            </w:r>
-            <w:proofErr w:type="spellStart"/>
-            <w:r>
-              <w:rPr>
-                <w:lang w:val="en-GB"/>
-              </w:rPr>
-              <w:t>geplant</w:t>
-            </w:r>
-            <w:proofErr w:type="spellEnd"/>
-            <w:r>
-              <w:rPr>
-                <w:lang w:val="en-GB"/>
-              </w:rPr>
-              <w:t xml:space="preserve"> (</w:t>
-            </w:r>
-            <w:proofErr w:type="spellStart"/>
-            <w:r>
-              <w:rPr>
-                <w:lang w:val="en-GB"/>
-              </w:rPr>
-              <w:t>SprintBacklog</w:t>
-            </w:r>
-            <w:proofErr w:type="spellEnd"/>
-            <w:r>
-              <w:rPr>
-                <w:lang w:val="en-GB"/>
-              </w:rPr>
-              <w:t>).</w:t>
+              <w:t>rint 2 geplant (SprintBacklog).</w:t>
             </w:r>
           </w:p>
         </w:tc>
@@ -4445,15 +4321,7 @@
           </w:p>
           <w:p>
             <w:r>
-              <w:t>Sprint 2 abgeschlossen. Architektur ist festgelegt und exemplarisch dokumentiert. Release 1 ist lauffähig und kann demonstriert werden. Sprint 3 ist geplant (</w:t>
-            </w:r>
-            <w:proofErr w:type="spellStart"/>
-            <w:r>
-              <w:t>SprintBacklog</w:t>
-            </w:r>
-            <w:proofErr w:type="spellEnd"/>
-            <w:r>
-              <w:t xml:space="preserve">). </w:t>
+              <w:t xml:space="preserve">Sprint 2 abgeschlossen. Architektur ist festgelegt und exemplarisch dokumentiert. Release 1 ist lauffähig und kann demonstriert werden. Sprint 3 ist geplant (SprintBacklog). </w:t>
             </w:r>
           </w:p>
           <w:p>
@@ -4498,15 +4366,7 @@
           </w:tcPr>
           <w:p>
             <w:r>
-              <w:t xml:space="preserve">Sprint 4 abgeschlossen. Nachgeführte Softwarespezifikation liegt vor und ist </w:t>
-            </w:r>
-            <w:proofErr w:type="spellStart"/>
-            <w:r>
-              <w:t>reviewed</w:t>
-            </w:r>
-            <w:proofErr w:type="spellEnd"/>
-            <w:r>
-              <w:t xml:space="preserve">. Alle Komponenten sind lauffähig und können demonstriert </w:t>
+              <w:t xml:space="preserve">Sprint 4 abgeschlossen. Nachgeführte Softwarespezifikation liegt vor und ist reviewed. Alle Komponenten sind lauffähig und können demonstriert </w:t>
             </w:r>
             <w:r>
               <w:lastRenderedPageBreak/>
@@ -4548,41 +4408,13 @@
               <w:rPr>
                 <w:lang w:val="en-GB"/>
               </w:rPr>
-              <w:t xml:space="preserve">=&gt; Mo. 11. </w:t>
-            </w:r>
-            <w:proofErr w:type="spellStart"/>
+              <w:t>=&gt; Mo. 11. Dez.</w:t>
+            </w:r>
             <w:r>
               <w:rPr>
                 <w:lang w:val="en-GB"/>
               </w:rPr>
-              <w:t>Dez</w:t>
-            </w:r>
-            <w:proofErr w:type="spellEnd"/>
-            <w:r>
-              <w:rPr>
-                <w:lang w:val="en-GB"/>
-              </w:rPr>
-              <w:t>.</w:t>
-            </w:r>
-            <w:r>
-              <w:rPr>
-                <w:lang w:val="en-GB"/>
-              </w:rPr>
-              <w:t xml:space="preserve"> 2017, 18:00 ILIAS </w:t>
-            </w:r>
-            <w:proofErr w:type="spellStart"/>
-            <w:r>
-              <w:rPr>
-                <w:lang w:val="en-GB"/>
-              </w:rPr>
-              <w:t>Briefkasten</w:t>
-            </w:r>
-            <w:proofErr w:type="spellEnd"/>
-            <w:r>
-              <w:rPr>
-                <w:lang w:val="en-GB"/>
-              </w:rPr>
-              <w:t>.</w:t>
+              <w:t xml:space="preserve"> 2017, 18:00 ILIAS Briefkasten.</w:t>
             </w:r>
           </w:p>
         </w:tc>
@@ -4666,13 +4498,8 @@
     </w:p>
     <w:p>
       <w:r>
-        <w:t xml:space="preserve">- Sprint </w:t>
+        <w:t>- Sprint Retrospective</w:t>
       </w:r>
-      <w:proofErr w:type="spellStart"/>
-      <w:r>
-        <w:t>Retrospective</w:t>
-      </w:r>
-      <w:proofErr w:type="spellEnd"/>
     </w:p>
     <w:p>
       <w:pPr>
@@ -4793,14 +4620,12 @@
               </w:rPr>
               <w:t>-</w:t>
             </w:r>
-            <w:proofErr w:type="spellStart"/>
             <w:r>
               <w:rPr>
                 <w:b/>
               </w:rPr>
               <w:t>scheinlichkeit</w:t>
             </w:r>
-            <w:proofErr w:type="spellEnd"/>
           </w:p>
         </w:tc>
         <w:tc>
@@ -5039,13 +4864,8 @@
           </w:tcPr>
           <w:p>
             <w:r>
-              <w:t xml:space="preserve">Änderungen der </w:t>
-            </w:r>
-            <w:proofErr w:type="spellStart"/>
-            <w:r>
-              <w:t>Requirements</w:t>
-            </w:r>
-            <w:proofErr w:type="spellEnd"/>
+              <w:t>Änderungen der Requirements</w:t>
+            </w:r>
           </w:p>
         </w:tc>
         <w:tc>
@@ -5123,15 +4943,7 @@
           </w:tcPr>
           <w:p>
             <w:r>
-              <w:t xml:space="preserve">Ausfall des </w:t>
-            </w:r>
-            <w:proofErr w:type="spellStart"/>
-            <w:r>
-              <w:t>Git</w:t>
-            </w:r>
-            <w:proofErr w:type="spellEnd"/>
-            <w:r>
-              <w:t>-Servers</w:t>
+              <w:t>Ausfall des Git-Servers</w:t>
             </w:r>
           </w:p>
         </w:tc>
@@ -5276,23 +5088,7 @@
     <w:p/>
     <w:p>
       <w:r>
-        <w:t xml:space="preserve">In der folgenden Tabelle sind die ergriffenen Massnahmen zu den oben beschriebenen Risiken aufgeführt. Weiter werden Eintrittswahrscheinlichkeit und Schadensausmass nach Ergreifen der entsprechenden Massnahme neu geschätzt. Danach werden </w:t>
-      </w:r>
-      <w:proofErr w:type="spellStart"/>
-      <w:r>
-        <w:t>Inital</w:t>
-      </w:r>
-      <w:proofErr w:type="spellEnd"/>
-      <w:r>
-        <w:t xml:space="preserve">- und Restrisiko in den letzten beiden Spalten </w:t>
-      </w:r>
-      <w:proofErr w:type="gramStart"/>
-      <w:r>
-        <w:t>gegenüber gestellt</w:t>
-      </w:r>
-      <w:proofErr w:type="gramEnd"/>
-      <w:r>
-        <w:t>:</w:t>
+        <w:t>In der folgenden Tabelle sind die ergriffenen Massnahmen zu den oben beschriebenen Risiken aufgeführt. Weiter werden Eintrittswahrscheinlichkeit und Schadensausmass nach Ergreifen der entsprechenden Massnahme neu geschätzt. Danach werden Inital- und Restrisiko in den letzten beiden Spalten gegenüber gestellt:</w:t>
       </w:r>
     </w:p>
     <w:p/>
@@ -5394,14 +5190,12 @@
               </w:rPr>
               <w:t>-</w:t>
             </w:r>
-            <w:proofErr w:type="spellStart"/>
             <w:r>
               <w:rPr>
                 <w:b/>
               </w:rPr>
               <w:t>scheinlichkeit</w:t>
             </w:r>
-            <w:proofErr w:type="spellEnd"/>
           </w:p>
         </w:tc>
         <w:tc>
@@ -5609,15 +5403,7 @@
           </w:tcPr>
           <w:p>
             <w:r>
-              <w:t xml:space="preserve">Änderungen klein halten und regelmässig auf das </w:t>
-            </w:r>
-            <w:proofErr w:type="spellStart"/>
-            <w:r>
-              <w:t>Git</w:t>
-            </w:r>
-            <w:proofErr w:type="spellEnd"/>
-            <w:r>
-              <w:t xml:space="preserve"> Repository pushen.</w:t>
+              <w:t>Änderungen klein halten und regelmässig auf das Git Repository pushen.</w:t>
             </w:r>
           </w:p>
         </w:tc>
@@ -5862,13 +5648,8 @@
           </w:tcPr>
           <w:p>
             <w:r>
-              <w:t xml:space="preserve">Änderungen der </w:t>
-            </w:r>
-            <w:proofErr w:type="spellStart"/>
-            <w:r>
-              <w:t>Requirements</w:t>
-            </w:r>
-            <w:proofErr w:type="spellEnd"/>
+              <w:t>Änderungen der Requirements</w:t>
+            </w:r>
             <w:r>
               <w:t xml:space="preserve"> müssen erwartet werden. Die Code-Basis wird möglichst erweiterbar gehalten. </w:t>
             </w:r>
@@ -5991,26 +5772,10 @@
           </w:tcPr>
           <w:p>
             <w:r>
-              <w:t xml:space="preserve">Im Falle eines Ausfalls von </w:t>
-            </w:r>
-            <w:proofErr w:type="spellStart"/>
-            <w:r>
-              <w:t>Git</w:t>
-            </w:r>
-            <w:proofErr w:type="spellEnd"/>
-            <w:r>
-              <w:t xml:space="preserve"> wird ausgewichen </w:t>
-            </w:r>
-            <w:r>
-              <w:t xml:space="preserve">auf eine alternative Versionsverwaltung wie </w:t>
-            </w:r>
-            <w:proofErr w:type="spellStart"/>
-            <w:r>
-              <w:t>Mercurial</w:t>
-            </w:r>
-            <w:proofErr w:type="spellEnd"/>
-            <w:r>
-              <w:t>.</w:t>
+              <w:t xml:space="preserve">Im Falle eines Ausfalls von Git wird ausgewichen </w:t>
+            </w:r>
+            <w:r>
+              <w:t>auf eine alternative Versionsverwaltung wie Mercurial.</w:t>
             </w:r>
           </w:p>
         </w:tc>
@@ -6131,15 +5896,7 @@
           </w:tcPr>
           <w:p>
             <w:r>
-              <w:t xml:space="preserve">Dokumente frühzeitig herunterladen und in eigenes </w:t>
-            </w:r>
-            <w:proofErr w:type="spellStart"/>
-            <w:r>
-              <w:t>Git</w:t>
-            </w:r>
-            <w:proofErr w:type="spellEnd"/>
-            <w:r>
-              <w:t xml:space="preserve"> Repository einbinden.</w:t>
+              <w:t>Dokumente frühzeitig herunterladen und in eigenes Git Repository einbinden.</w:t>
             </w:r>
           </w:p>
         </w:tc>
@@ -6393,15 +6150,7 @@
               <w:t>eine bevorstehende</w:t>
             </w:r>
             <w:r>
-              <w:t xml:space="preserve"> Änderung der </w:t>
-            </w:r>
-            <w:proofErr w:type="spellStart"/>
-            <w:r>
-              <w:t>Requirments</w:t>
-            </w:r>
-            <w:proofErr w:type="spellEnd"/>
-            <w:r>
-              <w:t xml:space="preserve"> wurde </w:t>
+              <w:t xml:space="preserve"> Änderung der Requirments wurde </w:t>
             </w:r>
             <w:r>
               <w:t xml:space="preserve">im Vorfeld </w:t>
@@ -6440,19 +6189,11 @@
         </w:rPr>
       </w:pPr>
       <w:bookmarkStart w:id="10" w:name="_Toc498356898"/>
-      <w:proofErr w:type="spellStart"/>
       <w:r>
         <w:rPr>
           <w:szCs w:val="22"/>
         </w:rPr>
-        <w:t>Konfigurations</w:t>
-      </w:r>
-      <w:proofErr w:type="spellEnd"/>
-      <w:r>
-        <w:rPr>
-          <w:szCs w:val="22"/>
-        </w:rPr>
-        <w:t xml:space="preserve"> Items</w:t>
+        <w:t>Konfigurations Items</w:t>
       </w:r>
       <w:bookmarkEnd w:id="10"/>
     </w:p>
@@ -6476,11 +6217,9 @@
           <w:numId w:val="19"/>
         </w:numPr>
       </w:pPr>
-      <w:proofErr w:type="spellStart"/>
       <w:r>
         <w:t>LoggerComponent</w:t>
       </w:r>
-      <w:proofErr w:type="spellEnd"/>
     </w:p>
     <w:p>
       <w:pPr>
@@ -6490,11 +6229,9 @@
           <w:numId w:val="19"/>
         </w:numPr>
       </w:pPr>
-      <w:proofErr w:type="spellStart"/>
       <w:r>
         <w:t>LoggerServer</w:t>
       </w:r>
-      <w:proofErr w:type="spellEnd"/>
     </w:p>
     <w:p>
       <w:pPr>
@@ -6504,11 +6241,9 @@
           <w:numId w:val="19"/>
         </w:numPr>
       </w:pPr>
-      <w:proofErr w:type="spellStart"/>
       <w:r>
         <w:t>LoggerCommon</w:t>
       </w:r>
-      <w:proofErr w:type="spellEnd"/>
     </w:p>
     <w:p>
       <w:pPr>
@@ -6518,14 +6253,12 @@
           <w:numId w:val="19"/>
         </w:numPr>
       </w:pPr>
-      <w:proofErr w:type="spellStart"/>
       <w:r>
         <w:rPr>
           <w:lang w:val="de-DE"/>
         </w:rPr>
         <w:t>StringPersistorFile</w:t>
       </w:r>
-      <w:proofErr w:type="spellEnd"/>
     </w:p>
     <w:p>
       <w:pPr>
@@ -6535,13 +6268,8 @@
           <w:numId w:val="19"/>
         </w:numPr>
       </w:pPr>
-      <w:proofErr w:type="spellStart"/>
       <w:r>
-        <w:t>GameOfLife</w:t>
-      </w:r>
-      <w:proofErr w:type="spellEnd"/>
-      <w:r>
-        <w:t xml:space="preserve">, die </w:t>
+        <w:t xml:space="preserve">GameOfLife, die </w:t>
       </w:r>
       <w:r>
         <w:t xml:space="preserve">Applikation für </w:t>
@@ -6561,14 +6289,12 @@
           <w:numId w:val="19"/>
         </w:numPr>
       </w:pPr>
-      <w:proofErr w:type="spellStart"/>
       <w:r>
         <w:t>Logger</w:t>
       </w:r>
       <w:r>
         <w:t>Viewer</w:t>
       </w:r>
-      <w:proofErr w:type="spellEnd"/>
     </w:p>
     <w:p>
       <w:pPr>
@@ -6592,23 +6318,7 @@
     </w:p>
     <w:p>
       <w:r>
-        <w:t xml:space="preserve">Für die Entwicklung, inkl. dem </w:t>
-      </w:r>
-      <w:proofErr w:type="spellStart"/>
-      <w:r>
-        <w:t>Testing</w:t>
-      </w:r>
-      <w:proofErr w:type="spellEnd"/>
-      <w:r>
-        <w:t xml:space="preserve">, wird folgende </w:t>
-      </w:r>
-      <w:proofErr w:type="spellStart"/>
-      <w:r>
-        <w:t>IntelliJ</w:t>
-      </w:r>
-      <w:proofErr w:type="spellEnd"/>
-      <w:r>
-        <w:t xml:space="preserve"> in folgender Konfiguration verwendet:</w:t>
+        <w:t>Für die Entwicklung, inkl. dem Testing, wird folgende IntelliJ in folgender Konfiguration verwendet:</w:t>
       </w:r>
     </w:p>
     <w:p/>
@@ -6661,30 +6371,8 @@
         <w:rPr>
           <w:lang w:val="en-US"/>
         </w:rPr>
-        <w:t xml:space="preserve">JVM: OpenJDK 64-Bit Server VM by </w:t>
+        <w:t>JVM: OpenJDK 64-Bit Server VM by JetBrains s.r.o</w:t>
       </w:r>
-      <w:proofErr w:type="spellStart"/>
-      <w:r>
-        <w:rPr>
-          <w:lang w:val="en-US"/>
-        </w:rPr>
-        <w:t>JetBrains</w:t>
-      </w:r>
-      <w:proofErr w:type="spellEnd"/>
-      <w:r>
-        <w:rPr>
-          <w:lang w:val="en-US"/>
-        </w:rPr>
-        <w:t xml:space="preserve"> </w:t>
-      </w:r>
-      <w:proofErr w:type="spellStart"/>
-      <w:r>
-        <w:rPr>
-          <w:lang w:val="en-US"/>
-        </w:rPr>
-        <w:t>s.r.o</w:t>
-      </w:r>
-      <w:proofErr w:type="spellEnd"/>
     </w:p>
     <w:p>
       <w:pPr>
@@ -6707,41 +6395,23 @@
       <w:bookmarkEnd w:id="12"/>
     </w:p>
     <w:p>
-      <w:proofErr w:type="spellStart"/>
       <w:r>
-        <w:t>IntelliJ</w:t>
-      </w:r>
-      <w:proofErr w:type="spellEnd"/>
-      <w:r>
-        <w:t xml:space="preserve"> unterstützt nativ die Verwendung von</w:t>
+        <w:t>IntelliJ unterstützt nativ die Verwendung von</w:t>
       </w:r>
       <w:r>
         <w:t xml:space="preserve"> Versionskontrollwerkzeugen wie</w:t>
       </w:r>
       <w:r>
-        <w:t xml:space="preserve"> </w:t>
-      </w:r>
-      <w:proofErr w:type="spellStart"/>
-      <w:r>
-        <w:t>Git</w:t>
-      </w:r>
-      <w:proofErr w:type="spellEnd"/>
-      <w:r>
-        <w:t xml:space="preserve">. </w:t>
+        <w:t xml:space="preserve"> Git. </w:t>
       </w:r>
       <w:r>
         <w:t xml:space="preserve">Das Projekt wird in den folgenden </w:t>
       </w:r>
-      <w:proofErr w:type="spellStart"/>
       <w:r>
         <w:t>Git-</w:t>
       </w:r>
       <w:r>
-        <w:t>Repositories</w:t>
-      </w:r>
-      <w:proofErr w:type="spellEnd"/>
-      <w:r>
-        <w:t xml:space="preserve"> verwaltet:</w:t>
+        <w:t>Repositories verwaltet:</w:t>
       </w:r>
     </w:p>
     <w:p/>
@@ -6784,19 +6454,11 @@
                 <w:b/>
               </w:rPr>
             </w:pPr>
-            <w:proofErr w:type="spellStart"/>
             <w:r>
               <w:rPr>
                 <w:b/>
               </w:rPr>
-              <w:t>Git</w:t>
-            </w:r>
-            <w:proofErr w:type="spellEnd"/>
-            <w:r>
-              <w:rPr>
-                <w:b/>
-              </w:rPr>
-              <w:t>-Repository</w:t>
+              <w:t>Git-Repository</w:t>
             </w:r>
           </w:p>
         </w:tc>
@@ -6905,16 +6567,11 @@
             <w:r>
               <w:t xml:space="preserve">Implementation der </w:t>
             </w:r>
-            <w:proofErr w:type="spellStart"/>
             <w:r>
               <w:t>S</w:t>
             </w:r>
             <w:r>
-              <w:t>tringpersistor</w:t>
-            </w:r>
-            <w:proofErr w:type="spellEnd"/>
-            <w:r>
-              <w:t>-</w:t>
+              <w:t>tringpersistor-</w:t>
             </w:r>
             <w:r>
               <w:t>API</w:t>
@@ -6944,7 +6601,6 @@
             <w:vAlign w:val="center"/>
           </w:tcPr>
           <w:p>
-            <w:proofErr w:type="spellStart"/>
             <w:r>
               <w:t>Dokument</w:t>
             </w:r>
@@ -6954,7 +6610,6 @@
             <w:r>
               <w:t>verwaltung</w:t>
             </w:r>
-            <w:proofErr w:type="spellEnd"/>
           </w:p>
         </w:tc>
         <w:tc>
@@ -6965,6 +6620,39 @@
           <w:p>
             <w:r>
               <w:t>https://github.com/christopherchristensen/vsk17</w:t>
+            </w:r>
+          </w:p>
+        </w:tc>
+      </w:tr>
+      <w:tr>
+        <w:trPr>
+          <w:cantSplit/>
+          <w:trHeight w:val="454"/>
+        </w:trPr>
+        <w:tc>
+          <w:tcPr>
+            <w:tcW w:w="3034" w:type="dxa"/>
+            <w:vAlign w:val="center"/>
+          </w:tcPr>
+          <w:p>
+            <w:r>
+              <w:t>Deploymentverwaltung</w:t>
+            </w:r>
+            <w:bookmarkStart w:id="13" w:name="_GoBack"/>
+            <w:bookmarkEnd w:id="13"/>
+          </w:p>
+        </w:tc>
+        <w:tc>
+          <w:tcPr>
+            <w:tcW w:w="5885" w:type="dxa"/>
+            <w:vAlign w:val="center"/>
+          </w:tcPr>
+          <w:p>
+            <w:r>
+              <w:t>https://</w:t>
+            </w:r>
+            <w:r>
+              <w:t>gitlab.enterpriselab.ch:vsk-17hs01-g01/deployment.git</w:t>
             </w:r>
           </w:p>
         </w:tc>
@@ -6990,24 +6678,22 @@
           <w:numId w:val="11"/>
         </w:numPr>
       </w:pPr>
-      <w:bookmarkStart w:id="13" w:name="_Toc498356901"/>
-      <w:proofErr w:type="spellStart"/>
+      <w:bookmarkStart w:id="14" w:name="_Toc498356901"/>
       <w:r>
         <w:lastRenderedPageBreak/>
         <w:t>Testing</w:t>
       </w:r>
-      <w:bookmarkEnd w:id="13"/>
-      <w:proofErr w:type="spellEnd"/>
+      <w:bookmarkEnd w:id="14"/>
     </w:p>
     <w:p>
       <w:pPr>
         <w:pStyle w:val="berschrift2"/>
       </w:pPr>
-      <w:bookmarkStart w:id="14" w:name="_Toc498356902"/>
+      <w:bookmarkStart w:id="15" w:name="_Toc498356902"/>
       <w:r>
         <w:t>Testplan</w:t>
       </w:r>
-      <w:bookmarkEnd w:id="14"/>
+      <w:bookmarkEnd w:id="15"/>
     </w:p>
     <w:p>
       <w:r>
@@ -7051,11 +6737,9 @@
           <w:numId w:val="19"/>
         </w:numPr>
       </w:pPr>
-      <w:proofErr w:type="spellStart"/>
       <w:r>
         <w:t>LoggerComponent</w:t>
       </w:r>
-      <w:proofErr w:type="spellEnd"/>
     </w:p>
     <w:p>
       <w:pPr>
@@ -7065,11 +6749,9 @@
           <w:numId w:val="19"/>
         </w:numPr>
       </w:pPr>
-      <w:proofErr w:type="spellStart"/>
       <w:r>
         <w:t>LoggerServer</w:t>
       </w:r>
-      <w:proofErr w:type="spellEnd"/>
     </w:p>
     <w:p>
       <w:pPr>
@@ -7079,14 +6761,12 @@
           <w:numId w:val="19"/>
         </w:numPr>
       </w:pPr>
-      <w:proofErr w:type="spellStart"/>
       <w:r>
         <w:rPr>
           <w:lang w:val="de-DE"/>
         </w:rPr>
         <w:t>StringPersistorFile</w:t>
       </w:r>
-      <w:proofErr w:type="spellEnd"/>
     </w:p>
     <w:p>
       <w:pPr>
@@ -7096,11 +6776,9 @@
           <w:numId w:val="19"/>
         </w:numPr>
       </w:pPr>
-      <w:proofErr w:type="spellStart"/>
       <w:r>
         <w:t>LoggerViewer</w:t>
       </w:r>
-      <w:proofErr w:type="spellEnd"/>
     </w:p>
     <w:p/>
     <w:p>
@@ -7128,11 +6806,9 @@
           <w:numId w:val="19"/>
         </w:numPr>
       </w:pPr>
-      <w:proofErr w:type="spellStart"/>
       <w:r>
         <w:t>GameOfLife</w:t>
       </w:r>
-      <w:proofErr w:type="spellEnd"/>
     </w:p>
     <w:p>
       <w:pPr>
@@ -7145,14 +6821,14 @@
           <w:szCs w:val="22"/>
         </w:rPr>
       </w:pPr>
-      <w:bookmarkStart w:id="15" w:name="_Toc498356903"/>
+      <w:bookmarkStart w:id="16" w:name="_Toc498356903"/>
       <w:r>
         <w:rPr>
           <w:szCs w:val="22"/>
         </w:rPr>
         <w:t>Testdesign</w:t>
       </w:r>
-      <w:bookmarkEnd w:id="15"/>
+      <w:bookmarkEnd w:id="16"/>
     </w:p>
     <w:p>
       <w:r>
@@ -7162,15 +6838,7 @@
         <w:t xml:space="preserve">automatisierten </w:t>
       </w:r>
       <w:r>
-        <w:t xml:space="preserve">Überprüfung der einzelnen Komponenten werden </w:t>
-      </w:r>
-      <w:proofErr w:type="spellStart"/>
-      <w:r>
-        <w:t>JUnit</w:t>
-      </w:r>
-      <w:proofErr w:type="spellEnd"/>
-      <w:r>
-        <w:t>-Tests verwendet.</w:t>
+        <w:t>Überprüfung der einzelnen Komponenten werden JUnit-Tests verwendet.</w:t>
       </w:r>
       <w:r>
         <w:t xml:space="preserve"> </w:t>
@@ -7178,29 +6846,11 @@
       <w:r>
         <w:t>Diese werden nach dem Prinzip „</w:t>
       </w:r>
-      <w:proofErr w:type="spellStart"/>
       <w:r>
-        <w:t>Arrange</w:t>
+        <w:t>Arrange, Act, Assert</w:t>
       </w:r>
-      <w:proofErr w:type="spellEnd"/>
       <w:r>
-        <w:t xml:space="preserve">, Act, </w:t>
-      </w:r>
-      <w:proofErr w:type="spellStart"/>
-      <w:r>
-        <w:t>Assert</w:t>
-      </w:r>
-      <w:proofErr w:type="spellEnd"/>
-      <w:r>
-        <w:t xml:space="preserve"> (</w:t>
-      </w:r>
-      <w:proofErr w:type="spellStart"/>
-      <w:r>
-        <w:t>Revert</w:t>
-      </w:r>
-      <w:proofErr w:type="spellEnd"/>
-      <w:r>
-        <w:t>)“</w:t>
+        <w:t xml:space="preserve"> (Revert)“</w:t>
       </w:r>
       <w:r>
         <w:t xml:space="preserve"> </w:t>
@@ -7284,14 +6934,14 @@
           <w:szCs w:val="22"/>
         </w:rPr>
       </w:pPr>
-      <w:bookmarkStart w:id="16" w:name="_Toc498356904"/>
+      <w:bookmarkStart w:id="17" w:name="_Toc498356904"/>
       <w:r>
         <w:rPr>
           <w:szCs w:val="22"/>
         </w:rPr>
         <w:t>Testfälle</w:t>
       </w:r>
-      <w:bookmarkEnd w:id="16"/>
+      <w:bookmarkEnd w:id="17"/>
     </w:p>
     <w:p>
       <w:r>
@@ -7378,34 +7028,14 @@
               <w:t>kann</w:t>
             </w:r>
             <w:r>
-              <w:t xml:space="preserve"> anhand des Fully </w:t>
-            </w:r>
-            <w:proofErr w:type="spellStart"/>
-            <w:r>
-              <w:t>Qualified</w:t>
-            </w:r>
-            <w:proofErr w:type="spellEnd"/>
-            <w:r>
-              <w:t xml:space="preserve"> Class Name in der Datei </w:t>
-            </w:r>
-            <w:proofErr w:type="spellStart"/>
-            <w:proofErr w:type="gramStart"/>
+              <w:t xml:space="preserve"> anhand des Fully Qualified Class Name in der Datei </w:t>
+            </w:r>
             <w:r>
               <w:t>client</w:t>
             </w:r>
             <w:r>
-              <w:t>.properties</w:t>
-            </w:r>
-            <w:proofErr w:type="spellEnd"/>
-            <w:proofErr w:type="gramEnd"/>
-            <w:r>
-              <w:t xml:space="preserve"> </w:t>
-            </w:r>
-            <w:proofErr w:type="spellStart"/>
-            <w:r>
-              <w:t>instantiiert</w:t>
-            </w:r>
-            <w:proofErr w:type="spellEnd"/>
+              <w:t>.properties instantiiert</w:t>
+            </w:r>
             <w:r>
               <w:t xml:space="preserve"> werden</w:t>
             </w:r>
@@ -7439,16 +7069,12 @@
               </w:numPr>
               <w:ind w:left="368"/>
             </w:pPr>
-            <w:proofErr w:type="spellStart"/>
-            <w:proofErr w:type="gramStart"/>
             <w:r>
               <w:t>client</w:t>
             </w:r>
             <w:r>
               <w:t>.properties</w:t>
             </w:r>
-            <w:proofErr w:type="spellEnd"/>
-            <w:proofErr w:type="gramEnd"/>
             <w:r>
               <w:t xml:space="preserve"> liegt vor</w:t>
             </w:r>
@@ -7462,36 +7088,11 @@
               </w:numPr>
               <w:ind w:left="368"/>
             </w:pPr>
-            <w:bookmarkStart w:id="17" w:name="_GoBack"/>
-            <w:bookmarkEnd w:id="17"/>
-            <w:proofErr w:type="spellStart"/>
-            <w:proofErr w:type="gramStart"/>
             <w:r>
               <w:t>client</w:t>
             </w:r>
             <w:r>
-              <w:t>.properties</w:t>
-            </w:r>
-            <w:proofErr w:type="spellEnd"/>
-            <w:proofErr w:type="gramEnd"/>
-            <w:r>
-              <w:t xml:space="preserve"> enthält den Fully </w:t>
-            </w:r>
-            <w:proofErr w:type="spellStart"/>
-            <w:r>
-              <w:t>Qualified</w:t>
-            </w:r>
-            <w:proofErr w:type="spellEnd"/>
-            <w:r>
-              <w:t xml:space="preserve"> Class Name einer Klasse, die das Interface </w:t>
-            </w:r>
-            <w:proofErr w:type="spellStart"/>
-            <w:r>
-              <w:t>LoggerSetup</w:t>
-            </w:r>
-            <w:proofErr w:type="spellEnd"/>
-            <w:r>
-              <w:t xml:space="preserve"> implementiert</w:t>
+              <w:t>.properties enthält den Fully Qualified Class Name einer Klasse, die das Interface LoggerSetup implementiert</w:t>
             </w:r>
           </w:p>
         </w:tc>
@@ -7588,21 +7189,8 @@
               </w:numPr>
               <w:ind w:left="361"/>
             </w:pPr>
-            <w:proofErr w:type="spellStart"/>
-            <w:r>
-              <w:t>StandaloneGameOfLive</w:t>
-            </w:r>
-            <w:proofErr w:type="spellEnd"/>
-            <w:r>
-              <w:t xml:space="preserve"> oder </w:t>
-            </w:r>
-            <w:proofErr w:type="spellStart"/>
-            <w:r>
-              <w:t>GameOfLife</w:t>
-            </w:r>
-            <w:proofErr w:type="spellEnd"/>
-            <w:r>
-              <w:t xml:space="preserve"> starten</w:t>
+            <w:r>
+              <w:t>StandaloneGameOfLive oder GameOfLife starten</w:t>
             </w:r>
           </w:p>
         </w:tc>
@@ -7839,21 +7427,8 @@
               </w:numPr>
               <w:ind w:left="368"/>
             </w:pPr>
-            <w:proofErr w:type="spellStart"/>
-            <w:r>
-              <w:t>StandaloneGameOfLive</w:t>
-            </w:r>
-            <w:proofErr w:type="spellEnd"/>
-            <w:r>
-              <w:t xml:space="preserve"> oder </w:t>
-            </w:r>
-            <w:proofErr w:type="spellStart"/>
-            <w:r>
-              <w:t>GameOfLife</w:t>
-            </w:r>
-            <w:proofErr w:type="spellEnd"/>
-            <w:r>
-              <w:t xml:space="preserve"> starten</w:t>
+            <w:r>
+              <w:t>StandaloneGameOfLive oder GameOfLife starten</w:t>
             </w:r>
           </w:p>
           <w:p>
@@ -8060,21 +7635,8 @@
               </w:numPr>
               <w:ind w:left="368"/>
             </w:pPr>
-            <w:proofErr w:type="spellStart"/>
-            <w:r>
-              <w:t>StandaloneGameOfLive</w:t>
-            </w:r>
-            <w:proofErr w:type="spellEnd"/>
-            <w:r>
-              <w:t xml:space="preserve"> oder </w:t>
-            </w:r>
-            <w:proofErr w:type="spellStart"/>
-            <w:r>
-              <w:t>GameOfLife</w:t>
-            </w:r>
-            <w:proofErr w:type="spellEnd"/>
-            <w:r>
-              <w:t xml:space="preserve"> starten</w:t>
+            <w:r>
+              <w:t>StandaloneGameOfLive oder GameOfLife starten</w:t>
             </w:r>
           </w:p>
           <w:p>
@@ -8104,15 +7666,7 @@
               <w:t>»</w:t>
             </w:r>
             <w:r>
-              <w:t xml:space="preserve"> mit der Nachricht "</w:t>
-            </w:r>
-            <w:proofErr w:type="spellStart"/>
-            <w:r>
-              <w:t>Initializing</w:t>
-            </w:r>
-            <w:proofErr w:type="spellEnd"/>
-            <w:r>
-              <w:t xml:space="preserve"> UI..."</w:t>
+              <w:t xml:space="preserve"> mit der Nachricht "Initializing UI..."</w:t>
             </w:r>
             <w:r>
               <w:t xml:space="preserve"> enthält</w:t>
@@ -8356,21 +7910,8 @@
               </w:numPr>
               <w:ind w:left="368"/>
             </w:pPr>
-            <w:proofErr w:type="spellStart"/>
-            <w:r>
-              <w:t>StandaloneGameOfLive</w:t>
-            </w:r>
-            <w:proofErr w:type="spellEnd"/>
-            <w:r>
-              <w:t xml:space="preserve"> oder </w:t>
-            </w:r>
-            <w:proofErr w:type="spellStart"/>
-            <w:r>
-              <w:t>GameOfLife</w:t>
-            </w:r>
-            <w:proofErr w:type="spellEnd"/>
-            <w:r>
-              <w:t xml:space="preserve"> </w:t>
+            <w:r>
+              <w:t xml:space="preserve">StandaloneGameOfLive oder GameOfLife </w:t>
             </w:r>
             <w:r>
               <w:t xml:space="preserve">auf ersten Client </w:t>
@@ -8388,21 +7929,8 @@
               </w:numPr>
               <w:ind w:left="368"/>
             </w:pPr>
-            <w:proofErr w:type="spellStart"/>
-            <w:r>
-              <w:t>StandaloneGameOfLive</w:t>
-            </w:r>
-            <w:proofErr w:type="spellEnd"/>
-            <w:r>
-              <w:t xml:space="preserve"> oder </w:t>
-            </w:r>
-            <w:proofErr w:type="spellStart"/>
-            <w:r>
-              <w:t>GameOfLife</w:t>
-            </w:r>
-            <w:proofErr w:type="spellEnd"/>
-            <w:r>
-              <w:t xml:space="preserve"> auf zweitem Client starten</w:t>
+            <w:r>
+              <w:t>StandaloneGameOfLive oder GameOfLife auf zweitem Client starten</w:t>
             </w:r>
           </w:p>
           <w:p>
@@ -8424,15 +7952,7 @@
               <w:t>»</w:t>
             </w:r>
             <w:r>
-              <w:t xml:space="preserve"> mit der Nachricht "</w:t>
-            </w:r>
-            <w:proofErr w:type="spellStart"/>
-            <w:r>
-              <w:t>Initializing</w:t>
-            </w:r>
-            <w:proofErr w:type="spellEnd"/>
-            <w:r>
-              <w:t xml:space="preserve"> UI..."</w:t>
+              <w:t xml:space="preserve"> mit der Nachricht "Initializing UI..."</w:t>
             </w:r>
             <w:r>
               <w:t xml:space="preserve"> enthält</w:t>
@@ -8635,21 +8155,8 @@
               </w:numPr>
               <w:ind w:left="368"/>
             </w:pPr>
-            <w:proofErr w:type="spellStart"/>
-            <w:r>
-              <w:t>StandaloneGameOfLive</w:t>
-            </w:r>
-            <w:proofErr w:type="spellEnd"/>
-            <w:r>
-              <w:t xml:space="preserve"> oder </w:t>
-            </w:r>
-            <w:proofErr w:type="spellStart"/>
-            <w:r>
-              <w:t>GameOfLife</w:t>
-            </w:r>
-            <w:proofErr w:type="spellEnd"/>
-            <w:r>
-              <w:t xml:space="preserve"> starten</w:t>
+            <w:r>
+              <w:t>StandaloneGameOfLive oder GameOfLife starten</w:t>
             </w:r>
           </w:p>
           <w:p>
@@ -8741,15 +8248,7 @@
           </w:tcPr>
           <w:p>
             <w:r>
-              <w:t xml:space="preserve">Verbindungsunterbruch nach erfolgtem Verbindungsaufbau wird über lokales Logfile.txt überbrückt. Nach Wiederherstellen der Verbindung werden die lokalen </w:t>
-            </w:r>
-            <w:proofErr w:type="spellStart"/>
-            <w:r>
-              <w:t>LogMessages</w:t>
-            </w:r>
-            <w:proofErr w:type="spellEnd"/>
-            <w:r>
-              <w:t xml:space="preserve"> an den Server nachgereicht und der Logger loggt wieder auf den Server.</w:t>
+              <w:t>Verbindungsunterbruch nach erfolgtem Verbindungsaufbau wird über lokales Logfile.txt überbrückt. Nach Wiederherstellen der Verbindung werden die lokalen LogMessages an den Server nachgereicht und der Logger loggt wieder auf den Server.</w:t>
             </w:r>
           </w:p>
         </w:tc>
@@ -8890,21 +8389,8 @@
               </w:numPr>
               <w:ind w:left="368"/>
             </w:pPr>
-            <w:proofErr w:type="spellStart"/>
-            <w:r>
-              <w:t>StandaloneGameOfLive</w:t>
-            </w:r>
-            <w:proofErr w:type="spellEnd"/>
-            <w:r>
-              <w:t xml:space="preserve"> oder </w:t>
-            </w:r>
-            <w:proofErr w:type="spellStart"/>
-            <w:r>
-              <w:t>GameOfLife</w:t>
-            </w:r>
-            <w:proofErr w:type="spellEnd"/>
-            <w:r>
-              <w:t xml:space="preserve"> starten</w:t>
+            <w:r>
+              <w:t>StandaloneGameOfLive oder GameOfLife starten</w:t>
             </w:r>
           </w:p>
           <w:p>
@@ -8938,11 +8424,9 @@
             <w:r>
               <w:t xml:space="preserve"> «</w:t>
             </w:r>
-            <w:proofErr w:type="spellStart"/>
             <w:r>
               <w:t>Exploder</w:t>
             </w:r>
-            <w:proofErr w:type="spellEnd"/>
             <w:r>
               <w:t>»</w:t>
             </w:r>
@@ -9002,21 +8486,11 @@
             <w:r>
               <w:t xml:space="preserve">"Shape </w:t>
             </w:r>
-            <w:proofErr w:type="spellStart"/>
             <w:r>
               <w:t>Exploder</w:t>
             </w:r>
-            <w:proofErr w:type="spellEnd"/>
-            <w:r>
-              <w:t xml:space="preserve"> was </w:t>
-            </w:r>
-            <w:proofErr w:type="spellStart"/>
-            <w:r>
-              <w:t>selected</w:t>
-            </w:r>
-            <w:proofErr w:type="spellEnd"/>
-            <w:r>
-              <w:t>."</w:t>
+            <w:r>
+              <w:t xml:space="preserve"> was selected."</w:t>
             </w:r>
             <w:r>
               <w:t xml:space="preserve"> </w:t>
@@ -9278,21 +8752,8 @@
               </w:numPr>
               <w:ind w:left="364"/>
             </w:pPr>
-            <w:proofErr w:type="spellStart"/>
-            <w:r>
-              <w:t>StandaloneGameOfLive</w:t>
-            </w:r>
-            <w:proofErr w:type="spellEnd"/>
-            <w:r>
-              <w:t xml:space="preserve"> oder </w:t>
-            </w:r>
-            <w:proofErr w:type="spellStart"/>
-            <w:r>
-              <w:t>GameOfLife</w:t>
-            </w:r>
-            <w:proofErr w:type="spellEnd"/>
-            <w:r>
-              <w:t xml:space="preserve"> starten</w:t>
+            <w:r>
+              <w:t>StandaloneGameOfLive oder GameOfLife starten</w:t>
             </w:r>
           </w:p>
           <w:p>
@@ -9359,50 +8820,10 @@
         <w:t>s</w:t>
       </w:r>
       <w:r>
-        <w:t xml:space="preserve"> in den ersten zwei Sprints nicht reibungslos abgelaufen. Es wurden nicht alle Items geschätzt, die tatsächlichen Aufwände wurden nur selten auf </w:t>
-      </w:r>
-      <w:proofErr w:type="spellStart"/>
-      <w:r>
-        <w:t>ScrumDo</w:t>
-      </w:r>
-      <w:proofErr w:type="spellEnd"/>
-      <w:r>
-        <w:t xml:space="preserve"> nachgeführt, die Daily </w:t>
-      </w:r>
-      <w:proofErr w:type="spellStart"/>
-      <w:r>
-        <w:t>Scrum</w:t>
-      </w:r>
-      <w:proofErr w:type="spellEnd"/>
-      <w:r>
-        <w:t xml:space="preserve"> Meetings konnten nicht regelmässig stattfinden und der </w:t>
-      </w:r>
-      <w:proofErr w:type="spellStart"/>
-      <w:r>
-        <w:t>Product</w:t>
-      </w:r>
-      <w:proofErr w:type="spellEnd"/>
-      <w:r>
-        <w:t xml:space="preserve"> </w:t>
-      </w:r>
-      <w:proofErr w:type="spellStart"/>
-      <w:r>
-        <w:t>Owner</w:t>
-      </w:r>
-      <w:proofErr w:type="spellEnd"/>
-      <w:r>
-        <w:t xml:space="preserve"> war zeitweilen vakant. Diese Faktoren lassen das Reporting für Sprint 1 und 2 nun etwas mager wirken. Wir haben uns daher </w:t>
+        <w:t xml:space="preserve"> in den ersten zwei Sprints nicht reibungslos abgelaufen. Es wurden nicht alle Items geschätzt, die tatsächlichen Aufwände wurden nur selten auf ScrumDo nachgeführt, die Daily Scrum Meetings konnten nicht regelmässig stattfinden und der Product Owner war zeitweilen vakant. Diese Faktoren lassen das Reporting für Sprint 1 und 2 nun etwas mager wirken. Wir haben uns daher </w:t>
       </w:r>
       <w:r>
-        <w:t xml:space="preserve">im </w:t>
-      </w:r>
-      <w:proofErr w:type="gramStart"/>
-      <w:r>
-        <w:t>zweiten  Sprint</w:t>
-      </w:r>
-      <w:proofErr w:type="gramEnd"/>
-      <w:r>
-        <w:t xml:space="preserve"> Review </w:t>
+        <w:t xml:space="preserve">im zweiten  Sprint Review </w:t>
       </w:r>
       <w:r>
         <w:t xml:space="preserve">entschieden, </w:t>
@@ -9411,21 +8832,11 @@
         <w:t>das</w:t>
       </w:r>
       <w:r>
-        <w:t xml:space="preserve"> </w:t>
+        <w:t xml:space="preserve"> Cumulative Flow </w:t>
       </w:r>
-      <w:proofErr w:type="spellStart"/>
-      <w:r>
-        <w:t>Cumulative</w:t>
-      </w:r>
-      <w:proofErr w:type="spellEnd"/>
-      <w:r>
-        <w:t xml:space="preserve"> Flow </w:t>
-      </w:r>
-      <w:proofErr w:type="spellStart"/>
       <w:r>
         <w:t>Diagram</w:t>
       </w:r>
-      <w:proofErr w:type="spellEnd"/>
       <w:r>
         <w:t xml:space="preserve"> für diese Sprints zu verwenden, um den Projektfortschritt zu visualisieren.</w:t>
       </w:r>
@@ -9552,15 +8963,7 @@
         <w:t>Ausserdem sieht man, dass bei der Sprintplanung zu viele Items auf den ersten Sprint geplant wurden, welche eigentlich in den</w:t>
       </w:r>
       <w:r>
-        <w:t xml:space="preserve"> </w:t>
-      </w:r>
-      <w:proofErr w:type="spellStart"/>
-      <w:r>
-        <w:t>Product</w:t>
-      </w:r>
-      <w:proofErr w:type="spellEnd"/>
-      <w:r>
-        <w:t xml:space="preserve"> Backlog gehört hätten.</w:t>
+        <w:t xml:space="preserve"> Product Backlog gehört hätten.</w:t>
       </w:r>
     </w:p>
     <w:p>
@@ -9724,25 +9127,7 @@
         <w:szCs w:val="22"/>
         <w:lang w:val="en-US"/>
       </w:rPr>
-      <w:t xml:space="preserve">PMP – </w:t>
-    </w:r>
-    <w:proofErr w:type="spellStart"/>
-    <w:r>
-      <w:rPr>
-        <w:sz w:val="18"/>
-        <w:szCs w:val="22"/>
-        <w:lang w:val="en-US"/>
-      </w:rPr>
-      <w:t>Inspiriert</w:t>
-    </w:r>
-    <w:proofErr w:type="spellEnd"/>
-    <w:r>
-      <w:rPr>
-        <w:sz w:val="18"/>
-        <w:szCs w:val="22"/>
-        <w:lang w:val="en-US"/>
-      </w:rPr>
-      <w:t xml:space="preserve"> von Standards des Institute of Electrical and Electronics Engineers</w:t>
+      <w:t>PMP – Inspiriert von Standards des Institute of Electrical and Electronics Engineers</w:t>
     </w:r>
     <w:bookmarkEnd w:id="22"/>
     <w:r>
@@ -9752,24 +9137,7 @@
         <w:lang w:val="en-US"/>
       </w:rPr>
       <w:tab/>
-    </w:r>
-    <w:proofErr w:type="spellStart"/>
-    <w:r>
-      <w:rPr>
-        <w:sz w:val="22"/>
-        <w:szCs w:val="22"/>
-        <w:lang w:val="en-US"/>
-      </w:rPr>
-      <w:t>Seite</w:t>
-    </w:r>
-    <w:proofErr w:type="spellEnd"/>
-    <w:r>
-      <w:rPr>
-        <w:sz w:val="22"/>
-        <w:szCs w:val="22"/>
-        <w:lang w:val="en-US"/>
-      </w:rPr>
-      <w:t xml:space="preserve"> </w:t>
+      <w:t xml:space="preserve">Seite </w:t>
     </w:r>
     <w:r>
       <w:rPr>
@@ -9804,7 +9172,7 @@
         <w:szCs w:val="22"/>
         <w:lang w:val="en-US"/>
       </w:rPr>
-      <w:t>8</w:t>
+      <w:t>11</w:t>
     </w:r>
     <w:r>
       <w:rPr>
@@ -10596,27 +9964,16 @@
         <w:sz w:val="22"/>
         <w:szCs w:val="22"/>
       </w:rPr>
-      <w:t xml:space="preserve">Christopher </w:t>
+      <w:t>Christopher Christensen</w:t>
     </w:r>
-    <w:proofErr w:type="gramStart"/>
     <w:r>
       <w:rPr>
-        <w:i/>
         <w:color w:val="7F7F7F" w:themeColor="text1" w:themeTint="80"/>
         <w:sz w:val="22"/>
         <w:szCs w:val="22"/>
       </w:rPr>
-      <w:t>Christensen</w:t>
-    </w:r>
-    <w:r>
-      <w:rPr>
-        <w:color w:val="7F7F7F" w:themeColor="text1" w:themeTint="80"/>
-        <w:sz w:val="22"/>
-        <w:szCs w:val="22"/>
-      </w:rPr>
       <w:t>]  [</w:t>
     </w:r>
-    <w:proofErr w:type="gramEnd"/>
     <w:r>
       <w:rPr>
         <w:i/>
@@ -18742,6 +18099,18 @@
       <w:ind w:left="720"/>
       <w:contextualSpacing/>
     </w:pPr>
+  </w:style>
+  <w:style w:type="character" w:styleId="NichtaufgelsteErwhnung">
+    <w:name w:val="Unresolved Mention"/>
+    <w:basedOn w:val="Absatz-Standardschriftart"/>
+    <w:uiPriority w:val="99"/>
+    <w:semiHidden/>
+    <w:unhideWhenUsed/>
+    <w:rsid w:val="000344DA"/>
+    <w:rPr>
+      <w:color w:val="808080"/>
+      <w:shd w:val="clear" w:color="auto" w:fill="E6E6E6"/>
+    </w:rPr>
   </w:style>
 </w:styles>
 </file>
@@ -24794,11 +24163,11 @@
 </file>
 
 <file path=customXml/item1.xml><?xml version="1.0" encoding="utf-8"?>
-<officeatwork xmlns="http://schemas.officeatwork.com/Document">eNp7v3u/jUt+cmlual6JnY1PYl56aWJ6qp2RgampjT6ca6MPVwMA6D4SQg==</officeatwork>
+<officeatwork xmlns="http://schemas.officeatwork.com/MasterProperties">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</officeatwork>
 </file>
 
 <file path=customXml/item2.xml><?xml version="1.0" encoding="utf-8"?>
-<officeatwork xmlns="http://schemas.officeatwork.com/MasterProperties">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</officeatwork>
+<officeatwork xmlns="http://schemas.officeatwork.com/Document">eNp7v3u/jUt+cmlual6JnY1PYl56aWJ6qp2RgampjT6ca6MPVwMA6D4SQg==</officeatwork>
 </file>
 
 <file path=customXml/item3.xml><?xml version="1.0" encoding="utf-8"?>
@@ -24806,6 +24175,14 @@
 </file>
 
 <file path=customXml/itemProps1.xml><?xml version="1.0" encoding="utf-8"?>
+<ds:datastoreItem xmlns:ds="http://schemas.openxmlformats.org/officeDocument/2006/customXml" ds:itemID="{6F3542FF-9389-4C11-84FD-FF5951BB8EE6}">
+  <ds:schemaRefs>
+    <ds:schemaRef ds:uri="http://schemas.officeatwork.com/MasterProperties"/>
+  </ds:schemaRefs>
+</ds:datastoreItem>
+</file>
+
+<file path=customXml/itemProps2.xml><?xml version="1.0" encoding="utf-8"?>
 <ds:datastoreItem xmlns:ds="http://schemas.openxmlformats.org/officeDocument/2006/customXml" ds:itemID="{22DB5E17-BD85-49C5-A820-1F7E488E6EFB}">
   <ds:schemaRefs>
     <ds:schemaRef ds:uri="http://schemas.officeatwork.com/Document"/>
@@ -24813,16 +24190,8 @@
 </ds:datastoreItem>
 </file>
 
-<file path=customXml/itemProps2.xml><?xml version="1.0" encoding="utf-8"?>
-<ds:datastoreItem xmlns:ds="http://schemas.openxmlformats.org/officeDocument/2006/customXml" ds:itemID="{6F3542FF-9389-4C11-84FD-FF5951BB8EE6}">
-  <ds:schemaRefs>
-    <ds:schemaRef ds:uri="http://schemas.officeatwork.com/MasterProperties"/>
-  </ds:schemaRefs>
-</ds:datastoreItem>
-</file>
-
 <file path=customXml/itemProps3.xml><?xml version="1.0" encoding="utf-8"?>
-<ds:datastoreItem xmlns:ds="http://schemas.openxmlformats.org/officeDocument/2006/customXml" ds:itemID="{2B995A31-546A-4EE7-A3FA-6FC803ED4CAA}">
+<ds:datastoreItem xmlns:ds="http://schemas.openxmlformats.org/officeDocument/2006/customXml" ds:itemID="{F8229582-F0D1-422A-AF8B-CCE9878BD662}">
   <ds:schemaRefs>
     <ds:schemaRef ds:uri="http://schemas.openxmlformats.org/officeDocument/2006/bibliography"/>
   </ds:schemaRefs>

</xml_diff>

<commit_message>
PMP and test protocol: Added test versions to test cases
</commit_message>
<xml_diff>
--- a/00-Dokumentation/docs/PMP.docx
+++ b/00-Dokumentation/docs/PMP.docx
@@ -2726,9 +2726,11 @@
             <w:tcW w:w="4511" w:type="dxa"/>
           </w:tcPr>
           <w:p>
+            <w:proofErr w:type="spellStart"/>
             <w:r>
               <w:t>ProductOwner</w:t>
             </w:r>
+            <w:proofErr w:type="spellEnd"/>
             <w:r>
               <w:t>, Terminplanung</w:t>
             </w:r>
@@ -2751,8 +2753,13 @@
             <w:tcW w:w="4511" w:type="dxa"/>
           </w:tcPr>
           <w:p>
-            <w:r>
-              <w:t>Scrum-Master</w:t>
+            <w:proofErr w:type="spellStart"/>
+            <w:r>
+              <w:t>Scrum</w:t>
+            </w:r>
+            <w:proofErr w:type="spellEnd"/>
+            <w:r>
+              <w:t>-Master</w:t>
             </w:r>
             <w:r>
               <w:t>, Dokumentation</w:t>
@@ -2981,9 +2988,11 @@
             <w:tcW w:w="4456" w:type="dxa"/>
           </w:tcPr>
           <w:p>
+            <w:proofErr w:type="spellStart"/>
             <w:r>
               <w:t>LoggerServer</w:t>
             </w:r>
+            <w:proofErr w:type="spellEnd"/>
           </w:p>
         </w:tc>
         <w:tc>
@@ -3003,9 +3012,11 @@
             <w:tcW w:w="4456" w:type="dxa"/>
           </w:tcPr>
           <w:p>
+            <w:proofErr w:type="spellStart"/>
             <w:r>
               <w:t>LoggerComponent</w:t>
             </w:r>
+            <w:proofErr w:type="spellEnd"/>
           </w:p>
         </w:tc>
         <w:tc>
@@ -3025,12 +3036,14 @@
             <w:tcW w:w="4456" w:type="dxa"/>
           </w:tcPr>
           <w:p>
+            <w:proofErr w:type="spellStart"/>
             <w:r>
               <w:rPr>
                 <w:lang w:val="de-DE"/>
               </w:rPr>
               <w:t>StringPersistorFile</w:t>
             </w:r>
+            <w:proofErr w:type="spellEnd"/>
           </w:p>
         </w:tc>
         <w:tc>
@@ -3075,9 +3088,11 @@
             <w:tcW w:w="4456" w:type="dxa"/>
           </w:tcPr>
           <w:p>
+            <w:proofErr w:type="spellStart"/>
             <w:r>
               <w:t>LoggerSetup</w:t>
             </w:r>
+            <w:proofErr w:type="spellEnd"/>
             <w:r>
               <w:t xml:space="preserve"> Interface</w:t>
             </w:r>
@@ -3100,9 +3115,11 @@
             <w:tcW w:w="4456" w:type="dxa"/>
           </w:tcPr>
           <w:p>
+            <w:proofErr w:type="spellStart"/>
             <w:r>
               <w:t>StringPersistor</w:t>
             </w:r>
+            <w:proofErr w:type="spellEnd"/>
             <w:r>
               <w:t xml:space="preserve"> Interface</w:t>
             </w:r>
@@ -3125,9 +3142,11 @@
             <w:tcW w:w="4456" w:type="dxa"/>
           </w:tcPr>
           <w:p>
+            <w:proofErr w:type="spellStart"/>
             <w:r>
               <w:t>GameOfLife</w:t>
             </w:r>
+            <w:proofErr w:type="spellEnd"/>
           </w:p>
         </w:tc>
         <w:tc>
@@ -3147,9 +3166,11 @@
             <w:tcW w:w="4456" w:type="dxa"/>
           </w:tcPr>
           <w:p>
+            <w:proofErr w:type="spellStart"/>
             <w:r>
               <w:t>LogLevel</w:t>
             </w:r>
+            <w:proofErr w:type="spellEnd"/>
           </w:p>
         </w:tc>
         <w:tc>
@@ -3169,9 +3190,11 @@
             <w:tcW w:w="4456" w:type="dxa"/>
           </w:tcPr>
           <w:p>
+            <w:proofErr w:type="spellStart"/>
             <w:r>
               <w:t>LogMessage</w:t>
             </w:r>
+            <w:proofErr w:type="spellEnd"/>
           </w:p>
         </w:tc>
         <w:tc>
@@ -3435,9 +3458,11 @@
                 <w:tab w:val="left" w:pos="2920"/>
               </w:tabs>
             </w:pPr>
+            <w:proofErr w:type="spellStart"/>
             <w:r>
               <w:t>Init</w:t>
             </w:r>
+            <w:proofErr w:type="spellEnd"/>
             <w:r>
               <w:tab/>
             </w:r>
@@ -4207,7 +4232,15 @@
           </w:tcPr>
           <w:p>
             <w:r>
-              <w:t>Organisation der Gruppe ist definiert (SoDa-Rollen); erste Risikoliste</w:t>
+              <w:t>Organisation der Gruppe ist definiert (</w:t>
+            </w:r>
+            <w:proofErr w:type="spellStart"/>
+            <w:r>
+              <w:t>SoDa</w:t>
+            </w:r>
+            <w:proofErr w:type="spellEnd"/>
+            <w:r>
+              <w:t>-Rollen); erste Risikoliste</w:t>
             </w:r>
             <w:r>
               <w:t>,</w:t>
@@ -4255,8 +4288,13 @@
             </w:r>
           </w:p>
           <w:p>
-            <w:r>
-              <w:t xml:space="preserve">Systemtesting einschliesslich der Definition des Vorgehens liegt vor. </w:t>
+            <w:proofErr w:type="spellStart"/>
+            <w:r>
+              <w:t>Systemtesting</w:t>
+            </w:r>
+            <w:proofErr w:type="spellEnd"/>
+            <w:r>
+              <w:t xml:space="preserve"> einschliesslich der Definition des Vorgehens liegt vor. </w:t>
             </w:r>
           </w:p>
           <w:p>
@@ -4266,19 +4304,105 @@
               </w:rPr>
             </w:pPr>
             <w:r>
-              <w:t xml:space="preserve">Entwicklung Sprint 1 abgeschlossen. Code wird in GitLab verwaltet und laufend integriert. </w:t>
-            </w:r>
+              <w:t xml:space="preserve">Entwicklung Sprint 1 abgeschlossen. Code wird in </w:t>
+            </w:r>
+            <w:proofErr w:type="spellStart"/>
+            <w:r>
+              <w:t>GitLab</w:t>
+            </w:r>
+            <w:proofErr w:type="spellEnd"/>
+            <w:r>
+              <w:t xml:space="preserve"> verwaltet und laufend integriert. </w:t>
+            </w:r>
+            <w:proofErr w:type="spellStart"/>
             <w:r>
               <w:rPr>
                 <w:lang w:val="en-GB"/>
               </w:rPr>
-              <w:t>Erste (geforderte) Unit-Tests laufen erfolgreich. Sp</w:t>
-            </w:r>
+              <w:t>Erste</w:t>
+            </w:r>
+            <w:proofErr w:type="spellEnd"/>
             <w:r>
               <w:rPr>
                 <w:lang w:val="en-GB"/>
               </w:rPr>
-              <w:t>rint 2 geplant (SprintBacklog).</w:t>
+              <w:t xml:space="preserve"> (</w:t>
+            </w:r>
+            <w:proofErr w:type="spellStart"/>
+            <w:r>
+              <w:rPr>
+                <w:lang w:val="en-GB"/>
+              </w:rPr>
+              <w:t>geforderte</w:t>
+            </w:r>
+            <w:proofErr w:type="spellEnd"/>
+            <w:r>
+              <w:rPr>
+                <w:lang w:val="en-GB"/>
+              </w:rPr>
+              <w:t xml:space="preserve">) Unit-Tests </w:t>
+            </w:r>
+            <w:proofErr w:type="spellStart"/>
+            <w:r>
+              <w:rPr>
+                <w:lang w:val="en-GB"/>
+              </w:rPr>
+              <w:t>laufen</w:t>
+            </w:r>
+            <w:proofErr w:type="spellEnd"/>
+            <w:r>
+              <w:rPr>
+                <w:lang w:val="en-GB"/>
+              </w:rPr>
+              <w:t xml:space="preserve"> </w:t>
+            </w:r>
+            <w:proofErr w:type="spellStart"/>
+            <w:r>
+              <w:rPr>
+                <w:lang w:val="en-GB"/>
+              </w:rPr>
+              <w:t>erfolgreich</w:t>
+            </w:r>
+            <w:proofErr w:type="spellEnd"/>
+            <w:r>
+              <w:rPr>
+                <w:lang w:val="en-GB"/>
+              </w:rPr>
+              <w:t>. Sp</w:t>
+            </w:r>
+            <w:r>
+              <w:rPr>
+                <w:lang w:val="en-GB"/>
+              </w:rPr>
+              <w:t xml:space="preserve">rint 2 </w:t>
+            </w:r>
+            <w:proofErr w:type="spellStart"/>
+            <w:r>
+              <w:rPr>
+                <w:lang w:val="en-GB"/>
+              </w:rPr>
+              <w:t>geplant</w:t>
+            </w:r>
+            <w:proofErr w:type="spellEnd"/>
+            <w:r>
+              <w:rPr>
+                <w:lang w:val="en-GB"/>
+              </w:rPr>
+              <w:t xml:space="preserve"> (</w:t>
+            </w:r>
+            <w:proofErr w:type="spellStart"/>
+            <w:r>
+              <w:rPr>
+                <w:lang w:val="en-GB"/>
+              </w:rPr>
+              <w:t>SprintBacklog</w:t>
+            </w:r>
+            <w:proofErr w:type="spellEnd"/>
+            <w:r>
+              <w:rPr>
+                <w:lang w:val="en-GB"/>
+              </w:rPr>
+              <w:t>).</w:t>
             </w:r>
           </w:p>
         </w:tc>
@@ -4321,7 +4445,15 @@
           </w:p>
           <w:p>
             <w:r>
-              <w:t xml:space="preserve">Sprint 2 abgeschlossen. Architektur ist festgelegt und exemplarisch dokumentiert. Release 1 ist lauffähig und kann demonstriert werden. Sprint 3 ist geplant (SprintBacklog). </w:t>
+              <w:t>Sprint 2 abgeschlossen. Architektur ist festgelegt und exemplarisch dokumentiert. Release 1 ist lauffähig und kann demonstriert werden. Sprint 3 ist geplant (</w:t>
+            </w:r>
+            <w:proofErr w:type="spellStart"/>
+            <w:r>
+              <w:t>SprintBacklog</w:t>
+            </w:r>
+            <w:proofErr w:type="spellEnd"/>
+            <w:r>
+              <w:t xml:space="preserve">). </w:t>
             </w:r>
           </w:p>
           <w:p>
@@ -4366,7 +4498,15 @@
           </w:tcPr>
           <w:p>
             <w:r>
-              <w:t xml:space="preserve">Sprint 4 abgeschlossen. Nachgeführte Softwarespezifikation liegt vor und ist reviewed. Alle Komponenten sind lauffähig und können demonstriert </w:t>
+              <w:t xml:space="preserve">Sprint 4 abgeschlossen. Nachgeführte Softwarespezifikation liegt vor und ist </w:t>
+            </w:r>
+            <w:proofErr w:type="spellStart"/>
+            <w:r>
+              <w:t>reviewed</w:t>
+            </w:r>
+            <w:proofErr w:type="spellEnd"/>
+            <w:r>
+              <w:t xml:space="preserve">. Alle Komponenten sind lauffähig und können demonstriert </w:t>
             </w:r>
             <w:r>
               <w:lastRenderedPageBreak/>
@@ -4408,13 +4548,41 @@
               <w:rPr>
                 <w:lang w:val="en-GB"/>
               </w:rPr>
-              <w:t>=&gt; Mo. 11. Dez.</w:t>
-            </w:r>
+              <w:t xml:space="preserve">=&gt; Mo. 11. </w:t>
+            </w:r>
+            <w:proofErr w:type="spellStart"/>
             <w:r>
               <w:rPr>
                 <w:lang w:val="en-GB"/>
               </w:rPr>
-              <w:t xml:space="preserve"> 2017, 18:00 ILIAS Briefkasten.</w:t>
+              <w:t>Dez</w:t>
+            </w:r>
+            <w:proofErr w:type="spellEnd"/>
+            <w:r>
+              <w:rPr>
+                <w:lang w:val="en-GB"/>
+              </w:rPr>
+              <w:t>.</w:t>
+            </w:r>
+            <w:r>
+              <w:rPr>
+                <w:lang w:val="en-GB"/>
+              </w:rPr>
+              <w:t xml:space="preserve"> 2017, 18:00 ILIAS </w:t>
+            </w:r>
+            <w:proofErr w:type="spellStart"/>
+            <w:r>
+              <w:rPr>
+                <w:lang w:val="en-GB"/>
+              </w:rPr>
+              <w:t>Briefkasten</w:t>
+            </w:r>
+            <w:proofErr w:type="spellEnd"/>
+            <w:r>
+              <w:rPr>
+                <w:lang w:val="en-GB"/>
+              </w:rPr>
+              <w:t>.</w:t>
             </w:r>
           </w:p>
         </w:tc>
@@ -4498,8 +4666,13 @@
     </w:p>
     <w:p>
       <w:r>
-        <w:t>- Sprint Retrospective</w:t>
+        <w:t xml:space="preserve">- Sprint </w:t>
       </w:r>
+      <w:proofErr w:type="spellStart"/>
+      <w:r>
+        <w:t>Retrospective</w:t>
+      </w:r>
+      <w:proofErr w:type="spellEnd"/>
     </w:p>
     <w:p>
       <w:pPr>
@@ -4620,12 +4793,14 @@
               </w:rPr>
               <w:t>-</w:t>
             </w:r>
+            <w:proofErr w:type="spellStart"/>
             <w:r>
               <w:rPr>
                 <w:b/>
               </w:rPr>
               <w:t>scheinlichkeit</w:t>
             </w:r>
+            <w:proofErr w:type="spellEnd"/>
           </w:p>
         </w:tc>
         <w:tc>
@@ -4864,8 +5039,13 @@
           </w:tcPr>
           <w:p>
             <w:r>
-              <w:t>Änderungen der Requirements</w:t>
-            </w:r>
+              <w:t xml:space="preserve">Änderungen der </w:t>
+            </w:r>
+            <w:proofErr w:type="spellStart"/>
+            <w:r>
+              <w:t>Requirements</w:t>
+            </w:r>
+            <w:proofErr w:type="spellEnd"/>
           </w:p>
         </w:tc>
         <w:tc>
@@ -4943,7 +5123,15 @@
           </w:tcPr>
           <w:p>
             <w:r>
-              <w:t>Ausfall des Git-Servers</w:t>
+              <w:t xml:space="preserve">Ausfall des </w:t>
+            </w:r>
+            <w:proofErr w:type="spellStart"/>
+            <w:r>
+              <w:t>Git</w:t>
+            </w:r>
+            <w:proofErr w:type="spellEnd"/>
+            <w:r>
+              <w:t>-Servers</w:t>
             </w:r>
           </w:p>
         </w:tc>
@@ -5088,7 +5276,23 @@
     <w:p/>
     <w:p>
       <w:r>
-        <w:t>In der folgenden Tabelle sind die ergriffenen Massnahmen zu den oben beschriebenen Risiken aufgeführt. Weiter werden Eintrittswahrscheinlichkeit und Schadensausmass nach Ergreifen der entsprechenden Massnahme neu geschätzt. Danach werden Inital- und Restrisiko in den letzten beiden Spalten gegenüber gestellt:</w:t>
+        <w:t xml:space="preserve">In der folgenden Tabelle sind die ergriffenen Massnahmen zu den oben beschriebenen Risiken aufgeführt. Weiter werden Eintrittswahrscheinlichkeit und Schadensausmass nach Ergreifen der entsprechenden Massnahme neu geschätzt. Danach werden </w:t>
+      </w:r>
+      <w:proofErr w:type="spellStart"/>
+      <w:r>
+        <w:t>Inital</w:t>
+      </w:r>
+      <w:proofErr w:type="spellEnd"/>
+      <w:r>
+        <w:t xml:space="preserve">- und Restrisiko in den letzten beiden Spalten </w:t>
+      </w:r>
+      <w:proofErr w:type="gramStart"/>
+      <w:r>
+        <w:t>gegenüber gestellt</w:t>
+      </w:r>
+      <w:proofErr w:type="gramEnd"/>
+      <w:r>
+        <w:t>:</w:t>
       </w:r>
     </w:p>
     <w:p/>
@@ -5190,12 +5394,14 @@
               </w:rPr>
               <w:t>-</w:t>
             </w:r>
+            <w:proofErr w:type="spellStart"/>
             <w:r>
               <w:rPr>
                 <w:b/>
               </w:rPr>
               <w:t>scheinlichkeit</w:t>
             </w:r>
+            <w:proofErr w:type="spellEnd"/>
           </w:p>
         </w:tc>
         <w:tc>
@@ -5403,7 +5609,15 @@
           </w:tcPr>
           <w:p>
             <w:r>
-              <w:t>Änderungen klein halten und regelmässig auf das Git Repository pushen.</w:t>
+              <w:t xml:space="preserve">Änderungen klein halten und regelmässig auf das </w:t>
+            </w:r>
+            <w:proofErr w:type="spellStart"/>
+            <w:r>
+              <w:t>Git</w:t>
+            </w:r>
+            <w:proofErr w:type="spellEnd"/>
+            <w:r>
+              <w:t xml:space="preserve"> Repository pushen.</w:t>
             </w:r>
           </w:p>
         </w:tc>
@@ -5648,8 +5862,13 @@
           </w:tcPr>
           <w:p>
             <w:r>
-              <w:t>Änderungen der Requirements</w:t>
-            </w:r>
+              <w:t xml:space="preserve">Änderungen der </w:t>
+            </w:r>
+            <w:proofErr w:type="spellStart"/>
+            <w:r>
+              <w:t>Requirements</w:t>
+            </w:r>
+            <w:proofErr w:type="spellEnd"/>
             <w:r>
               <w:t xml:space="preserve"> müssen erwartet werden. Die Code-Basis wird möglichst erweiterbar gehalten. </w:t>
             </w:r>
@@ -5772,10 +5991,26 @@
           </w:tcPr>
           <w:p>
             <w:r>
-              <w:t xml:space="preserve">Im Falle eines Ausfalls von Git wird ausgewichen </w:t>
-            </w:r>
-            <w:r>
-              <w:t>auf eine alternative Versionsverwaltung wie Mercurial.</w:t>
+              <w:t xml:space="preserve">Im Falle eines Ausfalls von </w:t>
+            </w:r>
+            <w:proofErr w:type="spellStart"/>
+            <w:r>
+              <w:t>Git</w:t>
+            </w:r>
+            <w:proofErr w:type="spellEnd"/>
+            <w:r>
+              <w:t xml:space="preserve"> wird ausgewichen </w:t>
+            </w:r>
+            <w:r>
+              <w:t xml:space="preserve">auf eine alternative Versionsverwaltung wie </w:t>
+            </w:r>
+            <w:proofErr w:type="spellStart"/>
+            <w:r>
+              <w:t>Mercurial</w:t>
+            </w:r>
+            <w:proofErr w:type="spellEnd"/>
+            <w:r>
+              <w:t>.</w:t>
             </w:r>
           </w:p>
         </w:tc>
@@ -5896,7 +6131,15 @@
           </w:tcPr>
           <w:p>
             <w:r>
-              <w:t>Dokumente frühzeitig herunterladen und in eigenes Git Repository einbinden.</w:t>
+              <w:t xml:space="preserve">Dokumente frühzeitig herunterladen und in eigenes </w:t>
+            </w:r>
+            <w:proofErr w:type="spellStart"/>
+            <w:r>
+              <w:t>Git</w:t>
+            </w:r>
+            <w:proofErr w:type="spellEnd"/>
+            <w:r>
+              <w:t xml:space="preserve"> Repository einbinden.</w:t>
             </w:r>
           </w:p>
         </w:tc>
@@ -6150,7 +6393,15 @@
               <w:t>eine bevorstehende</w:t>
             </w:r>
             <w:r>
-              <w:t xml:space="preserve"> Änderung der Requirments wurde </w:t>
+              <w:t xml:space="preserve"> Änderung der </w:t>
+            </w:r>
+            <w:proofErr w:type="spellStart"/>
+            <w:r>
+              <w:t>Requirments</w:t>
+            </w:r>
+            <w:proofErr w:type="spellEnd"/>
+            <w:r>
+              <w:t xml:space="preserve"> wurde </w:t>
             </w:r>
             <w:r>
               <w:t xml:space="preserve">im Vorfeld </w:t>
@@ -6189,11 +6440,19 @@
         </w:rPr>
       </w:pPr>
       <w:bookmarkStart w:id="10" w:name="_Toc498356898"/>
+      <w:proofErr w:type="spellStart"/>
       <w:r>
         <w:rPr>
           <w:szCs w:val="22"/>
         </w:rPr>
-        <w:t>Konfigurations Items</w:t>
+        <w:t>Konfigurations</w:t>
+      </w:r>
+      <w:proofErr w:type="spellEnd"/>
+      <w:r>
+        <w:rPr>
+          <w:szCs w:val="22"/>
+        </w:rPr>
+        <w:t xml:space="preserve"> Items</w:t>
       </w:r>
       <w:bookmarkEnd w:id="10"/>
     </w:p>
@@ -6217,9 +6476,11 @@
           <w:numId w:val="19"/>
         </w:numPr>
       </w:pPr>
+      <w:proofErr w:type="spellStart"/>
       <w:r>
         <w:t>LoggerComponent</w:t>
       </w:r>
+      <w:proofErr w:type="spellEnd"/>
     </w:p>
     <w:p>
       <w:pPr>
@@ -6229,9 +6490,11 @@
           <w:numId w:val="19"/>
         </w:numPr>
       </w:pPr>
+      <w:proofErr w:type="spellStart"/>
       <w:r>
         <w:t>LoggerServer</w:t>
       </w:r>
+      <w:proofErr w:type="spellEnd"/>
     </w:p>
     <w:p>
       <w:pPr>
@@ -6241,9 +6504,11 @@
           <w:numId w:val="19"/>
         </w:numPr>
       </w:pPr>
+      <w:proofErr w:type="spellStart"/>
       <w:r>
         <w:t>LoggerCommon</w:t>
       </w:r>
+      <w:proofErr w:type="spellEnd"/>
     </w:p>
     <w:p>
       <w:pPr>
@@ -6253,12 +6518,14 @@
           <w:numId w:val="19"/>
         </w:numPr>
       </w:pPr>
+      <w:proofErr w:type="spellStart"/>
       <w:r>
         <w:rPr>
           <w:lang w:val="de-DE"/>
         </w:rPr>
         <w:t>StringPersistorFile</w:t>
       </w:r>
+      <w:proofErr w:type="spellEnd"/>
     </w:p>
     <w:p>
       <w:pPr>
@@ -6268,8 +6535,13 @@
           <w:numId w:val="19"/>
         </w:numPr>
       </w:pPr>
+      <w:proofErr w:type="spellStart"/>
       <w:r>
-        <w:t xml:space="preserve">GameOfLife, die </w:t>
+        <w:t>GameOfLife</w:t>
+      </w:r>
+      <w:proofErr w:type="spellEnd"/>
+      <w:r>
+        <w:t xml:space="preserve">, die </w:t>
       </w:r>
       <w:r>
         <w:t xml:space="preserve">Applikation für </w:t>
@@ -6289,12 +6561,14 @@
           <w:numId w:val="19"/>
         </w:numPr>
       </w:pPr>
+      <w:proofErr w:type="spellStart"/>
       <w:r>
         <w:t>Logger</w:t>
       </w:r>
       <w:r>
         <w:t>Viewer</w:t>
       </w:r>
+      <w:proofErr w:type="spellEnd"/>
     </w:p>
     <w:p>
       <w:pPr>
@@ -6318,7 +6592,23 @@
     </w:p>
     <w:p>
       <w:r>
-        <w:t>Für die Entwicklung, inkl. dem Testing, wird folgende IntelliJ in folgender Konfiguration verwendet:</w:t>
+        <w:t xml:space="preserve">Für die Entwicklung, inkl. dem </w:t>
+      </w:r>
+      <w:proofErr w:type="spellStart"/>
+      <w:r>
+        <w:t>Testing</w:t>
+      </w:r>
+      <w:proofErr w:type="spellEnd"/>
+      <w:r>
+        <w:t xml:space="preserve">, wird folgende </w:t>
+      </w:r>
+      <w:proofErr w:type="spellStart"/>
+      <w:r>
+        <w:t>IntelliJ</w:t>
+      </w:r>
+      <w:proofErr w:type="spellEnd"/>
+      <w:r>
+        <w:t xml:space="preserve"> in folgender Konfiguration verwendet:</w:t>
       </w:r>
     </w:p>
     <w:p/>
@@ -6371,8 +6661,30 @@
         <w:rPr>
           <w:lang w:val="en-US"/>
         </w:rPr>
-        <w:t>JVM: OpenJDK 64-Bit Server VM by JetBrains s.r.o</w:t>
+        <w:t xml:space="preserve">JVM: OpenJDK 64-Bit Server VM by </w:t>
       </w:r>
+      <w:proofErr w:type="spellStart"/>
+      <w:r>
+        <w:rPr>
+          <w:lang w:val="en-US"/>
+        </w:rPr>
+        <w:t>JetBrains</w:t>
+      </w:r>
+      <w:proofErr w:type="spellEnd"/>
+      <w:r>
+        <w:rPr>
+          <w:lang w:val="en-US"/>
+        </w:rPr>
+        <w:t xml:space="preserve"> </w:t>
+      </w:r>
+      <w:proofErr w:type="spellStart"/>
+      <w:r>
+        <w:rPr>
+          <w:lang w:val="en-US"/>
+        </w:rPr>
+        <w:t>s.r.o</w:t>
+      </w:r>
+      <w:proofErr w:type="spellEnd"/>
     </w:p>
     <w:p>
       <w:pPr>
@@ -6395,23 +6707,41 @@
       <w:bookmarkEnd w:id="12"/>
     </w:p>
     <w:p>
+      <w:proofErr w:type="spellStart"/>
       <w:r>
-        <w:t>IntelliJ unterstützt nativ die Verwendung von</w:t>
+        <w:t>IntelliJ</w:t>
+      </w:r>
+      <w:proofErr w:type="spellEnd"/>
+      <w:r>
+        <w:t xml:space="preserve"> unterstützt nativ die Verwendung von</w:t>
       </w:r>
       <w:r>
         <w:t xml:space="preserve"> Versionskontrollwerkzeugen wie</w:t>
       </w:r>
       <w:r>
-        <w:t xml:space="preserve"> Git. </w:t>
+        <w:t xml:space="preserve"> </w:t>
+      </w:r>
+      <w:proofErr w:type="spellStart"/>
+      <w:r>
+        <w:t>Git</w:t>
+      </w:r>
+      <w:proofErr w:type="spellEnd"/>
+      <w:r>
+        <w:t xml:space="preserve">. </w:t>
       </w:r>
       <w:r>
         <w:t xml:space="preserve">Das Projekt wird in den folgenden </w:t>
       </w:r>
+      <w:proofErr w:type="spellStart"/>
       <w:r>
         <w:t>Git-</w:t>
       </w:r>
       <w:r>
-        <w:t>Repositories verwaltet:</w:t>
+        <w:t>Repositories</w:t>
+      </w:r>
+      <w:proofErr w:type="spellEnd"/>
+      <w:r>
+        <w:t xml:space="preserve"> verwaltet:</w:t>
       </w:r>
     </w:p>
     <w:p/>
@@ -6454,11 +6784,19 @@
                 <w:b/>
               </w:rPr>
             </w:pPr>
+            <w:proofErr w:type="spellStart"/>
             <w:r>
               <w:rPr>
                 <w:b/>
               </w:rPr>
-              <w:t>Git-Repository</w:t>
+              <w:t>Git</w:t>
+            </w:r>
+            <w:proofErr w:type="spellEnd"/>
+            <w:r>
+              <w:rPr>
+                <w:b/>
+              </w:rPr>
+              <w:t>-Repository</w:t>
             </w:r>
           </w:p>
         </w:tc>
@@ -6567,11 +6905,16 @@
             <w:r>
               <w:t xml:space="preserve">Implementation der </w:t>
             </w:r>
+            <w:proofErr w:type="spellStart"/>
             <w:r>
               <w:t>S</w:t>
             </w:r>
             <w:r>
-              <w:t>tringpersistor-</w:t>
+              <w:t>tringpersistor</w:t>
+            </w:r>
+            <w:proofErr w:type="spellEnd"/>
+            <w:r>
+              <w:t>-</w:t>
             </w:r>
             <w:r>
               <w:t>API</w:t>
@@ -6601,6 +6944,7 @@
             <w:vAlign w:val="center"/>
           </w:tcPr>
           <w:p>
+            <w:proofErr w:type="spellStart"/>
             <w:r>
               <w:t>Dokument</w:t>
             </w:r>
@@ -6610,6 +6954,7 @@
             <w:r>
               <w:t>verwaltung</w:t>
             </w:r>
+            <w:proofErr w:type="spellEnd"/>
           </w:p>
         </w:tc>
         <w:tc>
@@ -6635,11 +6980,11 @@
             <w:vAlign w:val="center"/>
           </w:tcPr>
           <w:p>
+            <w:proofErr w:type="spellStart"/>
             <w:r>
               <w:t>Deploymentverwaltung</w:t>
             </w:r>
-            <w:bookmarkStart w:id="13" w:name="_GoBack"/>
-            <w:bookmarkEnd w:id="13"/>
+            <w:proofErr w:type="spellEnd"/>
           </w:p>
         </w:tc>
         <w:tc>
@@ -6678,22 +7023,24 @@
           <w:numId w:val="11"/>
         </w:numPr>
       </w:pPr>
-      <w:bookmarkStart w:id="14" w:name="_Toc498356901"/>
+      <w:bookmarkStart w:id="13" w:name="_Toc498356901"/>
+      <w:proofErr w:type="spellStart"/>
       <w:r>
         <w:lastRenderedPageBreak/>
         <w:t>Testing</w:t>
       </w:r>
-      <w:bookmarkEnd w:id="14"/>
+      <w:bookmarkEnd w:id="13"/>
+      <w:proofErr w:type="spellEnd"/>
     </w:p>
     <w:p>
       <w:pPr>
         <w:pStyle w:val="berschrift2"/>
       </w:pPr>
-      <w:bookmarkStart w:id="15" w:name="_Toc498356902"/>
+      <w:bookmarkStart w:id="14" w:name="_Toc498356902"/>
       <w:r>
         <w:t>Testplan</w:t>
       </w:r>
-      <w:bookmarkEnd w:id="15"/>
+      <w:bookmarkEnd w:id="14"/>
     </w:p>
     <w:p>
       <w:r>
@@ -6737,9 +7084,11 @@
           <w:numId w:val="19"/>
         </w:numPr>
       </w:pPr>
+      <w:proofErr w:type="spellStart"/>
       <w:r>
         <w:t>LoggerComponent</w:t>
       </w:r>
+      <w:proofErr w:type="spellEnd"/>
     </w:p>
     <w:p>
       <w:pPr>
@@ -6749,9 +7098,11 @@
           <w:numId w:val="19"/>
         </w:numPr>
       </w:pPr>
+      <w:proofErr w:type="spellStart"/>
       <w:r>
         <w:t>LoggerServer</w:t>
       </w:r>
+      <w:proofErr w:type="spellEnd"/>
     </w:p>
     <w:p>
       <w:pPr>
@@ -6761,12 +7112,14 @@
           <w:numId w:val="19"/>
         </w:numPr>
       </w:pPr>
+      <w:proofErr w:type="spellStart"/>
       <w:r>
         <w:rPr>
           <w:lang w:val="de-DE"/>
         </w:rPr>
         <w:t>StringPersistorFile</w:t>
       </w:r>
+      <w:proofErr w:type="spellEnd"/>
     </w:p>
     <w:p>
       <w:pPr>
@@ -6776,9 +7129,11 @@
           <w:numId w:val="19"/>
         </w:numPr>
       </w:pPr>
+      <w:proofErr w:type="spellStart"/>
       <w:r>
         <w:t>LoggerViewer</w:t>
       </w:r>
+      <w:proofErr w:type="spellEnd"/>
     </w:p>
     <w:p/>
     <w:p>
@@ -6806,9 +7161,11 @@
           <w:numId w:val="19"/>
         </w:numPr>
       </w:pPr>
+      <w:proofErr w:type="spellStart"/>
       <w:r>
         <w:t>GameOfLife</w:t>
       </w:r>
+      <w:proofErr w:type="spellEnd"/>
     </w:p>
     <w:p>
       <w:pPr>
@@ -6821,14 +7178,14 @@
           <w:szCs w:val="22"/>
         </w:rPr>
       </w:pPr>
-      <w:bookmarkStart w:id="16" w:name="_Toc498356903"/>
+      <w:bookmarkStart w:id="15" w:name="_Toc498356903"/>
       <w:r>
         <w:rPr>
           <w:szCs w:val="22"/>
         </w:rPr>
         <w:t>Testdesign</w:t>
       </w:r>
-      <w:bookmarkEnd w:id="16"/>
+      <w:bookmarkEnd w:id="15"/>
     </w:p>
     <w:p>
       <w:r>
@@ -6838,7 +7195,15 @@
         <w:t xml:space="preserve">automatisierten </w:t>
       </w:r>
       <w:r>
-        <w:t>Überprüfung der einzelnen Komponenten werden JUnit-Tests verwendet.</w:t>
+        <w:t xml:space="preserve">Überprüfung der einzelnen Komponenten werden </w:t>
+      </w:r>
+      <w:proofErr w:type="spellStart"/>
+      <w:r>
+        <w:t>JUnit</w:t>
+      </w:r>
+      <w:proofErr w:type="spellEnd"/>
+      <w:r>
+        <w:t>-Tests verwendet.</w:t>
       </w:r>
       <w:r>
         <w:t xml:space="preserve"> </w:t>
@@ -6846,11 +7211,29 @@
       <w:r>
         <w:t>Diese werden nach dem Prinzip „</w:t>
       </w:r>
+      <w:proofErr w:type="spellStart"/>
       <w:r>
-        <w:t>Arrange, Act, Assert</w:t>
+        <w:t>Arrange</w:t>
       </w:r>
+      <w:proofErr w:type="spellEnd"/>
       <w:r>
-        <w:t xml:space="preserve"> (Revert)“</w:t>
+        <w:t xml:space="preserve">, Act, </w:t>
+      </w:r>
+      <w:proofErr w:type="spellStart"/>
+      <w:r>
+        <w:t>Assert</w:t>
+      </w:r>
+      <w:proofErr w:type="spellEnd"/>
+      <w:r>
+        <w:t xml:space="preserve"> (</w:t>
+      </w:r>
+      <w:proofErr w:type="spellStart"/>
+      <w:r>
+        <w:t>Revert</w:t>
+      </w:r>
+      <w:proofErr w:type="spellEnd"/>
+      <w:r>
+        <w:t>)“</w:t>
       </w:r>
       <w:r>
         <w:t xml:space="preserve"> </w:t>
@@ -6925,6 +7308,16 @@
     </w:p>
     <w:p>
       <w:pPr>
+        <w:adjustRightInd/>
+        <w:snapToGrid/>
+        <w:spacing w:line="240" w:lineRule="auto"/>
+      </w:pPr>
+      <w:r>
+        <w:br w:type="page"/>
+      </w:r>
+    </w:p>
+    <w:p>
+      <w:pPr>
         <w:pStyle w:val="berschrift2"/>
         <w:tabs>
           <w:tab w:val="clear" w:pos="1701"/>
@@ -6934,14 +7327,15 @@
           <w:szCs w:val="22"/>
         </w:rPr>
       </w:pPr>
-      <w:bookmarkStart w:id="17" w:name="_Toc498356904"/>
+      <w:bookmarkStart w:id="16" w:name="_Toc498356904"/>
       <w:r>
         <w:rPr>
           <w:szCs w:val="22"/>
         </w:rPr>
+        <w:lastRenderedPageBreak/>
         <w:t>Testfälle</w:t>
       </w:r>
-      <w:bookmarkEnd w:id="17"/>
+      <w:bookmarkEnd w:id="16"/>
     </w:p>
     <w:p>
       <w:r>
@@ -6980,11 +7374,10 @@
               <w:tabs>
                 <w:tab w:val="left" w:pos="851"/>
                 <w:tab w:val="left" w:pos="1702"/>
-                <w:tab w:val="left" w:pos="2943"/>
+                <w:tab w:val="left" w:pos="8222"/>
               </w:tabs>
             </w:pPr>
             <w:r>
-              <w:lastRenderedPageBreak/>
               <w:t xml:space="preserve">Case 1: </w:t>
             </w:r>
             <w:r>
@@ -6998,6 +7391,9 @@
             </w:r>
             <w:r>
               <w:tab/>
+            </w:r>
+            <w:r>
+              <w:t>v. 1.0</w:t>
             </w:r>
           </w:p>
         </w:tc>
@@ -7028,14 +7424,34 @@
               <w:t>kann</w:t>
             </w:r>
             <w:r>
-              <w:t xml:space="preserve"> anhand des Fully Qualified Class Name in der Datei </w:t>
-            </w:r>
+              <w:t xml:space="preserve"> anhand des Fully </w:t>
+            </w:r>
+            <w:proofErr w:type="spellStart"/>
+            <w:r>
+              <w:t>Qualified</w:t>
+            </w:r>
+            <w:proofErr w:type="spellEnd"/>
+            <w:r>
+              <w:t xml:space="preserve"> Class Name in der Datei </w:t>
+            </w:r>
+            <w:proofErr w:type="spellStart"/>
+            <w:proofErr w:type="gramStart"/>
             <w:r>
               <w:t>client</w:t>
             </w:r>
             <w:r>
-              <w:t>.properties instantiiert</w:t>
-            </w:r>
+              <w:t>.properties</w:t>
+            </w:r>
+            <w:proofErr w:type="spellEnd"/>
+            <w:proofErr w:type="gramEnd"/>
+            <w:r>
+              <w:t xml:space="preserve"> </w:t>
+            </w:r>
+            <w:proofErr w:type="spellStart"/>
+            <w:r>
+              <w:t>instantiiert</w:t>
+            </w:r>
+            <w:proofErr w:type="spellEnd"/>
             <w:r>
               <w:t xml:space="preserve"> werden</w:t>
             </w:r>
@@ -7069,12 +7485,16 @@
               </w:numPr>
               <w:ind w:left="368"/>
             </w:pPr>
+            <w:proofErr w:type="spellStart"/>
+            <w:proofErr w:type="gramStart"/>
             <w:r>
               <w:t>client</w:t>
             </w:r>
             <w:r>
               <w:t>.properties</w:t>
             </w:r>
+            <w:proofErr w:type="spellEnd"/>
+            <w:proofErr w:type="gramEnd"/>
             <w:r>
               <w:t xml:space="preserve"> liegt vor</w:t>
             </w:r>
@@ -7088,11 +7508,34 @@
               </w:numPr>
               <w:ind w:left="368"/>
             </w:pPr>
+            <w:proofErr w:type="spellStart"/>
+            <w:proofErr w:type="gramStart"/>
             <w:r>
               <w:t>client</w:t>
             </w:r>
             <w:r>
-              <w:t>.properties enthält den Fully Qualified Class Name einer Klasse, die das Interface LoggerSetup implementiert</w:t>
+              <w:t>.properties</w:t>
+            </w:r>
+            <w:proofErr w:type="spellEnd"/>
+            <w:proofErr w:type="gramEnd"/>
+            <w:r>
+              <w:t xml:space="preserve"> enthält den Fully </w:t>
+            </w:r>
+            <w:proofErr w:type="spellStart"/>
+            <w:r>
+              <w:t>Qualified</w:t>
+            </w:r>
+            <w:proofErr w:type="spellEnd"/>
+            <w:r>
+              <w:t xml:space="preserve"> Class Name einer Klasse, die das Interface </w:t>
+            </w:r>
+            <w:proofErr w:type="spellStart"/>
+            <w:r>
+              <w:t>LoggerSetup</w:t>
+            </w:r>
+            <w:proofErr w:type="spellEnd"/>
+            <w:r>
+              <w:t xml:space="preserve"> implementiert</w:t>
             </w:r>
           </w:p>
         </w:tc>
@@ -7189,8 +7632,21 @@
               </w:numPr>
               <w:ind w:left="361"/>
             </w:pPr>
-            <w:r>
-              <w:t>StandaloneGameOfLive oder GameOfLife starten</w:t>
+            <w:proofErr w:type="spellStart"/>
+            <w:r>
+              <w:t>StandaloneGameOfLive</w:t>
+            </w:r>
+            <w:proofErr w:type="spellEnd"/>
+            <w:r>
+              <w:t xml:space="preserve"> oder </w:t>
+            </w:r>
+            <w:proofErr w:type="spellStart"/>
+            <w:r>
+              <w:t>GameOfLife</w:t>
+            </w:r>
+            <w:proofErr w:type="spellEnd"/>
+            <w:r>
+              <w:t xml:space="preserve"> starten</w:t>
             </w:r>
           </w:p>
         </w:tc>
@@ -7223,7 +7679,7 @@
               <w:tabs>
                 <w:tab w:val="left" w:pos="851"/>
                 <w:tab w:val="left" w:pos="1702"/>
-                <w:tab w:val="left" w:pos="2905"/>
+                <w:tab w:val="left" w:pos="8222"/>
               </w:tabs>
             </w:pPr>
             <w:r>
@@ -7246,6 +7702,9 @@
             </w:r>
             <w:r>
               <w:tab/>
+            </w:r>
+            <w:r>
+              <w:t>v. 1.0</w:t>
             </w:r>
           </w:p>
         </w:tc>
@@ -7427,8 +7886,21 @@
               </w:numPr>
               <w:ind w:left="368"/>
             </w:pPr>
-            <w:r>
-              <w:t>StandaloneGameOfLive oder GameOfLife starten</w:t>
+            <w:proofErr w:type="spellStart"/>
+            <w:r>
+              <w:t>StandaloneGameOfLive</w:t>
+            </w:r>
+            <w:proofErr w:type="spellEnd"/>
+            <w:r>
+              <w:t xml:space="preserve"> oder </w:t>
+            </w:r>
+            <w:proofErr w:type="spellStart"/>
+            <w:r>
+              <w:t>GameOfLife</w:t>
+            </w:r>
+            <w:proofErr w:type="spellEnd"/>
+            <w:r>
+              <w:t xml:space="preserve"> starten</w:t>
             </w:r>
           </w:p>
           <w:p>
@@ -7480,17 +7952,55 @@
               <w:tabs>
                 <w:tab w:val="left" w:pos="851"/>
                 <w:tab w:val="left" w:pos="1702"/>
-                <w:tab w:val="left" w:pos="2905"/>
+                <w:tab w:val="left" w:pos="8222"/>
               </w:tabs>
+              <w:rPr>
+                <w:lang w:val="en-US"/>
+              </w:rPr>
             </w:pPr>
             <w:r>
+              <w:rPr>
+                <w:lang w:val="en-US"/>
+              </w:rPr>
               <w:t xml:space="preserve">Case 3: </w:t>
             </w:r>
             <w:r>
+              <w:rPr>
+                <w:lang w:val="en-US"/>
+              </w:rPr>
               <w:tab/>
             </w:r>
             <w:r>
-              <w:t>Logger loggt remote</w:t>
+              <w:rPr>
+                <w:lang w:val="en-US"/>
+              </w:rPr>
+              <w:t xml:space="preserve">Logger </w:t>
+            </w:r>
+            <w:proofErr w:type="spellStart"/>
+            <w:r>
+              <w:rPr>
+                <w:lang w:val="en-US"/>
+              </w:rPr>
+              <w:t>loggt</w:t>
+            </w:r>
+            <w:proofErr w:type="spellEnd"/>
+            <w:r>
+              <w:rPr>
+                <w:lang w:val="en-US"/>
+              </w:rPr>
+              <w:t xml:space="preserve"> remote</w:t>
+            </w:r>
+            <w:r>
+              <w:rPr>
+                <w:lang w:val="en-US"/>
+              </w:rPr>
+              <w:tab/>
+            </w:r>
+            <w:r>
+              <w:rPr>
+                <w:lang w:val="en-US"/>
+              </w:rPr>
+              <w:t>v. 1.0</w:t>
             </w:r>
           </w:p>
         </w:tc>
@@ -7635,8 +8145,21 @@
               </w:numPr>
               <w:ind w:left="368"/>
             </w:pPr>
-            <w:r>
-              <w:t>StandaloneGameOfLive oder GameOfLife starten</w:t>
+            <w:proofErr w:type="spellStart"/>
+            <w:r>
+              <w:t>StandaloneGameOfLive</w:t>
+            </w:r>
+            <w:proofErr w:type="spellEnd"/>
+            <w:r>
+              <w:t xml:space="preserve"> oder </w:t>
+            </w:r>
+            <w:proofErr w:type="spellStart"/>
+            <w:r>
+              <w:t>GameOfLife</w:t>
+            </w:r>
+            <w:proofErr w:type="spellEnd"/>
+            <w:r>
+              <w:t xml:space="preserve"> starten</w:t>
             </w:r>
           </w:p>
           <w:p>
@@ -7666,7 +8189,15 @@
               <w:t>»</w:t>
             </w:r>
             <w:r>
-              <w:t xml:space="preserve"> mit der Nachricht "Initializing UI..."</w:t>
+              <w:t xml:space="preserve"> mit der Nachricht "</w:t>
+            </w:r>
+            <w:proofErr w:type="spellStart"/>
+            <w:r>
+              <w:t>Initializing</w:t>
+            </w:r>
+            <w:proofErr w:type="spellEnd"/>
+            <w:r>
+              <w:t xml:space="preserve"> UI..."</w:t>
             </w:r>
             <w:r>
               <w:t xml:space="preserve"> enthält</w:t>
@@ -7698,6 +8229,13 @@
             <w:shd w:val="clear" w:color="auto" w:fill="F2F2F2" w:themeFill="background1" w:themeFillShade="F2"/>
           </w:tcPr>
           <w:p>
+            <w:pPr>
+              <w:tabs>
+                <w:tab w:val="left" w:pos="851"/>
+                <w:tab w:val="left" w:pos="1702"/>
+                <w:tab w:val="left" w:pos="8222"/>
+              </w:tabs>
+            </w:pPr>
             <w:r>
               <w:t xml:space="preserve">Case 4: </w:t>
             </w:r>
@@ -7706,6 +8244,12 @@
             </w:r>
             <w:r>
               <w:t>Server unterstützt mehrere Clients gleichzeitig</w:t>
+            </w:r>
+            <w:r>
+              <w:tab/>
+            </w:r>
+            <w:r>
+              <w:t>v. 1.0</w:t>
             </w:r>
           </w:p>
         </w:tc>
@@ -7880,6 +8424,7 @@
           </w:tcPr>
           <w:p>
             <w:r>
+              <w:lastRenderedPageBreak/>
               <w:t>Testablauf</w:t>
             </w:r>
           </w:p>
@@ -7910,8 +8455,21 @@
               </w:numPr>
               <w:ind w:left="368"/>
             </w:pPr>
-            <w:r>
-              <w:t xml:space="preserve">StandaloneGameOfLive oder GameOfLife </w:t>
+            <w:proofErr w:type="spellStart"/>
+            <w:r>
+              <w:t>StandaloneGameOfLive</w:t>
+            </w:r>
+            <w:proofErr w:type="spellEnd"/>
+            <w:r>
+              <w:t xml:space="preserve"> oder </w:t>
+            </w:r>
+            <w:proofErr w:type="spellStart"/>
+            <w:r>
+              <w:t>GameOfLife</w:t>
+            </w:r>
+            <w:proofErr w:type="spellEnd"/>
+            <w:r>
+              <w:t xml:space="preserve"> </w:t>
             </w:r>
             <w:r>
               <w:t xml:space="preserve">auf ersten Client </w:t>
@@ -7929,8 +8487,21 @@
               </w:numPr>
               <w:ind w:left="368"/>
             </w:pPr>
-            <w:r>
-              <w:t>StandaloneGameOfLive oder GameOfLife auf zweitem Client starten</w:t>
+            <w:proofErr w:type="spellStart"/>
+            <w:r>
+              <w:t>StandaloneGameOfLive</w:t>
+            </w:r>
+            <w:proofErr w:type="spellEnd"/>
+            <w:r>
+              <w:t xml:space="preserve"> oder </w:t>
+            </w:r>
+            <w:proofErr w:type="spellStart"/>
+            <w:r>
+              <w:t>GameOfLife</w:t>
+            </w:r>
+            <w:proofErr w:type="spellEnd"/>
+            <w:r>
+              <w:t xml:space="preserve"> auf zweitem Client starten</w:t>
             </w:r>
           </w:p>
           <w:p>
@@ -7952,7 +8523,15 @@
               <w:t>»</w:t>
             </w:r>
             <w:r>
-              <w:t xml:space="preserve"> mit der Nachricht "Initializing UI..."</w:t>
+              <w:t xml:space="preserve"> mit der Nachricht "</w:t>
+            </w:r>
+            <w:proofErr w:type="spellStart"/>
+            <w:r>
+              <w:t>Initializing</w:t>
+            </w:r>
+            <w:proofErr w:type="spellEnd"/>
+            <w:r>
+              <w:t xml:space="preserve"> UI..."</w:t>
             </w:r>
             <w:r>
               <w:t xml:space="preserve"> enthält</w:t>
@@ -7984,6 +8563,13 @@
             <w:shd w:val="clear" w:color="auto" w:fill="F2F2F2" w:themeFill="background1" w:themeFillShade="F2"/>
           </w:tcPr>
           <w:p>
+            <w:pPr>
+              <w:tabs>
+                <w:tab w:val="left" w:pos="851"/>
+                <w:tab w:val="left" w:pos="1702"/>
+                <w:tab w:val="left" w:pos="8222"/>
+              </w:tabs>
+            </w:pPr>
             <w:r>
               <w:t xml:space="preserve">Case </w:t>
             </w:r>
@@ -7998,6 +8584,12 @@
             </w:r>
             <w:r>
               <w:t>Viewer kann Messages von Server anzeigen</w:t>
+            </w:r>
+            <w:r>
+              <w:tab/>
+            </w:r>
+            <w:r>
+              <w:t>v. 1.0</w:t>
             </w:r>
           </w:p>
         </w:tc>
@@ -8155,8 +8747,21 @@
               </w:numPr>
               <w:ind w:left="368"/>
             </w:pPr>
-            <w:r>
-              <w:t>StandaloneGameOfLive oder GameOfLife starten</w:t>
+            <w:proofErr w:type="spellStart"/>
+            <w:r>
+              <w:t>StandaloneGameOfLive</w:t>
+            </w:r>
+            <w:proofErr w:type="spellEnd"/>
+            <w:r>
+              <w:t xml:space="preserve"> oder </w:t>
+            </w:r>
+            <w:proofErr w:type="spellStart"/>
+            <w:r>
+              <w:t>GameOfLife</w:t>
+            </w:r>
+            <w:proofErr w:type="spellEnd"/>
+            <w:r>
+              <w:t xml:space="preserve"> starten</w:t>
             </w:r>
           </w:p>
           <w:p>
@@ -8192,12 +8797,12 @@
     <w:tbl>
       <w:tblPr>
         <w:tblStyle w:val="Tabellenraster"/>
-        <w:tblW w:w="9053" w:type="dxa"/>
+        <w:tblW w:w="8930" w:type="dxa"/>
         <w:tblLook w:val="04A0" w:firstRow="1" w:lastRow="0" w:firstColumn="1" w:lastColumn="0" w:noHBand="0" w:noVBand="1"/>
       </w:tblPr>
       <w:tblGrid>
-        <w:gridCol w:w="1900"/>
-        <w:gridCol w:w="7153"/>
+        <w:gridCol w:w="1894"/>
+        <w:gridCol w:w="7036"/>
       </w:tblGrid>
       <w:tr>
         <w:trPr>
@@ -8205,11 +8810,18 @@
         </w:trPr>
         <w:tc>
           <w:tcPr>
-            <w:tcW w:w="9053" w:type="dxa"/>
+            <w:tcW w:w="8988" w:type="dxa"/>
             <w:gridSpan w:val="2"/>
             <w:shd w:val="clear" w:color="auto" w:fill="F2F2F2" w:themeFill="background1" w:themeFillShade="F2"/>
           </w:tcPr>
           <w:p>
+            <w:pPr>
+              <w:tabs>
+                <w:tab w:val="left" w:pos="851"/>
+                <w:tab w:val="left" w:pos="1702"/>
+                <w:tab w:val="left" w:pos="8222"/>
+              </w:tabs>
+            </w:pPr>
             <w:r>
               <w:t xml:space="preserve">Case </w:t>
             </w:r>
@@ -8224,6 +8836,12 @@
             </w:r>
             <w:r>
               <w:t>Logger kann mit Verbindungsunterbruch umgehen</w:t>
+            </w:r>
+            <w:r>
+              <w:tab/>
+            </w:r>
+            <w:r>
+              <w:t>v. 1.0</w:t>
             </w:r>
           </w:p>
         </w:tc>
@@ -8237,6 +8855,13 @@
             <w:tcW w:w="1900" w:type="dxa"/>
           </w:tcPr>
           <w:p>
+            <w:pPr>
+              <w:tabs>
+                <w:tab w:val="left" w:pos="851"/>
+                <w:tab w:val="left" w:pos="1702"/>
+                <w:tab w:val="left" w:pos="8222"/>
+              </w:tabs>
+            </w:pPr>
             <w:r>
               <w:t>Beschreibung</w:t>
             </w:r>
@@ -8244,11 +8869,26 @@
         </w:tc>
         <w:tc>
           <w:tcPr>
-            <w:tcW w:w="7153" w:type="dxa"/>
-          </w:tcPr>
-          <w:p>
-            <w:r>
-              <w:t>Verbindungsunterbruch nach erfolgtem Verbindungsaufbau wird über lokales Logfile.txt überbrückt. Nach Wiederherstellen der Verbindung werden die lokalen LogMessages an den Server nachgereicht und der Logger loggt wieder auf den Server.</w:t>
+            <w:tcW w:w="7088" w:type="dxa"/>
+          </w:tcPr>
+          <w:p>
+            <w:pPr>
+              <w:tabs>
+                <w:tab w:val="left" w:pos="851"/>
+                <w:tab w:val="left" w:pos="1702"/>
+                <w:tab w:val="left" w:pos="8222"/>
+              </w:tabs>
+            </w:pPr>
+            <w:r>
+              <w:t xml:space="preserve">Verbindungsunterbruch nach erfolgtem Verbindungsaufbau wird über lokales Logfile.txt überbrückt. Nach Wiederherstellen der Verbindung werden die lokalen </w:t>
+            </w:r>
+            <w:proofErr w:type="spellStart"/>
+            <w:r>
+              <w:t>LogMessages</w:t>
+            </w:r>
+            <w:proofErr w:type="spellEnd"/>
+            <w:r>
+              <w:t xml:space="preserve"> an den Server nachgereicht und der Logger loggt wieder auf den Server.</w:t>
             </w:r>
           </w:p>
         </w:tc>
@@ -8262,6 +8902,13 @@
             <w:tcW w:w="1900" w:type="dxa"/>
           </w:tcPr>
           <w:p>
+            <w:pPr>
+              <w:tabs>
+                <w:tab w:val="left" w:pos="851"/>
+                <w:tab w:val="left" w:pos="1702"/>
+                <w:tab w:val="left" w:pos="8222"/>
+              </w:tabs>
+            </w:pPr>
             <w:r>
               <w:t>Vorbedingung</w:t>
             </w:r>
@@ -8269,7 +8916,7 @@
         </w:tc>
         <w:tc>
           <w:tcPr>
-            <w:tcW w:w="7153" w:type="dxa"/>
+            <w:tcW w:w="7088" w:type="dxa"/>
           </w:tcPr>
           <w:p>
             <w:pPr>
@@ -8278,6 +8925,11 @@
                 <w:ilvl w:val="0"/>
                 <w:numId w:val="30"/>
               </w:numPr>
+              <w:tabs>
+                <w:tab w:val="left" w:pos="851"/>
+                <w:tab w:val="left" w:pos="1702"/>
+                <w:tab w:val="left" w:pos="8222"/>
+              </w:tabs>
               <w:ind w:left="368"/>
             </w:pPr>
             <w:r>
@@ -8291,6 +8943,11 @@
                 <w:ilvl w:val="0"/>
                 <w:numId w:val="30"/>
               </w:numPr>
+              <w:tabs>
+                <w:tab w:val="left" w:pos="851"/>
+                <w:tab w:val="left" w:pos="1702"/>
+                <w:tab w:val="left" w:pos="8222"/>
+              </w:tabs>
               <w:ind w:left="368"/>
             </w:pPr>
             <w:r>
@@ -8308,6 +8965,13 @@
             <w:tcW w:w="1900" w:type="dxa"/>
           </w:tcPr>
           <w:p>
+            <w:pPr>
+              <w:tabs>
+                <w:tab w:val="left" w:pos="851"/>
+                <w:tab w:val="left" w:pos="1702"/>
+                <w:tab w:val="left" w:pos="8222"/>
+              </w:tabs>
+            </w:pPr>
             <w:r>
               <w:t>Erwartetes Ergebnis</w:t>
             </w:r>
@@ -8315,9 +8979,16 @@
         </w:tc>
         <w:tc>
           <w:tcPr>
-            <w:tcW w:w="7153" w:type="dxa"/>
-          </w:tcPr>
-          <w:p>
+            <w:tcW w:w="7088" w:type="dxa"/>
+          </w:tcPr>
+          <w:p>
+            <w:pPr>
+              <w:tabs>
+                <w:tab w:val="left" w:pos="851"/>
+                <w:tab w:val="left" w:pos="1702"/>
+                <w:tab w:val="left" w:pos="8222"/>
+              </w:tabs>
+            </w:pPr>
             <w:r>
               <w:t>Log-Messages werden im Viewer dargestellt</w:t>
             </w:r>
@@ -8333,6 +9004,13 @@
             <w:tcW w:w="1900" w:type="dxa"/>
           </w:tcPr>
           <w:p>
+            <w:pPr>
+              <w:tabs>
+                <w:tab w:val="left" w:pos="851"/>
+                <w:tab w:val="left" w:pos="1702"/>
+                <w:tab w:val="left" w:pos="8222"/>
+              </w:tabs>
+            </w:pPr>
             <w:r>
               <w:t>Erwartetes Ergebnis im Fehlerfall</w:t>
             </w:r>
@@ -8340,9 +9018,16 @@
         </w:tc>
         <w:tc>
           <w:tcPr>
-            <w:tcW w:w="7153" w:type="dxa"/>
-          </w:tcPr>
-          <w:p>
+            <w:tcW w:w="7088" w:type="dxa"/>
+          </w:tcPr>
+          <w:p>
+            <w:pPr>
+              <w:tabs>
+                <w:tab w:val="left" w:pos="851"/>
+                <w:tab w:val="left" w:pos="1702"/>
+                <w:tab w:val="left" w:pos="8222"/>
+              </w:tabs>
+            </w:pPr>
             <w:r>
               <w:t>Fehlermeldung; Viewer zeigt keine Log-Messages an</w:t>
             </w:r>
@@ -8358,6 +9043,13 @@
             <w:tcW w:w="1900" w:type="dxa"/>
           </w:tcPr>
           <w:p>
+            <w:pPr>
+              <w:tabs>
+                <w:tab w:val="left" w:pos="851"/>
+                <w:tab w:val="left" w:pos="1702"/>
+                <w:tab w:val="left" w:pos="8222"/>
+              </w:tabs>
+            </w:pPr>
             <w:r>
               <w:t>Testablauf</w:t>
             </w:r>
@@ -8365,7 +9057,7 @@
         </w:tc>
         <w:tc>
           <w:tcPr>
-            <w:tcW w:w="7153" w:type="dxa"/>
+            <w:tcW w:w="7088" w:type="dxa"/>
           </w:tcPr>
           <w:p>
             <w:pPr>
@@ -8374,6 +9066,11 @@
                 <w:ilvl w:val="0"/>
                 <w:numId w:val="31"/>
               </w:numPr>
+              <w:tabs>
+                <w:tab w:val="left" w:pos="851"/>
+                <w:tab w:val="left" w:pos="1702"/>
+                <w:tab w:val="left" w:pos="8222"/>
+              </w:tabs>
               <w:ind w:left="368"/>
             </w:pPr>
             <w:r>
@@ -8387,10 +9084,28 @@
                 <w:ilvl w:val="0"/>
                 <w:numId w:val="31"/>
               </w:numPr>
+              <w:tabs>
+                <w:tab w:val="left" w:pos="851"/>
+                <w:tab w:val="left" w:pos="1702"/>
+                <w:tab w:val="left" w:pos="8222"/>
+              </w:tabs>
               <w:ind w:left="368"/>
             </w:pPr>
-            <w:r>
-              <w:t>StandaloneGameOfLive oder GameOfLife starten</w:t>
+            <w:proofErr w:type="spellStart"/>
+            <w:r>
+              <w:t>StandaloneGameOfLive</w:t>
+            </w:r>
+            <w:proofErr w:type="spellEnd"/>
+            <w:r>
+              <w:t xml:space="preserve"> oder </w:t>
+            </w:r>
+            <w:proofErr w:type="spellStart"/>
+            <w:r>
+              <w:t>GameOfLife</w:t>
+            </w:r>
+            <w:proofErr w:type="spellEnd"/>
+            <w:r>
+              <w:t xml:space="preserve"> starten</w:t>
             </w:r>
           </w:p>
           <w:p>
@@ -8400,6 +9115,11 @@
                 <w:ilvl w:val="0"/>
                 <w:numId w:val="31"/>
               </w:numPr>
+              <w:tabs>
+                <w:tab w:val="left" w:pos="851"/>
+                <w:tab w:val="left" w:pos="1702"/>
+                <w:tab w:val="left" w:pos="8222"/>
+              </w:tabs>
               <w:ind w:left="368"/>
             </w:pPr>
             <w:r>
@@ -8413,6 +9133,11 @@
                 <w:ilvl w:val="0"/>
                 <w:numId w:val="31"/>
               </w:numPr>
+              <w:tabs>
+                <w:tab w:val="left" w:pos="851"/>
+                <w:tab w:val="left" w:pos="1702"/>
+                <w:tab w:val="left" w:pos="8222"/>
+              </w:tabs>
               <w:ind w:left="368"/>
             </w:pPr>
             <w:r>
@@ -8424,9 +9149,11 @@
             <w:r>
               <w:t xml:space="preserve"> «</w:t>
             </w:r>
+            <w:proofErr w:type="spellStart"/>
             <w:r>
               <w:t>Exploder</w:t>
             </w:r>
+            <w:proofErr w:type="spellEnd"/>
             <w:r>
               <w:t>»</w:t>
             </w:r>
@@ -8441,6 +9168,11 @@
                 <w:ilvl w:val="0"/>
                 <w:numId w:val="31"/>
               </w:numPr>
+              <w:tabs>
+                <w:tab w:val="left" w:pos="851"/>
+                <w:tab w:val="left" w:pos="1702"/>
+                <w:tab w:val="left" w:pos="8222"/>
+              </w:tabs>
               <w:ind w:left="368"/>
             </w:pPr>
             <w:r>
@@ -8454,6 +9186,11 @@
                 <w:ilvl w:val="0"/>
                 <w:numId w:val="31"/>
               </w:numPr>
+              <w:tabs>
+                <w:tab w:val="left" w:pos="851"/>
+                <w:tab w:val="left" w:pos="1702"/>
+                <w:tab w:val="left" w:pos="8222"/>
+              </w:tabs>
               <w:ind w:left="364" w:hanging="364"/>
             </w:pPr>
             <w:r>
@@ -8486,11 +9223,21 @@
             <w:r>
               <w:t xml:space="preserve">"Shape </w:t>
             </w:r>
+            <w:proofErr w:type="spellStart"/>
             <w:r>
               <w:t>Exploder</w:t>
             </w:r>
-            <w:r>
-              <w:t xml:space="preserve"> was selected."</w:t>
+            <w:proofErr w:type="spellEnd"/>
+            <w:r>
+              <w:t xml:space="preserve"> was </w:t>
+            </w:r>
+            <w:proofErr w:type="spellStart"/>
+            <w:r>
+              <w:t>selected</w:t>
+            </w:r>
+            <w:proofErr w:type="spellEnd"/>
+            <w:r>
+              <w:t>."</w:t>
             </w:r>
             <w:r>
               <w:t xml:space="preserve"> </w:t>
@@ -8537,6 +9284,13 @@
             <w:shd w:val="clear" w:color="auto" w:fill="F2F2F2" w:themeFill="background1" w:themeFillShade="F2"/>
           </w:tcPr>
           <w:p>
+            <w:pPr>
+              <w:tabs>
+                <w:tab w:val="left" w:pos="851"/>
+                <w:tab w:val="left" w:pos="1702"/>
+                <w:tab w:val="left" w:pos="8222"/>
+              </w:tabs>
+            </w:pPr>
             <w:r>
               <w:t xml:space="preserve">Case </w:t>
             </w:r>
@@ -8550,6 +9304,14 @@
               <w:tab/>
               <w:t>Mehrere Viewer können Messages von Server anzeigen</w:t>
             </w:r>
+            <w:r>
+              <w:tab/>
+            </w:r>
+            <w:r>
+              <w:t>v. 1.0</w:t>
+            </w:r>
+            <w:bookmarkStart w:id="17" w:name="_GoBack"/>
+            <w:bookmarkEnd w:id="17"/>
           </w:p>
         </w:tc>
       </w:tr>
@@ -8693,6 +9455,7 @@
           </w:tcPr>
           <w:p>
             <w:r>
+              <w:lastRenderedPageBreak/>
               <w:t>Testablauf</w:t>
             </w:r>
           </w:p>
@@ -8752,8 +9515,21 @@
               </w:numPr>
               <w:ind w:left="364"/>
             </w:pPr>
-            <w:r>
-              <w:t>StandaloneGameOfLive oder GameOfLife starten</w:t>
+            <w:proofErr w:type="spellStart"/>
+            <w:r>
+              <w:t>StandaloneGameOfLive</w:t>
+            </w:r>
+            <w:proofErr w:type="spellEnd"/>
+            <w:r>
+              <w:t xml:space="preserve"> oder </w:t>
+            </w:r>
+            <w:proofErr w:type="spellStart"/>
+            <w:r>
+              <w:t>GameOfLife</w:t>
+            </w:r>
+            <w:proofErr w:type="spellEnd"/>
+            <w:r>
+              <w:t xml:space="preserve"> starten</w:t>
             </w:r>
           </w:p>
           <w:p>
@@ -8820,10 +9596,50 @@
         <w:t>s</w:t>
       </w:r>
       <w:r>
-        <w:t xml:space="preserve"> in den ersten zwei Sprints nicht reibungslos abgelaufen. Es wurden nicht alle Items geschätzt, die tatsächlichen Aufwände wurden nur selten auf ScrumDo nachgeführt, die Daily Scrum Meetings konnten nicht regelmässig stattfinden und der Product Owner war zeitweilen vakant. Diese Faktoren lassen das Reporting für Sprint 1 und 2 nun etwas mager wirken. Wir haben uns daher </w:t>
+        <w:t xml:space="preserve"> in den ersten zwei Sprints nicht reibungslos abgelaufen. Es wurden nicht alle Items geschätzt, die tatsächlichen Aufwände wurden nur selten auf </w:t>
+      </w:r>
+      <w:proofErr w:type="spellStart"/>
+      <w:r>
+        <w:t>ScrumDo</w:t>
+      </w:r>
+      <w:proofErr w:type="spellEnd"/>
+      <w:r>
+        <w:t xml:space="preserve"> nachgeführt, die Daily </w:t>
+      </w:r>
+      <w:proofErr w:type="spellStart"/>
+      <w:r>
+        <w:t>Scrum</w:t>
+      </w:r>
+      <w:proofErr w:type="spellEnd"/>
+      <w:r>
+        <w:t xml:space="preserve"> Meetings konnten nicht regelmässig stattfinden und der </w:t>
+      </w:r>
+      <w:proofErr w:type="spellStart"/>
+      <w:r>
+        <w:t>Product</w:t>
+      </w:r>
+      <w:proofErr w:type="spellEnd"/>
+      <w:r>
+        <w:t xml:space="preserve"> </w:t>
+      </w:r>
+      <w:proofErr w:type="spellStart"/>
+      <w:r>
+        <w:t>Owner</w:t>
+      </w:r>
+      <w:proofErr w:type="spellEnd"/>
+      <w:r>
+        <w:t xml:space="preserve"> war zeitweilen vakant. Diese Faktoren lassen das Reporting für Sprint 1 und 2 nun etwas mager wirken. Wir haben uns daher </w:t>
       </w:r>
       <w:r>
-        <w:t xml:space="preserve">im zweiten  Sprint Review </w:t>
+        <w:t xml:space="preserve">im </w:t>
+      </w:r>
+      <w:proofErr w:type="gramStart"/>
+      <w:r>
+        <w:t>zweiten  Sprint</w:t>
+      </w:r>
+      <w:proofErr w:type="gramEnd"/>
+      <w:r>
+        <w:t xml:space="preserve"> Review </w:t>
       </w:r>
       <w:r>
         <w:t xml:space="preserve">entschieden, </w:t>
@@ -8832,11 +9648,21 @@
         <w:t>das</w:t>
       </w:r>
       <w:r>
-        <w:t xml:space="preserve"> Cumulative Flow </w:t>
+        <w:t xml:space="preserve"> </w:t>
       </w:r>
+      <w:proofErr w:type="spellStart"/>
+      <w:r>
+        <w:t>Cumulative</w:t>
+      </w:r>
+      <w:proofErr w:type="spellEnd"/>
+      <w:r>
+        <w:t xml:space="preserve"> Flow </w:t>
+      </w:r>
+      <w:proofErr w:type="spellStart"/>
       <w:r>
         <w:t>Diagram</w:t>
       </w:r>
+      <w:proofErr w:type="spellEnd"/>
       <w:r>
         <w:t xml:space="preserve"> für diese Sprints zu verwenden, um den Projektfortschritt zu visualisieren.</w:t>
       </w:r>
@@ -8963,7 +9789,15 @@
         <w:t>Ausserdem sieht man, dass bei der Sprintplanung zu viele Items auf den ersten Sprint geplant wurden, welche eigentlich in den</w:t>
       </w:r>
       <w:r>
-        <w:t xml:space="preserve"> Product Backlog gehört hätten.</w:t>
+        <w:t xml:space="preserve"> </w:t>
+      </w:r>
+      <w:proofErr w:type="spellStart"/>
+      <w:r>
+        <w:t>Product</w:t>
+      </w:r>
+      <w:proofErr w:type="spellEnd"/>
+      <w:r>
+        <w:t xml:space="preserve"> Backlog gehört hätten.</w:t>
       </w:r>
     </w:p>
     <w:p>
@@ -9127,7 +9961,25 @@
         <w:szCs w:val="22"/>
         <w:lang w:val="en-US"/>
       </w:rPr>
-      <w:t>PMP – Inspiriert von Standards des Institute of Electrical and Electronics Engineers</w:t>
+      <w:t xml:space="preserve">PMP – </w:t>
+    </w:r>
+    <w:proofErr w:type="spellStart"/>
+    <w:r>
+      <w:rPr>
+        <w:sz w:val="18"/>
+        <w:szCs w:val="22"/>
+        <w:lang w:val="en-US"/>
+      </w:rPr>
+      <w:t>Inspiriert</w:t>
+    </w:r>
+    <w:proofErr w:type="spellEnd"/>
+    <w:r>
+      <w:rPr>
+        <w:sz w:val="18"/>
+        <w:szCs w:val="22"/>
+        <w:lang w:val="en-US"/>
+      </w:rPr>
+      <w:t xml:space="preserve"> von Standards des Institute of Electrical and Electronics Engineers</w:t>
     </w:r>
     <w:bookmarkEnd w:id="22"/>
     <w:r>
@@ -9137,7 +9989,24 @@
         <w:lang w:val="en-US"/>
       </w:rPr>
       <w:tab/>
-      <w:t xml:space="preserve">Seite </w:t>
+    </w:r>
+    <w:proofErr w:type="spellStart"/>
+    <w:r>
+      <w:rPr>
+        <w:sz w:val="22"/>
+        <w:szCs w:val="22"/>
+        <w:lang w:val="en-US"/>
+      </w:rPr>
+      <w:t>Seite</w:t>
+    </w:r>
+    <w:proofErr w:type="spellEnd"/>
+    <w:r>
+      <w:rPr>
+        <w:sz w:val="22"/>
+        <w:szCs w:val="22"/>
+        <w:lang w:val="en-US"/>
+      </w:rPr>
+      <w:t xml:space="preserve"> </w:t>
     </w:r>
     <w:r>
       <w:rPr>
@@ -9172,7 +10041,7 @@
         <w:szCs w:val="22"/>
         <w:lang w:val="en-US"/>
       </w:rPr>
-      <w:t>11</w:t>
+      <w:t>9</w:t>
     </w:r>
     <w:r>
       <w:rPr>
@@ -9224,7 +10093,7 @@
         <w:szCs w:val="22"/>
         <w:lang w:val="en-US"/>
       </w:rPr>
-      <w:t>11</w:t>
+      <w:t>12</w:t>
     </w:r>
     <w:r>
       <w:rPr>
@@ -9964,16 +10833,27 @@
         <w:sz w:val="22"/>
         <w:szCs w:val="22"/>
       </w:rPr>
-      <w:t>Christopher Christensen</w:t>
+      <w:t xml:space="preserve">Christopher </w:t>
     </w:r>
+    <w:proofErr w:type="gramStart"/>
     <w:r>
       <w:rPr>
+        <w:i/>
         <w:color w:val="7F7F7F" w:themeColor="text1" w:themeTint="80"/>
         <w:sz w:val="22"/>
         <w:szCs w:val="22"/>
       </w:rPr>
+      <w:t>Christensen</w:t>
+    </w:r>
+    <w:r>
+      <w:rPr>
+        <w:color w:val="7F7F7F" w:themeColor="text1" w:themeTint="80"/>
+        <w:sz w:val="22"/>
+        <w:szCs w:val="22"/>
+      </w:rPr>
       <w:t>]  [</w:t>
     </w:r>
+    <w:proofErr w:type="gramEnd"/>
     <w:r>
       <w:rPr>
         <w:i/>
@@ -24163,11 +25043,11 @@
 </file>
 
 <file path=customXml/item1.xml><?xml version="1.0" encoding="utf-8"?>
-<officeatwork xmlns="http://schemas.officeatwork.com/MasterProperties">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</officeatwork>
+<officeatwork xmlns="http://schemas.officeatwork.com/Document">eNp7v3u/jUt+cmlual6JnY1PYl56aWJ6qp2RgampjT6ca6MPVwMA6D4SQg==</officeatwork>
 </file>
 
 <file path=customXml/item2.xml><?xml version="1.0" encoding="utf-8"?>
-<officeatwork xmlns="http://schemas.officeatwork.com/Document">eNp7v3u/jUt+cmlual6JnY1PYl56aWJ6qp2RgampjT6ca6MPVwMA6D4SQg==</officeatwork>
+<officeatwork xmlns="http://schemas.officeatwork.com/MasterProperties">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</officeatwork>
 </file>
 
 <file path=customXml/item3.xml><?xml version="1.0" encoding="utf-8"?>
@@ -24175,6 +25055,14 @@
 </file>
 
 <file path=customXml/itemProps1.xml><?xml version="1.0" encoding="utf-8"?>
+<ds:datastoreItem xmlns:ds="http://schemas.openxmlformats.org/officeDocument/2006/customXml" ds:itemID="{22DB5E17-BD85-49C5-A820-1F7E488E6EFB}">
+  <ds:schemaRefs>
+    <ds:schemaRef ds:uri="http://schemas.officeatwork.com/Document"/>
+  </ds:schemaRefs>
+</ds:datastoreItem>
+</file>
+
+<file path=customXml/itemProps2.xml><?xml version="1.0" encoding="utf-8"?>
 <ds:datastoreItem xmlns:ds="http://schemas.openxmlformats.org/officeDocument/2006/customXml" ds:itemID="{6F3542FF-9389-4C11-84FD-FF5951BB8EE6}">
   <ds:schemaRefs>
     <ds:schemaRef ds:uri="http://schemas.officeatwork.com/MasterProperties"/>
@@ -24182,16 +25070,8 @@
 </ds:datastoreItem>
 </file>
 
-<file path=customXml/itemProps2.xml><?xml version="1.0" encoding="utf-8"?>
-<ds:datastoreItem xmlns:ds="http://schemas.openxmlformats.org/officeDocument/2006/customXml" ds:itemID="{22DB5E17-BD85-49C5-A820-1F7E488E6EFB}">
-  <ds:schemaRefs>
-    <ds:schemaRef ds:uri="http://schemas.officeatwork.com/Document"/>
-  </ds:schemaRefs>
-</ds:datastoreItem>
-</file>
-
 <file path=customXml/itemProps3.xml><?xml version="1.0" encoding="utf-8"?>
-<ds:datastoreItem xmlns:ds="http://schemas.openxmlformats.org/officeDocument/2006/customXml" ds:itemID="{F8229582-F0D1-422A-AF8B-CCE9878BD662}">
+<ds:datastoreItem xmlns:ds="http://schemas.openxmlformats.org/officeDocument/2006/customXml" ds:itemID="{1C7148DE-3A95-416D-A53F-896817AC74EA}">
   <ds:schemaRefs>
     <ds:schemaRef ds:uri="http://schemas.openxmlformats.org/officeDocument/2006/bibliography"/>
   </ds:schemaRefs>

</xml_diff>

<commit_message>
PMP and sprint review protocol changed to please Jud :)
</commit_message>
<xml_diff>
--- a/00-Dokumentation/docs/PMP.docx
+++ b/00-Dokumentation/docs/PMP.docx
@@ -2726,11 +2726,9 @@
             <w:tcW w:w="4511" w:type="dxa"/>
           </w:tcPr>
           <w:p>
-            <w:proofErr w:type="spellStart"/>
             <w:r>
               <w:t>ProductOwner</w:t>
             </w:r>
-            <w:proofErr w:type="spellEnd"/>
             <w:r>
               <w:t>, Terminplanung</w:t>
             </w:r>
@@ -2753,13 +2751,8 @@
             <w:tcW w:w="4511" w:type="dxa"/>
           </w:tcPr>
           <w:p>
-            <w:proofErr w:type="spellStart"/>
-            <w:r>
-              <w:t>Scrum</w:t>
-            </w:r>
-            <w:proofErr w:type="spellEnd"/>
-            <w:r>
-              <w:t>-Master</w:t>
+            <w:r>
+              <w:t>Scrum-Master</w:t>
             </w:r>
             <w:r>
               <w:t>, Dokumentation</w:t>
@@ -2988,11 +2981,9 @@
             <w:tcW w:w="4456" w:type="dxa"/>
           </w:tcPr>
           <w:p>
-            <w:proofErr w:type="spellStart"/>
             <w:r>
               <w:t>LoggerServer</w:t>
             </w:r>
-            <w:proofErr w:type="spellEnd"/>
           </w:p>
         </w:tc>
         <w:tc>
@@ -3012,11 +3003,9 @@
             <w:tcW w:w="4456" w:type="dxa"/>
           </w:tcPr>
           <w:p>
-            <w:proofErr w:type="spellStart"/>
             <w:r>
               <w:t>LoggerComponent</w:t>
             </w:r>
-            <w:proofErr w:type="spellEnd"/>
           </w:p>
         </w:tc>
         <w:tc>
@@ -3036,14 +3025,12 @@
             <w:tcW w:w="4456" w:type="dxa"/>
           </w:tcPr>
           <w:p>
-            <w:proofErr w:type="spellStart"/>
             <w:r>
               <w:rPr>
                 <w:lang w:val="de-DE"/>
               </w:rPr>
               <w:t>StringPersistorFile</w:t>
             </w:r>
-            <w:proofErr w:type="spellEnd"/>
           </w:p>
         </w:tc>
         <w:tc>
@@ -3088,11 +3075,9 @@
             <w:tcW w:w="4456" w:type="dxa"/>
           </w:tcPr>
           <w:p>
-            <w:proofErr w:type="spellStart"/>
             <w:r>
               <w:t>LoggerSetup</w:t>
             </w:r>
-            <w:proofErr w:type="spellEnd"/>
             <w:r>
               <w:t xml:space="preserve"> Interface</w:t>
             </w:r>
@@ -3115,11 +3100,9 @@
             <w:tcW w:w="4456" w:type="dxa"/>
           </w:tcPr>
           <w:p>
-            <w:proofErr w:type="spellStart"/>
             <w:r>
               <w:t>StringPersistor</w:t>
             </w:r>
-            <w:proofErr w:type="spellEnd"/>
             <w:r>
               <w:t xml:space="preserve"> Interface</w:t>
             </w:r>
@@ -3142,11 +3125,9 @@
             <w:tcW w:w="4456" w:type="dxa"/>
           </w:tcPr>
           <w:p>
-            <w:proofErr w:type="spellStart"/>
             <w:r>
               <w:t>GameOfLife</w:t>
             </w:r>
-            <w:proofErr w:type="spellEnd"/>
           </w:p>
         </w:tc>
         <w:tc>
@@ -3166,11 +3147,9 @@
             <w:tcW w:w="4456" w:type="dxa"/>
           </w:tcPr>
           <w:p>
-            <w:proofErr w:type="spellStart"/>
             <w:r>
               <w:t>LogLevel</w:t>
             </w:r>
-            <w:proofErr w:type="spellEnd"/>
           </w:p>
         </w:tc>
         <w:tc>
@@ -3190,11 +3169,9 @@
             <w:tcW w:w="4456" w:type="dxa"/>
           </w:tcPr>
           <w:p>
-            <w:proofErr w:type="spellStart"/>
             <w:r>
               <w:t>LogMessage</w:t>
             </w:r>
-            <w:proofErr w:type="spellEnd"/>
           </w:p>
         </w:tc>
         <w:tc>
@@ -3458,11 +3435,9 @@
                 <w:tab w:val="left" w:pos="2920"/>
               </w:tabs>
             </w:pPr>
-            <w:proofErr w:type="spellStart"/>
             <w:r>
               <w:t>Init</w:t>
             </w:r>
-            <w:proofErr w:type="spellEnd"/>
             <w:r>
               <w:tab/>
             </w:r>
@@ -4181,6 +4156,9 @@
         <w:gridCol w:w="1065"/>
       </w:tblGrid>
       <w:tr>
+        <w:trPr>
+          <w:cantSplit/>
+        </w:trPr>
         <w:tc>
           <w:tcPr>
             <w:tcW w:w="1234" w:type="dxa"/>
@@ -4211,217 +4189,125 @@
           <w:p>
             <w:r>
               <w:t>Zeitpunkt</w:t>
-            </w:r>
-          </w:p>
-        </w:tc>
-      </w:tr>
-      <w:tr>
-        <w:tc>
-          <w:tcPr>
-            <w:tcW w:w="1234" w:type="dxa"/>
-          </w:tcPr>
-          <w:p>
-            <w:r>
-              <w:t>1</w:t>
-            </w:r>
-          </w:p>
-        </w:tc>
-        <w:tc>
-          <w:tcPr>
-            <w:tcW w:w="6620" w:type="dxa"/>
-          </w:tcPr>
-          <w:p>
-            <w:r>
-              <w:t>Organisation der Gruppe ist definiert (</w:t>
-            </w:r>
-            <w:proofErr w:type="spellStart"/>
-            <w:r>
-              <w:t>SoDa</w:t>
-            </w:r>
-            <w:proofErr w:type="spellEnd"/>
-            <w:r>
-              <w:t>-Rollen); erste Risikoliste</w:t>
-            </w:r>
-            <w:r>
-              <w:t>,</w:t>
-            </w:r>
-            <w:r>
-              <w:t xml:space="preserve"> Produktbacklog und Sprintplanung für Sprint 1 liegen vo</w:t>
-            </w:r>
-            <w:r>
-              <w:t>r und sind im PMP dokumentiert.</w:t>
-            </w:r>
-          </w:p>
-        </w:tc>
-        <w:tc>
-          <w:tcPr>
-            <w:tcW w:w="1065" w:type="dxa"/>
-          </w:tcPr>
-          <w:p>
-            <w:r>
-              <w:t>SW</w:t>
-            </w:r>
-            <w:r>
-              <w:t>3</w:t>
-            </w:r>
-          </w:p>
-        </w:tc>
-      </w:tr>
-      <w:tr>
-        <w:tc>
-          <w:tcPr>
-            <w:tcW w:w="1234" w:type="dxa"/>
-          </w:tcPr>
-          <w:p>
-            <w:r>
-              <w:t>2</w:t>
-            </w:r>
-          </w:p>
-        </w:tc>
-        <w:tc>
-          <w:tcPr>
-            <w:tcW w:w="6620" w:type="dxa"/>
-          </w:tcPr>
-          <w:p>
-            <w:r>
-              <w:t xml:space="preserve">Dokumentationsplan. Liste der Konfigurations-Items. Spezifikation der drei Elemente für das </w:t>
-            </w:r>
-          </w:p>
-          <w:p>
-            <w:proofErr w:type="spellStart"/>
-            <w:r>
-              <w:t>Systemtesting</w:t>
-            </w:r>
-            <w:proofErr w:type="spellEnd"/>
-            <w:r>
-              <w:t xml:space="preserve"> einschliesslich der Definition des Vorgehens liegt vor. </w:t>
-            </w:r>
-          </w:p>
-          <w:p>
-            <w:pPr>
-              <w:rPr>
-                <w:lang w:val="en-GB"/>
-              </w:rPr>
-            </w:pPr>
-            <w:r>
-              <w:t xml:space="preserve">Entwicklung Sprint 1 abgeschlossen. Code wird in </w:t>
-            </w:r>
-            <w:proofErr w:type="spellStart"/>
-            <w:r>
-              <w:t>GitLab</w:t>
-            </w:r>
-            <w:proofErr w:type="spellEnd"/>
-            <w:r>
-              <w:t xml:space="preserve"> verwaltet und laufend integriert. </w:t>
-            </w:r>
-            <w:proofErr w:type="spellStart"/>
-            <w:r>
-              <w:rPr>
-                <w:lang w:val="en-GB"/>
-              </w:rPr>
-              <w:t>Erste</w:t>
-            </w:r>
-            <w:proofErr w:type="spellEnd"/>
-            <w:r>
-              <w:rPr>
-                <w:lang w:val="en-GB"/>
-              </w:rPr>
-              <w:t xml:space="preserve"> (</w:t>
-            </w:r>
-            <w:proofErr w:type="spellStart"/>
-            <w:r>
-              <w:rPr>
-                <w:lang w:val="en-GB"/>
-              </w:rPr>
-              <w:t>geforderte</w:t>
-            </w:r>
-            <w:proofErr w:type="spellEnd"/>
-            <w:r>
-              <w:rPr>
-                <w:lang w:val="en-GB"/>
-              </w:rPr>
-              <w:t xml:space="preserve">) Unit-Tests </w:t>
-            </w:r>
-            <w:proofErr w:type="spellStart"/>
-            <w:r>
-              <w:rPr>
-                <w:lang w:val="en-GB"/>
-              </w:rPr>
-              <w:t>laufen</w:t>
-            </w:r>
-            <w:proofErr w:type="spellEnd"/>
-            <w:r>
-              <w:rPr>
-                <w:lang w:val="en-GB"/>
-              </w:rPr>
-              <w:t xml:space="preserve"> </w:t>
-            </w:r>
-            <w:proofErr w:type="spellStart"/>
-            <w:r>
-              <w:rPr>
-                <w:lang w:val="en-GB"/>
-              </w:rPr>
-              <w:t>erfolgreich</w:t>
-            </w:r>
-            <w:proofErr w:type="spellEnd"/>
-            <w:r>
-              <w:rPr>
-                <w:lang w:val="en-GB"/>
-              </w:rPr>
-              <w:t>. Sp</w:t>
-            </w:r>
-            <w:r>
-              <w:rPr>
-                <w:lang w:val="en-GB"/>
-              </w:rPr>
-              <w:t xml:space="preserve">rint 2 </w:t>
-            </w:r>
-            <w:proofErr w:type="spellStart"/>
-            <w:r>
-              <w:rPr>
-                <w:lang w:val="en-GB"/>
-              </w:rPr>
-              <w:t>geplant</w:t>
-            </w:r>
-            <w:proofErr w:type="spellEnd"/>
-            <w:r>
-              <w:rPr>
-                <w:lang w:val="en-GB"/>
-              </w:rPr>
-              <w:t xml:space="preserve"> (</w:t>
-            </w:r>
-            <w:proofErr w:type="spellStart"/>
-            <w:r>
-              <w:rPr>
-                <w:lang w:val="en-GB"/>
-              </w:rPr>
-              <w:t>SprintBacklog</w:t>
-            </w:r>
-            <w:proofErr w:type="spellEnd"/>
-            <w:r>
-              <w:rPr>
-                <w:lang w:val="en-GB"/>
-              </w:rPr>
-              <w:t>).</w:t>
-            </w:r>
-          </w:p>
-        </w:tc>
-        <w:tc>
-          <w:tcPr>
-            <w:tcW w:w="1065" w:type="dxa"/>
-          </w:tcPr>
-          <w:p>
-            <w:r>
-              <w:t>SW</w:t>
-            </w:r>
-            <w:r>
-              <w:t>5</w:t>
             </w:r>
           </w:p>
         </w:tc>
       </w:tr>
       <w:tr>
         <w:trPr>
+          <w:cantSplit/>
+        </w:trPr>
+        <w:tc>
+          <w:tcPr>
+            <w:tcW w:w="1234" w:type="dxa"/>
+          </w:tcPr>
+          <w:p>
+            <w:r>
+              <w:t>1</w:t>
+            </w:r>
+          </w:p>
+        </w:tc>
+        <w:tc>
+          <w:tcPr>
+            <w:tcW w:w="6620" w:type="dxa"/>
+          </w:tcPr>
+          <w:p>
+            <w:r>
+              <w:t>Organisation der Gruppe ist definiert (SoDa-Rollen); erste Risikoliste</w:t>
+            </w:r>
+            <w:r>
+              <w:t>,</w:t>
+            </w:r>
+            <w:r>
+              <w:t xml:space="preserve"> Produktbacklog und Sprintplanung für Sprint 1 liegen vo</w:t>
+            </w:r>
+            <w:r>
+              <w:t>r und sind im PMP dokumentiert.</w:t>
+            </w:r>
+          </w:p>
+        </w:tc>
+        <w:tc>
+          <w:tcPr>
+            <w:tcW w:w="1065" w:type="dxa"/>
+          </w:tcPr>
+          <w:p>
+            <w:r>
+              <w:t>SW</w:t>
+            </w:r>
+            <w:r>
+              <w:t>3</w:t>
+            </w:r>
+          </w:p>
+        </w:tc>
+      </w:tr>
+      <w:tr>
+        <w:trPr>
+          <w:cantSplit/>
+        </w:trPr>
+        <w:tc>
+          <w:tcPr>
+            <w:tcW w:w="1234" w:type="dxa"/>
+          </w:tcPr>
+          <w:p>
+            <w:r>
+              <w:t>2</w:t>
+            </w:r>
+          </w:p>
+        </w:tc>
+        <w:tc>
+          <w:tcPr>
+            <w:tcW w:w="6620" w:type="dxa"/>
+          </w:tcPr>
+          <w:p>
+            <w:r>
+              <w:t xml:space="preserve">Dokumentationsplan. Liste der Konfigurations-Items. Spezifikation der drei Elemente für das </w:t>
+            </w:r>
+          </w:p>
+          <w:p>
+            <w:r>
+              <w:t xml:space="preserve">Systemtesting einschliesslich der Definition des Vorgehens liegt vor. </w:t>
+            </w:r>
+          </w:p>
+          <w:p>
+            <w:pPr>
+              <w:rPr>
+                <w:lang w:val="en-GB"/>
+              </w:rPr>
+            </w:pPr>
+            <w:r>
+              <w:t xml:space="preserve">Entwicklung Sprint 1 abgeschlossen. Code wird in GitLab verwaltet und laufend integriert. </w:t>
+            </w:r>
+            <w:r>
+              <w:rPr>
+                <w:lang w:val="en-GB"/>
+              </w:rPr>
+              <w:t>Erste (geforderte) Unit-Tests laufen erfolgreich. Sp</w:t>
+            </w:r>
+            <w:r>
+              <w:rPr>
+                <w:lang w:val="en-GB"/>
+              </w:rPr>
+              <w:t>rint 2 geplant (SprintBacklog).</w:t>
+            </w:r>
+          </w:p>
+        </w:tc>
+        <w:tc>
+          <w:tcPr>
+            <w:tcW w:w="1065" w:type="dxa"/>
+          </w:tcPr>
+          <w:p>
+            <w:r>
+              <w:t>SW</w:t>
+            </w:r>
+            <w:r>
+              <w:t>5</w:t>
+            </w:r>
+          </w:p>
+        </w:tc>
+      </w:tr>
+      <w:tr>
+        <w:trPr>
+          <w:cantSplit/>
           <w:trHeight w:val="238"/>
         </w:trPr>
         <w:tc>
@@ -4445,15 +4331,7 @@
           </w:p>
           <w:p>
             <w:r>
-              <w:t>Sprint 2 abgeschlossen. Architektur ist festgelegt und exemplarisch dokumentiert. Release 1 ist lauffähig und kann demonstriert werden. Sprint 3 ist geplant (</w:t>
-            </w:r>
-            <w:proofErr w:type="spellStart"/>
-            <w:r>
-              <w:t>SprintBacklog</w:t>
-            </w:r>
-            <w:proofErr w:type="spellEnd"/>
-            <w:r>
-              <w:t xml:space="preserve">). </w:t>
+              <w:t xml:space="preserve">Sprint 2 abgeschlossen. Architektur ist festgelegt und exemplarisch dokumentiert. Release 1 ist lauffähig und kann demonstriert werden. Sprint 3 ist geplant (SprintBacklog). </w:t>
             </w:r>
           </w:p>
           <w:p>
@@ -4482,12 +4360,16 @@
         </w:tc>
       </w:tr>
       <w:tr>
+        <w:trPr>
+          <w:cantSplit/>
+        </w:trPr>
         <w:tc>
           <w:tcPr>
             <w:tcW w:w="1234" w:type="dxa"/>
           </w:tcPr>
           <w:p>
             <w:r>
+              <w:lastRenderedPageBreak/>
               <w:t>4</w:t>
             </w:r>
           </w:p>
@@ -4498,19 +4380,7 @@
           </w:tcPr>
           <w:p>
             <w:r>
-              <w:t xml:space="preserve">Sprint 4 abgeschlossen. Nachgeführte Softwarespezifikation liegt vor und ist </w:t>
-            </w:r>
-            <w:proofErr w:type="spellStart"/>
-            <w:r>
-              <w:t>reviewed</w:t>
-            </w:r>
-            <w:proofErr w:type="spellEnd"/>
-            <w:r>
-              <w:t xml:space="preserve">. Alle Komponenten sind lauffähig und können demonstriert </w:t>
-            </w:r>
-            <w:r>
-              <w:lastRenderedPageBreak/>
-              <w:t>werden.</w:t>
+              <w:t>Sprint 4 abgeschlossen. Nachgeführte Softwarespezifikation liegt vor und ist reviewed. Alle Komponenten sind lauffähig und können demonstriert werden.</w:t>
             </w:r>
             <w:r>
               <w:rPr>
@@ -4548,41 +4418,13 @@
               <w:rPr>
                 <w:lang w:val="en-GB"/>
               </w:rPr>
-              <w:t xml:space="preserve">=&gt; Mo. 11. </w:t>
-            </w:r>
-            <w:proofErr w:type="spellStart"/>
+              <w:t>=&gt; Mo. 11. Dez.</w:t>
+            </w:r>
             <w:r>
               <w:rPr>
                 <w:lang w:val="en-GB"/>
               </w:rPr>
-              <w:t>Dez</w:t>
-            </w:r>
-            <w:proofErr w:type="spellEnd"/>
-            <w:r>
-              <w:rPr>
-                <w:lang w:val="en-GB"/>
-              </w:rPr>
-              <w:t>.</w:t>
-            </w:r>
-            <w:r>
-              <w:rPr>
-                <w:lang w:val="en-GB"/>
-              </w:rPr>
-              <w:t xml:space="preserve"> 2017, 18:00 ILIAS </w:t>
-            </w:r>
-            <w:proofErr w:type="spellStart"/>
-            <w:r>
-              <w:rPr>
-                <w:lang w:val="en-GB"/>
-              </w:rPr>
-              <w:t>Briefkasten</w:t>
-            </w:r>
-            <w:proofErr w:type="spellEnd"/>
-            <w:r>
-              <w:rPr>
-                <w:lang w:val="en-GB"/>
-              </w:rPr>
-              <w:t>.</w:t>
+              <w:t xml:space="preserve"> 2017, 18:00 ILIAS Briefkasten.</w:t>
             </w:r>
           </w:p>
         </w:tc>
@@ -4592,7 +4434,6 @@
           </w:tcPr>
           <w:p>
             <w:r>
-              <w:lastRenderedPageBreak/>
               <w:t>SW13</w:t>
             </w:r>
           </w:p>
@@ -4666,13 +4507,8 @@
     </w:p>
     <w:p>
       <w:r>
-        <w:t xml:space="preserve">- Sprint </w:t>
+        <w:t>- Sprint Retrospective</w:t>
       </w:r>
-      <w:proofErr w:type="spellStart"/>
-      <w:r>
-        <w:t>Retrospective</w:t>
-      </w:r>
-      <w:proofErr w:type="spellEnd"/>
     </w:p>
     <w:p>
       <w:pPr>
@@ -4793,14 +4629,12 @@
               </w:rPr>
               <w:t>-</w:t>
             </w:r>
-            <w:proofErr w:type="spellStart"/>
             <w:r>
               <w:rPr>
                 <w:b/>
               </w:rPr>
               <w:t>scheinlichkeit</w:t>
             </w:r>
-            <w:proofErr w:type="spellEnd"/>
           </w:p>
         </w:tc>
         <w:tc>
@@ -5039,13 +4873,14 @@
           </w:tcPr>
           <w:p>
             <w:r>
-              <w:t xml:space="preserve">Änderungen der </w:t>
-            </w:r>
-            <w:proofErr w:type="spellStart"/>
-            <w:r>
-              <w:t>Requirements</w:t>
-            </w:r>
-            <w:proofErr w:type="spellEnd"/>
+              <w:t xml:space="preserve">Auf </w:t>
+            </w:r>
+            <w:r>
+              <w:t>Änderungen der Requirements</w:t>
+            </w:r>
+            <w:r>
+              <w:t xml:space="preserve"> wird nicht rechtzeitig reagiert</w:t>
+            </w:r>
           </w:p>
         </w:tc>
         <w:tc>
@@ -5123,15 +4958,7 @@
           </w:tcPr>
           <w:p>
             <w:r>
-              <w:t xml:space="preserve">Ausfall des </w:t>
-            </w:r>
-            <w:proofErr w:type="spellStart"/>
-            <w:r>
-              <w:t>Git</w:t>
-            </w:r>
-            <w:proofErr w:type="spellEnd"/>
-            <w:r>
-              <w:t>-Servers</w:t>
+              <w:t>Ausfall des Git-Servers</w:t>
             </w:r>
           </w:p>
         </w:tc>
@@ -5276,21 +5103,11 @@
     <w:p/>
     <w:p>
       <w:r>
-        <w:t xml:space="preserve">In der folgenden Tabelle sind die ergriffenen Massnahmen zu den oben beschriebenen Risiken aufgeführt. Weiter werden Eintrittswahrscheinlichkeit und Schadensausmass nach Ergreifen der entsprechenden Massnahme neu geschätzt. Danach werden </w:t>
+        <w:t xml:space="preserve">In der folgenden Tabelle sind die ergriffenen Massnahmen zu den oben beschriebenen Risiken aufgeführt. Weiter werden Eintrittswahrscheinlichkeit und Schadensausmass nach Ergreifen der entsprechenden Massnahme neu geschätzt. Danach werden Inital- und Restrisiko in den letzten beiden Spalten </w:t>
       </w:r>
-      <w:proofErr w:type="spellStart"/>
       <w:r>
-        <w:t>Inital</w:t>
+        <w:t>gegenübergestellt</w:t>
       </w:r>
-      <w:proofErr w:type="spellEnd"/>
-      <w:r>
-        <w:t xml:space="preserve">- und Restrisiko in den letzten beiden Spalten </w:t>
-      </w:r>
-      <w:proofErr w:type="gramStart"/>
-      <w:r>
-        <w:t>gegenüber gestellt</w:t>
-      </w:r>
-      <w:proofErr w:type="gramEnd"/>
       <w:r>
         <w:t>:</w:t>
       </w:r>
@@ -5394,14 +5211,12 @@
               </w:rPr>
               <w:t>-</w:t>
             </w:r>
-            <w:proofErr w:type="spellStart"/>
             <w:r>
               <w:rPr>
                 <w:b/>
               </w:rPr>
               <w:t>scheinlichkeit</w:t>
             </w:r>
-            <w:proofErr w:type="spellEnd"/>
           </w:p>
         </w:tc>
         <w:tc>
@@ -5609,15 +5424,7 @@
           </w:tcPr>
           <w:p>
             <w:r>
-              <w:t xml:space="preserve">Änderungen klein halten und regelmässig auf das </w:t>
-            </w:r>
-            <w:proofErr w:type="spellStart"/>
-            <w:r>
-              <w:t>Git</w:t>
-            </w:r>
-            <w:proofErr w:type="spellEnd"/>
-            <w:r>
-              <w:t xml:space="preserve"> Repository pushen.</w:t>
+              <w:t>Änderungen klein halten und regelmässig auf das Git Repository pushen.</w:t>
             </w:r>
           </w:p>
         </w:tc>
@@ -5643,7 +5450,7 @@
               <w:jc w:val="center"/>
             </w:pPr>
             <w:r>
-              <w:t>2</w:t>
+              <w:t>1</w:t>
             </w:r>
           </w:p>
         </w:tc>
@@ -5710,7 +5517,7 @@
               <w:jc w:val="center"/>
             </w:pPr>
             <w:r>
-              <w:t>4</w:t>
+              <w:t>2</w:t>
             </w:r>
           </w:p>
         </w:tc>
@@ -5862,13 +5669,8 @@
           </w:tcPr>
           <w:p>
             <w:r>
-              <w:t xml:space="preserve">Änderungen der </w:t>
-            </w:r>
-            <w:proofErr w:type="spellStart"/>
-            <w:r>
-              <w:t>Requirements</w:t>
-            </w:r>
-            <w:proofErr w:type="spellEnd"/>
+              <w:t>Änderungen der Requirements</w:t>
+            </w:r>
             <w:r>
               <w:t xml:space="preserve"> müssen erwartet werden. Die Code-Basis wird möglichst erweiterbar gehalten. </w:t>
             </w:r>
@@ -5896,7 +5698,7 @@
               <w:jc w:val="center"/>
             </w:pPr>
             <w:r>
-              <w:t>10</w:t>
+              <w:t>5</w:t>
             </w:r>
           </w:p>
         </w:tc>
@@ -5963,7 +5765,7 @@
               <w:jc w:val="center"/>
             </w:pPr>
             <w:r>
-              <w:t>10</w:t>
+              <w:t>5</w:t>
             </w:r>
           </w:p>
         </w:tc>
@@ -5991,24 +5793,20 @@
           </w:tcPr>
           <w:p>
             <w:r>
-              <w:t xml:space="preserve">Im Falle eines Ausfalls von </w:t>
-            </w:r>
-            <w:proofErr w:type="spellStart"/>
-            <w:r>
-              <w:t>Git</w:t>
-            </w:r>
-            <w:proofErr w:type="spellEnd"/>
-            <w:r>
-              <w:t xml:space="preserve"> wird ausgewichen </w:t>
-            </w:r>
-            <w:r>
-              <w:t xml:space="preserve">auf eine alternative Versionsverwaltung wie </w:t>
-            </w:r>
-            <w:proofErr w:type="spellStart"/>
-            <w:r>
-              <w:t>Mercurial</w:t>
-            </w:r>
-            <w:proofErr w:type="spellEnd"/>
+              <w:t xml:space="preserve">Im Falle eines Ausfalls von Git wird </w:t>
+            </w:r>
+            <w:r>
+              <w:t>auf eine alternative Versionsverwaltung wie Mercurial.</w:t>
+            </w:r>
+            <w:r>
+              <w:t xml:space="preserve"> </w:t>
+            </w:r>
+            <w:r>
+              <w:t>A</w:t>
+            </w:r>
+            <w:r>
+              <w:t>usgewichen</w:t>
+            </w:r>
             <w:r>
               <w:t>.</w:t>
             </w:r>
@@ -6131,15 +5929,7 @@
           </w:tcPr>
           <w:p>
             <w:r>
-              <w:t xml:space="preserve">Dokumente frühzeitig herunterladen und in eigenes </w:t>
-            </w:r>
-            <w:proofErr w:type="spellStart"/>
-            <w:r>
-              <w:t>Git</w:t>
-            </w:r>
-            <w:proofErr w:type="spellEnd"/>
-            <w:r>
-              <w:t xml:space="preserve"> Repository einbinden.</w:t>
+              <w:t>Dokumente frühzeitig herunterladen und in eigenes Git Repository einbinden.</w:t>
             </w:r>
           </w:p>
         </w:tc>
@@ -6240,179 +6030,15 @@
     </w:tbl>
     <w:p/>
     <w:p>
+      <w:pPr>
+        <w:adjustRightInd/>
+        <w:snapToGrid/>
+        <w:spacing w:line="240" w:lineRule="auto"/>
+      </w:pPr>
       <w:r>
-        <w:t>Bemerkung</w:t>
-      </w:r>
-      <w:r>
-        <w:t>en</w:t>
-      </w:r>
-      <w:r>
-        <w:t xml:space="preserve"> </w:t>
-      </w:r>
-      <w:r>
-        <w:t>zu den Risiken mit</w:t>
-      </w:r>
-      <w:r>
-        <w:t xml:space="preserve"> </w:t>
-      </w:r>
-      <w:r>
-        <w:t>verb</w:t>
-      </w:r>
-      <w:r>
-        <w:t>leibende</w:t>
-      </w:r>
-      <w:r>
-        <w:t>m</w:t>
-      </w:r>
-      <w:r>
-        <w:t xml:space="preserve"> </w:t>
-      </w:r>
-      <w:r>
-        <w:t>Restrisikowert</w:t>
-      </w:r>
-      <w:r>
-        <w:t xml:space="preserve"> von 10:</w:t>
+        <w:br w:type="page"/>
       </w:r>
     </w:p>
-    <w:p/>
-    <w:tbl>
-      <w:tblPr>
-        <w:tblStyle w:val="Tabellenraster"/>
-        <w:tblW w:w="0" w:type="auto"/>
-        <w:tblLook w:val="04A0" w:firstRow="1" w:lastRow="0" w:firstColumn="1" w:lastColumn="0" w:noHBand="0" w:noVBand="1"/>
-      </w:tblPr>
-      <w:tblGrid>
-        <w:gridCol w:w="484"/>
-        <w:gridCol w:w="8435"/>
-      </w:tblGrid>
-      <w:tr>
-        <w:tc>
-          <w:tcPr>
-            <w:tcW w:w="484" w:type="dxa"/>
-          </w:tcPr>
-          <w:p>
-            <w:pPr>
-              <w:jc w:val="center"/>
-              <w:rPr>
-                <w:b/>
-              </w:rPr>
-            </w:pPr>
-            <w:r>
-              <w:rPr>
-                <w:b/>
-              </w:rPr>
-              <w:t>Nr.</w:t>
-            </w:r>
-          </w:p>
-        </w:tc>
-        <w:tc>
-          <w:tcPr>
-            <w:tcW w:w="8435" w:type="dxa"/>
-          </w:tcPr>
-          <w:p>
-            <w:pPr>
-              <w:rPr>
-                <w:b/>
-              </w:rPr>
-            </w:pPr>
-            <w:r>
-              <w:rPr>
-                <w:b/>
-              </w:rPr>
-              <w:t>Bemerkung</w:t>
-            </w:r>
-          </w:p>
-        </w:tc>
-      </w:tr>
-      <w:tr>
-        <w:tc>
-          <w:tcPr>
-            <w:tcW w:w="484" w:type="dxa"/>
-          </w:tcPr>
-          <w:p>
-            <w:pPr>
-              <w:jc w:val="center"/>
-            </w:pPr>
-            <w:r>
-              <w:t>2</w:t>
-            </w:r>
-          </w:p>
-        </w:tc>
-        <w:tc>
-          <w:tcPr>
-            <w:tcW w:w="8435" w:type="dxa"/>
-          </w:tcPr>
-          <w:p>
-            <w:r>
-              <w:t xml:space="preserve">Ein Ausfall einer Arbeitskraft </w:t>
-            </w:r>
-            <w:r>
-              <w:t>bleibt</w:t>
-            </w:r>
-            <w:r>
-              <w:t xml:space="preserve"> leider </w:t>
-            </w:r>
-            <w:r>
-              <w:t xml:space="preserve">ein </w:t>
-            </w:r>
-            <w:r>
-              <w:t>möglich</w:t>
-            </w:r>
-            <w:r>
-              <w:t>es Risiko, das sich nicht weiter abfedern lässt</w:t>
-            </w:r>
-            <w:r>
-              <w:t>. Die anfallende Arbeit muss dann auf die verbleibenden Personen aufgeteilt werden.</w:t>
-            </w:r>
-          </w:p>
-        </w:tc>
-      </w:tr>
-      <w:tr>
-        <w:tc>
-          <w:tcPr>
-            <w:tcW w:w="484" w:type="dxa"/>
-          </w:tcPr>
-          <w:p>
-            <w:pPr>
-              <w:jc w:val="center"/>
-            </w:pPr>
-            <w:r>
-              <w:t>3</w:t>
-            </w:r>
-          </w:p>
-        </w:tc>
-        <w:tc>
-          <w:tcPr>
-            <w:tcW w:w="8435" w:type="dxa"/>
-          </w:tcPr>
-          <w:p>
-            <w:r>
-              <w:t xml:space="preserve">Dieses Projekt ist ein Schulprojekt und </w:t>
-            </w:r>
-            <w:r>
-              <w:t>eine bevorstehende</w:t>
-            </w:r>
-            <w:r>
-              <w:t xml:space="preserve"> Änderung der </w:t>
-            </w:r>
-            <w:proofErr w:type="spellStart"/>
-            <w:r>
-              <w:t>Requirments</w:t>
-            </w:r>
-            <w:proofErr w:type="spellEnd"/>
-            <w:r>
-              <w:t xml:space="preserve"> wurde </w:t>
-            </w:r>
-            <w:r>
-              <w:t xml:space="preserve">im Vorfeld </w:t>
-            </w:r>
-            <w:r>
-              <w:t xml:space="preserve">angedeutet. Dadurch entsteht ein Mehraufwand, welchen wir irgendwie bewältigen müssen. </w:t>
-            </w:r>
-          </w:p>
-        </w:tc>
-      </w:tr>
-    </w:tbl>
     <w:p>
       <w:pPr>
         <w:pStyle w:val="Formatvorlageberschrift1Verdana11pt"/>
@@ -6440,19 +6066,11 @@
         </w:rPr>
       </w:pPr>
       <w:bookmarkStart w:id="10" w:name="_Toc498356898"/>
-      <w:proofErr w:type="spellStart"/>
       <w:r>
         <w:rPr>
           <w:szCs w:val="22"/>
         </w:rPr>
-        <w:t>Konfigurations</w:t>
-      </w:r>
-      <w:proofErr w:type="spellEnd"/>
-      <w:r>
-        <w:rPr>
-          <w:szCs w:val="22"/>
-        </w:rPr>
-        <w:t xml:space="preserve"> Items</w:t>
+        <w:t>Konfigurations Items</w:t>
       </w:r>
       <w:bookmarkEnd w:id="10"/>
     </w:p>
@@ -6476,11 +6094,9 @@
           <w:numId w:val="19"/>
         </w:numPr>
       </w:pPr>
-      <w:proofErr w:type="spellStart"/>
       <w:r>
         <w:t>LoggerComponent</w:t>
       </w:r>
-      <w:proofErr w:type="spellEnd"/>
     </w:p>
     <w:p>
       <w:pPr>
@@ -6490,11 +6106,9 @@
           <w:numId w:val="19"/>
         </w:numPr>
       </w:pPr>
-      <w:proofErr w:type="spellStart"/>
       <w:r>
         <w:t>LoggerServer</w:t>
       </w:r>
-      <w:proofErr w:type="spellEnd"/>
     </w:p>
     <w:p>
       <w:pPr>
@@ -6504,11 +6118,9 @@
           <w:numId w:val="19"/>
         </w:numPr>
       </w:pPr>
-      <w:proofErr w:type="spellStart"/>
       <w:r>
         <w:t>LoggerCommon</w:t>
       </w:r>
-      <w:proofErr w:type="spellEnd"/>
     </w:p>
     <w:p>
       <w:pPr>
@@ -6518,14 +6130,12 @@
           <w:numId w:val="19"/>
         </w:numPr>
       </w:pPr>
-      <w:proofErr w:type="spellStart"/>
       <w:r>
         <w:rPr>
           <w:lang w:val="de-DE"/>
         </w:rPr>
         <w:t>StringPersistorFile</w:t>
       </w:r>
-      <w:proofErr w:type="spellEnd"/>
     </w:p>
     <w:p>
       <w:pPr>
@@ -6535,13 +6145,8 @@
           <w:numId w:val="19"/>
         </w:numPr>
       </w:pPr>
-      <w:proofErr w:type="spellStart"/>
       <w:r>
-        <w:t>GameOfLife</w:t>
-      </w:r>
-      <w:proofErr w:type="spellEnd"/>
-      <w:r>
-        <w:t xml:space="preserve">, die </w:t>
+        <w:t xml:space="preserve">GameOfLife, die </w:t>
       </w:r>
       <w:r>
         <w:t xml:space="preserve">Applikation für </w:t>
@@ -6561,14 +6166,12 @@
           <w:numId w:val="19"/>
         </w:numPr>
       </w:pPr>
-      <w:proofErr w:type="spellStart"/>
       <w:r>
         <w:t>Logger</w:t>
       </w:r>
       <w:r>
         <w:t>Viewer</w:t>
       </w:r>
-      <w:proofErr w:type="spellEnd"/>
     </w:p>
     <w:p>
       <w:pPr>
@@ -6592,23 +6195,7 @@
     </w:p>
     <w:p>
       <w:r>
-        <w:t xml:space="preserve">Für die Entwicklung, inkl. dem </w:t>
-      </w:r>
-      <w:proofErr w:type="spellStart"/>
-      <w:r>
-        <w:t>Testing</w:t>
-      </w:r>
-      <w:proofErr w:type="spellEnd"/>
-      <w:r>
-        <w:t xml:space="preserve">, wird folgende </w:t>
-      </w:r>
-      <w:proofErr w:type="spellStart"/>
-      <w:r>
-        <w:t>IntelliJ</w:t>
-      </w:r>
-      <w:proofErr w:type="spellEnd"/>
-      <w:r>
-        <w:t xml:space="preserve"> in folgender Konfiguration verwendet:</w:t>
+        <w:t>Für die Entwicklung, inkl. dem Testing, wird folgende IntelliJ in folgender Konfiguration verwendet:</w:t>
       </w:r>
     </w:p>
     <w:p/>
@@ -6661,30 +6248,8 @@
         <w:rPr>
           <w:lang w:val="en-US"/>
         </w:rPr>
-        <w:t xml:space="preserve">JVM: OpenJDK 64-Bit Server VM by </w:t>
+        <w:t>JVM: OpenJDK 64-Bit Server VM by JetBrains s.r.o</w:t>
       </w:r>
-      <w:proofErr w:type="spellStart"/>
-      <w:r>
-        <w:rPr>
-          <w:lang w:val="en-US"/>
-        </w:rPr>
-        <w:t>JetBrains</w:t>
-      </w:r>
-      <w:proofErr w:type="spellEnd"/>
-      <w:r>
-        <w:rPr>
-          <w:lang w:val="en-US"/>
-        </w:rPr>
-        <w:t xml:space="preserve"> </w:t>
-      </w:r>
-      <w:proofErr w:type="spellStart"/>
-      <w:r>
-        <w:rPr>
-          <w:lang w:val="en-US"/>
-        </w:rPr>
-        <w:t>s.r.o</w:t>
-      </w:r>
-      <w:proofErr w:type="spellEnd"/>
     </w:p>
     <w:p>
       <w:pPr>
@@ -6707,41 +6272,23 @@
       <w:bookmarkEnd w:id="12"/>
     </w:p>
     <w:p>
-      <w:proofErr w:type="spellStart"/>
       <w:r>
-        <w:t>IntelliJ</w:t>
-      </w:r>
-      <w:proofErr w:type="spellEnd"/>
-      <w:r>
-        <w:t xml:space="preserve"> unterstützt nativ die Verwendung von</w:t>
+        <w:t>IntelliJ unterstützt nativ die Verwendung von</w:t>
       </w:r>
       <w:r>
         <w:t xml:space="preserve"> Versionskontrollwerkzeugen wie</w:t>
       </w:r>
       <w:r>
-        <w:t xml:space="preserve"> </w:t>
-      </w:r>
-      <w:proofErr w:type="spellStart"/>
-      <w:r>
-        <w:t>Git</w:t>
-      </w:r>
-      <w:proofErr w:type="spellEnd"/>
-      <w:r>
-        <w:t xml:space="preserve">. </w:t>
+        <w:t xml:space="preserve"> Git. </w:t>
       </w:r>
       <w:r>
         <w:t xml:space="preserve">Das Projekt wird in den folgenden </w:t>
       </w:r>
-      <w:proofErr w:type="spellStart"/>
       <w:r>
         <w:t>Git-</w:t>
       </w:r>
       <w:r>
-        <w:t>Repositories</w:t>
-      </w:r>
-      <w:proofErr w:type="spellEnd"/>
-      <w:r>
-        <w:t xml:space="preserve"> verwaltet:</w:t>
+        <w:t>Repositories verwaltet:</w:t>
       </w:r>
     </w:p>
     <w:p/>
@@ -6784,19 +6331,11 @@
                 <w:b/>
               </w:rPr>
             </w:pPr>
-            <w:proofErr w:type="spellStart"/>
             <w:r>
               <w:rPr>
                 <w:b/>
               </w:rPr>
-              <w:t>Git</w:t>
-            </w:r>
-            <w:proofErr w:type="spellEnd"/>
-            <w:r>
-              <w:rPr>
-                <w:b/>
-              </w:rPr>
-              <w:t>-Repository</w:t>
+              <w:t>Git-Repository</w:t>
             </w:r>
           </w:p>
         </w:tc>
@@ -6905,16 +6444,11 @@
             <w:r>
               <w:t xml:space="preserve">Implementation der </w:t>
             </w:r>
-            <w:proofErr w:type="spellStart"/>
             <w:r>
               <w:t>S</w:t>
             </w:r>
             <w:r>
-              <w:t>tringpersistor</w:t>
-            </w:r>
-            <w:proofErr w:type="spellEnd"/>
-            <w:r>
-              <w:t>-</w:t>
+              <w:t>tringpersistor-</w:t>
             </w:r>
             <w:r>
               <w:t>API</w:t>
@@ -6944,7 +6478,6 @@
             <w:vAlign w:val="center"/>
           </w:tcPr>
           <w:p>
-            <w:proofErr w:type="spellStart"/>
             <w:r>
               <w:t>Dokument</w:t>
             </w:r>
@@ -6954,7 +6487,6 @@
             <w:r>
               <w:t>verwaltung</w:t>
             </w:r>
-            <w:proofErr w:type="spellEnd"/>
           </w:p>
         </w:tc>
         <w:tc>
@@ -6980,11 +6512,9 @@
             <w:vAlign w:val="center"/>
           </w:tcPr>
           <w:p>
-            <w:proofErr w:type="spellStart"/>
             <w:r>
               <w:t>Deploymentverwaltung</w:t>
             </w:r>
-            <w:proofErr w:type="spellEnd"/>
           </w:p>
         </w:tc>
         <w:tc>
@@ -7024,13 +6554,11 @@
         </w:numPr>
       </w:pPr>
       <w:bookmarkStart w:id="13" w:name="_Toc498356901"/>
-      <w:proofErr w:type="spellStart"/>
       <w:r>
         <w:lastRenderedPageBreak/>
         <w:t>Testing</w:t>
       </w:r>
       <w:bookmarkEnd w:id="13"/>
-      <w:proofErr w:type="spellEnd"/>
     </w:p>
     <w:p>
       <w:pPr>
@@ -7084,11 +6612,9 @@
           <w:numId w:val="19"/>
         </w:numPr>
       </w:pPr>
-      <w:proofErr w:type="spellStart"/>
       <w:r>
         <w:t>LoggerComponent</w:t>
       </w:r>
-      <w:proofErr w:type="spellEnd"/>
     </w:p>
     <w:p>
       <w:pPr>
@@ -7098,11 +6624,9 @@
           <w:numId w:val="19"/>
         </w:numPr>
       </w:pPr>
-      <w:proofErr w:type="spellStart"/>
       <w:r>
         <w:t>LoggerServer</w:t>
       </w:r>
-      <w:proofErr w:type="spellEnd"/>
     </w:p>
     <w:p>
       <w:pPr>
@@ -7112,14 +6636,12 @@
           <w:numId w:val="19"/>
         </w:numPr>
       </w:pPr>
-      <w:proofErr w:type="spellStart"/>
       <w:r>
         <w:rPr>
           <w:lang w:val="de-DE"/>
         </w:rPr>
         <w:t>StringPersistorFile</w:t>
       </w:r>
-      <w:proofErr w:type="spellEnd"/>
     </w:p>
     <w:p>
       <w:pPr>
@@ -7129,11 +6651,9 @@
           <w:numId w:val="19"/>
         </w:numPr>
       </w:pPr>
-      <w:proofErr w:type="spellStart"/>
       <w:r>
         <w:t>LoggerViewer</w:t>
       </w:r>
-      <w:proofErr w:type="spellEnd"/>
     </w:p>
     <w:p/>
     <w:p>
@@ -7161,11 +6681,9 @@
           <w:numId w:val="19"/>
         </w:numPr>
       </w:pPr>
-      <w:proofErr w:type="spellStart"/>
       <w:r>
         <w:t>GameOfLife</w:t>
       </w:r>
-      <w:proofErr w:type="spellEnd"/>
     </w:p>
     <w:p>
       <w:pPr>
@@ -7195,15 +6713,7 @@
         <w:t xml:space="preserve">automatisierten </w:t>
       </w:r>
       <w:r>
-        <w:t xml:space="preserve">Überprüfung der einzelnen Komponenten werden </w:t>
-      </w:r>
-      <w:proofErr w:type="spellStart"/>
-      <w:r>
-        <w:t>JUnit</w:t>
-      </w:r>
-      <w:proofErr w:type="spellEnd"/>
-      <w:r>
-        <w:t>-Tests verwendet.</w:t>
+        <w:t>Überprüfung der einzelnen Komponenten werden JUnit-Tests verwendet.</w:t>
       </w:r>
       <w:r>
         <w:t xml:space="preserve"> </w:t>
@@ -7211,29 +6721,11 @@
       <w:r>
         <w:t>Diese werden nach dem Prinzip „</w:t>
       </w:r>
-      <w:proofErr w:type="spellStart"/>
       <w:r>
-        <w:t>Arrange</w:t>
+        <w:t>Arrange, Act, Assert</w:t>
       </w:r>
-      <w:proofErr w:type="spellEnd"/>
       <w:r>
-        <w:t xml:space="preserve">, Act, </w:t>
-      </w:r>
-      <w:proofErr w:type="spellStart"/>
-      <w:r>
-        <w:t>Assert</w:t>
-      </w:r>
-      <w:proofErr w:type="spellEnd"/>
-      <w:r>
-        <w:t xml:space="preserve"> (</w:t>
-      </w:r>
-      <w:proofErr w:type="spellStart"/>
-      <w:r>
-        <w:t>Revert</w:t>
-      </w:r>
-      <w:proofErr w:type="spellEnd"/>
-      <w:r>
-        <w:t>)“</w:t>
+        <w:t xml:space="preserve"> (Revert)“</w:t>
       </w:r>
       <w:r>
         <w:t xml:space="preserve"> </w:t>
@@ -7424,34 +6916,14 @@
               <w:t>kann</w:t>
             </w:r>
             <w:r>
-              <w:t xml:space="preserve"> anhand des Fully </w:t>
-            </w:r>
-            <w:proofErr w:type="spellStart"/>
-            <w:r>
-              <w:t>Qualified</w:t>
-            </w:r>
-            <w:proofErr w:type="spellEnd"/>
-            <w:r>
-              <w:t xml:space="preserve"> Class Name in der Datei </w:t>
-            </w:r>
-            <w:proofErr w:type="spellStart"/>
-            <w:proofErr w:type="gramStart"/>
+              <w:t xml:space="preserve"> anhand des Fully Qualified Class Name in der Datei </w:t>
+            </w:r>
             <w:r>
               <w:t>client</w:t>
             </w:r>
             <w:r>
-              <w:t>.properties</w:t>
-            </w:r>
-            <w:proofErr w:type="spellEnd"/>
-            <w:proofErr w:type="gramEnd"/>
-            <w:r>
-              <w:t xml:space="preserve"> </w:t>
-            </w:r>
-            <w:proofErr w:type="spellStart"/>
-            <w:r>
-              <w:t>instantiiert</w:t>
-            </w:r>
-            <w:proofErr w:type="spellEnd"/>
+              <w:t>.properties instantiiert</w:t>
+            </w:r>
             <w:r>
               <w:t xml:space="preserve"> werden</w:t>
             </w:r>
@@ -7485,16 +6957,12 @@
               </w:numPr>
               <w:ind w:left="368"/>
             </w:pPr>
-            <w:proofErr w:type="spellStart"/>
-            <w:proofErr w:type="gramStart"/>
             <w:r>
               <w:t>client</w:t>
             </w:r>
             <w:r>
               <w:t>.properties</w:t>
             </w:r>
-            <w:proofErr w:type="spellEnd"/>
-            <w:proofErr w:type="gramEnd"/>
             <w:r>
               <w:t xml:space="preserve"> liegt vor</w:t>
             </w:r>
@@ -7508,34 +6976,11 @@
               </w:numPr>
               <w:ind w:left="368"/>
             </w:pPr>
-            <w:proofErr w:type="spellStart"/>
-            <w:proofErr w:type="gramStart"/>
             <w:r>
               <w:t>client</w:t>
             </w:r>
             <w:r>
-              <w:t>.properties</w:t>
-            </w:r>
-            <w:proofErr w:type="spellEnd"/>
-            <w:proofErr w:type="gramEnd"/>
-            <w:r>
-              <w:t xml:space="preserve"> enthält den Fully </w:t>
-            </w:r>
-            <w:proofErr w:type="spellStart"/>
-            <w:r>
-              <w:t>Qualified</w:t>
-            </w:r>
-            <w:proofErr w:type="spellEnd"/>
-            <w:r>
-              <w:t xml:space="preserve"> Class Name einer Klasse, die das Interface </w:t>
-            </w:r>
-            <w:proofErr w:type="spellStart"/>
-            <w:r>
-              <w:t>LoggerSetup</w:t>
-            </w:r>
-            <w:proofErr w:type="spellEnd"/>
-            <w:r>
-              <w:t xml:space="preserve"> implementiert</w:t>
+              <w:t>.properties enthält den Fully Qualified Class Name einer Klasse, die das Interface LoggerSetup implementiert</w:t>
             </w:r>
           </w:p>
         </w:tc>
@@ -7563,44 +7008,13 @@
               <w:t>Keine Fehlermeldung; d</w:t>
             </w:r>
             <w:r>
-              <w:t>er Logger konnte instanziiert werden</w:t>
-            </w:r>
-          </w:p>
-        </w:tc>
-      </w:tr>
-      <w:tr>
-        <w:trPr>
-          <w:cantSplit/>
-        </w:trPr>
-        <w:tc>
-          <w:tcPr>
-            <w:tcW w:w="1900" w:type="dxa"/>
-          </w:tcPr>
-          <w:p>
-            <w:r>
-              <w:t>Erwartetes Ergebnis im Fehlerfall</w:t>
-            </w:r>
-          </w:p>
-        </w:tc>
-        <w:tc>
-          <w:tcPr>
-            <w:tcW w:w="7019" w:type="dxa"/>
-          </w:tcPr>
-          <w:p>
-            <w:r>
-              <w:t>Fehlermeldung</w:t>
-            </w:r>
-            <w:r>
-              <w:t xml:space="preserve">; </w:t>
-            </w:r>
-            <w:r>
-              <w:t xml:space="preserve">enthält Grund, warum </w:t>
-            </w:r>
-            <w:r>
-              <w:t xml:space="preserve">der Logger nicht instanziiert </w:t>
-            </w:r>
-            <w:r>
-              <w:t>wurde</w:t>
+              <w:t xml:space="preserve">er Logger </w:t>
+            </w:r>
+            <w:r>
+              <w:t>wird</w:t>
+            </w:r>
+            <w:r>
+              <w:t xml:space="preserve"> instanziiert</w:t>
             </w:r>
           </w:p>
         </w:tc>
@@ -7632,21 +7046,8 @@
               </w:numPr>
               <w:ind w:left="361"/>
             </w:pPr>
-            <w:proofErr w:type="spellStart"/>
-            <w:r>
-              <w:t>StandaloneGameOfLive</w:t>
-            </w:r>
-            <w:proofErr w:type="spellEnd"/>
-            <w:r>
-              <w:t xml:space="preserve"> oder </w:t>
-            </w:r>
-            <w:proofErr w:type="spellStart"/>
-            <w:r>
-              <w:t>GameOfLife</w:t>
-            </w:r>
-            <w:proofErr w:type="spellEnd"/>
-            <w:r>
-              <w:t xml:space="preserve"> starten</w:t>
+            <w:r>
+              <w:t>StandaloneGameOfLive oder GameOfLife starten</w:t>
             </w:r>
           </w:p>
         </w:tc>
@@ -7800,61 +7201,34 @@
           </w:tcPr>
           <w:p>
             <w:r>
-              <w:t xml:space="preserve">Der Logger hat </w:t>
+              <w:t>Es wurden</w:t>
+            </w:r>
+            <w:r>
+              <w:t xml:space="preserve"> </w:t>
             </w:r>
             <w:r>
               <w:t xml:space="preserve">neue </w:t>
             </w:r>
             <w:r>
-              <w:t xml:space="preserve">Log-Einträge </w:t>
-            </w:r>
-            <w:r>
-              <w:t>in ein lokal erstelltes</w:t>
-            </w:r>
-            <w:r>
-              <w:t xml:space="preserve"> Logfile geloggt</w:t>
-            </w:r>
-          </w:p>
-        </w:tc>
-      </w:tr>
-      <w:tr>
-        <w:trPr>
-          <w:cantSplit/>
-        </w:trPr>
-        <w:tc>
-          <w:tcPr>
-            <w:tcW w:w="1900" w:type="dxa"/>
-          </w:tcPr>
-          <w:p>
-            <w:r>
-              <w:t>Erwartetes Ergebnis im Fehlerfall</w:t>
-            </w:r>
-          </w:p>
-        </w:tc>
-        <w:tc>
-          <w:tcPr>
-            <w:tcW w:w="7019" w:type="dxa"/>
-          </w:tcPr>
-          <w:p>
-            <w:r>
-              <w:t>Fehlermeldung</w:t>
-            </w:r>
-            <w:r>
-              <w:t>;</w:t>
-            </w:r>
-            <w:r>
-              <w:t xml:space="preserve"> kein</w:t>
-            </w:r>
-            <w:r>
-              <w:t>e neuen Einträge auf dem lokalen</w:t>
-            </w:r>
-            <w:r>
-              <w:t xml:space="preserve"> Logfile.txt</w:t>
-            </w:r>
-          </w:p>
-          <w:p>
-            <w:r>
-              <w:t>Oder: Fehlermeldung, kein Logfile.txt erstellt</w:t>
+              <w:t>Log-Einträge</w:t>
+            </w:r>
+            <w:r>
+              <w:t xml:space="preserve"> im korrekten Format</w:t>
+            </w:r>
+            <w:r>
+              <w:t xml:space="preserve"> </w:t>
+            </w:r>
+            <w:r>
+              <w:t>ins lokal erstellte</w:t>
+            </w:r>
+            <w:r>
+              <w:t xml:space="preserve"> Logfile</w:t>
+            </w:r>
+            <w:r>
+              <w:t>.txt</w:t>
+            </w:r>
+            <w:r>
+              <w:t xml:space="preserve"> geloggt</w:t>
             </w:r>
           </w:p>
         </w:tc>
@@ -7886,21 +7260,8 @@
               </w:numPr>
               <w:ind w:left="368"/>
             </w:pPr>
-            <w:proofErr w:type="spellStart"/>
-            <w:r>
-              <w:t>StandaloneGameOfLive</w:t>
-            </w:r>
-            <w:proofErr w:type="spellEnd"/>
-            <w:r>
-              <w:t xml:space="preserve"> oder </w:t>
-            </w:r>
-            <w:proofErr w:type="spellStart"/>
-            <w:r>
-              <w:t>GameOfLife</w:t>
-            </w:r>
-            <w:proofErr w:type="spellEnd"/>
-            <w:r>
-              <w:t xml:space="preserve"> starten</w:t>
+            <w:r>
+              <w:t>StandaloneGameOfLive oder GameOfLife starten</w:t>
             </w:r>
           </w:p>
           <w:p>
@@ -7974,32 +7335,13 @@
               <w:rPr>
                 <w:lang w:val="en-US"/>
               </w:rPr>
-              <w:t xml:space="preserve">Logger </w:t>
-            </w:r>
-            <w:proofErr w:type="spellStart"/>
+              <w:t>Logger loggt remote</w:t>
+            </w:r>
             <w:r>
               <w:rPr>
                 <w:lang w:val="en-US"/>
               </w:rPr>
-              <w:t>loggt</w:t>
-            </w:r>
-            <w:proofErr w:type="spellEnd"/>
-            <w:r>
-              <w:rPr>
-                <w:lang w:val="en-US"/>
-              </w:rPr>
-              <w:t xml:space="preserve"> remote</w:t>
-            </w:r>
-            <w:r>
-              <w:rPr>
-                <w:lang w:val="en-US"/>
-              </w:rPr>
               <w:tab/>
-            </w:r>
-            <w:r>
-              <w:rPr>
-                <w:lang w:val="en-US"/>
-              </w:rPr>
               <w:t>v. 1.0</w:t>
             </w:r>
           </w:p>
@@ -8075,32 +7417,19 @@
           </w:tcPr>
           <w:p>
             <w:r>
-              <w:t>Der Logger hat Log-Einträge in ein Logfile.txt auf dem Server geloggt</w:t>
-            </w:r>
-          </w:p>
-        </w:tc>
-      </w:tr>
-      <w:tr>
-        <w:trPr>
-          <w:cantSplit/>
-        </w:trPr>
-        <w:tc>
-          <w:tcPr>
-            <w:tcW w:w="1900" w:type="dxa"/>
-          </w:tcPr>
-          <w:p>
-            <w:r>
-              <w:t>Erwartetes Ergebnis im Fehlerfall</w:t>
-            </w:r>
-          </w:p>
-        </w:tc>
-        <w:tc>
-          <w:tcPr>
-            <w:tcW w:w="7019" w:type="dxa"/>
-          </w:tcPr>
-          <w:p>
-            <w:r>
-              <w:t>Fehlermeldung, keine neuen Einträge auf dem Logfile.txt auf dem Server</w:t>
+              <w:t xml:space="preserve">Der Logger hat </w:t>
+            </w:r>
+            <w:r>
+              <w:t xml:space="preserve">neue </w:t>
+            </w:r>
+            <w:r>
+              <w:t xml:space="preserve">Log-Einträge </w:t>
+            </w:r>
+            <w:r>
+              <w:t xml:space="preserve">im korrekten Format </w:t>
+            </w:r>
+            <w:r>
+              <w:t>in ein Logfile.txt auf dem Server geloggt</w:t>
             </w:r>
           </w:p>
         </w:tc>
@@ -8145,21 +7474,8 @@
               </w:numPr>
               <w:ind w:left="368"/>
             </w:pPr>
-            <w:proofErr w:type="spellStart"/>
-            <w:r>
-              <w:t>StandaloneGameOfLive</w:t>
-            </w:r>
-            <w:proofErr w:type="spellEnd"/>
-            <w:r>
-              <w:t xml:space="preserve"> oder </w:t>
-            </w:r>
-            <w:proofErr w:type="spellStart"/>
-            <w:r>
-              <w:t>GameOfLife</w:t>
-            </w:r>
-            <w:proofErr w:type="spellEnd"/>
-            <w:r>
-              <w:t xml:space="preserve"> starten</w:t>
+            <w:r>
+              <w:t>StandaloneGameOfLive oder GameOfLife starten</w:t>
             </w:r>
           </w:p>
           <w:p>
@@ -8169,6 +7485,7 @@
                 <w:ilvl w:val="0"/>
                 <w:numId w:val="25"/>
               </w:numPr>
+              <w:ind w:left="364"/>
             </w:pPr>
             <w:r>
               <w:t xml:space="preserve">Logfile.txt </w:t>
@@ -8189,15 +7506,7 @@
               <w:t>»</w:t>
             </w:r>
             <w:r>
-              <w:t xml:space="preserve"> mit der Nachricht "</w:t>
-            </w:r>
-            <w:proofErr w:type="spellStart"/>
-            <w:r>
-              <w:t>Initializing</w:t>
-            </w:r>
-            <w:proofErr w:type="spellEnd"/>
-            <w:r>
-              <w:t xml:space="preserve"> UI..."</w:t>
+              <w:t xml:space="preserve"> mit der Nachricht "Initializing UI..."</w:t>
             </w:r>
             <w:r>
               <w:t xml:space="preserve"> enthält</w:t>
@@ -8330,25 +7639,34 @@
               <w:t xml:space="preserve"> </w:t>
             </w:r>
             <w:r>
+              <w:t xml:space="preserve">von beiden Clients </w:t>
+            </w:r>
+            <w:r>
               <w:t xml:space="preserve">neue </w:t>
             </w:r>
             <w:r>
-              <w:t xml:space="preserve">Log-Einträge </w:t>
+              <w:t>Log-Einträge</w:t>
+            </w:r>
+            <w:r>
+              <w:t xml:space="preserve"> korrekten Format</w:t>
+            </w:r>
+            <w:r>
+              <w:t xml:space="preserve"> </w:t>
             </w:r>
             <w:r>
               <w:t xml:space="preserve">im </w:t>
             </w:r>
             <w:r>
-              <w:t xml:space="preserve">Logfile.txt auf dem Server </w:t>
-            </w:r>
-            <w:r>
-              <w:t xml:space="preserve">von </w:t>
-            </w:r>
-            <w:r>
-              <w:t>beiden</w:t>
-            </w:r>
-            <w:r>
-              <w:t xml:space="preserve"> Clients vor</w:t>
+              <w:t>Logfile.txt</w:t>
+            </w:r>
+            <w:r>
+              <w:t xml:space="preserve"> </w:t>
+            </w:r>
+            <w:r>
+              <w:t xml:space="preserve">auf dem Server </w:t>
+            </w:r>
+            <w:r>
+              <w:t>vor</w:t>
             </w:r>
           </w:p>
         </w:tc>
@@ -8363,68 +7681,6 @@
           </w:tcPr>
           <w:p>
             <w:r>
-              <w:t>Erwartetes Ergebnis im Fehlerfall</w:t>
-            </w:r>
-          </w:p>
-        </w:tc>
-        <w:tc>
-          <w:tcPr>
-            <w:tcW w:w="7019" w:type="dxa"/>
-          </w:tcPr>
-          <w:p>
-            <w:r>
-              <w:t>Fehlermeldung</w:t>
-            </w:r>
-            <w:r>
-              <w:t>;</w:t>
-            </w:r>
-            <w:r>
-              <w:t xml:space="preserve"> </w:t>
-            </w:r>
-            <w:r>
-              <w:t xml:space="preserve">es </w:t>
-            </w:r>
-            <w:r>
-              <w:t>fehlen</w:t>
-            </w:r>
-            <w:r>
-              <w:t xml:space="preserve"> neue Einträge von </w:t>
-            </w:r>
-            <w:r>
-              <w:t>mindestens</w:t>
-            </w:r>
-            <w:r>
-              <w:t xml:space="preserve"> einem</w:t>
-            </w:r>
-            <w:r>
-              <w:t xml:space="preserve"> der beiden </w:t>
-            </w:r>
-            <w:r>
-              <w:t>Client</w:t>
-            </w:r>
-            <w:r>
-              <w:t>s</w:t>
-            </w:r>
-            <w:r>
-              <w:t xml:space="preserve"> im </w:t>
-            </w:r>
-            <w:r>
-              <w:t>Logfile.txt auf dem Server</w:t>
-            </w:r>
-          </w:p>
-        </w:tc>
-      </w:tr>
-      <w:tr>
-        <w:trPr>
-          <w:cantSplit/>
-        </w:trPr>
-        <w:tc>
-          <w:tcPr>
-            <w:tcW w:w="1900" w:type="dxa"/>
-          </w:tcPr>
-          <w:p>
-            <w:r>
-              <w:lastRenderedPageBreak/>
               <w:t>Testablauf</w:t>
             </w:r>
           </w:p>
@@ -8455,21 +7711,8 @@
               </w:numPr>
               <w:ind w:left="368"/>
             </w:pPr>
-            <w:proofErr w:type="spellStart"/>
-            <w:r>
-              <w:t>StandaloneGameOfLive</w:t>
-            </w:r>
-            <w:proofErr w:type="spellEnd"/>
-            <w:r>
-              <w:t xml:space="preserve"> oder </w:t>
-            </w:r>
-            <w:proofErr w:type="spellStart"/>
-            <w:r>
-              <w:t>GameOfLife</w:t>
-            </w:r>
-            <w:proofErr w:type="spellEnd"/>
-            <w:r>
-              <w:t xml:space="preserve"> </w:t>
+            <w:r>
+              <w:t xml:space="preserve">StandaloneGameOfLive oder GameOfLife </w:t>
             </w:r>
             <w:r>
               <w:t xml:space="preserve">auf ersten Client </w:t>
@@ -8487,21 +7730,8 @@
               </w:numPr>
               <w:ind w:left="368"/>
             </w:pPr>
-            <w:proofErr w:type="spellStart"/>
-            <w:r>
-              <w:t>StandaloneGameOfLive</w:t>
-            </w:r>
-            <w:proofErr w:type="spellEnd"/>
-            <w:r>
-              <w:t xml:space="preserve"> oder </w:t>
-            </w:r>
-            <w:proofErr w:type="spellStart"/>
-            <w:r>
-              <w:t>GameOfLife</w:t>
-            </w:r>
-            <w:proofErr w:type="spellEnd"/>
-            <w:r>
-              <w:t xml:space="preserve"> auf zweitem Client starten</w:t>
+            <w:r>
+              <w:t>StandaloneGameOfLive oder GameOfLife auf zweitem Client starten</w:t>
             </w:r>
           </w:p>
           <w:p>
@@ -8523,15 +7753,7 @@
               <w:t>»</w:t>
             </w:r>
             <w:r>
-              <w:t xml:space="preserve"> mit der Nachricht "</w:t>
-            </w:r>
-            <w:proofErr w:type="spellStart"/>
-            <w:r>
-              <w:t>Initializing</w:t>
-            </w:r>
-            <w:proofErr w:type="spellEnd"/>
-            <w:r>
-              <w:t xml:space="preserve"> UI..."</w:t>
+              <w:t xml:space="preserve"> mit der Nachricht "Initializing UI..."</w:t>
             </w:r>
             <w:r>
               <w:t xml:space="preserve"> enthält</w:t>
@@ -8587,8 +7809,6 @@
             </w:r>
             <w:r>
               <w:tab/>
-            </w:r>
-            <w:r>
               <w:t>v. 1.0</w:t>
             </w:r>
           </w:p>
@@ -8604,6 +7824,7 @@
           </w:tcPr>
           <w:p>
             <w:r>
+              <w:lastRenderedPageBreak/>
               <w:t>Beschreibung</w:t>
             </w:r>
           </w:p>
@@ -8664,32 +7885,16 @@
           </w:tcPr>
           <w:p>
             <w:r>
-              <w:t>Log-Messages werden im Viewer dargestellt</w:t>
-            </w:r>
-          </w:p>
-        </w:tc>
-      </w:tr>
-      <w:tr>
-        <w:trPr>
-          <w:cantSplit/>
-        </w:trPr>
-        <w:tc>
-          <w:tcPr>
-            <w:tcW w:w="1900" w:type="dxa"/>
-          </w:tcPr>
-          <w:p>
-            <w:r>
-              <w:t>Erwartetes Ergebnis im Fehlerfall</w:t>
-            </w:r>
-          </w:p>
-        </w:tc>
-        <w:tc>
-          <w:tcPr>
-            <w:tcW w:w="7019" w:type="dxa"/>
-          </w:tcPr>
-          <w:p>
-            <w:r>
-              <w:t>Fehlermeldung; Viewer zeigt keine Log-Messages an</w:t>
+              <w:t xml:space="preserve">Alle </w:t>
+            </w:r>
+            <w:r>
+              <w:t xml:space="preserve">Log-Messages werden im Viewer </w:t>
+            </w:r>
+            <w:r>
+              <w:t xml:space="preserve">korrekt </w:t>
+            </w:r>
+            <w:r>
+              <w:t>dargestellt</w:t>
             </w:r>
           </w:p>
         </w:tc>
@@ -8747,21 +7952,8 @@
               </w:numPr>
               <w:ind w:left="368"/>
             </w:pPr>
-            <w:proofErr w:type="spellStart"/>
-            <w:r>
-              <w:t>StandaloneGameOfLive</w:t>
-            </w:r>
-            <w:proofErr w:type="spellEnd"/>
-            <w:r>
-              <w:t xml:space="preserve"> oder </w:t>
-            </w:r>
-            <w:proofErr w:type="spellStart"/>
-            <w:r>
-              <w:t>GameOfLife</w:t>
-            </w:r>
-            <w:proofErr w:type="spellEnd"/>
-            <w:r>
-              <w:t xml:space="preserve"> starten</w:t>
+            <w:r>
+              <w:t>StandaloneGameOfLive oder GameOfLife starten</w:t>
             </w:r>
           </w:p>
           <w:p>
@@ -8810,7 +8002,7 @@
         </w:trPr>
         <w:tc>
           <w:tcPr>
-            <w:tcW w:w="8988" w:type="dxa"/>
+            <w:tcW w:w="8930" w:type="dxa"/>
             <w:gridSpan w:val="2"/>
             <w:shd w:val="clear" w:color="auto" w:fill="F2F2F2" w:themeFill="background1" w:themeFillShade="F2"/>
           </w:tcPr>
@@ -8839,8 +8031,6 @@
             </w:r>
             <w:r>
               <w:tab/>
-            </w:r>
-            <w:r>
               <w:t>v. 1.0</w:t>
             </w:r>
           </w:p>
@@ -8852,7 +8042,7 @@
         </w:trPr>
         <w:tc>
           <w:tcPr>
-            <w:tcW w:w="1900" w:type="dxa"/>
+            <w:tcW w:w="1894" w:type="dxa"/>
           </w:tcPr>
           <w:p>
             <w:pPr>
@@ -8869,7 +8059,7 @@
         </w:tc>
         <w:tc>
           <w:tcPr>
-            <w:tcW w:w="7088" w:type="dxa"/>
+            <w:tcW w:w="7036" w:type="dxa"/>
           </w:tcPr>
           <w:p>
             <w:pPr>
@@ -8880,15 +8070,7 @@
               </w:tabs>
             </w:pPr>
             <w:r>
-              <w:t xml:space="preserve">Verbindungsunterbruch nach erfolgtem Verbindungsaufbau wird über lokales Logfile.txt überbrückt. Nach Wiederherstellen der Verbindung werden die lokalen </w:t>
-            </w:r>
-            <w:proofErr w:type="spellStart"/>
-            <w:r>
-              <w:t>LogMessages</w:t>
-            </w:r>
-            <w:proofErr w:type="spellEnd"/>
-            <w:r>
-              <w:t xml:space="preserve"> an den Server nachgereicht und der Logger loggt wieder auf den Server.</w:t>
+              <w:t>Verbindungsunterbruch nach erfolgtem Verbindungsaufbau wird über lokales Logfile.txt überbrückt. Nach Wiederherstellen der Verbindung werden die lokalen LogMessages an den Server nachgereicht und der Logger loggt wieder auf den Server.</w:t>
             </w:r>
           </w:p>
         </w:tc>
@@ -8899,7 +8081,7 @@
         </w:trPr>
         <w:tc>
           <w:tcPr>
-            <w:tcW w:w="1900" w:type="dxa"/>
+            <w:tcW w:w="1894" w:type="dxa"/>
           </w:tcPr>
           <w:p>
             <w:pPr>
@@ -8916,7 +8098,7 @@
         </w:tc>
         <w:tc>
           <w:tcPr>
-            <w:tcW w:w="7088" w:type="dxa"/>
+            <w:tcW w:w="7036" w:type="dxa"/>
           </w:tcPr>
           <w:p>
             <w:pPr>
@@ -8962,7 +8144,7 @@
         </w:trPr>
         <w:tc>
           <w:tcPr>
-            <w:tcW w:w="1900" w:type="dxa"/>
+            <w:tcW w:w="1894" w:type="dxa"/>
           </w:tcPr>
           <w:p>
             <w:pPr>
@@ -8979,7 +8161,7 @@
         </w:tc>
         <w:tc>
           <w:tcPr>
-            <w:tcW w:w="7088" w:type="dxa"/>
+            <w:tcW w:w="7036" w:type="dxa"/>
           </w:tcPr>
           <w:p>
             <w:pPr>
@@ -8990,7 +8172,31 @@
               </w:tabs>
             </w:pPr>
             <w:r>
-              <w:t>Log-Messages werden im Viewer dargestellt</w:t>
+              <w:t xml:space="preserve">Alle </w:t>
+            </w:r>
+            <w:r>
+              <w:t xml:space="preserve">Log-Messages werden im Viewer </w:t>
+            </w:r>
+            <w:r>
+              <w:t xml:space="preserve">korrekt </w:t>
+            </w:r>
+            <w:r>
+              <w:t>dargestellt</w:t>
+            </w:r>
+            <w:r>
+              <w:t>; Es liegt jeweils ein</w:t>
+            </w:r>
+            <w:r>
+              <w:t>e</w:t>
+            </w:r>
+            <w:r>
+              <w:t xml:space="preserve"> korrekte Log-</w:t>
+            </w:r>
+            <w:r>
+              <w:t>Message</w:t>
+            </w:r>
+            <w:r>
+              <w:t xml:space="preserve"> vor für sowohl Verbindungsverlust wie Verbindungswiederaufbau</w:t>
             </w:r>
           </w:p>
         </w:tc>
@@ -9001,7 +8207,7 @@
         </w:trPr>
         <w:tc>
           <w:tcPr>
-            <w:tcW w:w="1900" w:type="dxa"/>
+            <w:tcW w:w="1894" w:type="dxa"/>
           </w:tcPr>
           <w:p>
             <w:pPr>
@@ -9012,52 +8218,13 @@
               </w:tabs>
             </w:pPr>
             <w:r>
-              <w:t>Erwartetes Ergebnis im Fehlerfall</w:t>
-            </w:r>
-          </w:p>
-        </w:tc>
-        <w:tc>
-          <w:tcPr>
-            <w:tcW w:w="7088" w:type="dxa"/>
-          </w:tcPr>
-          <w:p>
-            <w:pPr>
-              <w:tabs>
-                <w:tab w:val="left" w:pos="851"/>
-                <w:tab w:val="left" w:pos="1702"/>
-                <w:tab w:val="left" w:pos="8222"/>
-              </w:tabs>
-            </w:pPr>
-            <w:r>
-              <w:t>Fehlermeldung; Viewer zeigt keine Log-Messages an</w:t>
-            </w:r>
-          </w:p>
-        </w:tc>
-      </w:tr>
-      <w:tr>
-        <w:trPr>
-          <w:cantSplit/>
-        </w:trPr>
-        <w:tc>
-          <w:tcPr>
-            <w:tcW w:w="1900" w:type="dxa"/>
-          </w:tcPr>
-          <w:p>
-            <w:pPr>
-              <w:tabs>
-                <w:tab w:val="left" w:pos="851"/>
-                <w:tab w:val="left" w:pos="1702"/>
-                <w:tab w:val="left" w:pos="8222"/>
-              </w:tabs>
-            </w:pPr>
-            <w:r>
               <w:t>Testablauf</w:t>
             </w:r>
           </w:p>
         </w:tc>
         <w:tc>
           <w:tcPr>
-            <w:tcW w:w="7088" w:type="dxa"/>
+            <w:tcW w:w="7036" w:type="dxa"/>
           </w:tcPr>
           <w:p>
             <w:pPr>
@@ -9091,21 +8258,8 @@
               </w:tabs>
               <w:ind w:left="368"/>
             </w:pPr>
-            <w:proofErr w:type="spellStart"/>
-            <w:r>
-              <w:t>StandaloneGameOfLive</w:t>
-            </w:r>
-            <w:proofErr w:type="spellEnd"/>
-            <w:r>
-              <w:t xml:space="preserve"> oder </w:t>
-            </w:r>
-            <w:proofErr w:type="spellStart"/>
-            <w:r>
-              <w:t>GameOfLife</w:t>
-            </w:r>
-            <w:proofErr w:type="spellEnd"/>
-            <w:r>
-              <w:t xml:space="preserve"> starten</w:t>
+            <w:r>
+              <w:t>StandaloneGameOfLive oder GameOfLife starten</w:t>
             </w:r>
           </w:p>
           <w:p>
@@ -9149,11 +8303,9 @@
             <w:r>
               <w:t xml:space="preserve"> «</w:t>
             </w:r>
-            <w:proofErr w:type="spellStart"/>
             <w:r>
               <w:t>Exploder</w:t>
             </w:r>
-            <w:proofErr w:type="spellEnd"/>
             <w:r>
               <w:t>»</w:t>
             </w:r>
@@ -9223,21 +8375,11 @@
             <w:r>
               <w:t xml:space="preserve">"Shape </w:t>
             </w:r>
-            <w:proofErr w:type="spellStart"/>
             <w:r>
               <w:t>Exploder</w:t>
             </w:r>
-            <w:proofErr w:type="spellEnd"/>
-            <w:r>
-              <w:t xml:space="preserve"> was </w:t>
-            </w:r>
-            <w:proofErr w:type="spellStart"/>
-            <w:r>
-              <w:t>selected</w:t>
-            </w:r>
-            <w:proofErr w:type="spellEnd"/>
-            <w:r>
-              <w:t>."</w:t>
+            <w:r>
+              <w:t xml:space="preserve"> was selected."</w:t>
             </w:r>
             <w:r>
               <w:t xml:space="preserve"> </w:t>
@@ -9306,12 +8448,8 @@
             </w:r>
             <w:r>
               <w:tab/>
-            </w:r>
-            <w:r>
               <w:t>v. 1.0</w:t>
             </w:r>
-            <w:bookmarkStart w:id="17" w:name="_GoBack"/>
-            <w:bookmarkEnd w:id="17"/>
           </w:p>
         </w:tc>
       </w:tr>
@@ -9391,13 +8529,30 @@
               <w:t xml:space="preserve">Beide Viewer können sich mit dem Server verbinden; </w:t>
             </w:r>
             <w:r>
+              <w:t xml:space="preserve">Alle </w:t>
+            </w:r>
+            <w:bookmarkStart w:id="17" w:name="_GoBack"/>
+            <w:bookmarkEnd w:id="17"/>
+            <w:r>
               <w:t>Log-Messages werden i</w:t>
             </w:r>
             <w:r>
               <w:t>n beiden</w:t>
             </w:r>
             <w:r>
-              <w:t xml:space="preserve"> Viewer dargestellt</w:t>
+              <w:t xml:space="preserve"> Viewer</w:t>
+            </w:r>
+            <w:r>
+              <w:t xml:space="preserve"> Instanzen</w:t>
+            </w:r>
+            <w:r>
+              <w:t xml:space="preserve"> </w:t>
+            </w:r>
+            <w:r>
+              <w:t xml:space="preserve">korrekt </w:t>
+            </w:r>
+            <w:r>
+              <w:t>dargestellt</w:t>
             </w:r>
           </w:p>
         </w:tc>
@@ -9412,50 +8567,6 @@
           </w:tcPr>
           <w:p>
             <w:r>
-              <w:t>Erwartetes Ergebnis im Fehlerfall</w:t>
-            </w:r>
-          </w:p>
-        </w:tc>
-        <w:tc>
-          <w:tcPr>
-            <w:tcW w:w="7019" w:type="dxa"/>
-          </w:tcPr>
-          <w:p>
-            <w:r>
-              <w:t xml:space="preserve">Fehlermeldung; </w:t>
-            </w:r>
-            <w:r>
-              <w:t xml:space="preserve">Einer oder </w:t>
-            </w:r>
-            <w:r>
-              <w:t>beide</w:t>
-            </w:r>
-            <w:r>
-              <w:t xml:space="preserve"> Viewer können sich nicht mit dem Server verbinden; einer oder </w:t>
-            </w:r>
-            <w:r>
-              <w:t>beide</w:t>
-            </w:r>
-            <w:r>
-              <w:t xml:space="preserve"> </w:t>
-            </w:r>
-            <w:r>
-              <w:t>Viewer zeigt keine Log-Messages an</w:t>
-            </w:r>
-          </w:p>
-        </w:tc>
-      </w:tr>
-      <w:tr>
-        <w:trPr>
-          <w:cantSplit/>
-        </w:trPr>
-        <w:tc>
-          <w:tcPr>
-            <w:tcW w:w="1900" w:type="dxa"/>
-          </w:tcPr>
-          <w:p>
-            <w:r>
-              <w:lastRenderedPageBreak/>
               <w:t>Testablauf</w:t>
             </w:r>
           </w:p>
@@ -9515,21 +8626,8 @@
               </w:numPr>
               <w:ind w:left="364"/>
             </w:pPr>
-            <w:proofErr w:type="spellStart"/>
-            <w:r>
-              <w:t>StandaloneGameOfLive</w:t>
-            </w:r>
-            <w:proofErr w:type="spellEnd"/>
-            <w:r>
-              <w:t xml:space="preserve"> oder </w:t>
-            </w:r>
-            <w:proofErr w:type="spellStart"/>
-            <w:r>
-              <w:t>GameOfLife</w:t>
-            </w:r>
-            <w:proofErr w:type="spellEnd"/>
-            <w:r>
-              <w:t xml:space="preserve"> starten</w:t>
+            <w:r>
+              <w:t>StandaloneGameOfLive oder GameOfLife starten</w:t>
             </w:r>
           </w:p>
           <w:p>
@@ -9596,50 +8694,10 @@
         <w:t>s</w:t>
       </w:r>
       <w:r>
-        <w:t xml:space="preserve"> in den ersten zwei Sprints nicht reibungslos abgelaufen. Es wurden nicht alle Items geschätzt, die tatsächlichen Aufwände wurden nur selten auf </w:t>
-      </w:r>
-      <w:proofErr w:type="spellStart"/>
-      <w:r>
-        <w:t>ScrumDo</w:t>
-      </w:r>
-      <w:proofErr w:type="spellEnd"/>
-      <w:r>
-        <w:t xml:space="preserve"> nachgeführt, die Daily </w:t>
-      </w:r>
-      <w:proofErr w:type="spellStart"/>
-      <w:r>
-        <w:t>Scrum</w:t>
-      </w:r>
-      <w:proofErr w:type="spellEnd"/>
-      <w:r>
-        <w:t xml:space="preserve"> Meetings konnten nicht regelmässig stattfinden und der </w:t>
-      </w:r>
-      <w:proofErr w:type="spellStart"/>
-      <w:r>
-        <w:t>Product</w:t>
-      </w:r>
-      <w:proofErr w:type="spellEnd"/>
-      <w:r>
-        <w:t xml:space="preserve"> </w:t>
-      </w:r>
-      <w:proofErr w:type="spellStart"/>
-      <w:r>
-        <w:t>Owner</w:t>
-      </w:r>
-      <w:proofErr w:type="spellEnd"/>
-      <w:r>
-        <w:t xml:space="preserve"> war zeitweilen vakant. Diese Faktoren lassen das Reporting für Sprint 1 und 2 nun etwas mager wirken. Wir haben uns daher </w:t>
+        <w:t xml:space="preserve"> in den ersten zwei Sprints nicht reibungslos abgelaufen. Es wurden nicht alle Items geschätzt, die tatsächlichen Aufwände wurden nur selten auf ScrumDo nachgeführt, die Daily Scrum Meetings konnten nicht regelmässig stattfinden und der Product Owner war zeitweilen vakant. Diese Faktoren lassen das Reporting für Sprint 1 und 2 nun etwas mager wirken. Wir haben uns daher </w:t>
       </w:r>
       <w:r>
-        <w:t xml:space="preserve">im </w:t>
-      </w:r>
-      <w:proofErr w:type="gramStart"/>
-      <w:r>
-        <w:t>zweiten  Sprint</w:t>
-      </w:r>
-      <w:proofErr w:type="gramEnd"/>
-      <w:r>
-        <w:t xml:space="preserve"> Review </w:t>
+        <w:t xml:space="preserve">im zweiten  Sprint Review </w:t>
       </w:r>
       <w:r>
         <w:t xml:space="preserve">entschieden, </w:t>
@@ -9648,21 +8706,11 @@
         <w:t>das</w:t>
       </w:r>
       <w:r>
-        <w:t xml:space="preserve"> </w:t>
+        <w:t xml:space="preserve"> Cumulative Flow </w:t>
       </w:r>
-      <w:proofErr w:type="spellStart"/>
-      <w:r>
-        <w:t>Cumulative</w:t>
-      </w:r>
-      <w:proofErr w:type="spellEnd"/>
-      <w:r>
-        <w:t xml:space="preserve"> Flow </w:t>
-      </w:r>
-      <w:proofErr w:type="spellStart"/>
       <w:r>
         <w:t>Diagram</w:t>
       </w:r>
-      <w:proofErr w:type="spellEnd"/>
       <w:r>
         <w:t xml:space="preserve"> für diese Sprints zu verwenden, um den Projektfortschritt zu visualisieren.</w:t>
       </w:r>
@@ -9789,15 +8837,7 @@
         <w:t>Ausserdem sieht man, dass bei der Sprintplanung zu viele Items auf den ersten Sprint geplant wurden, welche eigentlich in den</w:t>
       </w:r>
       <w:r>
-        <w:t xml:space="preserve"> </w:t>
-      </w:r>
-      <w:proofErr w:type="spellStart"/>
-      <w:r>
-        <w:t>Product</w:t>
-      </w:r>
-      <w:proofErr w:type="spellEnd"/>
-      <w:r>
-        <w:t xml:space="preserve"> Backlog gehört hätten.</w:t>
+        <w:t xml:space="preserve"> Product Backlog gehört hätten.</w:t>
       </w:r>
     </w:p>
     <w:p>
@@ -9961,25 +9001,7 @@
         <w:szCs w:val="22"/>
         <w:lang w:val="en-US"/>
       </w:rPr>
-      <w:t xml:space="preserve">PMP – </w:t>
-    </w:r>
-    <w:proofErr w:type="spellStart"/>
-    <w:r>
-      <w:rPr>
-        <w:sz w:val="18"/>
-        <w:szCs w:val="22"/>
-        <w:lang w:val="en-US"/>
-      </w:rPr>
-      <w:t>Inspiriert</w:t>
-    </w:r>
-    <w:proofErr w:type="spellEnd"/>
-    <w:r>
-      <w:rPr>
-        <w:sz w:val="18"/>
-        <w:szCs w:val="22"/>
-        <w:lang w:val="en-US"/>
-      </w:rPr>
-      <w:t xml:space="preserve"> von Standards des Institute of Electrical and Electronics Engineers</w:t>
+      <w:t>PMP – Inspiriert von Standards des Institute of Electrical and Electronics Engineers</w:t>
     </w:r>
     <w:bookmarkEnd w:id="22"/>
     <w:r>
@@ -9989,24 +9011,7 @@
         <w:lang w:val="en-US"/>
       </w:rPr>
       <w:tab/>
-    </w:r>
-    <w:proofErr w:type="spellStart"/>
-    <w:r>
-      <w:rPr>
-        <w:sz w:val="22"/>
-        <w:szCs w:val="22"/>
-        <w:lang w:val="en-US"/>
-      </w:rPr>
-      <w:t>Seite</w:t>
-    </w:r>
-    <w:proofErr w:type="spellEnd"/>
-    <w:r>
-      <w:rPr>
-        <w:sz w:val="22"/>
-        <w:szCs w:val="22"/>
-        <w:lang w:val="en-US"/>
-      </w:rPr>
-      <w:t xml:space="preserve"> </w:t>
+      <w:t xml:space="preserve">Seite </w:t>
     </w:r>
     <w:r>
       <w:rPr>
@@ -10041,7 +9046,7 @@
         <w:szCs w:val="22"/>
         <w:lang w:val="en-US"/>
       </w:rPr>
-      <w:t>9</w:t>
+      <w:t>11</w:t>
     </w:r>
     <w:r>
       <w:rPr>
@@ -10093,7 +9098,7 @@
         <w:szCs w:val="22"/>
         <w:lang w:val="en-US"/>
       </w:rPr>
-      <w:t>12</w:t>
+      <w:t>11</w:t>
     </w:r>
     <w:r>
       <w:rPr>
@@ -10833,27 +9838,16 @@
         <w:sz w:val="22"/>
         <w:szCs w:val="22"/>
       </w:rPr>
-      <w:t xml:space="preserve">Christopher </w:t>
+      <w:t>Christopher Christensen</w:t>
     </w:r>
-    <w:proofErr w:type="gramStart"/>
     <w:r>
       <w:rPr>
-        <w:i/>
         <w:color w:val="7F7F7F" w:themeColor="text1" w:themeTint="80"/>
         <w:sz w:val="22"/>
         <w:szCs w:val="22"/>
       </w:rPr>
-      <w:t>Christensen</w:t>
-    </w:r>
-    <w:r>
-      <w:rPr>
-        <w:color w:val="7F7F7F" w:themeColor="text1" w:themeTint="80"/>
-        <w:sz w:val="22"/>
-        <w:szCs w:val="22"/>
-      </w:rPr>
       <w:t>]  [</w:t>
     </w:r>
-    <w:proofErr w:type="gramEnd"/>
     <w:r>
       <w:rPr>
         <w:i/>
@@ -25043,11 +24037,11 @@
 </file>
 
 <file path=customXml/item1.xml><?xml version="1.0" encoding="utf-8"?>
-<officeatwork xmlns="http://schemas.officeatwork.com/Document">eNp7v3u/jUt+cmlual6JnY1PYl56aWJ6qp2RgampjT6ca6MPVwMA6D4SQg==</officeatwork>
+<officeatwork xmlns="http://schemas.officeatwork.com/MasterProperties">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</officeatwork>
 </file>
 
 <file path=customXml/item2.xml><?xml version="1.0" encoding="utf-8"?>
-<officeatwork xmlns="http://schemas.officeatwork.com/MasterProperties">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</officeatwork>
+<officeatwork xmlns="http://schemas.officeatwork.com/Document">eNp7v3u/jUt+cmlual6JnY1PYl56aWJ6qp2RgampjT6ca6MPVwMA6D4SQg==</officeatwork>
 </file>
 
 <file path=customXml/item3.xml><?xml version="1.0" encoding="utf-8"?>
@@ -25055,6 +24049,14 @@
 </file>
 
 <file path=customXml/itemProps1.xml><?xml version="1.0" encoding="utf-8"?>
+<ds:datastoreItem xmlns:ds="http://schemas.openxmlformats.org/officeDocument/2006/customXml" ds:itemID="{6F3542FF-9389-4C11-84FD-FF5951BB8EE6}">
+  <ds:schemaRefs>
+    <ds:schemaRef ds:uri="http://schemas.officeatwork.com/MasterProperties"/>
+  </ds:schemaRefs>
+</ds:datastoreItem>
+</file>
+
+<file path=customXml/itemProps2.xml><?xml version="1.0" encoding="utf-8"?>
 <ds:datastoreItem xmlns:ds="http://schemas.openxmlformats.org/officeDocument/2006/customXml" ds:itemID="{22DB5E17-BD85-49C5-A820-1F7E488E6EFB}">
   <ds:schemaRefs>
     <ds:schemaRef ds:uri="http://schemas.officeatwork.com/Document"/>
@@ -25062,16 +24064,8 @@
 </ds:datastoreItem>
 </file>
 
-<file path=customXml/itemProps2.xml><?xml version="1.0" encoding="utf-8"?>
-<ds:datastoreItem xmlns:ds="http://schemas.openxmlformats.org/officeDocument/2006/customXml" ds:itemID="{6F3542FF-9389-4C11-84FD-FF5951BB8EE6}">
-  <ds:schemaRefs>
-    <ds:schemaRef ds:uri="http://schemas.officeatwork.com/MasterProperties"/>
-  </ds:schemaRefs>
-</ds:datastoreItem>
-</file>
-
 <file path=customXml/itemProps3.xml><?xml version="1.0" encoding="utf-8"?>
-<ds:datastoreItem xmlns:ds="http://schemas.openxmlformats.org/officeDocument/2006/customXml" ds:itemID="{1C7148DE-3A95-416D-A53F-896817AC74EA}">
+<ds:datastoreItem xmlns:ds="http://schemas.openxmlformats.org/officeDocument/2006/customXml" ds:itemID="{D5E5797D-68D5-4317-B91A-BD775A60F55F}">
   <ds:schemaRefs>
     <ds:schemaRef ds:uri="http://schemas.openxmlformats.org/officeDocument/2006/bibliography"/>
   </ds:schemaRefs>

</xml_diff>

<commit_message>
Tabelle eingefügt für Konfigurationsmanagement
</commit_message>
<xml_diff>
--- a/00-Dokumentation/docs/PMP.docx
+++ b/00-Dokumentation/docs/PMP.docx
@@ -133,7 +133,7 @@
         </w:rPr>
         <w:fldChar w:fldCharType="separate"/>
       </w:r>
-      <w:hyperlink w:anchor="_Toc498356889" w:history="1">
+      <w:hyperlink w:anchor="_Toc499638221" w:history="1">
         <w:r>
           <w:rPr>
             <w:rStyle w:val="Hyperlink"/>
@@ -171,7 +171,7 @@
           <w:rPr>
             <w:webHidden/>
           </w:rPr>
-          <w:instrText xml:space="preserve"> PAGEREF _Toc498356889 \h </w:instrText>
+          <w:instrText xml:space="preserve"> PAGEREF _Toc499638221 \h </w:instrText>
         </w:r>
         <w:r>
           <w:rPr>
@@ -208,7 +208,7 @@
           <w:szCs w:val="22"/>
         </w:rPr>
       </w:pPr>
-      <w:hyperlink w:anchor="_Toc498356890" w:history="1">
+      <w:hyperlink w:anchor="_Toc499638222" w:history="1">
         <w:r>
           <w:rPr>
             <w:rStyle w:val="Hyperlink"/>
@@ -246,7 +246,7 @@
           <w:rPr>
             <w:webHidden/>
           </w:rPr>
-          <w:instrText xml:space="preserve"> PAGEREF _Toc498356890 \h </w:instrText>
+          <w:instrText xml:space="preserve"> PAGEREF _Toc499638222 \h </w:instrText>
         </w:r>
         <w:r>
           <w:rPr>
@@ -283,7 +283,7 @@
           <w:szCs w:val="22"/>
         </w:rPr>
       </w:pPr>
-      <w:hyperlink w:anchor="_Toc498356891" w:history="1">
+      <w:hyperlink w:anchor="_Toc499638223" w:history="1">
         <w:r>
           <w:rPr>
             <w:rStyle w:val="Hyperlink"/>
@@ -321,7 +321,7 @@
           <w:rPr>
             <w:webHidden/>
           </w:rPr>
-          <w:instrText xml:space="preserve"> PAGEREF _Toc498356891 \h </w:instrText>
+          <w:instrText xml:space="preserve"> PAGEREF _Toc499638223 \h </w:instrText>
         </w:r>
         <w:r>
           <w:rPr>
@@ -358,7 +358,7 @@
           <w:szCs w:val="22"/>
         </w:rPr>
       </w:pPr>
-      <w:hyperlink w:anchor="_Toc498356892" w:history="1">
+      <w:hyperlink w:anchor="_Toc499638224" w:history="1">
         <w:r>
           <w:rPr>
             <w:rStyle w:val="Hyperlink"/>
@@ -396,7 +396,7 @@
           <w:rPr>
             <w:webHidden/>
           </w:rPr>
-          <w:instrText xml:space="preserve"> PAGEREF _Toc498356892 \h </w:instrText>
+          <w:instrText xml:space="preserve"> PAGEREF _Toc499638224 \h </w:instrText>
         </w:r>
         <w:r>
           <w:rPr>
@@ -433,7 +433,7 @@
           <w:szCs w:val="22"/>
         </w:rPr>
       </w:pPr>
-      <w:hyperlink w:anchor="_Toc498356893" w:history="1">
+      <w:hyperlink w:anchor="_Toc499638225" w:history="1">
         <w:r>
           <w:rPr>
             <w:rStyle w:val="Hyperlink"/>
@@ -453,7 +453,7 @@
           <w:rPr>
             <w:rStyle w:val="Hyperlink"/>
           </w:rPr>
-          <w:t>Grobplanung</w:t>
+          <w:t>Rahmenplan</w:t>
         </w:r>
         <w:r>
           <w:rPr>
@@ -471,7 +471,7 @@
           <w:rPr>
             <w:webHidden/>
           </w:rPr>
-          <w:instrText xml:space="preserve"> PAGEREF _Toc498356893 \h </w:instrText>
+          <w:instrText xml:space="preserve"> PAGEREF _Toc499638225 \h </w:instrText>
         </w:r>
         <w:r>
           <w:rPr>
@@ -508,7 +508,7 @@
           <w:szCs w:val="22"/>
         </w:rPr>
       </w:pPr>
-      <w:hyperlink w:anchor="_Toc498356894" w:history="1">
+      <w:hyperlink w:anchor="_Toc499638226" w:history="1">
         <w:r>
           <w:rPr>
             <w:rStyle w:val="Hyperlink"/>
@@ -546,7 +546,7 @@
           <w:rPr>
             <w:webHidden/>
           </w:rPr>
-          <w:instrText xml:space="preserve"> PAGEREF _Toc498356894 \h </w:instrText>
+          <w:instrText xml:space="preserve"> PAGEREF _Toc499638226 \h </w:instrText>
         </w:r>
         <w:r>
           <w:rPr>
@@ -583,7 +583,7 @@
           <w:szCs w:val="22"/>
         </w:rPr>
       </w:pPr>
-      <w:hyperlink w:anchor="_Toc498356895" w:history="1">
+      <w:hyperlink w:anchor="_Toc499638227" w:history="1">
         <w:r>
           <w:rPr>
             <w:rStyle w:val="Hyperlink"/>
@@ -621,7 +621,7 @@
           <w:rPr>
             <w:webHidden/>
           </w:rPr>
-          <w:instrText xml:space="preserve"> PAGEREF _Toc498356895 \h </w:instrText>
+          <w:instrText xml:space="preserve"> PAGEREF _Toc499638227 \h </w:instrText>
         </w:r>
         <w:r>
           <w:rPr>
@@ -658,7 +658,7 @@
           <w:szCs w:val="22"/>
         </w:rPr>
       </w:pPr>
-      <w:hyperlink w:anchor="_Toc498356896" w:history="1">
+      <w:hyperlink w:anchor="_Toc499638228" w:history="1">
         <w:r>
           <w:rPr>
             <w:rStyle w:val="Hyperlink"/>
@@ -696,7 +696,7 @@
           <w:rPr>
             <w:webHidden/>
           </w:rPr>
-          <w:instrText xml:space="preserve"> PAGEREF _Toc498356896 \h </w:instrText>
+          <w:instrText xml:space="preserve"> PAGEREF _Toc499638228 \h </w:instrText>
         </w:r>
         <w:r>
           <w:rPr>
@@ -733,7 +733,7 @@
           <w:szCs w:val="22"/>
         </w:rPr>
       </w:pPr>
-      <w:hyperlink w:anchor="_Toc498356897" w:history="1">
+      <w:hyperlink w:anchor="_Toc499638229" w:history="1">
         <w:r>
           <w:rPr>
             <w:rStyle w:val="Hyperlink"/>
@@ -753,7 +753,7 @@
           <w:rPr>
             <w:rStyle w:val="Hyperlink"/>
           </w:rPr>
-          <w:t>Projektunterstützung</w:t>
+          <w:t>Konfigurationsmanagement</w:t>
         </w:r>
         <w:r>
           <w:rPr>
@@ -771,7 +771,7 @@
           <w:rPr>
             <w:webHidden/>
           </w:rPr>
-          <w:instrText xml:space="preserve"> PAGEREF _Toc498356897 \h </w:instrText>
+          <w:instrText xml:space="preserve"> PAGEREF _Toc499638229 \h </w:instrText>
         </w:r>
         <w:r>
           <w:rPr>
@@ -808,7 +808,7 @@
           <w:szCs w:val="22"/>
         </w:rPr>
       </w:pPr>
-      <w:hyperlink w:anchor="_Toc498356898" w:history="1">
+      <w:hyperlink w:anchor="_Toc499638230" w:history="1">
         <w:r>
           <w:rPr>
             <w:rStyle w:val="Hyperlink"/>
@@ -846,7 +846,7 @@
           <w:rPr>
             <w:webHidden/>
           </w:rPr>
-          <w:instrText xml:space="preserve"> PAGEREF _Toc498356898 \h </w:instrText>
+          <w:instrText xml:space="preserve"> PAGEREF _Toc499638230 \h </w:instrText>
         </w:r>
         <w:r>
           <w:rPr>
@@ -883,12 +883,87 @@
           <w:szCs w:val="22"/>
         </w:rPr>
       </w:pPr>
-      <w:hyperlink w:anchor="_Toc498356899" w:history="1">
+      <w:hyperlink w:anchor="_Toc499638231" w:history="1">
         <w:r>
           <w:rPr>
             <w:rStyle w:val="Hyperlink"/>
           </w:rPr>
           <w:t>4.2.</w:t>
+        </w:r>
+        <w:r>
+          <w:rPr>
+            <w:rFonts w:asciiTheme="minorHAnsi" w:eastAsiaTheme="minorEastAsia" w:hAnsiTheme="minorHAnsi" w:cstheme="minorBidi"/>
+            <w:spacing w:val="0"/>
+            <w:sz w:val="22"/>
+            <w:szCs w:val="22"/>
+          </w:rPr>
+          <w:tab/>
+        </w:r>
+        <w:r>
+          <w:rPr>
+            <w:rStyle w:val="Hyperlink"/>
+          </w:rPr>
+          <w:t>Releases</w:t>
+        </w:r>
+        <w:r>
+          <w:rPr>
+            <w:webHidden/>
+          </w:rPr>
+          <w:tab/>
+        </w:r>
+        <w:r>
+          <w:rPr>
+            <w:webHidden/>
+          </w:rPr>
+          <w:fldChar w:fldCharType="begin"/>
+        </w:r>
+        <w:r>
+          <w:rPr>
+            <w:webHidden/>
+          </w:rPr>
+          <w:instrText xml:space="preserve"> PAGEREF _Toc499638231 \h </w:instrText>
+        </w:r>
+        <w:r>
+          <w:rPr>
+            <w:webHidden/>
+          </w:rPr>
+        </w:r>
+        <w:r>
+          <w:rPr>
+            <w:webHidden/>
+          </w:rPr>
+          <w:fldChar w:fldCharType="separate"/>
+        </w:r>
+        <w:r>
+          <w:rPr>
+            <w:webHidden/>
+          </w:rPr>
+          <w:t>6</w:t>
+        </w:r>
+        <w:r>
+          <w:rPr>
+            <w:webHidden/>
+          </w:rPr>
+          <w:fldChar w:fldCharType="end"/>
+        </w:r>
+      </w:hyperlink>
+    </w:p>
+    <w:p>
+      <w:pPr>
+        <w:pStyle w:val="Verzeichnis2"/>
+        <w:rPr>
+          <w:rFonts w:asciiTheme="minorHAnsi" w:eastAsiaTheme="minorEastAsia" w:hAnsiTheme="minorHAnsi" w:cstheme="minorBidi"/>
+          <w:spacing w:val="0"/>
+          <w:sz w:val="22"/>
+          <w:szCs w:val="22"/>
+        </w:rPr>
+      </w:pPr>
+      <w:hyperlink w:anchor="_Toc499638232" w:history="1">
+        <w:r>
+          <w:rPr>
+            <w:rStyle w:val="Hyperlink"/>
+          </w:rPr>
+          <w:t>4.3.</w:t>
         </w:r>
         <w:r>
           <w:rPr>
@@ -921,7 +996,7 @@
           <w:rPr>
             <w:webHidden/>
           </w:rPr>
-          <w:instrText xml:space="preserve"> PAGEREF _Toc498356899 \h </w:instrText>
+          <w:instrText xml:space="preserve"> PAGEREF _Toc499638232 \h </w:instrText>
         </w:r>
         <w:r>
           <w:rPr>
@@ -958,12 +1033,12 @@
           <w:szCs w:val="22"/>
         </w:rPr>
       </w:pPr>
-      <w:hyperlink w:anchor="_Toc498356900" w:history="1">
+      <w:hyperlink w:anchor="_Toc499638233" w:history="1">
         <w:r>
           <w:rPr>
             <w:rStyle w:val="Hyperlink"/>
           </w:rPr>
-          <w:t>4.3.</w:t>
+          <w:t>4.4.</w:t>
         </w:r>
         <w:r>
           <w:rPr>
@@ -996,7 +1071,7 @@
           <w:rPr>
             <w:webHidden/>
           </w:rPr>
-          <w:instrText xml:space="preserve"> PAGEREF _Toc498356900 \h </w:instrText>
+          <w:instrText xml:space="preserve"> PAGEREF _Toc499638233 \h </w:instrText>
         </w:r>
         <w:r>
           <w:rPr>
@@ -1033,7 +1108,7 @@
           <w:szCs w:val="22"/>
         </w:rPr>
       </w:pPr>
-      <w:hyperlink w:anchor="_Toc498356901" w:history="1">
+      <w:hyperlink w:anchor="_Toc499638234" w:history="1">
         <w:r>
           <w:rPr>
             <w:rStyle w:val="Hyperlink"/>
@@ -1071,7 +1146,7 @@
           <w:rPr>
             <w:webHidden/>
           </w:rPr>
-          <w:instrText xml:space="preserve"> PAGEREF _Toc498356901 \h </w:instrText>
+          <w:instrText xml:space="preserve"> PAGEREF _Toc499638234 \h </w:instrText>
         </w:r>
         <w:r>
           <w:rPr>
@@ -1088,7 +1163,7 @@
           <w:rPr>
             <w:webHidden/>
           </w:rPr>
-          <w:t>7</w:t>
+          <w:t>8</w:t>
         </w:r>
         <w:r>
           <w:rPr>
@@ -1108,7 +1183,7 @@
           <w:szCs w:val="22"/>
         </w:rPr>
       </w:pPr>
-      <w:hyperlink w:anchor="_Toc498356902" w:history="1">
+      <w:hyperlink w:anchor="_Toc499638235" w:history="1">
         <w:r>
           <w:rPr>
             <w:rStyle w:val="Hyperlink"/>
@@ -1146,7 +1221,7 @@
           <w:rPr>
             <w:webHidden/>
           </w:rPr>
-          <w:instrText xml:space="preserve"> PAGEREF _Toc498356902 \h </w:instrText>
+          <w:instrText xml:space="preserve"> PAGEREF _Toc499638235 \h </w:instrText>
         </w:r>
         <w:r>
           <w:rPr>
@@ -1163,7 +1238,7 @@
           <w:rPr>
             <w:webHidden/>
           </w:rPr>
-          <w:t>7</w:t>
+          <w:t>8</w:t>
         </w:r>
         <w:r>
           <w:rPr>
@@ -1183,7 +1258,7 @@
           <w:szCs w:val="22"/>
         </w:rPr>
       </w:pPr>
-      <w:hyperlink w:anchor="_Toc498356903" w:history="1">
+      <w:hyperlink w:anchor="_Toc499638236" w:history="1">
         <w:r>
           <w:rPr>
             <w:rStyle w:val="Hyperlink"/>
@@ -1221,7 +1296,7 @@
           <w:rPr>
             <w:webHidden/>
           </w:rPr>
-          <w:instrText xml:space="preserve"> PAGEREF _Toc498356903 \h </w:instrText>
+          <w:instrText xml:space="preserve"> PAGEREF _Toc499638236 \h </w:instrText>
         </w:r>
         <w:r>
           <w:rPr>
@@ -1238,7 +1313,7 @@
           <w:rPr>
             <w:webHidden/>
           </w:rPr>
-          <w:t>7</w:t>
+          <w:t>8</w:t>
         </w:r>
         <w:r>
           <w:rPr>
@@ -1258,7 +1333,7 @@
           <w:szCs w:val="22"/>
         </w:rPr>
       </w:pPr>
-      <w:hyperlink w:anchor="_Toc498356904" w:history="1">
+      <w:hyperlink w:anchor="_Toc499638237" w:history="1">
         <w:r>
           <w:rPr>
             <w:rStyle w:val="Hyperlink"/>
@@ -1296,7 +1371,7 @@
           <w:rPr>
             <w:webHidden/>
           </w:rPr>
-          <w:instrText xml:space="preserve"> PAGEREF _Toc498356904 \h </w:instrText>
+          <w:instrText xml:space="preserve"> PAGEREF _Toc499638237 \h </w:instrText>
         </w:r>
         <w:r>
           <w:rPr>
@@ -1313,7 +1388,7 @@
           <w:rPr>
             <w:webHidden/>
           </w:rPr>
-          <w:t>7</w:t>
+          <w:t>9</w:t>
         </w:r>
         <w:r>
           <w:rPr>
@@ -1333,7 +1408,7 @@
           <w:szCs w:val="22"/>
         </w:rPr>
       </w:pPr>
-      <w:hyperlink w:anchor="_Toc498356905" w:history="1">
+      <w:hyperlink w:anchor="_Toc499638238" w:history="1">
         <w:r>
           <w:rPr>
             <w:rStyle w:val="Hyperlink"/>
@@ -1371,7 +1446,7 @@
           <w:rPr>
             <w:webHidden/>
           </w:rPr>
-          <w:instrText xml:space="preserve"> PAGEREF _Toc498356905 \h </w:instrText>
+          <w:instrText xml:space="preserve"> PAGEREF _Toc499638238 \h </w:instrText>
         </w:r>
         <w:r>
           <w:rPr>
@@ -1408,7 +1483,7 @@
           <w:szCs w:val="22"/>
         </w:rPr>
       </w:pPr>
-      <w:hyperlink w:anchor="_Toc498356906" w:history="1">
+      <w:hyperlink w:anchor="_Toc499638239" w:history="1">
         <w:r>
           <w:rPr>
             <w:rStyle w:val="Hyperlink"/>
@@ -1446,7 +1521,7 @@
           <w:rPr>
             <w:webHidden/>
           </w:rPr>
-          <w:instrText xml:space="preserve"> PAGEREF _Toc498356906 \h </w:instrText>
+          <w:instrText xml:space="preserve"> PAGEREF _Toc499638239 \h </w:instrText>
         </w:r>
         <w:r>
           <w:rPr>
@@ -1483,7 +1558,7 @@
           <w:szCs w:val="22"/>
         </w:rPr>
       </w:pPr>
-      <w:hyperlink w:anchor="_Toc498356907" w:history="1">
+      <w:hyperlink w:anchor="_Toc499638240" w:history="1">
         <w:r>
           <w:rPr>
             <w:rStyle w:val="Hyperlink"/>
@@ -1521,7 +1596,7 @@
           <w:rPr>
             <w:webHidden/>
           </w:rPr>
-          <w:instrText xml:space="preserve"> PAGEREF _Toc498356907 \h </w:instrText>
+          <w:instrText xml:space="preserve"> PAGEREF _Toc499638240 \h </w:instrText>
         </w:r>
         <w:r>
           <w:rPr>
@@ -1565,13 +1640,6 @@
       </w:r>
     </w:p>
     <w:p>
-      <w:pPr>
-        <w:tabs>
-          <w:tab w:val="right" w:leader="dot" w:pos="7513"/>
-        </w:tabs>
-      </w:pPr>
-    </w:p>
-    <w:p>
       <w:r>
         <w:t>Versionen:</w:t>
       </w:r>
@@ -1585,8 +1653,8 @@
       <w:tblGrid>
         <w:gridCol w:w="744"/>
         <w:gridCol w:w="1122"/>
-        <w:gridCol w:w="2010"/>
-        <w:gridCol w:w="3389"/>
+        <w:gridCol w:w="2302"/>
+        <w:gridCol w:w="3097"/>
         <w:gridCol w:w="1654"/>
       </w:tblGrid>
       <w:tr>
@@ -1615,7 +1683,7 @@
         </w:tc>
         <w:tc>
           <w:tcPr>
-            <w:tcW w:w="2010" w:type="dxa"/>
+            <w:tcW w:w="2302" w:type="dxa"/>
           </w:tcPr>
           <w:p>
             <w:r>
@@ -1625,7 +1693,7 @@
         </w:tc>
         <w:tc>
           <w:tcPr>
-            <w:tcW w:w="3389" w:type="dxa"/>
+            <w:tcW w:w="3097" w:type="dxa"/>
           </w:tcPr>
           <w:p>
             <w:r>
@@ -1679,7 +1747,7 @@
         </w:tc>
         <w:tc>
           <w:tcPr>
-            <w:tcW w:w="2010" w:type="dxa"/>
+            <w:tcW w:w="2302" w:type="dxa"/>
           </w:tcPr>
           <w:p>
             <w:pPr>
@@ -1698,7 +1766,7 @@
         </w:tc>
         <w:tc>
           <w:tcPr>
-            <w:tcW w:w="3389" w:type="dxa"/>
+            <w:tcW w:w="3097" w:type="dxa"/>
           </w:tcPr>
           <w:p>
             <w:r>
@@ -1764,7 +1832,7 @@
         </w:tc>
         <w:tc>
           <w:tcPr>
-            <w:tcW w:w="2010" w:type="dxa"/>
+            <w:tcW w:w="2302" w:type="dxa"/>
           </w:tcPr>
           <w:p>
             <w:pPr>
@@ -1783,7 +1851,7 @@
         </w:tc>
         <w:tc>
           <w:tcPr>
-            <w:tcW w:w="3389" w:type="dxa"/>
+            <w:tcW w:w="3097" w:type="dxa"/>
           </w:tcPr>
           <w:p>
             <w:pPr>
@@ -1870,7 +1938,7 @@
         </w:tc>
         <w:tc>
           <w:tcPr>
-            <w:tcW w:w="2010" w:type="dxa"/>
+            <w:tcW w:w="2302" w:type="dxa"/>
           </w:tcPr>
           <w:p>
             <w:pPr>
@@ -1889,7 +1957,7 @@
         </w:tc>
         <w:tc>
           <w:tcPr>
-            <w:tcW w:w="3389" w:type="dxa"/>
+            <w:tcW w:w="3097" w:type="dxa"/>
           </w:tcPr>
           <w:p>
             <w:pPr>
@@ -1970,7 +2038,7 @@
         </w:tc>
         <w:tc>
           <w:tcPr>
-            <w:tcW w:w="2010" w:type="dxa"/>
+            <w:tcW w:w="2302" w:type="dxa"/>
           </w:tcPr>
           <w:p>
             <w:pPr>
@@ -1989,7 +2057,7 @@
         </w:tc>
         <w:tc>
           <w:tcPr>
-            <w:tcW w:w="3389" w:type="dxa"/>
+            <w:tcW w:w="3097" w:type="dxa"/>
           </w:tcPr>
           <w:p>
             <w:pPr>
@@ -2070,7 +2138,7 @@
         </w:tc>
         <w:tc>
           <w:tcPr>
-            <w:tcW w:w="2010" w:type="dxa"/>
+            <w:tcW w:w="2302" w:type="dxa"/>
           </w:tcPr>
           <w:p>
             <w:pPr>
@@ -2089,7 +2157,7 @@
         </w:tc>
         <w:tc>
           <w:tcPr>
-            <w:tcW w:w="3389" w:type="dxa"/>
+            <w:tcW w:w="3097" w:type="dxa"/>
           </w:tcPr>
           <w:p>
             <w:pPr>
@@ -2170,7 +2238,7 @@
         </w:tc>
         <w:tc>
           <w:tcPr>
-            <w:tcW w:w="2010" w:type="dxa"/>
+            <w:tcW w:w="2302" w:type="dxa"/>
           </w:tcPr>
           <w:p>
             <w:pPr>
@@ -2189,7 +2257,7 @@
         </w:tc>
         <w:tc>
           <w:tcPr>
-            <w:tcW w:w="3389" w:type="dxa"/>
+            <w:tcW w:w="3097" w:type="dxa"/>
           </w:tcPr>
           <w:p>
             <w:pPr>
@@ -2270,7 +2338,7 @@
         </w:tc>
         <w:tc>
           <w:tcPr>
-            <w:tcW w:w="2010" w:type="dxa"/>
+            <w:tcW w:w="2302" w:type="dxa"/>
           </w:tcPr>
           <w:p>
             <w:pPr>
@@ -2289,7 +2357,7 @@
         </w:tc>
         <w:tc>
           <w:tcPr>
-            <w:tcW w:w="3389" w:type="dxa"/>
+            <w:tcW w:w="3097" w:type="dxa"/>
           </w:tcPr>
           <w:p>
             <w:pPr>
@@ -2370,7 +2438,7 @@
         </w:tc>
         <w:tc>
           <w:tcPr>
-            <w:tcW w:w="2010" w:type="dxa"/>
+            <w:tcW w:w="2302" w:type="dxa"/>
           </w:tcPr>
           <w:p>
             <w:pPr>
@@ -2389,7 +2457,7 @@
         </w:tc>
         <w:tc>
           <w:tcPr>
-            <w:tcW w:w="3389" w:type="dxa"/>
+            <w:tcW w:w="3097" w:type="dxa"/>
           </w:tcPr>
           <w:p>
             <w:pPr>
@@ -2470,7 +2538,7 @@
         </w:tc>
         <w:tc>
           <w:tcPr>
-            <w:tcW w:w="2010" w:type="dxa"/>
+            <w:tcW w:w="2302" w:type="dxa"/>
           </w:tcPr>
           <w:p>
             <w:pPr>
@@ -2489,7 +2557,7 @@
         </w:tc>
         <w:tc>
           <w:tcPr>
-            <w:tcW w:w="3389" w:type="dxa"/>
+            <w:tcW w:w="3097" w:type="dxa"/>
           </w:tcPr>
           <w:p>
             <w:pPr>
@@ -2570,7 +2638,7 @@
         </w:tc>
         <w:tc>
           <w:tcPr>
-            <w:tcW w:w="2010" w:type="dxa"/>
+            <w:tcW w:w="2302" w:type="dxa"/>
           </w:tcPr>
           <w:p>
             <w:pPr>
@@ -2589,7 +2657,7 @@
         </w:tc>
         <w:tc>
           <w:tcPr>
-            <w:tcW w:w="3389" w:type="dxa"/>
+            <w:tcW w:w="3097" w:type="dxa"/>
           </w:tcPr>
           <w:p>
             <w:pPr>
@@ -2604,6 +2672,100 @@
               </w:rPr>
               <w:t>Nachbesserungen Zwischenabgabe</w:t>
             </w:r>
+          </w:p>
+        </w:tc>
+        <w:tc>
+          <w:tcPr>
+            <w:tcW w:w="1654" w:type="dxa"/>
+          </w:tcPr>
+          <w:p>
+            <w:pPr>
+              <w:pStyle w:val="Enclosures"/>
+              <w:rPr>
+                <w:szCs w:val="22"/>
+              </w:rPr>
+            </w:pPr>
+            <w:r>
+              <w:rPr>
+                <w:szCs w:val="22"/>
+              </w:rPr>
+              <w:t>Fertig</w:t>
+            </w:r>
+          </w:p>
+        </w:tc>
+      </w:tr>
+      <w:tr>
+        <w:trPr>
+          <w:trHeight w:val="96"/>
+        </w:trPr>
+        <w:tc>
+          <w:tcPr>
+            <w:tcW w:w="744" w:type="dxa"/>
+          </w:tcPr>
+          <w:p>
+            <w:pPr>
+              <w:pStyle w:val="Enclosures"/>
+              <w:rPr>
+                <w:szCs w:val="22"/>
+              </w:rPr>
+            </w:pPr>
+            <w:r>
+              <w:rPr>
+                <w:szCs w:val="22"/>
+              </w:rPr>
+              <w:t>1.1</w:t>
+            </w:r>
+          </w:p>
+        </w:tc>
+        <w:tc>
+          <w:tcPr>
+            <w:tcW w:w="1122" w:type="dxa"/>
+          </w:tcPr>
+          <w:p>
+            <w:pPr>
+              <w:pStyle w:val="Enclosures"/>
+              <w:rPr>
+                <w:szCs w:val="22"/>
+              </w:rPr>
+            </w:pPr>
+            <w:r>
+              <w:rPr>
+                <w:szCs w:val="22"/>
+              </w:rPr>
+              <w:t>27.11.2017</w:t>
+            </w:r>
+          </w:p>
+        </w:tc>
+        <w:tc>
+          <w:tcPr>
+            <w:tcW w:w="2302" w:type="dxa"/>
+          </w:tcPr>
+          <w:p>
+            <w:pPr>
+              <w:pStyle w:val="Enclosures"/>
+              <w:rPr>
+                <w:szCs w:val="22"/>
+              </w:rPr>
+            </w:pPr>
+            <w:r>
+              <w:rPr>
+                <w:szCs w:val="22"/>
+              </w:rPr>
+              <w:t>Valentin Bürgler</w:t>
+            </w:r>
+          </w:p>
+        </w:tc>
+        <w:tc>
+          <w:tcPr>
+            <w:tcW w:w="3097" w:type="dxa"/>
+          </w:tcPr>
+          <w:p>
+            <w:pPr>
+              <w:pStyle w:val="Enclosures"/>
+              <w:rPr>
+                <w:szCs w:val="22"/>
+              </w:rPr>
+            </w:pPr>
           </w:p>
         </w:tc>
         <w:tc>
@@ -2635,7 +2797,7 @@
           <w:numId w:val="11"/>
         </w:numPr>
       </w:pPr>
-      <w:bookmarkStart w:id="1" w:name="_Toc498356889"/>
+      <w:bookmarkStart w:id="1" w:name="_Toc499638221"/>
       <w:r>
         <w:lastRenderedPageBreak/>
         <w:t>Projektorganisation</w:t>
@@ -2653,7 +2815,7 @@
           <w:szCs w:val="22"/>
         </w:rPr>
       </w:pPr>
-      <w:bookmarkStart w:id="2" w:name="_Toc498356890"/>
+      <w:bookmarkStart w:id="2" w:name="_Toc499638222"/>
       <w:r>
         <w:rPr>
           <w:szCs w:val="22"/>
@@ -2669,13 +2831,13 @@
         <w:tblLook w:val="04A0" w:firstRow="1" w:lastRow="0" w:firstColumn="1" w:lastColumn="0" w:noHBand="0" w:noVBand="1"/>
       </w:tblPr>
       <w:tblGrid>
-        <w:gridCol w:w="4457"/>
-        <w:gridCol w:w="4462"/>
+        <w:gridCol w:w="2892"/>
+        <w:gridCol w:w="6027"/>
       </w:tblGrid>
       <w:tr>
         <w:tc>
           <w:tcPr>
-            <w:tcW w:w="4510" w:type="dxa"/>
+            <w:tcW w:w="2892" w:type="dxa"/>
           </w:tcPr>
           <w:p>
             <w:pPr>
@@ -2693,7 +2855,7 @@
         </w:tc>
         <w:tc>
           <w:tcPr>
-            <w:tcW w:w="4511" w:type="dxa"/>
+            <w:tcW w:w="6027" w:type="dxa"/>
           </w:tcPr>
           <w:p>
             <w:pPr>
@@ -2706,6 +2868,12 @@
                 <w:b/>
               </w:rPr>
               <w:t>Aufgabe</w:t>
+            </w:r>
+            <w:r>
+              <w:rPr>
+                <w:b/>
+              </w:rPr>
+              <w:t>n</w:t>
             </w:r>
           </w:p>
         </w:tc>
@@ -2713,7 +2881,7 @@
       <w:tr>
         <w:tc>
           <w:tcPr>
-            <w:tcW w:w="4510" w:type="dxa"/>
+            <w:tcW w:w="2892" w:type="dxa"/>
           </w:tcPr>
           <w:p>
             <w:r>
@@ -2723,7 +2891,7 @@
         </w:tc>
         <w:tc>
           <w:tcPr>
-            <w:tcW w:w="4511" w:type="dxa"/>
+            <w:tcW w:w="6027" w:type="dxa"/>
           </w:tcPr>
           <w:p>
             <w:r>
@@ -2738,7 +2906,7 @@
       <w:tr>
         <w:tc>
           <w:tcPr>
-            <w:tcW w:w="4510" w:type="dxa"/>
+            <w:tcW w:w="2892" w:type="dxa"/>
           </w:tcPr>
           <w:p>
             <w:r>
@@ -2748,11 +2916,17 @@
         </w:tc>
         <w:tc>
           <w:tcPr>
-            <w:tcW w:w="4511" w:type="dxa"/>
+            <w:tcW w:w="6027" w:type="dxa"/>
           </w:tcPr>
           <w:p>
             <w:r>
               <w:t>Scrum-Master</w:t>
+            </w:r>
+            <w:r>
+              <w:t xml:space="preserve">, </w:t>
+            </w:r>
+            <w:r>
+              <w:t>Reporting</w:t>
             </w:r>
             <w:r>
               <w:t>, Dokumentation</w:t>
@@ -2763,7 +2937,7 @@
       <w:tr>
         <w:tc>
           <w:tcPr>
-            <w:tcW w:w="4510" w:type="dxa"/>
+            <w:tcW w:w="2892" w:type="dxa"/>
           </w:tcPr>
           <w:p>
             <w:r>
@@ -2773,14 +2947,17 @@
         </w:tc>
         <w:tc>
           <w:tcPr>
-            <w:tcW w:w="4511" w:type="dxa"/>
+            <w:tcW w:w="6027" w:type="dxa"/>
           </w:tcPr>
           <w:p>
             <w:r>
               <w:t>Delegierter Interface-Komitee</w:t>
             </w:r>
             <w:r>
-              <w:t>, Code-Master</w:t>
+              <w:t xml:space="preserve">, </w:t>
+            </w:r>
+            <w:r>
+              <w:t>Konfigurationsmanagement</w:t>
             </w:r>
           </w:p>
         </w:tc>
@@ -2788,7 +2965,7 @@
       <w:tr>
         <w:tc>
           <w:tcPr>
-            <w:tcW w:w="4510" w:type="dxa"/>
+            <w:tcW w:w="2892" w:type="dxa"/>
           </w:tcPr>
           <w:p>
             <w:r>
@@ -2798,14 +2975,14 @@
         </w:tc>
         <w:tc>
           <w:tcPr>
-            <w:tcW w:w="4511" w:type="dxa"/>
-          </w:tcPr>
-          <w:p>
-            <w:r>
-              <w:t>Reporting</w:t>
-            </w:r>
-            <w:r>
-              <w:t>, Projektleiter</w:t>
+            <w:tcW w:w="6027" w:type="dxa"/>
+          </w:tcPr>
+          <w:p>
+            <w:r>
+              <w:t>Projektleiter</w:t>
+            </w:r>
+            <w:r>
+              <w:t>, Systemspezifikation</w:t>
             </w:r>
           </w:p>
         </w:tc>
@@ -2823,7 +3000,7 @@
           <w:szCs w:val="22"/>
         </w:rPr>
       </w:pPr>
-      <w:bookmarkStart w:id="3" w:name="_Toc498356891"/>
+      <w:bookmarkStart w:id="3" w:name="_Toc499638223"/>
       <w:r>
         <w:rPr>
           <w:szCs w:val="22"/>
@@ -2897,7 +3074,7 @@
           <w:noProof/>
         </w:rPr>
         <w:drawing>
-          <wp:inline distT="0" distB="0" distL="0" distR="0" wp14:anchorId="68811663" wp14:editId="51197E06">
+          <wp:inline distT="0" distB="0" distL="0" distR="0" wp14:anchorId="68811663" wp14:editId="1D810C7B">
             <wp:extent cx="5591175" cy="3279775"/>
             <wp:effectExtent l="0" t="0" r="0" b="15875"/>
             <wp:docPr id="2" name="Diagramm 1"/>
@@ -3185,6 +3362,28 @@
           </w:p>
         </w:tc>
       </w:tr>
+      <w:tr>
+        <w:tc>
+          <w:tcPr>
+            <w:tcW w:w="4456" w:type="dxa"/>
+          </w:tcPr>
+          <w:p>
+            <w:r>
+              <w:t>LoggerViewer</w:t>
+            </w:r>
+          </w:p>
+        </w:tc>
+        <w:tc>
+          <w:tcPr>
+            <w:tcW w:w="4463" w:type="dxa"/>
+          </w:tcPr>
+          <w:p>
+            <w:r>
+              <w:t>Lukas Arnold</w:t>
+            </w:r>
+          </w:p>
+        </w:tc>
+      </w:tr>
     </w:tbl>
     <w:p>
       <w:pPr>
@@ -3211,7 +3410,7 @@
           <w:numId w:val="11"/>
         </w:numPr>
       </w:pPr>
-      <w:bookmarkStart w:id="4" w:name="_Toc498356892"/>
+      <w:bookmarkStart w:id="4" w:name="_Toc499638224"/>
       <w:r>
         <w:lastRenderedPageBreak/>
         <w:t>Planung</w:t>
@@ -3229,12 +3428,12 @@
           <w:szCs w:val="22"/>
         </w:rPr>
       </w:pPr>
-      <w:bookmarkStart w:id="5" w:name="_Toc498356893"/>
+      <w:bookmarkStart w:id="5" w:name="_Toc499638225"/>
       <w:r>
         <w:rPr>
           <w:szCs w:val="22"/>
         </w:rPr>
-        <w:t>Grobplanung</w:t>
+        <w:t>Rahmenplan</w:t>
       </w:r>
       <w:bookmarkEnd w:id="5"/>
     </w:p>
@@ -3254,7 +3453,15 @@
             <w:tcW w:w="3601" w:type="dxa"/>
           </w:tcPr>
           <w:p>
-            <w:r>
+            <w:pPr>
+              <w:rPr>
+                <w:b/>
+              </w:rPr>
+            </w:pPr>
+            <w:r>
+              <w:rPr>
+                <w:b/>
+              </w:rPr>
               <w:t>Projektstart</w:t>
             </w:r>
           </w:p>
@@ -3299,7 +3506,15 @@
             <w:tcW w:w="3601" w:type="dxa"/>
           </w:tcPr>
           <w:p>
-            <w:r>
+            <w:pPr>
+              <w:rPr>
+                <w:b/>
+              </w:rPr>
+            </w:pPr>
+            <w:r>
+              <w:rPr>
+                <w:b/>
+              </w:rPr>
               <w:t>Projektabschluss</w:t>
             </w:r>
           </w:p>
@@ -3341,7 +3556,15 @@
             <w:tcW w:w="3601" w:type="dxa"/>
           </w:tcPr>
           <w:p>
-            <w:r>
+            <w:pPr>
+              <w:rPr>
+                <w:b/>
+              </w:rPr>
+            </w:pPr>
+            <w:r>
+              <w:rPr>
+                <w:b/>
+              </w:rPr>
               <w:t>Iterationen</w:t>
             </w:r>
           </w:p>
@@ -3383,7 +3606,15 @@
             <w:tcW w:w="3601" w:type="dxa"/>
           </w:tcPr>
           <w:p>
-            <w:r>
+            <w:pPr>
+              <w:rPr>
+                <w:b/>
+              </w:rPr>
+            </w:pPr>
+            <w:r>
+              <w:rPr>
+                <w:b/>
+              </w:rPr>
               <w:t>Projektphasen</w:t>
             </w:r>
           </w:p>
@@ -4080,7 +4311,7 @@
           <w:szCs w:val="22"/>
         </w:rPr>
       </w:pPr>
-      <w:bookmarkStart w:id="6" w:name="_Toc498356894"/>
+      <w:bookmarkStart w:id="6" w:name="_Toc499638226"/>
       <w:r>
         <w:rPr>
           <w:szCs w:val="22"/>
@@ -4164,7 +4395,15 @@
             <w:tcW w:w="1234" w:type="dxa"/>
           </w:tcPr>
           <w:p>
-            <w:r>
+            <w:pPr>
+              <w:rPr>
+                <w:b/>
+              </w:rPr>
+            </w:pPr>
+            <w:r>
+              <w:rPr>
+                <w:b/>
+              </w:rPr>
               <w:t>Meilenstein</w:t>
             </w:r>
           </w:p>
@@ -4174,11 +4413,16 @@
             <w:tcW w:w="6620" w:type="dxa"/>
           </w:tcPr>
           <w:p>
-            <w:r>
-              <w:t>Be</w:t>
-            </w:r>
-            <w:r>
-              <w:t>schreibung</w:t>
+            <w:pPr>
+              <w:rPr>
+                <w:b/>
+              </w:rPr>
+            </w:pPr>
+            <w:r>
+              <w:rPr>
+                <w:b/>
+              </w:rPr>
+              <w:t>Beschreibung</w:t>
             </w:r>
           </w:p>
         </w:tc>
@@ -4187,7 +4431,15 @@
             <w:tcW w:w="1065" w:type="dxa"/>
           </w:tcPr>
           <w:p>
-            <w:r>
+            <w:pPr>
+              <w:rPr>
+                <w:b/>
+              </w:rPr>
+            </w:pPr>
+            <w:r>
+              <w:rPr>
+                <w:b/>
+              </w:rPr>
               <w:t>Zeitpunkt</w:t>
             </w:r>
           </w:p>
@@ -4451,7 +4703,7 @@
           <w:szCs w:val="22"/>
         </w:rPr>
       </w:pPr>
-      <w:bookmarkStart w:id="7" w:name="_Toc498356895"/>
+      <w:bookmarkStart w:id="7" w:name="_Toc499638227"/>
       <w:r>
         <w:rPr>
           <w:szCs w:val="22"/>
@@ -4528,7 +4780,7 @@
           <w:numId w:val="11"/>
         </w:numPr>
       </w:pPr>
-      <w:bookmarkStart w:id="8" w:name="_Toc498356896"/>
+      <w:bookmarkStart w:id="8" w:name="_Toc499638228"/>
       <w:r>
         <w:lastRenderedPageBreak/>
         <w:t>Risikomanagement</w:t>
@@ -6047,10 +6299,10 @@
           <w:numId w:val="11"/>
         </w:numPr>
       </w:pPr>
-      <w:bookmarkStart w:id="9" w:name="_Toc498356897"/>
+      <w:bookmarkStart w:id="9" w:name="_Toc499638229"/>
       <w:r>
         <w:lastRenderedPageBreak/>
-        <w:t>Projektunterstützung</w:t>
+        <w:t>Konfigurationsmanagement</w:t>
       </w:r>
       <w:bookmarkEnd w:id="9"/>
     </w:p>
@@ -6065,7 +6317,7 @@
           <w:szCs w:val="22"/>
         </w:rPr>
       </w:pPr>
-      <w:bookmarkStart w:id="10" w:name="_Toc498356898"/>
+      <w:bookmarkStart w:id="10" w:name="_Toc499638230"/>
       <w:r>
         <w:rPr>
           <w:szCs w:val="22"/>
@@ -6083,7 +6335,19 @@
         </w:numPr>
       </w:pPr>
       <w:r>
-        <w:t>Dokumentation</w:t>
+        <w:t>Produktmanagement Plan</w:t>
+      </w:r>
+    </w:p>
+    <w:p>
+      <w:pPr>
+        <w:pStyle w:val="Listenabsatz"/>
+        <w:numPr>
+          <w:ilvl w:val="0"/>
+          <w:numId w:val="19"/>
+        </w:numPr>
+      </w:pPr>
+      <w:r>
+        <w:t>Systemspezifikation</w:t>
       </w:r>
     </w:p>
     <w:p>
@@ -6184,14 +6448,378 @@
           <w:szCs w:val="22"/>
         </w:rPr>
       </w:pPr>
-      <w:bookmarkStart w:id="11" w:name="_Toc498356899"/>
+      <w:bookmarkStart w:id="11" w:name="_Toc499638231"/>
+      <w:r>
+        <w:rPr>
+          <w:szCs w:val="22"/>
+        </w:rPr>
+        <w:t>Releases</w:t>
+      </w:r>
+      <w:bookmarkEnd w:id="11"/>
+    </w:p>
+    <w:tbl>
+      <w:tblPr>
+        <w:tblStyle w:val="Tabellenraster"/>
+        <w:tblW w:w="9053" w:type="dxa"/>
+        <w:tblLook w:val="04A0" w:firstRow="1" w:lastRow="0" w:firstColumn="1" w:lastColumn="0" w:noHBand="0" w:noVBand="1"/>
+      </w:tblPr>
+      <w:tblGrid>
+        <w:gridCol w:w="3601"/>
+        <w:gridCol w:w="2835"/>
+        <w:gridCol w:w="2617"/>
+      </w:tblGrid>
+      <w:tr>
+        <w:tc>
+          <w:tcPr>
+            <w:tcW w:w="3601" w:type="dxa"/>
+          </w:tcPr>
+          <w:p>
+            <w:pPr>
+              <w:rPr>
+                <w:b/>
+              </w:rPr>
+            </w:pPr>
+            <w:r>
+              <w:rPr>
+                <w:b/>
+                <w:szCs w:val="22"/>
+              </w:rPr>
+              <w:t>Konfigurations Items</w:t>
+            </w:r>
+          </w:p>
+        </w:tc>
+        <w:tc>
+          <w:tcPr>
+            <w:tcW w:w="2835" w:type="dxa"/>
+          </w:tcPr>
+          <w:p>
+            <w:pPr>
+              <w:rPr>
+                <w:b/>
+              </w:rPr>
+            </w:pPr>
+            <w:r>
+              <w:rPr>
+                <w:b/>
+              </w:rPr>
+              <w:t>Release 1, Zwischenabgabe</w:t>
+            </w:r>
+          </w:p>
+        </w:tc>
+        <w:tc>
+          <w:tcPr>
+            <w:tcW w:w="2617" w:type="dxa"/>
+          </w:tcPr>
+          <w:p>
+            <w:pPr>
+              <w:rPr>
+                <w:b/>
+              </w:rPr>
+            </w:pPr>
+            <w:r>
+              <w:rPr>
+                <w:b/>
+              </w:rPr>
+              <w:t>Release 2, Schlussabgabe</w:t>
+            </w:r>
+          </w:p>
+        </w:tc>
+      </w:tr>
+      <w:tr>
+        <w:trPr>
+          <w:cantSplit/>
+          <w:trHeight w:val="454"/>
+        </w:trPr>
+        <w:tc>
+          <w:tcPr>
+            <w:tcW w:w="3601" w:type="dxa"/>
+          </w:tcPr>
+          <w:p>
+            <w:r>
+              <w:t>Produktmanagement Plan</w:t>
+            </w:r>
+          </w:p>
+        </w:tc>
+        <w:tc>
+          <w:tcPr>
+            <w:tcW w:w="2835" w:type="dxa"/>
+            <w:vAlign w:val="center"/>
+          </w:tcPr>
+          <w:p>
+            <w:bookmarkStart w:id="12" w:name="_GoBack"/>
+            <w:bookmarkEnd w:id="12"/>
+          </w:p>
+        </w:tc>
+        <w:tc>
+          <w:tcPr>
+            <w:tcW w:w="2617" w:type="dxa"/>
+            <w:vAlign w:val="center"/>
+          </w:tcPr>
+          <w:p/>
+        </w:tc>
+      </w:tr>
+      <w:tr>
+        <w:trPr>
+          <w:cantSplit/>
+          <w:trHeight w:val="454"/>
+        </w:trPr>
+        <w:tc>
+          <w:tcPr>
+            <w:tcW w:w="3601" w:type="dxa"/>
+          </w:tcPr>
+          <w:p>
+            <w:r>
+              <w:t>Systemspezifikation</w:t>
+            </w:r>
+          </w:p>
+        </w:tc>
+        <w:tc>
+          <w:tcPr>
+            <w:tcW w:w="2835" w:type="dxa"/>
+            <w:vAlign w:val="center"/>
+          </w:tcPr>
+          <w:p/>
+        </w:tc>
+        <w:tc>
+          <w:tcPr>
+            <w:tcW w:w="2617" w:type="dxa"/>
+            <w:vAlign w:val="center"/>
+          </w:tcPr>
+          <w:p/>
+        </w:tc>
+      </w:tr>
+      <w:tr>
+        <w:trPr>
+          <w:cantSplit/>
+          <w:trHeight w:val="454"/>
+        </w:trPr>
+        <w:tc>
+          <w:tcPr>
+            <w:tcW w:w="3601" w:type="dxa"/>
+          </w:tcPr>
+          <w:p>
+            <w:pPr>
+              <w:rPr>
+                <w:lang w:val="fr-CH"/>
+              </w:rPr>
+            </w:pPr>
+            <w:r>
+              <w:t>LoggerComponent</w:t>
+            </w:r>
+          </w:p>
+        </w:tc>
+        <w:tc>
+          <w:tcPr>
+            <w:tcW w:w="2835" w:type="dxa"/>
+            <w:vAlign w:val="center"/>
+          </w:tcPr>
+          <w:p>
+            <w:pPr>
+              <w:rPr>
+                <w:lang w:val="fr-CH"/>
+              </w:rPr>
+            </w:pPr>
+          </w:p>
+        </w:tc>
+        <w:tc>
+          <w:tcPr>
+            <w:tcW w:w="2617" w:type="dxa"/>
+            <w:vAlign w:val="center"/>
+          </w:tcPr>
+          <w:p>
+            <w:pPr>
+              <w:rPr>
+                <w:lang w:val="fr-CH"/>
+              </w:rPr>
+            </w:pPr>
+          </w:p>
+        </w:tc>
+      </w:tr>
+      <w:tr>
+        <w:trPr>
+          <w:cantSplit/>
+          <w:trHeight w:val="454"/>
+        </w:trPr>
+        <w:tc>
+          <w:tcPr>
+            <w:tcW w:w="3601" w:type="dxa"/>
+          </w:tcPr>
+          <w:p>
+            <w:r>
+              <w:t>LoggerServer</w:t>
+            </w:r>
+          </w:p>
+        </w:tc>
+        <w:tc>
+          <w:tcPr>
+            <w:tcW w:w="2835" w:type="dxa"/>
+            <w:vAlign w:val="center"/>
+          </w:tcPr>
+          <w:p/>
+        </w:tc>
+        <w:tc>
+          <w:tcPr>
+            <w:tcW w:w="2617" w:type="dxa"/>
+            <w:vAlign w:val="center"/>
+          </w:tcPr>
+          <w:p/>
+        </w:tc>
+      </w:tr>
+      <w:tr>
+        <w:trPr>
+          <w:cantSplit/>
+          <w:trHeight w:val="454"/>
+        </w:trPr>
+        <w:tc>
+          <w:tcPr>
+            <w:tcW w:w="3601" w:type="dxa"/>
+          </w:tcPr>
+          <w:p>
+            <w:r>
+              <w:t>LoggerCommon</w:t>
+            </w:r>
+          </w:p>
+        </w:tc>
+        <w:tc>
+          <w:tcPr>
+            <w:tcW w:w="2835" w:type="dxa"/>
+            <w:vAlign w:val="center"/>
+          </w:tcPr>
+          <w:p/>
+        </w:tc>
+        <w:tc>
+          <w:tcPr>
+            <w:tcW w:w="2617" w:type="dxa"/>
+            <w:vAlign w:val="center"/>
+          </w:tcPr>
+          <w:p/>
+        </w:tc>
+      </w:tr>
+      <w:tr>
+        <w:trPr>
+          <w:cantSplit/>
+          <w:trHeight w:val="454"/>
+        </w:trPr>
+        <w:tc>
+          <w:tcPr>
+            <w:tcW w:w="3601" w:type="dxa"/>
+          </w:tcPr>
+          <w:p>
+            <w:r>
+              <w:rPr>
+                <w:lang w:val="de-DE"/>
+              </w:rPr>
+              <w:t>StringPersistorFil</w:t>
+            </w:r>
+            <w:r>
+              <w:rPr>
+                <w:lang w:val="de-DE"/>
+              </w:rPr>
+              <w:t>e</w:t>
+            </w:r>
+          </w:p>
+        </w:tc>
+        <w:tc>
+          <w:tcPr>
+            <w:tcW w:w="2835" w:type="dxa"/>
+            <w:vAlign w:val="center"/>
+          </w:tcPr>
+          <w:p/>
+        </w:tc>
+        <w:tc>
+          <w:tcPr>
+            <w:tcW w:w="2617" w:type="dxa"/>
+            <w:vAlign w:val="center"/>
+          </w:tcPr>
+          <w:p/>
+        </w:tc>
+      </w:tr>
+      <w:tr>
+        <w:trPr>
+          <w:cantSplit/>
+          <w:trHeight w:val="454"/>
+        </w:trPr>
+        <w:tc>
+          <w:tcPr>
+            <w:tcW w:w="3601" w:type="dxa"/>
+          </w:tcPr>
+          <w:p>
+            <w:pPr>
+              <w:rPr>
+                <w:lang w:val="de-DE"/>
+              </w:rPr>
+            </w:pPr>
+            <w:r>
+              <w:t>GameOfLife</w:t>
+            </w:r>
+          </w:p>
+        </w:tc>
+        <w:tc>
+          <w:tcPr>
+            <w:tcW w:w="2835" w:type="dxa"/>
+            <w:vAlign w:val="center"/>
+          </w:tcPr>
+          <w:p/>
+        </w:tc>
+        <w:tc>
+          <w:tcPr>
+            <w:tcW w:w="2617" w:type="dxa"/>
+            <w:vAlign w:val="center"/>
+          </w:tcPr>
+          <w:p/>
+        </w:tc>
+      </w:tr>
+      <w:tr>
+        <w:trPr>
+          <w:cantSplit/>
+          <w:trHeight w:val="454"/>
+        </w:trPr>
+        <w:tc>
+          <w:tcPr>
+            <w:tcW w:w="3601" w:type="dxa"/>
+          </w:tcPr>
+          <w:p>
+            <w:r>
+              <w:t>LoggerViewer</w:t>
+            </w:r>
+          </w:p>
+        </w:tc>
+        <w:tc>
+          <w:tcPr>
+            <w:tcW w:w="2835" w:type="dxa"/>
+            <w:vAlign w:val="center"/>
+          </w:tcPr>
+          <w:p/>
+        </w:tc>
+        <w:tc>
+          <w:tcPr>
+            <w:tcW w:w="2617" w:type="dxa"/>
+            <w:vAlign w:val="center"/>
+          </w:tcPr>
+          <w:p/>
+        </w:tc>
+      </w:tr>
+    </w:tbl>
+    <w:p/>
+    <w:p>
+      <w:pPr>
+        <w:pStyle w:val="berschrift2"/>
+        <w:tabs>
+          <w:tab w:val="clear" w:pos="1701"/>
+        </w:tabs>
+        <w:spacing w:after="120"/>
+        <w:rPr>
+          <w:szCs w:val="22"/>
+        </w:rPr>
+      </w:pPr>
+      <w:bookmarkStart w:id="13" w:name="_Toc499638232"/>
       <w:r>
         <w:rPr>
           <w:szCs w:val="22"/>
         </w:rPr>
         <w:t>Entwicklungsumgebung</w:t>
       </w:r>
-      <w:bookmarkEnd w:id="11"/>
+      <w:bookmarkEnd w:id="13"/>
     </w:p>
     <w:p>
       <w:r>
@@ -6262,14 +6890,14 @@
           <w:szCs w:val="22"/>
         </w:rPr>
       </w:pPr>
-      <w:bookmarkStart w:id="12" w:name="_Toc498356900"/>
+      <w:bookmarkStart w:id="14" w:name="_Toc499638233"/>
       <w:r>
         <w:rPr>
           <w:szCs w:val="22"/>
         </w:rPr>
         <w:t>Versionskontrolle</w:t>
       </w:r>
-      <w:bookmarkEnd w:id="12"/>
+      <w:bookmarkEnd w:id="14"/>
     </w:p>
     <w:p>
       <w:r>
@@ -6299,13 +6927,13 @@
         <w:tblLook w:val="04A0" w:firstRow="1" w:lastRow="0" w:firstColumn="1" w:lastColumn="0" w:noHBand="0" w:noVBand="1"/>
       </w:tblPr>
       <w:tblGrid>
-        <w:gridCol w:w="3034"/>
-        <w:gridCol w:w="5885"/>
+        <w:gridCol w:w="3176"/>
+        <w:gridCol w:w="5743"/>
       </w:tblGrid>
       <w:tr>
         <w:tc>
           <w:tcPr>
-            <w:tcW w:w="3034" w:type="dxa"/>
+            <w:tcW w:w="3176" w:type="dxa"/>
           </w:tcPr>
           <w:p>
             <w:pPr>
@@ -6323,7 +6951,7 @@
         </w:tc>
         <w:tc>
           <w:tcPr>
-            <w:tcW w:w="5885" w:type="dxa"/>
+            <w:tcW w:w="5743" w:type="dxa"/>
           </w:tcPr>
           <w:p>
             <w:pPr>
@@ -6347,7 +6975,7 @@
         </w:trPr>
         <w:tc>
           <w:tcPr>
-            <w:tcW w:w="3034" w:type="dxa"/>
+            <w:tcW w:w="3176" w:type="dxa"/>
             <w:vAlign w:val="center"/>
           </w:tcPr>
           <w:p>
@@ -6358,7 +6986,7 @@
         </w:tc>
         <w:tc>
           <w:tcPr>
-            <w:tcW w:w="5885" w:type="dxa"/>
+            <w:tcW w:w="5743" w:type="dxa"/>
             <w:vAlign w:val="center"/>
           </w:tcPr>
           <w:p>
@@ -6375,18 +7003,19 @@
         </w:trPr>
         <w:tc>
           <w:tcPr>
-            <w:tcW w:w="3034" w:type="dxa"/>
+            <w:tcW w:w="3176" w:type="dxa"/>
             <w:vAlign w:val="center"/>
           </w:tcPr>
           <w:p>
             <w:r>
+              <w:lastRenderedPageBreak/>
               <w:t>Applikation für Integration des Loggers</w:t>
             </w:r>
           </w:p>
         </w:tc>
         <w:tc>
           <w:tcPr>
-            <w:tcW w:w="5885" w:type="dxa"/>
+            <w:tcW w:w="5743" w:type="dxa"/>
             <w:vAlign w:val="center"/>
           </w:tcPr>
           <w:p>
@@ -6403,29 +7032,51 @@
         </w:trPr>
         <w:tc>
           <w:tcPr>
-            <w:tcW w:w="3034" w:type="dxa"/>
+            <w:tcW w:w="3176" w:type="dxa"/>
             <w:vAlign w:val="center"/>
           </w:tcPr>
           <w:p>
-            <w:r>
+            <w:pPr>
+              <w:rPr>
+                <w:lang w:val="fr-CH"/>
+              </w:rPr>
+            </w:pPr>
+            <w:r>
+              <w:rPr>
+                <w:lang w:val="fr-CH"/>
+              </w:rPr>
               <w:t>Implementation des Loggers</w:t>
             </w:r>
-          </w:p>
-        </w:tc>
-        <w:tc>
-          <w:tcPr>
-            <w:tcW w:w="5885" w:type="dxa"/>
+            <w:r>
+              <w:rPr>
+                <w:lang w:val="fr-CH"/>
+              </w:rPr>
+              <w:t xml:space="preserve"> (LoggerComponent, L</w:t>
+            </w:r>
+            <w:r>
+              <w:rPr>
+                <w:lang w:val="fr-CH"/>
+              </w:rPr>
+              <w:t>oggerServer und LoggerViewer)</w:t>
+            </w:r>
+          </w:p>
+        </w:tc>
+        <w:tc>
+          <w:tcPr>
+            <w:tcW w:w="5743" w:type="dxa"/>
             <w:vAlign w:val="center"/>
           </w:tcPr>
           <w:p>
-            <w:r>
-              <w:t>https://gitlab.enterpriselab.ch/vsk-17hs01/g01-</w:t>
-            </w:r>
-            <w:r>
-              <w:t>logger</w:t>
-            </w:r>
-            <w:r>
-              <w:t>.git</w:t>
+            <w:pPr>
+              <w:rPr>
+                <w:lang w:val="fr-CH"/>
+              </w:rPr>
+            </w:pPr>
+            <w:r>
+              <w:rPr>
+                <w:lang w:val="fr-CH"/>
+              </w:rPr>
+              <w:t>https://gitlab.enterpriselab.ch/vsk-17hs01/g01-logger.git</w:t>
             </w:r>
           </w:p>
         </w:tc>
@@ -6437,7 +7088,7 @@
         </w:trPr>
         <w:tc>
           <w:tcPr>
-            <w:tcW w:w="3034" w:type="dxa"/>
+            <w:tcW w:w="3176" w:type="dxa"/>
             <w:vAlign w:val="center"/>
           </w:tcPr>
           <w:p>
@@ -6457,7 +7108,7 @@
         </w:tc>
         <w:tc>
           <w:tcPr>
-            <w:tcW w:w="5885" w:type="dxa"/>
+            <w:tcW w:w="5743" w:type="dxa"/>
             <w:vAlign w:val="center"/>
           </w:tcPr>
           <w:p>
@@ -6474,7 +7125,7 @@
         </w:trPr>
         <w:tc>
           <w:tcPr>
-            <w:tcW w:w="3034" w:type="dxa"/>
+            <w:tcW w:w="3176" w:type="dxa"/>
             <w:vAlign w:val="center"/>
           </w:tcPr>
           <w:p>
@@ -6491,7 +7142,7 @@
         </w:tc>
         <w:tc>
           <w:tcPr>
-            <w:tcW w:w="5885" w:type="dxa"/>
+            <w:tcW w:w="5743" w:type="dxa"/>
             <w:vAlign w:val="center"/>
           </w:tcPr>
           <w:p>
@@ -6508,7 +7159,7 @@
         </w:trPr>
         <w:tc>
           <w:tcPr>
-            <w:tcW w:w="3034" w:type="dxa"/>
+            <w:tcW w:w="3176" w:type="dxa"/>
             <w:vAlign w:val="center"/>
           </w:tcPr>
           <w:p>
@@ -6519,7 +7170,7 @@
         </w:tc>
         <w:tc>
           <w:tcPr>
-            <w:tcW w:w="5885" w:type="dxa"/>
+            <w:tcW w:w="5743" w:type="dxa"/>
             <w:vAlign w:val="center"/>
           </w:tcPr>
           <w:p>
@@ -6553,22 +7204,22 @@
           <w:numId w:val="11"/>
         </w:numPr>
       </w:pPr>
-      <w:bookmarkStart w:id="13" w:name="_Toc498356901"/>
+      <w:bookmarkStart w:id="15" w:name="_Toc499638234"/>
       <w:r>
         <w:lastRenderedPageBreak/>
         <w:t>Testing</w:t>
       </w:r>
-      <w:bookmarkEnd w:id="13"/>
+      <w:bookmarkEnd w:id="15"/>
     </w:p>
     <w:p>
       <w:pPr>
         <w:pStyle w:val="berschrift2"/>
       </w:pPr>
-      <w:bookmarkStart w:id="14" w:name="_Toc498356902"/>
+      <w:bookmarkStart w:id="16" w:name="_Toc499638235"/>
       <w:r>
         <w:t>Testplan</w:t>
       </w:r>
-      <w:bookmarkEnd w:id="14"/>
+      <w:bookmarkEnd w:id="16"/>
     </w:p>
     <w:p>
       <w:r>
@@ -6696,14 +7347,14 @@
           <w:szCs w:val="22"/>
         </w:rPr>
       </w:pPr>
-      <w:bookmarkStart w:id="15" w:name="_Toc498356903"/>
+      <w:bookmarkStart w:id="17" w:name="_Toc499638236"/>
       <w:r>
         <w:rPr>
           <w:szCs w:val="22"/>
         </w:rPr>
         <w:t>Testdesign</w:t>
       </w:r>
-      <w:bookmarkEnd w:id="15"/>
+      <w:bookmarkEnd w:id="17"/>
     </w:p>
     <w:p>
       <w:r>
@@ -6819,7 +7470,7 @@
           <w:szCs w:val="22"/>
         </w:rPr>
       </w:pPr>
-      <w:bookmarkStart w:id="16" w:name="_Toc498356904"/>
+      <w:bookmarkStart w:id="18" w:name="_Toc499638237"/>
       <w:r>
         <w:rPr>
           <w:szCs w:val="22"/>
@@ -6827,7 +7478,7 @@
         <w:lastRenderedPageBreak/>
         <w:t>Testfälle</w:t>
       </w:r>
-      <w:bookmarkEnd w:id="16"/>
+      <w:bookmarkEnd w:id="18"/>
     </w:p>
     <w:p>
       <w:r>
@@ -8531,8 +9182,6 @@
             <w:r>
               <w:t xml:space="preserve">Alle </w:t>
             </w:r>
-            <w:bookmarkStart w:id="17" w:name="_GoBack"/>
-            <w:bookmarkEnd w:id="17"/>
             <w:r>
               <w:t>Log-Messages werden i</w:t>
             </w:r>
@@ -8673,12 +9322,12 @@
           <w:numId w:val="11"/>
         </w:numPr>
       </w:pPr>
-      <w:bookmarkStart w:id="18" w:name="_Toc498356905"/>
+      <w:bookmarkStart w:id="19" w:name="_Toc499638238"/>
       <w:r>
         <w:lastRenderedPageBreak/>
         <w:t>Reporting</w:t>
       </w:r>
-      <w:bookmarkEnd w:id="18"/>
+      <w:bookmarkEnd w:id="19"/>
     </w:p>
     <w:p>
       <w:r>
@@ -8725,7 +9374,7 @@
       <w:pPr>
         <w:pStyle w:val="berschrift2"/>
       </w:pPr>
-      <w:bookmarkStart w:id="19" w:name="_Toc498356906"/>
+      <w:bookmarkStart w:id="20" w:name="_Toc499638239"/>
       <w:r>
         <w:t>Sprint</w:t>
       </w:r>
@@ -8735,7 +9384,7 @@
       <w:r>
         <w:t>1</w:t>
       </w:r>
-      <w:bookmarkEnd w:id="19"/>
+      <w:bookmarkEnd w:id="20"/>
     </w:p>
     <w:p>
       <w:r>
@@ -8844,7 +9493,7 @@
       <w:pPr>
         <w:pStyle w:val="berschrift2"/>
       </w:pPr>
-      <w:bookmarkStart w:id="20" w:name="_Toc498356907"/>
+      <w:bookmarkStart w:id="21" w:name="_Toc499638240"/>
       <w:r>
         <w:t>Sprint</w:t>
       </w:r>
@@ -8854,7 +9503,7 @@
       <w:r>
         <w:t>2</w:t>
       </w:r>
-      <w:bookmarkEnd w:id="20"/>
+      <w:bookmarkEnd w:id="21"/>
     </w:p>
     <w:p>
       <w:r>
@@ -8994,7 +9643,7 @@
         <w:lang w:val="en-US"/>
       </w:rPr>
     </w:pPr>
-    <w:bookmarkStart w:id="22" w:name="MacroStartPosition"/>
+    <w:bookmarkStart w:id="23" w:name="MacroStartPosition"/>
     <w:r>
       <w:rPr>
         <w:sz w:val="18"/>
@@ -9003,7 +9652,7 @@
       </w:rPr>
       <w:t>PMP – Inspiriert von Standards des Institute of Electrical and Electronics Engineers</w:t>
     </w:r>
-    <w:bookmarkEnd w:id="22"/>
+    <w:bookmarkEnd w:id="23"/>
     <w:r>
       <w:rPr>
         <w:sz w:val="22"/>
@@ -9046,7 +9695,7 @@
         <w:szCs w:val="22"/>
         <w:lang w:val="en-US"/>
       </w:rPr>
-      <w:t>11</w:t>
+      <w:t>6</w:t>
     </w:r>
     <w:r>
       <w:rPr>
@@ -9098,7 +9747,7 @@
         <w:szCs w:val="22"/>
         <w:lang w:val="en-US"/>
       </w:rPr>
-      <w:t>11</w:t>
+      <w:t>12</w:t>
     </w:r>
     <w:r>
       <w:rPr>
@@ -10057,7 +10706,7 @@
         <w:szCs w:val="22"/>
       </w:rPr>
     </w:pPr>
-    <w:bookmarkStart w:id="21" w:name="LogoPn"/>
+    <w:bookmarkStart w:id="22" w:name="LogoPn"/>
   </w:p>
   <w:p>
     <w:pPr>
@@ -10232,7 +10881,7 @@
         </wp:anchor>
       </w:drawing>
     </w:r>
-    <w:bookmarkEnd w:id="21"/>
+    <w:bookmarkEnd w:id="22"/>
   </w:p>
 </w:hdr>
 </file>
@@ -17974,8 +18623,8 @@
       <w:contextualSpacing/>
     </w:pPr>
   </w:style>
-  <w:style w:type="character" w:styleId="NichtaufgelsteErwhnung">
-    <w:name w:val="Unresolved Mention"/>
+  <w:style w:type="character" w:customStyle="1" w:styleId="NichtaufgelsteErwhnung1">
+    <w:name w:val="Nicht aufgelöste Erwähnung1"/>
     <w:basedOn w:val="Absatz-Standardschriftart"/>
     <w:uiPriority w:val="99"/>
     <w:semiHidden/>
@@ -19278,6 +19927,42 @@
         </a:p>
       </dgm:t>
     </dgm:pt>
+    <dgm:pt modelId="{3620D0DF-EB34-4F54-BD5B-B177DABC9433}">
+      <dgm:prSet phldrT="[Text]"/>
+      <dgm:spPr/>
+      <dgm:t>
+        <a:bodyPr/>
+        <a:lstStyle/>
+        <a:p>
+          <a:r>
+            <a:rPr lang="de-DE"/>
+            <a:t>LoggerViewer</a:t>
+          </a:r>
+        </a:p>
+      </dgm:t>
+    </dgm:pt>
+    <dgm:pt modelId="{F16D88A9-A9A1-4602-89D6-3F13FB98DCE0}" type="parTrans" cxnId="{261443C6-6EEF-4A38-B030-FCEAAB77DD1D}">
+      <dgm:prSet/>
+      <dgm:spPr/>
+      <dgm:t>
+        <a:bodyPr/>
+        <a:lstStyle/>
+        <a:p>
+          <a:endParaRPr lang="de-DE"/>
+        </a:p>
+      </dgm:t>
+    </dgm:pt>
+    <dgm:pt modelId="{B04B40CF-4915-4787-9A76-0AEF6124C08A}" type="sibTrans" cxnId="{261443C6-6EEF-4A38-B030-FCEAAB77DD1D}">
+      <dgm:prSet/>
+      <dgm:spPr/>
+      <dgm:t>
+        <a:bodyPr/>
+        <a:lstStyle/>
+        <a:p>
+          <a:endParaRPr lang="de-DE"/>
+        </a:p>
+      </dgm:t>
+    </dgm:pt>
     <dgm:pt modelId="{E6777229-31BD-4723-94B0-1D90BEC3737B}" type="pres">
       <dgm:prSet presAssocID="{3CCEFAAA-75B5-4A5E-8509-F2A0CBA85780}" presName="hierChild1" presStyleCnt="0">
         <dgm:presLayoutVars>
@@ -19352,7 +20037,7 @@
       <dgm:spPr/>
     </dgm:pt>
     <dgm:pt modelId="{4511CCF2-433E-46BE-9D4A-FA12F1CD7A6F}" type="pres">
-      <dgm:prSet presAssocID="{BB43BD6D-23F4-4C6F-810F-7CE15D147EA0}" presName="Name37" presStyleLbl="parChTrans1D3" presStyleIdx="0" presStyleCnt="8"/>
+      <dgm:prSet presAssocID="{BB43BD6D-23F4-4C6F-810F-7CE15D147EA0}" presName="Name37" presStyleLbl="parChTrans1D3" presStyleIdx="0" presStyleCnt="9"/>
       <dgm:spPr/>
     </dgm:pt>
     <dgm:pt modelId="{2D048EE9-8CD1-4729-BB87-98923E8F96CF}" type="pres">
@@ -19368,7 +20053,7 @@
       <dgm:spPr/>
     </dgm:pt>
     <dgm:pt modelId="{0A1B5899-E7B9-4A24-B3E5-856044899130}" type="pres">
-      <dgm:prSet presAssocID="{D62C5EAA-FBE3-41DA-A847-EAF9CF0727A7}" presName="rootText" presStyleLbl="node3" presStyleIdx="0" presStyleCnt="8">
+      <dgm:prSet presAssocID="{D62C5EAA-FBE3-41DA-A847-EAF9CF0727A7}" presName="rootText" presStyleLbl="node3" presStyleIdx="0" presStyleCnt="9">
         <dgm:presLayoutVars>
           <dgm:chPref val="3"/>
         </dgm:presLayoutVars>
@@ -19376,7 +20061,7 @@
       <dgm:spPr/>
     </dgm:pt>
     <dgm:pt modelId="{C453585C-1114-4903-9C4C-6B870A2C1682}" type="pres">
-      <dgm:prSet presAssocID="{D62C5EAA-FBE3-41DA-A847-EAF9CF0727A7}" presName="rootConnector" presStyleLbl="node3" presStyleIdx="0" presStyleCnt="8"/>
+      <dgm:prSet presAssocID="{D62C5EAA-FBE3-41DA-A847-EAF9CF0727A7}" presName="rootConnector" presStyleLbl="node3" presStyleIdx="0" presStyleCnt="9"/>
       <dgm:spPr/>
     </dgm:pt>
     <dgm:pt modelId="{1B62CA0E-D469-4DE2-AEF8-2B13C626E942}" type="pres">
@@ -19388,7 +20073,7 @@
       <dgm:spPr/>
     </dgm:pt>
     <dgm:pt modelId="{820BFDE4-85F0-4758-AFFB-3908FDD6BE15}" type="pres">
-      <dgm:prSet presAssocID="{29200D49-15E4-4836-AEE7-58F4586A3827}" presName="Name37" presStyleLbl="parChTrans1D3" presStyleIdx="1" presStyleCnt="8"/>
+      <dgm:prSet presAssocID="{29200D49-15E4-4836-AEE7-58F4586A3827}" presName="Name37" presStyleLbl="parChTrans1D3" presStyleIdx="1" presStyleCnt="9"/>
       <dgm:spPr/>
     </dgm:pt>
     <dgm:pt modelId="{A1E4D86D-AD77-4545-BA8F-B9947748F67C}" type="pres">
@@ -19404,7 +20089,7 @@
       <dgm:spPr/>
     </dgm:pt>
     <dgm:pt modelId="{16CBF349-4C97-4625-B9E9-626943BCA634}" type="pres">
-      <dgm:prSet presAssocID="{4EB21E81-337D-41A7-B5DA-2618D84B00B7}" presName="rootText" presStyleLbl="node3" presStyleIdx="1" presStyleCnt="8">
+      <dgm:prSet presAssocID="{4EB21E81-337D-41A7-B5DA-2618D84B00B7}" presName="rootText" presStyleLbl="node3" presStyleIdx="1" presStyleCnt="9">
         <dgm:presLayoutVars>
           <dgm:chPref val="3"/>
         </dgm:presLayoutVars>
@@ -19412,7 +20097,7 @@
       <dgm:spPr/>
     </dgm:pt>
     <dgm:pt modelId="{41E3048F-D2E2-4EB2-8A5C-116C2D3006F6}" type="pres">
-      <dgm:prSet presAssocID="{4EB21E81-337D-41A7-B5DA-2618D84B00B7}" presName="rootConnector" presStyleLbl="node3" presStyleIdx="1" presStyleCnt="8"/>
+      <dgm:prSet presAssocID="{4EB21E81-337D-41A7-B5DA-2618D84B00B7}" presName="rootConnector" presStyleLbl="node3" presStyleIdx="1" presStyleCnt="9"/>
       <dgm:spPr/>
     </dgm:pt>
     <dgm:pt modelId="{28AEBF0A-C350-44E6-98B4-B6F509A009D6}" type="pres">
@@ -19460,7 +20145,7 @@
       <dgm:spPr/>
     </dgm:pt>
     <dgm:pt modelId="{0647F18D-FE01-47B2-9A59-B759E8A71C4C}" type="pres">
-      <dgm:prSet presAssocID="{53151B7A-93CA-41E9-9609-258643114350}" presName="Name37" presStyleLbl="parChTrans1D3" presStyleIdx="2" presStyleCnt="8"/>
+      <dgm:prSet presAssocID="{53151B7A-93CA-41E9-9609-258643114350}" presName="Name37" presStyleLbl="parChTrans1D3" presStyleIdx="2" presStyleCnt="9"/>
       <dgm:spPr/>
     </dgm:pt>
     <dgm:pt modelId="{1E608F28-8088-40DA-B973-613960974D1E}" type="pres">
@@ -19476,7 +20161,7 @@
       <dgm:spPr/>
     </dgm:pt>
     <dgm:pt modelId="{AF16C961-8C02-4C11-86BD-6517BE2B3E16}" type="pres">
-      <dgm:prSet presAssocID="{ABF89DEA-58D3-4C64-A0DA-68CD17F97399}" presName="rootText" presStyleLbl="node3" presStyleIdx="2" presStyleCnt="8">
+      <dgm:prSet presAssocID="{ABF89DEA-58D3-4C64-A0DA-68CD17F97399}" presName="rootText" presStyleLbl="node3" presStyleIdx="2" presStyleCnt="9">
         <dgm:presLayoutVars>
           <dgm:chPref val="3"/>
         </dgm:presLayoutVars>
@@ -19484,7 +20169,7 @@
       <dgm:spPr/>
     </dgm:pt>
     <dgm:pt modelId="{F303AAF7-96FE-46F8-AE30-7EA2820FA437}" type="pres">
-      <dgm:prSet presAssocID="{ABF89DEA-58D3-4C64-A0DA-68CD17F97399}" presName="rootConnector" presStyleLbl="node3" presStyleIdx="2" presStyleCnt="8"/>
+      <dgm:prSet presAssocID="{ABF89DEA-58D3-4C64-A0DA-68CD17F97399}" presName="rootConnector" presStyleLbl="node3" presStyleIdx="2" presStyleCnt="9"/>
       <dgm:spPr/>
     </dgm:pt>
     <dgm:pt modelId="{BCD881D0-2705-4319-B956-C1F3EFE015C4}" type="pres">
@@ -19496,7 +20181,7 @@
       <dgm:spPr/>
     </dgm:pt>
     <dgm:pt modelId="{B49CE564-343F-4D7E-80E4-96F326A2980B}" type="pres">
-      <dgm:prSet presAssocID="{22A3DB68-2174-404D-BA46-7C589143062B}" presName="Name37" presStyleLbl="parChTrans1D3" presStyleIdx="3" presStyleCnt="8"/>
+      <dgm:prSet presAssocID="{22A3DB68-2174-404D-BA46-7C589143062B}" presName="Name37" presStyleLbl="parChTrans1D3" presStyleIdx="3" presStyleCnt="9"/>
       <dgm:spPr/>
     </dgm:pt>
     <dgm:pt modelId="{59292561-092B-44FA-A33C-B2E08E061B3B}" type="pres">
@@ -19512,7 +20197,7 @@
       <dgm:spPr/>
     </dgm:pt>
     <dgm:pt modelId="{8AA2E1D3-C7A1-44D3-849F-DD46DC1C7C8B}" type="pres">
-      <dgm:prSet presAssocID="{EE6959AA-DC1A-48C3-8F9E-C868C49FEEF0}" presName="rootText" presStyleLbl="node3" presStyleIdx="3" presStyleCnt="8">
+      <dgm:prSet presAssocID="{EE6959AA-DC1A-48C3-8F9E-C868C49FEEF0}" presName="rootText" presStyleLbl="node3" presStyleIdx="3" presStyleCnt="9">
         <dgm:presLayoutVars>
           <dgm:chPref val="3"/>
         </dgm:presLayoutVars>
@@ -19520,7 +20205,7 @@
       <dgm:spPr/>
     </dgm:pt>
     <dgm:pt modelId="{FFBAD0D4-C5EA-4EB5-A103-66D8D2962166}" type="pres">
-      <dgm:prSet presAssocID="{EE6959AA-DC1A-48C3-8F9E-C868C49FEEF0}" presName="rootConnector" presStyleLbl="node3" presStyleIdx="3" presStyleCnt="8"/>
+      <dgm:prSet presAssocID="{EE6959AA-DC1A-48C3-8F9E-C868C49FEEF0}" presName="rootConnector" presStyleLbl="node3" presStyleIdx="3" presStyleCnt="9"/>
       <dgm:spPr/>
     </dgm:pt>
     <dgm:pt modelId="{6B85916D-105F-4E61-A1FF-DE66773F6A3E}" type="pres">
@@ -19532,7 +20217,7 @@
       <dgm:spPr/>
     </dgm:pt>
     <dgm:pt modelId="{F83FDABB-EC93-4DF7-9321-481C3BB01AC7}" type="pres">
-      <dgm:prSet presAssocID="{ADBBCD21-6969-4975-9389-50E7AA87F7FE}" presName="Name37" presStyleLbl="parChTrans1D3" presStyleIdx="4" presStyleCnt="8"/>
+      <dgm:prSet presAssocID="{ADBBCD21-6969-4975-9389-50E7AA87F7FE}" presName="Name37" presStyleLbl="parChTrans1D3" presStyleIdx="4" presStyleCnt="9"/>
       <dgm:spPr/>
     </dgm:pt>
     <dgm:pt modelId="{E8C1C356-8C5C-46D3-AAE6-A81680AEBAC6}" type="pres">
@@ -19548,7 +20233,7 @@
       <dgm:spPr/>
     </dgm:pt>
     <dgm:pt modelId="{14AEECE6-A6C6-4213-B06C-9264EF203F5C}" type="pres">
-      <dgm:prSet presAssocID="{0EB51EAB-7423-4DF5-89EF-BA6B255783C0}" presName="rootText" presStyleLbl="node3" presStyleIdx="4" presStyleCnt="8">
+      <dgm:prSet presAssocID="{0EB51EAB-7423-4DF5-89EF-BA6B255783C0}" presName="rootText" presStyleLbl="node3" presStyleIdx="4" presStyleCnt="9">
         <dgm:presLayoutVars>
           <dgm:chPref val="3"/>
         </dgm:presLayoutVars>
@@ -19556,7 +20241,7 @@
       <dgm:spPr/>
     </dgm:pt>
     <dgm:pt modelId="{249DFB9C-AC48-4C78-BA90-9E39E0EA2964}" type="pres">
-      <dgm:prSet presAssocID="{0EB51EAB-7423-4DF5-89EF-BA6B255783C0}" presName="rootConnector" presStyleLbl="node3" presStyleIdx="4" presStyleCnt="8"/>
+      <dgm:prSet presAssocID="{0EB51EAB-7423-4DF5-89EF-BA6B255783C0}" presName="rootConnector" presStyleLbl="node3" presStyleIdx="4" presStyleCnt="9"/>
       <dgm:spPr/>
     </dgm:pt>
     <dgm:pt modelId="{DEA84747-FFD3-4E82-84FA-7FF2C1A44054}" type="pres">
@@ -19604,7 +20289,7 @@
       <dgm:spPr/>
     </dgm:pt>
     <dgm:pt modelId="{CB6729E2-12AE-4BC4-89E0-B8D06B6E6299}" type="pres">
-      <dgm:prSet presAssocID="{9791FBAA-0FEC-4B08-B41E-7A4C8ECA9D0C}" presName="Name37" presStyleLbl="parChTrans1D3" presStyleIdx="5" presStyleCnt="8"/>
+      <dgm:prSet presAssocID="{9791FBAA-0FEC-4B08-B41E-7A4C8ECA9D0C}" presName="Name37" presStyleLbl="parChTrans1D3" presStyleIdx="5" presStyleCnt="9"/>
       <dgm:spPr/>
     </dgm:pt>
     <dgm:pt modelId="{8C6CCD4C-2628-4B86-A115-B07886537207}" type="pres">
@@ -19620,7 +20305,7 @@
       <dgm:spPr/>
     </dgm:pt>
     <dgm:pt modelId="{9EB58533-95E7-4998-B2C8-995FBEF0A516}" type="pres">
-      <dgm:prSet presAssocID="{E8F550BE-B535-418A-B36B-44921F2F1B2B}" presName="rootText" presStyleLbl="node3" presStyleIdx="5" presStyleCnt="8" custScaleX="114537">
+      <dgm:prSet presAssocID="{E8F550BE-B535-418A-B36B-44921F2F1B2B}" presName="rootText" presStyleLbl="node3" presStyleIdx="5" presStyleCnt="9" custScaleX="114537">
         <dgm:presLayoutVars>
           <dgm:chPref val="3"/>
         </dgm:presLayoutVars>
@@ -19628,7 +20313,7 @@
       <dgm:spPr/>
     </dgm:pt>
     <dgm:pt modelId="{73FACE6B-D5B9-4E7E-B4B7-4929A5987511}" type="pres">
-      <dgm:prSet presAssocID="{E8F550BE-B535-418A-B36B-44921F2F1B2B}" presName="rootConnector" presStyleLbl="node3" presStyleIdx="5" presStyleCnt="8"/>
+      <dgm:prSet presAssocID="{E8F550BE-B535-418A-B36B-44921F2F1B2B}" presName="rootConnector" presStyleLbl="node3" presStyleIdx="5" presStyleCnt="9"/>
       <dgm:spPr/>
     </dgm:pt>
     <dgm:pt modelId="{10BFE9B4-DD0A-4D4E-805B-56950F55EEA2}" type="pres">
@@ -19640,7 +20325,7 @@
       <dgm:spPr/>
     </dgm:pt>
     <dgm:pt modelId="{398098D1-1B05-41FC-80DC-C2AF74632878}" type="pres">
-      <dgm:prSet presAssocID="{0282BB86-EB18-4B26-B80A-50A409D76D36}" presName="Name37" presStyleLbl="parChTrans1D3" presStyleIdx="6" presStyleCnt="8"/>
+      <dgm:prSet presAssocID="{0282BB86-EB18-4B26-B80A-50A409D76D36}" presName="Name37" presStyleLbl="parChTrans1D3" presStyleIdx="6" presStyleCnt="9"/>
       <dgm:spPr/>
     </dgm:pt>
     <dgm:pt modelId="{8CCE7FC7-90EC-4C04-91E4-0A43F5C4CCD7}" type="pres">
@@ -19656,7 +20341,7 @@
       <dgm:spPr/>
     </dgm:pt>
     <dgm:pt modelId="{71E200DB-8309-4224-9A65-F68724F6DAE5}" type="pres">
-      <dgm:prSet presAssocID="{0847D759-422F-435E-949F-7FFFCCF7DF9B}" presName="rootText" presStyleLbl="node3" presStyleIdx="6" presStyleCnt="8">
+      <dgm:prSet presAssocID="{0847D759-422F-435E-949F-7FFFCCF7DF9B}" presName="rootText" presStyleLbl="node3" presStyleIdx="6" presStyleCnt="9">
         <dgm:presLayoutVars>
           <dgm:chPref val="3"/>
         </dgm:presLayoutVars>
@@ -19664,7 +20349,7 @@
       <dgm:spPr/>
     </dgm:pt>
     <dgm:pt modelId="{1C787416-9CFE-4878-8811-E69520FAE1C0}" type="pres">
-      <dgm:prSet presAssocID="{0847D759-422F-435E-949F-7FFFCCF7DF9B}" presName="rootConnector" presStyleLbl="node3" presStyleIdx="6" presStyleCnt="8"/>
+      <dgm:prSet presAssocID="{0847D759-422F-435E-949F-7FFFCCF7DF9B}" presName="rootConnector" presStyleLbl="node3" presStyleIdx="6" presStyleCnt="9"/>
       <dgm:spPr/>
     </dgm:pt>
     <dgm:pt modelId="{9002AF4A-81ED-457C-BB7D-72EE226937F9}" type="pres">
@@ -19676,7 +20361,7 @@
       <dgm:spPr/>
     </dgm:pt>
     <dgm:pt modelId="{86E05583-0F39-477E-BAC7-D4FFB2373E95}" type="pres">
-      <dgm:prSet presAssocID="{5A9B6601-D900-479E-87B5-F2C421682CCC}" presName="Name37" presStyleLbl="parChTrans1D3" presStyleIdx="7" presStyleCnt="8"/>
+      <dgm:prSet presAssocID="{5A9B6601-D900-479E-87B5-F2C421682CCC}" presName="Name37" presStyleLbl="parChTrans1D3" presStyleIdx="7" presStyleCnt="9"/>
       <dgm:spPr/>
     </dgm:pt>
     <dgm:pt modelId="{F6ED0194-258C-4DEA-B835-FEF2083E9D31}" type="pres">
@@ -19692,7 +20377,7 @@
       <dgm:spPr/>
     </dgm:pt>
     <dgm:pt modelId="{1789DB6E-B93F-4039-8E2C-9B9F4A341149}" type="pres">
-      <dgm:prSet presAssocID="{A1032CD6-046B-4D19-A77F-51DBDAD8A06E}" presName="rootText" presStyleLbl="node3" presStyleIdx="7" presStyleCnt="8" custScaleX="115482">
+      <dgm:prSet presAssocID="{A1032CD6-046B-4D19-A77F-51DBDAD8A06E}" presName="rootText" presStyleLbl="node3" presStyleIdx="7" presStyleCnt="9" custScaleX="115482">
         <dgm:presLayoutVars>
           <dgm:chPref val="3"/>
         </dgm:presLayoutVars>
@@ -19700,7 +20385,7 @@
       <dgm:spPr/>
     </dgm:pt>
     <dgm:pt modelId="{30DD9962-4D91-4AC7-95A2-41499EEB2C66}" type="pres">
-      <dgm:prSet presAssocID="{A1032CD6-046B-4D19-A77F-51DBDAD8A06E}" presName="rootConnector" presStyleLbl="node3" presStyleIdx="7" presStyleCnt="8"/>
+      <dgm:prSet presAssocID="{A1032CD6-046B-4D19-A77F-51DBDAD8A06E}" presName="rootConnector" presStyleLbl="node3" presStyleIdx="7" presStyleCnt="9"/>
       <dgm:spPr/>
     </dgm:pt>
     <dgm:pt modelId="{0C7272EF-E359-47A5-B80F-1093B6DAC822}" type="pres">
@@ -19709,6 +20394,42 @@
     </dgm:pt>
     <dgm:pt modelId="{DBC5B69A-BA21-4593-8C17-88A84B428DCE}" type="pres">
       <dgm:prSet presAssocID="{A1032CD6-046B-4D19-A77F-51DBDAD8A06E}" presName="hierChild5" presStyleCnt="0"/>
+      <dgm:spPr/>
+    </dgm:pt>
+    <dgm:pt modelId="{69DB3043-3603-4F6A-8C03-D73D5FEE6579}" type="pres">
+      <dgm:prSet presAssocID="{F16D88A9-A9A1-4602-89D6-3F13FB98DCE0}" presName="Name37" presStyleLbl="parChTrans1D3" presStyleIdx="8" presStyleCnt="9"/>
+      <dgm:spPr/>
+    </dgm:pt>
+    <dgm:pt modelId="{596BDE32-E022-4DC9-982D-30CB09B8AE01}" type="pres">
+      <dgm:prSet presAssocID="{3620D0DF-EB34-4F54-BD5B-B177DABC9433}" presName="hierRoot2" presStyleCnt="0">
+        <dgm:presLayoutVars>
+          <dgm:hierBranch val="init"/>
+        </dgm:presLayoutVars>
+      </dgm:prSet>
+      <dgm:spPr/>
+    </dgm:pt>
+    <dgm:pt modelId="{97F4D98D-A95E-4B28-9D9C-8FC9880E29F1}" type="pres">
+      <dgm:prSet presAssocID="{3620D0DF-EB34-4F54-BD5B-B177DABC9433}" presName="rootComposite" presStyleCnt="0"/>
+      <dgm:spPr/>
+    </dgm:pt>
+    <dgm:pt modelId="{BD6A3482-259D-4476-B52C-896997EDEF21}" type="pres">
+      <dgm:prSet presAssocID="{3620D0DF-EB34-4F54-BD5B-B177DABC9433}" presName="rootText" presStyleLbl="node3" presStyleIdx="8" presStyleCnt="9">
+        <dgm:presLayoutVars>
+          <dgm:chPref val="3"/>
+        </dgm:presLayoutVars>
+      </dgm:prSet>
+      <dgm:spPr/>
+    </dgm:pt>
+    <dgm:pt modelId="{294F2A40-BFA7-4F1F-ACAB-C46DF898C127}" type="pres">
+      <dgm:prSet presAssocID="{3620D0DF-EB34-4F54-BD5B-B177DABC9433}" presName="rootConnector" presStyleLbl="node3" presStyleIdx="8" presStyleCnt="9"/>
+      <dgm:spPr/>
+    </dgm:pt>
+    <dgm:pt modelId="{8E08ABD6-5731-405E-BEEE-A7B9347E3D8A}" type="pres">
+      <dgm:prSet presAssocID="{3620D0DF-EB34-4F54-BD5B-B177DABC9433}" presName="hierChild4" presStyleCnt="0"/>
+      <dgm:spPr/>
+    </dgm:pt>
+    <dgm:pt modelId="{C9C2B64F-91DB-4582-BA31-7035FA0A1CF2}" type="pres">
+      <dgm:prSet presAssocID="{3620D0DF-EB34-4F54-BD5B-B177DABC9433}" presName="hierChild5" presStyleCnt="0"/>
       <dgm:spPr/>
     </dgm:pt>
     <dgm:pt modelId="{DD2D1877-9211-4320-8924-A3F69F6BA1D6}" type="pres">
@@ -19753,146 +20474,157 @@
     </dgm:pt>
   </dgm:ptLst>
   <dgm:cxnLst>
-    <dgm:cxn modelId="{1B923301-B7D6-405B-9822-CCC8C7ABCA9C}" type="presOf" srcId="{ADBBCD21-6969-4975-9389-50E7AA87F7FE}" destId="{F83FDABB-EC93-4DF7-9321-481C3BB01AC7}" srcOrd="0" destOrd="0" presId="urn:microsoft.com/office/officeart/2005/8/layout/orgChart1"/>
-    <dgm:cxn modelId="{44C1D001-D8E0-4C50-9088-3AFBF6274228}" type="presOf" srcId="{5A9B6601-D900-479E-87B5-F2C421682CCC}" destId="{86E05583-0F39-477E-BAC7-D4FFB2373E95}" srcOrd="0" destOrd="0" presId="urn:microsoft.com/office/officeart/2005/8/layout/orgChart1"/>
+    <dgm:cxn modelId="{67E1B601-0951-4D86-A989-7D00C06A924D}" type="presOf" srcId="{D62C5EAA-FBE3-41DA-A847-EAF9CF0727A7}" destId="{0A1B5899-E7B9-4A24-B3E5-856044899130}" srcOrd="0" destOrd="0" presId="urn:microsoft.com/office/officeart/2005/8/layout/orgChart1"/>
     <dgm:cxn modelId="{60F01007-233C-4449-A030-EAD976B98786}" srcId="{0934AF1F-BE93-4B11-886F-90323E61482A}" destId="{FF4DEB76-75E1-41E0-B55E-3A51044397D0}" srcOrd="2" destOrd="0" parTransId="{8B434466-6EC7-435A-9120-2445011B3CF6}" sibTransId="{A52F0ABB-3210-4D4A-A117-DA631E41C4D9}"/>
-    <dgm:cxn modelId="{0C591908-00FC-49AA-B23C-0844A19AC3C1}" type="presOf" srcId="{53151B7A-93CA-41E9-9609-258643114350}" destId="{0647F18D-FE01-47B2-9A59-B759E8A71C4C}" srcOrd="0" destOrd="0" presId="urn:microsoft.com/office/officeart/2005/8/layout/orgChart1"/>
-    <dgm:cxn modelId="{7BD0BB0B-8C38-4146-9102-5F71682B5C26}" type="presOf" srcId="{FF4DEB76-75E1-41E0-B55E-3A51044397D0}" destId="{9FD9C661-288B-496B-A0AC-3431280FF34D}" srcOrd="0" destOrd="0" presId="urn:microsoft.com/office/officeart/2005/8/layout/orgChart1"/>
+    <dgm:cxn modelId="{7EA02313-F1FC-4ACF-A90F-F7ABA3C2A87A}" type="presOf" srcId="{FF4DEB76-75E1-41E0-B55E-3A51044397D0}" destId="{40E03DB1-0B72-4DCF-9A06-2253149EF29F}" srcOrd="1" destOrd="0" presId="urn:microsoft.com/office/officeart/2005/8/layout/orgChart1"/>
+    <dgm:cxn modelId="{42CA8016-1E86-4373-B018-E7EBD370520D}" type="presOf" srcId="{2129D358-5C42-4B5C-A83E-09A46BBC16A9}" destId="{7ABADB6E-13D2-4E82-A65C-D643874C9BB4}" srcOrd="0" destOrd="0" presId="urn:microsoft.com/office/officeart/2005/8/layout/orgChart1"/>
     <dgm:cxn modelId="{AC303C1E-B9BA-4D30-9D60-421A47BA35E9}" srcId="{2129D358-5C42-4B5C-A83E-09A46BBC16A9}" destId="{D62C5EAA-FBE3-41DA-A847-EAF9CF0727A7}" srcOrd="0" destOrd="0" parTransId="{BB43BD6D-23F4-4C6F-810F-7CE15D147EA0}" sibTransId="{0FAA0B6A-CB7D-4EBD-A92D-C4F0399B05BD}"/>
+    <dgm:cxn modelId="{53321B26-0A64-4276-A2D2-699498136AD5}" type="presOf" srcId="{9791FBAA-0FEC-4B08-B41E-7A4C8ECA9D0C}" destId="{CB6729E2-12AE-4BC4-89E0-B8D06B6E6299}" srcOrd="0" destOrd="0" presId="urn:microsoft.com/office/officeart/2005/8/layout/orgChart1"/>
     <dgm:cxn modelId="{4EA4F527-49CC-407E-B195-132ABFF1034C}" srcId="{34272042-0873-432F-A2B8-1F0F21F14FB9}" destId="{ABF89DEA-58D3-4C64-A0DA-68CD17F97399}" srcOrd="0" destOrd="0" parTransId="{53151B7A-93CA-41E9-9609-258643114350}" sibTransId="{7C149B83-E3CE-465E-A15A-902DAA04B422}"/>
-    <dgm:cxn modelId="{E1CE312B-2DF9-4BAC-8F2A-1A69A114B8F6}" type="presOf" srcId="{34272042-0873-432F-A2B8-1F0F21F14FB9}" destId="{D6D594CD-E4EC-4AC7-AECC-EF610DEF322C}" srcOrd="1" destOrd="0" presId="urn:microsoft.com/office/officeart/2005/8/layout/orgChart1"/>
-    <dgm:cxn modelId="{88C82E38-8DB6-4907-8C5E-F93EF7246077}" type="presOf" srcId="{0934AF1F-BE93-4B11-886F-90323E61482A}" destId="{9A3E7B27-18AF-44BB-8A95-63A5390A51A0}" srcOrd="0" destOrd="0" presId="urn:microsoft.com/office/officeart/2005/8/layout/orgChart1"/>
-    <dgm:cxn modelId="{E973023C-C778-4984-BA08-EED96AEB12FD}" type="presOf" srcId="{0934AF1F-BE93-4B11-886F-90323E61482A}" destId="{E020C0CF-C9EE-4FBF-99F5-D1C55F39C0E7}" srcOrd="1" destOrd="0" presId="urn:microsoft.com/office/officeart/2005/8/layout/orgChart1"/>
+    <dgm:cxn modelId="{27CA4836-817A-4F2A-8176-48BDA0AD503F}" type="presOf" srcId="{5A9B6601-D900-479E-87B5-F2C421682CCC}" destId="{86E05583-0F39-477E-BAC7-D4FFB2373E95}" srcOrd="0" destOrd="0" presId="urn:microsoft.com/office/officeart/2005/8/layout/orgChart1"/>
+    <dgm:cxn modelId="{4AC3F537-83C4-45C2-8CB7-7379908686E3}" type="presOf" srcId="{0847D759-422F-435E-949F-7FFFCCF7DF9B}" destId="{71E200DB-8309-4224-9A65-F68724F6DAE5}" srcOrd="0" destOrd="0" presId="urn:microsoft.com/office/officeart/2005/8/layout/orgChart1"/>
+    <dgm:cxn modelId="{478BD238-DECE-4715-A04A-EF05232E9777}" type="presOf" srcId="{F16D88A9-A9A1-4602-89D6-3F13FB98DCE0}" destId="{69DB3043-3603-4F6A-8C03-D73D5FEE6579}" srcOrd="0" destOrd="0" presId="urn:microsoft.com/office/officeart/2005/8/layout/orgChart1"/>
+    <dgm:cxn modelId="{F4483B3C-AB28-4BB5-A184-FEBD5AA1A182}" type="presOf" srcId="{D43DFDD8-DD03-4858-9242-B3C9184938D7}" destId="{275B945E-C388-41E1-B55E-5E2ACD538D42}" srcOrd="0" destOrd="0" presId="urn:microsoft.com/office/officeart/2005/8/layout/orgChart1"/>
+    <dgm:cxn modelId="{FE0BBE3D-49EC-4237-B558-8BD99A565ABF}" type="presOf" srcId="{0934AF1F-BE93-4B11-886F-90323E61482A}" destId="{9A3E7B27-18AF-44BB-8A95-63A5390A51A0}" srcOrd="0" destOrd="0" presId="urn:microsoft.com/office/officeart/2005/8/layout/orgChart1"/>
+    <dgm:cxn modelId="{4C99723F-0960-4D42-814F-359F4AC25E14}" type="presOf" srcId="{73622E04-0C51-4F4B-9D31-ED781E6B73E7}" destId="{6B87950A-0E95-4189-9037-7FF158B76362}" srcOrd="0" destOrd="0" presId="urn:microsoft.com/office/officeart/2005/8/layout/orgChart1"/>
+    <dgm:cxn modelId="{F4C3B15C-38A0-4135-AFAC-61A50CCC803F}" type="presOf" srcId="{FF4DEB76-75E1-41E0-B55E-3A51044397D0}" destId="{9FD9C661-288B-496B-A0AC-3431280FF34D}" srcOrd="0" destOrd="0" presId="urn:microsoft.com/office/officeart/2005/8/layout/orgChart1"/>
     <dgm:cxn modelId="{6FCFB561-79AB-4CEC-8EF8-BA1B18660E45}" srcId="{3CCEFAAA-75B5-4A5E-8509-F2A0CBA85780}" destId="{D43DFDD8-DD03-4858-9242-B3C9184938D7}" srcOrd="1" destOrd="0" parTransId="{FE05B1B0-C0A9-44FD-BDB1-2F7F7A6F8DC9}" sibTransId="{AFE5B661-565D-4A31-B38B-619479749C20}"/>
-    <dgm:cxn modelId="{0F9FEC44-161A-4700-AA87-082547E64001}" type="presOf" srcId="{0847D759-422F-435E-949F-7FFFCCF7DF9B}" destId="{1C787416-9CFE-4878-8811-E69520FAE1C0}" srcOrd="1" destOrd="0" presId="urn:microsoft.com/office/officeart/2005/8/layout/orgChart1"/>
-    <dgm:cxn modelId="{67E98548-E684-4D00-A4A7-827075075E62}" type="presOf" srcId="{E8F550BE-B535-418A-B36B-44921F2F1B2B}" destId="{73FACE6B-D5B9-4E7E-B4B7-4929A5987511}" srcOrd="1" destOrd="0" presId="urn:microsoft.com/office/officeart/2005/8/layout/orgChart1"/>
+    <dgm:cxn modelId="{2AAB2F43-BFDF-4208-AC58-B3B1B212E4D0}" type="presOf" srcId="{22A3DB68-2174-404D-BA46-7C589143062B}" destId="{B49CE564-343F-4D7E-80E4-96F326A2980B}" srcOrd="0" destOrd="0" presId="urn:microsoft.com/office/officeart/2005/8/layout/orgChart1"/>
+    <dgm:cxn modelId="{CD058F63-165A-45B6-91C1-B354432CCB8A}" type="presOf" srcId="{D62C5EAA-FBE3-41DA-A847-EAF9CF0727A7}" destId="{C453585C-1114-4903-9C4C-6B870A2C1682}" srcOrd="1" destOrd="0" presId="urn:microsoft.com/office/officeart/2005/8/layout/orgChart1"/>
+    <dgm:cxn modelId="{131BD146-0582-4031-9800-7198BD64DD6A}" type="presOf" srcId="{3620D0DF-EB34-4F54-BD5B-B177DABC9433}" destId="{BD6A3482-259D-4476-B52C-896997EDEF21}" srcOrd="0" destOrd="0" presId="urn:microsoft.com/office/officeart/2005/8/layout/orgChart1"/>
+    <dgm:cxn modelId="{7288EE68-3C82-4178-A399-DF01A34E0FB8}" type="presOf" srcId="{ADBBCD21-6969-4975-9389-50E7AA87F7FE}" destId="{F83FDABB-EC93-4DF7-9321-481C3BB01AC7}" srcOrd="0" destOrd="0" presId="urn:microsoft.com/office/officeart/2005/8/layout/orgChart1"/>
+    <dgm:cxn modelId="{C0A9D369-56CE-4362-B264-34D5432D2590}" type="presOf" srcId="{E8F550BE-B535-418A-B36B-44921F2F1B2B}" destId="{9EB58533-95E7-4998-B2C8-995FBEF0A516}" srcOrd="0" destOrd="0" presId="urn:microsoft.com/office/officeart/2005/8/layout/orgChart1"/>
     <dgm:cxn modelId="{4D5A9C6B-BC1D-4523-AA0B-9696AB137C71}" srcId="{2129D358-5C42-4B5C-A83E-09A46BBC16A9}" destId="{4EB21E81-337D-41A7-B5DA-2618D84B00B7}" srcOrd="1" destOrd="0" parTransId="{29200D49-15E4-4836-AEE7-58F4586A3827}" sibTransId="{4B12DDA8-6B52-4766-9521-FFFEC2C9F318}"/>
-    <dgm:cxn modelId="{FDB9A44D-55B6-49A4-95BE-5610B83C156B}" type="presOf" srcId="{0EB51EAB-7423-4DF5-89EF-BA6B255783C0}" destId="{249DFB9C-AC48-4C78-BA90-9E39E0EA2964}" srcOrd="1" destOrd="0" presId="urn:microsoft.com/office/officeart/2005/8/layout/orgChart1"/>
-    <dgm:cxn modelId="{A72C7E56-67FE-4224-9381-A426CA3CA75C}" type="presOf" srcId="{ABF89DEA-58D3-4C64-A0DA-68CD17F97399}" destId="{F303AAF7-96FE-46F8-AE30-7EA2820FA437}" srcOrd="1" destOrd="0" presId="urn:microsoft.com/office/officeart/2005/8/layout/orgChart1"/>
+    <dgm:cxn modelId="{0AFDDD4B-AC03-4133-9246-AF1E9B08C7CE}" type="presOf" srcId="{C76531A2-1C54-491A-B6AB-460EAD618828}" destId="{4EBF7CFC-66CD-4F1B-A330-A315DD13E16E}" srcOrd="0" destOrd="0" presId="urn:microsoft.com/office/officeart/2005/8/layout/orgChart1"/>
+    <dgm:cxn modelId="{91436372-E1A8-4890-B921-99F1D96BE37E}" type="presOf" srcId="{0934AF1F-BE93-4B11-886F-90323E61482A}" destId="{E020C0CF-C9EE-4FBF-99F5-D1C55F39C0E7}" srcOrd="1" destOrd="0" presId="urn:microsoft.com/office/officeart/2005/8/layout/orgChart1"/>
+    <dgm:cxn modelId="{19240774-931D-4AEC-84D3-0CA2334F84B9}" type="presOf" srcId="{3620D0DF-EB34-4F54-BD5B-B177DABC9433}" destId="{294F2A40-BFA7-4F1F-ACAB-C46DF898C127}" srcOrd="1" destOrd="0" presId="urn:microsoft.com/office/officeart/2005/8/layout/orgChart1"/>
     <dgm:cxn modelId="{BF911678-B7FB-49E6-879F-695E67C96F1F}" srcId="{FF4DEB76-75E1-41E0-B55E-3A51044397D0}" destId="{A1032CD6-046B-4D19-A77F-51DBDAD8A06E}" srcOrd="2" destOrd="0" parTransId="{5A9B6601-D900-479E-87B5-F2C421682CCC}" sibTransId="{8C1B690E-74B9-4330-9B2F-E1A1FC7ECBAA}"/>
     <dgm:cxn modelId="{2C01667A-7330-45E4-89F6-87CFFDF07C5F}" srcId="{34272042-0873-432F-A2B8-1F0F21F14FB9}" destId="{0EB51EAB-7423-4DF5-89EF-BA6B255783C0}" srcOrd="2" destOrd="0" parTransId="{ADBBCD21-6969-4975-9389-50E7AA87F7FE}" sibTransId="{0A653E13-B6A7-448C-8C4A-8E637D183F95}"/>
-    <dgm:cxn modelId="{3CC4D25A-7EE2-448A-8F60-11CE19588617}" type="presOf" srcId="{2129D358-5C42-4B5C-A83E-09A46BBC16A9}" destId="{1BD5DCCF-DDBD-4EE7-B4A5-2C44AA6118FF}" srcOrd="1" destOrd="0" presId="urn:microsoft.com/office/officeart/2005/8/layout/orgChart1"/>
-    <dgm:cxn modelId="{42C8E47D-68E2-461E-82FB-C9D3E5E61A08}" type="presOf" srcId="{4EB21E81-337D-41A7-B5DA-2618D84B00B7}" destId="{16CBF349-4C97-4625-B9E9-626943BCA634}" srcOrd="0" destOrd="0" presId="urn:microsoft.com/office/officeart/2005/8/layout/orgChart1"/>
-    <dgm:cxn modelId="{8CFC357E-746F-4E1E-9975-BD657FCB1956}" type="presOf" srcId="{EE6959AA-DC1A-48C3-8F9E-C868C49FEEF0}" destId="{FFBAD0D4-C5EA-4EB5-A103-66D8D2962166}" srcOrd="1" destOrd="0" presId="urn:microsoft.com/office/officeart/2005/8/layout/orgChart1"/>
-    <dgm:cxn modelId="{BA395F83-975D-4D74-9748-3492D6383EE0}" type="presOf" srcId="{29200D49-15E4-4836-AEE7-58F4586A3827}" destId="{820BFDE4-85F0-4758-AFFB-3908FDD6BE15}" srcOrd="0" destOrd="0" presId="urn:microsoft.com/office/officeart/2005/8/layout/orgChart1"/>
-    <dgm:cxn modelId="{CD4BC18C-1451-44D7-A49C-A98A1FF0217E}" type="presOf" srcId="{34272042-0873-432F-A2B8-1F0F21F14FB9}" destId="{68D2B525-AF7C-4FB2-A176-9282D3B8886A}" srcOrd="0" destOrd="0" presId="urn:microsoft.com/office/officeart/2005/8/layout/orgChart1"/>
-    <dgm:cxn modelId="{85611195-A0E0-4087-8738-CC48E68721B6}" type="presOf" srcId="{EE6959AA-DC1A-48C3-8F9E-C868C49FEEF0}" destId="{8AA2E1D3-C7A1-44D3-849F-DD46DC1C7C8B}" srcOrd="0" destOrd="0" presId="urn:microsoft.com/office/officeart/2005/8/layout/orgChart1"/>
-    <dgm:cxn modelId="{C6928B95-55F6-46FB-96A1-31C593E196EB}" type="presOf" srcId="{A1032CD6-046B-4D19-A77F-51DBDAD8A06E}" destId="{1789DB6E-B93F-4039-8E2C-9B9F4A341149}" srcOrd="0" destOrd="0" presId="urn:microsoft.com/office/officeart/2005/8/layout/orgChart1"/>
-    <dgm:cxn modelId="{5956A695-9144-4D55-ACA5-56B2F74B162A}" type="presOf" srcId="{D62C5EAA-FBE3-41DA-A847-EAF9CF0727A7}" destId="{0A1B5899-E7B9-4A24-B3E5-856044899130}" srcOrd="0" destOrd="0" presId="urn:microsoft.com/office/officeart/2005/8/layout/orgChart1"/>
-    <dgm:cxn modelId="{65BFEF97-F96E-47C9-897B-810055A48AFE}" type="presOf" srcId="{A1032CD6-046B-4D19-A77F-51DBDAD8A06E}" destId="{30DD9962-4D91-4AC7-95A2-41499EEB2C66}" srcOrd="1" destOrd="0" presId="urn:microsoft.com/office/officeart/2005/8/layout/orgChart1"/>
+    <dgm:cxn modelId="{7F71677D-0FD8-4179-BDDD-C4399F1F27BD}" type="presOf" srcId="{3CCEFAAA-75B5-4A5E-8509-F2A0CBA85780}" destId="{E6777229-31BD-4723-94B0-1D90BEC3737B}" srcOrd="0" destOrd="0" presId="urn:microsoft.com/office/officeart/2005/8/layout/orgChart1"/>
+    <dgm:cxn modelId="{8043ED7E-8694-4E2E-93DA-975821B3D044}" type="presOf" srcId="{EE6959AA-DC1A-48C3-8F9E-C868C49FEEF0}" destId="{8AA2E1D3-C7A1-44D3-849F-DD46DC1C7C8B}" srcOrd="0" destOrd="0" presId="urn:microsoft.com/office/officeart/2005/8/layout/orgChart1"/>
+    <dgm:cxn modelId="{58B9E683-7E9A-4EC7-BD51-91DE7438C4B1}" type="presOf" srcId="{ABF89DEA-58D3-4C64-A0DA-68CD17F97399}" destId="{AF16C961-8C02-4C11-86BD-6517BE2B3E16}" srcOrd="0" destOrd="0" presId="urn:microsoft.com/office/officeart/2005/8/layout/orgChart1"/>
+    <dgm:cxn modelId="{4CB2C184-4C58-4692-B3D4-049F17EA04CC}" type="presOf" srcId="{EE6959AA-DC1A-48C3-8F9E-C868C49FEEF0}" destId="{FFBAD0D4-C5EA-4EB5-A103-66D8D2962166}" srcOrd="1" destOrd="0" presId="urn:microsoft.com/office/officeart/2005/8/layout/orgChart1"/>
+    <dgm:cxn modelId="{07B05790-22DC-4736-BFB3-681EF7F7E3CA}" type="presOf" srcId="{BB43BD6D-23F4-4C6F-810F-7CE15D147EA0}" destId="{4511CCF2-433E-46BE-9D4A-FA12F1CD7A6F}" srcOrd="0" destOrd="0" presId="urn:microsoft.com/office/officeart/2005/8/layout/orgChart1"/>
+    <dgm:cxn modelId="{9F770895-8E7D-40E7-86FD-9AB94EF88E4D}" type="presOf" srcId="{0847D759-422F-435E-949F-7FFFCCF7DF9B}" destId="{1C787416-9CFE-4878-8811-E69520FAE1C0}" srcOrd="1" destOrd="0" presId="urn:microsoft.com/office/officeart/2005/8/layout/orgChart1"/>
+    <dgm:cxn modelId="{DF7F7A9A-A912-498D-A3D5-92E1864BC493}" type="presOf" srcId="{A1032CD6-046B-4D19-A77F-51DBDAD8A06E}" destId="{1789DB6E-B93F-4039-8E2C-9B9F4A341149}" srcOrd="0" destOrd="0" presId="urn:microsoft.com/office/officeart/2005/8/layout/orgChart1"/>
+    <dgm:cxn modelId="{872D8B9B-5CE3-4755-8E4C-F2F6314D6FE9}" type="presOf" srcId="{4EB21E81-337D-41A7-B5DA-2618D84B00B7}" destId="{41E3048F-D2E2-4EB2-8A5C-116C2D3006F6}" srcOrd="1" destOrd="0" presId="urn:microsoft.com/office/officeart/2005/8/layout/orgChart1"/>
+    <dgm:cxn modelId="{1EF274A3-4B2C-4F88-A25E-6D9053307123}" type="presOf" srcId="{0EB51EAB-7423-4DF5-89EF-BA6B255783C0}" destId="{14AEECE6-A6C6-4213-B06C-9264EF203F5C}" srcOrd="0" destOrd="0" presId="urn:microsoft.com/office/officeart/2005/8/layout/orgChart1"/>
     <dgm:cxn modelId="{E6E833A6-2F5A-4760-8BB6-71616FFDBA19}" srcId="{0934AF1F-BE93-4B11-886F-90323E61482A}" destId="{2129D358-5C42-4B5C-A83E-09A46BBC16A9}" srcOrd="0" destOrd="0" parTransId="{C76531A2-1C54-491A-B6AB-460EAD618828}" sibTransId="{AC652212-79DE-40C9-856E-915C0CC008ED}"/>
+    <dgm:cxn modelId="{AC73D3AA-37B9-4B3E-A8B7-D4F4BC582DC0}" type="presOf" srcId="{4EB21E81-337D-41A7-B5DA-2618D84B00B7}" destId="{16CBF349-4C97-4625-B9E9-626943BCA634}" srcOrd="0" destOrd="0" presId="urn:microsoft.com/office/officeart/2005/8/layout/orgChart1"/>
+    <dgm:cxn modelId="{495F45AB-08B2-4882-9D91-2CF9532FF702}" type="presOf" srcId="{53151B7A-93CA-41E9-9609-258643114350}" destId="{0647F18D-FE01-47B2-9A59-B759E8A71C4C}" srcOrd="0" destOrd="0" presId="urn:microsoft.com/office/officeart/2005/8/layout/orgChart1"/>
+    <dgm:cxn modelId="{302D2AB0-1BB2-4F47-BFDB-1E910347922C}" type="presOf" srcId="{34272042-0873-432F-A2B8-1F0F21F14FB9}" destId="{D6D594CD-E4EC-4AC7-AECC-EF610DEF322C}" srcOrd="1" destOrd="0" presId="urn:microsoft.com/office/officeart/2005/8/layout/orgChart1"/>
     <dgm:cxn modelId="{05E3D1B0-2272-449F-9162-34E3B9D98033}" srcId="{FF4DEB76-75E1-41E0-B55E-3A51044397D0}" destId="{E8F550BE-B535-418A-B36B-44921F2F1B2B}" srcOrd="0" destOrd="0" parTransId="{9791FBAA-0FEC-4B08-B41E-7A4C8ECA9D0C}" sibTransId="{81E9F335-4060-493B-A06B-7EA7A9F2B209}"/>
-    <dgm:cxn modelId="{53F9E5B4-1013-4691-8FE7-D588C1448323}" type="presOf" srcId="{BB43BD6D-23F4-4C6F-810F-7CE15D147EA0}" destId="{4511CCF2-433E-46BE-9D4A-FA12F1CD7A6F}" srcOrd="0" destOrd="0" presId="urn:microsoft.com/office/officeart/2005/8/layout/orgChart1"/>
-    <dgm:cxn modelId="{444809B5-754C-44E5-B51C-5E22F14CAD7C}" type="presOf" srcId="{4EB21E81-337D-41A7-B5DA-2618D84B00B7}" destId="{41E3048F-D2E2-4EB2-8A5C-116C2D3006F6}" srcOrd="1" destOrd="0" presId="urn:microsoft.com/office/officeart/2005/8/layout/orgChart1"/>
-    <dgm:cxn modelId="{9AA32CB5-1075-4AEA-96FF-F5E39A59AD24}" type="presOf" srcId="{0EB51EAB-7423-4DF5-89EF-BA6B255783C0}" destId="{14AEECE6-A6C6-4213-B06C-9264EF203F5C}" srcOrd="0" destOrd="0" presId="urn:microsoft.com/office/officeart/2005/8/layout/orgChart1"/>
-    <dgm:cxn modelId="{447D13B9-6FD6-4869-96CA-D9357A3DDD1E}" type="presOf" srcId="{0282BB86-EB18-4B26-B80A-50A409D76D36}" destId="{398098D1-1B05-41FC-80DC-C2AF74632878}" srcOrd="0" destOrd="0" presId="urn:microsoft.com/office/officeart/2005/8/layout/orgChart1"/>
-    <dgm:cxn modelId="{2D9BF4C0-2947-41EB-9296-C7DEFADBCABC}" type="presOf" srcId="{3CCEFAAA-75B5-4A5E-8509-F2A0CBA85780}" destId="{E6777229-31BD-4723-94B0-1D90BEC3737B}" srcOrd="0" destOrd="0" presId="urn:microsoft.com/office/officeart/2005/8/layout/orgChart1"/>
-    <dgm:cxn modelId="{B4F4DAC2-9586-4590-A5DE-5DEF1A40331D}" type="presOf" srcId="{E8F550BE-B535-418A-B36B-44921F2F1B2B}" destId="{9EB58533-95E7-4998-B2C8-995FBEF0A516}" srcOrd="0" destOrd="0" presId="urn:microsoft.com/office/officeart/2005/8/layout/orgChart1"/>
-    <dgm:cxn modelId="{D3E5E2C4-D9BA-400A-82A7-8FAAC63AFF0D}" type="presOf" srcId="{22A3DB68-2174-404D-BA46-7C589143062B}" destId="{B49CE564-343F-4D7E-80E4-96F326A2980B}" srcOrd="0" destOrd="0" presId="urn:microsoft.com/office/officeart/2005/8/layout/orgChart1"/>
-    <dgm:cxn modelId="{CF8F84CA-22AB-4A06-A5B7-5804385C85A0}" type="presOf" srcId="{C76531A2-1C54-491A-B6AB-460EAD618828}" destId="{4EBF7CFC-66CD-4F1B-A330-A315DD13E16E}" srcOrd="0" destOrd="0" presId="urn:microsoft.com/office/officeart/2005/8/layout/orgChart1"/>
-    <dgm:cxn modelId="{FFCD97CC-FD5A-4AF5-A78E-32B3F50E4AC1}" type="presOf" srcId="{0847D759-422F-435E-949F-7FFFCCF7DF9B}" destId="{71E200DB-8309-4224-9A65-F68724F6DAE5}" srcOrd="0" destOrd="0" presId="urn:microsoft.com/office/officeart/2005/8/layout/orgChart1"/>
+    <dgm:cxn modelId="{73F72BB1-1579-4D1C-9476-B18A49980FEA}" type="presOf" srcId="{E8F550BE-B535-418A-B36B-44921F2F1B2B}" destId="{73FACE6B-D5B9-4E7E-B4B7-4929A5987511}" srcOrd="1" destOrd="0" presId="urn:microsoft.com/office/officeart/2005/8/layout/orgChart1"/>
+    <dgm:cxn modelId="{065351B3-C703-4343-A9F1-D5652B470F59}" type="presOf" srcId="{34272042-0873-432F-A2B8-1F0F21F14FB9}" destId="{68D2B525-AF7C-4FB2-A176-9282D3B8886A}" srcOrd="0" destOrd="0" presId="urn:microsoft.com/office/officeart/2005/8/layout/orgChart1"/>
+    <dgm:cxn modelId="{261443C6-6EEF-4A38-B030-FCEAAB77DD1D}" srcId="{FF4DEB76-75E1-41E0-B55E-3A51044397D0}" destId="{3620D0DF-EB34-4F54-BD5B-B177DABC9433}" srcOrd="3" destOrd="0" parTransId="{F16D88A9-A9A1-4602-89D6-3F13FB98DCE0}" sibTransId="{B04B40CF-4915-4787-9A76-0AEF6124C08A}"/>
+    <dgm:cxn modelId="{E410C0C7-1EAE-4BC1-96FD-F6AD5D9A3643}" type="presOf" srcId="{0282BB86-EB18-4B26-B80A-50A409D76D36}" destId="{398098D1-1B05-41FC-80DC-C2AF74632878}" srcOrd="0" destOrd="0" presId="urn:microsoft.com/office/officeart/2005/8/layout/orgChart1"/>
+    <dgm:cxn modelId="{7100A7C9-A9AE-477F-ADC0-59D6AF31325C}" type="presOf" srcId="{0EB51EAB-7423-4DF5-89EF-BA6B255783C0}" destId="{249DFB9C-AC48-4C78-BA90-9E39E0EA2964}" srcOrd="1" destOrd="0" presId="urn:microsoft.com/office/officeart/2005/8/layout/orgChart1"/>
+    <dgm:cxn modelId="{2BF70ECB-054A-469F-925B-990C3591C382}" type="presOf" srcId="{D43DFDD8-DD03-4858-9242-B3C9184938D7}" destId="{F1CC698B-5371-40B7-87FC-D21B285A8924}" srcOrd="1" destOrd="0" presId="urn:microsoft.com/office/officeart/2005/8/layout/orgChart1"/>
+    <dgm:cxn modelId="{CB3B4DCC-10ED-44E3-977A-BBC1C62A92C8}" type="presOf" srcId="{2129D358-5C42-4B5C-A83E-09A46BBC16A9}" destId="{1BD5DCCF-DDBD-4EE7-B4A5-2C44AA6118FF}" srcOrd="1" destOrd="0" presId="urn:microsoft.com/office/officeart/2005/8/layout/orgChart1"/>
+    <dgm:cxn modelId="{BFB07DDB-D3CC-444E-9AFE-2ABEA6E357A9}" type="presOf" srcId="{8B434466-6EC7-435A-9120-2445011B3CF6}" destId="{8F518717-7BC7-4F66-AA85-DA216D684B31}" srcOrd="0" destOrd="0" presId="urn:microsoft.com/office/officeart/2005/8/layout/orgChart1"/>
     <dgm:cxn modelId="{A228AEE2-7307-442F-A694-886F5E98D83D}" srcId="{34272042-0873-432F-A2B8-1F0F21F14FB9}" destId="{EE6959AA-DC1A-48C3-8F9E-C868C49FEEF0}" srcOrd="1" destOrd="0" parTransId="{22A3DB68-2174-404D-BA46-7C589143062B}" sibTransId="{55BABB05-C2B3-4023-BA17-C691D2FAB874}"/>
-    <dgm:cxn modelId="{0D2318E4-4091-42D3-933A-72AC93519908}" type="presOf" srcId="{D43DFDD8-DD03-4858-9242-B3C9184938D7}" destId="{F1CC698B-5371-40B7-87FC-D21B285A8924}" srcOrd="1" destOrd="0" presId="urn:microsoft.com/office/officeart/2005/8/layout/orgChart1"/>
-    <dgm:cxn modelId="{B29BA9E4-E877-42D5-82A0-ECB8706C0467}" type="presOf" srcId="{D62C5EAA-FBE3-41DA-A847-EAF9CF0727A7}" destId="{C453585C-1114-4903-9C4C-6B870A2C1682}" srcOrd="1" destOrd="0" presId="urn:microsoft.com/office/officeart/2005/8/layout/orgChart1"/>
-    <dgm:cxn modelId="{A359CEE5-627A-4769-AA12-FAEB6D5D7468}" type="presOf" srcId="{D43DFDD8-DD03-4858-9242-B3C9184938D7}" destId="{275B945E-C388-41E1-B55E-5E2ACD538D42}" srcOrd="0" destOrd="0" presId="urn:microsoft.com/office/officeart/2005/8/layout/orgChart1"/>
-    <dgm:cxn modelId="{AF615FED-7CD3-4FAC-B10E-25C2D80271C4}" type="presOf" srcId="{ABF89DEA-58D3-4C64-A0DA-68CD17F97399}" destId="{AF16C961-8C02-4C11-86BD-6517BE2B3E16}" srcOrd="0" destOrd="0" presId="urn:microsoft.com/office/officeart/2005/8/layout/orgChart1"/>
-    <dgm:cxn modelId="{4CAB16EE-03BB-4E1F-A4A4-E4E33297190E}" type="presOf" srcId="{FF4DEB76-75E1-41E0-B55E-3A51044397D0}" destId="{40E03DB1-0B72-4DCF-9A06-2253149EF29F}" srcOrd="1" destOrd="0" presId="urn:microsoft.com/office/officeart/2005/8/layout/orgChart1"/>
+    <dgm:cxn modelId="{8D34BAEC-A244-45E0-820B-D91976E1029B}" type="presOf" srcId="{ABF89DEA-58D3-4C64-A0DA-68CD17F97399}" destId="{F303AAF7-96FE-46F8-AE30-7EA2820FA437}" srcOrd="1" destOrd="0" presId="urn:microsoft.com/office/officeart/2005/8/layout/orgChart1"/>
     <dgm:cxn modelId="{D7BB60EE-C519-41ED-AEA8-493FB42DEB03}" srcId="{0934AF1F-BE93-4B11-886F-90323E61482A}" destId="{34272042-0873-432F-A2B8-1F0F21F14FB9}" srcOrd="1" destOrd="0" parTransId="{73622E04-0C51-4F4B-9D31-ED781E6B73E7}" sibTransId="{69287048-0052-4F63-BF50-DCEC8BBEA6AC}"/>
     <dgm:cxn modelId="{58C66AEE-828C-4DF1-8FD0-F6E9B37E0A21}" srcId="{FF4DEB76-75E1-41E0-B55E-3A51044397D0}" destId="{0847D759-422F-435E-949F-7FFFCCF7DF9B}" srcOrd="1" destOrd="0" parTransId="{0282BB86-EB18-4B26-B80A-50A409D76D36}" sibTransId="{9192923E-B955-4005-A54A-C12B7031D935}"/>
-    <dgm:cxn modelId="{CA63EFF2-20AC-437E-849A-9CF73F938B73}" type="presOf" srcId="{8B434466-6EC7-435A-9120-2445011B3CF6}" destId="{8F518717-7BC7-4F66-AA85-DA216D684B31}" srcOrd="0" destOrd="0" presId="urn:microsoft.com/office/officeart/2005/8/layout/orgChart1"/>
     <dgm:cxn modelId="{E5337FF4-0C46-4985-A4FA-646672BCA879}" srcId="{3CCEFAAA-75B5-4A5E-8509-F2A0CBA85780}" destId="{0934AF1F-BE93-4B11-886F-90323E61482A}" srcOrd="0" destOrd="0" parTransId="{A319C6B2-FE75-4837-9502-207BDBDFF261}" sibTransId="{229B0626-DF9F-4CD0-B4EC-D23071652347}"/>
-    <dgm:cxn modelId="{7928A7F6-F6A8-4CF9-B676-28B06F2B1C9F}" type="presOf" srcId="{2129D358-5C42-4B5C-A83E-09A46BBC16A9}" destId="{7ABADB6E-13D2-4E82-A65C-D643874C9BB4}" srcOrd="0" destOrd="0" presId="urn:microsoft.com/office/officeart/2005/8/layout/orgChart1"/>
-    <dgm:cxn modelId="{6D0C5DF9-4806-4508-9C86-03FA5E782F3C}" type="presOf" srcId="{73622E04-0C51-4F4B-9D31-ED781E6B73E7}" destId="{6B87950A-0E95-4189-9037-7FF158B76362}" srcOrd="0" destOrd="0" presId="urn:microsoft.com/office/officeart/2005/8/layout/orgChart1"/>
-    <dgm:cxn modelId="{39A8BBFC-A492-4056-BA8B-D223B7F525AF}" type="presOf" srcId="{9791FBAA-0FEC-4B08-B41E-7A4C8ECA9D0C}" destId="{CB6729E2-12AE-4BC4-89E0-B8D06B6E6299}" srcOrd="0" destOrd="0" presId="urn:microsoft.com/office/officeart/2005/8/layout/orgChart1"/>
-    <dgm:cxn modelId="{EF2DB442-D244-47BC-AD9D-B4D038363685}" type="presParOf" srcId="{E6777229-31BD-4723-94B0-1D90BEC3737B}" destId="{2A137B0A-8926-4B63-B173-B7F9362164E9}" srcOrd="0" destOrd="0" presId="urn:microsoft.com/office/officeart/2005/8/layout/orgChart1"/>
-    <dgm:cxn modelId="{9B68EAC5-B6AC-4790-8342-B24096B85C2A}" type="presParOf" srcId="{2A137B0A-8926-4B63-B173-B7F9362164E9}" destId="{613D2152-C0D7-4D6B-8D9D-614B9226C071}" srcOrd="0" destOrd="0" presId="urn:microsoft.com/office/officeart/2005/8/layout/orgChart1"/>
-    <dgm:cxn modelId="{6D84358F-D063-4618-835F-DC01F17C4623}" type="presParOf" srcId="{613D2152-C0D7-4D6B-8D9D-614B9226C071}" destId="{9A3E7B27-18AF-44BB-8A95-63A5390A51A0}" srcOrd="0" destOrd="0" presId="urn:microsoft.com/office/officeart/2005/8/layout/orgChart1"/>
-    <dgm:cxn modelId="{C70AA7D8-70E2-4D6B-9E0F-1D1F11CEDC96}" type="presParOf" srcId="{613D2152-C0D7-4D6B-8D9D-614B9226C071}" destId="{E020C0CF-C9EE-4FBF-99F5-D1C55F39C0E7}" srcOrd="1" destOrd="0" presId="urn:microsoft.com/office/officeart/2005/8/layout/orgChart1"/>
-    <dgm:cxn modelId="{687A45D8-DCE0-4686-8791-1D9D289C36FC}" type="presParOf" srcId="{2A137B0A-8926-4B63-B173-B7F9362164E9}" destId="{0ED4066E-AE1C-4380-9FAC-D19EAAFC5261}" srcOrd="1" destOrd="0" presId="urn:microsoft.com/office/officeart/2005/8/layout/orgChart1"/>
-    <dgm:cxn modelId="{22592FCB-591E-488C-A643-365327785A18}" type="presParOf" srcId="{0ED4066E-AE1C-4380-9FAC-D19EAAFC5261}" destId="{4EBF7CFC-66CD-4F1B-A330-A315DD13E16E}" srcOrd="0" destOrd="0" presId="urn:microsoft.com/office/officeart/2005/8/layout/orgChart1"/>
-    <dgm:cxn modelId="{74129AD1-D736-439D-8241-609DBFC4D542}" type="presParOf" srcId="{0ED4066E-AE1C-4380-9FAC-D19EAAFC5261}" destId="{0C6D4E87-1210-423C-B882-5AFCB2895B7D}" srcOrd="1" destOrd="0" presId="urn:microsoft.com/office/officeart/2005/8/layout/orgChart1"/>
-    <dgm:cxn modelId="{85796FC4-2A92-4C2C-A06D-6D8FE0E16583}" type="presParOf" srcId="{0C6D4E87-1210-423C-B882-5AFCB2895B7D}" destId="{2D583E34-2E6C-4E40-9E5A-6D152A234B08}" srcOrd="0" destOrd="0" presId="urn:microsoft.com/office/officeart/2005/8/layout/orgChart1"/>
-    <dgm:cxn modelId="{A157BD23-E456-48BC-B096-4A0E9CDFFC1A}" type="presParOf" srcId="{2D583E34-2E6C-4E40-9E5A-6D152A234B08}" destId="{7ABADB6E-13D2-4E82-A65C-D643874C9BB4}" srcOrd="0" destOrd="0" presId="urn:microsoft.com/office/officeart/2005/8/layout/orgChart1"/>
-    <dgm:cxn modelId="{2CAE5102-A582-4632-8E18-A4A81A0F9893}" type="presParOf" srcId="{2D583E34-2E6C-4E40-9E5A-6D152A234B08}" destId="{1BD5DCCF-DDBD-4EE7-B4A5-2C44AA6118FF}" srcOrd="1" destOrd="0" presId="urn:microsoft.com/office/officeart/2005/8/layout/orgChart1"/>
-    <dgm:cxn modelId="{F495FDEE-7F44-453B-9F76-38C28D0F34A7}" type="presParOf" srcId="{0C6D4E87-1210-423C-B882-5AFCB2895B7D}" destId="{A53FB5AA-70D7-468A-B61E-6CF38D49931A}" srcOrd="1" destOrd="0" presId="urn:microsoft.com/office/officeart/2005/8/layout/orgChart1"/>
-    <dgm:cxn modelId="{0E023053-575A-4E22-B20F-BE0971FEE37F}" type="presParOf" srcId="{A53FB5AA-70D7-468A-B61E-6CF38D49931A}" destId="{4511CCF2-433E-46BE-9D4A-FA12F1CD7A6F}" srcOrd="0" destOrd="0" presId="urn:microsoft.com/office/officeart/2005/8/layout/orgChart1"/>
-    <dgm:cxn modelId="{04AAA5E3-EDC1-4CF9-A28F-20210E1A6768}" type="presParOf" srcId="{A53FB5AA-70D7-468A-B61E-6CF38D49931A}" destId="{2D048EE9-8CD1-4729-BB87-98923E8F96CF}" srcOrd="1" destOrd="0" presId="urn:microsoft.com/office/officeart/2005/8/layout/orgChart1"/>
-    <dgm:cxn modelId="{2FEFEEAF-1630-4F14-8533-8F21477245EC}" type="presParOf" srcId="{2D048EE9-8CD1-4729-BB87-98923E8F96CF}" destId="{CBA11B08-2C7F-40EB-BFB5-971078C22FE2}" srcOrd="0" destOrd="0" presId="urn:microsoft.com/office/officeart/2005/8/layout/orgChart1"/>
-    <dgm:cxn modelId="{FA83A220-F56F-47D0-B295-2337F9370A99}" type="presParOf" srcId="{CBA11B08-2C7F-40EB-BFB5-971078C22FE2}" destId="{0A1B5899-E7B9-4A24-B3E5-856044899130}" srcOrd="0" destOrd="0" presId="urn:microsoft.com/office/officeart/2005/8/layout/orgChart1"/>
-    <dgm:cxn modelId="{B30DD5DD-54D5-4D38-9A8B-EEC015E4BB4B}" type="presParOf" srcId="{CBA11B08-2C7F-40EB-BFB5-971078C22FE2}" destId="{C453585C-1114-4903-9C4C-6B870A2C1682}" srcOrd="1" destOrd="0" presId="urn:microsoft.com/office/officeart/2005/8/layout/orgChart1"/>
-    <dgm:cxn modelId="{147F117B-8581-435C-90D0-4971969B4DFE}" type="presParOf" srcId="{2D048EE9-8CD1-4729-BB87-98923E8F96CF}" destId="{1B62CA0E-D469-4DE2-AEF8-2B13C626E942}" srcOrd="1" destOrd="0" presId="urn:microsoft.com/office/officeart/2005/8/layout/orgChart1"/>
-    <dgm:cxn modelId="{6376193A-4B93-4FBA-AA25-290887A1BFC8}" type="presParOf" srcId="{2D048EE9-8CD1-4729-BB87-98923E8F96CF}" destId="{EB98CE01-3436-481B-B92F-151F155FC77A}" srcOrd="2" destOrd="0" presId="urn:microsoft.com/office/officeart/2005/8/layout/orgChart1"/>
-    <dgm:cxn modelId="{20DA3D00-3856-44B6-9F89-0E82F7CB69EF}" type="presParOf" srcId="{A53FB5AA-70D7-468A-B61E-6CF38D49931A}" destId="{820BFDE4-85F0-4758-AFFB-3908FDD6BE15}" srcOrd="2" destOrd="0" presId="urn:microsoft.com/office/officeart/2005/8/layout/orgChart1"/>
-    <dgm:cxn modelId="{2E5ADBAF-6F53-475A-A9AE-8E7833DA6370}" type="presParOf" srcId="{A53FB5AA-70D7-468A-B61E-6CF38D49931A}" destId="{A1E4D86D-AD77-4545-BA8F-B9947748F67C}" srcOrd="3" destOrd="0" presId="urn:microsoft.com/office/officeart/2005/8/layout/orgChart1"/>
-    <dgm:cxn modelId="{359C8CE3-01FB-40DE-86D0-19CD9CF6C695}" type="presParOf" srcId="{A1E4D86D-AD77-4545-BA8F-B9947748F67C}" destId="{D8C91CB6-CC44-4E78-8BE6-5EFA0D906217}" srcOrd="0" destOrd="0" presId="urn:microsoft.com/office/officeart/2005/8/layout/orgChart1"/>
-    <dgm:cxn modelId="{5959847C-8760-491C-990C-654DD3CB763A}" type="presParOf" srcId="{D8C91CB6-CC44-4E78-8BE6-5EFA0D906217}" destId="{16CBF349-4C97-4625-B9E9-626943BCA634}" srcOrd="0" destOrd="0" presId="urn:microsoft.com/office/officeart/2005/8/layout/orgChart1"/>
-    <dgm:cxn modelId="{5C796D31-7A11-4293-9D8C-3AD285E3AAC7}" type="presParOf" srcId="{D8C91CB6-CC44-4E78-8BE6-5EFA0D906217}" destId="{41E3048F-D2E2-4EB2-8A5C-116C2D3006F6}" srcOrd="1" destOrd="0" presId="urn:microsoft.com/office/officeart/2005/8/layout/orgChart1"/>
-    <dgm:cxn modelId="{5D6C7B27-40A1-4606-ACC6-F37804E32E54}" type="presParOf" srcId="{A1E4D86D-AD77-4545-BA8F-B9947748F67C}" destId="{28AEBF0A-C350-44E6-98B4-B6F509A009D6}" srcOrd="1" destOrd="0" presId="urn:microsoft.com/office/officeart/2005/8/layout/orgChart1"/>
-    <dgm:cxn modelId="{0D73EDBF-9719-46CF-A33D-36254AD65C06}" type="presParOf" srcId="{A1E4D86D-AD77-4545-BA8F-B9947748F67C}" destId="{F6C851EE-AC91-4627-AD97-EF1187976EE6}" srcOrd="2" destOrd="0" presId="urn:microsoft.com/office/officeart/2005/8/layout/orgChart1"/>
-    <dgm:cxn modelId="{AA7E5C12-8BC8-448F-9A6C-5C4F3D3C0DA8}" type="presParOf" srcId="{0C6D4E87-1210-423C-B882-5AFCB2895B7D}" destId="{2F097CFA-D631-417C-A8D7-4CE395F2C481}" srcOrd="2" destOrd="0" presId="urn:microsoft.com/office/officeart/2005/8/layout/orgChart1"/>
-    <dgm:cxn modelId="{0DBB137B-B0ED-4644-8961-2FA377082E4E}" type="presParOf" srcId="{0ED4066E-AE1C-4380-9FAC-D19EAAFC5261}" destId="{6B87950A-0E95-4189-9037-7FF158B76362}" srcOrd="2" destOrd="0" presId="urn:microsoft.com/office/officeart/2005/8/layout/orgChart1"/>
-    <dgm:cxn modelId="{133486DF-A87F-4CAB-B054-E1A93DE42ACD}" type="presParOf" srcId="{0ED4066E-AE1C-4380-9FAC-D19EAAFC5261}" destId="{DBC0A142-355E-4F38-AA89-AD23A68A343E}" srcOrd="3" destOrd="0" presId="urn:microsoft.com/office/officeart/2005/8/layout/orgChart1"/>
-    <dgm:cxn modelId="{FFF6C33B-0510-43C6-BEFC-F8B66912DC78}" type="presParOf" srcId="{DBC0A142-355E-4F38-AA89-AD23A68A343E}" destId="{293D35F2-03B4-4BDF-9A45-43685DC42856}" srcOrd="0" destOrd="0" presId="urn:microsoft.com/office/officeart/2005/8/layout/orgChart1"/>
-    <dgm:cxn modelId="{0F099623-4A5D-44B0-B957-F9F79354CB1C}" type="presParOf" srcId="{293D35F2-03B4-4BDF-9A45-43685DC42856}" destId="{68D2B525-AF7C-4FB2-A176-9282D3B8886A}" srcOrd="0" destOrd="0" presId="urn:microsoft.com/office/officeart/2005/8/layout/orgChart1"/>
-    <dgm:cxn modelId="{09A411ED-E2F5-4EC8-B1E4-9749F4142707}" type="presParOf" srcId="{293D35F2-03B4-4BDF-9A45-43685DC42856}" destId="{D6D594CD-E4EC-4AC7-AECC-EF610DEF322C}" srcOrd="1" destOrd="0" presId="urn:microsoft.com/office/officeart/2005/8/layout/orgChart1"/>
-    <dgm:cxn modelId="{A6E62605-7591-4FC1-A97C-A089DBB39747}" type="presParOf" srcId="{DBC0A142-355E-4F38-AA89-AD23A68A343E}" destId="{53DC528D-18F8-4201-A928-89287085E321}" srcOrd="1" destOrd="0" presId="urn:microsoft.com/office/officeart/2005/8/layout/orgChart1"/>
-    <dgm:cxn modelId="{347C3903-4AAC-40D1-9D0D-989038566C2E}" type="presParOf" srcId="{53DC528D-18F8-4201-A928-89287085E321}" destId="{0647F18D-FE01-47B2-9A59-B759E8A71C4C}" srcOrd="0" destOrd="0" presId="urn:microsoft.com/office/officeart/2005/8/layout/orgChart1"/>
-    <dgm:cxn modelId="{940A2F2D-D065-4FCA-84B0-37EB493ADB76}" type="presParOf" srcId="{53DC528D-18F8-4201-A928-89287085E321}" destId="{1E608F28-8088-40DA-B973-613960974D1E}" srcOrd="1" destOrd="0" presId="urn:microsoft.com/office/officeart/2005/8/layout/orgChart1"/>
-    <dgm:cxn modelId="{F7EF8E0E-F3AC-4A8E-B1A7-50FE679166E5}" type="presParOf" srcId="{1E608F28-8088-40DA-B973-613960974D1E}" destId="{88BE5491-2095-487A-8A5A-494F4C547318}" srcOrd="0" destOrd="0" presId="urn:microsoft.com/office/officeart/2005/8/layout/orgChart1"/>
-    <dgm:cxn modelId="{38A411CF-8949-43AE-98CF-45B3DFD032A4}" type="presParOf" srcId="{88BE5491-2095-487A-8A5A-494F4C547318}" destId="{AF16C961-8C02-4C11-86BD-6517BE2B3E16}" srcOrd="0" destOrd="0" presId="urn:microsoft.com/office/officeart/2005/8/layout/orgChart1"/>
-    <dgm:cxn modelId="{54C6C20B-7210-44A1-AC3B-5E60EF72400C}" type="presParOf" srcId="{88BE5491-2095-487A-8A5A-494F4C547318}" destId="{F303AAF7-96FE-46F8-AE30-7EA2820FA437}" srcOrd="1" destOrd="0" presId="urn:microsoft.com/office/officeart/2005/8/layout/orgChart1"/>
-    <dgm:cxn modelId="{72968155-BB56-407E-9F99-8EFB6CAA8845}" type="presParOf" srcId="{1E608F28-8088-40DA-B973-613960974D1E}" destId="{BCD881D0-2705-4319-B956-C1F3EFE015C4}" srcOrd="1" destOrd="0" presId="urn:microsoft.com/office/officeart/2005/8/layout/orgChart1"/>
-    <dgm:cxn modelId="{1F72F55F-C87E-4FF7-94C9-A033854EF1EA}" type="presParOf" srcId="{1E608F28-8088-40DA-B973-613960974D1E}" destId="{44AB7B96-1AE2-4C50-9686-1559390D8198}" srcOrd="2" destOrd="0" presId="urn:microsoft.com/office/officeart/2005/8/layout/orgChart1"/>
-    <dgm:cxn modelId="{05720958-541C-4076-B35B-B84A76E29CF0}" type="presParOf" srcId="{53DC528D-18F8-4201-A928-89287085E321}" destId="{B49CE564-343F-4D7E-80E4-96F326A2980B}" srcOrd="2" destOrd="0" presId="urn:microsoft.com/office/officeart/2005/8/layout/orgChart1"/>
-    <dgm:cxn modelId="{8C86530F-F97D-447A-A87E-4E2B1B4B0130}" type="presParOf" srcId="{53DC528D-18F8-4201-A928-89287085E321}" destId="{59292561-092B-44FA-A33C-B2E08E061B3B}" srcOrd="3" destOrd="0" presId="urn:microsoft.com/office/officeart/2005/8/layout/orgChart1"/>
-    <dgm:cxn modelId="{AE10E344-80CF-4AB1-A525-80B2478A462D}" type="presParOf" srcId="{59292561-092B-44FA-A33C-B2E08E061B3B}" destId="{13DDAA37-EA17-42F2-B993-72721460E1D5}" srcOrd="0" destOrd="0" presId="urn:microsoft.com/office/officeart/2005/8/layout/orgChart1"/>
-    <dgm:cxn modelId="{B5732EF2-FDB8-4D31-90B5-F7E50C458AA0}" type="presParOf" srcId="{13DDAA37-EA17-42F2-B993-72721460E1D5}" destId="{8AA2E1D3-C7A1-44D3-849F-DD46DC1C7C8B}" srcOrd="0" destOrd="0" presId="urn:microsoft.com/office/officeart/2005/8/layout/orgChart1"/>
-    <dgm:cxn modelId="{4D7F13B4-62CC-4B77-B360-15D633F56876}" type="presParOf" srcId="{13DDAA37-EA17-42F2-B993-72721460E1D5}" destId="{FFBAD0D4-C5EA-4EB5-A103-66D8D2962166}" srcOrd="1" destOrd="0" presId="urn:microsoft.com/office/officeart/2005/8/layout/orgChart1"/>
-    <dgm:cxn modelId="{0E501A91-512E-47F0-855A-F11D05454A29}" type="presParOf" srcId="{59292561-092B-44FA-A33C-B2E08E061B3B}" destId="{6B85916D-105F-4E61-A1FF-DE66773F6A3E}" srcOrd="1" destOrd="0" presId="urn:microsoft.com/office/officeart/2005/8/layout/orgChart1"/>
-    <dgm:cxn modelId="{E3CB3DD3-D72A-4FC7-9F05-3A2FE8F3CF22}" type="presParOf" srcId="{59292561-092B-44FA-A33C-B2E08E061B3B}" destId="{CBB67776-FE4B-458E-A5E5-BA3D3DE63511}" srcOrd="2" destOrd="0" presId="urn:microsoft.com/office/officeart/2005/8/layout/orgChart1"/>
-    <dgm:cxn modelId="{2C6050D0-6B70-4F82-8816-340D2E2F29F1}" type="presParOf" srcId="{53DC528D-18F8-4201-A928-89287085E321}" destId="{F83FDABB-EC93-4DF7-9321-481C3BB01AC7}" srcOrd="4" destOrd="0" presId="urn:microsoft.com/office/officeart/2005/8/layout/orgChart1"/>
-    <dgm:cxn modelId="{F61A089D-DE60-4BAA-BD15-99030E56F27A}" type="presParOf" srcId="{53DC528D-18F8-4201-A928-89287085E321}" destId="{E8C1C356-8C5C-46D3-AAE6-A81680AEBAC6}" srcOrd="5" destOrd="0" presId="urn:microsoft.com/office/officeart/2005/8/layout/orgChart1"/>
-    <dgm:cxn modelId="{49FCB32E-402A-41A7-AC4D-E0FB606A9A21}" type="presParOf" srcId="{E8C1C356-8C5C-46D3-AAE6-A81680AEBAC6}" destId="{F17E8F42-A670-4382-8CAC-E7D4DB14A36F}" srcOrd="0" destOrd="0" presId="urn:microsoft.com/office/officeart/2005/8/layout/orgChart1"/>
-    <dgm:cxn modelId="{612D5B5D-40C7-463D-B979-2D124C222484}" type="presParOf" srcId="{F17E8F42-A670-4382-8CAC-E7D4DB14A36F}" destId="{14AEECE6-A6C6-4213-B06C-9264EF203F5C}" srcOrd="0" destOrd="0" presId="urn:microsoft.com/office/officeart/2005/8/layout/orgChart1"/>
-    <dgm:cxn modelId="{4FAF85C9-414A-48D7-BD8D-354085554F4D}" type="presParOf" srcId="{F17E8F42-A670-4382-8CAC-E7D4DB14A36F}" destId="{249DFB9C-AC48-4C78-BA90-9E39E0EA2964}" srcOrd="1" destOrd="0" presId="urn:microsoft.com/office/officeart/2005/8/layout/orgChart1"/>
-    <dgm:cxn modelId="{20854579-ED58-4AAA-80C2-B2587E1AF99E}" type="presParOf" srcId="{E8C1C356-8C5C-46D3-AAE6-A81680AEBAC6}" destId="{DEA84747-FFD3-4E82-84FA-7FF2C1A44054}" srcOrd="1" destOrd="0" presId="urn:microsoft.com/office/officeart/2005/8/layout/orgChart1"/>
-    <dgm:cxn modelId="{7B196DDC-310A-426D-B332-41E11F22A8ED}" type="presParOf" srcId="{E8C1C356-8C5C-46D3-AAE6-A81680AEBAC6}" destId="{D58BE2A6-5F57-421B-B462-993C4B670AF6}" srcOrd="2" destOrd="0" presId="urn:microsoft.com/office/officeart/2005/8/layout/orgChart1"/>
-    <dgm:cxn modelId="{EF3D10F2-902F-4F9D-B67A-67E0D2A63588}" type="presParOf" srcId="{DBC0A142-355E-4F38-AA89-AD23A68A343E}" destId="{587654DC-655E-4F9B-90AA-0ED6326C4CB2}" srcOrd="2" destOrd="0" presId="urn:microsoft.com/office/officeart/2005/8/layout/orgChart1"/>
-    <dgm:cxn modelId="{B491E30B-72FB-43EA-A7C9-73E0954541FA}" type="presParOf" srcId="{0ED4066E-AE1C-4380-9FAC-D19EAAFC5261}" destId="{8F518717-7BC7-4F66-AA85-DA216D684B31}" srcOrd="4" destOrd="0" presId="urn:microsoft.com/office/officeart/2005/8/layout/orgChart1"/>
-    <dgm:cxn modelId="{47995E16-B108-4339-B966-3CF5230AFBE7}" type="presParOf" srcId="{0ED4066E-AE1C-4380-9FAC-D19EAAFC5261}" destId="{377001D1-A999-4658-8028-9FFCBC44248B}" srcOrd="5" destOrd="0" presId="urn:microsoft.com/office/officeart/2005/8/layout/orgChart1"/>
-    <dgm:cxn modelId="{93D274C1-40A3-484C-885E-191A888B6EDF}" type="presParOf" srcId="{377001D1-A999-4658-8028-9FFCBC44248B}" destId="{D06343DE-6AED-42EF-B20F-F0ED35EA80DA}" srcOrd="0" destOrd="0" presId="urn:microsoft.com/office/officeart/2005/8/layout/orgChart1"/>
-    <dgm:cxn modelId="{5CB5B8E7-CC3C-4810-BE8E-81B267C8037B}" type="presParOf" srcId="{D06343DE-6AED-42EF-B20F-F0ED35EA80DA}" destId="{9FD9C661-288B-496B-A0AC-3431280FF34D}" srcOrd="0" destOrd="0" presId="urn:microsoft.com/office/officeart/2005/8/layout/orgChart1"/>
-    <dgm:cxn modelId="{063FE00C-F840-4AF1-853C-BDFD4DC2E7A0}" type="presParOf" srcId="{D06343DE-6AED-42EF-B20F-F0ED35EA80DA}" destId="{40E03DB1-0B72-4DCF-9A06-2253149EF29F}" srcOrd="1" destOrd="0" presId="urn:microsoft.com/office/officeart/2005/8/layout/orgChart1"/>
-    <dgm:cxn modelId="{215BD742-6ABB-4449-92B6-8BC276CEA653}" type="presParOf" srcId="{377001D1-A999-4658-8028-9FFCBC44248B}" destId="{68919722-4BC7-46B0-BA14-9B42C52841D2}" srcOrd="1" destOrd="0" presId="urn:microsoft.com/office/officeart/2005/8/layout/orgChart1"/>
-    <dgm:cxn modelId="{1F5BF5E9-B2B3-47DD-8658-56B6C16D4C9F}" type="presParOf" srcId="{68919722-4BC7-46B0-BA14-9B42C52841D2}" destId="{CB6729E2-12AE-4BC4-89E0-B8D06B6E6299}" srcOrd="0" destOrd="0" presId="urn:microsoft.com/office/officeart/2005/8/layout/orgChart1"/>
-    <dgm:cxn modelId="{FA1F3C31-B697-4195-8650-F5835ADABA2C}" type="presParOf" srcId="{68919722-4BC7-46B0-BA14-9B42C52841D2}" destId="{8C6CCD4C-2628-4B86-A115-B07886537207}" srcOrd="1" destOrd="0" presId="urn:microsoft.com/office/officeart/2005/8/layout/orgChart1"/>
-    <dgm:cxn modelId="{984EBFDB-3CEB-4691-AD1C-924A9B0BE0DC}" type="presParOf" srcId="{8C6CCD4C-2628-4B86-A115-B07886537207}" destId="{E7D91F21-F994-47A8-BFCA-7A35CE9F8730}" srcOrd="0" destOrd="0" presId="urn:microsoft.com/office/officeart/2005/8/layout/orgChart1"/>
-    <dgm:cxn modelId="{3F5473C4-F249-4837-A397-BD0498604474}" type="presParOf" srcId="{E7D91F21-F994-47A8-BFCA-7A35CE9F8730}" destId="{9EB58533-95E7-4998-B2C8-995FBEF0A516}" srcOrd="0" destOrd="0" presId="urn:microsoft.com/office/officeart/2005/8/layout/orgChart1"/>
-    <dgm:cxn modelId="{FF2211C4-6EB6-4209-B61A-18D858E0C49F}" type="presParOf" srcId="{E7D91F21-F994-47A8-BFCA-7A35CE9F8730}" destId="{73FACE6B-D5B9-4E7E-B4B7-4929A5987511}" srcOrd="1" destOrd="0" presId="urn:microsoft.com/office/officeart/2005/8/layout/orgChart1"/>
-    <dgm:cxn modelId="{D6C0D2C2-8D65-45A4-AA16-3972F5297608}" type="presParOf" srcId="{8C6CCD4C-2628-4B86-A115-B07886537207}" destId="{10BFE9B4-DD0A-4D4E-805B-56950F55EEA2}" srcOrd="1" destOrd="0" presId="urn:microsoft.com/office/officeart/2005/8/layout/orgChart1"/>
-    <dgm:cxn modelId="{7A365A24-EEFC-480C-8F6C-E5B1B98E1D29}" type="presParOf" srcId="{8C6CCD4C-2628-4B86-A115-B07886537207}" destId="{FBB7B56C-DBB5-4B36-8AEB-F9493B9A2B78}" srcOrd="2" destOrd="0" presId="urn:microsoft.com/office/officeart/2005/8/layout/orgChart1"/>
-    <dgm:cxn modelId="{C905162D-844D-4026-A5FD-7ADBEB16013B}" type="presParOf" srcId="{68919722-4BC7-46B0-BA14-9B42C52841D2}" destId="{398098D1-1B05-41FC-80DC-C2AF74632878}" srcOrd="2" destOrd="0" presId="urn:microsoft.com/office/officeart/2005/8/layout/orgChart1"/>
-    <dgm:cxn modelId="{874B1467-F1AA-4D40-8581-290469DB94E5}" type="presParOf" srcId="{68919722-4BC7-46B0-BA14-9B42C52841D2}" destId="{8CCE7FC7-90EC-4C04-91E4-0A43F5C4CCD7}" srcOrd="3" destOrd="0" presId="urn:microsoft.com/office/officeart/2005/8/layout/orgChart1"/>
-    <dgm:cxn modelId="{2A833B35-AFB1-4192-A48D-DC503E5F0710}" type="presParOf" srcId="{8CCE7FC7-90EC-4C04-91E4-0A43F5C4CCD7}" destId="{53345CDD-74D8-469C-9665-D1FD6A7E3C7C}" srcOrd="0" destOrd="0" presId="urn:microsoft.com/office/officeart/2005/8/layout/orgChart1"/>
-    <dgm:cxn modelId="{ED54FDEC-3FC0-4833-AFB5-290B24A3EC1D}" type="presParOf" srcId="{53345CDD-74D8-469C-9665-D1FD6A7E3C7C}" destId="{71E200DB-8309-4224-9A65-F68724F6DAE5}" srcOrd="0" destOrd="0" presId="urn:microsoft.com/office/officeart/2005/8/layout/orgChart1"/>
-    <dgm:cxn modelId="{25BFE2B9-CEA0-4D73-A095-875454A48537}" type="presParOf" srcId="{53345CDD-74D8-469C-9665-D1FD6A7E3C7C}" destId="{1C787416-9CFE-4878-8811-E69520FAE1C0}" srcOrd="1" destOrd="0" presId="urn:microsoft.com/office/officeart/2005/8/layout/orgChart1"/>
-    <dgm:cxn modelId="{50E214DF-2B8E-4B42-9609-17C7ACB6ED91}" type="presParOf" srcId="{8CCE7FC7-90EC-4C04-91E4-0A43F5C4CCD7}" destId="{9002AF4A-81ED-457C-BB7D-72EE226937F9}" srcOrd="1" destOrd="0" presId="urn:microsoft.com/office/officeart/2005/8/layout/orgChart1"/>
-    <dgm:cxn modelId="{E89C0D16-E904-431C-8AA5-193398521A24}" type="presParOf" srcId="{8CCE7FC7-90EC-4C04-91E4-0A43F5C4CCD7}" destId="{AC00A3B1-BF0B-47D2-A66D-6BC5DDD266B8}" srcOrd="2" destOrd="0" presId="urn:microsoft.com/office/officeart/2005/8/layout/orgChart1"/>
-    <dgm:cxn modelId="{42E14206-7E21-4332-9E87-0FF77C656919}" type="presParOf" srcId="{68919722-4BC7-46B0-BA14-9B42C52841D2}" destId="{86E05583-0F39-477E-BAC7-D4FFB2373E95}" srcOrd="4" destOrd="0" presId="urn:microsoft.com/office/officeart/2005/8/layout/orgChart1"/>
-    <dgm:cxn modelId="{61A6761F-AABF-43F5-8B3C-D7A1CE7F297C}" type="presParOf" srcId="{68919722-4BC7-46B0-BA14-9B42C52841D2}" destId="{F6ED0194-258C-4DEA-B835-FEF2083E9D31}" srcOrd="5" destOrd="0" presId="urn:microsoft.com/office/officeart/2005/8/layout/orgChart1"/>
-    <dgm:cxn modelId="{DFA734CB-0677-4ACA-89D3-8B9CED90CD9A}" type="presParOf" srcId="{F6ED0194-258C-4DEA-B835-FEF2083E9D31}" destId="{4AAC1A45-2F83-45DF-A01D-DF15737C3215}" srcOrd="0" destOrd="0" presId="urn:microsoft.com/office/officeart/2005/8/layout/orgChart1"/>
-    <dgm:cxn modelId="{9DE036E0-CE5D-4117-9C1C-52EE2371A2D6}" type="presParOf" srcId="{4AAC1A45-2F83-45DF-A01D-DF15737C3215}" destId="{1789DB6E-B93F-4039-8E2C-9B9F4A341149}" srcOrd="0" destOrd="0" presId="urn:microsoft.com/office/officeart/2005/8/layout/orgChart1"/>
-    <dgm:cxn modelId="{D9459389-648B-4B66-8C0C-E6ADE538722E}" type="presParOf" srcId="{4AAC1A45-2F83-45DF-A01D-DF15737C3215}" destId="{30DD9962-4D91-4AC7-95A2-41499EEB2C66}" srcOrd="1" destOrd="0" presId="urn:microsoft.com/office/officeart/2005/8/layout/orgChart1"/>
-    <dgm:cxn modelId="{DAA869B7-EAFA-4CE2-8557-417442589269}" type="presParOf" srcId="{F6ED0194-258C-4DEA-B835-FEF2083E9D31}" destId="{0C7272EF-E359-47A5-B80F-1093B6DAC822}" srcOrd="1" destOrd="0" presId="urn:microsoft.com/office/officeart/2005/8/layout/orgChart1"/>
-    <dgm:cxn modelId="{2B3B1D92-B2C8-491D-9C43-92B36514B365}" type="presParOf" srcId="{F6ED0194-258C-4DEA-B835-FEF2083E9D31}" destId="{DBC5B69A-BA21-4593-8C17-88A84B428DCE}" srcOrd="2" destOrd="0" presId="urn:microsoft.com/office/officeart/2005/8/layout/orgChart1"/>
-    <dgm:cxn modelId="{BE3A2026-E4E3-4A3E-B408-47DB7041B21B}" type="presParOf" srcId="{377001D1-A999-4658-8028-9FFCBC44248B}" destId="{DD2D1877-9211-4320-8924-A3F69F6BA1D6}" srcOrd="2" destOrd="0" presId="urn:microsoft.com/office/officeart/2005/8/layout/orgChart1"/>
-    <dgm:cxn modelId="{EB6B560F-9B6E-44FB-AD11-314EC4F21D8B}" type="presParOf" srcId="{2A137B0A-8926-4B63-B173-B7F9362164E9}" destId="{12DC4C5B-1AF2-4734-B815-402057B3D002}" srcOrd="2" destOrd="0" presId="urn:microsoft.com/office/officeart/2005/8/layout/orgChart1"/>
-    <dgm:cxn modelId="{BB23D3C2-BA5C-41B2-A70D-72A808E08593}" type="presParOf" srcId="{E6777229-31BD-4723-94B0-1D90BEC3737B}" destId="{57EFE5DC-C525-4656-8698-AE5DE6BEC15F}" srcOrd="1" destOrd="0" presId="urn:microsoft.com/office/officeart/2005/8/layout/orgChart1"/>
-    <dgm:cxn modelId="{E307AD9B-275E-45A1-BBC4-D9A3D62B2FD4}" type="presParOf" srcId="{57EFE5DC-C525-4656-8698-AE5DE6BEC15F}" destId="{DE296DAE-1D1E-4725-9820-395832D34B95}" srcOrd="0" destOrd="0" presId="urn:microsoft.com/office/officeart/2005/8/layout/orgChart1"/>
-    <dgm:cxn modelId="{4A873382-DFAA-4EC8-84E5-8434BD319848}" type="presParOf" srcId="{DE296DAE-1D1E-4725-9820-395832D34B95}" destId="{275B945E-C388-41E1-B55E-5E2ACD538D42}" srcOrd="0" destOrd="0" presId="urn:microsoft.com/office/officeart/2005/8/layout/orgChart1"/>
-    <dgm:cxn modelId="{62F90DF5-C5D7-4295-82E4-DC59C261DB79}" type="presParOf" srcId="{DE296DAE-1D1E-4725-9820-395832D34B95}" destId="{F1CC698B-5371-40B7-87FC-D21B285A8924}" srcOrd="1" destOrd="0" presId="urn:microsoft.com/office/officeart/2005/8/layout/orgChart1"/>
-    <dgm:cxn modelId="{A57A9C96-69DB-4051-9668-DF26736D3B4B}" type="presParOf" srcId="{57EFE5DC-C525-4656-8698-AE5DE6BEC15F}" destId="{40955F6C-F247-4B6D-83A2-5623381D2116}" srcOrd="1" destOrd="0" presId="urn:microsoft.com/office/officeart/2005/8/layout/orgChart1"/>
-    <dgm:cxn modelId="{61197BC6-2126-4915-BBEA-F87BB33BA9F7}" type="presParOf" srcId="{57EFE5DC-C525-4656-8698-AE5DE6BEC15F}" destId="{48EFEBE4-7AE9-4361-921A-26CBFCFCFF44}" srcOrd="2" destOrd="0" presId="urn:microsoft.com/office/officeart/2005/8/layout/orgChart1"/>
+    <dgm:cxn modelId="{89F0AAF4-B5D2-4B80-A2AB-5304B0103EE5}" type="presOf" srcId="{29200D49-15E4-4836-AEE7-58F4586A3827}" destId="{820BFDE4-85F0-4758-AFFB-3908FDD6BE15}" srcOrd="0" destOrd="0" presId="urn:microsoft.com/office/officeart/2005/8/layout/orgChart1"/>
+    <dgm:cxn modelId="{E81AD7FC-1938-4B88-9E59-9F37E27FCDA0}" type="presOf" srcId="{A1032CD6-046B-4D19-A77F-51DBDAD8A06E}" destId="{30DD9962-4D91-4AC7-95A2-41499EEB2C66}" srcOrd="1" destOrd="0" presId="urn:microsoft.com/office/officeart/2005/8/layout/orgChart1"/>
+    <dgm:cxn modelId="{A7270482-97BA-4AC7-8BE4-C44B3521871A}" type="presParOf" srcId="{E6777229-31BD-4723-94B0-1D90BEC3737B}" destId="{2A137B0A-8926-4B63-B173-B7F9362164E9}" srcOrd="0" destOrd="0" presId="urn:microsoft.com/office/officeart/2005/8/layout/orgChart1"/>
+    <dgm:cxn modelId="{84C4F301-06E0-49BD-AE06-0EB7B21394A2}" type="presParOf" srcId="{2A137B0A-8926-4B63-B173-B7F9362164E9}" destId="{613D2152-C0D7-4D6B-8D9D-614B9226C071}" srcOrd="0" destOrd="0" presId="urn:microsoft.com/office/officeart/2005/8/layout/orgChart1"/>
+    <dgm:cxn modelId="{EA11FB27-156A-44BC-A92E-7148627B1883}" type="presParOf" srcId="{613D2152-C0D7-4D6B-8D9D-614B9226C071}" destId="{9A3E7B27-18AF-44BB-8A95-63A5390A51A0}" srcOrd="0" destOrd="0" presId="urn:microsoft.com/office/officeart/2005/8/layout/orgChart1"/>
+    <dgm:cxn modelId="{7AD1DE89-75D1-494E-973E-89712356A06F}" type="presParOf" srcId="{613D2152-C0D7-4D6B-8D9D-614B9226C071}" destId="{E020C0CF-C9EE-4FBF-99F5-D1C55F39C0E7}" srcOrd="1" destOrd="0" presId="urn:microsoft.com/office/officeart/2005/8/layout/orgChart1"/>
+    <dgm:cxn modelId="{05F526B5-E705-4DCC-A919-466FA54BDB6F}" type="presParOf" srcId="{2A137B0A-8926-4B63-B173-B7F9362164E9}" destId="{0ED4066E-AE1C-4380-9FAC-D19EAAFC5261}" srcOrd="1" destOrd="0" presId="urn:microsoft.com/office/officeart/2005/8/layout/orgChart1"/>
+    <dgm:cxn modelId="{C52E0801-926E-4118-9067-7BEDB34F9803}" type="presParOf" srcId="{0ED4066E-AE1C-4380-9FAC-D19EAAFC5261}" destId="{4EBF7CFC-66CD-4F1B-A330-A315DD13E16E}" srcOrd="0" destOrd="0" presId="urn:microsoft.com/office/officeart/2005/8/layout/orgChart1"/>
+    <dgm:cxn modelId="{051DCC60-997C-4802-9B52-790F4799B637}" type="presParOf" srcId="{0ED4066E-AE1C-4380-9FAC-D19EAAFC5261}" destId="{0C6D4E87-1210-423C-B882-5AFCB2895B7D}" srcOrd="1" destOrd="0" presId="urn:microsoft.com/office/officeart/2005/8/layout/orgChart1"/>
+    <dgm:cxn modelId="{9D509ED0-1AC2-4FAA-B0C6-CD7ABCAE18A2}" type="presParOf" srcId="{0C6D4E87-1210-423C-B882-5AFCB2895B7D}" destId="{2D583E34-2E6C-4E40-9E5A-6D152A234B08}" srcOrd="0" destOrd="0" presId="urn:microsoft.com/office/officeart/2005/8/layout/orgChart1"/>
+    <dgm:cxn modelId="{F74AF494-CD09-4548-98EE-E7E10E4A7BB2}" type="presParOf" srcId="{2D583E34-2E6C-4E40-9E5A-6D152A234B08}" destId="{7ABADB6E-13D2-4E82-A65C-D643874C9BB4}" srcOrd="0" destOrd="0" presId="urn:microsoft.com/office/officeart/2005/8/layout/orgChart1"/>
+    <dgm:cxn modelId="{834BDCB1-9129-40D7-A691-3FEE0A0BDFBE}" type="presParOf" srcId="{2D583E34-2E6C-4E40-9E5A-6D152A234B08}" destId="{1BD5DCCF-DDBD-4EE7-B4A5-2C44AA6118FF}" srcOrd="1" destOrd="0" presId="urn:microsoft.com/office/officeart/2005/8/layout/orgChart1"/>
+    <dgm:cxn modelId="{BB8D4635-929E-4D8A-AEE7-721BD305DB3F}" type="presParOf" srcId="{0C6D4E87-1210-423C-B882-5AFCB2895B7D}" destId="{A53FB5AA-70D7-468A-B61E-6CF38D49931A}" srcOrd="1" destOrd="0" presId="urn:microsoft.com/office/officeart/2005/8/layout/orgChart1"/>
+    <dgm:cxn modelId="{655CF2E7-0288-4D15-A76C-1723F7D4BD1D}" type="presParOf" srcId="{A53FB5AA-70D7-468A-B61E-6CF38D49931A}" destId="{4511CCF2-433E-46BE-9D4A-FA12F1CD7A6F}" srcOrd="0" destOrd="0" presId="urn:microsoft.com/office/officeart/2005/8/layout/orgChart1"/>
+    <dgm:cxn modelId="{B0A9B3C7-F12F-47EB-B04E-13A30655CB6F}" type="presParOf" srcId="{A53FB5AA-70D7-468A-B61E-6CF38D49931A}" destId="{2D048EE9-8CD1-4729-BB87-98923E8F96CF}" srcOrd="1" destOrd="0" presId="urn:microsoft.com/office/officeart/2005/8/layout/orgChart1"/>
+    <dgm:cxn modelId="{2F1D5B3E-0845-49FD-8FB9-551A44AE0B14}" type="presParOf" srcId="{2D048EE9-8CD1-4729-BB87-98923E8F96CF}" destId="{CBA11B08-2C7F-40EB-BFB5-971078C22FE2}" srcOrd="0" destOrd="0" presId="urn:microsoft.com/office/officeart/2005/8/layout/orgChart1"/>
+    <dgm:cxn modelId="{8606B6CA-2099-4E0B-9E0D-0D9F82F38EDE}" type="presParOf" srcId="{CBA11B08-2C7F-40EB-BFB5-971078C22FE2}" destId="{0A1B5899-E7B9-4A24-B3E5-856044899130}" srcOrd="0" destOrd="0" presId="urn:microsoft.com/office/officeart/2005/8/layout/orgChart1"/>
+    <dgm:cxn modelId="{CD6BC839-C11C-4598-8DF8-2D1FED774883}" type="presParOf" srcId="{CBA11B08-2C7F-40EB-BFB5-971078C22FE2}" destId="{C453585C-1114-4903-9C4C-6B870A2C1682}" srcOrd="1" destOrd="0" presId="urn:microsoft.com/office/officeart/2005/8/layout/orgChart1"/>
+    <dgm:cxn modelId="{12916B47-7542-4A8C-AFE6-24F460E2434B}" type="presParOf" srcId="{2D048EE9-8CD1-4729-BB87-98923E8F96CF}" destId="{1B62CA0E-D469-4DE2-AEF8-2B13C626E942}" srcOrd="1" destOrd="0" presId="urn:microsoft.com/office/officeart/2005/8/layout/orgChart1"/>
+    <dgm:cxn modelId="{8CBCAAC2-8587-445A-8DA3-ACF1C2448954}" type="presParOf" srcId="{2D048EE9-8CD1-4729-BB87-98923E8F96CF}" destId="{EB98CE01-3436-481B-B92F-151F155FC77A}" srcOrd="2" destOrd="0" presId="urn:microsoft.com/office/officeart/2005/8/layout/orgChart1"/>
+    <dgm:cxn modelId="{3A5BDF57-22F4-468D-8471-854BD88EB527}" type="presParOf" srcId="{A53FB5AA-70D7-468A-B61E-6CF38D49931A}" destId="{820BFDE4-85F0-4758-AFFB-3908FDD6BE15}" srcOrd="2" destOrd="0" presId="urn:microsoft.com/office/officeart/2005/8/layout/orgChart1"/>
+    <dgm:cxn modelId="{8C1A3A1C-364B-4D5E-B819-70A08E3CB7CD}" type="presParOf" srcId="{A53FB5AA-70D7-468A-B61E-6CF38D49931A}" destId="{A1E4D86D-AD77-4545-BA8F-B9947748F67C}" srcOrd="3" destOrd="0" presId="urn:microsoft.com/office/officeart/2005/8/layout/orgChart1"/>
+    <dgm:cxn modelId="{F79452BC-E360-4E76-A079-036B9865D384}" type="presParOf" srcId="{A1E4D86D-AD77-4545-BA8F-B9947748F67C}" destId="{D8C91CB6-CC44-4E78-8BE6-5EFA0D906217}" srcOrd="0" destOrd="0" presId="urn:microsoft.com/office/officeart/2005/8/layout/orgChart1"/>
+    <dgm:cxn modelId="{9989318C-3EC9-44B7-B032-AD730315B2F0}" type="presParOf" srcId="{D8C91CB6-CC44-4E78-8BE6-5EFA0D906217}" destId="{16CBF349-4C97-4625-B9E9-626943BCA634}" srcOrd="0" destOrd="0" presId="urn:microsoft.com/office/officeart/2005/8/layout/orgChart1"/>
+    <dgm:cxn modelId="{53347A73-4E94-4393-95B1-0E785F795988}" type="presParOf" srcId="{D8C91CB6-CC44-4E78-8BE6-5EFA0D906217}" destId="{41E3048F-D2E2-4EB2-8A5C-116C2D3006F6}" srcOrd="1" destOrd="0" presId="urn:microsoft.com/office/officeart/2005/8/layout/orgChart1"/>
+    <dgm:cxn modelId="{BC6AAA22-0494-44BA-92B6-5FF53D5B43F9}" type="presParOf" srcId="{A1E4D86D-AD77-4545-BA8F-B9947748F67C}" destId="{28AEBF0A-C350-44E6-98B4-B6F509A009D6}" srcOrd="1" destOrd="0" presId="urn:microsoft.com/office/officeart/2005/8/layout/orgChart1"/>
+    <dgm:cxn modelId="{B721FC6E-65A1-48BE-8758-758CECBBD930}" type="presParOf" srcId="{A1E4D86D-AD77-4545-BA8F-B9947748F67C}" destId="{F6C851EE-AC91-4627-AD97-EF1187976EE6}" srcOrd="2" destOrd="0" presId="urn:microsoft.com/office/officeart/2005/8/layout/orgChart1"/>
+    <dgm:cxn modelId="{20177663-458D-4431-B91F-112C7F713A0A}" type="presParOf" srcId="{0C6D4E87-1210-423C-B882-5AFCB2895B7D}" destId="{2F097CFA-D631-417C-A8D7-4CE395F2C481}" srcOrd="2" destOrd="0" presId="urn:microsoft.com/office/officeart/2005/8/layout/orgChart1"/>
+    <dgm:cxn modelId="{95C0A176-1DCA-4BAC-9104-7736BF68D2EA}" type="presParOf" srcId="{0ED4066E-AE1C-4380-9FAC-D19EAAFC5261}" destId="{6B87950A-0E95-4189-9037-7FF158B76362}" srcOrd="2" destOrd="0" presId="urn:microsoft.com/office/officeart/2005/8/layout/orgChart1"/>
+    <dgm:cxn modelId="{5C9BF563-5672-440D-8CE5-9A2C091FCC6E}" type="presParOf" srcId="{0ED4066E-AE1C-4380-9FAC-D19EAAFC5261}" destId="{DBC0A142-355E-4F38-AA89-AD23A68A343E}" srcOrd="3" destOrd="0" presId="urn:microsoft.com/office/officeart/2005/8/layout/orgChart1"/>
+    <dgm:cxn modelId="{C303A2AF-F276-468D-98A4-A27EA236AFAA}" type="presParOf" srcId="{DBC0A142-355E-4F38-AA89-AD23A68A343E}" destId="{293D35F2-03B4-4BDF-9A45-43685DC42856}" srcOrd="0" destOrd="0" presId="urn:microsoft.com/office/officeart/2005/8/layout/orgChart1"/>
+    <dgm:cxn modelId="{2FBA7E8F-5CD8-4B3D-AC61-7223764D3EE9}" type="presParOf" srcId="{293D35F2-03B4-4BDF-9A45-43685DC42856}" destId="{68D2B525-AF7C-4FB2-A176-9282D3B8886A}" srcOrd="0" destOrd="0" presId="urn:microsoft.com/office/officeart/2005/8/layout/orgChart1"/>
+    <dgm:cxn modelId="{2618EBC0-5F5D-43E2-BC8A-921E74BE8F36}" type="presParOf" srcId="{293D35F2-03B4-4BDF-9A45-43685DC42856}" destId="{D6D594CD-E4EC-4AC7-AECC-EF610DEF322C}" srcOrd="1" destOrd="0" presId="urn:microsoft.com/office/officeart/2005/8/layout/orgChart1"/>
+    <dgm:cxn modelId="{5F001078-BF01-4341-A057-D5326078363E}" type="presParOf" srcId="{DBC0A142-355E-4F38-AA89-AD23A68A343E}" destId="{53DC528D-18F8-4201-A928-89287085E321}" srcOrd="1" destOrd="0" presId="urn:microsoft.com/office/officeart/2005/8/layout/orgChart1"/>
+    <dgm:cxn modelId="{76544A0A-CA2B-4991-8493-B6317BB7BE89}" type="presParOf" srcId="{53DC528D-18F8-4201-A928-89287085E321}" destId="{0647F18D-FE01-47B2-9A59-B759E8A71C4C}" srcOrd="0" destOrd="0" presId="urn:microsoft.com/office/officeart/2005/8/layout/orgChart1"/>
+    <dgm:cxn modelId="{AF2B2BA0-C7BC-4F5B-8E4E-13B8C2090E12}" type="presParOf" srcId="{53DC528D-18F8-4201-A928-89287085E321}" destId="{1E608F28-8088-40DA-B973-613960974D1E}" srcOrd="1" destOrd="0" presId="urn:microsoft.com/office/officeart/2005/8/layout/orgChart1"/>
+    <dgm:cxn modelId="{B7A557DD-5C39-4E64-9FF0-B00E8A51E474}" type="presParOf" srcId="{1E608F28-8088-40DA-B973-613960974D1E}" destId="{88BE5491-2095-487A-8A5A-494F4C547318}" srcOrd="0" destOrd="0" presId="urn:microsoft.com/office/officeart/2005/8/layout/orgChart1"/>
+    <dgm:cxn modelId="{47A20316-2A44-4578-A156-091F2EA11899}" type="presParOf" srcId="{88BE5491-2095-487A-8A5A-494F4C547318}" destId="{AF16C961-8C02-4C11-86BD-6517BE2B3E16}" srcOrd="0" destOrd="0" presId="urn:microsoft.com/office/officeart/2005/8/layout/orgChart1"/>
+    <dgm:cxn modelId="{12C91F87-30D0-49BC-BD9A-C1221BA46EA8}" type="presParOf" srcId="{88BE5491-2095-487A-8A5A-494F4C547318}" destId="{F303AAF7-96FE-46F8-AE30-7EA2820FA437}" srcOrd="1" destOrd="0" presId="urn:microsoft.com/office/officeart/2005/8/layout/orgChart1"/>
+    <dgm:cxn modelId="{A7D98F9A-647A-4B6D-A6BA-523B834C51A3}" type="presParOf" srcId="{1E608F28-8088-40DA-B973-613960974D1E}" destId="{BCD881D0-2705-4319-B956-C1F3EFE015C4}" srcOrd="1" destOrd="0" presId="urn:microsoft.com/office/officeart/2005/8/layout/orgChart1"/>
+    <dgm:cxn modelId="{2CE5B2B8-2EDE-4A47-9C51-1888680D97B9}" type="presParOf" srcId="{1E608F28-8088-40DA-B973-613960974D1E}" destId="{44AB7B96-1AE2-4C50-9686-1559390D8198}" srcOrd="2" destOrd="0" presId="urn:microsoft.com/office/officeart/2005/8/layout/orgChart1"/>
+    <dgm:cxn modelId="{C0C75942-FB56-424A-A332-71B3A1A9143A}" type="presParOf" srcId="{53DC528D-18F8-4201-A928-89287085E321}" destId="{B49CE564-343F-4D7E-80E4-96F326A2980B}" srcOrd="2" destOrd="0" presId="urn:microsoft.com/office/officeart/2005/8/layout/orgChart1"/>
+    <dgm:cxn modelId="{E97DC3B4-BC26-4B53-8F87-76FE072A4F0D}" type="presParOf" srcId="{53DC528D-18F8-4201-A928-89287085E321}" destId="{59292561-092B-44FA-A33C-B2E08E061B3B}" srcOrd="3" destOrd="0" presId="urn:microsoft.com/office/officeart/2005/8/layout/orgChart1"/>
+    <dgm:cxn modelId="{EF9D695B-5D57-47D9-8A95-B81D18794DE2}" type="presParOf" srcId="{59292561-092B-44FA-A33C-B2E08E061B3B}" destId="{13DDAA37-EA17-42F2-B993-72721460E1D5}" srcOrd="0" destOrd="0" presId="urn:microsoft.com/office/officeart/2005/8/layout/orgChart1"/>
+    <dgm:cxn modelId="{80C5C1AC-D56F-452C-8005-62B902D05046}" type="presParOf" srcId="{13DDAA37-EA17-42F2-B993-72721460E1D5}" destId="{8AA2E1D3-C7A1-44D3-849F-DD46DC1C7C8B}" srcOrd="0" destOrd="0" presId="urn:microsoft.com/office/officeart/2005/8/layout/orgChart1"/>
+    <dgm:cxn modelId="{8D2ECB6A-0DB4-4068-BFF9-549757CD44FA}" type="presParOf" srcId="{13DDAA37-EA17-42F2-B993-72721460E1D5}" destId="{FFBAD0D4-C5EA-4EB5-A103-66D8D2962166}" srcOrd="1" destOrd="0" presId="urn:microsoft.com/office/officeart/2005/8/layout/orgChart1"/>
+    <dgm:cxn modelId="{A3A6A4A8-AE0A-4118-8351-D71C435A2CEA}" type="presParOf" srcId="{59292561-092B-44FA-A33C-B2E08E061B3B}" destId="{6B85916D-105F-4E61-A1FF-DE66773F6A3E}" srcOrd="1" destOrd="0" presId="urn:microsoft.com/office/officeart/2005/8/layout/orgChart1"/>
+    <dgm:cxn modelId="{7D105E18-81D9-4A0E-9569-136ED4CB3D02}" type="presParOf" srcId="{59292561-092B-44FA-A33C-B2E08E061B3B}" destId="{CBB67776-FE4B-458E-A5E5-BA3D3DE63511}" srcOrd="2" destOrd="0" presId="urn:microsoft.com/office/officeart/2005/8/layout/orgChart1"/>
+    <dgm:cxn modelId="{081FED9E-63AC-40AE-94CB-C81C1B22601B}" type="presParOf" srcId="{53DC528D-18F8-4201-A928-89287085E321}" destId="{F83FDABB-EC93-4DF7-9321-481C3BB01AC7}" srcOrd="4" destOrd="0" presId="urn:microsoft.com/office/officeart/2005/8/layout/orgChart1"/>
+    <dgm:cxn modelId="{9DB17469-9CA4-4991-A402-688A204B71D5}" type="presParOf" srcId="{53DC528D-18F8-4201-A928-89287085E321}" destId="{E8C1C356-8C5C-46D3-AAE6-A81680AEBAC6}" srcOrd="5" destOrd="0" presId="urn:microsoft.com/office/officeart/2005/8/layout/orgChart1"/>
+    <dgm:cxn modelId="{F8D131C2-FA01-4B76-9BDF-FBB5BA7793D1}" type="presParOf" srcId="{E8C1C356-8C5C-46D3-AAE6-A81680AEBAC6}" destId="{F17E8F42-A670-4382-8CAC-E7D4DB14A36F}" srcOrd="0" destOrd="0" presId="urn:microsoft.com/office/officeart/2005/8/layout/orgChart1"/>
+    <dgm:cxn modelId="{E947F603-5EB5-46AC-AFBF-F57B0BB0AFD6}" type="presParOf" srcId="{F17E8F42-A670-4382-8CAC-E7D4DB14A36F}" destId="{14AEECE6-A6C6-4213-B06C-9264EF203F5C}" srcOrd="0" destOrd="0" presId="urn:microsoft.com/office/officeart/2005/8/layout/orgChart1"/>
+    <dgm:cxn modelId="{FEC2D8D7-E1B5-4CE6-B1F0-0D7681C6C2E7}" type="presParOf" srcId="{F17E8F42-A670-4382-8CAC-E7D4DB14A36F}" destId="{249DFB9C-AC48-4C78-BA90-9E39E0EA2964}" srcOrd="1" destOrd="0" presId="urn:microsoft.com/office/officeart/2005/8/layout/orgChart1"/>
+    <dgm:cxn modelId="{E5A56178-7B7F-4B66-BAB3-3FC1182C6DBC}" type="presParOf" srcId="{E8C1C356-8C5C-46D3-AAE6-A81680AEBAC6}" destId="{DEA84747-FFD3-4E82-84FA-7FF2C1A44054}" srcOrd="1" destOrd="0" presId="urn:microsoft.com/office/officeart/2005/8/layout/orgChart1"/>
+    <dgm:cxn modelId="{C9389D36-797B-4467-85FA-900D4BA3CF8B}" type="presParOf" srcId="{E8C1C356-8C5C-46D3-AAE6-A81680AEBAC6}" destId="{D58BE2A6-5F57-421B-B462-993C4B670AF6}" srcOrd="2" destOrd="0" presId="urn:microsoft.com/office/officeart/2005/8/layout/orgChart1"/>
+    <dgm:cxn modelId="{0DFEC124-3CA7-4011-8264-9B227B88CF42}" type="presParOf" srcId="{DBC0A142-355E-4F38-AA89-AD23A68A343E}" destId="{587654DC-655E-4F9B-90AA-0ED6326C4CB2}" srcOrd="2" destOrd="0" presId="urn:microsoft.com/office/officeart/2005/8/layout/orgChart1"/>
+    <dgm:cxn modelId="{CB67A62C-E821-4EA1-AE7B-A2840AAA710C}" type="presParOf" srcId="{0ED4066E-AE1C-4380-9FAC-D19EAAFC5261}" destId="{8F518717-7BC7-4F66-AA85-DA216D684B31}" srcOrd="4" destOrd="0" presId="urn:microsoft.com/office/officeart/2005/8/layout/orgChart1"/>
+    <dgm:cxn modelId="{92A1E048-F37E-411A-97C5-84991C5B88AC}" type="presParOf" srcId="{0ED4066E-AE1C-4380-9FAC-D19EAAFC5261}" destId="{377001D1-A999-4658-8028-9FFCBC44248B}" srcOrd="5" destOrd="0" presId="urn:microsoft.com/office/officeart/2005/8/layout/orgChart1"/>
+    <dgm:cxn modelId="{9CFC3401-9FC0-4380-9E5D-0197AAD8ABDD}" type="presParOf" srcId="{377001D1-A999-4658-8028-9FFCBC44248B}" destId="{D06343DE-6AED-42EF-B20F-F0ED35EA80DA}" srcOrd="0" destOrd="0" presId="urn:microsoft.com/office/officeart/2005/8/layout/orgChart1"/>
+    <dgm:cxn modelId="{3C730A67-6571-4BDE-B7DF-D1370C45BEAB}" type="presParOf" srcId="{D06343DE-6AED-42EF-B20F-F0ED35EA80DA}" destId="{9FD9C661-288B-496B-A0AC-3431280FF34D}" srcOrd="0" destOrd="0" presId="urn:microsoft.com/office/officeart/2005/8/layout/orgChart1"/>
+    <dgm:cxn modelId="{ABC7BCA0-FAE6-4178-844B-E1A7052E6430}" type="presParOf" srcId="{D06343DE-6AED-42EF-B20F-F0ED35EA80DA}" destId="{40E03DB1-0B72-4DCF-9A06-2253149EF29F}" srcOrd="1" destOrd="0" presId="urn:microsoft.com/office/officeart/2005/8/layout/orgChart1"/>
+    <dgm:cxn modelId="{5D670C1F-7533-4BB2-AF98-B24814C82DA4}" type="presParOf" srcId="{377001D1-A999-4658-8028-9FFCBC44248B}" destId="{68919722-4BC7-46B0-BA14-9B42C52841D2}" srcOrd="1" destOrd="0" presId="urn:microsoft.com/office/officeart/2005/8/layout/orgChart1"/>
+    <dgm:cxn modelId="{55005643-0264-4124-9D7B-E4C2354D9FFB}" type="presParOf" srcId="{68919722-4BC7-46B0-BA14-9B42C52841D2}" destId="{CB6729E2-12AE-4BC4-89E0-B8D06B6E6299}" srcOrd="0" destOrd="0" presId="urn:microsoft.com/office/officeart/2005/8/layout/orgChart1"/>
+    <dgm:cxn modelId="{1A791F06-BCAE-4F5E-B9BA-33411ED959DB}" type="presParOf" srcId="{68919722-4BC7-46B0-BA14-9B42C52841D2}" destId="{8C6CCD4C-2628-4B86-A115-B07886537207}" srcOrd="1" destOrd="0" presId="urn:microsoft.com/office/officeart/2005/8/layout/orgChart1"/>
+    <dgm:cxn modelId="{D2780876-7C3C-457F-8606-BE5C7AD6C423}" type="presParOf" srcId="{8C6CCD4C-2628-4B86-A115-B07886537207}" destId="{E7D91F21-F994-47A8-BFCA-7A35CE9F8730}" srcOrd="0" destOrd="0" presId="urn:microsoft.com/office/officeart/2005/8/layout/orgChart1"/>
+    <dgm:cxn modelId="{225E97BD-A5DF-477C-995D-B8AAC84A1FFA}" type="presParOf" srcId="{E7D91F21-F994-47A8-BFCA-7A35CE9F8730}" destId="{9EB58533-95E7-4998-B2C8-995FBEF0A516}" srcOrd="0" destOrd="0" presId="urn:microsoft.com/office/officeart/2005/8/layout/orgChart1"/>
+    <dgm:cxn modelId="{1F98F807-BBF5-48D0-B62C-6DB4D9512295}" type="presParOf" srcId="{E7D91F21-F994-47A8-BFCA-7A35CE9F8730}" destId="{73FACE6B-D5B9-4E7E-B4B7-4929A5987511}" srcOrd="1" destOrd="0" presId="urn:microsoft.com/office/officeart/2005/8/layout/orgChart1"/>
+    <dgm:cxn modelId="{B8DB4F99-CF10-4E3F-B331-6DF8317B122F}" type="presParOf" srcId="{8C6CCD4C-2628-4B86-A115-B07886537207}" destId="{10BFE9B4-DD0A-4D4E-805B-56950F55EEA2}" srcOrd="1" destOrd="0" presId="urn:microsoft.com/office/officeart/2005/8/layout/orgChart1"/>
+    <dgm:cxn modelId="{84BA6972-7D1C-45A3-9E0B-E45F43716AB0}" type="presParOf" srcId="{8C6CCD4C-2628-4B86-A115-B07886537207}" destId="{FBB7B56C-DBB5-4B36-8AEB-F9493B9A2B78}" srcOrd="2" destOrd="0" presId="urn:microsoft.com/office/officeart/2005/8/layout/orgChart1"/>
+    <dgm:cxn modelId="{FEABB29A-C7FC-45B3-B4F5-6B3215EE2199}" type="presParOf" srcId="{68919722-4BC7-46B0-BA14-9B42C52841D2}" destId="{398098D1-1B05-41FC-80DC-C2AF74632878}" srcOrd="2" destOrd="0" presId="urn:microsoft.com/office/officeart/2005/8/layout/orgChart1"/>
+    <dgm:cxn modelId="{2FAE44D9-3B9F-4A69-9493-5604BACF0522}" type="presParOf" srcId="{68919722-4BC7-46B0-BA14-9B42C52841D2}" destId="{8CCE7FC7-90EC-4C04-91E4-0A43F5C4CCD7}" srcOrd="3" destOrd="0" presId="urn:microsoft.com/office/officeart/2005/8/layout/orgChart1"/>
+    <dgm:cxn modelId="{928AAE6C-FEBE-41AF-8CDB-E8A75ADA4952}" type="presParOf" srcId="{8CCE7FC7-90EC-4C04-91E4-0A43F5C4CCD7}" destId="{53345CDD-74D8-469C-9665-D1FD6A7E3C7C}" srcOrd="0" destOrd="0" presId="urn:microsoft.com/office/officeart/2005/8/layout/orgChart1"/>
+    <dgm:cxn modelId="{1E40C50E-36F7-4A36-AF35-907FD7E652AD}" type="presParOf" srcId="{53345CDD-74D8-469C-9665-D1FD6A7E3C7C}" destId="{71E200DB-8309-4224-9A65-F68724F6DAE5}" srcOrd="0" destOrd="0" presId="urn:microsoft.com/office/officeart/2005/8/layout/orgChart1"/>
+    <dgm:cxn modelId="{D9217344-3F94-44F3-85F3-B9C1971DA5E5}" type="presParOf" srcId="{53345CDD-74D8-469C-9665-D1FD6A7E3C7C}" destId="{1C787416-9CFE-4878-8811-E69520FAE1C0}" srcOrd="1" destOrd="0" presId="urn:microsoft.com/office/officeart/2005/8/layout/orgChart1"/>
+    <dgm:cxn modelId="{2BCDD99B-D44F-4E4A-9869-6EED9B0BBB23}" type="presParOf" srcId="{8CCE7FC7-90EC-4C04-91E4-0A43F5C4CCD7}" destId="{9002AF4A-81ED-457C-BB7D-72EE226937F9}" srcOrd="1" destOrd="0" presId="urn:microsoft.com/office/officeart/2005/8/layout/orgChart1"/>
+    <dgm:cxn modelId="{D1B4E6F9-F7B5-449E-AABC-2574E4ABEBC2}" type="presParOf" srcId="{8CCE7FC7-90EC-4C04-91E4-0A43F5C4CCD7}" destId="{AC00A3B1-BF0B-47D2-A66D-6BC5DDD266B8}" srcOrd="2" destOrd="0" presId="urn:microsoft.com/office/officeart/2005/8/layout/orgChart1"/>
+    <dgm:cxn modelId="{A1CBDA68-4367-43B4-8926-9DB13A4B67DD}" type="presParOf" srcId="{68919722-4BC7-46B0-BA14-9B42C52841D2}" destId="{86E05583-0F39-477E-BAC7-D4FFB2373E95}" srcOrd="4" destOrd="0" presId="urn:microsoft.com/office/officeart/2005/8/layout/orgChart1"/>
+    <dgm:cxn modelId="{965CF997-7E1A-4128-9844-B8FAFA183842}" type="presParOf" srcId="{68919722-4BC7-46B0-BA14-9B42C52841D2}" destId="{F6ED0194-258C-4DEA-B835-FEF2083E9D31}" srcOrd="5" destOrd="0" presId="urn:microsoft.com/office/officeart/2005/8/layout/orgChart1"/>
+    <dgm:cxn modelId="{946221FF-430C-4A67-BEF3-0B2C044A77CE}" type="presParOf" srcId="{F6ED0194-258C-4DEA-B835-FEF2083E9D31}" destId="{4AAC1A45-2F83-45DF-A01D-DF15737C3215}" srcOrd="0" destOrd="0" presId="urn:microsoft.com/office/officeart/2005/8/layout/orgChart1"/>
+    <dgm:cxn modelId="{D58BB51A-CCAA-418B-A485-838130290123}" type="presParOf" srcId="{4AAC1A45-2F83-45DF-A01D-DF15737C3215}" destId="{1789DB6E-B93F-4039-8E2C-9B9F4A341149}" srcOrd="0" destOrd="0" presId="urn:microsoft.com/office/officeart/2005/8/layout/orgChart1"/>
+    <dgm:cxn modelId="{AD8B0BED-18E7-48A3-836A-9254EC9530AA}" type="presParOf" srcId="{4AAC1A45-2F83-45DF-A01D-DF15737C3215}" destId="{30DD9962-4D91-4AC7-95A2-41499EEB2C66}" srcOrd="1" destOrd="0" presId="urn:microsoft.com/office/officeart/2005/8/layout/orgChart1"/>
+    <dgm:cxn modelId="{FC13A442-1A72-4989-8029-773491854726}" type="presParOf" srcId="{F6ED0194-258C-4DEA-B835-FEF2083E9D31}" destId="{0C7272EF-E359-47A5-B80F-1093B6DAC822}" srcOrd="1" destOrd="0" presId="urn:microsoft.com/office/officeart/2005/8/layout/orgChart1"/>
+    <dgm:cxn modelId="{B1AF3C4B-3613-4AD5-B855-0567B7B9BADE}" type="presParOf" srcId="{F6ED0194-258C-4DEA-B835-FEF2083E9D31}" destId="{DBC5B69A-BA21-4593-8C17-88A84B428DCE}" srcOrd="2" destOrd="0" presId="urn:microsoft.com/office/officeart/2005/8/layout/orgChart1"/>
+    <dgm:cxn modelId="{B118B044-56A6-4074-969D-C76A03393737}" type="presParOf" srcId="{68919722-4BC7-46B0-BA14-9B42C52841D2}" destId="{69DB3043-3603-4F6A-8C03-D73D5FEE6579}" srcOrd="6" destOrd="0" presId="urn:microsoft.com/office/officeart/2005/8/layout/orgChart1"/>
+    <dgm:cxn modelId="{4E975741-D677-4F37-BDAE-3135C76E0EAF}" type="presParOf" srcId="{68919722-4BC7-46B0-BA14-9B42C52841D2}" destId="{596BDE32-E022-4DC9-982D-30CB09B8AE01}" srcOrd="7" destOrd="0" presId="urn:microsoft.com/office/officeart/2005/8/layout/orgChart1"/>
+    <dgm:cxn modelId="{7845722A-FB87-4D10-B2EE-48D14D8C56DD}" type="presParOf" srcId="{596BDE32-E022-4DC9-982D-30CB09B8AE01}" destId="{97F4D98D-A95E-4B28-9D9C-8FC9880E29F1}" srcOrd="0" destOrd="0" presId="urn:microsoft.com/office/officeart/2005/8/layout/orgChart1"/>
+    <dgm:cxn modelId="{25DDFA87-2C77-4CF3-9377-FCED7FF132D0}" type="presParOf" srcId="{97F4D98D-A95E-4B28-9D9C-8FC9880E29F1}" destId="{BD6A3482-259D-4476-B52C-896997EDEF21}" srcOrd="0" destOrd="0" presId="urn:microsoft.com/office/officeart/2005/8/layout/orgChart1"/>
+    <dgm:cxn modelId="{AB565748-BFD9-4006-8CE1-E3B795AF14BD}" type="presParOf" srcId="{97F4D98D-A95E-4B28-9D9C-8FC9880E29F1}" destId="{294F2A40-BFA7-4F1F-ACAB-C46DF898C127}" srcOrd="1" destOrd="0" presId="urn:microsoft.com/office/officeart/2005/8/layout/orgChart1"/>
+    <dgm:cxn modelId="{0C5297DA-1C67-432B-A27B-DFCC678D2420}" type="presParOf" srcId="{596BDE32-E022-4DC9-982D-30CB09B8AE01}" destId="{8E08ABD6-5731-405E-BEEE-A7B9347E3D8A}" srcOrd="1" destOrd="0" presId="urn:microsoft.com/office/officeart/2005/8/layout/orgChart1"/>
+    <dgm:cxn modelId="{9DC80EC1-9DD3-4BFA-913B-907045A315F2}" type="presParOf" srcId="{596BDE32-E022-4DC9-982D-30CB09B8AE01}" destId="{C9C2B64F-91DB-4582-BA31-7035FA0A1CF2}" srcOrd="2" destOrd="0" presId="urn:microsoft.com/office/officeart/2005/8/layout/orgChart1"/>
+    <dgm:cxn modelId="{8A0AD5CF-E0D4-40F5-9F5C-0DE3E52DB78E}" type="presParOf" srcId="{377001D1-A999-4658-8028-9FFCBC44248B}" destId="{DD2D1877-9211-4320-8924-A3F69F6BA1D6}" srcOrd="2" destOrd="0" presId="urn:microsoft.com/office/officeart/2005/8/layout/orgChart1"/>
+    <dgm:cxn modelId="{2E9DA31A-7D74-481E-A4D5-3F750DFCBE3C}" type="presParOf" srcId="{2A137B0A-8926-4B63-B173-B7F9362164E9}" destId="{12DC4C5B-1AF2-4734-B815-402057B3D002}" srcOrd="2" destOrd="0" presId="urn:microsoft.com/office/officeart/2005/8/layout/orgChart1"/>
+    <dgm:cxn modelId="{0F98974F-7BA4-44BD-A83B-9C195E4A35FD}" type="presParOf" srcId="{E6777229-31BD-4723-94B0-1D90BEC3737B}" destId="{57EFE5DC-C525-4656-8698-AE5DE6BEC15F}" srcOrd="1" destOrd="0" presId="urn:microsoft.com/office/officeart/2005/8/layout/orgChart1"/>
+    <dgm:cxn modelId="{0F6BE4A4-8D93-41D6-A57B-01AA3FD2D05C}" type="presParOf" srcId="{57EFE5DC-C525-4656-8698-AE5DE6BEC15F}" destId="{DE296DAE-1D1E-4725-9820-395832D34B95}" srcOrd="0" destOrd="0" presId="urn:microsoft.com/office/officeart/2005/8/layout/orgChart1"/>
+    <dgm:cxn modelId="{2060C390-48B6-4691-B779-33CEC5CDF7A5}" type="presParOf" srcId="{DE296DAE-1D1E-4725-9820-395832D34B95}" destId="{275B945E-C388-41E1-B55E-5E2ACD538D42}" srcOrd="0" destOrd="0" presId="urn:microsoft.com/office/officeart/2005/8/layout/orgChart1"/>
+    <dgm:cxn modelId="{C8168CD2-3495-404A-85B9-82F45F6A5B87}" type="presParOf" srcId="{DE296DAE-1D1E-4725-9820-395832D34B95}" destId="{F1CC698B-5371-40B7-87FC-D21B285A8924}" srcOrd="1" destOrd="0" presId="urn:microsoft.com/office/officeart/2005/8/layout/orgChart1"/>
+    <dgm:cxn modelId="{DA99152B-94F7-4759-992C-F40A2200FEE9}" type="presParOf" srcId="{57EFE5DC-C525-4656-8698-AE5DE6BEC15F}" destId="{40955F6C-F247-4B6D-83A2-5623381D2116}" srcOrd="1" destOrd="0" presId="urn:microsoft.com/office/officeart/2005/8/layout/orgChart1"/>
+    <dgm:cxn modelId="{6C2D8A02-2683-47E9-A443-C4BAD5A08C2B}" type="presParOf" srcId="{57EFE5DC-C525-4656-8698-AE5DE6BEC15F}" destId="{48EFEBE4-7AE9-4361-921A-26CBFCFCFF44}" srcOrd="2" destOrd="0" presId="urn:microsoft.com/office/officeart/2005/8/layout/orgChart1"/>
   </dgm:cxnLst>
   <dgm:bg/>
   <dgm:whole/>
@@ -19912,15 +20644,15 @@
       <dsp:cNvGrpSpPr/>
     </dsp:nvGrpSpPr>
     <dsp:grpSpPr/>
-    <dsp:sp modelId="{86E05583-0F39-477E-BAC7-D4FFB2373E95}">
+    <dsp:sp modelId="{69DB3043-3603-4F6A-8C03-D73D5FEE6579}">
       <dsp:nvSpPr>
         <dsp:cNvPr id="0" name=""/>
         <dsp:cNvSpPr/>
       </dsp:nvSpPr>
       <dsp:spPr>
         <a:xfrm>
-          <a:off x="3391704" y="1188573"/>
-          <a:ext cx="147167" cy="1844500"/>
+          <a:off x="3287513" y="980034"/>
+          <a:ext cx="121445" cy="2096955"/>
         </a:xfrm>
         <a:custGeom>
           <a:avLst/>
@@ -19934,10 +20666,68 @@
                 <a:pt x="0" y="0"/>
               </a:moveTo>
               <a:lnTo>
-                <a:pt x="0" y="1844500"/>
+                <a:pt x="0" y="2096955"/>
               </a:lnTo>
               <a:lnTo>
-                <a:pt x="147167" y="1844500"/>
+                <a:pt x="121445" y="2096955"/>
+              </a:lnTo>
+            </a:path>
+          </a:pathLst>
+        </a:custGeom>
+        <a:noFill/>
+        <a:ln w="25400" cap="flat" cmpd="sng" algn="ctr">
+          <a:solidFill>
+            <a:schemeClr val="dk1">
+              <a:shade val="80000"/>
+              <a:hueOff val="0"/>
+              <a:satOff val="0"/>
+              <a:lumOff val="0"/>
+              <a:alphaOff val="0"/>
+            </a:schemeClr>
+          </a:solidFill>
+          <a:prstDash val="solid"/>
+        </a:ln>
+        <a:effectLst/>
+      </dsp:spPr>
+      <dsp:style>
+        <a:lnRef idx="2">
+          <a:scrgbClr r="0" g="0" b="0"/>
+        </a:lnRef>
+        <a:fillRef idx="0">
+          <a:scrgbClr r="0" g="0" b="0"/>
+        </a:fillRef>
+        <a:effectRef idx="0">
+          <a:scrgbClr r="0" g="0" b="0"/>
+        </a:effectRef>
+        <a:fontRef idx="minor"/>
+      </dsp:style>
+    </dsp:sp>
+    <dsp:sp modelId="{86E05583-0F39-477E-BAC7-D4FFB2373E95}">
+      <dsp:nvSpPr>
+        <dsp:cNvPr id="0" name=""/>
+        <dsp:cNvSpPr/>
+      </dsp:nvSpPr>
+      <dsp:spPr>
+        <a:xfrm>
+          <a:off x="3287513" y="980034"/>
+          <a:ext cx="121445" cy="1522114"/>
+        </a:xfrm>
+        <a:custGeom>
+          <a:avLst/>
+          <a:gdLst/>
+          <a:ahLst/>
+          <a:cxnLst/>
+          <a:rect l="0" t="0" r="0" b="0"/>
+          <a:pathLst>
+            <a:path>
+              <a:moveTo>
+                <a:pt x="0" y="0"/>
+              </a:moveTo>
+              <a:lnTo>
+                <a:pt x="0" y="1522114"/>
+              </a:lnTo>
+              <a:lnTo>
+                <a:pt x="121445" y="1522114"/>
               </a:lnTo>
             </a:path>
           </a:pathLst>
@@ -19977,8 +20767,8 @@
       </dsp:nvSpPr>
       <dsp:spPr>
         <a:xfrm>
-          <a:off x="3391704" y="1188573"/>
-          <a:ext cx="147167" cy="1147907"/>
+          <a:off x="3287513" y="980034"/>
+          <a:ext cx="121445" cy="947273"/>
         </a:xfrm>
         <a:custGeom>
           <a:avLst/>
@@ -19992,10 +20782,10 @@
                 <a:pt x="0" y="0"/>
               </a:moveTo>
               <a:lnTo>
-                <a:pt x="0" y="1147907"/>
+                <a:pt x="0" y="947273"/>
               </a:lnTo>
               <a:lnTo>
-                <a:pt x="147167" y="1147907"/>
+                <a:pt x="121445" y="947273"/>
               </a:lnTo>
             </a:path>
           </a:pathLst>
@@ -20035,8 +20825,8 @@
       </dsp:nvSpPr>
       <dsp:spPr>
         <a:xfrm>
-          <a:off x="3391704" y="1188573"/>
-          <a:ext cx="147167" cy="451314"/>
+          <a:off x="3287513" y="980034"/>
+          <a:ext cx="121445" cy="372432"/>
         </a:xfrm>
         <a:custGeom>
           <a:avLst/>
@@ -20050,10 +20840,10 @@
                 <a:pt x="0" y="0"/>
               </a:moveTo>
               <a:lnTo>
-                <a:pt x="0" y="451314"/>
+                <a:pt x="0" y="372432"/>
               </a:lnTo>
               <a:lnTo>
-                <a:pt x="147167" y="451314"/>
+                <a:pt x="121445" y="372432"/>
               </a:lnTo>
             </a:path>
           </a:pathLst>
@@ -20093,8 +20883,8 @@
       </dsp:nvSpPr>
       <dsp:spPr>
         <a:xfrm>
-          <a:off x="2596999" y="491980"/>
-          <a:ext cx="1187152" cy="206034"/>
+          <a:off x="2631709" y="405193"/>
+          <a:ext cx="979658" cy="170023"/>
         </a:xfrm>
         <a:custGeom>
           <a:avLst/>
@@ -20108,13 +20898,13 @@
                 <a:pt x="0" y="0"/>
               </a:moveTo>
               <a:lnTo>
-                <a:pt x="0" y="103017"/>
+                <a:pt x="0" y="85011"/>
               </a:lnTo>
               <a:lnTo>
-                <a:pt x="1187152" y="103017"/>
+                <a:pt x="979658" y="85011"/>
               </a:lnTo>
               <a:lnTo>
-                <a:pt x="1187152" y="206034"/>
+                <a:pt x="979658" y="170023"/>
               </a:lnTo>
             </a:path>
           </a:pathLst>
@@ -20154,8 +20944,8 @@
       </dsp:nvSpPr>
       <dsp:spPr>
         <a:xfrm>
-          <a:off x="2204552" y="1188573"/>
-          <a:ext cx="147167" cy="1844500"/>
+          <a:off x="2307855" y="980034"/>
+          <a:ext cx="121445" cy="1522114"/>
         </a:xfrm>
         <a:custGeom>
           <a:avLst/>
@@ -20169,10 +20959,10 @@
                 <a:pt x="0" y="0"/>
               </a:moveTo>
               <a:lnTo>
-                <a:pt x="0" y="1844500"/>
+                <a:pt x="0" y="1522114"/>
               </a:lnTo>
               <a:lnTo>
-                <a:pt x="147167" y="1844500"/>
+                <a:pt x="121445" y="1522114"/>
               </a:lnTo>
             </a:path>
           </a:pathLst>
@@ -20212,8 +21002,8 @@
       </dsp:nvSpPr>
       <dsp:spPr>
         <a:xfrm>
-          <a:off x="2204552" y="1188573"/>
-          <a:ext cx="147167" cy="1147907"/>
+          <a:off x="2307855" y="980034"/>
+          <a:ext cx="121445" cy="947273"/>
         </a:xfrm>
         <a:custGeom>
           <a:avLst/>
@@ -20227,10 +21017,10 @@
                 <a:pt x="0" y="0"/>
               </a:moveTo>
               <a:lnTo>
-                <a:pt x="0" y="1147907"/>
+                <a:pt x="0" y="947273"/>
               </a:lnTo>
               <a:lnTo>
-                <a:pt x="147167" y="1147907"/>
+                <a:pt x="121445" y="947273"/>
               </a:lnTo>
             </a:path>
           </a:pathLst>
@@ -20270,8 +21060,8 @@
       </dsp:nvSpPr>
       <dsp:spPr>
         <a:xfrm>
-          <a:off x="2204552" y="1188573"/>
-          <a:ext cx="147167" cy="451314"/>
+          <a:off x="2307855" y="980034"/>
+          <a:ext cx="121445" cy="372432"/>
         </a:xfrm>
         <a:custGeom>
           <a:avLst/>
@@ -20285,10 +21075,10 @@
                 <a:pt x="0" y="0"/>
               </a:moveTo>
               <a:lnTo>
-                <a:pt x="0" y="451314"/>
+                <a:pt x="0" y="372432"/>
               </a:lnTo>
               <a:lnTo>
-                <a:pt x="147167" y="451314"/>
+                <a:pt x="121445" y="372432"/>
               </a:lnTo>
             </a:path>
           </a:pathLst>
@@ -20328,8 +21118,8 @@
       </dsp:nvSpPr>
       <dsp:spPr>
         <a:xfrm>
-          <a:off x="2551279" y="491980"/>
-          <a:ext cx="91440" cy="206034"/>
+          <a:off x="2585989" y="405193"/>
+          <a:ext cx="91440" cy="170023"/>
         </a:xfrm>
         <a:custGeom>
           <a:avLst/>
@@ -20343,7 +21133,7 @@
                 <a:pt x="45720" y="0"/>
               </a:moveTo>
               <a:lnTo>
-                <a:pt x="45720" y="206034"/>
+                <a:pt x="45720" y="170023"/>
               </a:lnTo>
             </a:path>
           </a:pathLst>
@@ -20383,8 +21173,8 @@
       </dsp:nvSpPr>
       <dsp:spPr>
         <a:xfrm>
-          <a:off x="1017400" y="1188573"/>
-          <a:ext cx="147167" cy="1147907"/>
+          <a:off x="1328196" y="980034"/>
+          <a:ext cx="121445" cy="947273"/>
         </a:xfrm>
         <a:custGeom>
           <a:avLst/>
@@ -20398,10 +21188,10 @@
                 <a:pt x="0" y="0"/>
               </a:moveTo>
               <a:lnTo>
-                <a:pt x="0" y="1147907"/>
+                <a:pt x="0" y="947273"/>
               </a:lnTo>
               <a:lnTo>
-                <a:pt x="147167" y="1147907"/>
+                <a:pt x="121445" y="947273"/>
               </a:lnTo>
             </a:path>
           </a:pathLst>
@@ -20441,8 +21231,8 @@
       </dsp:nvSpPr>
       <dsp:spPr>
         <a:xfrm>
-          <a:off x="1017400" y="1188573"/>
-          <a:ext cx="147167" cy="451314"/>
+          <a:off x="1328196" y="980034"/>
+          <a:ext cx="121445" cy="372432"/>
         </a:xfrm>
         <a:custGeom>
           <a:avLst/>
@@ -20456,10 +21246,10 @@
                 <a:pt x="0" y="0"/>
               </a:moveTo>
               <a:lnTo>
-                <a:pt x="0" y="451314"/>
+                <a:pt x="0" y="372432"/>
               </a:lnTo>
               <a:lnTo>
-                <a:pt x="147167" y="451314"/>
+                <a:pt x="121445" y="372432"/>
               </a:lnTo>
             </a:path>
           </a:pathLst>
@@ -20499,8 +21289,8 @@
       </dsp:nvSpPr>
       <dsp:spPr>
         <a:xfrm>
-          <a:off x="1409847" y="491980"/>
-          <a:ext cx="1187152" cy="206034"/>
+          <a:off x="1652050" y="405193"/>
+          <a:ext cx="979658" cy="170023"/>
         </a:xfrm>
         <a:custGeom>
           <a:avLst/>
@@ -20511,16 +21301,16 @@
           <a:pathLst>
             <a:path>
               <a:moveTo>
-                <a:pt x="1187152" y="0"/>
+                <a:pt x="979658" y="0"/>
               </a:moveTo>
               <a:lnTo>
-                <a:pt x="1187152" y="103017"/>
+                <a:pt x="979658" y="85011"/>
               </a:lnTo>
               <a:lnTo>
-                <a:pt x="0" y="103017"/>
+                <a:pt x="0" y="85011"/>
               </a:lnTo>
               <a:lnTo>
-                <a:pt x="0" y="206034"/>
+                <a:pt x="0" y="170023"/>
               </a:lnTo>
             </a:path>
           </a:pathLst>
@@ -20560,8 +21350,8 @@
       </dsp:nvSpPr>
       <dsp:spPr>
         <a:xfrm>
-          <a:off x="2106440" y="1421"/>
-          <a:ext cx="981117" cy="490558"/>
+          <a:off x="2226891" y="376"/>
+          <a:ext cx="809635" cy="404817"/>
         </a:xfrm>
         <a:prstGeom prst="rect">
           <a:avLst/>
@@ -20603,12 +21393,12 @@
         </a:fontRef>
       </dsp:style>
       <dsp:txBody>
-        <a:bodyPr spcFirstLastPara="0" vert="horz" wrap="square" lIns="6985" tIns="6985" rIns="6985" bIns="6985" numCol="1" spcCol="1270" anchor="ctr" anchorCtr="0">
+        <a:bodyPr spcFirstLastPara="0" vert="horz" wrap="square" lIns="5715" tIns="5715" rIns="5715" bIns="5715" numCol="1" spcCol="1270" anchor="ctr" anchorCtr="0">
           <a:noAutofit/>
         </a:bodyPr>
         <a:lstStyle/>
         <a:p>
-          <a:pPr marL="0" lvl="0" indent="0" algn="ctr" defTabSz="488950">
+          <a:pPr marL="0" lvl="0" indent="0" algn="ctr" defTabSz="400050">
             <a:lnSpc>
               <a:spcPct val="90000"/>
             </a:lnSpc>
@@ -20621,14 +21411,14 @@
             <a:buNone/>
           </a:pPr>
           <a:r>
-            <a:rPr lang="de-DE" sz="1100" kern="1200"/>
+            <a:rPr lang="de-DE" sz="900" kern="1200"/>
             <a:t>Message Logger</a:t>
           </a:r>
         </a:p>
       </dsp:txBody>
       <dsp:txXfrm>
-        <a:off x="2106440" y="1421"/>
-        <a:ext cx="981117" cy="490558"/>
+        <a:off x="2226891" y="376"/>
+        <a:ext cx="809635" cy="404817"/>
       </dsp:txXfrm>
     </dsp:sp>
     <dsp:sp modelId="{7ABADB6E-13D2-4E82-A65C-D643874C9BB4}">
@@ -20638,8 +21428,8 @@
       </dsp:nvSpPr>
       <dsp:spPr>
         <a:xfrm>
-          <a:off x="919288" y="698014"/>
-          <a:ext cx="981117" cy="490558"/>
+          <a:off x="1247233" y="575217"/>
+          <a:ext cx="809635" cy="404817"/>
         </a:xfrm>
         <a:prstGeom prst="rect">
           <a:avLst/>
@@ -20681,12 +21471,12 @@
         </a:fontRef>
       </dsp:style>
       <dsp:txBody>
-        <a:bodyPr spcFirstLastPara="0" vert="horz" wrap="square" lIns="6985" tIns="6985" rIns="6985" bIns="6985" numCol="1" spcCol="1270" anchor="ctr" anchorCtr="0">
+        <a:bodyPr spcFirstLastPara="0" vert="horz" wrap="square" lIns="5715" tIns="5715" rIns="5715" bIns="5715" numCol="1" spcCol="1270" anchor="ctr" anchorCtr="0">
           <a:noAutofit/>
         </a:bodyPr>
         <a:lstStyle/>
         <a:p>
-          <a:pPr marL="0" lvl="0" indent="0" algn="ctr" defTabSz="488950">
+          <a:pPr marL="0" lvl="0" indent="0" algn="ctr" defTabSz="400050">
             <a:lnSpc>
               <a:spcPct val="90000"/>
             </a:lnSpc>
@@ -20699,14 +21489,14 @@
             <a:buNone/>
           </a:pPr>
           <a:r>
-            <a:rPr lang="de-DE" sz="1100" kern="1200"/>
+            <a:rPr lang="de-DE" sz="900" kern="1200"/>
             <a:t>Gemeinsam verwendete Klassen</a:t>
           </a:r>
         </a:p>
       </dsp:txBody>
       <dsp:txXfrm>
-        <a:off x="919288" y="698014"/>
-        <a:ext cx="981117" cy="490558"/>
+        <a:off x="1247233" y="575217"/>
+        <a:ext cx="809635" cy="404817"/>
       </dsp:txXfrm>
     </dsp:sp>
     <dsp:sp modelId="{0A1B5899-E7B9-4A24-B3E5-856044899130}">
@@ -20716,8 +21506,8 @@
       </dsp:nvSpPr>
       <dsp:spPr>
         <a:xfrm>
-          <a:off x="1164568" y="1394608"/>
-          <a:ext cx="981117" cy="490558"/>
+          <a:off x="1449641" y="1150058"/>
+          <a:ext cx="809635" cy="404817"/>
         </a:xfrm>
         <a:prstGeom prst="rect">
           <a:avLst/>
@@ -20759,12 +21549,12 @@
         </a:fontRef>
       </dsp:style>
       <dsp:txBody>
-        <a:bodyPr spcFirstLastPara="0" vert="horz" wrap="square" lIns="6985" tIns="6985" rIns="6985" bIns="6985" numCol="1" spcCol="1270" anchor="ctr" anchorCtr="0">
+        <a:bodyPr spcFirstLastPara="0" vert="horz" wrap="square" lIns="5715" tIns="5715" rIns="5715" bIns="5715" numCol="1" spcCol="1270" anchor="ctr" anchorCtr="0">
           <a:noAutofit/>
         </a:bodyPr>
         <a:lstStyle/>
         <a:p>
-          <a:pPr marL="0" lvl="0" indent="0" algn="ctr" defTabSz="488950">
+          <a:pPr marL="0" lvl="0" indent="0" algn="ctr" defTabSz="400050">
             <a:lnSpc>
               <a:spcPct val="90000"/>
             </a:lnSpc>
@@ -20777,14 +21567,14 @@
             <a:buNone/>
           </a:pPr>
           <a:r>
-            <a:rPr lang="de-DE" sz="1100" kern="1200"/>
+            <a:rPr lang="de-DE" sz="900" kern="1200"/>
             <a:t>LogMessage</a:t>
           </a:r>
         </a:p>
       </dsp:txBody>
       <dsp:txXfrm>
-        <a:off x="1164568" y="1394608"/>
-        <a:ext cx="981117" cy="490558"/>
+        <a:off x="1449641" y="1150058"/>
+        <a:ext cx="809635" cy="404817"/>
       </dsp:txXfrm>
     </dsp:sp>
     <dsp:sp modelId="{16CBF349-4C97-4625-B9E9-626943BCA634}">
@@ -20794,8 +21584,8 @@
       </dsp:nvSpPr>
       <dsp:spPr>
         <a:xfrm>
-          <a:off x="1164568" y="2091201"/>
-          <a:ext cx="981117" cy="490558"/>
+          <a:off x="1449641" y="1724899"/>
+          <a:ext cx="809635" cy="404817"/>
         </a:xfrm>
         <a:prstGeom prst="rect">
           <a:avLst/>
@@ -20837,12 +21627,12 @@
         </a:fontRef>
       </dsp:style>
       <dsp:txBody>
-        <a:bodyPr spcFirstLastPara="0" vert="horz" wrap="square" lIns="6985" tIns="6985" rIns="6985" bIns="6985" numCol="1" spcCol="1270" anchor="ctr" anchorCtr="0">
+        <a:bodyPr spcFirstLastPara="0" vert="horz" wrap="square" lIns="5715" tIns="5715" rIns="5715" bIns="5715" numCol="1" spcCol="1270" anchor="ctr" anchorCtr="0">
           <a:noAutofit/>
         </a:bodyPr>
         <a:lstStyle/>
         <a:p>
-          <a:pPr marL="0" lvl="0" indent="0" algn="ctr" defTabSz="488950">
+          <a:pPr marL="0" lvl="0" indent="0" algn="ctr" defTabSz="400050">
             <a:lnSpc>
               <a:spcPct val="90000"/>
             </a:lnSpc>
@@ -20855,14 +21645,14 @@
             <a:buNone/>
           </a:pPr>
           <a:r>
-            <a:rPr lang="de-DE" sz="1100" kern="1200"/>
+            <a:rPr lang="de-DE" sz="900" kern="1200"/>
             <a:t>LogLevel</a:t>
           </a:r>
         </a:p>
       </dsp:txBody>
       <dsp:txXfrm>
-        <a:off x="1164568" y="2091201"/>
-        <a:ext cx="981117" cy="490558"/>
+        <a:off x="1449641" y="1724899"/>
+        <a:ext cx="809635" cy="404817"/>
       </dsp:txXfrm>
     </dsp:sp>
     <dsp:sp modelId="{68D2B525-AF7C-4FB2-A176-9282D3B8886A}">
@@ -20872,8 +21662,8 @@
       </dsp:nvSpPr>
       <dsp:spPr>
         <a:xfrm>
-          <a:off x="2106440" y="698014"/>
-          <a:ext cx="981117" cy="490558"/>
+          <a:off x="2226891" y="575217"/>
+          <a:ext cx="809635" cy="404817"/>
         </a:xfrm>
         <a:prstGeom prst="rect">
           <a:avLst/>
@@ -20915,12 +21705,12 @@
         </a:fontRef>
       </dsp:style>
       <dsp:txBody>
-        <a:bodyPr spcFirstLastPara="0" vert="horz" wrap="square" lIns="6985" tIns="6985" rIns="6985" bIns="6985" numCol="1" spcCol="1270" anchor="ctr" anchorCtr="0">
+        <a:bodyPr spcFirstLastPara="0" vert="horz" wrap="square" lIns="5715" tIns="5715" rIns="5715" bIns="5715" numCol="1" spcCol="1270" anchor="ctr" anchorCtr="0">
           <a:noAutofit/>
         </a:bodyPr>
         <a:lstStyle/>
         <a:p>
-          <a:pPr marL="0" lvl="0" indent="0" algn="ctr" defTabSz="488950">
+          <a:pPr marL="0" lvl="0" indent="0" algn="ctr" defTabSz="400050">
             <a:lnSpc>
               <a:spcPct val="90000"/>
             </a:lnSpc>
@@ -20933,14 +21723,14 @@
             <a:buNone/>
           </a:pPr>
           <a:r>
-            <a:rPr lang="de-DE" sz="1100" kern="1200"/>
+            <a:rPr lang="de-DE" sz="900" kern="1200"/>
             <a:t>Interfaces</a:t>
           </a:r>
         </a:p>
       </dsp:txBody>
       <dsp:txXfrm>
-        <a:off x="2106440" y="698014"/>
-        <a:ext cx="981117" cy="490558"/>
+        <a:off x="2226891" y="575217"/>
+        <a:ext cx="809635" cy="404817"/>
       </dsp:txXfrm>
     </dsp:sp>
     <dsp:sp modelId="{AF16C961-8C02-4C11-86BD-6517BE2B3E16}">
@@ -20950,8 +21740,8 @@
       </dsp:nvSpPr>
       <dsp:spPr>
         <a:xfrm>
-          <a:off x="2351720" y="1394608"/>
-          <a:ext cx="981117" cy="490558"/>
+          <a:off x="2429300" y="1150058"/>
+          <a:ext cx="809635" cy="404817"/>
         </a:xfrm>
         <a:prstGeom prst="rect">
           <a:avLst/>
@@ -20993,12 +21783,12 @@
         </a:fontRef>
       </dsp:style>
       <dsp:txBody>
-        <a:bodyPr spcFirstLastPara="0" vert="horz" wrap="square" lIns="6985" tIns="6985" rIns="6985" bIns="6985" numCol="1" spcCol="1270" anchor="ctr" anchorCtr="0">
+        <a:bodyPr spcFirstLastPara="0" vert="horz" wrap="square" lIns="5715" tIns="5715" rIns="5715" bIns="5715" numCol="1" spcCol="1270" anchor="ctr" anchorCtr="0">
           <a:noAutofit/>
         </a:bodyPr>
         <a:lstStyle/>
         <a:p>
-          <a:pPr marL="0" lvl="0" indent="0" algn="ctr" defTabSz="488950">
+          <a:pPr marL="0" lvl="0" indent="0" algn="ctr" defTabSz="400050">
             <a:lnSpc>
               <a:spcPct val="90000"/>
             </a:lnSpc>
@@ -21011,14 +21801,14 @@
             <a:buNone/>
           </a:pPr>
           <a:r>
-            <a:rPr lang="de-DE" sz="1100" kern="1200"/>
+            <a:rPr lang="de-DE" sz="900" kern="1200"/>
             <a:t>Logger</a:t>
           </a:r>
         </a:p>
       </dsp:txBody>
       <dsp:txXfrm>
-        <a:off x="2351720" y="1394608"/>
-        <a:ext cx="981117" cy="490558"/>
+        <a:off x="2429300" y="1150058"/>
+        <a:ext cx="809635" cy="404817"/>
       </dsp:txXfrm>
     </dsp:sp>
     <dsp:sp modelId="{8AA2E1D3-C7A1-44D3-849F-DD46DC1C7C8B}">
@@ -21028,8 +21818,8 @@
       </dsp:nvSpPr>
       <dsp:spPr>
         <a:xfrm>
-          <a:off x="2351720" y="2091201"/>
-          <a:ext cx="981117" cy="490558"/>
+          <a:off x="2429300" y="1724899"/>
+          <a:ext cx="809635" cy="404817"/>
         </a:xfrm>
         <a:prstGeom prst="rect">
           <a:avLst/>
@@ -21071,12 +21861,12 @@
         </a:fontRef>
       </dsp:style>
       <dsp:txBody>
-        <a:bodyPr spcFirstLastPara="0" vert="horz" wrap="square" lIns="6985" tIns="6985" rIns="6985" bIns="6985" numCol="1" spcCol="1270" anchor="ctr" anchorCtr="0">
+        <a:bodyPr spcFirstLastPara="0" vert="horz" wrap="square" lIns="5715" tIns="5715" rIns="5715" bIns="5715" numCol="1" spcCol="1270" anchor="ctr" anchorCtr="0">
           <a:noAutofit/>
         </a:bodyPr>
         <a:lstStyle/>
         <a:p>
-          <a:pPr marL="0" lvl="0" indent="0" algn="ctr" defTabSz="488950">
+          <a:pPr marL="0" lvl="0" indent="0" algn="ctr" defTabSz="400050">
             <a:lnSpc>
               <a:spcPct val="90000"/>
             </a:lnSpc>
@@ -21089,14 +21879,14 @@
             <a:buNone/>
           </a:pPr>
           <a:r>
-            <a:rPr lang="de-DE" sz="1100" kern="1200"/>
+            <a:rPr lang="de-DE" sz="900" kern="1200"/>
             <a:t>LoggerSetup</a:t>
           </a:r>
         </a:p>
       </dsp:txBody>
       <dsp:txXfrm>
-        <a:off x="2351720" y="2091201"/>
-        <a:ext cx="981117" cy="490558"/>
+        <a:off x="2429300" y="1724899"/>
+        <a:ext cx="809635" cy="404817"/>
       </dsp:txXfrm>
     </dsp:sp>
     <dsp:sp modelId="{14AEECE6-A6C6-4213-B06C-9264EF203F5C}">
@@ -21106,8 +21896,8 @@
       </dsp:nvSpPr>
       <dsp:spPr>
         <a:xfrm>
-          <a:off x="2351720" y="2787794"/>
-          <a:ext cx="981117" cy="490558"/>
+          <a:off x="2429300" y="2299740"/>
+          <a:ext cx="809635" cy="404817"/>
         </a:xfrm>
         <a:prstGeom prst="rect">
           <a:avLst/>
@@ -21149,12 +21939,12 @@
         </a:fontRef>
       </dsp:style>
       <dsp:txBody>
-        <a:bodyPr spcFirstLastPara="0" vert="horz" wrap="square" lIns="6985" tIns="6985" rIns="6985" bIns="6985" numCol="1" spcCol="1270" anchor="ctr" anchorCtr="0">
+        <a:bodyPr spcFirstLastPara="0" vert="horz" wrap="square" lIns="5715" tIns="5715" rIns="5715" bIns="5715" numCol="1" spcCol="1270" anchor="ctr" anchorCtr="0">
           <a:noAutofit/>
         </a:bodyPr>
         <a:lstStyle/>
         <a:p>
-          <a:pPr marL="0" lvl="0" indent="0" algn="ctr" defTabSz="488950">
+          <a:pPr marL="0" lvl="0" indent="0" algn="ctr" defTabSz="400050">
             <a:lnSpc>
               <a:spcPct val="90000"/>
             </a:lnSpc>
@@ -21167,14 +21957,14 @@
             <a:buNone/>
           </a:pPr>
           <a:r>
-            <a:rPr lang="de-DE" sz="1100" kern="1200"/>
+            <a:rPr lang="de-DE" sz="900" kern="1200"/>
             <a:t>StringPersistor</a:t>
           </a:r>
         </a:p>
       </dsp:txBody>
       <dsp:txXfrm>
-        <a:off x="2351720" y="2787794"/>
-        <a:ext cx="981117" cy="490558"/>
+        <a:off x="2429300" y="2299740"/>
+        <a:ext cx="809635" cy="404817"/>
       </dsp:txXfrm>
     </dsp:sp>
     <dsp:sp modelId="{9FD9C661-288B-496B-A0AC-3431280FF34D}">
@@ -21184,8 +21974,8 @@
       </dsp:nvSpPr>
       <dsp:spPr>
         <a:xfrm>
-          <a:off x="3293592" y="698014"/>
-          <a:ext cx="981117" cy="490558"/>
+          <a:off x="3206550" y="575217"/>
+          <a:ext cx="809635" cy="404817"/>
         </a:xfrm>
         <a:prstGeom prst="rect">
           <a:avLst/>
@@ -21227,12 +22017,12 @@
         </a:fontRef>
       </dsp:style>
       <dsp:txBody>
-        <a:bodyPr spcFirstLastPara="0" vert="horz" wrap="square" lIns="6985" tIns="6985" rIns="6985" bIns="6985" numCol="1" spcCol="1270" anchor="ctr" anchorCtr="0">
+        <a:bodyPr spcFirstLastPara="0" vert="horz" wrap="square" lIns="5715" tIns="5715" rIns="5715" bIns="5715" numCol="1" spcCol="1270" anchor="ctr" anchorCtr="0">
           <a:noAutofit/>
         </a:bodyPr>
         <a:lstStyle/>
         <a:p>
-          <a:pPr marL="0" lvl="0" indent="0" algn="ctr" defTabSz="488950">
+          <a:pPr marL="0" lvl="0" indent="0" algn="ctr" defTabSz="400050">
             <a:lnSpc>
               <a:spcPct val="90000"/>
             </a:lnSpc>
@@ -21245,14 +22035,14 @@
             <a:buNone/>
           </a:pPr>
           <a:r>
-            <a:rPr lang="de-DE" sz="1100" kern="1200"/>
+            <a:rPr lang="de-DE" sz="900" kern="1200"/>
             <a:t>Komponenten</a:t>
           </a:r>
         </a:p>
       </dsp:txBody>
       <dsp:txXfrm>
-        <a:off x="3293592" y="698014"/>
-        <a:ext cx="981117" cy="490558"/>
+        <a:off x="3206550" y="575217"/>
+        <a:ext cx="809635" cy="404817"/>
       </dsp:txXfrm>
     </dsp:sp>
     <dsp:sp modelId="{9EB58533-95E7-4998-B2C8-995FBEF0A516}">
@@ -21262,8 +22052,8 @@
       </dsp:nvSpPr>
       <dsp:spPr>
         <a:xfrm>
-          <a:off x="3538872" y="1394608"/>
-          <a:ext cx="1123742" cy="490558"/>
+          <a:off x="3408959" y="1150058"/>
+          <a:ext cx="927331" cy="404817"/>
         </a:xfrm>
         <a:prstGeom prst="rect">
           <a:avLst/>
@@ -21305,12 +22095,12 @@
         </a:fontRef>
       </dsp:style>
       <dsp:txBody>
-        <a:bodyPr spcFirstLastPara="0" vert="horz" wrap="square" lIns="6985" tIns="6985" rIns="6985" bIns="6985" numCol="1" spcCol="1270" anchor="ctr" anchorCtr="0">
+        <a:bodyPr spcFirstLastPara="0" vert="horz" wrap="square" lIns="5715" tIns="5715" rIns="5715" bIns="5715" numCol="1" spcCol="1270" anchor="ctr" anchorCtr="0">
           <a:noAutofit/>
         </a:bodyPr>
         <a:lstStyle/>
         <a:p>
-          <a:pPr marL="0" lvl="0" indent="0" algn="ctr" defTabSz="488950">
+          <a:pPr marL="0" lvl="0" indent="0" algn="ctr" defTabSz="400050">
             <a:lnSpc>
               <a:spcPct val="90000"/>
             </a:lnSpc>
@@ -21323,14 +22113,14 @@
             <a:buNone/>
           </a:pPr>
           <a:r>
-            <a:rPr lang="de-DE" sz="1100" kern="1200"/>
+            <a:rPr lang="de-DE" sz="900" kern="1200"/>
             <a:t>LoggerComponent</a:t>
           </a:r>
         </a:p>
       </dsp:txBody>
       <dsp:txXfrm>
-        <a:off x="3538872" y="1394608"/>
-        <a:ext cx="1123742" cy="490558"/>
+        <a:off x="3408959" y="1150058"/>
+        <a:ext cx="927331" cy="404817"/>
       </dsp:txXfrm>
     </dsp:sp>
     <dsp:sp modelId="{71E200DB-8309-4224-9A65-F68724F6DAE5}">
@@ -21340,8 +22130,8 @@
       </dsp:nvSpPr>
       <dsp:spPr>
         <a:xfrm>
-          <a:off x="3538872" y="2091201"/>
-          <a:ext cx="981117" cy="490558"/>
+          <a:off x="3408959" y="1724899"/>
+          <a:ext cx="809635" cy="404817"/>
         </a:xfrm>
         <a:prstGeom prst="rect">
           <a:avLst/>
@@ -21383,12 +22173,12 @@
         </a:fontRef>
       </dsp:style>
       <dsp:txBody>
-        <a:bodyPr spcFirstLastPara="0" vert="horz" wrap="square" lIns="6985" tIns="6985" rIns="6985" bIns="6985" numCol="1" spcCol="1270" anchor="ctr" anchorCtr="0">
+        <a:bodyPr spcFirstLastPara="0" vert="horz" wrap="square" lIns="5715" tIns="5715" rIns="5715" bIns="5715" numCol="1" spcCol="1270" anchor="ctr" anchorCtr="0">
           <a:noAutofit/>
         </a:bodyPr>
         <a:lstStyle/>
         <a:p>
-          <a:pPr marL="0" lvl="0" indent="0" algn="ctr" defTabSz="488950">
+          <a:pPr marL="0" lvl="0" indent="0" algn="ctr" defTabSz="400050">
             <a:lnSpc>
               <a:spcPct val="90000"/>
             </a:lnSpc>
@@ -21401,14 +22191,14 @@
             <a:buNone/>
           </a:pPr>
           <a:r>
-            <a:rPr lang="de-DE" sz="1100" kern="1200"/>
+            <a:rPr lang="de-DE" sz="900" kern="1200"/>
             <a:t>LoggerServer</a:t>
           </a:r>
         </a:p>
       </dsp:txBody>
       <dsp:txXfrm>
-        <a:off x="3538872" y="2091201"/>
-        <a:ext cx="981117" cy="490558"/>
+        <a:off x="3408959" y="1724899"/>
+        <a:ext cx="809635" cy="404817"/>
       </dsp:txXfrm>
     </dsp:sp>
     <dsp:sp modelId="{1789DB6E-B93F-4039-8E2C-9B9F4A341149}">
@@ -21418,8 +22208,8 @@
       </dsp:nvSpPr>
       <dsp:spPr>
         <a:xfrm>
-          <a:off x="3538872" y="2787794"/>
-          <a:ext cx="1133014" cy="490558"/>
+          <a:off x="3408959" y="2299740"/>
+          <a:ext cx="934982" cy="404817"/>
         </a:xfrm>
         <a:prstGeom prst="rect">
           <a:avLst/>
@@ -21461,12 +22251,12 @@
         </a:fontRef>
       </dsp:style>
       <dsp:txBody>
-        <a:bodyPr spcFirstLastPara="0" vert="horz" wrap="square" lIns="6985" tIns="6985" rIns="6985" bIns="6985" numCol="1" spcCol="1270" anchor="ctr" anchorCtr="0">
+        <a:bodyPr spcFirstLastPara="0" vert="horz" wrap="square" lIns="5715" tIns="5715" rIns="5715" bIns="5715" numCol="1" spcCol="1270" anchor="ctr" anchorCtr="0">
           <a:noAutofit/>
         </a:bodyPr>
         <a:lstStyle/>
         <a:p>
-          <a:pPr marL="0" lvl="0" indent="0" algn="ctr" defTabSz="488950">
+          <a:pPr marL="0" lvl="0" indent="0" algn="ctr" defTabSz="400050">
             <a:lnSpc>
               <a:spcPct val="90000"/>
             </a:lnSpc>
@@ -21479,25 +22269,25 @@
             <a:buNone/>
           </a:pPr>
           <a:r>
-            <a:rPr lang="de-DE" sz="1100" kern="1200"/>
+            <a:rPr lang="de-DE" sz="900" kern="1200"/>
             <a:t>StringPersistorFile</a:t>
           </a:r>
         </a:p>
       </dsp:txBody>
       <dsp:txXfrm>
-        <a:off x="3538872" y="2787794"/>
-        <a:ext cx="1133014" cy="490558"/>
+        <a:off x="3408959" y="2299740"/>
+        <a:ext cx="934982" cy="404817"/>
       </dsp:txXfrm>
     </dsp:sp>
-    <dsp:sp modelId="{275B945E-C388-41E1-B55E-5E2ACD538D42}">
+    <dsp:sp modelId="{BD6A3482-259D-4476-B52C-896997EDEF21}">
       <dsp:nvSpPr>
         <dsp:cNvPr id="0" name=""/>
         <dsp:cNvSpPr/>
       </dsp:nvSpPr>
       <dsp:spPr>
         <a:xfrm>
-          <a:off x="3293592" y="1421"/>
-          <a:ext cx="981117" cy="490558"/>
+          <a:off x="3408959" y="2874581"/>
+          <a:ext cx="809635" cy="404817"/>
         </a:xfrm>
         <a:prstGeom prst="rect">
           <a:avLst/>
@@ -21539,12 +22329,12 @@
         </a:fontRef>
       </dsp:style>
       <dsp:txBody>
-        <a:bodyPr spcFirstLastPara="0" vert="horz" wrap="square" lIns="6985" tIns="6985" rIns="6985" bIns="6985" numCol="1" spcCol="1270" anchor="ctr" anchorCtr="0">
+        <a:bodyPr spcFirstLastPara="0" vert="horz" wrap="square" lIns="5715" tIns="5715" rIns="5715" bIns="5715" numCol="1" spcCol="1270" anchor="ctr" anchorCtr="0">
           <a:noAutofit/>
         </a:bodyPr>
         <a:lstStyle/>
         <a:p>
-          <a:pPr marL="0" lvl="0" indent="0" algn="ctr" defTabSz="488950">
+          <a:pPr marL="0" lvl="0" indent="0" algn="ctr" defTabSz="400050">
             <a:lnSpc>
               <a:spcPct val="90000"/>
             </a:lnSpc>
@@ -21557,14 +22347,92 @@
             <a:buNone/>
           </a:pPr>
           <a:r>
-            <a:rPr lang="de-DE" sz="1100" kern="1200"/>
+            <a:rPr lang="de-DE" sz="900" kern="1200"/>
+            <a:t>LoggerViewer</a:t>
+          </a:r>
+        </a:p>
+      </dsp:txBody>
+      <dsp:txXfrm>
+        <a:off x="3408959" y="2874581"/>
+        <a:ext cx="809635" cy="404817"/>
+      </dsp:txXfrm>
+    </dsp:sp>
+    <dsp:sp modelId="{275B945E-C388-41E1-B55E-5E2ACD538D42}">
+      <dsp:nvSpPr>
+        <dsp:cNvPr id="0" name=""/>
+        <dsp:cNvSpPr/>
+      </dsp:nvSpPr>
+      <dsp:spPr>
+        <a:xfrm>
+          <a:off x="3206550" y="376"/>
+          <a:ext cx="809635" cy="404817"/>
+        </a:xfrm>
+        <a:prstGeom prst="rect">
+          <a:avLst/>
+        </a:prstGeom>
+        <a:solidFill>
+          <a:schemeClr val="lt1">
+            <a:hueOff val="0"/>
+            <a:satOff val="0"/>
+            <a:lumOff val="0"/>
+            <a:alphaOff val="0"/>
+          </a:schemeClr>
+        </a:solidFill>
+        <a:ln w="25400" cap="flat" cmpd="sng" algn="ctr">
+          <a:solidFill>
+            <a:schemeClr val="dk1">
+              <a:shade val="80000"/>
+              <a:hueOff val="0"/>
+              <a:satOff val="0"/>
+              <a:lumOff val="0"/>
+              <a:alphaOff val="0"/>
+            </a:schemeClr>
+          </a:solidFill>
+          <a:prstDash val="solid"/>
+        </a:ln>
+        <a:effectLst/>
+      </dsp:spPr>
+      <dsp:style>
+        <a:lnRef idx="2">
+          <a:scrgbClr r="0" g="0" b="0"/>
+        </a:lnRef>
+        <a:fillRef idx="1">
+          <a:scrgbClr r="0" g="0" b="0"/>
+        </a:fillRef>
+        <a:effectRef idx="0">
+          <a:scrgbClr r="0" g="0" b="0"/>
+        </a:effectRef>
+        <a:fontRef idx="minor">
+          <a:schemeClr val="lt1"/>
+        </a:fontRef>
+      </dsp:style>
+      <dsp:txBody>
+        <a:bodyPr spcFirstLastPara="0" vert="horz" wrap="square" lIns="5715" tIns="5715" rIns="5715" bIns="5715" numCol="1" spcCol="1270" anchor="ctr" anchorCtr="0">
+          <a:noAutofit/>
+        </a:bodyPr>
+        <a:lstStyle/>
+        <a:p>
+          <a:pPr marL="0" lvl="0" indent="0" algn="ctr" defTabSz="400050">
+            <a:lnSpc>
+              <a:spcPct val="90000"/>
+            </a:lnSpc>
+            <a:spcBef>
+              <a:spcPct val="0"/>
+            </a:spcBef>
+            <a:spcAft>
+              <a:spcPct val="35000"/>
+            </a:spcAft>
+            <a:buNone/>
+          </a:pPr>
+          <a:r>
+            <a:rPr lang="de-DE" sz="900" kern="1200"/>
             <a:t>GameOfLife</a:t>
           </a:r>
         </a:p>
       </dsp:txBody>
       <dsp:txXfrm>
-        <a:off x="3293592" y="1421"/>
-        <a:ext cx="981117" cy="490558"/>
+        <a:off x="3206550" y="376"/>
+        <a:ext cx="809635" cy="404817"/>
       </dsp:txXfrm>
     </dsp:sp>
   </dsp:spTree>
@@ -24037,11 +24905,11 @@
 </file>
 
 <file path=customXml/item1.xml><?xml version="1.0" encoding="utf-8"?>
-<officeatwork xmlns="http://schemas.officeatwork.com/MasterProperties">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</officeatwork>
+<officeatwork xmlns="http://schemas.officeatwork.com/Document">eNp7v3u/jUt+cmlual6JnY1PYl56aWJ6qp2RgampjT6ca6MPVwMA6D4SQg==</officeatwork>
 </file>
 
 <file path=customXml/item2.xml><?xml version="1.0" encoding="utf-8"?>
-<officeatwork xmlns="http://schemas.officeatwork.com/Document">eNp7v3u/jUt+cmlual6JnY1PYl56aWJ6qp2RgampjT6ca6MPVwMA6D4SQg==</officeatwork>
+<officeatwork xmlns="http://schemas.officeatwork.com/MasterProperties">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</officeatwork>
 </file>
 
 <file path=customXml/item3.xml><?xml version="1.0" encoding="utf-8"?>
@@ -24049,6 +24917,14 @@
 </file>
 
 <file path=customXml/itemProps1.xml><?xml version="1.0" encoding="utf-8"?>
+<ds:datastoreItem xmlns:ds="http://schemas.openxmlformats.org/officeDocument/2006/customXml" ds:itemID="{22DB5E17-BD85-49C5-A820-1F7E488E6EFB}">
+  <ds:schemaRefs>
+    <ds:schemaRef ds:uri="http://schemas.officeatwork.com/Document"/>
+  </ds:schemaRefs>
+</ds:datastoreItem>
+</file>
+
+<file path=customXml/itemProps2.xml><?xml version="1.0" encoding="utf-8"?>
 <ds:datastoreItem xmlns:ds="http://schemas.openxmlformats.org/officeDocument/2006/customXml" ds:itemID="{6F3542FF-9389-4C11-84FD-FF5951BB8EE6}">
   <ds:schemaRefs>
     <ds:schemaRef ds:uri="http://schemas.officeatwork.com/MasterProperties"/>
@@ -24056,16 +24932,8 @@
 </ds:datastoreItem>
 </file>
 
-<file path=customXml/itemProps2.xml><?xml version="1.0" encoding="utf-8"?>
-<ds:datastoreItem xmlns:ds="http://schemas.openxmlformats.org/officeDocument/2006/customXml" ds:itemID="{22DB5E17-BD85-49C5-A820-1F7E488E6EFB}">
-  <ds:schemaRefs>
-    <ds:schemaRef ds:uri="http://schemas.officeatwork.com/Document"/>
-  </ds:schemaRefs>
-</ds:datastoreItem>
-</file>
-
 <file path=customXml/itemProps3.xml><?xml version="1.0" encoding="utf-8"?>
-<ds:datastoreItem xmlns:ds="http://schemas.openxmlformats.org/officeDocument/2006/customXml" ds:itemID="{D5E5797D-68D5-4317-B91A-BD775A60F55F}">
+<ds:datastoreItem xmlns:ds="http://schemas.openxmlformats.org/officeDocument/2006/customXml" ds:itemID="{2DA147AD-C323-49DC-8CAD-2A1A668F1C08}">
   <ds:schemaRefs>
     <ds:schemaRef ds:uri="http://schemas.openxmlformats.org/officeDocument/2006/bibliography"/>
   </ds:schemaRefs>

</xml_diff>

<commit_message>
compressed schlussabgabe to Gruppe01-doc.zip
</commit_message>
<xml_diff>
--- a/00-Dokumentation/docs/PMP.docx
+++ b/00-Dokumentation/docs/PMP.docx
@@ -1,6 +1,6 @@
 
 <file path=word/document.xml><?xml version="1.0" encoding="utf-8"?>
-<w:document xmlns:wpc="http://schemas.microsoft.com/office/word/2010/wordprocessingCanvas" xmlns:mc="http://schemas.openxmlformats.org/markup-compatibility/2006" xmlns:o="urn:schemas-microsoft-com:office:office" xmlns:r="http://schemas.openxmlformats.org/officeDocument/2006/relationships" xmlns:m="http://schemas.openxmlformats.org/officeDocument/2006/math" xmlns:v="urn:schemas-microsoft-com:vml" xmlns:wp14="http://schemas.microsoft.com/office/word/2010/wordprocessingDrawing" xmlns:wp="http://schemas.openxmlformats.org/drawingml/2006/wordprocessingDrawing" xmlns:w10="urn:schemas-microsoft-com:office:word" xmlns:w="http://schemas.openxmlformats.org/wordprocessingml/2006/main" xmlns:w14="http://schemas.microsoft.com/office/word/2010/wordml" xmlns:w15="http://schemas.microsoft.com/office/word/2012/wordml" xmlns:wpg="http://schemas.microsoft.com/office/word/2010/wordprocessingGroup" xmlns:wpi="http://schemas.microsoft.com/office/word/2010/wordprocessingInk" xmlns:wne="http://schemas.microsoft.com/office/word/2006/wordml" xmlns:wps="http://schemas.microsoft.com/office/word/2010/wordprocessingShape" mc:Ignorable="w14 w15 wp14">
+<w:document xmlns:wpc="http://schemas.microsoft.com/office/word/2010/wordprocessingCanvas" xmlns:mo="http://schemas.microsoft.com/office/mac/office/2008/main" xmlns:mc="http://schemas.openxmlformats.org/markup-compatibility/2006" xmlns:mv="urn:schemas-microsoft-com:mac:vml" xmlns:o="urn:schemas-microsoft-com:office:office" xmlns:r="http://schemas.openxmlformats.org/officeDocument/2006/relationships" xmlns:m="http://schemas.openxmlformats.org/officeDocument/2006/math" xmlns:v="urn:schemas-microsoft-com:vml" xmlns:wp14="http://schemas.microsoft.com/office/word/2010/wordprocessingDrawing" xmlns:wp="http://schemas.openxmlformats.org/drawingml/2006/wordprocessingDrawing" xmlns:w10="urn:schemas-microsoft-com:office:word" xmlns:w="http://schemas.openxmlformats.org/wordprocessingml/2006/main" xmlns:w14="http://schemas.microsoft.com/office/word/2010/wordml" xmlns:w15="http://schemas.microsoft.com/office/word/2012/wordml" xmlns:wpg="http://schemas.microsoft.com/office/word/2010/wordprocessingGroup" xmlns:wpi="http://schemas.microsoft.com/office/word/2010/wordprocessingInk" xmlns:wne="http://schemas.microsoft.com/office/word/2006/wordml" xmlns:wps="http://schemas.microsoft.com/office/word/2010/wordprocessingShape" mc:Ignorable="w14 w15 wp14">
   <w:body>
     <w:p>
       <w:pPr>
@@ -31,6 +31,7 @@
           <w:sz w:val="56"/>
           <w:szCs w:val="56"/>
         </w:rPr>
+        <w:lastRenderedPageBreak/>
         <w:t>Message Logger</w:t>
       </w:r>
     </w:p>
@@ -3387,11 +3388,12 @@
       <w:r>
         <w:rPr>
           <w:noProof/>
+          <w:lang w:val="en-GB" w:eastAsia="en-GB"/>
         </w:rPr>
         <w:drawing>
           <wp:inline distT="0" distB="0" distL="0" distR="0" wp14:anchorId="68811663" wp14:editId="21BB911F">
             <wp:extent cx="5591175" cy="3279775"/>
-            <wp:effectExtent l="0" t="0" r="0" b="15875"/>
+            <wp:effectExtent l="0" t="0" r="0" b="22225"/>
             <wp:docPr id="2" name="Diagramm 1"/>
             <wp:cNvGraphicFramePr/>
             <a:graphic xmlns:a="http://schemas.openxmlformats.org/drawingml/2006/main">
@@ -4620,6 +4622,7 @@
       <w:r>
         <w:rPr>
           <w:noProof/>
+          <w:lang w:val="en-GB" w:eastAsia="en-GB"/>
         </w:rPr>
         <w:drawing>
           <wp:inline distT="0" distB="0" distL="0" distR="0" wp14:anchorId="36C8BE6A" wp14:editId="07043FF8">
@@ -4819,95 +4822,17 @@
             <w:r>
               <w:t xml:space="preserve">Entwicklung Sprint 1 abgeschlossen. Code wird in GitLab verwaltet und laufend integriert. </w:t>
             </w:r>
-            <w:proofErr w:type="spellStart"/>
             <w:r>
               <w:rPr>
                 <w:lang w:val="en-GB"/>
               </w:rPr>
-              <w:t>Erste</w:t>
-            </w:r>
-            <w:proofErr w:type="spellEnd"/>
+              <w:t>Erste (geforderte) Unit-Tests laufen erfolgreich. Sp</w:t>
+            </w:r>
             <w:r>
               <w:rPr>
                 <w:lang w:val="en-GB"/>
               </w:rPr>
-              <w:t xml:space="preserve"> (</w:t>
-            </w:r>
-            <w:proofErr w:type="spellStart"/>
-            <w:r>
-              <w:rPr>
-                <w:lang w:val="en-GB"/>
-              </w:rPr>
-              <w:t>geforderte</w:t>
-            </w:r>
-            <w:proofErr w:type="spellEnd"/>
-            <w:r>
-              <w:rPr>
-                <w:lang w:val="en-GB"/>
-              </w:rPr>
-              <w:t xml:space="preserve">) Unit-Tests </w:t>
-            </w:r>
-            <w:proofErr w:type="spellStart"/>
-            <w:r>
-              <w:rPr>
-                <w:lang w:val="en-GB"/>
-              </w:rPr>
-              <w:t>laufen</w:t>
-            </w:r>
-            <w:proofErr w:type="spellEnd"/>
-            <w:r>
-              <w:rPr>
-                <w:lang w:val="en-GB"/>
-              </w:rPr>
-              <w:t xml:space="preserve"> </w:t>
-            </w:r>
-            <w:proofErr w:type="spellStart"/>
-            <w:r>
-              <w:rPr>
-                <w:lang w:val="en-GB"/>
-              </w:rPr>
-              <w:t>erfolgreich</w:t>
-            </w:r>
-            <w:proofErr w:type="spellEnd"/>
-            <w:r>
-              <w:rPr>
-                <w:lang w:val="en-GB"/>
-              </w:rPr>
-              <w:t>. Sp</w:t>
-            </w:r>
-            <w:r>
-              <w:rPr>
-                <w:lang w:val="en-GB"/>
-              </w:rPr>
-              <w:t xml:space="preserve">rint 2 </w:t>
-            </w:r>
-            <w:proofErr w:type="spellStart"/>
-            <w:r>
-              <w:rPr>
-                <w:lang w:val="en-GB"/>
-              </w:rPr>
-              <w:t>geplant</w:t>
-            </w:r>
-            <w:proofErr w:type="spellEnd"/>
-            <w:r>
-              <w:rPr>
-                <w:lang w:val="en-GB"/>
-              </w:rPr>
-              <w:t xml:space="preserve"> (</w:t>
-            </w:r>
-            <w:proofErr w:type="spellStart"/>
-            <w:r>
-              <w:rPr>
-                <w:lang w:val="en-GB"/>
-              </w:rPr>
-              <w:t>SprintBacklog</w:t>
-            </w:r>
-            <w:proofErr w:type="spellEnd"/>
-            <w:r>
-              <w:rPr>
-                <w:lang w:val="en-GB"/>
-              </w:rPr>
-              <w:t>).</w:t>
+              <w:t>rint 2 geplant (SprintBacklog).</w:t>
             </w:r>
           </w:p>
         </w:tc>
@@ -5038,41 +4963,13 @@
               <w:rPr>
                 <w:lang w:val="en-GB"/>
               </w:rPr>
-              <w:t xml:space="preserve">=&gt; Mo. 11. </w:t>
-            </w:r>
-            <w:proofErr w:type="spellStart"/>
+              <w:t>=&gt; Mo. 11. Dez.</w:t>
+            </w:r>
             <w:r>
               <w:rPr>
                 <w:lang w:val="en-GB"/>
               </w:rPr>
-              <w:t>Dez</w:t>
-            </w:r>
-            <w:proofErr w:type="spellEnd"/>
-            <w:r>
-              <w:rPr>
-                <w:lang w:val="en-GB"/>
-              </w:rPr>
-              <w:t>.</w:t>
-            </w:r>
-            <w:r>
-              <w:rPr>
-                <w:lang w:val="en-GB"/>
-              </w:rPr>
-              <w:t xml:space="preserve"> 2017, 18:00 ILIAS </w:t>
-            </w:r>
-            <w:proofErr w:type="spellStart"/>
-            <w:r>
-              <w:rPr>
-                <w:lang w:val="en-GB"/>
-              </w:rPr>
-              <w:t>Briefkasten</w:t>
-            </w:r>
-            <w:proofErr w:type="spellEnd"/>
-            <w:r>
-              <w:rPr>
-                <w:lang w:val="en-GB"/>
-              </w:rPr>
-              <w:t>.</w:t>
+              <w:t xml:space="preserve"> 2017, 18:00 ILIAS Briefkasten.</w:t>
             </w:r>
           </w:p>
         </w:tc>
@@ -7076,8 +6973,10 @@
               </w:rPr>
             </w:pPr>
             <w:r>
-              <w:t>4.1</w:t>
-            </w:r>
+              <w:t>5.0</w:t>
+            </w:r>
+            <w:bookmarkStart w:id="12" w:name="_GoBack"/>
+            <w:bookmarkEnd w:id="12"/>
           </w:p>
         </w:tc>
       </w:tr>
@@ -7444,14 +7343,14 @@
           <w:szCs w:val="22"/>
         </w:rPr>
       </w:pPr>
-      <w:bookmarkStart w:id="12" w:name="_Toc500635792"/>
+      <w:bookmarkStart w:id="13" w:name="_Toc500635792"/>
       <w:r>
         <w:rPr>
           <w:szCs w:val="22"/>
         </w:rPr>
         <w:t>Entwicklungsumgebung</w:t>
       </w:r>
-      <w:bookmarkEnd w:id="12"/>
+      <w:bookmarkEnd w:id="13"/>
     </w:p>
     <w:p>
       <w:r>
@@ -7508,30 +7407,8 @@
         <w:rPr>
           <w:lang w:val="en-US"/>
         </w:rPr>
-        <w:t xml:space="preserve">JVM: OpenJDK 64-Bit Server VM by </w:t>
+        <w:t>JVM: OpenJDK 64-Bit Server VM by JetBrains s.r.o</w:t>
       </w:r>
-      <w:proofErr w:type="spellStart"/>
-      <w:r>
-        <w:rPr>
-          <w:lang w:val="en-US"/>
-        </w:rPr>
-        <w:t>JetBrains</w:t>
-      </w:r>
-      <w:proofErr w:type="spellEnd"/>
-      <w:r>
-        <w:rPr>
-          <w:lang w:val="en-US"/>
-        </w:rPr>
-        <w:t xml:space="preserve"> </w:t>
-      </w:r>
-      <w:proofErr w:type="spellStart"/>
-      <w:r>
-        <w:rPr>
-          <w:lang w:val="en-US"/>
-        </w:rPr>
-        <w:t>s.r.o</w:t>
-      </w:r>
-      <w:proofErr w:type="spellEnd"/>
     </w:p>
     <w:p>
       <w:pPr>
@@ -7566,7 +7443,7 @@
           <w:szCs w:val="22"/>
         </w:rPr>
       </w:pPr>
-      <w:bookmarkStart w:id="13" w:name="_Toc500635793"/>
+      <w:bookmarkStart w:id="14" w:name="_Toc500635793"/>
       <w:r>
         <w:rPr>
           <w:szCs w:val="22"/>
@@ -7574,7 +7451,7 @@
         <w:lastRenderedPageBreak/>
         <w:t>Versionskontrolle</w:t>
       </w:r>
-      <w:bookmarkEnd w:id="13"/>
+      <w:bookmarkEnd w:id="14"/>
     </w:p>
     <w:p>
       <w:r>
@@ -7723,95 +7600,23 @@
                 <w:lang w:val="fr-CH"/>
               </w:rPr>
             </w:pPr>
-            <w:proofErr w:type="spellStart"/>
             <w:r>
               <w:rPr>
                 <w:lang w:val="fr-CH"/>
               </w:rPr>
-              <w:t>Implementation</w:t>
-            </w:r>
-            <w:proofErr w:type="spellEnd"/>
+              <w:t>Implementation des Loggers</w:t>
+            </w:r>
             <w:r>
               <w:rPr>
                 <w:lang w:val="fr-CH"/>
               </w:rPr>
-              <w:t xml:space="preserve"> des </w:t>
-            </w:r>
-            <w:proofErr w:type="spellStart"/>
+              <w:t xml:space="preserve"> (LoggerComponent, L</w:t>
+            </w:r>
             <w:r>
               <w:rPr>
                 <w:lang w:val="fr-CH"/>
               </w:rPr>
-              <w:t>Loggers</w:t>
-            </w:r>
-            <w:proofErr w:type="spellEnd"/>
-            <w:r>
-              <w:rPr>
-                <w:lang w:val="fr-CH"/>
-              </w:rPr>
-              <w:t xml:space="preserve"> (</w:t>
-            </w:r>
-            <w:proofErr w:type="spellStart"/>
-            <w:r>
-              <w:rPr>
-                <w:lang w:val="fr-CH"/>
-              </w:rPr>
-              <w:t>LoggerComponent</w:t>
-            </w:r>
-            <w:proofErr w:type="spellEnd"/>
-            <w:r>
-              <w:rPr>
-                <w:lang w:val="fr-CH"/>
-              </w:rPr>
-              <w:t xml:space="preserve">, </w:t>
-            </w:r>
-            <w:proofErr w:type="spellStart"/>
-            <w:r>
-              <w:rPr>
-                <w:lang w:val="fr-CH"/>
-              </w:rPr>
-              <w:t>L</w:t>
-            </w:r>
-            <w:r>
-              <w:rPr>
-                <w:lang w:val="fr-CH"/>
-              </w:rPr>
-              <w:t>oggerServer</w:t>
-            </w:r>
-            <w:proofErr w:type="spellEnd"/>
-            <w:r>
-              <w:rPr>
-                <w:lang w:val="fr-CH"/>
-              </w:rPr>
-              <w:t xml:space="preserve"> </w:t>
-            </w:r>
-            <w:proofErr w:type="spellStart"/>
-            <w:r>
-              <w:rPr>
-                <w:lang w:val="fr-CH"/>
-              </w:rPr>
-              <w:t>und</w:t>
-            </w:r>
-            <w:proofErr w:type="spellEnd"/>
-            <w:r>
-              <w:rPr>
-                <w:lang w:val="fr-CH"/>
-              </w:rPr>
-              <w:t xml:space="preserve"> </w:t>
-            </w:r>
-            <w:proofErr w:type="spellStart"/>
-            <w:r>
-              <w:rPr>
-                <w:lang w:val="fr-CH"/>
-              </w:rPr>
-              <w:t>LoggerViewer</w:t>
-            </w:r>
-            <w:proofErr w:type="spellEnd"/>
-            <w:r>
-              <w:rPr>
-                <w:lang w:val="fr-CH"/>
-              </w:rPr>
-              <w:t>)</w:t>
+              <w:t>oggerServer und LoggerViewer)</w:t>
             </w:r>
           </w:p>
         </w:tc>
@@ -7964,22 +7769,22 @@
           <w:numId w:val="11"/>
         </w:numPr>
       </w:pPr>
-      <w:bookmarkStart w:id="14" w:name="_Toc500635794"/>
+      <w:bookmarkStart w:id="15" w:name="_Toc500635794"/>
       <w:r>
         <w:lastRenderedPageBreak/>
         <w:t>Testing</w:t>
       </w:r>
-      <w:bookmarkEnd w:id="14"/>
+      <w:bookmarkEnd w:id="15"/>
     </w:p>
     <w:p>
       <w:pPr>
         <w:pStyle w:val="Heading2"/>
       </w:pPr>
-      <w:bookmarkStart w:id="15" w:name="_Toc500635795"/>
+      <w:bookmarkStart w:id="16" w:name="_Toc500635795"/>
       <w:r>
         <w:t>Testplan</w:t>
       </w:r>
-      <w:bookmarkEnd w:id="15"/>
+      <w:bookmarkEnd w:id="16"/>
     </w:p>
     <w:p>
       <w:r>
@@ -8104,14 +7909,14 @@
           <w:szCs w:val="22"/>
         </w:rPr>
       </w:pPr>
-      <w:bookmarkStart w:id="16" w:name="_Toc500635796"/>
+      <w:bookmarkStart w:id="17" w:name="_Toc500635796"/>
       <w:r>
         <w:rPr>
           <w:szCs w:val="22"/>
         </w:rPr>
         <w:t>Testdesign</w:t>
       </w:r>
-      <w:bookmarkEnd w:id="16"/>
+      <w:bookmarkEnd w:id="17"/>
     </w:p>
     <w:p>
       <w:r>
@@ -8147,6 +7952,7 @@
       <w:r>
         <w:rPr>
           <w:noProof/>
+          <w:lang w:val="en-GB" w:eastAsia="en-GB"/>
         </w:rPr>
         <w:drawing>
           <wp:inline distT="0" distB="0" distL="0" distR="0" wp14:anchorId="74413C67" wp14:editId="05B7370E">
@@ -8230,7 +8036,7 @@
           <w:szCs w:val="22"/>
         </w:rPr>
       </w:pPr>
-      <w:bookmarkStart w:id="17" w:name="_Toc500635797"/>
+      <w:bookmarkStart w:id="18" w:name="_Toc500635797"/>
       <w:r>
         <w:rPr>
           <w:szCs w:val="22"/>
@@ -8238,7 +8044,7 @@
         <w:lastRenderedPageBreak/>
         <w:t>Testfälle</w:t>
       </w:r>
-      <w:bookmarkEnd w:id="17"/>
+      <w:bookmarkEnd w:id="18"/>
     </w:p>
     <w:p>
       <w:r>
@@ -8527,21 +8333,7 @@
               <w:rPr>
                 <w:lang w:val="en-US"/>
               </w:rPr>
-              <w:t xml:space="preserve">Logger </w:t>
-            </w:r>
-            <w:proofErr w:type="spellStart"/>
-            <w:r>
-              <w:rPr>
-                <w:lang w:val="en-US"/>
-              </w:rPr>
-              <w:t>loggt</w:t>
-            </w:r>
-            <w:proofErr w:type="spellEnd"/>
-            <w:r>
-              <w:rPr>
-                <w:lang w:val="en-US"/>
-              </w:rPr>
-              <w:t xml:space="preserve"> remote</w:t>
+              <w:t>Logger loggt remote</w:t>
             </w:r>
             <w:r>
               <w:rPr>
@@ -9867,7 +9659,7 @@
           <w:szCs w:val="22"/>
         </w:rPr>
       </w:pPr>
-      <w:bookmarkStart w:id="18" w:name="_Toc500635798"/>
+      <w:bookmarkStart w:id="19" w:name="_Toc500635798"/>
       <w:r>
         <w:rPr>
           <w:szCs w:val="22"/>
@@ -9880,7 +9672,7 @@
         </w:rPr>
         <w:t>Zwischenabgabe</w:t>
       </w:r>
-      <w:bookmarkEnd w:id="18"/>
+      <w:bookmarkEnd w:id="19"/>
     </w:p>
     <w:p>
       <w:r>
@@ -9940,14 +9732,14 @@
           <w:szCs w:val="22"/>
         </w:rPr>
       </w:pPr>
-      <w:bookmarkStart w:id="19" w:name="_Toc500635799"/>
+      <w:bookmarkStart w:id="20" w:name="_Toc500635799"/>
       <w:r>
         <w:rPr>
           <w:szCs w:val="22"/>
         </w:rPr>
         <w:t>Peer Review</w:t>
       </w:r>
-      <w:bookmarkEnd w:id="19"/>
+      <w:bookmarkEnd w:id="20"/>
     </w:p>
     <w:p>
       <w:r>
@@ -10057,12 +9849,12 @@
           <w:numId w:val="11"/>
         </w:numPr>
       </w:pPr>
-      <w:bookmarkStart w:id="20" w:name="_Toc500635800"/>
+      <w:bookmarkStart w:id="21" w:name="_Toc500635800"/>
       <w:r>
         <w:lastRenderedPageBreak/>
         <w:t>Anhänge</w:t>
       </w:r>
-      <w:bookmarkEnd w:id="20"/>
+      <w:bookmarkEnd w:id="21"/>
     </w:p>
     <w:p>
       <w:pPr>
@@ -10100,7 +9892,10 @@
         </w:numPr>
       </w:pPr>
       <w:r>
-        <w:t>Review-Protokoll aus dem Peer Review</w:t>
+        <w:t>Protokoll-Review</w:t>
+      </w:r>
+      <w:r>
+        <w:t xml:space="preserve"> aus dem Peer Review</w:t>
       </w:r>
     </w:p>
     <w:p>
@@ -10112,12 +9907,10 @@
         </w:numPr>
       </w:pPr>
       <w:r>
-        <w:t>Sprint Retrospe</w:t>
+        <w:t>Retrospektive</w:t>
       </w:r>
-      <w:bookmarkStart w:id="21" w:name="_GoBack"/>
-      <w:bookmarkEnd w:id="21"/>
       <w:r>
-        <w:t>ktive</w:t>
+        <w:t>-Sprint</w:t>
       </w:r>
     </w:p>
     <w:sectPr>
@@ -10134,7 +9927,7 @@
 </file>
 
 <file path=word/endnotes.xml><?xml version="1.0" encoding="utf-8"?>
-<w:endnotes xmlns:wpc="http://schemas.microsoft.com/office/word/2010/wordprocessingCanvas" xmlns:mc="http://schemas.openxmlformats.org/markup-compatibility/2006" xmlns:o="urn:schemas-microsoft-com:office:office" xmlns:r="http://schemas.openxmlformats.org/officeDocument/2006/relationships" xmlns:m="http://schemas.openxmlformats.org/officeDocument/2006/math" xmlns:v="urn:schemas-microsoft-com:vml" xmlns:wp14="http://schemas.microsoft.com/office/word/2010/wordprocessingDrawing" xmlns:wp="http://schemas.openxmlformats.org/drawingml/2006/wordprocessingDrawing" xmlns:w10="urn:schemas-microsoft-com:office:word" xmlns:w="http://schemas.openxmlformats.org/wordprocessingml/2006/main" xmlns:w14="http://schemas.microsoft.com/office/word/2010/wordml" xmlns:w15="http://schemas.microsoft.com/office/word/2012/wordml" xmlns:wpg="http://schemas.microsoft.com/office/word/2010/wordprocessingGroup" xmlns:wpi="http://schemas.microsoft.com/office/word/2010/wordprocessingInk" xmlns:wne="http://schemas.microsoft.com/office/word/2006/wordml" xmlns:wps="http://schemas.microsoft.com/office/word/2010/wordprocessingShape" mc:Ignorable="w14 w15 wp14">
+<w:endnotes xmlns:wpc="http://schemas.microsoft.com/office/word/2010/wordprocessingCanvas" xmlns:mo="http://schemas.microsoft.com/office/mac/office/2008/main" xmlns:mc="http://schemas.openxmlformats.org/markup-compatibility/2006" xmlns:mv="urn:schemas-microsoft-com:mac:vml" xmlns:o="urn:schemas-microsoft-com:office:office" xmlns:r="http://schemas.openxmlformats.org/officeDocument/2006/relationships" xmlns:m="http://schemas.openxmlformats.org/officeDocument/2006/math" xmlns:v="urn:schemas-microsoft-com:vml" xmlns:wp14="http://schemas.microsoft.com/office/word/2010/wordprocessingDrawing" xmlns:wp="http://schemas.openxmlformats.org/drawingml/2006/wordprocessingDrawing" xmlns:w10="urn:schemas-microsoft-com:office:word" xmlns:w="http://schemas.openxmlformats.org/wordprocessingml/2006/main" xmlns:w14="http://schemas.microsoft.com/office/word/2010/wordml" xmlns:w15="http://schemas.microsoft.com/office/word/2012/wordml" xmlns:wpg="http://schemas.microsoft.com/office/word/2010/wordprocessingGroup" xmlns:wpi="http://schemas.microsoft.com/office/word/2010/wordprocessingInk" xmlns:wne="http://schemas.microsoft.com/office/word/2006/wordml" xmlns:wps="http://schemas.microsoft.com/office/word/2010/wordprocessingShape" mc:Ignorable="w14 w15 wp14">
   <w:endnote w:type="separator" w:id="-1">
     <w:p>
       <w:r>
@@ -10153,7 +9946,7 @@
 </file>
 
 <file path=word/footer1.xml><?xml version="1.0" encoding="utf-8"?>
-<w:ftr xmlns:wpc="http://schemas.microsoft.com/office/word/2010/wordprocessingCanvas" xmlns:mc="http://schemas.openxmlformats.org/markup-compatibility/2006" xmlns:o="urn:schemas-microsoft-com:office:office" xmlns:r="http://schemas.openxmlformats.org/officeDocument/2006/relationships" xmlns:m="http://schemas.openxmlformats.org/officeDocument/2006/math" xmlns:v="urn:schemas-microsoft-com:vml" xmlns:wp14="http://schemas.microsoft.com/office/word/2010/wordprocessingDrawing" xmlns:wp="http://schemas.openxmlformats.org/drawingml/2006/wordprocessingDrawing" xmlns:w10="urn:schemas-microsoft-com:office:word" xmlns:w="http://schemas.openxmlformats.org/wordprocessingml/2006/main" xmlns:w14="http://schemas.microsoft.com/office/word/2010/wordml" xmlns:w15="http://schemas.microsoft.com/office/word/2012/wordml" xmlns:wpg="http://schemas.microsoft.com/office/word/2010/wordprocessingGroup" xmlns:wpi="http://schemas.microsoft.com/office/word/2010/wordprocessingInk" xmlns:wne="http://schemas.microsoft.com/office/word/2006/wordml" xmlns:wps="http://schemas.microsoft.com/office/word/2010/wordprocessingShape" mc:Ignorable="w14 w15 wp14">
+<w:ftr xmlns:wpc="http://schemas.microsoft.com/office/word/2010/wordprocessingCanvas" xmlns:mo="http://schemas.microsoft.com/office/mac/office/2008/main" xmlns:mc="http://schemas.openxmlformats.org/markup-compatibility/2006" xmlns:mv="urn:schemas-microsoft-com:mac:vml" xmlns:o="urn:schemas-microsoft-com:office:office" xmlns:r="http://schemas.openxmlformats.org/officeDocument/2006/relationships" xmlns:m="http://schemas.openxmlformats.org/officeDocument/2006/math" xmlns:v="urn:schemas-microsoft-com:vml" xmlns:wp14="http://schemas.microsoft.com/office/word/2010/wordprocessingDrawing" xmlns:wp="http://schemas.openxmlformats.org/drawingml/2006/wordprocessingDrawing" xmlns:w10="urn:schemas-microsoft-com:office:word" xmlns:w="http://schemas.openxmlformats.org/wordprocessingml/2006/main" xmlns:w14="http://schemas.microsoft.com/office/word/2010/wordml" xmlns:w15="http://schemas.microsoft.com/office/word/2012/wordml" xmlns:wpg="http://schemas.microsoft.com/office/word/2010/wordprocessingGroup" xmlns:wpi="http://schemas.microsoft.com/office/word/2010/wordprocessingInk" xmlns:wne="http://schemas.microsoft.com/office/word/2006/wordml" xmlns:wps="http://schemas.microsoft.com/office/word/2010/wordprocessingShape" mc:Ignorable="w14 w15 wp14">
   <w:p>
     <w:pPr>
       <w:pStyle w:val="Footer"/>
@@ -10176,25 +9969,7 @@
         <w:szCs w:val="22"/>
         <w:lang w:val="en-US"/>
       </w:rPr>
-      <w:t xml:space="preserve">PMP – </w:t>
-    </w:r>
-    <w:proofErr w:type="spellStart"/>
-    <w:r>
-      <w:rPr>
-        <w:sz w:val="18"/>
-        <w:szCs w:val="22"/>
-        <w:lang w:val="en-US"/>
-      </w:rPr>
-      <w:t>Inspiriert</w:t>
-    </w:r>
-    <w:proofErr w:type="spellEnd"/>
-    <w:r>
-      <w:rPr>
-        <w:sz w:val="18"/>
-        <w:szCs w:val="22"/>
-        <w:lang w:val="en-US"/>
-      </w:rPr>
-      <w:t xml:space="preserve"> von Standards des Institute of Electrical and Electronics Engineers</w:t>
+      <w:t>PMP – Inspiriert von Standards des Institute of Electrical and Electronics Engineers</w:t>
     </w:r>
     <w:bookmarkEnd w:id="23"/>
     <w:r>
@@ -10204,24 +9979,7 @@
         <w:lang w:val="en-US"/>
       </w:rPr>
       <w:tab/>
-    </w:r>
-    <w:proofErr w:type="spellStart"/>
-    <w:r>
-      <w:rPr>
-        <w:sz w:val="22"/>
-        <w:szCs w:val="22"/>
-        <w:lang w:val="en-US"/>
-      </w:rPr>
-      <w:t>Seite</w:t>
-    </w:r>
-    <w:proofErr w:type="spellEnd"/>
-    <w:r>
-      <w:rPr>
-        <w:sz w:val="22"/>
-        <w:szCs w:val="22"/>
-        <w:lang w:val="en-US"/>
-      </w:rPr>
-      <w:t xml:space="preserve"> </w:t>
+      <w:t xml:space="preserve">Seite </w:t>
     </w:r>
     <w:r>
       <w:rPr>
@@ -10256,7 +10014,7 @@
         <w:szCs w:val="22"/>
         <w:lang w:val="en-US"/>
       </w:rPr>
-      <w:t>11</w:t>
+      <w:t>7</w:t>
     </w:r>
     <w:r>
       <w:rPr>
@@ -10921,7 +10679,7 @@
 </file>
 
 <file path=word/footnotes.xml><?xml version="1.0" encoding="utf-8"?>
-<w:footnotes xmlns:wpc="http://schemas.microsoft.com/office/word/2010/wordprocessingCanvas" xmlns:mc="http://schemas.openxmlformats.org/markup-compatibility/2006" xmlns:o="urn:schemas-microsoft-com:office:office" xmlns:r="http://schemas.openxmlformats.org/officeDocument/2006/relationships" xmlns:m="http://schemas.openxmlformats.org/officeDocument/2006/math" xmlns:v="urn:schemas-microsoft-com:vml" xmlns:wp14="http://schemas.microsoft.com/office/word/2010/wordprocessingDrawing" xmlns:wp="http://schemas.openxmlformats.org/drawingml/2006/wordprocessingDrawing" xmlns:w10="urn:schemas-microsoft-com:office:word" xmlns:w="http://schemas.openxmlformats.org/wordprocessingml/2006/main" xmlns:w14="http://schemas.microsoft.com/office/word/2010/wordml" xmlns:w15="http://schemas.microsoft.com/office/word/2012/wordml" xmlns:wpg="http://schemas.microsoft.com/office/word/2010/wordprocessingGroup" xmlns:wpi="http://schemas.microsoft.com/office/word/2010/wordprocessingInk" xmlns:wne="http://schemas.microsoft.com/office/word/2006/wordml" xmlns:wps="http://schemas.microsoft.com/office/word/2010/wordprocessingShape" mc:Ignorable="w14 w15 wp14">
+<w:footnotes xmlns:wpc="http://schemas.microsoft.com/office/word/2010/wordprocessingCanvas" xmlns:mo="http://schemas.microsoft.com/office/mac/office/2008/main" xmlns:mc="http://schemas.openxmlformats.org/markup-compatibility/2006" xmlns:mv="urn:schemas-microsoft-com:mac:vml" xmlns:o="urn:schemas-microsoft-com:office:office" xmlns:r="http://schemas.openxmlformats.org/officeDocument/2006/relationships" xmlns:m="http://schemas.openxmlformats.org/officeDocument/2006/math" xmlns:v="urn:schemas-microsoft-com:vml" xmlns:wp14="http://schemas.microsoft.com/office/word/2010/wordprocessingDrawing" xmlns:wp="http://schemas.openxmlformats.org/drawingml/2006/wordprocessingDrawing" xmlns:w10="urn:schemas-microsoft-com:office:word" xmlns:w="http://schemas.openxmlformats.org/wordprocessingml/2006/main" xmlns:w14="http://schemas.microsoft.com/office/word/2010/wordml" xmlns:w15="http://schemas.microsoft.com/office/word/2012/wordml" xmlns:wpg="http://schemas.microsoft.com/office/word/2010/wordprocessingGroup" xmlns:wpi="http://schemas.microsoft.com/office/word/2010/wordprocessingInk" xmlns:wne="http://schemas.microsoft.com/office/word/2006/wordml" xmlns:wps="http://schemas.microsoft.com/office/word/2010/wordprocessingShape" mc:Ignorable="w14 w15 wp14">
   <w:footnote w:type="separator" w:id="-1">
     <w:p>
       <w:r>
@@ -11044,7 +10802,7 @@
 </file>
 
 <file path=word/header1.xml><?xml version="1.0" encoding="utf-8"?>
-<w:hdr xmlns:wpc="http://schemas.microsoft.com/office/word/2010/wordprocessingCanvas" xmlns:mc="http://schemas.openxmlformats.org/markup-compatibility/2006" xmlns:o="urn:schemas-microsoft-com:office:office" xmlns:r="http://schemas.openxmlformats.org/officeDocument/2006/relationships" xmlns:m="http://schemas.openxmlformats.org/officeDocument/2006/math" xmlns:v="urn:schemas-microsoft-com:vml" xmlns:wp14="http://schemas.microsoft.com/office/word/2010/wordprocessingDrawing" xmlns:wp="http://schemas.openxmlformats.org/drawingml/2006/wordprocessingDrawing" xmlns:w10="urn:schemas-microsoft-com:office:word" xmlns:w="http://schemas.openxmlformats.org/wordprocessingml/2006/main" xmlns:w14="http://schemas.microsoft.com/office/word/2010/wordml" xmlns:w15="http://schemas.microsoft.com/office/word/2012/wordml" xmlns:wpg="http://schemas.microsoft.com/office/word/2010/wordprocessingGroup" xmlns:wpi="http://schemas.microsoft.com/office/word/2010/wordprocessingInk" xmlns:wne="http://schemas.microsoft.com/office/word/2006/wordml" xmlns:wps="http://schemas.microsoft.com/office/word/2010/wordprocessingShape" mc:Ignorable="w14 w15 wp14">
+<w:hdr xmlns:wpc="http://schemas.microsoft.com/office/word/2010/wordprocessingCanvas" xmlns:mo="http://schemas.microsoft.com/office/mac/office/2008/main" xmlns:mc="http://schemas.openxmlformats.org/markup-compatibility/2006" xmlns:mv="urn:schemas-microsoft-com:mac:vml" xmlns:o="urn:schemas-microsoft-com:office:office" xmlns:r="http://schemas.openxmlformats.org/officeDocument/2006/relationships" xmlns:m="http://schemas.openxmlformats.org/officeDocument/2006/math" xmlns:v="urn:schemas-microsoft-com:vml" xmlns:wp14="http://schemas.microsoft.com/office/word/2010/wordprocessingDrawing" xmlns:wp="http://schemas.openxmlformats.org/drawingml/2006/wordprocessingDrawing" xmlns:w10="urn:schemas-microsoft-com:office:word" xmlns:w="http://schemas.openxmlformats.org/wordprocessingml/2006/main" xmlns:w14="http://schemas.microsoft.com/office/word/2010/wordml" xmlns:w15="http://schemas.microsoft.com/office/word/2012/wordml" xmlns:wpg="http://schemas.microsoft.com/office/word/2010/wordprocessingGroup" xmlns:wpi="http://schemas.microsoft.com/office/word/2010/wordprocessingInk" xmlns:wne="http://schemas.microsoft.com/office/word/2006/wordml" xmlns:wps="http://schemas.microsoft.com/office/word/2010/wordprocessingShape" mc:Ignorable="w14 w15 wp14">
   <w:p>
     <w:pPr>
       <w:pStyle w:val="Header"/>
@@ -11227,6 +10985,7 @@
     <w:r>
       <w:rPr>
         <w:noProof/>
+        <w:lang w:val="en-GB" w:eastAsia="en-GB"/>
       </w:rPr>
       <w:drawing>
         <wp:anchor distT="0" distB="0" distL="114300" distR="114300" simplePos="0" relativeHeight="251660288" behindDoc="1" locked="1" layoutInCell="1" allowOverlap="1" wp14:anchorId="0ABE1288" wp14:editId="38D99238">
@@ -11287,6 +11046,7 @@
     <w:r>
       <w:rPr>
         <w:noProof/>
+        <w:lang w:val="en-GB" w:eastAsia="en-GB"/>
       </w:rPr>
       <w:drawing>
         <wp:anchor distT="0" distB="0" distL="114300" distR="114300" simplePos="0" relativeHeight="251658240" behindDoc="1" locked="1" layoutInCell="1" allowOverlap="1" wp14:anchorId="0DCB4BA2" wp14:editId="4B213ECC">
@@ -11353,7 +11113,7 @@
 </file>
 
 <file path=word/header2.xml><?xml version="1.0" encoding="utf-8"?>
-<w:hdr xmlns:wpc="http://schemas.microsoft.com/office/word/2010/wordprocessingCanvas" xmlns:mc="http://schemas.openxmlformats.org/markup-compatibility/2006" xmlns:o="urn:schemas-microsoft-com:office:office" xmlns:r="http://schemas.openxmlformats.org/officeDocument/2006/relationships" xmlns:m="http://schemas.openxmlformats.org/officeDocument/2006/math" xmlns:v="urn:schemas-microsoft-com:vml" xmlns:wp14="http://schemas.microsoft.com/office/word/2010/wordprocessingDrawing" xmlns:wp="http://schemas.openxmlformats.org/drawingml/2006/wordprocessingDrawing" xmlns:w10="urn:schemas-microsoft-com:office:word" xmlns:w="http://schemas.openxmlformats.org/wordprocessingml/2006/main" xmlns:w14="http://schemas.microsoft.com/office/word/2010/wordml" xmlns:w15="http://schemas.microsoft.com/office/word/2012/wordml" xmlns:wpg="http://schemas.microsoft.com/office/word/2010/wordprocessingGroup" xmlns:wpi="http://schemas.microsoft.com/office/word/2010/wordprocessingInk" xmlns:wne="http://schemas.microsoft.com/office/word/2006/wordml" xmlns:wps="http://schemas.microsoft.com/office/word/2010/wordprocessingShape" mc:Ignorable="w14 w15 wp14">
+<w:hdr xmlns:wpc="http://schemas.microsoft.com/office/word/2010/wordprocessingCanvas" xmlns:mo="http://schemas.microsoft.com/office/mac/office/2008/main" xmlns:mc="http://schemas.openxmlformats.org/markup-compatibility/2006" xmlns:mv="urn:schemas-microsoft-com:mac:vml" xmlns:o="urn:schemas-microsoft-com:office:office" xmlns:r="http://schemas.openxmlformats.org/officeDocument/2006/relationships" xmlns:m="http://schemas.openxmlformats.org/officeDocument/2006/math" xmlns:v="urn:schemas-microsoft-com:vml" xmlns:wp14="http://schemas.microsoft.com/office/word/2010/wordprocessingDrawing" xmlns:wp="http://schemas.openxmlformats.org/drawingml/2006/wordprocessingDrawing" xmlns:w10="urn:schemas-microsoft-com:office:word" xmlns:w="http://schemas.openxmlformats.org/wordprocessingml/2006/main" xmlns:w14="http://schemas.microsoft.com/office/word/2010/wordml" xmlns:w15="http://schemas.microsoft.com/office/word/2012/wordml" xmlns:wpg="http://schemas.microsoft.com/office/word/2010/wordprocessingGroup" xmlns:wpi="http://schemas.microsoft.com/office/word/2010/wordprocessingInk" xmlns:wne="http://schemas.microsoft.com/office/word/2006/wordml" xmlns:wps="http://schemas.microsoft.com/office/word/2010/wordprocessingShape" mc:Ignorable="w14 w15 wp14">
   <w:p>
     <w:pPr>
       <w:pStyle w:val="Header"/>
@@ -11489,6 +11249,7 @@
     <w:r>
       <w:rPr>
         <w:noProof/>
+        <w:lang w:val="en-GB" w:eastAsia="en-GB"/>
       </w:rPr>
       <w:drawing>
         <wp:anchor distT="0" distB="0" distL="114300" distR="114300" simplePos="0" relativeHeight="251658752" behindDoc="1" locked="1" layoutInCell="1" allowOverlap="1" wp14:anchorId="5572F3BF" wp14:editId="35FDC5D9">
@@ -11552,8 +11313,8 @@
 </file>
 
 <file path=word/numbering.xml><?xml version="1.0" encoding="utf-8"?>
-<w:numbering xmlns:wpc="http://schemas.microsoft.com/office/word/2010/wordprocessingCanvas" xmlns:mc="http://schemas.openxmlformats.org/markup-compatibility/2006" xmlns:o="urn:schemas-microsoft-com:office:office" xmlns:r="http://schemas.openxmlformats.org/officeDocument/2006/relationships" xmlns:m="http://schemas.openxmlformats.org/officeDocument/2006/math" xmlns:v="urn:schemas-microsoft-com:vml" xmlns:wp14="http://schemas.microsoft.com/office/word/2010/wordprocessingDrawing" xmlns:wp="http://schemas.openxmlformats.org/drawingml/2006/wordprocessingDrawing" xmlns:w10="urn:schemas-microsoft-com:office:word" xmlns:w="http://schemas.openxmlformats.org/wordprocessingml/2006/main" xmlns:w14="http://schemas.microsoft.com/office/word/2010/wordml" xmlns:w15="http://schemas.microsoft.com/office/word/2012/wordml" xmlns:wpg="http://schemas.microsoft.com/office/word/2010/wordprocessingGroup" xmlns:wpi="http://schemas.microsoft.com/office/word/2010/wordprocessingInk" xmlns:wne="http://schemas.microsoft.com/office/word/2006/wordml" xmlns:wps="http://schemas.microsoft.com/office/word/2010/wordprocessingShape" mc:Ignorable="w14 w15 wp14">
-  <w:abstractNum w:abstractNumId="0" w15:restartNumberingAfterBreak="0">
+<w:numbering xmlns:wpc="http://schemas.microsoft.com/office/word/2010/wordprocessingCanvas" xmlns:mo="http://schemas.microsoft.com/office/mac/office/2008/main" xmlns:mc="http://schemas.openxmlformats.org/markup-compatibility/2006" xmlns:mv="urn:schemas-microsoft-com:mac:vml" xmlns:o="urn:schemas-microsoft-com:office:office" xmlns:r="http://schemas.openxmlformats.org/officeDocument/2006/relationships" xmlns:m="http://schemas.openxmlformats.org/officeDocument/2006/math" xmlns:v="urn:schemas-microsoft-com:vml" xmlns:wp14="http://schemas.microsoft.com/office/word/2010/wordprocessingDrawing" xmlns:wp="http://schemas.openxmlformats.org/drawingml/2006/wordprocessingDrawing" xmlns:w10="urn:schemas-microsoft-com:office:word" xmlns:w="http://schemas.openxmlformats.org/wordprocessingml/2006/main" xmlns:w14="http://schemas.microsoft.com/office/word/2010/wordml" xmlns:w15="http://schemas.microsoft.com/office/word/2012/wordml" xmlns:wpg="http://schemas.microsoft.com/office/word/2010/wordprocessingGroup" xmlns:wpi="http://schemas.microsoft.com/office/word/2010/wordprocessingInk" xmlns:wne="http://schemas.microsoft.com/office/word/2006/wordml" xmlns:wps="http://schemas.microsoft.com/office/word/2010/wordprocessingShape" mc:Ignorable="w14 w15 wp14">
+  <w:abstractNum w:abstractNumId="0">
     <w:nsid w:val="FFFFFF7C"/>
     <w:multiLevelType w:val="singleLevel"/>
     <w:tmpl w:val="7E3E9876"/>
@@ -11571,7 +11332,7 @@
       </w:pPr>
     </w:lvl>
   </w:abstractNum>
-  <w:abstractNum w:abstractNumId="1" w15:restartNumberingAfterBreak="0">
+  <w:abstractNum w:abstractNumId="1">
     <w:nsid w:val="FFFFFF7D"/>
     <w:multiLevelType w:val="singleLevel"/>
     <w:tmpl w:val="425C2106"/>
@@ -11589,7 +11350,7 @@
       </w:pPr>
     </w:lvl>
   </w:abstractNum>
-  <w:abstractNum w:abstractNumId="2" w15:restartNumberingAfterBreak="0">
+  <w:abstractNum w:abstractNumId="2">
     <w:nsid w:val="FFFFFF7E"/>
     <w:multiLevelType w:val="singleLevel"/>
     <w:tmpl w:val="E8E08D5A"/>
@@ -11607,7 +11368,7 @@
       </w:pPr>
     </w:lvl>
   </w:abstractNum>
-  <w:abstractNum w:abstractNumId="3" w15:restartNumberingAfterBreak="0">
+  <w:abstractNum w:abstractNumId="3">
     <w:nsid w:val="FFFFFF7F"/>
     <w:multiLevelType w:val="singleLevel"/>
     <w:tmpl w:val="E3AA7C62"/>
@@ -11625,7 +11386,7 @@
       </w:pPr>
     </w:lvl>
   </w:abstractNum>
-  <w:abstractNum w:abstractNumId="4" w15:restartNumberingAfterBreak="0">
+  <w:abstractNum w:abstractNumId="4">
     <w:nsid w:val="FFFFFF80"/>
     <w:multiLevelType w:val="singleLevel"/>
     <w:tmpl w:val="51D26E26"/>
@@ -11646,7 +11407,7 @@
       </w:rPr>
     </w:lvl>
   </w:abstractNum>
-  <w:abstractNum w:abstractNumId="5" w15:restartNumberingAfterBreak="0">
+  <w:abstractNum w:abstractNumId="5">
     <w:nsid w:val="FFFFFF81"/>
     <w:multiLevelType w:val="singleLevel"/>
     <w:tmpl w:val="BA3E5E08"/>
@@ -11667,7 +11428,7 @@
       </w:rPr>
     </w:lvl>
   </w:abstractNum>
-  <w:abstractNum w:abstractNumId="6" w15:restartNumberingAfterBreak="0">
+  <w:abstractNum w:abstractNumId="6">
     <w:nsid w:val="FFFFFF82"/>
     <w:multiLevelType w:val="singleLevel"/>
     <w:tmpl w:val="2B8C01B6"/>
@@ -11688,7 +11449,7 @@
       </w:rPr>
     </w:lvl>
   </w:abstractNum>
-  <w:abstractNum w:abstractNumId="7" w15:restartNumberingAfterBreak="0">
+  <w:abstractNum w:abstractNumId="7">
     <w:nsid w:val="FFFFFF83"/>
     <w:multiLevelType w:val="singleLevel"/>
     <w:tmpl w:val="463CE1C8"/>
@@ -11709,7 +11470,7 @@
       </w:rPr>
     </w:lvl>
   </w:abstractNum>
-  <w:abstractNum w:abstractNumId="8" w15:restartNumberingAfterBreak="0">
+  <w:abstractNum w:abstractNumId="8">
     <w:nsid w:val="FFFFFF88"/>
     <w:multiLevelType w:val="singleLevel"/>
     <w:tmpl w:val="AB88EEA4"/>
@@ -11730,7 +11491,7 @@
       </w:rPr>
     </w:lvl>
   </w:abstractNum>
-  <w:abstractNum w:abstractNumId="9" w15:restartNumberingAfterBreak="0">
+  <w:abstractNum w:abstractNumId="9">
     <w:nsid w:val="FFFFFF89"/>
     <w:multiLevelType w:val="singleLevel"/>
     <w:tmpl w:val="AAEEEC6A"/>
@@ -11751,7 +11512,7 @@
       </w:rPr>
     </w:lvl>
   </w:abstractNum>
-  <w:abstractNum w:abstractNumId="10" w15:restartNumberingAfterBreak="0">
+  <w:abstractNum w:abstractNumId="10">
     <w:nsid w:val="00A44778"/>
     <w:multiLevelType w:val="multilevel"/>
     <w:tmpl w:val="B4908DB2"/>
@@ -11985,7 +11746,7 @@
       </w:rPr>
     </w:lvl>
   </w:abstractNum>
-  <w:abstractNum w:abstractNumId="11" w15:restartNumberingAfterBreak="0">
+  <w:abstractNum w:abstractNumId="11">
     <w:nsid w:val="00C2370E"/>
     <w:multiLevelType w:val="hybridMultilevel"/>
     <w:tmpl w:val="51B4E778"/>
@@ -12071,7 +11832,7 @@
       </w:pPr>
     </w:lvl>
   </w:abstractNum>
-  <w:abstractNum w:abstractNumId="12" w15:restartNumberingAfterBreak="0">
+  <w:abstractNum w:abstractNumId="12">
     <w:nsid w:val="0CB656D8"/>
     <w:multiLevelType w:val="multilevel"/>
     <w:tmpl w:val="08070023"/>
@@ -12189,7 +11950,7 @@
       </w:pPr>
     </w:lvl>
   </w:abstractNum>
-  <w:abstractNum w:abstractNumId="13" w15:restartNumberingAfterBreak="0">
+  <w:abstractNum w:abstractNumId="13">
     <w:nsid w:val="0D8021F8"/>
     <w:multiLevelType w:val="hybridMultilevel"/>
     <w:tmpl w:val="2C02986A"/>
@@ -12275,7 +12036,7 @@
       </w:pPr>
     </w:lvl>
   </w:abstractNum>
-  <w:abstractNum w:abstractNumId="14" w15:restartNumberingAfterBreak="0">
+  <w:abstractNum w:abstractNumId="14">
     <w:nsid w:val="1A706570"/>
     <w:multiLevelType w:val="multilevel"/>
     <w:tmpl w:val="0807001D"/>
@@ -12389,7 +12150,7 @@
       </w:pPr>
     </w:lvl>
   </w:abstractNum>
-  <w:abstractNum w:abstractNumId="15" w15:restartNumberingAfterBreak="0">
+  <w:abstractNum w:abstractNumId="15">
     <w:nsid w:val="216138A0"/>
     <w:multiLevelType w:val="multilevel"/>
     <w:tmpl w:val="0807001D"/>
@@ -12506,7 +12267,7 @@
       </w:pPr>
     </w:lvl>
   </w:abstractNum>
-  <w:abstractNum w:abstractNumId="16" w15:restartNumberingAfterBreak="0">
+  <w:abstractNum w:abstractNumId="16">
     <w:nsid w:val="25D7700A"/>
     <w:multiLevelType w:val="multilevel"/>
     <w:tmpl w:val="8FFE975E"/>
@@ -12647,7 +12408,7 @@
       </w:rPr>
     </w:lvl>
   </w:abstractNum>
-  <w:abstractNum w:abstractNumId="17" w15:restartNumberingAfterBreak="0">
+  <w:abstractNum w:abstractNumId="17">
     <w:nsid w:val="266E1221"/>
     <w:multiLevelType w:val="hybridMultilevel"/>
     <w:tmpl w:val="51B4E778"/>
@@ -12733,7 +12494,7 @@
       </w:pPr>
     </w:lvl>
   </w:abstractNum>
-  <w:abstractNum w:abstractNumId="18" w15:restartNumberingAfterBreak="0">
+  <w:abstractNum w:abstractNumId="18">
     <w:nsid w:val="2BFA45BC"/>
     <w:multiLevelType w:val="hybridMultilevel"/>
     <w:tmpl w:val="51B4E778"/>
@@ -12819,7 +12580,7 @@
       </w:pPr>
     </w:lvl>
   </w:abstractNum>
-  <w:abstractNum w:abstractNumId="19" w15:restartNumberingAfterBreak="0">
+  <w:abstractNum w:abstractNumId="19">
     <w:nsid w:val="2D3C244D"/>
     <w:multiLevelType w:val="hybridMultilevel"/>
     <w:tmpl w:val="2C02986A"/>
@@ -12905,7 +12666,7 @@
       </w:pPr>
     </w:lvl>
   </w:abstractNum>
-  <w:abstractNum w:abstractNumId="20" w15:restartNumberingAfterBreak="0">
+  <w:abstractNum w:abstractNumId="20">
     <w:nsid w:val="32AC2E7B"/>
     <w:multiLevelType w:val="hybridMultilevel"/>
     <w:tmpl w:val="51B4E778"/>
@@ -12991,7 +12752,7 @@
       </w:pPr>
     </w:lvl>
   </w:abstractNum>
-  <w:abstractNum w:abstractNumId="21" w15:restartNumberingAfterBreak="0">
+  <w:abstractNum w:abstractNumId="21">
     <w:nsid w:val="3CDB6CD0"/>
     <w:multiLevelType w:val="multilevel"/>
     <w:tmpl w:val="F334A92A"/>
@@ -13161,7 +12922,7 @@
       </w:rPr>
     </w:lvl>
   </w:abstractNum>
-  <w:abstractNum w:abstractNumId="22" w15:restartNumberingAfterBreak="0">
+  <w:abstractNum w:abstractNumId="22">
     <w:nsid w:val="4749718D"/>
     <w:multiLevelType w:val="hybridMultilevel"/>
     <w:tmpl w:val="0F3A75AC"/>
@@ -13274,7 +13035,7 @@
       </w:rPr>
     </w:lvl>
   </w:abstractNum>
-  <w:abstractNum w:abstractNumId="23" w15:restartNumberingAfterBreak="0">
+  <w:abstractNum w:abstractNumId="23">
     <w:nsid w:val="4CF06191"/>
     <w:multiLevelType w:val="hybridMultilevel"/>
     <w:tmpl w:val="909C502A"/>
@@ -13387,7 +13148,7 @@
       </w:rPr>
     </w:lvl>
   </w:abstractNum>
-  <w:abstractNum w:abstractNumId="24" w15:restartNumberingAfterBreak="0">
+  <w:abstractNum w:abstractNumId="24">
     <w:nsid w:val="4F441F84"/>
     <w:multiLevelType w:val="hybridMultilevel"/>
     <w:tmpl w:val="2C02986A"/>
@@ -13473,7 +13234,7 @@
       </w:pPr>
     </w:lvl>
   </w:abstractNum>
-  <w:abstractNum w:abstractNumId="25" w15:restartNumberingAfterBreak="0">
+  <w:abstractNum w:abstractNumId="25">
     <w:nsid w:val="4F81556B"/>
     <w:multiLevelType w:val="hybridMultilevel"/>
     <w:tmpl w:val="2C02986A"/>
@@ -13559,7 +13320,7 @@
       </w:pPr>
     </w:lvl>
   </w:abstractNum>
-  <w:abstractNum w:abstractNumId="26" w15:restartNumberingAfterBreak="0">
+  <w:abstractNum w:abstractNumId="26">
     <w:nsid w:val="5111316C"/>
     <w:multiLevelType w:val="multilevel"/>
     <w:tmpl w:val="0807001F"/>
@@ -13676,7 +13437,7 @@
       </w:pPr>
     </w:lvl>
   </w:abstractNum>
-  <w:abstractNum w:abstractNumId="27" w15:restartNumberingAfterBreak="0">
+  <w:abstractNum w:abstractNumId="27">
     <w:nsid w:val="552709BB"/>
     <w:multiLevelType w:val="hybridMultilevel"/>
     <w:tmpl w:val="2C02986A"/>
@@ -13762,7 +13523,7 @@
       </w:pPr>
     </w:lvl>
   </w:abstractNum>
-  <w:abstractNum w:abstractNumId="28" w15:restartNumberingAfterBreak="0">
+  <w:abstractNum w:abstractNumId="28">
     <w:nsid w:val="5A0116BE"/>
     <w:multiLevelType w:val="hybridMultilevel"/>
     <w:tmpl w:val="2C02986A"/>
@@ -13848,7 +13609,7 @@
       </w:pPr>
     </w:lvl>
   </w:abstractNum>
-  <w:abstractNum w:abstractNumId="29" w15:restartNumberingAfterBreak="0">
+  <w:abstractNum w:abstractNumId="29">
     <w:nsid w:val="612873CA"/>
     <w:multiLevelType w:val="hybridMultilevel"/>
     <w:tmpl w:val="51B4E778"/>
@@ -13934,7 +13695,7 @@
       </w:pPr>
     </w:lvl>
   </w:abstractNum>
-  <w:abstractNum w:abstractNumId="30" w15:restartNumberingAfterBreak="0">
+  <w:abstractNum w:abstractNumId="30">
     <w:nsid w:val="62EF4940"/>
     <w:multiLevelType w:val="hybridMultilevel"/>
     <w:tmpl w:val="2C02986A"/>
@@ -14020,7 +13781,7 @@
       </w:pPr>
     </w:lvl>
   </w:abstractNum>
-  <w:abstractNum w:abstractNumId="31" w15:restartNumberingAfterBreak="0">
+  <w:abstractNum w:abstractNumId="31">
     <w:nsid w:val="642949A9"/>
     <w:multiLevelType w:val="hybridMultilevel"/>
     <w:tmpl w:val="3670B2CA"/>
@@ -14106,7 +13867,7 @@
       </w:pPr>
     </w:lvl>
   </w:abstractNum>
-  <w:abstractNum w:abstractNumId="32" w15:restartNumberingAfterBreak="0">
+  <w:abstractNum w:abstractNumId="32">
     <w:nsid w:val="65147AF5"/>
     <w:multiLevelType w:val="hybridMultilevel"/>
     <w:tmpl w:val="51B4E778"/>
@@ -14192,7 +13953,7 @@
       </w:pPr>
     </w:lvl>
   </w:abstractNum>
-  <w:abstractNum w:abstractNumId="33" w15:restartNumberingAfterBreak="0">
+  <w:abstractNum w:abstractNumId="33">
     <w:nsid w:val="7ADC1B1C"/>
     <w:multiLevelType w:val="multilevel"/>
     <w:tmpl w:val="682E2A62"/>
@@ -14334,7 +14095,7 @@
       </w:rPr>
     </w:lvl>
   </w:abstractNum>
-  <w:abstractNum w:abstractNumId="34" w15:restartNumberingAfterBreak="0">
+  <w:abstractNum w:abstractNumId="34">
     <w:nsid w:val="7F326723"/>
     <w:multiLevelType w:val="multilevel"/>
     <w:tmpl w:val="BB7AD2AA"/>
@@ -14606,7 +14367,7 @@
     </w:rPrDefault>
     <w:pPrDefault/>
   </w:docDefaults>
-  <w:latentStyles w:defLockedState="0" w:defUIPriority="0" w:defSemiHidden="0" w:defUnhideWhenUsed="0" w:defQFormat="0" w:count="371">
+  <w:latentStyles w:defLockedState="0" w:defUIPriority="0" w:defSemiHidden="0" w:defUnhideWhenUsed="0" w:defQFormat="0" w:count="382">
     <w:lsdException w:name="Normal" w:qFormat="1"/>
     <w:lsdException w:name="heading 1" w:qFormat="1"/>
     <w:lsdException w:name="heading 2" w:qFormat="1"/>
@@ -14961,6 +14722,8 @@
     <w:lsdException w:name="List Table 5 Dark Accent 6" w:uiPriority="50"/>
     <w:lsdException w:name="List Table 6 Colorful Accent 6" w:uiPriority="51"/>
     <w:lsdException w:name="List Table 7 Colorful Accent 6" w:uiPriority="52"/>
+    <w:lsdException w:name="Mention" w:semiHidden="1" w:uiPriority="99" w:unhideWhenUsed="1"/>
+    <w:lsdException w:name="Smart Hyperlink" w:semiHidden="1" w:uiPriority="99" w:unhideWhenUsed="1"/>
   </w:latentStyles>
   <w:style w:type="paragraph" w:default="1" w:styleId="Normal">
     <w:name w:val="Normal"/>
@@ -15221,6 +14984,7 @@
       <w:sz w:val="22"/>
     </w:rPr>
     <w:tblPr>
+      <w:tblInd w:w="0" w:type="dxa"/>
       <w:tblBorders>
         <w:top w:val="single" w:sz="4" w:space="0" w:color="auto"/>
         <w:left w:val="single" w:sz="4" w:space="0" w:color="auto"/>
@@ -15230,7 +14994,9 @@
         <w:insideV w:val="single" w:sz="4" w:space="0" w:color="auto"/>
       </w:tblBorders>
       <w:tblCellMar>
+        <w:top w:w="0" w:type="dxa"/>
         <w:left w:w="57" w:type="dxa"/>
+        <w:bottom w:w="0" w:type="dxa"/>
         <w:right w:w="57" w:type="dxa"/>
       </w:tblCellMar>
     </w:tblPr>
@@ -16199,12 +15965,19 @@
     </w:rPr>
     <w:tblPr>
       <w:tblStyleColBandSize w:val="1"/>
+      <w:tblInd w:w="0" w:type="dxa"/>
       <w:tblBorders>
         <w:top w:val="single" w:sz="12" w:space="0" w:color="000000"/>
         <w:left w:val="single" w:sz="12" w:space="0" w:color="000000"/>
         <w:bottom w:val="single" w:sz="12" w:space="0" w:color="000000"/>
         <w:right w:val="single" w:sz="12" w:space="0" w:color="000000"/>
       </w:tblBorders>
+      <w:tblCellMar>
+        <w:top w:w="0" w:type="dxa"/>
+        <w:left w:w="108" w:type="dxa"/>
+        <w:bottom w:w="0" w:type="dxa"/>
+        <w:right w:w="108" w:type="dxa"/>
+      </w:tblCellMar>
     </w:tblPr>
     <w:tblStylePr w:type="firstRow">
       <w:rPr>
@@ -16533,7 +16306,15 @@
       <w:snapToGrid w:val="0"/>
       <w:spacing w:line="255" w:lineRule="atLeast"/>
     </w:pPr>
-    <w:tblPr/>
+    <w:tblPr>
+      <w:tblInd w:w="0" w:type="dxa"/>
+      <w:tblCellMar>
+        <w:top w:w="0" w:type="dxa"/>
+        <w:left w:w="108" w:type="dxa"/>
+        <w:bottom w:w="0" w:type="dxa"/>
+        <w:right w:w="108" w:type="dxa"/>
+      </w:tblCellMar>
+    </w:tblPr>
     <w:tcPr>
       <w:shd w:val="solid" w:color="C0C0C0" w:fill="FFFFFF"/>
     </w:tcPr>
@@ -16645,6 +16426,13 @@
     </w:pPr>
     <w:tblPr>
       <w:tblStyleRowBandSize w:val="1"/>
+      <w:tblInd w:w="0" w:type="dxa"/>
+      <w:tblCellMar>
+        <w:top w:w="0" w:type="dxa"/>
+        <w:left w:w="108" w:type="dxa"/>
+        <w:bottom w:w="0" w:type="dxa"/>
+        <w:right w:w="108" w:type="dxa"/>
+      </w:tblCellMar>
     </w:tblPr>
     <w:tcPr>
       <w:shd w:val="solid" w:color="C0C0C0" w:fill="FFFFFF"/>
@@ -16721,6 +16509,13 @@
     <w:tblPr>
       <w:tblStyleRowBandSize w:val="1"/>
       <w:tblStyleColBandSize w:val="1"/>
+      <w:tblInd w:w="0" w:type="dxa"/>
+      <w:tblCellMar>
+        <w:top w:w="0" w:type="dxa"/>
+        <w:left w:w="108" w:type="dxa"/>
+        <w:bottom w:w="0" w:type="dxa"/>
+        <w:right w:w="108" w:type="dxa"/>
+      </w:tblCellMar>
     </w:tblPr>
     <w:tblStylePr w:type="firstRow">
       <w:rPr>
@@ -16810,10 +16605,17 @@
       <w:spacing w:line="255" w:lineRule="atLeast"/>
     </w:pPr>
     <w:tblPr>
+      <w:tblInd w:w="0" w:type="dxa"/>
       <w:tblBorders>
         <w:top w:val="single" w:sz="12" w:space="0" w:color="000000"/>
         <w:bottom w:val="single" w:sz="12" w:space="0" w:color="000000"/>
       </w:tblBorders>
+      <w:tblCellMar>
+        <w:top w:w="0" w:type="dxa"/>
+        <w:left w:w="108" w:type="dxa"/>
+        <w:bottom w:w="0" w:type="dxa"/>
+        <w:right w:w="108" w:type="dxa"/>
+      </w:tblCellMar>
     </w:tblPr>
     <w:tcPr>
       <w:shd w:val="clear" w:color="auto" w:fill="auto"/>
@@ -16894,10 +16696,17 @@
       <w:spacing w:line="255" w:lineRule="atLeast"/>
     </w:pPr>
     <w:tblPr>
+      <w:tblInd w:w="0" w:type="dxa"/>
       <w:tblBorders>
         <w:top w:val="single" w:sz="12" w:space="0" w:color="000000"/>
         <w:bottom w:val="single" w:sz="12" w:space="0" w:color="000000"/>
       </w:tblBorders>
+      <w:tblCellMar>
+        <w:top w:w="0" w:type="dxa"/>
+        <w:left w:w="108" w:type="dxa"/>
+        <w:bottom w:w="0" w:type="dxa"/>
+        <w:right w:w="108" w:type="dxa"/>
+      </w:tblCellMar>
     </w:tblPr>
     <w:tcPr>
       <w:shd w:val="clear" w:color="auto" w:fill="auto"/>
@@ -16989,12 +16798,19 @@
       <w:color w:val="000080"/>
     </w:rPr>
     <w:tblPr>
+      <w:tblInd w:w="0" w:type="dxa"/>
       <w:tblBorders>
         <w:top w:val="single" w:sz="12" w:space="0" w:color="000000"/>
         <w:left w:val="single" w:sz="12" w:space="0" w:color="000000"/>
         <w:bottom w:val="single" w:sz="12" w:space="0" w:color="000000"/>
         <w:right w:val="single" w:sz="12" w:space="0" w:color="000000"/>
       </w:tblBorders>
+      <w:tblCellMar>
+        <w:top w:w="0" w:type="dxa"/>
+        <w:left w:w="108" w:type="dxa"/>
+        <w:bottom w:w="0" w:type="dxa"/>
+        <w:right w:w="108" w:type="dxa"/>
+      </w:tblCellMar>
     </w:tblPr>
     <w:tcPr>
       <w:shd w:val="solid" w:color="C0C0C0" w:fill="FFFFFF"/>
@@ -17056,12 +16872,19 @@
       <w:spacing w:line="255" w:lineRule="atLeast"/>
     </w:pPr>
     <w:tblPr>
+      <w:tblInd w:w="0" w:type="dxa"/>
       <w:tblBorders>
         <w:top w:val="single" w:sz="12" w:space="0" w:color="000000"/>
         <w:left w:val="single" w:sz="6" w:space="0" w:color="000000"/>
         <w:bottom w:val="single" w:sz="12" w:space="0" w:color="000000"/>
         <w:right w:val="single" w:sz="6" w:space="0" w:color="000000"/>
       </w:tblBorders>
+      <w:tblCellMar>
+        <w:top w:w="0" w:type="dxa"/>
+        <w:left w:w="108" w:type="dxa"/>
+        <w:bottom w:w="0" w:type="dxa"/>
+        <w:right w:w="108" w:type="dxa"/>
+      </w:tblCellMar>
     </w:tblPr>
     <w:tcPr>
       <w:shd w:val="clear" w:color="auto" w:fill="auto"/>
@@ -17150,6 +16973,7 @@
       <w:color w:val="FFFFFF"/>
     </w:rPr>
     <w:tblPr>
+      <w:tblInd w:w="0" w:type="dxa"/>
       <w:tblBorders>
         <w:top w:val="single" w:sz="12" w:space="0" w:color="008080"/>
         <w:left w:val="single" w:sz="12" w:space="0" w:color="008080"/>
@@ -17157,6 +16981,12 @@
         <w:right w:val="single" w:sz="12" w:space="0" w:color="008080"/>
         <w:insideH w:val="single" w:sz="6" w:space="0" w:color="00FFFF"/>
       </w:tblBorders>
+      <w:tblCellMar>
+        <w:top w:w="0" w:type="dxa"/>
+        <w:left w:w="108" w:type="dxa"/>
+        <w:bottom w:w="0" w:type="dxa"/>
+        <w:right w:w="108" w:type="dxa"/>
+      </w:tblCellMar>
     </w:tblPr>
     <w:tcPr>
       <w:shd w:val="solid" w:color="008080" w:fill="FFFFFF"/>
@@ -17229,9 +17059,16 @@
       <w:spacing w:line="255" w:lineRule="atLeast"/>
     </w:pPr>
     <w:tblPr>
+      <w:tblInd w:w="0" w:type="dxa"/>
       <w:tblBorders>
         <w:bottom w:val="single" w:sz="12" w:space="0" w:color="000000"/>
       </w:tblBorders>
+      <w:tblCellMar>
+        <w:top w:w="0" w:type="dxa"/>
+        <w:left w:w="108" w:type="dxa"/>
+        <w:bottom w:w="0" w:type="dxa"/>
+        <w:right w:w="108" w:type="dxa"/>
+      </w:tblCellMar>
     </w:tblPr>
     <w:tcPr>
       <w:shd w:val="pct20" w:color="FFFF00" w:fill="FFFFFF"/>
@@ -17310,6 +17147,13 @@
     </w:rPr>
     <w:tblPr>
       <w:tblStyleColBandSize w:val="1"/>
+      <w:tblInd w:w="0" w:type="dxa"/>
+      <w:tblCellMar>
+        <w:top w:w="0" w:type="dxa"/>
+        <w:left w:w="108" w:type="dxa"/>
+        <w:bottom w:w="0" w:type="dxa"/>
+        <w:right w:w="108" w:type="dxa"/>
+      </w:tblCellMar>
     </w:tblPr>
     <w:tblStylePr w:type="firstRow">
       <w:rPr>
@@ -17424,6 +17268,7 @@
     </w:rPr>
     <w:tblPr>
       <w:tblStyleColBandSize w:val="1"/>
+      <w:tblInd w:w="0" w:type="dxa"/>
       <w:tblBorders>
         <w:top w:val="single" w:sz="6" w:space="0" w:color="000080"/>
         <w:left w:val="single" w:sz="6" w:space="0" w:color="000080"/>
@@ -17431,6 +17276,12 @@
         <w:right w:val="single" w:sz="6" w:space="0" w:color="000080"/>
         <w:insideV w:val="single" w:sz="6" w:space="0" w:color="000080"/>
       </w:tblBorders>
+      <w:tblCellMar>
+        <w:top w:w="0" w:type="dxa"/>
+        <w:left w:w="108" w:type="dxa"/>
+        <w:bottom w:w="0" w:type="dxa"/>
+        <w:right w:w="108" w:type="dxa"/>
+      </w:tblCellMar>
     </w:tblPr>
     <w:tblStylePr w:type="firstRow">
       <w:rPr>
@@ -17528,6 +17379,13 @@
     </w:pPr>
     <w:tblPr>
       <w:tblStyleColBandSize w:val="1"/>
+      <w:tblInd w:w="0" w:type="dxa"/>
+      <w:tblCellMar>
+        <w:top w:w="0" w:type="dxa"/>
+        <w:left w:w="108" w:type="dxa"/>
+        <w:bottom w:w="0" w:type="dxa"/>
+        <w:right w:w="108" w:type="dxa"/>
+      </w:tblCellMar>
     </w:tblPr>
     <w:tblStylePr w:type="firstRow">
       <w:rPr>
@@ -17598,6 +17456,7 @@
     </w:pPr>
     <w:tblPr>
       <w:tblStyleColBandSize w:val="1"/>
+      <w:tblInd w:w="0" w:type="dxa"/>
       <w:tblBorders>
         <w:top w:val="single" w:sz="12" w:space="0" w:color="808080"/>
         <w:left w:val="single" w:sz="12" w:space="0" w:color="808080"/>
@@ -17605,6 +17464,12 @@
         <w:right w:val="single" w:sz="12" w:space="0" w:color="808080"/>
         <w:insideV w:val="single" w:sz="6" w:space="0" w:color="C0C0C0"/>
       </w:tblBorders>
+      <w:tblCellMar>
+        <w:top w:w="0" w:type="dxa"/>
+        <w:left w:w="108" w:type="dxa"/>
+        <w:bottom w:w="0" w:type="dxa"/>
+        <w:right w:w="108" w:type="dxa"/>
+      </w:tblCellMar>
     </w:tblPr>
     <w:tblStylePr w:type="firstRow">
       <w:rPr>
@@ -17688,10 +17553,17 @@
     </w:pPr>
     <w:tblPr>
       <w:tblStyleRowBandSize w:val="1"/>
+      <w:tblInd w:w="0" w:type="dxa"/>
       <w:tblBorders>
         <w:insideH w:val="single" w:sz="18" w:space="0" w:color="FFFFFF"/>
         <w:insideV w:val="single" w:sz="18" w:space="0" w:color="FFFFFF"/>
       </w:tblBorders>
+      <w:tblCellMar>
+        <w:top w:w="0" w:type="dxa"/>
+        <w:left w:w="108" w:type="dxa"/>
+        <w:bottom w:w="0" w:type="dxa"/>
+        <w:right w:w="108" w:type="dxa"/>
+      </w:tblCellMar>
     </w:tblPr>
     <w:tblStylePr w:type="firstRow">
       <w:rPr>
@@ -17745,6 +17617,7 @@
       <w:spacing w:line="240" w:lineRule="atLeast"/>
     </w:pPr>
     <w:tblPr>
+      <w:tblInd w:w="0" w:type="dxa"/>
       <w:tblBorders>
         <w:top w:val="double" w:sz="6" w:space="0" w:color="000000"/>
         <w:left w:val="double" w:sz="6" w:space="0" w:color="000000"/>
@@ -17753,6 +17626,12 @@
         <w:insideH w:val="single" w:sz="6" w:space="0" w:color="000000"/>
         <w:insideV w:val="single" w:sz="6" w:space="0" w:color="000000"/>
       </w:tblBorders>
+      <w:tblCellMar>
+        <w:top w:w="0" w:type="dxa"/>
+        <w:left w:w="108" w:type="dxa"/>
+        <w:bottom w:w="0" w:type="dxa"/>
+        <w:right w:w="108" w:type="dxa"/>
+      </w:tblCellMar>
     </w:tblPr>
     <w:tcPr>
       <w:shd w:val="clear" w:color="auto" w:fill="auto"/>
@@ -17781,6 +17660,7 @@
       <w:spacing w:line="255" w:lineRule="atLeast"/>
     </w:pPr>
     <w:tblPr>
+      <w:tblInd w:w="0" w:type="dxa"/>
       <w:tblBorders>
         <w:top w:val="single" w:sz="12" w:space="0" w:color="000000"/>
         <w:left w:val="single" w:sz="12" w:space="0" w:color="000000"/>
@@ -17789,6 +17669,12 @@
         <w:insideH w:val="single" w:sz="6" w:space="0" w:color="000000"/>
         <w:insideV w:val="single" w:sz="6" w:space="0" w:color="000000"/>
       </w:tblBorders>
+      <w:tblCellMar>
+        <w:top w:w="0" w:type="dxa"/>
+        <w:left w:w="108" w:type="dxa"/>
+        <w:bottom w:w="0" w:type="dxa"/>
+        <w:right w:w="108" w:type="dxa"/>
+      </w:tblCellMar>
     </w:tblPr>
     <w:tcPr>
       <w:shd w:val="clear" w:color="auto" w:fill="auto"/>
@@ -17849,6 +17735,7 @@
       <w:spacing w:line="255" w:lineRule="atLeast"/>
     </w:pPr>
     <w:tblPr>
+      <w:tblInd w:w="0" w:type="dxa"/>
       <w:tblBorders>
         <w:top w:val="single" w:sz="12" w:space="0" w:color="000000"/>
         <w:left w:val="single" w:sz="12" w:space="0" w:color="000000"/>
@@ -17856,6 +17743,12 @@
         <w:right w:val="single" w:sz="12" w:space="0" w:color="000000"/>
         <w:insideV w:val="single" w:sz="6" w:space="0" w:color="000000"/>
       </w:tblBorders>
+      <w:tblCellMar>
+        <w:top w:w="0" w:type="dxa"/>
+        <w:left w:w="108" w:type="dxa"/>
+        <w:bottom w:w="0" w:type="dxa"/>
+        <w:right w:w="108" w:type="dxa"/>
+      </w:tblCellMar>
     </w:tblPr>
     <w:tcPr>
       <w:shd w:val="clear" w:color="auto" w:fill="auto"/>
@@ -17924,6 +17817,7 @@
       <w:bCs/>
     </w:rPr>
     <w:tblPr>
+      <w:tblInd w:w="0" w:type="dxa"/>
       <w:tblBorders>
         <w:top w:val="single" w:sz="12" w:space="0" w:color="000000"/>
         <w:left w:val="single" w:sz="12" w:space="0" w:color="000000"/>
@@ -17932,6 +17826,12 @@
         <w:insideH w:val="single" w:sz="6" w:space="0" w:color="000000"/>
         <w:insideV w:val="single" w:sz="6" w:space="0" w:color="000000"/>
       </w:tblBorders>
+      <w:tblCellMar>
+        <w:top w:w="0" w:type="dxa"/>
+        <w:left w:w="108" w:type="dxa"/>
+        <w:bottom w:w="0" w:type="dxa"/>
+        <w:right w:w="108" w:type="dxa"/>
+      </w:tblCellMar>
     </w:tblPr>
     <w:tcPr>
       <w:shd w:val="clear" w:color="auto" w:fill="auto"/>
@@ -18010,6 +17910,7 @@
       <w:spacing w:line="255" w:lineRule="atLeast"/>
     </w:pPr>
     <w:tblPr>
+      <w:tblInd w:w="0" w:type="dxa"/>
       <w:tblBorders>
         <w:top w:val="single" w:sz="6" w:space="0" w:color="000080"/>
         <w:left w:val="single" w:sz="6" w:space="0" w:color="000080"/>
@@ -18018,6 +17919,12 @@
         <w:insideH w:val="single" w:sz="6" w:space="0" w:color="000080"/>
         <w:insideV w:val="single" w:sz="6" w:space="0" w:color="000080"/>
       </w:tblBorders>
+      <w:tblCellMar>
+        <w:top w:w="0" w:type="dxa"/>
+        <w:left w:w="108" w:type="dxa"/>
+        <w:bottom w:w="0" w:type="dxa"/>
+        <w:right w:w="108" w:type="dxa"/>
+      </w:tblCellMar>
     </w:tblPr>
     <w:tcPr>
       <w:shd w:val="clear" w:color="auto" w:fill="auto"/>
@@ -18077,12 +17984,19 @@
     </w:pPr>
     <w:tblPr>
       <w:tblStyleRowBandSize w:val="1"/>
+      <w:tblInd w:w="0" w:type="dxa"/>
       <w:tblBorders>
         <w:top w:val="single" w:sz="12" w:space="0" w:color="008080"/>
         <w:left w:val="single" w:sz="6" w:space="0" w:color="008080"/>
         <w:bottom w:val="single" w:sz="12" w:space="0" w:color="008080"/>
         <w:right w:val="single" w:sz="6" w:space="0" w:color="008080"/>
       </w:tblBorders>
+      <w:tblCellMar>
+        <w:top w:w="0" w:type="dxa"/>
+        <w:left w:w="108" w:type="dxa"/>
+        <w:bottom w:w="0" w:type="dxa"/>
+        <w:right w:w="108" w:type="dxa"/>
+      </w:tblCellMar>
     </w:tblPr>
     <w:tblStylePr w:type="firstRow">
       <w:rPr>
@@ -18162,9 +18076,16 @@
     </w:pPr>
     <w:tblPr>
       <w:tblStyleRowBandSize w:val="2"/>
+      <w:tblInd w:w="0" w:type="dxa"/>
       <w:tblBorders>
         <w:bottom w:val="single" w:sz="12" w:space="0" w:color="808080"/>
       </w:tblBorders>
+      <w:tblCellMar>
+        <w:top w:w="0" w:type="dxa"/>
+        <w:left w:w="108" w:type="dxa"/>
+        <w:bottom w:w="0" w:type="dxa"/>
+        <w:right w:w="108" w:type="dxa"/>
+      </w:tblCellMar>
     </w:tblPr>
     <w:tblStylePr w:type="firstRow">
       <w:rPr>
@@ -18241,11 +18162,18 @@
       <w:spacing w:line="255" w:lineRule="atLeast"/>
     </w:pPr>
     <w:tblPr>
+      <w:tblInd w:w="0" w:type="dxa"/>
       <w:tblBorders>
         <w:top w:val="single" w:sz="12" w:space="0" w:color="000000"/>
         <w:bottom w:val="single" w:sz="12" w:space="0" w:color="000000"/>
         <w:insideH w:val="single" w:sz="6" w:space="0" w:color="000000"/>
       </w:tblBorders>
+      <w:tblCellMar>
+        <w:top w:w="0" w:type="dxa"/>
+        <w:left w:w="108" w:type="dxa"/>
+        <w:bottom w:w="0" w:type="dxa"/>
+        <w:right w:w="108" w:type="dxa"/>
+      </w:tblCellMar>
     </w:tblPr>
     <w:tcPr>
       <w:shd w:val="clear" w:color="auto" w:fill="auto"/>
@@ -18300,6 +18228,7 @@
       <w:spacing w:line="255" w:lineRule="atLeast"/>
     </w:pPr>
     <w:tblPr>
+      <w:tblInd w:w="0" w:type="dxa"/>
       <w:tblBorders>
         <w:top w:val="single" w:sz="12" w:space="0" w:color="000000"/>
         <w:left w:val="single" w:sz="12" w:space="0" w:color="000000"/>
@@ -18307,6 +18236,12 @@
         <w:right w:val="single" w:sz="12" w:space="0" w:color="000000"/>
         <w:insideH w:val="single" w:sz="6" w:space="0" w:color="000000"/>
       </w:tblBorders>
+      <w:tblCellMar>
+        <w:top w:w="0" w:type="dxa"/>
+        <w:left w:w="108" w:type="dxa"/>
+        <w:bottom w:w="0" w:type="dxa"/>
+        <w:right w:w="108" w:type="dxa"/>
+      </w:tblCellMar>
     </w:tblPr>
     <w:tcPr>
       <w:shd w:val="clear" w:color="auto" w:fill="auto"/>
@@ -18338,6 +18273,7 @@
       <w:spacing w:line="255" w:lineRule="atLeast"/>
     </w:pPr>
     <w:tblPr>
+      <w:tblInd w:w="0" w:type="dxa"/>
       <w:tblBorders>
         <w:top w:val="single" w:sz="6" w:space="0" w:color="000000"/>
         <w:left w:val="single" w:sz="6" w:space="0" w:color="000000"/>
@@ -18345,6 +18281,12 @@
         <w:right w:val="single" w:sz="6" w:space="0" w:color="000000"/>
         <w:insideH w:val="single" w:sz="6" w:space="0" w:color="000000"/>
       </w:tblBorders>
+      <w:tblCellMar>
+        <w:top w:w="0" w:type="dxa"/>
+        <w:left w:w="108" w:type="dxa"/>
+        <w:bottom w:w="0" w:type="dxa"/>
+        <w:right w:w="108" w:type="dxa"/>
+      </w:tblCellMar>
     </w:tblPr>
     <w:tcPr>
       <w:shd w:val="clear" w:color="auto" w:fill="auto"/>
@@ -18388,6 +18330,7 @@
     </w:pPr>
     <w:tblPr>
       <w:tblStyleRowBandSize w:val="1"/>
+      <w:tblInd w:w="0" w:type="dxa"/>
       <w:tblBorders>
         <w:top w:val="single" w:sz="12" w:space="0" w:color="008000"/>
         <w:left w:val="single" w:sz="6" w:space="0" w:color="008000"/>
@@ -18395,6 +18338,12 @@
         <w:right w:val="single" w:sz="6" w:space="0" w:color="008000"/>
         <w:insideH w:val="single" w:sz="6" w:space="0" w:color="000000"/>
       </w:tblBorders>
+      <w:tblCellMar>
+        <w:top w:w="0" w:type="dxa"/>
+        <w:left w:w="108" w:type="dxa"/>
+        <w:bottom w:w="0" w:type="dxa"/>
+        <w:right w:w="108" w:type="dxa"/>
+      </w:tblCellMar>
     </w:tblPr>
     <w:tblStylePr w:type="firstRow">
       <w:rPr>
@@ -18486,6 +18435,7 @@
     </w:pPr>
     <w:tblPr>
       <w:tblStyleRowBandSize w:val="1"/>
+      <w:tblInd w:w="0" w:type="dxa"/>
       <w:tblBorders>
         <w:top w:val="single" w:sz="6" w:space="0" w:color="000000"/>
         <w:left w:val="single" w:sz="6" w:space="0" w:color="000000"/>
@@ -18493,6 +18443,12 @@
         <w:right w:val="single" w:sz="6" w:space="0" w:color="000000"/>
         <w:insideV w:val="single" w:sz="6" w:space="0" w:color="000000"/>
       </w:tblBorders>
+      <w:tblCellMar>
+        <w:top w:w="0" w:type="dxa"/>
+        <w:left w:w="108" w:type="dxa"/>
+        <w:bottom w:w="0" w:type="dxa"/>
+        <w:right w:w="108" w:type="dxa"/>
+      </w:tblCellMar>
     </w:tblPr>
     <w:tblStylePr w:type="firstRow">
       <w:rPr>
@@ -18585,6 +18541,7 @@
       <w:spacing w:line="255" w:lineRule="atLeast"/>
     </w:pPr>
     <w:tblPr>
+      <w:tblInd w:w="0" w:type="dxa"/>
       <w:tblBorders>
         <w:top w:val="single" w:sz="6" w:space="0" w:color="000000"/>
         <w:left w:val="single" w:sz="6" w:space="0" w:color="000000"/>
@@ -18593,6 +18550,12 @@
         <w:insideH w:val="single" w:sz="6" w:space="0" w:color="000000"/>
         <w:insideV w:val="single" w:sz="6" w:space="0" w:color="000000"/>
       </w:tblBorders>
+      <w:tblCellMar>
+        <w:top w:w="0" w:type="dxa"/>
+        <w:left w:w="108" w:type="dxa"/>
+        <w:bottom w:w="0" w:type="dxa"/>
+        <w:right w:w="108" w:type="dxa"/>
+      </w:tblCellMar>
     </w:tblPr>
     <w:tcPr>
       <w:shd w:val="clear" w:color="auto" w:fill="auto"/>
@@ -18623,10 +18586,17 @@
       <w:spacing w:line="255" w:lineRule="atLeast"/>
     </w:pPr>
     <w:tblPr>
+      <w:tblInd w:w="0" w:type="dxa"/>
       <w:tblBorders>
         <w:top w:val="single" w:sz="12" w:space="0" w:color="008000"/>
         <w:bottom w:val="single" w:sz="12" w:space="0" w:color="008000"/>
       </w:tblBorders>
+      <w:tblCellMar>
+        <w:top w:w="0" w:type="dxa"/>
+        <w:left w:w="108" w:type="dxa"/>
+        <w:bottom w:w="0" w:type="dxa"/>
+        <w:right w:w="108" w:type="dxa"/>
+      </w:tblCellMar>
     </w:tblPr>
     <w:tcPr>
       <w:shd w:val="clear" w:color="auto" w:fill="auto"/>
@@ -18661,7 +18631,15 @@
       <w:snapToGrid w:val="0"/>
       <w:spacing w:line="255" w:lineRule="atLeast"/>
     </w:pPr>
-    <w:tblPr/>
+    <w:tblPr>
+      <w:tblInd w:w="0" w:type="dxa"/>
+      <w:tblCellMar>
+        <w:top w:w="0" w:type="dxa"/>
+        <w:left w:w="108" w:type="dxa"/>
+        <w:bottom w:w="0" w:type="dxa"/>
+        <w:right w:w="108" w:type="dxa"/>
+      </w:tblCellMar>
+    </w:tblPr>
     <w:tblStylePr w:type="firstRow">
       <w:rPr>
         <w:b/>
@@ -18758,12 +18736,19 @@
       <w:spacing w:line="255" w:lineRule="atLeast"/>
     </w:pPr>
     <w:tblPr>
+      <w:tblInd w:w="0" w:type="dxa"/>
       <w:tblBorders>
         <w:top w:val="single" w:sz="12" w:space="0" w:color="000000"/>
         <w:left w:val="single" w:sz="12" w:space="0" w:color="000000"/>
         <w:bottom w:val="single" w:sz="12" w:space="0" w:color="000000"/>
         <w:right w:val="single" w:sz="12" w:space="0" w:color="000000"/>
       </w:tblBorders>
+      <w:tblCellMar>
+        <w:top w:w="0" w:type="dxa"/>
+        <w:left w:w="108" w:type="dxa"/>
+        <w:bottom w:w="0" w:type="dxa"/>
+        <w:right w:w="108" w:type="dxa"/>
+      </w:tblCellMar>
     </w:tblPr>
     <w:tcPr>
       <w:shd w:val="clear" w:color="auto" w:fill="auto"/>
@@ -18795,6 +18780,13 @@
     </w:pPr>
     <w:tblPr>
       <w:tblStyleRowBandSize w:val="1"/>
+      <w:tblInd w:w="0" w:type="dxa"/>
+      <w:tblCellMar>
+        <w:top w:w="0" w:type="dxa"/>
+        <w:left w:w="108" w:type="dxa"/>
+        <w:bottom w:w="0" w:type="dxa"/>
+        <w:right w:w="108" w:type="dxa"/>
+      </w:tblCellMar>
     </w:tblPr>
     <w:tblStylePr w:type="firstRow">
       <w:tblPr/>
@@ -18886,10 +18878,17 @@
       <w:spacing w:line="255" w:lineRule="atLeast"/>
     </w:pPr>
     <w:tblPr>
+      <w:tblInd w:w="0" w:type="dxa"/>
       <w:tblBorders>
         <w:left w:val="single" w:sz="6" w:space="0" w:color="000000"/>
         <w:right w:val="single" w:sz="6" w:space="0" w:color="000000"/>
       </w:tblBorders>
+      <w:tblCellMar>
+        <w:top w:w="0" w:type="dxa"/>
+        <w:left w:w="108" w:type="dxa"/>
+        <w:bottom w:w="0" w:type="dxa"/>
+        <w:right w:w="108" w:type="dxa"/>
+      </w:tblCellMar>
     </w:tblPr>
     <w:tblStylePr w:type="firstRow">
       <w:tblPr/>
@@ -18970,6 +18969,7 @@
       <w:spacing w:line="255" w:lineRule="atLeast"/>
     </w:pPr>
     <w:tblPr>
+      <w:tblInd w:w="0" w:type="dxa"/>
       <w:tblBorders>
         <w:top w:val="single" w:sz="4" w:space="0" w:color="auto"/>
         <w:left w:val="single" w:sz="4" w:space="0" w:color="auto"/>
@@ -18978,6 +18978,12 @@
         <w:insideH w:val="single" w:sz="4" w:space="0" w:color="auto"/>
         <w:insideV w:val="single" w:sz="4" w:space="0" w:color="auto"/>
       </w:tblBorders>
+      <w:tblCellMar>
+        <w:top w:w="0" w:type="dxa"/>
+        <w:left w:w="108" w:type="dxa"/>
+        <w:bottom w:w="0" w:type="dxa"/>
+        <w:right w:w="108" w:type="dxa"/>
+      </w:tblCellMar>
     </w:tblPr>
   </w:style>
   <w:style w:type="table" w:styleId="TableWeb1">
@@ -18991,6 +18997,7 @@
     </w:pPr>
     <w:tblPr>
       <w:tblCellSpacing w:w="20" w:type="dxa"/>
+      <w:tblInd w:w="0" w:type="dxa"/>
       <w:tblBorders>
         <w:top w:val="outset" w:sz="6" w:space="0" w:color="auto"/>
         <w:left w:val="outset" w:sz="6" w:space="0" w:color="auto"/>
@@ -18999,6 +19006,12 @@
         <w:insideH w:val="outset" w:sz="6" w:space="0" w:color="auto"/>
         <w:insideV w:val="outset" w:sz="6" w:space="0" w:color="auto"/>
       </w:tblBorders>
+      <w:tblCellMar>
+        <w:top w:w="0" w:type="dxa"/>
+        <w:left w:w="108" w:type="dxa"/>
+        <w:bottom w:w="0" w:type="dxa"/>
+        <w:right w:w="108" w:type="dxa"/>
+      </w:tblCellMar>
     </w:tblPr>
     <w:trPr>
       <w:tblCellSpacing w:w="20" w:type="dxa"/>
@@ -19030,6 +19043,7 @@
     </w:pPr>
     <w:tblPr>
       <w:tblCellSpacing w:w="20" w:type="dxa"/>
+      <w:tblInd w:w="0" w:type="dxa"/>
       <w:tblBorders>
         <w:top w:val="inset" w:sz="6" w:space="0" w:color="auto"/>
         <w:left w:val="inset" w:sz="6" w:space="0" w:color="auto"/>
@@ -19038,6 +19052,12 @@
         <w:insideH w:val="inset" w:sz="6" w:space="0" w:color="auto"/>
         <w:insideV w:val="inset" w:sz="6" w:space="0" w:color="auto"/>
       </w:tblBorders>
+      <w:tblCellMar>
+        <w:top w:w="0" w:type="dxa"/>
+        <w:left w:w="108" w:type="dxa"/>
+        <w:bottom w:w="0" w:type="dxa"/>
+        <w:right w:w="108" w:type="dxa"/>
+      </w:tblCellMar>
     </w:tblPr>
     <w:trPr>
       <w:tblCellSpacing w:w="20" w:type="dxa"/>
@@ -19069,6 +19089,7 @@
     </w:pPr>
     <w:tblPr>
       <w:tblCellSpacing w:w="20" w:type="dxa"/>
+      <w:tblInd w:w="0" w:type="dxa"/>
       <w:tblBorders>
         <w:top w:val="outset" w:sz="24" w:space="0" w:color="auto"/>
         <w:left w:val="outset" w:sz="24" w:space="0" w:color="auto"/>
@@ -19077,6 +19098,12 @@
         <w:insideH w:val="outset" w:sz="6" w:space="0" w:color="auto"/>
         <w:insideV w:val="outset" w:sz="6" w:space="0" w:color="auto"/>
       </w:tblBorders>
+      <w:tblCellMar>
+        <w:top w:w="0" w:type="dxa"/>
+        <w:left w:w="108" w:type="dxa"/>
+        <w:bottom w:w="0" w:type="dxa"/>
+        <w:right w:w="108" w:type="dxa"/>
+      </w:tblCellMar>
     </w:tblPr>
     <w:trPr>
       <w:tblCellSpacing w:w="20" w:type="dxa"/>
@@ -19208,6 +19235,7 @@
       <w:spacing w:line="255" w:lineRule="atLeast"/>
     </w:pPr>
     <w:tblPr>
+      <w:tblInd w:w="0" w:type="dxa"/>
       <w:tblBorders>
         <w:top w:val="single" w:sz="18" w:space="0" w:color="000000"/>
         <w:left w:val="single" w:sz="18" w:space="0" w:color="000000"/>
@@ -19215,6 +19243,12 @@
         <w:right w:val="single" w:sz="18" w:space="0" w:color="000000"/>
         <w:insideH w:val="single" w:sz="6" w:space="0" w:color="C0C0C0"/>
       </w:tblBorders>
+      <w:tblCellMar>
+        <w:top w:w="0" w:type="dxa"/>
+        <w:left w:w="108" w:type="dxa"/>
+        <w:bottom w:w="0" w:type="dxa"/>
+        <w:right w:w="108" w:type="dxa"/>
+      </w:tblCellMar>
     </w:tblPr>
     <w:tcPr>
       <w:shd w:val="pct25" w:color="008080" w:fill="FFFFFF"/>
@@ -19268,6 +19302,7 @@
       <w:spacing w:line="255" w:lineRule="atLeast"/>
     </w:pPr>
     <w:tblPr>
+      <w:tblInd w:w="0" w:type="dxa"/>
       <w:tblBorders>
         <w:top w:val="single" w:sz="6" w:space="0" w:color="000000"/>
         <w:left w:val="single" w:sz="6" w:space="0" w:color="000000"/>
@@ -19276,6 +19311,12 @@
         <w:insideH w:val="single" w:sz="6" w:space="0" w:color="000000"/>
         <w:insideV w:val="single" w:sz="6" w:space="0" w:color="000000"/>
       </w:tblBorders>
+      <w:tblCellMar>
+        <w:top w:w="0" w:type="dxa"/>
+        <w:left w:w="108" w:type="dxa"/>
+        <w:bottom w:w="0" w:type="dxa"/>
+        <w:right w:w="108" w:type="dxa"/>
+      </w:tblCellMar>
     </w:tblPr>
     <w:tcPr>
       <w:shd w:val="clear" w:color="auto" w:fill="auto"/>
@@ -19318,12 +19359,19 @@
     </w:pPr>
     <w:tblPr>
       <w:tblStyleRowBandSize w:val="1"/>
+      <w:tblInd w:w="0" w:type="dxa"/>
       <w:tblBorders>
         <w:top w:val="single" w:sz="6" w:space="0" w:color="000000"/>
         <w:left w:val="single" w:sz="6" w:space="0" w:color="000000"/>
         <w:bottom w:val="single" w:sz="6" w:space="0" w:color="000000"/>
         <w:right w:val="single" w:sz="6" w:space="0" w:color="000000"/>
       </w:tblBorders>
+      <w:tblCellMar>
+        <w:top w:w="0" w:type="dxa"/>
+        <w:left w:w="108" w:type="dxa"/>
+        <w:bottom w:w="0" w:type="dxa"/>
+        <w:right w:w="108" w:type="dxa"/>
+      </w:tblCellMar>
     </w:tblPr>
     <w:tcPr>
       <w:shd w:val="pct50" w:color="000000" w:fill="FFFFFF"/>
@@ -21470,146 +21518,146 @@
     </dgm:pt>
   </dgm:ptLst>
   <dgm:cxnLst>
+    <dgm:cxn modelId="{35D54678-B6E0-D84B-9E2F-415247829360}" type="presOf" srcId="{C76531A2-1C54-491A-B6AB-460EAD618828}" destId="{4EBF7CFC-66CD-4F1B-A330-A315DD13E16E}" srcOrd="0" destOrd="0" presId="urn:microsoft.com/office/officeart/2005/8/layout/orgChart1"/>
     <dgm:cxn modelId="{261443C6-6EEF-4A38-B030-FCEAAB77DD1D}" srcId="{FF4DEB76-75E1-41E0-B55E-3A51044397D0}" destId="{3620D0DF-EB34-4F54-BD5B-B177DABC9433}" srcOrd="3" destOrd="0" parTransId="{F16D88A9-A9A1-4602-89D6-3F13FB98DCE0}" sibTransId="{B04B40CF-4915-4787-9A76-0AEF6124C08A}"/>
-    <dgm:cxn modelId="{40473C37-6CF7-4AFE-81BD-C674FE4B794B}" type="presOf" srcId="{2129D358-5C42-4B5C-A83E-09A46BBC16A9}" destId="{1BD5DCCF-DDBD-4EE7-B4A5-2C44AA6118FF}" srcOrd="1" destOrd="0" presId="urn:microsoft.com/office/officeart/2005/8/layout/orgChart1"/>
-    <dgm:cxn modelId="{D25DE422-0751-4B13-8ED8-31C39B3CFDC9}" type="presOf" srcId="{9791FBAA-0FEC-4B08-B41E-7A4C8ECA9D0C}" destId="{CB6729E2-12AE-4BC4-89E0-B8D06B6E6299}" srcOrd="0" destOrd="0" presId="urn:microsoft.com/office/officeart/2005/8/layout/orgChart1"/>
+    <dgm:cxn modelId="{DCE45751-E3F1-F748-AE09-46AAF4972A39}" type="presOf" srcId="{A1032CD6-046B-4D19-A77F-51DBDAD8A06E}" destId="{30DD9962-4D91-4AC7-95A2-41499EEB2C66}" srcOrd="1" destOrd="0" presId="urn:microsoft.com/office/officeart/2005/8/layout/orgChart1"/>
+    <dgm:cxn modelId="{EDE8B258-4CFC-B942-84AA-427B73F8DC9C}" type="presOf" srcId="{BB43BD6D-23F4-4C6F-810F-7CE15D147EA0}" destId="{4511CCF2-433E-46BE-9D4A-FA12F1CD7A6F}" srcOrd="0" destOrd="0" presId="urn:microsoft.com/office/officeart/2005/8/layout/orgChart1"/>
+    <dgm:cxn modelId="{D1EF81E6-A38E-DF47-A545-5E7179309F06}" type="presOf" srcId="{34272042-0873-432F-A2B8-1F0F21F14FB9}" destId="{68D2B525-AF7C-4FB2-A176-9282D3B8886A}" srcOrd="0" destOrd="0" presId="urn:microsoft.com/office/officeart/2005/8/layout/orgChart1"/>
     <dgm:cxn modelId="{E5337FF4-0C46-4985-A4FA-646672BCA879}" srcId="{3CCEFAAA-75B5-4A5E-8509-F2A0CBA85780}" destId="{0934AF1F-BE93-4B11-886F-90323E61482A}" srcOrd="0" destOrd="0" parTransId="{A319C6B2-FE75-4837-9502-207BDBDFF261}" sibTransId="{229B0626-DF9F-4CD0-B4EC-D23071652347}"/>
-    <dgm:cxn modelId="{6EE19C65-B6F1-4991-B5C1-7070B890C77F}" type="presOf" srcId="{EE6959AA-DC1A-48C3-8F9E-C868C49FEEF0}" destId="{8AA2E1D3-C7A1-44D3-849F-DD46DC1C7C8B}" srcOrd="0" destOrd="0" presId="urn:microsoft.com/office/officeart/2005/8/layout/orgChart1"/>
-    <dgm:cxn modelId="{F01AA107-F6E2-43F5-84E2-3D54FFB4E357}" type="presOf" srcId="{D62C5EAA-FBE3-41DA-A847-EAF9CF0727A7}" destId="{C453585C-1114-4903-9C4C-6B870A2C1682}" srcOrd="1" destOrd="0" presId="urn:microsoft.com/office/officeart/2005/8/layout/orgChart1"/>
-    <dgm:cxn modelId="{660E2B1B-FBE1-4374-96C1-17FE9887014E}" type="presOf" srcId="{0847D759-422F-435E-949F-7FFFCCF7DF9B}" destId="{71E200DB-8309-4224-9A65-F68724F6DAE5}" srcOrd="0" destOrd="0" presId="urn:microsoft.com/office/officeart/2005/8/layout/orgChart1"/>
-    <dgm:cxn modelId="{F6D943EB-2EB1-41B1-BA8B-B7289BC309D7}" type="presOf" srcId="{5A9B6601-D900-479E-87B5-F2C421682CCC}" destId="{86E05583-0F39-477E-BAC7-D4FFB2373E95}" srcOrd="0" destOrd="0" presId="urn:microsoft.com/office/officeart/2005/8/layout/orgChart1"/>
-    <dgm:cxn modelId="{8AE47584-0B65-434E-BECE-0407299A6B7E}" type="presOf" srcId="{0282BB86-EB18-4B26-B80A-50A409D76D36}" destId="{398098D1-1B05-41FC-80DC-C2AF74632878}" srcOrd="0" destOrd="0" presId="urn:microsoft.com/office/officeart/2005/8/layout/orgChart1"/>
-    <dgm:cxn modelId="{1B476C65-C087-4154-9244-4A7B8153DD4B}" type="presOf" srcId="{F16D88A9-A9A1-4602-89D6-3F13FB98DCE0}" destId="{69DB3043-3603-4F6A-8C03-D73D5FEE6579}" srcOrd="0" destOrd="0" presId="urn:microsoft.com/office/officeart/2005/8/layout/orgChart1"/>
-    <dgm:cxn modelId="{F34C3D87-5152-4835-B775-6DEA68B0311A}" type="presOf" srcId="{D43DFDD8-DD03-4858-9242-B3C9184938D7}" destId="{F1CC698B-5371-40B7-87FC-D21B285A8924}" srcOrd="1" destOrd="0" presId="urn:microsoft.com/office/officeart/2005/8/layout/orgChart1"/>
+    <dgm:cxn modelId="{97370329-6A0A-E54F-B0D4-ECCFA308C8FE}" type="presOf" srcId="{0934AF1F-BE93-4B11-886F-90323E61482A}" destId="{E020C0CF-C9EE-4FBF-99F5-D1C55F39C0E7}" srcOrd="1" destOrd="0" presId="urn:microsoft.com/office/officeart/2005/8/layout/orgChart1"/>
+    <dgm:cxn modelId="{7F6661FE-8A80-894B-9D58-E6F4C291E2A3}" type="presOf" srcId="{9791FBAA-0FEC-4B08-B41E-7A4C8ECA9D0C}" destId="{CB6729E2-12AE-4BC4-89E0-B8D06B6E6299}" srcOrd="0" destOrd="0" presId="urn:microsoft.com/office/officeart/2005/8/layout/orgChart1"/>
+    <dgm:cxn modelId="{B58ED701-A3CE-9B4D-B85C-1A0F914321A9}" type="presOf" srcId="{E8F550BE-B535-418A-B36B-44921F2F1B2B}" destId="{9EB58533-95E7-4998-B2C8-995FBEF0A516}" srcOrd="0" destOrd="0" presId="urn:microsoft.com/office/officeart/2005/8/layout/orgChart1"/>
+    <dgm:cxn modelId="{FD466770-AF93-474F-B65D-F570D7021C42}" type="presOf" srcId="{D62C5EAA-FBE3-41DA-A847-EAF9CF0727A7}" destId="{C453585C-1114-4903-9C4C-6B870A2C1682}" srcOrd="1" destOrd="0" presId="urn:microsoft.com/office/officeart/2005/8/layout/orgChart1"/>
+    <dgm:cxn modelId="{4D0F88C4-17BC-4F4C-9AA7-5ACB76627FA3}" type="presOf" srcId="{8B434466-6EC7-435A-9120-2445011B3CF6}" destId="{8F518717-7BC7-4F66-AA85-DA216D684B31}" srcOrd="0" destOrd="0" presId="urn:microsoft.com/office/officeart/2005/8/layout/orgChart1"/>
+    <dgm:cxn modelId="{BEFB55E0-E8A7-7846-A0BA-060AACA8B300}" type="presOf" srcId="{4EB21E81-337D-41A7-B5DA-2618D84B00B7}" destId="{16CBF349-4C97-4625-B9E9-626943BCA634}" srcOrd="0" destOrd="0" presId="urn:microsoft.com/office/officeart/2005/8/layout/orgChart1"/>
+    <dgm:cxn modelId="{7E41884D-8F6D-9244-A36B-720C0F328CF3}" type="presOf" srcId="{0282BB86-EB18-4B26-B80A-50A409D76D36}" destId="{398098D1-1B05-41FC-80DC-C2AF74632878}" srcOrd="0" destOrd="0" presId="urn:microsoft.com/office/officeart/2005/8/layout/orgChart1"/>
+    <dgm:cxn modelId="{D1EB7508-3875-BD49-996D-98BB201BE8D5}" type="presOf" srcId="{A1032CD6-046B-4D19-A77F-51DBDAD8A06E}" destId="{1789DB6E-B93F-4039-8E2C-9B9F4A341149}" srcOrd="0" destOrd="0" presId="urn:microsoft.com/office/officeart/2005/8/layout/orgChart1"/>
+    <dgm:cxn modelId="{41B4FA61-3FFD-E04F-8674-3D9983635AD9}" type="presOf" srcId="{5A9B6601-D900-479E-87B5-F2C421682CCC}" destId="{86E05583-0F39-477E-BAC7-D4FFB2373E95}" srcOrd="0" destOrd="0" presId="urn:microsoft.com/office/officeart/2005/8/layout/orgChart1"/>
     <dgm:cxn modelId="{4EA4F527-49CC-407E-B195-132ABFF1034C}" srcId="{34272042-0873-432F-A2B8-1F0F21F14FB9}" destId="{ABF89DEA-58D3-4C64-A0DA-68CD17F97399}" srcOrd="0" destOrd="0" parTransId="{53151B7A-93CA-41E9-9609-258643114350}" sibTransId="{7C149B83-E3CE-465E-A15A-902DAA04B422}"/>
-    <dgm:cxn modelId="{9B259852-5836-45CE-9141-D4EDBF147FA8}" type="presOf" srcId="{ABF89DEA-58D3-4C64-A0DA-68CD17F97399}" destId="{AF16C961-8C02-4C11-86BD-6517BE2B3E16}" srcOrd="0" destOrd="0" presId="urn:microsoft.com/office/officeart/2005/8/layout/orgChart1"/>
-    <dgm:cxn modelId="{9B937B26-026C-4834-976F-9F47D4907D3A}" type="presOf" srcId="{C76531A2-1C54-491A-B6AB-460EAD618828}" destId="{4EBF7CFC-66CD-4F1B-A330-A315DD13E16E}" srcOrd="0" destOrd="0" presId="urn:microsoft.com/office/officeart/2005/8/layout/orgChart1"/>
-    <dgm:cxn modelId="{C0688FDC-3C88-44DA-B4BA-D51B03DA3998}" type="presOf" srcId="{2129D358-5C42-4B5C-A83E-09A46BBC16A9}" destId="{7ABADB6E-13D2-4E82-A65C-D643874C9BB4}" srcOrd="0" destOrd="0" presId="urn:microsoft.com/office/officeart/2005/8/layout/orgChart1"/>
+    <dgm:cxn modelId="{8D1C77A1-1F5F-9B46-B2FE-D2D209E6A64D}" type="presOf" srcId="{29200D49-15E4-4836-AEE7-58F4586A3827}" destId="{820BFDE4-85F0-4758-AFFB-3908FDD6BE15}" srcOrd="0" destOrd="0" presId="urn:microsoft.com/office/officeart/2005/8/layout/orgChart1"/>
     <dgm:cxn modelId="{58C66AEE-828C-4DF1-8FD0-F6E9B37E0A21}" srcId="{FF4DEB76-75E1-41E0-B55E-3A51044397D0}" destId="{0847D759-422F-435E-949F-7FFFCCF7DF9B}" srcOrd="1" destOrd="0" parTransId="{0282BB86-EB18-4B26-B80A-50A409D76D36}" sibTransId="{9192923E-B955-4005-A54A-C12B7031D935}"/>
+    <dgm:cxn modelId="{058D4C5E-04FA-EF42-BC02-983CA8581E58}" type="presOf" srcId="{3CCEFAAA-75B5-4A5E-8509-F2A0CBA85780}" destId="{E6777229-31BD-4723-94B0-1D90BEC3737B}" srcOrd="0" destOrd="0" presId="urn:microsoft.com/office/officeart/2005/8/layout/orgChart1"/>
+    <dgm:cxn modelId="{A623FAAD-B953-B64A-8636-3B8E3D78673A}" type="presOf" srcId="{D62C5EAA-FBE3-41DA-A847-EAF9CF0727A7}" destId="{0A1B5899-E7B9-4A24-B3E5-856044899130}" srcOrd="0" destOrd="0" presId="urn:microsoft.com/office/officeart/2005/8/layout/orgChart1"/>
     <dgm:cxn modelId="{A228AEE2-7307-442F-A694-886F5E98D83D}" srcId="{34272042-0873-432F-A2B8-1F0F21F14FB9}" destId="{EE6959AA-DC1A-48C3-8F9E-C868C49FEEF0}" srcOrd="1" destOrd="0" parTransId="{22A3DB68-2174-404D-BA46-7C589143062B}" sibTransId="{55BABB05-C2B3-4023-BA17-C691D2FAB874}"/>
-    <dgm:cxn modelId="{EC3C2726-1C79-4B82-ABBB-FCEDDD6B41EB}" type="presOf" srcId="{A1032CD6-046B-4D19-A77F-51DBDAD8A06E}" destId="{1789DB6E-B93F-4039-8E2C-9B9F4A341149}" srcOrd="0" destOrd="0" presId="urn:microsoft.com/office/officeart/2005/8/layout/orgChart1"/>
-    <dgm:cxn modelId="{2FE602EF-A51E-4C80-A871-DD330B679DFA}" type="presOf" srcId="{4EB21E81-337D-41A7-B5DA-2618D84B00B7}" destId="{16CBF349-4C97-4625-B9E9-626943BCA634}" srcOrd="0" destOrd="0" presId="urn:microsoft.com/office/officeart/2005/8/layout/orgChart1"/>
-    <dgm:cxn modelId="{8C9DB0B8-D3C8-4BC5-AE80-E345F97229C1}" type="presOf" srcId="{22A3DB68-2174-404D-BA46-7C589143062B}" destId="{B49CE564-343F-4D7E-80E4-96F326A2980B}" srcOrd="0" destOrd="0" presId="urn:microsoft.com/office/officeart/2005/8/layout/orgChart1"/>
-    <dgm:cxn modelId="{B36150E7-9147-4EC0-8229-4EA4B10699A5}" type="presOf" srcId="{EE6959AA-DC1A-48C3-8F9E-C868C49FEEF0}" destId="{FFBAD0D4-C5EA-4EB5-A103-66D8D2962166}" srcOrd="1" destOrd="0" presId="urn:microsoft.com/office/officeart/2005/8/layout/orgChart1"/>
-    <dgm:cxn modelId="{C0CBB3B8-BA61-408F-9A06-98328ED6063C}" type="presOf" srcId="{0934AF1F-BE93-4B11-886F-90323E61482A}" destId="{E020C0CF-C9EE-4FBF-99F5-D1C55F39C0E7}" srcOrd="1" destOrd="0" presId="urn:microsoft.com/office/officeart/2005/8/layout/orgChart1"/>
+    <dgm:cxn modelId="{A2C33C6E-2F44-6C41-9C07-0FC985167033}" type="presOf" srcId="{D43DFDD8-DD03-4858-9242-B3C9184938D7}" destId="{275B945E-C388-41E1-B55E-5E2ACD538D42}" srcOrd="0" destOrd="0" presId="urn:microsoft.com/office/officeart/2005/8/layout/orgChart1"/>
+    <dgm:cxn modelId="{5034CA94-0227-2842-B5A3-BE30EBB852B8}" type="presOf" srcId="{2129D358-5C42-4B5C-A83E-09A46BBC16A9}" destId="{1BD5DCCF-DDBD-4EE7-B4A5-2C44AA6118FF}" srcOrd="1" destOrd="0" presId="urn:microsoft.com/office/officeart/2005/8/layout/orgChart1"/>
+    <dgm:cxn modelId="{AF94CD4E-CF7E-2945-9C3B-B5DB8782F4D5}" type="presOf" srcId="{4EB21E81-337D-41A7-B5DA-2618D84B00B7}" destId="{41E3048F-D2E2-4EB2-8A5C-116C2D3006F6}" srcOrd="1" destOrd="0" presId="urn:microsoft.com/office/officeart/2005/8/layout/orgChart1"/>
+    <dgm:cxn modelId="{A10286C4-6CE3-0847-8E83-27A94EF17CC4}" type="presOf" srcId="{D43DFDD8-DD03-4858-9242-B3C9184938D7}" destId="{F1CC698B-5371-40B7-87FC-D21B285A8924}" srcOrd="1" destOrd="0" presId="urn:microsoft.com/office/officeart/2005/8/layout/orgChart1"/>
+    <dgm:cxn modelId="{E2CFAA18-C422-494A-9629-76BC37754FE1}" type="presOf" srcId="{ABF89DEA-58D3-4C64-A0DA-68CD17F97399}" destId="{F303AAF7-96FE-46F8-AE30-7EA2820FA437}" srcOrd="1" destOrd="0" presId="urn:microsoft.com/office/officeart/2005/8/layout/orgChart1"/>
+    <dgm:cxn modelId="{919CA62A-4E83-B44A-AE26-A48000DD1452}" type="presOf" srcId="{22A3DB68-2174-404D-BA46-7C589143062B}" destId="{B49CE564-343F-4D7E-80E4-96F326A2980B}" srcOrd="0" destOrd="0" presId="urn:microsoft.com/office/officeart/2005/8/layout/orgChart1"/>
     <dgm:cxn modelId="{05E3D1B0-2272-449F-9162-34E3B9D98033}" srcId="{FF4DEB76-75E1-41E0-B55E-3A51044397D0}" destId="{E8F550BE-B535-418A-B36B-44921F2F1B2B}" srcOrd="0" destOrd="0" parTransId="{9791FBAA-0FEC-4B08-B41E-7A4C8ECA9D0C}" sibTransId="{81E9F335-4060-493B-A06B-7EA7A9F2B209}"/>
     <dgm:cxn modelId="{4D5A9C6B-BC1D-4523-AA0B-9696AB137C71}" srcId="{2129D358-5C42-4B5C-A83E-09A46BBC16A9}" destId="{4EB21E81-337D-41A7-B5DA-2618D84B00B7}" srcOrd="1" destOrd="0" parTransId="{29200D49-15E4-4836-AEE7-58F4586A3827}" sibTransId="{4B12DDA8-6B52-4766-9521-FFFEC2C9F318}"/>
-    <dgm:cxn modelId="{CB07CDE4-00AD-4E8F-A46B-923E0F2549CB}" type="presOf" srcId="{53151B7A-93CA-41E9-9609-258643114350}" destId="{0647F18D-FE01-47B2-9A59-B759E8A71C4C}" srcOrd="0" destOrd="0" presId="urn:microsoft.com/office/officeart/2005/8/layout/orgChart1"/>
-    <dgm:cxn modelId="{6AA09A80-27A0-4618-84BB-EBADC79DF4B3}" type="presOf" srcId="{E8F550BE-B535-418A-B36B-44921F2F1B2B}" destId="{73FACE6B-D5B9-4E7E-B4B7-4929A5987511}" srcOrd="1" destOrd="0" presId="urn:microsoft.com/office/officeart/2005/8/layout/orgChart1"/>
-    <dgm:cxn modelId="{4226FACB-2A9E-4708-ABDA-5223EEB10E13}" type="presOf" srcId="{0847D759-422F-435E-949F-7FFFCCF7DF9B}" destId="{1C787416-9CFE-4878-8811-E69520FAE1C0}" srcOrd="1" destOrd="0" presId="urn:microsoft.com/office/officeart/2005/8/layout/orgChart1"/>
-    <dgm:cxn modelId="{BE4952BE-77D6-4F6E-B3AD-72DB6F888FD2}" type="presOf" srcId="{8B434466-6EC7-435A-9120-2445011B3CF6}" destId="{8F518717-7BC7-4F66-AA85-DA216D684B31}" srcOrd="0" destOrd="0" presId="urn:microsoft.com/office/officeart/2005/8/layout/orgChart1"/>
+    <dgm:cxn modelId="{33F7E0E9-4B6E-994B-B545-BBF15FFEF1A6}" type="presOf" srcId="{EE6959AA-DC1A-48C3-8F9E-C868C49FEEF0}" destId="{8AA2E1D3-C7A1-44D3-849F-DD46DC1C7C8B}" srcOrd="0" destOrd="0" presId="urn:microsoft.com/office/officeart/2005/8/layout/orgChart1"/>
     <dgm:cxn modelId="{E6E833A6-2F5A-4760-8BB6-71616FFDBA19}" srcId="{0934AF1F-BE93-4B11-886F-90323E61482A}" destId="{2129D358-5C42-4B5C-A83E-09A46BBC16A9}" srcOrd="0" destOrd="0" parTransId="{C76531A2-1C54-491A-B6AB-460EAD618828}" sibTransId="{AC652212-79DE-40C9-856E-915C0CC008ED}"/>
-    <dgm:cxn modelId="{E1D45275-02C3-44B1-9146-7138B9228BE7}" type="presOf" srcId="{0934AF1F-BE93-4B11-886F-90323E61482A}" destId="{9A3E7B27-18AF-44BB-8A95-63A5390A51A0}" srcOrd="0" destOrd="0" presId="urn:microsoft.com/office/officeart/2005/8/layout/orgChart1"/>
-    <dgm:cxn modelId="{96D97E43-699B-480F-A896-4F6671571D14}" type="presOf" srcId="{73622E04-0C51-4F4B-9D31-ED781E6B73E7}" destId="{6B87950A-0E95-4189-9037-7FF158B76362}" srcOrd="0" destOrd="0" presId="urn:microsoft.com/office/officeart/2005/8/layout/orgChart1"/>
-    <dgm:cxn modelId="{71795146-4338-4F5F-A9BE-7F4387FA7E4A}" type="presOf" srcId="{A1032CD6-046B-4D19-A77F-51DBDAD8A06E}" destId="{30DD9962-4D91-4AC7-95A2-41499EEB2C66}" srcOrd="1" destOrd="0" presId="urn:microsoft.com/office/officeart/2005/8/layout/orgChart1"/>
+    <dgm:cxn modelId="{3ADEC03B-DE83-0147-8284-73CDF632632E}" type="presOf" srcId="{FF4DEB76-75E1-41E0-B55E-3A51044397D0}" destId="{40E03DB1-0B72-4DCF-9A06-2253149EF29F}" srcOrd="1" destOrd="0" presId="urn:microsoft.com/office/officeart/2005/8/layout/orgChart1"/>
     <dgm:cxn modelId="{6FCFB561-79AB-4CEC-8EF8-BA1B18660E45}" srcId="{3CCEFAAA-75B5-4A5E-8509-F2A0CBA85780}" destId="{D43DFDD8-DD03-4858-9242-B3C9184938D7}" srcOrd="1" destOrd="0" parTransId="{FE05B1B0-C0A9-44FD-BDB1-2F7F7A6F8DC9}" sibTransId="{AFE5B661-565D-4A31-B38B-619479749C20}"/>
-    <dgm:cxn modelId="{3FDEACDE-1D61-41FC-A9AD-F5D377DDEDC6}" type="presOf" srcId="{3620D0DF-EB34-4F54-BD5B-B177DABC9433}" destId="{294F2A40-BFA7-4F1F-ACAB-C46DF898C127}" srcOrd="1" destOrd="0" presId="urn:microsoft.com/office/officeart/2005/8/layout/orgChart1"/>
+    <dgm:cxn modelId="{EDF70363-5F62-C64B-A4DB-3506D13A82EC}" type="presOf" srcId="{E8F550BE-B535-418A-B36B-44921F2F1B2B}" destId="{73FACE6B-D5B9-4E7E-B4B7-4929A5987511}" srcOrd="1" destOrd="0" presId="urn:microsoft.com/office/officeart/2005/8/layout/orgChart1"/>
     <dgm:cxn modelId="{BF911678-B7FB-49E6-879F-695E67C96F1F}" srcId="{FF4DEB76-75E1-41E0-B55E-3A51044397D0}" destId="{A1032CD6-046B-4D19-A77F-51DBDAD8A06E}" srcOrd="2" destOrd="0" parTransId="{5A9B6601-D900-479E-87B5-F2C421682CCC}" sibTransId="{8C1B690E-74B9-4330-9B2F-E1A1FC7ECBAA}"/>
-    <dgm:cxn modelId="{56FB006F-F8BA-4E6C-A432-C40FB0E6BCA6}" type="presOf" srcId="{29200D49-15E4-4836-AEE7-58F4586A3827}" destId="{820BFDE4-85F0-4758-AFFB-3908FDD6BE15}" srcOrd="0" destOrd="0" presId="urn:microsoft.com/office/officeart/2005/8/layout/orgChart1"/>
-    <dgm:cxn modelId="{51991C4F-5A29-4F91-BEBE-DF4BB3491B48}" type="presOf" srcId="{3CCEFAAA-75B5-4A5E-8509-F2A0CBA85780}" destId="{E6777229-31BD-4723-94B0-1D90BEC3737B}" srcOrd="0" destOrd="0" presId="urn:microsoft.com/office/officeart/2005/8/layout/orgChart1"/>
-    <dgm:cxn modelId="{255CF018-9F17-4106-A6AE-710213FADDA0}" type="presOf" srcId="{34272042-0873-432F-A2B8-1F0F21F14FB9}" destId="{68D2B525-AF7C-4FB2-A176-9282D3B8886A}" srcOrd="0" destOrd="0" presId="urn:microsoft.com/office/officeart/2005/8/layout/orgChart1"/>
+    <dgm:cxn modelId="{71728425-9A71-1A4E-83BC-B44F393AFAB6}" type="presOf" srcId="{2129D358-5C42-4B5C-A83E-09A46BBC16A9}" destId="{7ABADB6E-13D2-4E82-A65C-D643874C9BB4}" srcOrd="0" destOrd="0" presId="urn:microsoft.com/office/officeart/2005/8/layout/orgChart1"/>
+    <dgm:cxn modelId="{1DBDBF0D-0F5B-D641-B946-DDDA9BD9268F}" type="presOf" srcId="{3620D0DF-EB34-4F54-BD5B-B177DABC9433}" destId="{BD6A3482-259D-4476-B52C-896997EDEF21}" srcOrd="0" destOrd="0" presId="urn:microsoft.com/office/officeart/2005/8/layout/orgChart1"/>
+    <dgm:cxn modelId="{80EF93CB-E4CB-5F4C-85AA-6C213771F7C2}" type="presOf" srcId="{0934AF1F-BE93-4B11-886F-90323E61482A}" destId="{9A3E7B27-18AF-44BB-8A95-63A5390A51A0}" srcOrd="0" destOrd="0" presId="urn:microsoft.com/office/officeart/2005/8/layout/orgChart1"/>
+    <dgm:cxn modelId="{98DEB7B0-B6A3-8745-BB9E-9E3F347BB811}" type="presOf" srcId="{EE6959AA-DC1A-48C3-8F9E-C868C49FEEF0}" destId="{FFBAD0D4-C5EA-4EB5-A103-66D8D2962166}" srcOrd="1" destOrd="0" presId="urn:microsoft.com/office/officeart/2005/8/layout/orgChart1"/>
+    <dgm:cxn modelId="{3CBC2CBA-36CB-3D42-A597-E2CE26E5B860}" type="presOf" srcId="{ABF89DEA-58D3-4C64-A0DA-68CD17F97399}" destId="{AF16C961-8C02-4C11-86BD-6517BE2B3E16}" srcOrd="0" destOrd="0" presId="urn:microsoft.com/office/officeart/2005/8/layout/orgChart1"/>
     <dgm:cxn modelId="{AC303C1E-B9BA-4D30-9D60-421A47BA35E9}" srcId="{2129D358-5C42-4B5C-A83E-09A46BBC16A9}" destId="{D62C5EAA-FBE3-41DA-A847-EAF9CF0727A7}" srcOrd="0" destOrd="0" parTransId="{BB43BD6D-23F4-4C6F-810F-7CE15D147EA0}" sibTransId="{0FAA0B6A-CB7D-4EBD-A92D-C4F0399B05BD}"/>
-    <dgm:cxn modelId="{A1C4B831-817C-4ADF-9CA0-BB59A2663711}" type="presOf" srcId="{FF4DEB76-75E1-41E0-B55E-3A51044397D0}" destId="{9FD9C661-288B-496B-A0AC-3431280FF34D}" srcOrd="0" destOrd="0" presId="urn:microsoft.com/office/officeart/2005/8/layout/orgChart1"/>
-    <dgm:cxn modelId="{086A0283-679B-48F1-AFA3-0DA6A5139FB8}" type="presOf" srcId="{3620D0DF-EB34-4F54-BD5B-B177DABC9433}" destId="{BD6A3482-259D-4476-B52C-896997EDEF21}" srcOrd="0" destOrd="0" presId="urn:microsoft.com/office/officeart/2005/8/layout/orgChart1"/>
+    <dgm:cxn modelId="{5A5CEFB9-0B77-EB47-8277-3DF2150C1DB1}" type="presOf" srcId="{34272042-0873-432F-A2B8-1F0F21F14FB9}" destId="{D6D594CD-E4EC-4AC7-AECC-EF610DEF322C}" srcOrd="1" destOrd="0" presId="urn:microsoft.com/office/officeart/2005/8/layout/orgChart1"/>
+    <dgm:cxn modelId="{EA9C1ABA-C97C-FA41-977F-9338CB39D5B1}" type="presOf" srcId="{73622E04-0C51-4F4B-9D31-ED781E6B73E7}" destId="{6B87950A-0E95-4189-9037-7FF158B76362}" srcOrd="0" destOrd="0" presId="urn:microsoft.com/office/officeart/2005/8/layout/orgChart1"/>
     <dgm:cxn modelId="{D7BB60EE-C519-41ED-AEA8-493FB42DEB03}" srcId="{0934AF1F-BE93-4B11-886F-90323E61482A}" destId="{34272042-0873-432F-A2B8-1F0F21F14FB9}" srcOrd="1" destOrd="0" parTransId="{73622E04-0C51-4F4B-9D31-ED781E6B73E7}" sibTransId="{69287048-0052-4F63-BF50-DCEC8BBEA6AC}"/>
-    <dgm:cxn modelId="{EAFC6616-574F-44C3-A8C1-C9023229E810}" type="presOf" srcId="{ABF89DEA-58D3-4C64-A0DA-68CD17F97399}" destId="{F303AAF7-96FE-46F8-AE30-7EA2820FA437}" srcOrd="1" destOrd="0" presId="urn:microsoft.com/office/officeart/2005/8/layout/orgChart1"/>
-    <dgm:cxn modelId="{D4B88477-36E2-4A14-91B5-A7D0C396C792}" type="presOf" srcId="{D62C5EAA-FBE3-41DA-A847-EAF9CF0727A7}" destId="{0A1B5899-E7B9-4A24-B3E5-856044899130}" srcOrd="0" destOrd="0" presId="urn:microsoft.com/office/officeart/2005/8/layout/orgChart1"/>
+    <dgm:cxn modelId="{A95B6241-634B-584D-978A-789C5D426CA9}" type="presOf" srcId="{53151B7A-93CA-41E9-9609-258643114350}" destId="{0647F18D-FE01-47B2-9A59-B759E8A71C4C}" srcOrd="0" destOrd="0" presId="urn:microsoft.com/office/officeart/2005/8/layout/orgChart1"/>
+    <dgm:cxn modelId="{7D0743C5-F0EE-114B-8930-9C86C904C2DD}" type="presOf" srcId="{0847D759-422F-435E-949F-7FFFCCF7DF9B}" destId="{1C787416-9CFE-4878-8811-E69520FAE1C0}" srcOrd="1" destOrd="0" presId="urn:microsoft.com/office/officeart/2005/8/layout/orgChart1"/>
+    <dgm:cxn modelId="{3B0DED7A-DA81-4E46-A208-5E320EF4147F}" type="presOf" srcId="{3620D0DF-EB34-4F54-BD5B-B177DABC9433}" destId="{294F2A40-BFA7-4F1F-ACAB-C46DF898C127}" srcOrd="1" destOrd="0" presId="urn:microsoft.com/office/officeart/2005/8/layout/orgChart1"/>
+    <dgm:cxn modelId="{02BC3F72-D3A2-6E44-9712-8F893FB41BFC}" type="presOf" srcId="{FF4DEB76-75E1-41E0-B55E-3A51044397D0}" destId="{9FD9C661-288B-496B-A0AC-3431280FF34D}" srcOrd="0" destOrd="0" presId="urn:microsoft.com/office/officeart/2005/8/layout/orgChart1"/>
     <dgm:cxn modelId="{60F01007-233C-4449-A030-EAD976B98786}" srcId="{0934AF1F-BE93-4B11-886F-90323E61482A}" destId="{FF4DEB76-75E1-41E0-B55E-3A51044397D0}" srcOrd="2" destOrd="0" parTransId="{8B434466-6EC7-435A-9120-2445011B3CF6}" sibTransId="{A52F0ABB-3210-4D4A-A117-DA631E41C4D9}"/>
-    <dgm:cxn modelId="{77EFC3F8-3AFC-41F7-A2EF-1DD33B21193A}" type="presOf" srcId="{4EB21E81-337D-41A7-B5DA-2618D84B00B7}" destId="{41E3048F-D2E2-4EB2-8A5C-116C2D3006F6}" srcOrd="1" destOrd="0" presId="urn:microsoft.com/office/officeart/2005/8/layout/orgChart1"/>
-    <dgm:cxn modelId="{534C4B31-AA68-4B91-839B-0F4E8C72CF2E}" type="presOf" srcId="{BB43BD6D-23F4-4C6F-810F-7CE15D147EA0}" destId="{4511CCF2-433E-46BE-9D4A-FA12F1CD7A6F}" srcOrd="0" destOrd="0" presId="urn:microsoft.com/office/officeart/2005/8/layout/orgChart1"/>
-    <dgm:cxn modelId="{98ACCCD8-832A-4B50-87D0-B51ED2EE69BD}" type="presOf" srcId="{E8F550BE-B535-418A-B36B-44921F2F1B2B}" destId="{9EB58533-95E7-4998-B2C8-995FBEF0A516}" srcOrd="0" destOrd="0" presId="urn:microsoft.com/office/officeart/2005/8/layout/orgChart1"/>
-    <dgm:cxn modelId="{3DC689BC-2E76-414A-880D-13062921BB73}" type="presOf" srcId="{D43DFDD8-DD03-4858-9242-B3C9184938D7}" destId="{275B945E-C388-41E1-B55E-5E2ACD538D42}" srcOrd="0" destOrd="0" presId="urn:microsoft.com/office/officeart/2005/8/layout/orgChart1"/>
-    <dgm:cxn modelId="{AE9607AC-5E99-44E4-A706-2FC58107F6D5}" type="presOf" srcId="{FF4DEB76-75E1-41E0-B55E-3A51044397D0}" destId="{40E03DB1-0B72-4DCF-9A06-2253149EF29F}" srcOrd="1" destOrd="0" presId="urn:microsoft.com/office/officeart/2005/8/layout/orgChart1"/>
-    <dgm:cxn modelId="{316309C1-65DF-4AF9-9276-15609303D63E}" type="presOf" srcId="{34272042-0873-432F-A2B8-1F0F21F14FB9}" destId="{D6D594CD-E4EC-4AC7-AECC-EF610DEF322C}" srcOrd="1" destOrd="0" presId="urn:microsoft.com/office/officeart/2005/8/layout/orgChart1"/>
-    <dgm:cxn modelId="{316216E5-048B-4E64-B6A8-DFBF6BFED57D}" type="presParOf" srcId="{E6777229-31BD-4723-94B0-1D90BEC3737B}" destId="{2A137B0A-8926-4B63-B173-B7F9362164E9}" srcOrd="0" destOrd="0" presId="urn:microsoft.com/office/officeart/2005/8/layout/orgChart1"/>
-    <dgm:cxn modelId="{30D4315F-CD45-4A68-B50A-EC7D88878E0A}" type="presParOf" srcId="{2A137B0A-8926-4B63-B173-B7F9362164E9}" destId="{613D2152-C0D7-4D6B-8D9D-614B9226C071}" srcOrd="0" destOrd="0" presId="urn:microsoft.com/office/officeart/2005/8/layout/orgChart1"/>
-    <dgm:cxn modelId="{D1F58F6C-32A9-45A3-BB15-C5287B7C76FA}" type="presParOf" srcId="{613D2152-C0D7-4D6B-8D9D-614B9226C071}" destId="{9A3E7B27-18AF-44BB-8A95-63A5390A51A0}" srcOrd="0" destOrd="0" presId="urn:microsoft.com/office/officeart/2005/8/layout/orgChart1"/>
-    <dgm:cxn modelId="{7AD79F94-1A08-4168-8B9F-3A556EBC43FF}" type="presParOf" srcId="{613D2152-C0D7-4D6B-8D9D-614B9226C071}" destId="{E020C0CF-C9EE-4FBF-99F5-D1C55F39C0E7}" srcOrd="1" destOrd="0" presId="urn:microsoft.com/office/officeart/2005/8/layout/orgChart1"/>
-    <dgm:cxn modelId="{0BD0B313-B298-43C8-BAD5-01217E3F10C9}" type="presParOf" srcId="{2A137B0A-8926-4B63-B173-B7F9362164E9}" destId="{0ED4066E-AE1C-4380-9FAC-D19EAAFC5261}" srcOrd="1" destOrd="0" presId="urn:microsoft.com/office/officeart/2005/8/layout/orgChart1"/>
-    <dgm:cxn modelId="{66CD9A98-A25E-4406-A813-CA8351FDD7E9}" type="presParOf" srcId="{0ED4066E-AE1C-4380-9FAC-D19EAAFC5261}" destId="{4EBF7CFC-66CD-4F1B-A330-A315DD13E16E}" srcOrd="0" destOrd="0" presId="urn:microsoft.com/office/officeart/2005/8/layout/orgChart1"/>
-    <dgm:cxn modelId="{B712C7BB-E221-4DE8-9D8A-237703C0CD30}" type="presParOf" srcId="{0ED4066E-AE1C-4380-9FAC-D19EAAFC5261}" destId="{0C6D4E87-1210-423C-B882-5AFCB2895B7D}" srcOrd="1" destOrd="0" presId="urn:microsoft.com/office/officeart/2005/8/layout/orgChart1"/>
-    <dgm:cxn modelId="{9987CE96-1579-4627-9669-F450A0988C46}" type="presParOf" srcId="{0C6D4E87-1210-423C-B882-5AFCB2895B7D}" destId="{2D583E34-2E6C-4E40-9E5A-6D152A234B08}" srcOrd="0" destOrd="0" presId="urn:microsoft.com/office/officeart/2005/8/layout/orgChart1"/>
-    <dgm:cxn modelId="{C9FAC439-CEF2-4295-9B85-EFB8ACF173B8}" type="presParOf" srcId="{2D583E34-2E6C-4E40-9E5A-6D152A234B08}" destId="{7ABADB6E-13D2-4E82-A65C-D643874C9BB4}" srcOrd="0" destOrd="0" presId="urn:microsoft.com/office/officeart/2005/8/layout/orgChart1"/>
-    <dgm:cxn modelId="{134E8AB2-4B5E-40B2-A4A0-09173F207E9E}" type="presParOf" srcId="{2D583E34-2E6C-4E40-9E5A-6D152A234B08}" destId="{1BD5DCCF-DDBD-4EE7-B4A5-2C44AA6118FF}" srcOrd="1" destOrd="0" presId="urn:microsoft.com/office/officeart/2005/8/layout/orgChart1"/>
-    <dgm:cxn modelId="{0783F997-6D75-44B7-8757-596730546061}" type="presParOf" srcId="{0C6D4E87-1210-423C-B882-5AFCB2895B7D}" destId="{A53FB5AA-70D7-468A-B61E-6CF38D49931A}" srcOrd="1" destOrd="0" presId="urn:microsoft.com/office/officeart/2005/8/layout/orgChart1"/>
-    <dgm:cxn modelId="{9AD94319-A5DA-4C71-B46C-E9D8FD1F9E26}" type="presParOf" srcId="{A53FB5AA-70D7-468A-B61E-6CF38D49931A}" destId="{4511CCF2-433E-46BE-9D4A-FA12F1CD7A6F}" srcOrd="0" destOrd="0" presId="urn:microsoft.com/office/officeart/2005/8/layout/orgChart1"/>
-    <dgm:cxn modelId="{6FB803EF-B205-4EA7-83F8-A7F8007A576F}" type="presParOf" srcId="{A53FB5AA-70D7-468A-B61E-6CF38D49931A}" destId="{2D048EE9-8CD1-4729-BB87-98923E8F96CF}" srcOrd="1" destOrd="0" presId="urn:microsoft.com/office/officeart/2005/8/layout/orgChart1"/>
-    <dgm:cxn modelId="{DACCAC7D-0838-42D9-B2F7-85DC76B9E3D3}" type="presParOf" srcId="{2D048EE9-8CD1-4729-BB87-98923E8F96CF}" destId="{CBA11B08-2C7F-40EB-BFB5-971078C22FE2}" srcOrd="0" destOrd="0" presId="urn:microsoft.com/office/officeart/2005/8/layout/orgChart1"/>
-    <dgm:cxn modelId="{550C85D3-F9FB-435D-98C0-A6AAA79100B5}" type="presParOf" srcId="{CBA11B08-2C7F-40EB-BFB5-971078C22FE2}" destId="{0A1B5899-E7B9-4A24-B3E5-856044899130}" srcOrd="0" destOrd="0" presId="urn:microsoft.com/office/officeart/2005/8/layout/orgChart1"/>
-    <dgm:cxn modelId="{74C8DB53-6ED2-4AF6-AC27-5D94769261B6}" type="presParOf" srcId="{CBA11B08-2C7F-40EB-BFB5-971078C22FE2}" destId="{C453585C-1114-4903-9C4C-6B870A2C1682}" srcOrd="1" destOrd="0" presId="urn:microsoft.com/office/officeart/2005/8/layout/orgChart1"/>
-    <dgm:cxn modelId="{FFB82B29-7AD1-4DAE-B38C-B9A26D76DD0A}" type="presParOf" srcId="{2D048EE9-8CD1-4729-BB87-98923E8F96CF}" destId="{1B62CA0E-D469-4DE2-AEF8-2B13C626E942}" srcOrd="1" destOrd="0" presId="urn:microsoft.com/office/officeart/2005/8/layout/orgChart1"/>
-    <dgm:cxn modelId="{FA148BF9-AE0D-4F82-BDDE-27202C9C1A3D}" type="presParOf" srcId="{2D048EE9-8CD1-4729-BB87-98923E8F96CF}" destId="{EB98CE01-3436-481B-B92F-151F155FC77A}" srcOrd="2" destOrd="0" presId="urn:microsoft.com/office/officeart/2005/8/layout/orgChart1"/>
-    <dgm:cxn modelId="{FFB5E5D3-9BD0-454D-B815-2C894CA2A0C7}" type="presParOf" srcId="{A53FB5AA-70D7-468A-B61E-6CF38D49931A}" destId="{820BFDE4-85F0-4758-AFFB-3908FDD6BE15}" srcOrd="2" destOrd="0" presId="urn:microsoft.com/office/officeart/2005/8/layout/orgChart1"/>
-    <dgm:cxn modelId="{58D05FB4-7F08-4683-8FA1-90823561AF7A}" type="presParOf" srcId="{A53FB5AA-70D7-468A-B61E-6CF38D49931A}" destId="{A1E4D86D-AD77-4545-BA8F-B9947748F67C}" srcOrd="3" destOrd="0" presId="urn:microsoft.com/office/officeart/2005/8/layout/orgChart1"/>
-    <dgm:cxn modelId="{1A67499A-6002-460D-AB6B-8C82D1C9E8E2}" type="presParOf" srcId="{A1E4D86D-AD77-4545-BA8F-B9947748F67C}" destId="{D8C91CB6-CC44-4E78-8BE6-5EFA0D906217}" srcOrd="0" destOrd="0" presId="urn:microsoft.com/office/officeart/2005/8/layout/orgChart1"/>
-    <dgm:cxn modelId="{C2C1A296-EECF-497E-8571-CE47C1377A89}" type="presParOf" srcId="{D8C91CB6-CC44-4E78-8BE6-5EFA0D906217}" destId="{16CBF349-4C97-4625-B9E9-626943BCA634}" srcOrd="0" destOrd="0" presId="urn:microsoft.com/office/officeart/2005/8/layout/orgChart1"/>
-    <dgm:cxn modelId="{B38E62CF-C0DF-41AF-A98C-94E6D147FA9E}" type="presParOf" srcId="{D8C91CB6-CC44-4E78-8BE6-5EFA0D906217}" destId="{41E3048F-D2E2-4EB2-8A5C-116C2D3006F6}" srcOrd="1" destOrd="0" presId="urn:microsoft.com/office/officeart/2005/8/layout/orgChart1"/>
-    <dgm:cxn modelId="{1B725EFC-FF1A-4ABD-8F1D-FF66AA478672}" type="presParOf" srcId="{A1E4D86D-AD77-4545-BA8F-B9947748F67C}" destId="{28AEBF0A-C350-44E6-98B4-B6F509A009D6}" srcOrd="1" destOrd="0" presId="urn:microsoft.com/office/officeart/2005/8/layout/orgChart1"/>
-    <dgm:cxn modelId="{877810AE-3B8E-499C-9EE8-E2658F695822}" type="presParOf" srcId="{A1E4D86D-AD77-4545-BA8F-B9947748F67C}" destId="{F6C851EE-AC91-4627-AD97-EF1187976EE6}" srcOrd="2" destOrd="0" presId="urn:microsoft.com/office/officeart/2005/8/layout/orgChart1"/>
-    <dgm:cxn modelId="{CC031F8A-E0E7-4A66-A435-85860DA6206F}" type="presParOf" srcId="{0C6D4E87-1210-423C-B882-5AFCB2895B7D}" destId="{2F097CFA-D631-417C-A8D7-4CE395F2C481}" srcOrd="2" destOrd="0" presId="urn:microsoft.com/office/officeart/2005/8/layout/orgChart1"/>
-    <dgm:cxn modelId="{F2A9F5D6-3DFD-4D82-9DD1-A2DE3462F65F}" type="presParOf" srcId="{0ED4066E-AE1C-4380-9FAC-D19EAAFC5261}" destId="{6B87950A-0E95-4189-9037-7FF158B76362}" srcOrd="2" destOrd="0" presId="urn:microsoft.com/office/officeart/2005/8/layout/orgChart1"/>
-    <dgm:cxn modelId="{76015487-240C-43BB-BEA3-B747967D58C1}" type="presParOf" srcId="{0ED4066E-AE1C-4380-9FAC-D19EAAFC5261}" destId="{DBC0A142-355E-4F38-AA89-AD23A68A343E}" srcOrd="3" destOrd="0" presId="urn:microsoft.com/office/officeart/2005/8/layout/orgChart1"/>
-    <dgm:cxn modelId="{B2B3B20B-8BAB-4ED2-9A50-2E9785E8BBB7}" type="presParOf" srcId="{DBC0A142-355E-4F38-AA89-AD23A68A343E}" destId="{293D35F2-03B4-4BDF-9A45-43685DC42856}" srcOrd="0" destOrd="0" presId="urn:microsoft.com/office/officeart/2005/8/layout/orgChart1"/>
-    <dgm:cxn modelId="{A04958BB-655F-45B9-ACFB-B3034AEA4CF8}" type="presParOf" srcId="{293D35F2-03B4-4BDF-9A45-43685DC42856}" destId="{68D2B525-AF7C-4FB2-A176-9282D3B8886A}" srcOrd="0" destOrd="0" presId="urn:microsoft.com/office/officeart/2005/8/layout/orgChart1"/>
-    <dgm:cxn modelId="{67CDF00A-555A-4E99-8B6D-1EC911A9C0AC}" type="presParOf" srcId="{293D35F2-03B4-4BDF-9A45-43685DC42856}" destId="{D6D594CD-E4EC-4AC7-AECC-EF610DEF322C}" srcOrd="1" destOrd="0" presId="urn:microsoft.com/office/officeart/2005/8/layout/orgChart1"/>
-    <dgm:cxn modelId="{5069BF3F-5BB3-4BE9-A3F8-3E246ABC81C0}" type="presParOf" srcId="{DBC0A142-355E-4F38-AA89-AD23A68A343E}" destId="{53DC528D-18F8-4201-A928-89287085E321}" srcOrd="1" destOrd="0" presId="urn:microsoft.com/office/officeart/2005/8/layout/orgChart1"/>
-    <dgm:cxn modelId="{966D7524-5BAD-4F66-AEB3-C1F277449E3F}" type="presParOf" srcId="{53DC528D-18F8-4201-A928-89287085E321}" destId="{0647F18D-FE01-47B2-9A59-B759E8A71C4C}" srcOrd="0" destOrd="0" presId="urn:microsoft.com/office/officeart/2005/8/layout/orgChart1"/>
-    <dgm:cxn modelId="{2F2E495B-BC73-418E-8385-E1DF9E3367B1}" type="presParOf" srcId="{53DC528D-18F8-4201-A928-89287085E321}" destId="{1E608F28-8088-40DA-B973-613960974D1E}" srcOrd="1" destOrd="0" presId="urn:microsoft.com/office/officeart/2005/8/layout/orgChart1"/>
-    <dgm:cxn modelId="{24D8F988-6CE4-44E2-A520-1F3E14B94916}" type="presParOf" srcId="{1E608F28-8088-40DA-B973-613960974D1E}" destId="{88BE5491-2095-487A-8A5A-494F4C547318}" srcOrd="0" destOrd="0" presId="urn:microsoft.com/office/officeart/2005/8/layout/orgChart1"/>
-    <dgm:cxn modelId="{E5A65B13-30C1-43F6-B7ED-777FEBEA3E61}" type="presParOf" srcId="{88BE5491-2095-487A-8A5A-494F4C547318}" destId="{AF16C961-8C02-4C11-86BD-6517BE2B3E16}" srcOrd="0" destOrd="0" presId="urn:microsoft.com/office/officeart/2005/8/layout/orgChart1"/>
-    <dgm:cxn modelId="{9597F443-47F9-4E7C-8A87-5DEA7164D633}" type="presParOf" srcId="{88BE5491-2095-487A-8A5A-494F4C547318}" destId="{F303AAF7-96FE-46F8-AE30-7EA2820FA437}" srcOrd="1" destOrd="0" presId="urn:microsoft.com/office/officeart/2005/8/layout/orgChart1"/>
-    <dgm:cxn modelId="{965DCF02-2477-47E7-A1C6-076DC7AB6943}" type="presParOf" srcId="{1E608F28-8088-40DA-B973-613960974D1E}" destId="{BCD881D0-2705-4319-B956-C1F3EFE015C4}" srcOrd="1" destOrd="0" presId="urn:microsoft.com/office/officeart/2005/8/layout/orgChart1"/>
-    <dgm:cxn modelId="{4C30C906-729D-4C8B-B939-F6DB6FBCC039}" type="presParOf" srcId="{1E608F28-8088-40DA-B973-613960974D1E}" destId="{44AB7B96-1AE2-4C50-9686-1559390D8198}" srcOrd="2" destOrd="0" presId="urn:microsoft.com/office/officeart/2005/8/layout/orgChart1"/>
-    <dgm:cxn modelId="{8ED3D63E-0AC9-45DB-A8CA-5AE48B32A492}" type="presParOf" srcId="{53DC528D-18F8-4201-A928-89287085E321}" destId="{B49CE564-343F-4D7E-80E4-96F326A2980B}" srcOrd="2" destOrd="0" presId="urn:microsoft.com/office/officeart/2005/8/layout/orgChart1"/>
-    <dgm:cxn modelId="{7270BB51-C24B-4FDB-940B-2C2760D23358}" type="presParOf" srcId="{53DC528D-18F8-4201-A928-89287085E321}" destId="{59292561-092B-44FA-A33C-B2E08E061B3B}" srcOrd="3" destOrd="0" presId="urn:microsoft.com/office/officeart/2005/8/layout/orgChart1"/>
-    <dgm:cxn modelId="{F5DEA33E-3FB3-4144-AA84-DF26F348503D}" type="presParOf" srcId="{59292561-092B-44FA-A33C-B2E08E061B3B}" destId="{13DDAA37-EA17-42F2-B993-72721460E1D5}" srcOrd="0" destOrd="0" presId="urn:microsoft.com/office/officeart/2005/8/layout/orgChart1"/>
-    <dgm:cxn modelId="{57A6526B-1201-47B0-8D67-9E1AE272EC33}" type="presParOf" srcId="{13DDAA37-EA17-42F2-B993-72721460E1D5}" destId="{8AA2E1D3-C7A1-44D3-849F-DD46DC1C7C8B}" srcOrd="0" destOrd="0" presId="urn:microsoft.com/office/officeart/2005/8/layout/orgChart1"/>
-    <dgm:cxn modelId="{50E66FA3-B8F6-4FB9-84F8-94471E3B388E}" type="presParOf" srcId="{13DDAA37-EA17-42F2-B993-72721460E1D5}" destId="{FFBAD0D4-C5EA-4EB5-A103-66D8D2962166}" srcOrd="1" destOrd="0" presId="urn:microsoft.com/office/officeart/2005/8/layout/orgChart1"/>
-    <dgm:cxn modelId="{83F219AC-10FB-416A-B63E-D0177C30A31C}" type="presParOf" srcId="{59292561-092B-44FA-A33C-B2E08E061B3B}" destId="{6B85916D-105F-4E61-A1FF-DE66773F6A3E}" srcOrd="1" destOrd="0" presId="urn:microsoft.com/office/officeart/2005/8/layout/orgChart1"/>
-    <dgm:cxn modelId="{71E89111-DB2C-4236-B9E4-1C6EAB2C4831}" type="presParOf" srcId="{59292561-092B-44FA-A33C-B2E08E061B3B}" destId="{CBB67776-FE4B-458E-A5E5-BA3D3DE63511}" srcOrd="2" destOrd="0" presId="urn:microsoft.com/office/officeart/2005/8/layout/orgChart1"/>
-    <dgm:cxn modelId="{A16A7FB1-3079-4BE9-8EBD-E76C003EC6AE}" type="presParOf" srcId="{DBC0A142-355E-4F38-AA89-AD23A68A343E}" destId="{587654DC-655E-4F9B-90AA-0ED6326C4CB2}" srcOrd="2" destOrd="0" presId="urn:microsoft.com/office/officeart/2005/8/layout/orgChart1"/>
-    <dgm:cxn modelId="{34A43E7F-3674-4B71-9DC3-54A897D7D06E}" type="presParOf" srcId="{0ED4066E-AE1C-4380-9FAC-D19EAAFC5261}" destId="{8F518717-7BC7-4F66-AA85-DA216D684B31}" srcOrd="4" destOrd="0" presId="urn:microsoft.com/office/officeart/2005/8/layout/orgChart1"/>
-    <dgm:cxn modelId="{CA7F1B2E-8212-455C-BA98-1D61EA0B694D}" type="presParOf" srcId="{0ED4066E-AE1C-4380-9FAC-D19EAAFC5261}" destId="{377001D1-A999-4658-8028-9FFCBC44248B}" srcOrd="5" destOrd="0" presId="urn:microsoft.com/office/officeart/2005/8/layout/orgChart1"/>
-    <dgm:cxn modelId="{6B29D2DA-7016-42F9-BADC-DF5C122EB858}" type="presParOf" srcId="{377001D1-A999-4658-8028-9FFCBC44248B}" destId="{D06343DE-6AED-42EF-B20F-F0ED35EA80DA}" srcOrd="0" destOrd="0" presId="urn:microsoft.com/office/officeart/2005/8/layout/orgChart1"/>
-    <dgm:cxn modelId="{A73F19D4-AD4D-4440-850D-87A5E8D5D59D}" type="presParOf" srcId="{D06343DE-6AED-42EF-B20F-F0ED35EA80DA}" destId="{9FD9C661-288B-496B-A0AC-3431280FF34D}" srcOrd="0" destOrd="0" presId="urn:microsoft.com/office/officeart/2005/8/layout/orgChart1"/>
-    <dgm:cxn modelId="{0EEB9FA5-45ED-4653-8FF3-EC7D87DCF631}" type="presParOf" srcId="{D06343DE-6AED-42EF-B20F-F0ED35EA80DA}" destId="{40E03DB1-0B72-4DCF-9A06-2253149EF29F}" srcOrd="1" destOrd="0" presId="urn:microsoft.com/office/officeart/2005/8/layout/orgChart1"/>
-    <dgm:cxn modelId="{6553E67D-364B-4531-BC24-F125AF30CB5D}" type="presParOf" srcId="{377001D1-A999-4658-8028-9FFCBC44248B}" destId="{68919722-4BC7-46B0-BA14-9B42C52841D2}" srcOrd="1" destOrd="0" presId="urn:microsoft.com/office/officeart/2005/8/layout/orgChart1"/>
-    <dgm:cxn modelId="{C86FBCAD-BF47-4CF8-9F97-573E2D8D7848}" type="presParOf" srcId="{68919722-4BC7-46B0-BA14-9B42C52841D2}" destId="{CB6729E2-12AE-4BC4-89E0-B8D06B6E6299}" srcOrd="0" destOrd="0" presId="urn:microsoft.com/office/officeart/2005/8/layout/orgChart1"/>
-    <dgm:cxn modelId="{3FA8E472-FFEE-4706-B84F-340B69145F4F}" type="presParOf" srcId="{68919722-4BC7-46B0-BA14-9B42C52841D2}" destId="{8C6CCD4C-2628-4B86-A115-B07886537207}" srcOrd="1" destOrd="0" presId="urn:microsoft.com/office/officeart/2005/8/layout/orgChart1"/>
-    <dgm:cxn modelId="{E37C0BED-FB86-4BEF-AE00-BBDA6F46DEBA}" type="presParOf" srcId="{8C6CCD4C-2628-4B86-A115-B07886537207}" destId="{E7D91F21-F994-47A8-BFCA-7A35CE9F8730}" srcOrd="0" destOrd="0" presId="urn:microsoft.com/office/officeart/2005/8/layout/orgChart1"/>
-    <dgm:cxn modelId="{5DCF1461-B94F-476D-AEE5-AC1649791E31}" type="presParOf" srcId="{E7D91F21-F994-47A8-BFCA-7A35CE9F8730}" destId="{9EB58533-95E7-4998-B2C8-995FBEF0A516}" srcOrd="0" destOrd="0" presId="urn:microsoft.com/office/officeart/2005/8/layout/orgChart1"/>
-    <dgm:cxn modelId="{B0345E9C-ACAA-405C-B925-D72C43D11C0D}" type="presParOf" srcId="{E7D91F21-F994-47A8-BFCA-7A35CE9F8730}" destId="{73FACE6B-D5B9-4E7E-B4B7-4929A5987511}" srcOrd="1" destOrd="0" presId="urn:microsoft.com/office/officeart/2005/8/layout/orgChart1"/>
-    <dgm:cxn modelId="{7FAF1DE0-6575-4906-8BD9-BD295D263EF2}" type="presParOf" srcId="{8C6CCD4C-2628-4B86-A115-B07886537207}" destId="{10BFE9B4-DD0A-4D4E-805B-56950F55EEA2}" srcOrd="1" destOrd="0" presId="urn:microsoft.com/office/officeart/2005/8/layout/orgChart1"/>
-    <dgm:cxn modelId="{0DAF369D-2926-4B9F-A42A-02751ACF212D}" type="presParOf" srcId="{8C6CCD4C-2628-4B86-A115-B07886537207}" destId="{FBB7B56C-DBB5-4B36-8AEB-F9493B9A2B78}" srcOrd="2" destOrd="0" presId="urn:microsoft.com/office/officeart/2005/8/layout/orgChart1"/>
-    <dgm:cxn modelId="{B6441DE0-4C36-4409-8B6D-156615DA1083}" type="presParOf" srcId="{68919722-4BC7-46B0-BA14-9B42C52841D2}" destId="{398098D1-1B05-41FC-80DC-C2AF74632878}" srcOrd="2" destOrd="0" presId="urn:microsoft.com/office/officeart/2005/8/layout/orgChart1"/>
-    <dgm:cxn modelId="{93FF73E9-7F6B-4577-A245-7055F6D07D87}" type="presParOf" srcId="{68919722-4BC7-46B0-BA14-9B42C52841D2}" destId="{8CCE7FC7-90EC-4C04-91E4-0A43F5C4CCD7}" srcOrd="3" destOrd="0" presId="urn:microsoft.com/office/officeart/2005/8/layout/orgChart1"/>
-    <dgm:cxn modelId="{CD3C5714-1567-479C-B566-75DBABE2B06A}" type="presParOf" srcId="{8CCE7FC7-90EC-4C04-91E4-0A43F5C4CCD7}" destId="{53345CDD-74D8-469C-9665-D1FD6A7E3C7C}" srcOrd="0" destOrd="0" presId="urn:microsoft.com/office/officeart/2005/8/layout/orgChart1"/>
-    <dgm:cxn modelId="{348BC587-8093-49CA-BBA9-32FAD4A7E31C}" type="presParOf" srcId="{53345CDD-74D8-469C-9665-D1FD6A7E3C7C}" destId="{71E200DB-8309-4224-9A65-F68724F6DAE5}" srcOrd="0" destOrd="0" presId="urn:microsoft.com/office/officeart/2005/8/layout/orgChart1"/>
-    <dgm:cxn modelId="{F1DA4772-22D9-4712-8502-C9A78A5BC13C}" type="presParOf" srcId="{53345CDD-74D8-469C-9665-D1FD6A7E3C7C}" destId="{1C787416-9CFE-4878-8811-E69520FAE1C0}" srcOrd="1" destOrd="0" presId="urn:microsoft.com/office/officeart/2005/8/layout/orgChart1"/>
-    <dgm:cxn modelId="{68B40917-3152-44AD-B778-DD2CBC3B623C}" type="presParOf" srcId="{8CCE7FC7-90EC-4C04-91E4-0A43F5C4CCD7}" destId="{9002AF4A-81ED-457C-BB7D-72EE226937F9}" srcOrd="1" destOrd="0" presId="urn:microsoft.com/office/officeart/2005/8/layout/orgChart1"/>
-    <dgm:cxn modelId="{42E7499E-CB3B-475B-8F8B-A61301B9601E}" type="presParOf" srcId="{8CCE7FC7-90EC-4C04-91E4-0A43F5C4CCD7}" destId="{AC00A3B1-BF0B-47D2-A66D-6BC5DDD266B8}" srcOrd="2" destOrd="0" presId="urn:microsoft.com/office/officeart/2005/8/layout/orgChart1"/>
-    <dgm:cxn modelId="{910C6F6A-70BC-4902-AA0E-DE22EC419F3F}" type="presParOf" srcId="{68919722-4BC7-46B0-BA14-9B42C52841D2}" destId="{86E05583-0F39-477E-BAC7-D4FFB2373E95}" srcOrd="4" destOrd="0" presId="urn:microsoft.com/office/officeart/2005/8/layout/orgChart1"/>
-    <dgm:cxn modelId="{1E1F9279-6987-4143-93D8-7D0E957FC754}" type="presParOf" srcId="{68919722-4BC7-46B0-BA14-9B42C52841D2}" destId="{F6ED0194-258C-4DEA-B835-FEF2083E9D31}" srcOrd="5" destOrd="0" presId="urn:microsoft.com/office/officeart/2005/8/layout/orgChart1"/>
-    <dgm:cxn modelId="{1F7CE0B7-E1D6-4599-A49D-DF543C494B9E}" type="presParOf" srcId="{F6ED0194-258C-4DEA-B835-FEF2083E9D31}" destId="{4AAC1A45-2F83-45DF-A01D-DF15737C3215}" srcOrd="0" destOrd="0" presId="urn:microsoft.com/office/officeart/2005/8/layout/orgChart1"/>
-    <dgm:cxn modelId="{5445D5C1-6D31-4D6A-9511-B097C7BDC952}" type="presParOf" srcId="{4AAC1A45-2F83-45DF-A01D-DF15737C3215}" destId="{1789DB6E-B93F-4039-8E2C-9B9F4A341149}" srcOrd="0" destOrd="0" presId="urn:microsoft.com/office/officeart/2005/8/layout/orgChart1"/>
-    <dgm:cxn modelId="{160DB225-38F2-4AB7-B462-E6FADCAAEE42}" type="presParOf" srcId="{4AAC1A45-2F83-45DF-A01D-DF15737C3215}" destId="{30DD9962-4D91-4AC7-95A2-41499EEB2C66}" srcOrd="1" destOrd="0" presId="urn:microsoft.com/office/officeart/2005/8/layout/orgChart1"/>
-    <dgm:cxn modelId="{6A1A09E8-6A39-441C-83A5-03E371FF030A}" type="presParOf" srcId="{F6ED0194-258C-4DEA-B835-FEF2083E9D31}" destId="{0C7272EF-E359-47A5-B80F-1093B6DAC822}" srcOrd="1" destOrd="0" presId="urn:microsoft.com/office/officeart/2005/8/layout/orgChart1"/>
-    <dgm:cxn modelId="{9385B527-69A4-420C-93E7-7E172BEFAE48}" type="presParOf" srcId="{F6ED0194-258C-4DEA-B835-FEF2083E9D31}" destId="{DBC5B69A-BA21-4593-8C17-88A84B428DCE}" srcOrd="2" destOrd="0" presId="urn:microsoft.com/office/officeart/2005/8/layout/orgChart1"/>
-    <dgm:cxn modelId="{04DB6E1A-8ED7-470D-9EB0-51C829671A69}" type="presParOf" srcId="{68919722-4BC7-46B0-BA14-9B42C52841D2}" destId="{69DB3043-3603-4F6A-8C03-D73D5FEE6579}" srcOrd="6" destOrd="0" presId="urn:microsoft.com/office/officeart/2005/8/layout/orgChart1"/>
-    <dgm:cxn modelId="{B600315D-0045-4DB3-84F6-7F9F56FA7539}" type="presParOf" srcId="{68919722-4BC7-46B0-BA14-9B42C52841D2}" destId="{596BDE32-E022-4DC9-982D-30CB09B8AE01}" srcOrd="7" destOrd="0" presId="urn:microsoft.com/office/officeart/2005/8/layout/orgChart1"/>
-    <dgm:cxn modelId="{2EBE956B-7867-440D-B67C-DB55C076437C}" type="presParOf" srcId="{596BDE32-E022-4DC9-982D-30CB09B8AE01}" destId="{97F4D98D-A95E-4B28-9D9C-8FC9880E29F1}" srcOrd="0" destOrd="0" presId="urn:microsoft.com/office/officeart/2005/8/layout/orgChart1"/>
-    <dgm:cxn modelId="{4598DF12-F6C7-4E03-BCBF-65326F165024}" type="presParOf" srcId="{97F4D98D-A95E-4B28-9D9C-8FC9880E29F1}" destId="{BD6A3482-259D-4476-B52C-896997EDEF21}" srcOrd="0" destOrd="0" presId="urn:microsoft.com/office/officeart/2005/8/layout/orgChart1"/>
-    <dgm:cxn modelId="{2E074AF5-C8FB-42C4-BCB3-3AD818918932}" type="presParOf" srcId="{97F4D98D-A95E-4B28-9D9C-8FC9880E29F1}" destId="{294F2A40-BFA7-4F1F-ACAB-C46DF898C127}" srcOrd="1" destOrd="0" presId="urn:microsoft.com/office/officeart/2005/8/layout/orgChart1"/>
-    <dgm:cxn modelId="{40D3F993-1467-48AF-8DE0-C77F956F0587}" type="presParOf" srcId="{596BDE32-E022-4DC9-982D-30CB09B8AE01}" destId="{8E08ABD6-5731-405E-BEEE-A7B9347E3D8A}" srcOrd="1" destOrd="0" presId="urn:microsoft.com/office/officeart/2005/8/layout/orgChart1"/>
-    <dgm:cxn modelId="{E3512E3C-843B-4FE5-A52A-39ECEA7FADB0}" type="presParOf" srcId="{596BDE32-E022-4DC9-982D-30CB09B8AE01}" destId="{C9C2B64F-91DB-4582-BA31-7035FA0A1CF2}" srcOrd="2" destOrd="0" presId="urn:microsoft.com/office/officeart/2005/8/layout/orgChart1"/>
-    <dgm:cxn modelId="{4E2BC843-0677-4A20-A7EE-43D35ADCCEB6}" type="presParOf" srcId="{377001D1-A999-4658-8028-9FFCBC44248B}" destId="{DD2D1877-9211-4320-8924-A3F69F6BA1D6}" srcOrd="2" destOrd="0" presId="urn:microsoft.com/office/officeart/2005/8/layout/orgChart1"/>
-    <dgm:cxn modelId="{C6F282D6-0A52-47FF-85FE-855CA708BA78}" type="presParOf" srcId="{2A137B0A-8926-4B63-B173-B7F9362164E9}" destId="{12DC4C5B-1AF2-4734-B815-402057B3D002}" srcOrd="2" destOrd="0" presId="urn:microsoft.com/office/officeart/2005/8/layout/orgChart1"/>
-    <dgm:cxn modelId="{A2189BFB-622F-4469-A00F-60C143975F41}" type="presParOf" srcId="{E6777229-31BD-4723-94B0-1D90BEC3737B}" destId="{57EFE5DC-C525-4656-8698-AE5DE6BEC15F}" srcOrd="1" destOrd="0" presId="urn:microsoft.com/office/officeart/2005/8/layout/orgChart1"/>
-    <dgm:cxn modelId="{78BD2C68-D068-4B9A-B6A3-DA86C52D8894}" type="presParOf" srcId="{57EFE5DC-C525-4656-8698-AE5DE6BEC15F}" destId="{DE296DAE-1D1E-4725-9820-395832D34B95}" srcOrd="0" destOrd="0" presId="urn:microsoft.com/office/officeart/2005/8/layout/orgChart1"/>
-    <dgm:cxn modelId="{A6805170-AC2B-43E9-AE8F-81F5A9539878}" type="presParOf" srcId="{DE296DAE-1D1E-4725-9820-395832D34B95}" destId="{275B945E-C388-41E1-B55E-5E2ACD538D42}" srcOrd="0" destOrd="0" presId="urn:microsoft.com/office/officeart/2005/8/layout/orgChart1"/>
-    <dgm:cxn modelId="{5A4DCF24-1A81-4097-908C-2FA6B13C2B64}" type="presParOf" srcId="{DE296DAE-1D1E-4725-9820-395832D34B95}" destId="{F1CC698B-5371-40B7-87FC-D21B285A8924}" srcOrd="1" destOrd="0" presId="urn:microsoft.com/office/officeart/2005/8/layout/orgChart1"/>
-    <dgm:cxn modelId="{86FF6A68-C909-4E5C-A35B-66BE27D85CDC}" type="presParOf" srcId="{57EFE5DC-C525-4656-8698-AE5DE6BEC15F}" destId="{40955F6C-F247-4B6D-83A2-5623381D2116}" srcOrd="1" destOrd="0" presId="urn:microsoft.com/office/officeart/2005/8/layout/orgChart1"/>
-    <dgm:cxn modelId="{04E7EFCB-0008-4CD0-9889-A667BBD6E641}" type="presParOf" srcId="{57EFE5DC-C525-4656-8698-AE5DE6BEC15F}" destId="{48EFEBE4-7AE9-4361-921A-26CBFCFCFF44}" srcOrd="2" destOrd="0" presId="urn:microsoft.com/office/officeart/2005/8/layout/orgChart1"/>
+    <dgm:cxn modelId="{A0C2AFAB-BB49-4D43-92B0-D3BD4130ABA2}" type="presOf" srcId="{F16D88A9-A9A1-4602-89D6-3F13FB98DCE0}" destId="{69DB3043-3603-4F6A-8C03-D73D5FEE6579}" srcOrd="0" destOrd="0" presId="urn:microsoft.com/office/officeart/2005/8/layout/orgChart1"/>
+    <dgm:cxn modelId="{1CDF7A1E-8637-1F4D-9C9D-2D1B0E317EEE}" type="presOf" srcId="{0847D759-422F-435E-949F-7FFFCCF7DF9B}" destId="{71E200DB-8309-4224-9A65-F68724F6DAE5}" srcOrd="0" destOrd="0" presId="urn:microsoft.com/office/officeart/2005/8/layout/orgChart1"/>
+    <dgm:cxn modelId="{873C17F7-6DEE-C14F-A427-1F5D2844B8AD}" type="presParOf" srcId="{E6777229-31BD-4723-94B0-1D90BEC3737B}" destId="{2A137B0A-8926-4B63-B173-B7F9362164E9}" srcOrd="0" destOrd="0" presId="urn:microsoft.com/office/officeart/2005/8/layout/orgChart1"/>
+    <dgm:cxn modelId="{A6A48FF1-6726-0D49-8612-D9DF0C027295}" type="presParOf" srcId="{2A137B0A-8926-4B63-B173-B7F9362164E9}" destId="{613D2152-C0D7-4D6B-8D9D-614B9226C071}" srcOrd="0" destOrd="0" presId="urn:microsoft.com/office/officeart/2005/8/layout/orgChart1"/>
+    <dgm:cxn modelId="{7E2771B4-15BC-C64E-BD4D-CFCDB0A603BB}" type="presParOf" srcId="{613D2152-C0D7-4D6B-8D9D-614B9226C071}" destId="{9A3E7B27-18AF-44BB-8A95-63A5390A51A0}" srcOrd="0" destOrd="0" presId="urn:microsoft.com/office/officeart/2005/8/layout/orgChart1"/>
+    <dgm:cxn modelId="{F8719D06-61C8-3E4E-9F96-CB601AC38813}" type="presParOf" srcId="{613D2152-C0D7-4D6B-8D9D-614B9226C071}" destId="{E020C0CF-C9EE-4FBF-99F5-D1C55F39C0E7}" srcOrd="1" destOrd="0" presId="urn:microsoft.com/office/officeart/2005/8/layout/orgChart1"/>
+    <dgm:cxn modelId="{4B00ED6E-8739-E64B-B2E1-C7E798DC2A16}" type="presParOf" srcId="{2A137B0A-8926-4B63-B173-B7F9362164E9}" destId="{0ED4066E-AE1C-4380-9FAC-D19EAAFC5261}" srcOrd="1" destOrd="0" presId="urn:microsoft.com/office/officeart/2005/8/layout/orgChart1"/>
+    <dgm:cxn modelId="{271CF826-82B3-2243-A627-8D2B852FA2BF}" type="presParOf" srcId="{0ED4066E-AE1C-4380-9FAC-D19EAAFC5261}" destId="{4EBF7CFC-66CD-4F1B-A330-A315DD13E16E}" srcOrd="0" destOrd="0" presId="urn:microsoft.com/office/officeart/2005/8/layout/orgChart1"/>
+    <dgm:cxn modelId="{55FC04A9-0EFE-A34F-88A9-DB8157372AB7}" type="presParOf" srcId="{0ED4066E-AE1C-4380-9FAC-D19EAAFC5261}" destId="{0C6D4E87-1210-423C-B882-5AFCB2895B7D}" srcOrd="1" destOrd="0" presId="urn:microsoft.com/office/officeart/2005/8/layout/orgChart1"/>
+    <dgm:cxn modelId="{87C4198F-39FC-E544-AABE-BD0A0AA1E22C}" type="presParOf" srcId="{0C6D4E87-1210-423C-B882-5AFCB2895B7D}" destId="{2D583E34-2E6C-4E40-9E5A-6D152A234B08}" srcOrd="0" destOrd="0" presId="urn:microsoft.com/office/officeart/2005/8/layout/orgChart1"/>
+    <dgm:cxn modelId="{F7ABFCD1-94A1-9944-ADF5-619702F96210}" type="presParOf" srcId="{2D583E34-2E6C-4E40-9E5A-6D152A234B08}" destId="{7ABADB6E-13D2-4E82-A65C-D643874C9BB4}" srcOrd="0" destOrd="0" presId="urn:microsoft.com/office/officeart/2005/8/layout/orgChart1"/>
+    <dgm:cxn modelId="{9620A71F-39E4-DB4B-B045-8CFF4DC601FF}" type="presParOf" srcId="{2D583E34-2E6C-4E40-9E5A-6D152A234B08}" destId="{1BD5DCCF-DDBD-4EE7-B4A5-2C44AA6118FF}" srcOrd="1" destOrd="0" presId="urn:microsoft.com/office/officeart/2005/8/layout/orgChart1"/>
+    <dgm:cxn modelId="{21716E0D-1664-7B4D-8F80-F43F1DAC598A}" type="presParOf" srcId="{0C6D4E87-1210-423C-B882-5AFCB2895B7D}" destId="{A53FB5AA-70D7-468A-B61E-6CF38D49931A}" srcOrd="1" destOrd="0" presId="urn:microsoft.com/office/officeart/2005/8/layout/orgChart1"/>
+    <dgm:cxn modelId="{69A1D0BD-4E35-7445-AD58-3FAF20D85FEE}" type="presParOf" srcId="{A53FB5AA-70D7-468A-B61E-6CF38D49931A}" destId="{4511CCF2-433E-46BE-9D4A-FA12F1CD7A6F}" srcOrd="0" destOrd="0" presId="urn:microsoft.com/office/officeart/2005/8/layout/orgChart1"/>
+    <dgm:cxn modelId="{D2AF5EAE-EF6F-B04B-A241-7BAA1DD47D11}" type="presParOf" srcId="{A53FB5AA-70D7-468A-B61E-6CF38D49931A}" destId="{2D048EE9-8CD1-4729-BB87-98923E8F96CF}" srcOrd="1" destOrd="0" presId="urn:microsoft.com/office/officeart/2005/8/layout/orgChart1"/>
+    <dgm:cxn modelId="{D25CD388-2DA1-1044-8C34-DCFBA0B8B46C}" type="presParOf" srcId="{2D048EE9-8CD1-4729-BB87-98923E8F96CF}" destId="{CBA11B08-2C7F-40EB-BFB5-971078C22FE2}" srcOrd="0" destOrd="0" presId="urn:microsoft.com/office/officeart/2005/8/layout/orgChart1"/>
+    <dgm:cxn modelId="{98643B58-4044-344E-BECE-BAE7E40B5327}" type="presParOf" srcId="{CBA11B08-2C7F-40EB-BFB5-971078C22FE2}" destId="{0A1B5899-E7B9-4A24-B3E5-856044899130}" srcOrd="0" destOrd="0" presId="urn:microsoft.com/office/officeart/2005/8/layout/orgChart1"/>
+    <dgm:cxn modelId="{471C6DE1-220E-FC4C-9441-769BBEF93628}" type="presParOf" srcId="{CBA11B08-2C7F-40EB-BFB5-971078C22FE2}" destId="{C453585C-1114-4903-9C4C-6B870A2C1682}" srcOrd="1" destOrd="0" presId="urn:microsoft.com/office/officeart/2005/8/layout/orgChart1"/>
+    <dgm:cxn modelId="{80EE178F-C576-B942-99A4-789BBDE28C4F}" type="presParOf" srcId="{2D048EE9-8CD1-4729-BB87-98923E8F96CF}" destId="{1B62CA0E-D469-4DE2-AEF8-2B13C626E942}" srcOrd="1" destOrd="0" presId="urn:microsoft.com/office/officeart/2005/8/layout/orgChart1"/>
+    <dgm:cxn modelId="{2FB309A9-65B3-D745-B579-F734A59AAF11}" type="presParOf" srcId="{2D048EE9-8CD1-4729-BB87-98923E8F96CF}" destId="{EB98CE01-3436-481B-B92F-151F155FC77A}" srcOrd="2" destOrd="0" presId="urn:microsoft.com/office/officeart/2005/8/layout/orgChart1"/>
+    <dgm:cxn modelId="{C46493C4-3CD4-514B-ABD7-EDBB12854D2B}" type="presParOf" srcId="{A53FB5AA-70D7-468A-B61E-6CF38D49931A}" destId="{820BFDE4-85F0-4758-AFFB-3908FDD6BE15}" srcOrd="2" destOrd="0" presId="urn:microsoft.com/office/officeart/2005/8/layout/orgChart1"/>
+    <dgm:cxn modelId="{36DC0CE5-7112-EB47-90F1-053A5A9F614E}" type="presParOf" srcId="{A53FB5AA-70D7-468A-B61E-6CF38D49931A}" destId="{A1E4D86D-AD77-4545-BA8F-B9947748F67C}" srcOrd="3" destOrd="0" presId="urn:microsoft.com/office/officeart/2005/8/layout/orgChart1"/>
+    <dgm:cxn modelId="{F0D5B99E-1ABF-6D4E-8F70-49615E922AD0}" type="presParOf" srcId="{A1E4D86D-AD77-4545-BA8F-B9947748F67C}" destId="{D8C91CB6-CC44-4E78-8BE6-5EFA0D906217}" srcOrd="0" destOrd="0" presId="urn:microsoft.com/office/officeart/2005/8/layout/orgChart1"/>
+    <dgm:cxn modelId="{B7C99580-391E-0847-951D-869590DC6882}" type="presParOf" srcId="{D8C91CB6-CC44-4E78-8BE6-5EFA0D906217}" destId="{16CBF349-4C97-4625-B9E9-626943BCA634}" srcOrd="0" destOrd="0" presId="urn:microsoft.com/office/officeart/2005/8/layout/orgChart1"/>
+    <dgm:cxn modelId="{FDDFB874-5423-4441-919A-D813D60F7E90}" type="presParOf" srcId="{D8C91CB6-CC44-4E78-8BE6-5EFA0D906217}" destId="{41E3048F-D2E2-4EB2-8A5C-116C2D3006F6}" srcOrd="1" destOrd="0" presId="urn:microsoft.com/office/officeart/2005/8/layout/orgChart1"/>
+    <dgm:cxn modelId="{74BAD35A-314D-3F46-92E0-CA1A71B1C537}" type="presParOf" srcId="{A1E4D86D-AD77-4545-BA8F-B9947748F67C}" destId="{28AEBF0A-C350-44E6-98B4-B6F509A009D6}" srcOrd="1" destOrd="0" presId="urn:microsoft.com/office/officeart/2005/8/layout/orgChart1"/>
+    <dgm:cxn modelId="{69190844-677D-F14E-BBEF-FAD1D4FDE02E}" type="presParOf" srcId="{A1E4D86D-AD77-4545-BA8F-B9947748F67C}" destId="{F6C851EE-AC91-4627-AD97-EF1187976EE6}" srcOrd="2" destOrd="0" presId="urn:microsoft.com/office/officeart/2005/8/layout/orgChart1"/>
+    <dgm:cxn modelId="{99B266DC-E0A0-B84B-8A3A-DB0B6A96C47B}" type="presParOf" srcId="{0C6D4E87-1210-423C-B882-5AFCB2895B7D}" destId="{2F097CFA-D631-417C-A8D7-4CE395F2C481}" srcOrd="2" destOrd="0" presId="urn:microsoft.com/office/officeart/2005/8/layout/orgChart1"/>
+    <dgm:cxn modelId="{D824BED6-0FF9-A044-AE96-46A701FD79FA}" type="presParOf" srcId="{0ED4066E-AE1C-4380-9FAC-D19EAAFC5261}" destId="{6B87950A-0E95-4189-9037-7FF158B76362}" srcOrd="2" destOrd="0" presId="urn:microsoft.com/office/officeart/2005/8/layout/orgChart1"/>
+    <dgm:cxn modelId="{9FA598CD-3CC9-4247-937F-4B0814B601ED}" type="presParOf" srcId="{0ED4066E-AE1C-4380-9FAC-D19EAAFC5261}" destId="{DBC0A142-355E-4F38-AA89-AD23A68A343E}" srcOrd="3" destOrd="0" presId="urn:microsoft.com/office/officeart/2005/8/layout/orgChart1"/>
+    <dgm:cxn modelId="{3B80605A-5838-1C4E-BDEC-BAF807714ED0}" type="presParOf" srcId="{DBC0A142-355E-4F38-AA89-AD23A68A343E}" destId="{293D35F2-03B4-4BDF-9A45-43685DC42856}" srcOrd="0" destOrd="0" presId="urn:microsoft.com/office/officeart/2005/8/layout/orgChart1"/>
+    <dgm:cxn modelId="{81661B4C-4414-114F-9870-673A20BB56A8}" type="presParOf" srcId="{293D35F2-03B4-4BDF-9A45-43685DC42856}" destId="{68D2B525-AF7C-4FB2-A176-9282D3B8886A}" srcOrd="0" destOrd="0" presId="urn:microsoft.com/office/officeart/2005/8/layout/orgChart1"/>
+    <dgm:cxn modelId="{F4A2AC3D-52BD-454D-A3E1-31CFF9B5EFE7}" type="presParOf" srcId="{293D35F2-03B4-4BDF-9A45-43685DC42856}" destId="{D6D594CD-E4EC-4AC7-AECC-EF610DEF322C}" srcOrd="1" destOrd="0" presId="urn:microsoft.com/office/officeart/2005/8/layout/orgChart1"/>
+    <dgm:cxn modelId="{BBCDF4CE-06FD-3743-BB34-3021C8D5E4DE}" type="presParOf" srcId="{DBC0A142-355E-4F38-AA89-AD23A68A343E}" destId="{53DC528D-18F8-4201-A928-89287085E321}" srcOrd="1" destOrd="0" presId="urn:microsoft.com/office/officeart/2005/8/layout/orgChart1"/>
+    <dgm:cxn modelId="{CDF2F2D5-32F9-3A43-9E85-19B625FC2D02}" type="presParOf" srcId="{53DC528D-18F8-4201-A928-89287085E321}" destId="{0647F18D-FE01-47B2-9A59-B759E8A71C4C}" srcOrd="0" destOrd="0" presId="urn:microsoft.com/office/officeart/2005/8/layout/orgChart1"/>
+    <dgm:cxn modelId="{B83FE1A4-303F-124F-A111-34BA95A05CBF}" type="presParOf" srcId="{53DC528D-18F8-4201-A928-89287085E321}" destId="{1E608F28-8088-40DA-B973-613960974D1E}" srcOrd="1" destOrd="0" presId="urn:microsoft.com/office/officeart/2005/8/layout/orgChart1"/>
+    <dgm:cxn modelId="{0D8E02FD-8CFC-014A-A33A-0DCD0BA43DA3}" type="presParOf" srcId="{1E608F28-8088-40DA-B973-613960974D1E}" destId="{88BE5491-2095-487A-8A5A-494F4C547318}" srcOrd="0" destOrd="0" presId="urn:microsoft.com/office/officeart/2005/8/layout/orgChart1"/>
+    <dgm:cxn modelId="{5CC4087F-835F-4F4F-92A7-6363AC66F6FC}" type="presParOf" srcId="{88BE5491-2095-487A-8A5A-494F4C547318}" destId="{AF16C961-8C02-4C11-86BD-6517BE2B3E16}" srcOrd="0" destOrd="0" presId="urn:microsoft.com/office/officeart/2005/8/layout/orgChart1"/>
+    <dgm:cxn modelId="{0FB627A0-D951-7848-9308-14D2A59DF23E}" type="presParOf" srcId="{88BE5491-2095-487A-8A5A-494F4C547318}" destId="{F303AAF7-96FE-46F8-AE30-7EA2820FA437}" srcOrd="1" destOrd="0" presId="urn:microsoft.com/office/officeart/2005/8/layout/orgChart1"/>
+    <dgm:cxn modelId="{E2C8A380-DACB-C842-A137-31D8413B8CF6}" type="presParOf" srcId="{1E608F28-8088-40DA-B973-613960974D1E}" destId="{BCD881D0-2705-4319-B956-C1F3EFE015C4}" srcOrd="1" destOrd="0" presId="urn:microsoft.com/office/officeart/2005/8/layout/orgChart1"/>
+    <dgm:cxn modelId="{0B215CE7-CE7B-8D4B-AC4A-3E9B90418DE6}" type="presParOf" srcId="{1E608F28-8088-40DA-B973-613960974D1E}" destId="{44AB7B96-1AE2-4C50-9686-1559390D8198}" srcOrd="2" destOrd="0" presId="urn:microsoft.com/office/officeart/2005/8/layout/orgChart1"/>
+    <dgm:cxn modelId="{8DB34F76-8924-034A-A40F-F0F0C869BD7E}" type="presParOf" srcId="{53DC528D-18F8-4201-A928-89287085E321}" destId="{B49CE564-343F-4D7E-80E4-96F326A2980B}" srcOrd="2" destOrd="0" presId="urn:microsoft.com/office/officeart/2005/8/layout/orgChart1"/>
+    <dgm:cxn modelId="{16D68C70-E9A2-4A46-A201-9FFFF98E2790}" type="presParOf" srcId="{53DC528D-18F8-4201-A928-89287085E321}" destId="{59292561-092B-44FA-A33C-B2E08E061B3B}" srcOrd="3" destOrd="0" presId="urn:microsoft.com/office/officeart/2005/8/layout/orgChart1"/>
+    <dgm:cxn modelId="{4CD92F24-1BC5-6847-9B4A-B358B152C66D}" type="presParOf" srcId="{59292561-092B-44FA-A33C-B2E08E061B3B}" destId="{13DDAA37-EA17-42F2-B993-72721460E1D5}" srcOrd="0" destOrd="0" presId="urn:microsoft.com/office/officeart/2005/8/layout/orgChart1"/>
+    <dgm:cxn modelId="{21CD9311-E694-0744-BDCE-00BD37A1B3FF}" type="presParOf" srcId="{13DDAA37-EA17-42F2-B993-72721460E1D5}" destId="{8AA2E1D3-C7A1-44D3-849F-DD46DC1C7C8B}" srcOrd="0" destOrd="0" presId="urn:microsoft.com/office/officeart/2005/8/layout/orgChart1"/>
+    <dgm:cxn modelId="{37525BE8-1264-E046-8219-4E0F1E179FBB}" type="presParOf" srcId="{13DDAA37-EA17-42F2-B993-72721460E1D5}" destId="{FFBAD0D4-C5EA-4EB5-A103-66D8D2962166}" srcOrd="1" destOrd="0" presId="urn:microsoft.com/office/officeart/2005/8/layout/orgChart1"/>
+    <dgm:cxn modelId="{0F937F90-1CA8-3346-BB24-CA005A7CC53A}" type="presParOf" srcId="{59292561-092B-44FA-A33C-B2E08E061B3B}" destId="{6B85916D-105F-4E61-A1FF-DE66773F6A3E}" srcOrd="1" destOrd="0" presId="urn:microsoft.com/office/officeart/2005/8/layout/orgChart1"/>
+    <dgm:cxn modelId="{0432049A-C17B-9849-8083-A6C78F33B618}" type="presParOf" srcId="{59292561-092B-44FA-A33C-B2E08E061B3B}" destId="{CBB67776-FE4B-458E-A5E5-BA3D3DE63511}" srcOrd="2" destOrd="0" presId="urn:microsoft.com/office/officeart/2005/8/layout/orgChart1"/>
+    <dgm:cxn modelId="{74315861-1BB0-A34F-B240-927D4AAD68F1}" type="presParOf" srcId="{DBC0A142-355E-4F38-AA89-AD23A68A343E}" destId="{587654DC-655E-4F9B-90AA-0ED6326C4CB2}" srcOrd="2" destOrd="0" presId="urn:microsoft.com/office/officeart/2005/8/layout/orgChart1"/>
+    <dgm:cxn modelId="{E1787738-F1BC-E042-9191-E5B14F39EC1A}" type="presParOf" srcId="{0ED4066E-AE1C-4380-9FAC-D19EAAFC5261}" destId="{8F518717-7BC7-4F66-AA85-DA216D684B31}" srcOrd="4" destOrd="0" presId="urn:microsoft.com/office/officeart/2005/8/layout/orgChart1"/>
+    <dgm:cxn modelId="{76A5B8B6-6906-4A4F-BCB5-DB83F99E4243}" type="presParOf" srcId="{0ED4066E-AE1C-4380-9FAC-D19EAAFC5261}" destId="{377001D1-A999-4658-8028-9FFCBC44248B}" srcOrd="5" destOrd="0" presId="urn:microsoft.com/office/officeart/2005/8/layout/orgChart1"/>
+    <dgm:cxn modelId="{73FDAA73-C5C8-7C48-91E9-32D1E619D526}" type="presParOf" srcId="{377001D1-A999-4658-8028-9FFCBC44248B}" destId="{D06343DE-6AED-42EF-B20F-F0ED35EA80DA}" srcOrd="0" destOrd="0" presId="urn:microsoft.com/office/officeart/2005/8/layout/orgChart1"/>
+    <dgm:cxn modelId="{25A56600-34A4-D749-AD3E-7853FE954CE8}" type="presParOf" srcId="{D06343DE-6AED-42EF-B20F-F0ED35EA80DA}" destId="{9FD9C661-288B-496B-A0AC-3431280FF34D}" srcOrd="0" destOrd="0" presId="urn:microsoft.com/office/officeart/2005/8/layout/orgChart1"/>
+    <dgm:cxn modelId="{86011F1F-54F4-BC4E-80BF-92A9F2D91AB3}" type="presParOf" srcId="{D06343DE-6AED-42EF-B20F-F0ED35EA80DA}" destId="{40E03DB1-0B72-4DCF-9A06-2253149EF29F}" srcOrd="1" destOrd="0" presId="urn:microsoft.com/office/officeart/2005/8/layout/orgChart1"/>
+    <dgm:cxn modelId="{09B4B5CB-6680-2D47-90D0-5E725FDE9D12}" type="presParOf" srcId="{377001D1-A999-4658-8028-9FFCBC44248B}" destId="{68919722-4BC7-46B0-BA14-9B42C52841D2}" srcOrd="1" destOrd="0" presId="urn:microsoft.com/office/officeart/2005/8/layout/orgChart1"/>
+    <dgm:cxn modelId="{D09A5FA5-428F-9848-82BD-A2D544119222}" type="presParOf" srcId="{68919722-4BC7-46B0-BA14-9B42C52841D2}" destId="{CB6729E2-12AE-4BC4-89E0-B8D06B6E6299}" srcOrd="0" destOrd="0" presId="urn:microsoft.com/office/officeart/2005/8/layout/orgChart1"/>
+    <dgm:cxn modelId="{5649EDA6-AFDF-4F4B-871C-58048B1D3B76}" type="presParOf" srcId="{68919722-4BC7-46B0-BA14-9B42C52841D2}" destId="{8C6CCD4C-2628-4B86-A115-B07886537207}" srcOrd="1" destOrd="0" presId="urn:microsoft.com/office/officeart/2005/8/layout/orgChart1"/>
+    <dgm:cxn modelId="{0C3F78EF-FC46-C741-9F07-7E6E88D78D91}" type="presParOf" srcId="{8C6CCD4C-2628-4B86-A115-B07886537207}" destId="{E7D91F21-F994-47A8-BFCA-7A35CE9F8730}" srcOrd="0" destOrd="0" presId="urn:microsoft.com/office/officeart/2005/8/layout/orgChart1"/>
+    <dgm:cxn modelId="{85668F0A-D3F7-9245-A962-EF207C2CAAAC}" type="presParOf" srcId="{E7D91F21-F994-47A8-BFCA-7A35CE9F8730}" destId="{9EB58533-95E7-4998-B2C8-995FBEF0A516}" srcOrd="0" destOrd="0" presId="urn:microsoft.com/office/officeart/2005/8/layout/orgChart1"/>
+    <dgm:cxn modelId="{B27B079F-7E64-E246-BD3E-02FCCD08D9D2}" type="presParOf" srcId="{E7D91F21-F994-47A8-BFCA-7A35CE9F8730}" destId="{73FACE6B-D5B9-4E7E-B4B7-4929A5987511}" srcOrd="1" destOrd="0" presId="urn:microsoft.com/office/officeart/2005/8/layout/orgChart1"/>
+    <dgm:cxn modelId="{F9F7A8CD-0014-9D49-90B8-73094769E9BF}" type="presParOf" srcId="{8C6CCD4C-2628-4B86-A115-B07886537207}" destId="{10BFE9B4-DD0A-4D4E-805B-56950F55EEA2}" srcOrd="1" destOrd="0" presId="urn:microsoft.com/office/officeart/2005/8/layout/orgChart1"/>
+    <dgm:cxn modelId="{C5482A33-8908-F04A-A69D-FF5430218F40}" type="presParOf" srcId="{8C6CCD4C-2628-4B86-A115-B07886537207}" destId="{FBB7B56C-DBB5-4B36-8AEB-F9493B9A2B78}" srcOrd="2" destOrd="0" presId="urn:microsoft.com/office/officeart/2005/8/layout/orgChart1"/>
+    <dgm:cxn modelId="{4D7FC9E0-EFF7-214D-B65F-EB261DF8914C}" type="presParOf" srcId="{68919722-4BC7-46B0-BA14-9B42C52841D2}" destId="{398098D1-1B05-41FC-80DC-C2AF74632878}" srcOrd="2" destOrd="0" presId="urn:microsoft.com/office/officeart/2005/8/layout/orgChart1"/>
+    <dgm:cxn modelId="{0C6F49AC-E606-2B4B-825B-46068199F126}" type="presParOf" srcId="{68919722-4BC7-46B0-BA14-9B42C52841D2}" destId="{8CCE7FC7-90EC-4C04-91E4-0A43F5C4CCD7}" srcOrd="3" destOrd="0" presId="urn:microsoft.com/office/officeart/2005/8/layout/orgChart1"/>
+    <dgm:cxn modelId="{BB949EC5-7FB4-484D-9944-6343437009A4}" type="presParOf" srcId="{8CCE7FC7-90EC-4C04-91E4-0A43F5C4CCD7}" destId="{53345CDD-74D8-469C-9665-D1FD6A7E3C7C}" srcOrd="0" destOrd="0" presId="urn:microsoft.com/office/officeart/2005/8/layout/orgChart1"/>
+    <dgm:cxn modelId="{93573A49-F667-DB44-AC30-70E191C29B47}" type="presParOf" srcId="{53345CDD-74D8-469C-9665-D1FD6A7E3C7C}" destId="{71E200DB-8309-4224-9A65-F68724F6DAE5}" srcOrd="0" destOrd="0" presId="urn:microsoft.com/office/officeart/2005/8/layout/orgChart1"/>
+    <dgm:cxn modelId="{C3BF647D-8DF8-DD4A-B5FD-0D09E6BC2243}" type="presParOf" srcId="{53345CDD-74D8-469C-9665-D1FD6A7E3C7C}" destId="{1C787416-9CFE-4878-8811-E69520FAE1C0}" srcOrd="1" destOrd="0" presId="urn:microsoft.com/office/officeart/2005/8/layout/orgChart1"/>
+    <dgm:cxn modelId="{D9F9FE06-0996-2945-85B5-21BAC7AB455B}" type="presParOf" srcId="{8CCE7FC7-90EC-4C04-91E4-0A43F5C4CCD7}" destId="{9002AF4A-81ED-457C-BB7D-72EE226937F9}" srcOrd="1" destOrd="0" presId="urn:microsoft.com/office/officeart/2005/8/layout/orgChart1"/>
+    <dgm:cxn modelId="{C1C35364-80FA-9F4D-BBFB-BF1DE96A7601}" type="presParOf" srcId="{8CCE7FC7-90EC-4C04-91E4-0A43F5C4CCD7}" destId="{AC00A3B1-BF0B-47D2-A66D-6BC5DDD266B8}" srcOrd="2" destOrd="0" presId="urn:microsoft.com/office/officeart/2005/8/layout/orgChart1"/>
+    <dgm:cxn modelId="{DCC53868-266A-A44D-B6A8-69126D968D21}" type="presParOf" srcId="{68919722-4BC7-46B0-BA14-9B42C52841D2}" destId="{86E05583-0F39-477E-BAC7-D4FFB2373E95}" srcOrd="4" destOrd="0" presId="urn:microsoft.com/office/officeart/2005/8/layout/orgChart1"/>
+    <dgm:cxn modelId="{FBF6DF27-A088-A647-9285-7EEADD17E1B8}" type="presParOf" srcId="{68919722-4BC7-46B0-BA14-9B42C52841D2}" destId="{F6ED0194-258C-4DEA-B835-FEF2083E9D31}" srcOrd="5" destOrd="0" presId="urn:microsoft.com/office/officeart/2005/8/layout/orgChart1"/>
+    <dgm:cxn modelId="{E7F52E07-DE42-2047-9E2A-BED4EA40C9B7}" type="presParOf" srcId="{F6ED0194-258C-4DEA-B835-FEF2083E9D31}" destId="{4AAC1A45-2F83-45DF-A01D-DF15737C3215}" srcOrd="0" destOrd="0" presId="urn:microsoft.com/office/officeart/2005/8/layout/orgChart1"/>
+    <dgm:cxn modelId="{B387E2E1-4D4A-BE45-A9EB-EF5ED8A93918}" type="presParOf" srcId="{4AAC1A45-2F83-45DF-A01D-DF15737C3215}" destId="{1789DB6E-B93F-4039-8E2C-9B9F4A341149}" srcOrd="0" destOrd="0" presId="urn:microsoft.com/office/officeart/2005/8/layout/orgChart1"/>
+    <dgm:cxn modelId="{B665915B-E8D0-D74A-BAFC-9D3F305812CC}" type="presParOf" srcId="{4AAC1A45-2F83-45DF-A01D-DF15737C3215}" destId="{30DD9962-4D91-4AC7-95A2-41499EEB2C66}" srcOrd="1" destOrd="0" presId="urn:microsoft.com/office/officeart/2005/8/layout/orgChart1"/>
+    <dgm:cxn modelId="{C811852D-EE12-DE48-A0FA-5F33682FEEFB}" type="presParOf" srcId="{F6ED0194-258C-4DEA-B835-FEF2083E9D31}" destId="{0C7272EF-E359-47A5-B80F-1093B6DAC822}" srcOrd="1" destOrd="0" presId="urn:microsoft.com/office/officeart/2005/8/layout/orgChart1"/>
+    <dgm:cxn modelId="{443C27A2-1CD4-AE47-AF04-7317EA54DDD6}" type="presParOf" srcId="{F6ED0194-258C-4DEA-B835-FEF2083E9D31}" destId="{DBC5B69A-BA21-4593-8C17-88A84B428DCE}" srcOrd="2" destOrd="0" presId="urn:microsoft.com/office/officeart/2005/8/layout/orgChart1"/>
+    <dgm:cxn modelId="{F15EF4C9-6152-AE46-B783-D140134E022F}" type="presParOf" srcId="{68919722-4BC7-46B0-BA14-9B42C52841D2}" destId="{69DB3043-3603-4F6A-8C03-D73D5FEE6579}" srcOrd="6" destOrd="0" presId="urn:microsoft.com/office/officeart/2005/8/layout/orgChart1"/>
+    <dgm:cxn modelId="{1E54DF07-5B06-D743-956C-BE0487276808}" type="presParOf" srcId="{68919722-4BC7-46B0-BA14-9B42C52841D2}" destId="{596BDE32-E022-4DC9-982D-30CB09B8AE01}" srcOrd="7" destOrd="0" presId="urn:microsoft.com/office/officeart/2005/8/layout/orgChart1"/>
+    <dgm:cxn modelId="{445FC21F-80A9-494B-BB42-82FA3433E8DA}" type="presParOf" srcId="{596BDE32-E022-4DC9-982D-30CB09B8AE01}" destId="{97F4D98D-A95E-4B28-9D9C-8FC9880E29F1}" srcOrd="0" destOrd="0" presId="urn:microsoft.com/office/officeart/2005/8/layout/orgChart1"/>
+    <dgm:cxn modelId="{CA47E456-883F-4E4F-A935-368C84CBB09D}" type="presParOf" srcId="{97F4D98D-A95E-4B28-9D9C-8FC9880E29F1}" destId="{BD6A3482-259D-4476-B52C-896997EDEF21}" srcOrd="0" destOrd="0" presId="urn:microsoft.com/office/officeart/2005/8/layout/orgChart1"/>
+    <dgm:cxn modelId="{3D97948E-4794-484E-B8C2-F200A6D66D82}" type="presParOf" srcId="{97F4D98D-A95E-4B28-9D9C-8FC9880E29F1}" destId="{294F2A40-BFA7-4F1F-ACAB-C46DF898C127}" srcOrd="1" destOrd="0" presId="urn:microsoft.com/office/officeart/2005/8/layout/orgChart1"/>
+    <dgm:cxn modelId="{0E6C2A36-88E2-7449-9B8B-034DE28AAF17}" type="presParOf" srcId="{596BDE32-E022-4DC9-982D-30CB09B8AE01}" destId="{8E08ABD6-5731-405E-BEEE-A7B9347E3D8A}" srcOrd="1" destOrd="0" presId="urn:microsoft.com/office/officeart/2005/8/layout/orgChart1"/>
+    <dgm:cxn modelId="{D7903FE4-1895-2942-997E-279FFF2E34B9}" type="presParOf" srcId="{596BDE32-E022-4DC9-982D-30CB09B8AE01}" destId="{C9C2B64F-91DB-4582-BA31-7035FA0A1CF2}" srcOrd="2" destOrd="0" presId="urn:microsoft.com/office/officeart/2005/8/layout/orgChart1"/>
+    <dgm:cxn modelId="{D1E53064-30EA-0647-A627-7227655977AF}" type="presParOf" srcId="{377001D1-A999-4658-8028-9FFCBC44248B}" destId="{DD2D1877-9211-4320-8924-A3F69F6BA1D6}" srcOrd="2" destOrd="0" presId="urn:microsoft.com/office/officeart/2005/8/layout/orgChart1"/>
+    <dgm:cxn modelId="{B83A91E8-3C9D-1C4C-957B-6094A9C63CAC}" type="presParOf" srcId="{2A137B0A-8926-4B63-B173-B7F9362164E9}" destId="{12DC4C5B-1AF2-4734-B815-402057B3D002}" srcOrd="2" destOrd="0" presId="urn:microsoft.com/office/officeart/2005/8/layout/orgChart1"/>
+    <dgm:cxn modelId="{A457E620-ABFD-C74A-82A6-3079B200BAEF}" type="presParOf" srcId="{E6777229-31BD-4723-94B0-1D90BEC3737B}" destId="{57EFE5DC-C525-4656-8698-AE5DE6BEC15F}" srcOrd="1" destOrd="0" presId="urn:microsoft.com/office/officeart/2005/8/layout/orgChart1"/>
+    <dgm:cxn modelId="{28A14D46-F49F-B543-99AB-0EC51502B4C1}" type="presParOf" srcId="{57EFE5DC-C525-4656-8698-AE5DE6BEC15F}" destId="{DE296DAE-1D1E-4725-9820-395832D34B95}" srcOrd="0" destOrd="0" presId="urn:microsoft.com/office/officeart/2005/8/layout/orgChart1"/>
+    <dgm:cxn modelId="{8EFD0ED2-0C50-3A42-9D99-87BD025BA5D1}" type="presParOf" srcId="{DE296DAE-1D1E-4725-9820-395832D34B95}" destId="{275B945E-C388-41E1-B55E-5E2ACD538D42}" srcOrd="0" destOrd="0" presId="urn:microsoft.com/office/officeart/2005/8/layout/orgChart1"/>
+    <dgm:cxn modelId="{6819A452-3221-D949-B69C-847A2D26410C}" type="presParOf" srcId="{DE296DAE-1D1E-4725-9820-395832D34B95}" destId="{F1CC698B-5371-40B7-87FC-D21B285A8924}" srcOrd="1" destOrd="0" presId="urn:microsoft.com/office/officeart/2005/8/layout/orgChart1"/>
+    <dgm:cxn modelId="{BFDB86CC-7600-0948-9972-8193DA2878E6}" type="presParOf" srcId="{57EFE5DC-C525-4656-8698-AE5DE6BEC15F}" destId="{40955F6C-F247-4B6D-83A2-5623381D2116}" srcOrd="1" destOrd="0" presId="urn:microsoft.com/office/officeart/2005/8/layout/orgChart1"/>
+    <dgm:cxn modelId="{0F577C77-41D9-5642-815C-2B6D5EC49026}" type="presParOf" srcId="{57EFE5DC-C525-4656-8698-AE5DE6BEC15F}" destId="{48EFEBE4-7AE9-4361-921A-26CBFCFCFF44}" srcOrd="2" destOrd="0" presId="urn:microsoft.com/office/officeart/2005/8/layout/orgChart1"/>
   </dgm:cxnLst>
   <dgm:bg/>
   <dgm:whole/>
@@ -25741,11 +25789,11 @@
 </file>
 
 <file path=customXml/item1.xml><?xml version="1.0" encoding="utf-8"?>
-<officeatwork xmlns="http://schemas.officeatwork.com/MasterProperties">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</officeatwork>
+<officeatwork xmlns="http://schemas.officeatwork.com/Document">eNp7v3u/jUt+cmlual6JnY1PYl56aWJ6qp2RgampjT6ca6MPVwMA6D4SQg==</officeatwork>
 </file>
 
 <file path=customXml/item2.xml><?xml version="1.0" encoding="utf-8"?>
-<officeatwork xmlns="http://schemas.officeatwork.com/Document">eNp7v3u/jUt+cmlual6JnY1PYl56aWJ6qp2RgampjT6ca6MPVwMA6D4SQg==</officeatwork>
+<officeatwork xmlns="http://schemas.officeatwork.com/MasterProperties">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</officeatwork>
 </file>
 
 <file path=customXml/item3.xml><?xml version="1.0" encoding="utf-8"?>
@@ -25753,6 +25801,14 @@
 </file>
 
 <file path=customXml/itemProps1.xml><?xml version="1.0" encoding="utf-8"?>
+<ds:datastoreItem xmlns:ds="http://schemas.openxmlformats.org/officeDocument/2006/customXml" ds:itemID="{22DB5E17-BD85-49C5-A820-1F7E488E6EFB}">
+  <ds:schemaRefs>
+    <ds:schemaRef ds:uri="http://schemas.officeatwork.com/Document"/>
+  </ds:schemaRefs>
+</ds:datastoreItem>
+</file>
+
+<file path=customXml/itemProps2.xml><?xml version="1.0" encoding="utf-8"?>
 <ds:datastoreItem xmlns:ds="http://schemas.openxmlformats.org/officeDocument/2006/customXml" ds:itemID="{6F3542FF-9389-4C11-84FD-FF5951BB8EE6}">
   <ds:schemaRefs>
     <ds:schemaRef ds:uri="http://schemas.officeatwork.com/MasterProperties"/>
@@ -25760,16 +25816,8 @@
 </ds:datastoreItem>
 </file>
 
-<file path=customXml/itemProps2.xml><?xml version="1.0" encoding="utf-8"?>
-<ds:datastoreItem xmlns:ds="http://schemas.openxmlformats.org/officeDocument/2006/customXml" ds:itemID="{22DB5E17-BD85-49C5-A820-1F7E488E6EFB}">
-  <ds:schemaRefs>
-    <ds:schemaRef ds:uri="http://schemas.officeatwork.com/Document"/>
-  </ds:schemaRefs>
-</ds:datastoreItem>
-</file>
-
 <file path=customXml/itemProps3.xml><?xml version="1.0" encoding="utf-8"?>
-<ds:datastoreItem xmlns:ds="http://schemas.openxmlformats.org/officeDocument/2006/customXml" ds:itemID="{ECEE6B6A-5918-430F-B7C3-081F9CC59FF1}">
+<ds:datastoreItem xmlns:ds="http://schemas.openxmlformats.org/officeDocument/2006/customXml" ds:itemID="{8869EA21-C70E-B74D-A18D-7F27F207FE15}">
   <ds:schemaRefs>
     <ds:schemaRef ds:uri="http://schemas.openxmlformats.org/officeDocument/2006/bibliography"/>
   </ds:schemaRefs>

</xml_diff>